<commit_message>
Terminei a aula 1
O que aprendemos
</commit_message>
<xml_diff>
--- a/Python para Data Science/Python Pandas/Anotações/Python Pandas - Anotações.docx
+++ b/Python para Data Science/Python Pandas/Anotações/Python Pandas - Anotações.docx
@@ -103,7 +103,31 @@
           <w:szCs w:val="24"/>
           <w:u w:val="single"/>
         </w:rPr>
-        <w:t>Conhecendo Jupyter:</w:t>
+        <w:t xml:space="preserve">Conhecendo </w:t>
+      </w:r>
+      <w:proofErr w:type="spellStart"/>
+      <w:r>
+        <w:rPr>
+          <w:rFonts w:ascii="Times New Roman" w:hAnsi="Times New Roman" w:cs="Times New Roman"/>
+          <w:b/>
+          <w:bCs/>
+          <w:sz w:val="24"/>
+          <w:szCs w:val="24"/>
+          <w:u w:val="single"/>
+        </w:rPr>
+        <w:t>Jupyter</w:t>
+      </w:r>
+      <w:proofErr w:type="spellEnd"/>
+      <w:r>
+        <w:rPr>
+          <w:rFonts w:ascii="Times New Roman" w:hAnsi="Times New Roman" w:cs="Times New Roman"/>
+          <w:b/>
+          <w:bCs/>
+          <w:sz w:val="24"/>
+          <w:szCs w:val="24"/>
+          <w:u w:val="single"/>
+        </w:rPr>
+        <w:t>:</w:t>
       </w:r>
     </w:p>
     <w:p>
@@ -186,7 +210,43 @@
           <w:sz w:val="24"/>
           <w:szCs w:val="24"/>
         </w:rPr>
-        <w:t>Ambientes virtuais são muito importantes para setar e manter a versão e funcionalidades de todas as bibliotecas, linguagens etc, garantindo que caso queira rodar um código que você escreveu há um ano atrás, ele continue funcionando normalmente.</w:t>
+        <w:t xml:space="preserve">Ambientes virtuais são muito importantes para </w:t>
+      </w:r>
+      <w:proofErr w:type="spellStart"/>
+      <w:r>
+        <w:rPr>
+          <w:rFonts w:ascii="Times New Roman" w:hAnsi="Times New Roman" w:cs="Times New Roman"/>
+          <w:sz w:val="24"/>
+          <w:szCs w:val="24"/>
+        </w:rPr>
+        <w:t>setar</w:t>
+      </w:r>
+      <w:proofErr w:type="spellEnd"/>
+      <w:r>
+        <w:rPr>
+          <w:rFonts w:ascii="Times New Roman" w:hAnsi="Times New Roman" w:cs="Times New Roman"/>
+          <w:sz w:val="24"/>
+          <w:szCs w:val="24"/>
+        </w:rPr>
+        <w:t xml:space="preserve"> e manter a versão e funcionalidades de todas as bibliotecas, linguagens </w:t>
+      </w:r>
+      <w:proofErr w:type="spellStart"/>
+      <w:r>
+        <w:rPr>
+          <w:rFonts w:ascii="Times New Roman" w:hAnsi="Times New Roman" w:cs="Times New Roman"/>
+          <w:sz w:val="24"/>
+          <w:szCs w:val="24"/>
+        </w:rPr>
+        <w:t>etc</w:t>
+      </w:r>
+      <w:proofErr w:type="spellEnd"/>
+      <w:r>
+        <w:rPr>
+          <w:rFonts w:ascii="Times New Roman" w:hAnsi="Times New Roman" w:cs="Times New Roman"/>
+          <w:sz w:val="24"/>
+          <w:szCs w:val="24"/>
+        </w:rPr>
+        <w:t>, garantindo que caso queira rodar um código que você escreveu há um ano atrás, ele continue funcionando normalmente.</w:t>
       </w:r>
     </w:p>
     <w:p>
@@ -210,7 +270,25 @@
           <w:sz w:val="24"/>
           <w:szCs w:val="24"/>
         </w:rPr>
-        <w:t xml:space="preserve"> Pip: gerenciador de pacotes padrão do python.</w:t>
+        <w:t xml:space="preserve"> </w:t>
+      </w:r>
+      <w:proofErr w:type="spellStart"/>
+      <w:r>
+        <w:rPr>
+          <w:rFonts w:ascii="Times New Roman" w:hAnsi="Times New Roman" w:cs="Times New Roman"/>
+          <w:sz w:val="24"/>
+          <w:szCs w:val="24"/>
+        </w:rPr>
+        <w:t>Pip</w:t>
+      </w:r>
+      <w:proofErr w:type="spellEnd"/>
+      <w:r>
+        <w:rPr>
+          <w:rFonts w:ascii="Times New Roman" w:hAnsi="Times New Roman" w:cs="Times New Roman"/>
+          <w:sz w:val="24"/>
+          <w:szCs w:val="24"/>
+        </w:rPr>
+        <w:t>: gerenciador de pacotes padrão do python.</w:t>
       </w:r>
     </w:p>
     <w:p>
@@ -274,7 +352,25 @@
           <w:sz w:val="24"/>
           <w:szCs w:val="24"/>
         </w:rPr>
-        <w:t xml:space="preserve"> no cmd:</w:t>
+        <w:t xml:space="preserve"> no </w:t>
+      </w:r>
+      <w:proofErr w:type="spellStart"/>
+      <w:r>
+        <w:rPr>
+          <w:rFonts w:ascii="Times New Roman" w:hAnsi="Times New Roman" w:cs="Times New Roman"/>
+          <w:sz w:val="24"/>
+          <w:szCs w:val="24"/>
+        </w:rPr>
+        <w:t>cmd</w:t>
+      </w:r>
+      <w:proofErr w:type="spellEnd"/>
+      <w:r>
+        <w:rPr>
+          <w:rFonts w:ascii="Times New Roman" w:hAnsi="Times New Roman" w:cs="Times New Roman"/>
+          <w:sz w:val="24"/>
+          <w:szCs w:val="24"/>
+        </w:rPr>
+        <w:t>:</w:t>
       </w:r>
     </w:p>
     <w:p>
@@ -321,7 +417,29 @@
           <w:szCs w:val="20"/>
           <w:lang w:eastAsia="pt-BR"/>
         </w:rPr>
-        <w:t xml:space="preserve">conda create </w:t>
+        <w:t xml:space="preserve">conda </w:t>
+      </w:r>
+      <w:proofErr w:type="spellStart"/>
+      <w:r>
+        <w:rPr>
+          <w:rFonts w:ascii="Courier New" w:eastAsia="Times New Roman" w:hAnsi="Courier New" w:cs="Courier New"/>
+          <w:color w:val="000000"/>
+          <w:sz w:val="20"/>
+          <w:szCs w:val="20"/>
+          <w:lang w:eastAsia="pt-BR"/>
+        </w:rPr>
+        <w:t>create</w:t>
+      </w:r>
+      <w:proofErr w:type="spellEnd"/>
+      <w:r>
+        <w:rPr>
+          <w:rFonts w:ascii="Courier New" w:eastAsia="Times New Roman" w:hAnsi="Courier New" w:cs="Courier New"/>
+          <w:color w:val="000000"/>
+          <w:sz w:val="20"/>
+          <w:szCs w:val="20"/>
+          <w:lang w:eastAsia="pt-BR"/>
+        </w:rPr>
+        <w:t xml:space="preserve"> </w:t>
       </w:r>
       <w:r>
         <w:rPr>
@@ -341,7 +459,29 @@
           <w:szCs w:val="20"/>
           <w:lang w:eastAsia="pt-BR"/>
         </w:rPr>
-        <w:t>name alura_pandas python</w:t>
+        <w:t xml:space="preserve">name </w:t>
+      </w:r>
+      <w:proofErr w:type="spellStart"/>
+      <w:r>
+        <w:rPr>
+          <w:rFonts w:ascii="Courier New" w:eastAsia="Times New Roman" w:hAnsi="Courier New" w:cs="Courier New"/>
+          <w:color w:val="000000"/>
+          <w:sz w:val="20"/>
+          <w:szCs w:val="20"/>
+          <w:lang w:eastAsia="pt-BR"/>
+        </w:rPr>
+        <w:t>alura_pandas</w:t>
+      </w:r>
+      <w:proofErr w:type="spellEnd"/>
+      <w:r>
+        <w:rPr>
+          <w:rFonts w:ascii="Courier New" w:eastAsia="Times New Roman" w:hAnsi="Courier New" w:cs="Courier New"/>
+          <w:color w:val="000000"/>
+          <w:sz w:val="20"/>
+          <w:szCs w:val="20"/>
+          <w:lang w:eastAsia="pt-BR"/>
+        </w:rPr>
+        <w:t xml:space="preserve"> python</w:t>
       </w:r>
       <w:r>
         <w:rPr>
@@ -471,7 +611,25 @@
           <w:sz w:val="24"/>
           <w:szCs w:val="24"/>
         </w:rPr>
-        <w:t>a versão do python e do pandas para quais quisermos.</w:t>
+        <w:t xml:space="preserve">a versão do python e </w:t>
+      </w:r>
+      <w:proofErr w:type="gramStart"/>
+      <w:r>
+        <w:rPr>
+          <w:rFonts w:ascii="Times New Roman" w:hAnsi="Times New Roman" w:cs="Times New Roman"/>
+          <w:sz w:val="24"/>
+          <w:szCs w:val="24"/>
+        </w:rPr>
+        <w:t>do pandas</w:t>
+      </w:r>
+      <w:proofErr w:type="gramEnd"/>
+      <w:r>
+        <w:rPr>
+          <w:rFonts w:ascii="Times New Roman" w:hAnsi="Times New Roman" w:cs="Times New Roman"/>
+          <w:sz w:val="24"/>
+          <w:szCs w:val="24"/>
+        </w:rPr>
+        <w:t xml:space="preserve"> para quais quisermos.</w:t>
       </w:r>
     </w:p>
     <w:p>
@@ -495,7 +653,61 @@
           <w:sz w:val="24"/>
           <w:szCs w:val="24"/>
         </w:rPr>
-        <w:t>Caso o cmd esteja devolvendo um erro de HTTP, sugiro que utilize o cmd do próprio anaconda. Se fizer isso, vai criar o ambiente normalmente.</w:t>
+        <w:t xml:space="preserve">Caso o </w:t>
+      </w:r>
+      <w:proofErr w:type="spellStart"/>
+      <w:r>
+        <w:rPr>
+          <w:rFonts w:ascii="Times New Roman" w:hAnsi="Times New Roman" w:cs="Times New Roman"/>
+          <w:sz w:val="24"/>
+          <w:szCs w:val="24"/>
+        </w:rPr>
+        <w:t>cmd</w:t>
+      </w:r>
+      <w:proofErr w:type="spellEnd"/>
+      <w:r>
+        <w:rPr>
+          <w:rFonts w:ascii="Times New Roman" w:hAnsi="Times New Roman" w:cs="Times New Roman"/>
+          <w:sz w:val="24"/>
+          <w:szCs w:val="24"/>
+        </w:rPr>
+        <w:t xml:space="preserve"> esteja devolvendo um erro de HTTP, sugiro que utilize o </w:t>
+      </w:r>
+      <w:proofErr w:type="spellStart"/>
+      <w:r>
+        <w:rPr>
+          <w:rFonts w:ascii="Times New Roman" w:hAnsi="Times New Roman" w:cs="Times New Roman"/>
+          <w:sz w:val="24"/>
+          <w:szCs w:val="24"/>
+        </w:rPr>
+        <w:t>cmd</w:t>
+      </w:r>
+      <w:proofErr w:type="spellEnd"/>
+      <w:r>
+        <w:rPr>
+          <w:rFonts w:ascii="Times New Roman" w:hAnsi="Times New Roman" w:cs="Times New Roman"/>
+          <w:sz w:val="24"/>
+          <w:szCs w:val="24"/>
+        </w:rPr>
+        <w:t xml:space="preserve"> do </w:t>
+      </w:r>
+      <w:proofErr w:type="gramStart"/>
+      <w:r>
+        <w:rPr>
+          <w:rFonts w:ascii="Times New Roman" w:hAnsi="Times New Roman" w:cs="Times New Roman"/>
+          <w:sz w:val="24"/>
+          <w:szCs w:val="24"/>
+        </w:rPr>
+        <w:t>próprio anaconda</w:t>
+      </w:r>
+      <w:proofErr w:type="gramEnd"/>
+      <w:r>
+        <w:rPr>
+          <w:rFonts w:ascii="Times New Roman" w:hAnsi="Times New Roman" w:cs="Times New Roman"/>
+          <w:sz w:val="24"/>
+          <w:szCs w:val="24"/>
+        </w:rPr>
+        <w:t>. Se fizer isso, vai criar o ambiente normalmente.</w:t>
       </w:r>
     </w:p>
     <w:p>
@@ -519,7 +731,25 @@
           <w:sz w:val="24"/>
           <w:szCs w:val="24"/>
         </w:rPr>
-        <w:t>Após o carregamento e criação do ambiente, ao entrar na parte de ambientes do anaconda veremos nosso ambiente lá:</w:t>
+        <w:t xml:space="preserve">Após o carregamento e criação do ambiente, ao entrar na parte de ambientes </w:t>
+      </w:r>
+      <w:proofErr w:type="gramStart"/>
+      <w:r>
+        <w:rPr>
+          <w:rFonts w:ascii="Times New Roman" w:hAnsi="Times New Roman" w:cs="Times New Roman"/>
+          <w:sz w:val="24"/>
+          <w:szCs w:val="24"/>
+        </w:rPr>
+        <w:t>do anaconda</w:t>
+      </w:r>
+      <w:proofErr w:type="gramEnd"/>
+      <w:r>
+        <w:rPr>
+          <w:rFonts w:ascii="Times New Roman" w:hAnsi="Times New Roman" w:cs="Times New Roman"/>
+          <w:sz w:val="24"/>
+          <w:szCs w:val="24"/>
+        </w:rPr>
+        <w:t xml:space="preserve"> veremos nosso ambiente lá:</w:t>
       </w:r>
     </w:p>
     <w:p>
@@ -596,7 +826,43 @@
           <w:sz w:val="24"/>
           <w:szCs w:val="24"/>
         </w:rPr>
-        <w:t>Para ativar o nosso ambiente e rolar ele no próprio cmd, precisamos colocar activate e o nome da pasta do nosso ambiente.</w:t>
+        <w:t xml:space="preserve">Para ativar o nosso ambiente e rolar ele no próprio </w:t>
+      </w:r>
+      <w:proofErr w:type="spellStart"/>
+      <w:r>
+        <w:rPr>
+          <w:rFonts w:ascii="Times New Roman" w:hAnsi="Times New Roman" w:cs="Times New Roman"/>
+          <w:sz w:val="24"/>
+          <w:szCs w:val="24"/>
+        </w:rPr>
+        <w:t>cmd</w:t>
+      </w:r>
+      <w:proofErr w:type="spellEnd"/>
+      <w:r>
+        <w:rPr>
+          <w:rFonts w:ascii="Times New Roman" w:hAnsi="Times New Roman" w:cs="Times New Roman"/>
+          <w:sz w:val="24"/>
+          <w:szCs w:val="24"/>
+        </w:rPr>
+        <w:t xml:space="preserve">, precisamos colocar </w:t>
+      </w:r>
+      <w:proofErr w:type="spellStart"/>
+      <w:r>
+        <w:rPr>
+          <w:rFonts w:ascii="Times New Roman" w:hAnsi="Times New Roman" w:cs="Times New Roman"/>
+          <w:sz w:val="24"/>
+          <w:szCs w:val="24"/>
+        </w:rPr>
+        <w:t>activate</w:t>
+      </w:r>
+      <w:proofErr w:type="spellEnd"/>
+      <w:r>
+        <w:rPr>
+          <w:rFonts w:ascii="Times New Roman" w:hAnsi="Times New Roman" w:cs="Times New Roman"/>
+          <w:sz w:val="24"/>
+          <w:szCs w:val="24"/>
+        </w:rPr>
+        <w:t xml:space="preserve"> e o nome da pasta do nosso ambiente.</w:t>
       </w:r>
     </w:p>
     <w:p>
@@ -620,7 +886,25 @@
           <w:sz w:val="24"/>
           <w:szCs w:val="24"/>
         </w:rPr>
-        <w:t>Para desativar, basta digitar deactivate.</w:t>
+        <w:t xml:space="preserve">Para desativar, basta digitar </w:t>
+      </w:r>
+      <w:proofErr w:type="spellStart"/>
+      <w:r>
+        <w:rPr>
+          <w:rFonts w:ascii="Times New Roman" w:hAnsi="Times New Roman" w:cs="Times New Roman"/>
+          <w:sz w:val="24"/>
+          <w:szCs w:val="24"/>
+        </w:rPr>
+        <w:t>deactivate</w:t>
+      </w:r>
+      <w:proofErr w:type="spellEnd"/>
+      <w:r>
+        <w:rPr>
+          <w:rFonts w:ascii="Times New Roman" w:hAnsi="Times New Roman" w:cs="Times New Roman"/>
+          <w:sz w:val="24"/>
+          <w:szCs w:val="24"/>
+        </w:rPr>
+        <w:t>.</w:t>
       </w:r>
     </w:p>
     <w:p>
@@ -645,15 +929,69 @@
           <w:szCs w:val="24"/>
         </w:rPr>
         <w:lastRenderedPageBreak/>
-        <w:t>Para visualizar os ambientes que temos usamos o comando “conda info –envs.</w:t>
-      </w:r>
-      <w:r>
-        <w:rPr>
-          <w:rFonts w:ascii="Times New Roman" w:hAnsi="Times New Roman" w:cs="Times New Roman"/>
-          <w:sz w:val="24"/>
-          <w:szCs w:val="24"/>
-        </w:rPr>
-        <w:t xml:space="preserve"> Cmd retorna todos os ambientes que temos criado</w:t>
+        <w:t xml:space="preserve">Para visualizar os ambientes que temos usamos o comando “conda </w:t>
+      </w:r>
+      <w:proofErr w:type="spellStart"/>
+      <w:r>
+        <w:rPr>
+          <w:rFonts w:ascii="Times New Roman" w:hAnsi="Times New Roman" w:cs="Times New Roman"/>
+          <w:sz w:val="24"/>
+          <w:szCs w:val="24"/>
+        </w:rPr>
+        <w:t>info</w:t>
+      </w:r>
+      <w:proofErr w:type="spellEnd"/>
+      <w:r>
+        <w:rPr>
+          <w:rFonts w:ascii="Times New Roman" w:hAnsi="Times New Roman" w:cs="Times New Roman"/>
+          <w:sz w:val="24"/>
+          <w:szCs w:val="24"/>
+        </w:rPr>
+        <w:t xml:space="preserve"> –</w:t>
+      </w:r>
+      <w:proofErr w:type="spellStart"/>
+      <w:r>
+        <w:rPr>
+          <w:rFonts w:ascii="Times New Roman" w:hAnsi="Times New Roman" w:cs="Times New Roman"/>
+          <w:sz w:val="24"/>
+          <w:szCs w:val="24"/>
+        </w:rPr>
+        <w:t>envs</w:t>
+      </w:r>
+      <w:proofErr w:type="spellEnd"/>
+      <w:r>
+        <w:rPr>
+          <w:rFonts w:ascii="Times New Roman" w:hAnsi="Times New Roman" w:cs="Times New Roman"/>
+          <w:sz w:val="24"/>
+          <w:szCs w:val="24"/>
+        </w:rPr>
+        <w:t>.</w:t>
+      </w:r>
+      <w:r>
+        <w:rPr>
+          <w:rFonts w:ascii="Times New Roman" w:hAnsi="Times New Roman" w:cs="Times New Roman"/>
+          <w:sz w:val="24"/>
+          <w:szCs w:val="24"/>
+        </w:rPr>
+        <w:t xml:space="preserve"> </w:t>
+      </w:r>
+      <w:proofErr w:type="spellStart"/>
+      <w:r>
+        <w:rPr>
+          <w:rFonts w:ascii="Times New Roman" w:hAnsi="Times New Roman" w:cs="Times New Roman"/>
+          <w:sz w:val="24"/>
+          <w:szCs w:val="24"/>
+        </w:rPr>
+        <w:t>Cmd</w:t>
+      </w:r>
+      <w:proofErr w:type="spellEnd"/>
+      <w:r>
+        <w:rPr>
+          <w:rFonts w:ascii="Times New Roman" w:hAnsi="Times New Roman" w:cs="Times New Roman"/>
+          <w:sz w:val="24"/>
+          <w:szCs w:val="24"/>
+        </w:rPr>
+        <w:t xml:space="preserve"> retorna todos os ambientes que temos criado</w:t>
       </w:r>
       <w:r>
         <w:rPr>
@@ -693,7 +1031,173 @@
           <w:sz w:val="24"/>
           <w:szCs w:val="24"/>
         </w:rPr>
-        <w:t>Para destruir o ambiente: conda remove –name alura_pandas –all.</w:t>
+        <w:t xml:space="preserve">Para destruir o ambiente: conda remove –name </w:t>
+      </w:r>
+      <w:proofErr w:type="spellStart"/>
+      <w:r>
+        <w:rPr>
+          <w:rFonts w:ascii="Times New Roman" w:hAnsi="Times New Roman" w:cs="Times New Roman"/>
+          <w:sz w:val="24"/>
+          <w:szCs w:val="24"/>
+        </w:rPr>
+        <w:t>alura_pandas</w:t>
+      </w:r>
+      <w:proofErr w:type="spellEnd"/>
+      <w:r>
+        <w:rPr>
+          <w:rFonts w:ascii="Times New Roman" w:hAnsi="Times New Roman" w:cs="Times New Roman"/>
+          <w:sz w:val="24"/>
+          <w:szCs w:val="24"/>
+        </w:rPr>
+        <w:t xml:space="preserve"> –</w:t>
+      </w:r>
+      <w:proofErr w:type="spellStart"/>
+      <w:r>
+        <w:rPr>
+          <w:rFonts w:ascii="Times New Roman" w:hAnsi="Times New Roman" w:cs="Times New Roman"/>
+          <w:sz w:val="24"/>
+          <w:szCs w:val="24"/>
+        </w:rPr>
+        <w:t>all</w:t>
+      </w:r>
+      <w:proofErr w:type="spellEnd"/>
+      <w:r>
+        <w:rPr>
+          <w:rFonts w:ascii="Times New Roman" w:hAnsi="Times New Roman" w:cs="Times New Roman"/>
+          <w:sz w:val="24"/>
+          <w:szCs w:val="24"/>
+        </w:rPr>
+        <w:t>.</w:t>
+      </w:r>
+    </w:p>
+    <w:p>
+      <w:pPr>
+        <w:pStyle w:val="PargrafodaLista"/>
+        <w:numPr>
+          <w:ilvl w:val="1"/>
+          <w:numId w:val="2"/>
+        </w:numPr>
+        <w:spacing w:line="360" w:lineRule="auto"/>
+        <w:jc w:val="both"/>
+        <w:rPr>
+          <w:rFonts w:ascii="Times New Roman" w:hAnsi="Times New Roman" w:cs="Times New Roman"/>
+          <w:sz w:val="24"/>
+          <w:szCs w:val="24"/>
+        </w:rPr>
+      </w:pPr>
+      <w:r>
+        <w:rPr>
+          <w:rFonts w:ascii="Times New Roman" w:hAnsi="Times New Roman" w:cs="Times New Roman"/>
+          <w:sz w:val="24"/>
+          <w:szCs w:val="24"/>
+        </w:rPr>
+        <w:t xml:space="preserve"> O que aprendemos:</w:t>
+      </w:r>
+    </w:p>
+    <w:p>
+      <w:pPr>
+        <w:pStyle w:val="PargrafodaLista"/>
+        <w:numPr>
+          <w:ilvl w:val="2"/>
+          <w:numId w:val="2"/>
+        </w:numPr>
+        <w:spacing w:line="360" w:lineRule="auto"/>
+        <w:jc w:val="both"/>
+        <w:rPr>
+          <w:rFonts w:ascii="Times New Roman" w:hAnsi="Times New Roman" w:cs="Times New Roman"/>
+          <w:sz w:val="24"/>
+          <w:szCs w:val="24"/>
+        </w:rPr>
+      </w:pPr>
+      <w:r>
+        <w:rPr>
+          <w:rFonts w:ascii="Times New Roman" w:hAnsi="Times New Roman" w:cs="Times New Roman"/>
+          <w:sz w:val="24"/>
+          <w:szCs w:val="24"/>
+        </w:rPr>
+        <w:t>Anaconda é a principal distribuição para cientistas de dados que usam Python</w:t>
+      </w:r>
+      <w:r>
+        <w:rPr>
+          <w:rFonts w:ascii="Times New Roman" w:hAnsi="Times New Roman" w:cs="Times New Roman"/>
+          <w:sz w:val="24"/>
+          <w:szCs w:val="24"/>
+        </w:rPr>
+        <w:t>;</w:t>
+      </w:r>
+    </w:p>
+    <w:p>
+      <w:pPr>
+        <w:pStyle w:val="PargrafodaLista"/>
+        <w:numPr>
+          <w:ilvl w:val="2"/>
+          <w:numId w:val="2"/>
+        </w:numPr>
+        <w:spacing w:line="360" w:lineRule="auto"/>
+        <w:jc w:val="both"/>
+        <w:rPr>
+          <w:rFonts w:ascii="Times New Roman" w:hAnsi="Times New Roman" w:cs="Times New Roman"/>
+          <w:sz w:val="24"/>
+          <w:szCs w:val="24"/>
+        </w:rPr>
+      </w:pPr>
+      <w:proofErr w:type="spellStart"/>
+      <w:r>
+        <w:rPr>
+          <w:rFonts w:ascii="Times New Roman" w:hAnsi="Times New Roman" w:cs="Times New Roman"/>
+          <w:sz w:val="24"/>
+          <w:szCs w:val="24"/>
+        </w:rPr>
+        <w:t>Jupyter</w:t>
+      </w:r>
+      <w:proofErr w:type="spellEnd"/>
+      <w:r>
+        <w:rPr>
+          <w:rFonts w:ascii="Times New Roman" w:hAnsi="Times New Roman" w:cs="Times New Roman"/>
+          <w:sz w:val="24"/>
+          <w:szCs w:val="24"/>
+        </w:rPr>
+        <w:t xml:space="preserve"> é a nossa ferramenta para executar código Python e visualizar os dados</w:t>
+      </w:r>
+      <w:r>
+        <w:rPr>
+          <w:rFonts w:ascii="Times New Roman" w:hAnsi="Times New Roman" w:cs="Times New Roman"/>
+          <w:sz w:val="24"/>
+          <w:szCs w:val="24"/>
+        </w:rPr>
+        <w:t>;</w:t>
+      </w:r>
+    </w:p>
+    <w:p>
+      <w:pPr>
+        <w:pStyle w:val="PargrafodaLista"/>
+        <w:numPr>
+          <w:ilvl w:val="2"/>
+          <w:numId w:val="2"/>
+        </w:numPr>
+        <w:spacing w:line="360" w:lineRule="auto"/>
+        <w:jc w:val="both"/>
+        <w:rPr>
+          <w:rFonts w:ascii="Times New Roman" w:hAnsi="Times New Roman" w:cs="Times New Roman"/>
+          <w:sz w:val="24"/>
+          <w:szCs w:val="24"/>
+        </w:rPr>
+      </w:pPr>
+      <w:r>
+        <w:rPr>
+          <w:rFonts w:ascii="Times New Roman" w:hAnsi="Times New Roman" w:cs="Times New Roman"/>
+          <w:sz w:val="24"/>
+          <w:szCs w:val="24"/>
+        </w:rPr>
+        <w:t>Ambientes virtuais ajudam a isolar um projeto para definir a versão das bibliotecas e do próprio Python</w:t>
+      </w:r>
+      <w:r>
+        <w:rPr>
+          <w:rFonts w:ascii="Times New Roman" w:hAnsi="Times New Roman" w:cs="Times New Roman"/>
+          <w:sz w:val="24"/>
+          <w:szCs w:val="24"/>
+        </w:rPr>
+        <w:t>.</w:t>
       </w:r>
     </w:p>
     <w:sectPr>

</xml_diff>

<commit_message>
Conhecendo a base de dados
Aprendemos o básico de python pra dataScience. Já vimos isso 🤡
</commit_message>
<xml_diff>
--- a/Python para Data Science/Python Pandas/Anotações/Python Pandas - Anotações.docx
+++ b/Python para Data Science/Python Pandas/Anotações/Python Pandas - Anotações.docx
@@ -611,25 +611,7 @@
           <w:sz w:val="24"/>
           <w:szCs w:val="24"/>
         </w:rPr>
-        <w:t xml:space="preserve">a versão do python e </w:t>
-      </w:r>
-      <w:proofErr w:type="gramStart"/>
-      <w:r>
-        <w:rPr>
-          <w:rFonts w:ascii="Times New Roman" w:hAnsi="Times New Roman" w:cs="Times New Roman"/>
-          <w:sz w:val="24"/>
-          <w:szCs w:val="24"/>
-        </w:rPr>
-        <w:t>do pandas</w:t>
-      </w:r>
-      <w:proofErr w:type="gramEnd"/>
-      <w:r>
-        <w:rPr>
-          <w:rFonts w:ascii="Times New Roman" w:hAnsi="Times New Roman" w:cs="Times New Roman"/>
-          <w:sz w:val="24"/>
-          <w:szCs w:val="24"/>
-        </w:rPr>
-        <w:t xml:space="preserve"> para quais quisermos.</w:t>
+        <w:t>a versão do python e do pandas para quais quisermos.</w:t>
       </w:r>
     </w:p>
     <w:p>
@@ -689,25 +671,7 @@
           <w:sz w:val="24"/>
           <w:szCs w:val="24"/>
         </w:rPr>
-        <w:t xml:space="preserve"> do </w:t>
-      </w:r>
-      <w:proofErr w:type="gramStart"/>
-      <w:r>
-        <w:rPr>
-          <w:rFonts w:ascii="Times New Roman" w:hAnsi="Times New Roman" w:cs="Times New Roman"/>
-          <w:sz w:val="24"/>
-          <w:szCs w:val="24"/>
-        </w:rPr>
-        <w:t>próprio anaconda</w:t>
-      </w:r>
-      <w:proofErr w:type="gramEnd"/>
-      <w:r>
-        <w:rPr>
-          <w:rFonts w:ascii="Times New Roman" w:hAnsi="Times New Roman" w:cs="Times New Roman"/>
-          <w:sz w:val="24"/>
-          <w:szCs w:val="24"/>
-        </w:rPr>
-        <w:t>. Se fizer isso, vai criar o ambiente normalmente.</w:t>
+        <w:t xml:space="preserve"> do próprio anaconda. Se fizer isso, vai criar o ambiente normalmente.</w:t>
       </w:r>
     </w:p>
     <w:p>
@@ -731,25 +695,7 @@
           <w:sz w:val="24"/>
           <w:szCs w:val="24"/>
         </w:rPr>
-        <w:t xml:space="preserve">Após o carregamento e criação do ambiente, ao entrar na parte de ambientes </w:t>
-      </w:r>
-      <w:proofErr w:type="gramStart"/>
-      <w:r>
-        <w:rPr>
-          <w:rFonts w:ascii="Times New Roman" w:hAnsi="Times New Roman" w:cs="Times New Roman"/>
-          <w:sz w:val="24"/>
-          <w:szCs w:val="24"/>
-        </w:rPr>
-        <w:t>do anaconda</w:t>
-      </w:r>
-      <w:proofErr w:type="gramEnd"/>
-      <w:r>
-        <w:rPr>
-          <w:rFonts w:ascii="Times New Roman" w:hAnsi="Times New Roman" w:cs="Times New Roman"/>
-          <w:sz w:val="24"/>
-          <w:szCs w:val="24"/>
-        </w:rPr>
-        <w:t xml:space="preserve"> veremos nosso ambiente lá:</w:t>
+        <w:t>Após o carregamento e criação do ambiente, ao entrar na parte de ambientes do anaconda veremos nosso ambiente lá:</w:t>
       </w:r>
     </w:p>
     <w:p>
@@ -1546,25 +1492,7 @@
           <w:sz w:val="24"/>
           <w:szCs w:val="24"/>
         </w:rPr>
-        <w:t xml:space="preserve">Criamos um notebook com o python 3 e começamos importando </w:t>
-      </w:r>
-      <w:proofErr w:type="gramStart"/>
-      <w:r>
-        <w:rPr>
-          <w:rFonts w:ascii="Times New Roman" w:hAnsi="Times New Roman" w:cs="Times New Roman"/>
-          <w:sz w:val="24"/>
-          <w:szCs w:val="24"/>
-        </w:rPr>
-        <w:t>o pandas</w:t>
-      </w:r>
-      <w:proofErr w:type="gramEnd"/>
-      <w:r>
-        <w:rPr>
-          <w:rFonts w:ascii="Times New Roman" w:hAnsi="Times New Roman" w:cs="Times New Roman"/>
-          <w:sz w:val="24"/>
-          <w:szCs w:val="24"/>
-        </w:rPr>
-        <w:t xml:space="preserve"> e lendo o arquivo:</w:t>
+        <w:t>Criamos um notebook com o python 3 e começamos importando o pandas e lendo o arquivo:</w:t>
       </w:r>
     </w:p>
     <w:p>
@@ -1949,6 +1877,357 @@
         </w:rPr>
         <w:t xml:space="preserve"> </w:t>
       </w:r>
+      <w:r>
+        <w:rPr>
+          <w:rFonts w:ascii="Times New Roman" w:hAnsi="Times New Roman" w:cs="Times New Roman"/>
+          <w:sz w:val="24"/>
+          <w:szCs w:val="24"/>
+        </w:rPr>
+        <w:t xml:space="preserve">Podemos criar um </w:t>
+      </w:r>
+      <w:proofErr w:type="spellStart"/>
+      <w:r>
+        <w:rPr>
+          <w:rFonts w:ascii="Times New Roman" w:hAnsi="Times New Roman" w:cs="Times New Roman"/>
+          <w:sz w:val="24"/>
+          <w:szCs w:val="24"/>
+        </w:rPr>
+        <w:t>DataFrame</w:t>
+      </w:r>
+      <w:proofErr w:type="spellEnd"/>
+      <w:r>
+        <w:rPr>
+          <w:rFonts w:ascii="Times New Roman" w:hAnsi="Times New Roman" w:cs="Times New Roman"/>
+          <w:sz w:val="24"/>
+          <w:szCs w:val="24"/>
+        </w:rPr>
+        <w:t xml:space="preserve"> a partir dos tipos de dados:</w:t>
+      </w:r>
+    </w:p>
+    <w:p>
+      <w:pPr>
+        <w:spacing w:line="360" w:lineRule="auto"/>
+        <w:jc w:val="center"/>
+        <w:rPr>
+          <w:rFonts w:ascii="Times New Roman" w:hAnsi="Times New Roman" w:cs="Times New Roman"/>
+          <w:sz w:val="24"/>
+          <w:szCs w:val="24"/>
+        </w:rPr>
+      </w:pPr>
+      <w:r>
+        <w:rPr>
+          <w:rFonts w:ascii="Times New Roman" w:hAnsi="Times New Roman" w:cs="Times New Roman"/>
+          <w:sz w:val="24"/>
+          <w:szCs w:val="24"/>
+        </w:rPr>
+        <w:drawing>
+          <wp:inline distT="0" distB="0" distL="0" distR="0" wp14:anchorId="7CCF0666" wp14:editId="68783128">
+            <wp:extent cx="1790700" cy="1838136"/>
+            <wp:effectExtent l="0" t="0" r="0" b="0"/>
+            <wp:docPr id="6" name="Imagem 6"/>
+            <wp:cNvGraphicFramePr>
+              <a:graphicFrameLocks xmlns:a="http://schemas.openxmlformats.org/drawingml/2006/main" noChangeAspect="1"/>
+            </wp:cNvGraphicFramePr>
+            <a:graphic xmlns:a="http://schemas.openxmlformats.org/drawingml/2006/main">
+              <a:graphicData uri="http://schemas.openxmlformats.org/drawingml/2006/picture">
+                <pic:pic xmlns:pic="http://schemas.openxmlformats.org/drawingml/2006/picture">
+                  <pic:nvPicPr>
+                    <pic:cNvPr id="1" name=""/>
+                    <pic:cNvPicPr/>
+                  </pic:nvPicPr>
+                  <pic:blipFill>
+                    <a:blip r:embed="rId11"/>
+                    <a:stretch>
+                      <a:fillRect/>
+                    </a:stretch>
+                  </pic:blipFill>
+                  <pic:spPr>
+                    <a:xfrm>
+                      <a:off x="0" y="0"/>
+                      <a:ext cx="1797656" cy="1845277"/>
+                    </a:xfrm>
+                    <a:prstGeom prst="rect">
+                      <a:avLst/>
+                    </a:prstGeom>
+                  </pic:spPr>
+                </pic:pic>
+              </a:graphicData>
+            </a:graphic>
+          </wp:inline>
+        </w:drawing>
+      </w:r>
+    </w:p>
+    <w:p>
+      <w:pPr>
+        <w:pStyle w:val="PargrafodaLista"/>
+        <w:numPr>
+          <w:ilvl w:val="2"/>
+          <w:numId w:val="2"/>
+        </w:numPr>
+        <w:spacing w:line="360" w:lineRule="auto"/>
+        <w:jc w:val="both"/>
+        <w:rPr>
+          <w:rFonts w:ascii="Times New Roman" w:hAnsi="Times New Roman" w:cs="Times New Roman"/>
+          <w:sz w:val="24"/>
+          <w:szCs w:val="24"/>
+        </w:rPr>
+      </w:pPr>
+      <w:r>
+        <w:rPr>
+          <w:rFonts w:ascii="Times New Roman" w:hAnsi="Times New Roman" w:cs="Times New Roman"/>
+          <w:sz w:val="24"/>
+          <w:szCs w:val="24"/>
+        </w:rPr>
+        <w:t xml:space="preserve">Podemos passar outro parâmetro para o </w:t>
+      </w:r>
+      <w:proofErr w:type="spellStart"/>
+      <w:r>
+        <w:rPr>
+          <w:rFonts w:ascii="Times New Roman" w:hAnsi="Times New Roman" w:cs="Times New Roman"/>
+          <w:sz w:val="24"/>
+          <w:szCs w:val="24"/>
+        </w:rPr>
+        <w:t>DataFrame</w:t>
+      </w:r>
+      <w:proofErr w:type="spellEnd"/>
+      <w:r>
+        <w:rPr>
+          <w:rFonts w:ascii="Times New Roman" w:hAnsi="Times New Roman" w:cs="Times New Roman"/>
+          <w:sz w:val="24"/>
+          <w:szCs w:val="24"/>
+        </w:rPr>
+        <w:t xml:space="preserve"> fazendo ele dar nome às colunas:</w:t>
+      </w:r>
+    </w:p>
+    <w:p>
+      <w:pPr>
+        <w:spacing w:line="360" w:lineRule="auto"/>
+        <w:jc w:val="both"/>
+        <w:rPr>
+          <w:rFonts w:ascii="Times New Roman" w:hAnsi="Times New Roman" w:cs="Times New Roman"/>
+          <w:sz w:val="24"/>
+          <w:szCs w:val="24"/>
+        </w:rPr>
+      </w:pPr>
+      <w:proofErr w:type="spellStart"/>
+      <w:r>
+        <w:rPr>
+          <w:rFonts w:ascii="Times New Roman" w:hAnsi="Times New Roman" w:cs="Times New Roman"/>
+          <w:sz w:val="24"/>
+          <w:szCs w:val="24"/>
+        </w:rPr>
+        <w:t>pd.DataFrame</w:t>
+      </w:r>
+      <w:proofErr w:type="spellEnd"/>
+      <w:r>
+        <w:rPr>
+          <w:rFonts w:ascii="Times New Roman" w:hAnsi="Times New Roman" w:cs="Times New Roman"/>
+          <w:sz w:val="24"/>
+          <w:szCs w:val="24"/>
+        </w:rPr>
+        <w:t>(</w:t>
+      </w:r>
+      <w:proofErr w:type="spellStart"/>
+      <w:r>
+        <w:rPr>
+          <w:rFonts w:ascii="Times New Roman" w:hAnsi="Times New Roman" w:cs="Times New Roman"/>
+          <w:sz w:val="24"/>
+          <w:szCs w:val="24"/>
+        </w:rPr>
+        <w:t>dados.dtypes</w:t>
+      </w:r>
+      <w:proofErr w:type="spellEnd"/>
+      <w:r>
+        <w:rPr>
+          <w:rFonts w:ascii="Times New Roman" w:hAnsi="Times New Roman" w:cs="Times New Roman"/>
+          <w:sz w:val="24"/>
+          <w:szCs w:val="24"/>
+        </w:rPr>
+        <w:t xml:space="preserve">, </w:t>
+      </w:r>
+      <w:proofErr w:type="spellStart"/>
+      <w:r>
+        <w:rPr>
+          <w:rFonts w:ascii="Times New Roman" w:hAnsi="Times New Roman" w:cs="Times New Roman"/>
+          <w:sz w:val="24"/>
+          <w:szCs w:val="24"/>
+        </w:rPr>
+        <w:t>columns</w:t>
+      </w:r>
+      <w:proofErr w:type="spellEnd"/>
+      <w:r>
+        <w:rPr>
+          <w:rFonts w:ascii="Times New Roman" w:hAnsi="Times New Roman" w:cs="Times New Roman"/>
+          <w:sz w:val="24"/>
+          <w:szCs w:val="24"/>
+        </w:rPr>
+        <w:t>=['Tipos de Dados'])</w:t>
+      </w:r>
+    </w:p>
+    <w:p>
+      <w:pPr>
+        <w:spacing w:line="360" w:lineRule="auto"/>
+        <w:jc w:val="center"/>
+        <w:rPr>
+          <w:rFonts w:ascii="Times New Roman" w:hAnsi="Times New Roman" w:cs="Times New Roman"/>
+          <w:sz w:val="24"/>
+          <w:szCs w:val="24"/>
+        </w:rPr>
+      </w:pPr>
+      <w:r>
+        <w:rPr>
+          <w:rFonts w:ascii="Times New Roman" w:hAnsi="Times New Roman" w:cs="Times New Roman"/>
+          <w:sz w:val="24"/>
+          <w:szCs w:val="24"/>
+        </w:rPr>
+        <w:drawing>
+          <wp:inline distT="0" distB="0" distL="0" distR="0" wp14:anchorId="029CA4F3" wp14:editId="19BBEED7">
+            <wp:extent cx="1042235" cy="1466850"/>
+            <wp:effectExtent l="0" t="0" r="5715" b="0"/>
+            <wp:docPr id="7" name="Imagem 7"/>
+            <wp:cNvGraphicFramePr>
+              <a:graphicFrameLocks xmlns:a="http://schemas.openxmlformats.org/drawingml/2006/main" noChangeAspect="1"/>
+            </wp:cNvGraphicFramePr>
+            <a:graphic xmlns:a="http://schemas.openxmlformats.org/drawingml/2006/main">
+              <a:graphicData uri="http://schemas.openxmlformats.org/drawingml/2006/picture">
+                <pic:pic xmlns:pic="http://schemas.openxmlformats.org/drawingml/2006/picture">
+                  <pic:nvPicPr>
+                    <pic:cNvPr id="1" name=""/>
+                    <pic:cNvPicPr/>
+                  </pic:nvPicPr>
+                  <pic:blipFill>
+                    <a:blip r:embed="rId12"/>
+                    <a:stretch>
+                      <a:fillRect/>
+                    </a:stretch>
+                  </pic:blipFill>
+                  <pic:spPr>
+                    <a:xfrm>
+                      <a:off x="0" y="0"/>
+                      <a:ext cx="1045920" cy="1472036"/>
+                    </a:xfrm>
+                    <a:prstGeom prst="rect">
+                      <a:avLst/>
+                    </a:prstGeom>
+                  </pic:spPr>
+                </pic:pic>
+              </a:graphicData>
+            </a:graphic>
+          </wp:inline>
+        </w:drawing>
+      </w:r>
+    </w:p>
+    <w:p>
+      <w:pPr>
+        <w:pStyle w:val="PargrafodaLista"/>
+        <w:numPr>
+          <w:ilvl w:val="2"/>
+          <w:numId w:val="2"/>
+        </w:numPr>
+        <w:spacing w:line="360" w:lineRule="auto"/>
+        <w:jc w:val="both"/>
+        <w:rPr>
+          <w:rFonts w:ascii="Times New Roman" w:hAnsi="Times New Roman" w:cs="Times New Roman"/>
+          <w:sz w:val="24"/>
+          <w:szCs w:val="24"/>
+        </w:rPr>
+      </w:pPr>
+      <w:r>
+        <w:rPr>
+          <w:rFonts w:ascii="Times New Roman" w:hAnsi="Times New Roman" w:cs="Times New Roman"/>
+          <w:sz w:val="24"/>
+          <w:szCs w:val="24"/>
+        </w:rPr>
+        <w:t>Outro jeito de fazer isso, mas na primeira coluna dessa vez:</w:t>
+      </w:r>
+    </w:p>
+    <w:p>
+      <w:pPr>
+        <w:spacing w:line="360" w:lineRule="auto"/>
+        <w:jc w:val="both"/>
+        <w:rPr>
+          <w:rFonts w:ascii="Times New Roman" w:hAnsi="Times New Roman" w:cs="Times New Roman"/>
+          <w:sz w:val="24"/>
+          <w:szCs w:val="24"/>
+        </w:rPr>
+      </w:pPr>
+      <w:r>
+        <w:rPr>
+          <w:rFonts w:ascii="Times New Roman" w:hAnsi="Times New Roman" w:cs="Times New Roman"/>
+          <w:sz w:val="24"/>
+          <w:szCs w:val="24"/>
+        </w:rPr>
+        <w:t>tipos_de_dados.columns.name = 'Variáveis'</w:t>
+      </w:r>
+    </w:p>
+    <w:p>
+      <w:pPr>
+        <w:spacing w:line="360" w:lineRule="auto"/>
+        <w:jc w:val="center"/>
+        <w:rPr>
+          <w:rFonts w:ascii="Times New Roman" w:hAnsi="Times New Roman" w:cs="Times New Roman"/>
+          <w:sz w:val="24"/>
+          <w:szCs w:val="24"/>
+        </w:rPr>
+      </w:pPr>
+      <w:r>
+        <w:rPr>
+          <w:rFonts w:ascii="Times New Roman" w:hAnsi="Times New Roman" w:cs="Times New Roman"/>
+          <w:sz w:val="24"/>
+          <w:szCs w:val="24"/>
+        </w:rPr>
+        <w:drawing>
+          <wp:inline distT="0" distB="0" distL="0" distR="0" wp14:anchorId="7AAFC330" wp14:editId="609D3C68">
+            <wp:extent cx="1485900" cy="601436"/>
+            <wp:effectExtent l="0" t="0" r="0" b="8255"/>
+            <wp:docPr id="8" name="Imagem 8"/>
+            <wp:cNvGraphicFramePr>
+              <a:graphicFrameLocks xmlns:a="http://schemas.openxmlformats.org/drawingml/2006/main" noChangeAspect="1"/>
+            </wp:cNvGraphicFramePr>
+            <a:graphic xmlns:a="http://schemas.openxmlformats.org/drawingml/2006/main">
+              <a:graphicData uri="http://schemas.openxmlformats.org/drawingml/2006/picture">
+                <pic:pic xmlns:pic="http://schemas.openxmlformats.org/drawingml/2006/picture">
+                  <pic:nvPicPr>
+                    <pic:cNvPr id="1" name=""/>
+                    <pic:cNvPicPr/>
+                  </pic:nvPicPr>
+                  <pic:blipFill>
+                    <a:blip r:embed="rId13"/>
+                    <a:stretch>
+                      <a:fillRect/>
+                    </a:stretch>
+                  </pic:blipFill>
+                  <pic:spPr>
+                    <a:xfrm>
+                      <a:off x="0" y="0"/>
+                      <a:ext cx="1488322" cy="602416"/>
+                    </a:xfrm>
+                    <a:prstGeom prst="rect">
+                      <a:avLst/>
+                    </a:prstGeom>
+                  </pic:spPr>
+                </pic:pic>
+              </a:graphicData>
+            </a:graphic>
+          </wp:inline>
+        </w:drawing>
+      </w:r>
+    </w:p>
+    <w:p>
+      <w:pPr>
+        <w:pStyle w:val="PargrafodaLista"/>
+        <w:numPr>
+          <w:ilvl w:val="2"/>
+          <w:numId w:val="2"/>
+        </w:numPr>
+        <w:spacing w:line="360" w:lineRule="auto"/>
+        <w:jc w:val="both"/>
+        <w:rPr>
+          <w:rFonts w:ascii="Times New Roman" w:hAnsi="Times New Roman" w:cs="Times New Roman"/>
+          <w:sz w:val="24"/>
+          <w:szCs w:val="24"/>
+        </w:rPr>
+      </w:pPr>
     </w:p>
     <w:sectPr>
       <w:pgSz w:w="11906" w:h="16838"/>

</xml_diff>

<commit_message>
Extra 2: Concatenando DataFrames
Aprendemos a concatenar, criar rotular linhas e colunas de um dataframe
</commit_message>
<xml_diff>
--- a/Python para Data Science/Python Pandas/Anotações/Python Pandas - Anotações.docx
+++ b/Python para Data Science/Python Pandas/Anotações/Python Pandas - Anotações.docx
@@ -611,7 +611,25 @@
           <w:sz w:val="24"/>
           <w:szCs w:val="24"/>
         </w:rPr>
-        <w:t>a versão do python e do pandas para quais quisermos.</w:t>
+        <w:t xml:space="preserve">a versão do python e </w:t>
+      </w:r>
+      <w:proofErr w:type="gramStart"/>
+      <w:r>
+        <w:rPr>
+          <w:rFonts w:ascii="Times New Roman" w:hAnsi="Times New Roman" w:cs="Times New Roman"/>
+          <w:sz w:val="24"/>
+          <w:szCs w:val="24"/>
+        </w:rPr>
+        <w:t>do pandas</w:t>
+      </w:r>
+      <w:proofErr w:type="gramEnd"/>
+      <w:r>
+        <w:rPr>
+          <w:rFonts w:ascii="Times New Roman" w:hAnsi="Times New Roman" w:cs="Times New Roman"/>
+          <w:sz w:val="24"/>
+          <w:szCs w:val="24"/>
+        </w:rPr>
+        <w:t xml:space="preserve"> para quais quisermos.</w:t>
       </w:r>
     </w:p>
     <w:p>
@@ -671,7 +689,25 @@
           <w:sz w:val="24"/>
           <w:szCs w:val="24"/>
         </w:rPr>
-        <w:t xml:space="preserve"> do próprio anaconda. Se fizer isso, vai criar o ambiente normalmente.</w:t>
+        <w:t xml:space="preserve"> do </w:t>
+      </w:r>
+      <w:proofErr w:type="gramStart"/>
+      <w:r>
+        <w:rPr>
+          <w:rFonts w:ascii="Times New Roman" w:hAnsi="Times New Roman" w:cs="Times New Roman"/>
+          <w:sz w:val="24"/>
+          <w:szCs w:val="24"/>
+        </w:rPr>
+        <w:t>próprio anaconda</w:t>
+      </w:r>
+      <w:proofErr w:type="gramEnd"/>
+      <w:r>
+        <w:rPr>
+          <w:rFonts w:ascii="Times New Roman" w:hAnsi="Times New Roman" w:cs="Times New Roman"/>
+          <w:sz w:val="24"/>
+          <w:szCs w:val="24"/>
+        </w:rPr>
+        <w:t>. Se fizer isso, vai criar o ambiente normalmente.</w:t>
       </w:r>
     </w:p>
     <w:p>
@@ -695,7 +731,25 @@
           <w:sz w:val="24"/>
           <w:szCs w:val="24"/>
         </w:rPr>
-        <w:t>Após o carregamento e criação do ambiente, ao entrar na parte de ambientes do anaconda veremos nosso ambiente lá:</w:t>
+        <w:t xml:space="preserve">Após o carregamento e criação do ambiente, ao entrar na parte de ambientes </w:t>
+      </w:r>
+      <w:proofErr w:type="gramStart"/>
+      <w:r>
+        <w:rPr>
+          <w:rFonts w:ascii="Times New Roman" w:hAnsi="Times New Roman" w:cs="Times New Roman"/>
+          <w:sz w:val="24"/>
+          <w:szCs w:val="24"/>
+        </w:rPr>
+        <w:t>do anaconda</w:t>
+      </w:r>
+      <w:proofErr w:type="gramEnd"/>
+      <w:r>
+        <w:rPr>
+          <w:rFonts w:ascii="Times New Roman" w:hAnsi="Times New Roman" w:cs="Times New Roman"/>
+          <w:sz w:val="24"/>
+          <w:szCs w:val="24"/>
+        </w:rPr>
+        <w:t xml:space="preserve"> veremos nosso ambiente lá:</w:t>
       </w:r>
     </w:p>
     <w:p>
@@ -1492,7 +1546,25 @@
           <w:sz w:val="24"/>
           <w:szCs w:val="24"/>
         </w:rPr>
-        <w:t>Criamos um notebook com o python 3 e começamos importando o pandas e lendo o arquivo:</w:t>
+        <w:t xml:space="preserve">Criamos um notebook com o python 3 e começamos importando </w:t>
+      </w:r>
+      <w:proofErr w:type="gramStart"/>
+      <w:r>
+        <w:rPr>
+          <w:rFonts w:ascii="Times New Roman" w:hAnsi="Times New Roman" w:cs="Times New Roman"/>
+          <w:sz w:val="24"/>
+          <w:szCs w:val="24"/>
+        </w:rPr>
+        <w:t>o pandas</w:t>
+      </w:r>
+      <w:proofErr w:type="gramEnd"/>
+      <w:r>
+        <w:rPr>
+          <w:rFonts w:ascii="Times New Roman" w:hAnsi="Times New Roman" w:cs="Times New Roman"/>
+          <w:sz w:val="24"/>
+          <w:szCs w:val="24"/>
+        </w:rPr>
+        <w:t xml:space="preserve"> e lendo o arquivo:</w:t>
       </w:r>
     </w:p>
     <w:p>
@@ -2010,6 +2082,7 @@
         </w:rPr>
       </w:pPr>
       <w:proofErr w:type="spellStart"/>
+      <w:proofErr w:type="gramStart"/>
       <w:r>
         <w:rPr>
           <w:rFonts w:ascii="Times New Roman" w:hAnsi="Times New Roman" w:cs="Times New Roman"/>
@@ -2019,6 +2092,7 @@
         <w:t>pd.DataFrame</w:t>
       </w:r>
       <w:proofErr w:type="spellEnd"/>
+      <w:proofErr w:type="gramEnd"/>
       <w:r>
         <w:rPr>
           <w:rFonts w:ascii="Times New Roman" w:hAnsi="Times New Roman" w:cs="Times New Roman"/>
@@ -3255,13 +3329,23 @@
         <w:t>Uma base CSV (</w:t>
       </w:r>
       <w:proofErr w:type="spellStart"/>
-      <w:r>
-        <w:rPr>
-          <w:rFonts w:ascii="Times New Roman" w:hAnsi="Times New Roman" w:cs="Times New Roman"/>
-          <w:sz w:val="24"/>
-          <w:szCs w:val="24"/>
-        </w:rPr>
-        <w:t>pd.read_csv</w:t>
+      <w:proofErr w:type="gramStart"/>
+      <w:r>
+        <w:rPr>
+          <w:rFonts w:ascii="Times New Roman" w:hAnsi="Times New Roman" w:cs="Times New Roman"/>
+          <w:sz w:val="24"/>
+          <w:szCs w:val="24"/>
+        </w:rPr>
+        <w:t>pd.read</w:t>
+      </w:r>
+      <w:proofErr w:type="gramEnd"/>
+      <w:r>
+        <w:rPr>
+          <w:rFonts w:ascii="Times New Roman" w:hAnsi="Times New Roman" w:cs="Times New Roman"/>
+          <w:sz w:val="24"/>
+          <w:szCs w:val="24"/>
+        </w:rPr>
+        <w:t>_csv</w:t>
       </w:r>
       <w:proofErr w:type="spellEnd"/>
       <w:r>
@@ -3305,13 +3389,23 @@
         <w:t>Uma base JSON (</w:t>
       </w:r>
       <w:proofErr w:type="spellStart"/>
-      <w:r>
-        <w:rPr>
-          <w:rFonts w:ascii="Times New Roman" w:hAnsi="Times New Roman" w:cs="Times New Roman"/>
-          <w:sz w:val="24"/>
-          <w:szCs w:val="24"/>
-        </w:rPr>
-        <w:t>pd.read_json</w:t>
+      <w:proofErr w:type="gramStart"/>
+      <w:r>
+        <w:rPr>
+          <w:rFonts w:ascii="Times New Roman" w:hAnsi="Times New Roman" w:cs="Times New Roman"/>
+          <w:sz w:val="24"/>
+          <w:szCs w:val="24"/>
+        </w:rPr>
+        <w:t>pd.read</w:t>
+      </w:r>
+      <w:proofErr w:type="gramEnd"/>
+      <w:r>
+        <w:rPr>
+          <w:rFonts w:ascii="Times New Roman" w:hAnsi="Times New Roman" w:cs="Times New Roman"/>
+          <w:sz w:val="24"/>
+          <w:szCs w:val="24"/>
+        </w:rPr>
+        <w:t>_json</w:t>
       </w:r>
       <w:proofErr w:type="spellEnd"/>
       <w:r>
@@ -3357,6 +3451,7 @@
         <w:t>Uma base TXT (</w:t>
       </w:r>
       <w:proofErr w:type="spellStart"/>
+      <w:proofErr w:type="gramStart"/>
       <w:r>
         <w:rPr>
           <w:rFonts w:ascii="Times New Roman" w:hAnsi="Times New Roman" w:cs="Times New Roman"/>
@@ -3364,7 +3459,17 @@
           <w:szCs w:val="24"/>
           <w:lang w:val="en-US"/>
         </w:rPr>
-        <w:t>pd.read_table</w:t>
+        <w:t>pd.read</w:t>
+      </w:r>
+      <w:proofErr w:type="gramEnd"/>
+      <w:r>
+        <w:rPr>
+          <w:rFonts w:ascii="Times New Roman" w:hAnsi="Times New Roman" w:cs="Times New Roman"/>
+          <w:sz w:val="24"/>
+          <w:szCs w:val="24"/>
+          <w:lang w:val="en-US"/>
+        </w:rPr>
+        <w:t>_table</w:t>
       </w:r>
       <w:proofErr w:type="spellEnd"/>
       <w:r>
@@ -3410,13 +3515,23 @@
         <w:t>Um arquivo EXCEL (</w:t>
       </w:r>
       <w:proofErr w:type="spellStart"/>
-      <w:r>
-        <w:rPr>
-          <w:rFonts w:ascii="Times New Roman" w:hAnsi="Times New Roman" w:cs="Times New Roman"/>
-          <w:sz w:val="24"/>
-          <w:szCs w:val="24"/>
-        </w:rPr>
-        <w:t>pd.read_excel</w:t>
+      <w:proofErr w:type="gramStart"/>
+      <w:r>
+        <w:rPr>
+          <w:rFonts w:ascii="Times New Roman" w:hAnsi="Times New Roman" w:cs="Times New Roman"/>
+          <w:sz w:val="24"/>
+          <w:szCs w:val="24"/>
+        </w:rPr>
+        <w:t>pd.read</w:t>
+      </w:r>
+      <w:proofErr w:type="gramEnd"/>
+      <w:r>
+        <w:rPr>
+          <w:rFonts w:ascii="Times New Roman" w:hAnsi="Times New Roman" w:cs="Times New Roman"/>
+          <w:sz w:val="24"/>
+          <w:szCs w:val="24"/>
+        </w:rPr>
+        <w:t>_excel</w:t>
       </w:r>
       <w:proofErr w:type="spellEnd"/>
       <w:r>
@@ -3460,13 +3575,23 @@
         <w:t>Uma página HTML (</w:t>
       </w:r>
       <w:proofErr w:type="spellStart"/>
-      <w:r>
-        <w:rPr>
-          <w:rFonts w:ascii="Times New Roman" w:hAnsi="Times New Roman" w:cs="Times New Roman"/>
-          <w:sz w:val="24"/>
-          <w:szCs w:val="24"/>
-        </w:rPr>
-        <w:t>pd.read_html</w:t>
+      <w:proofErr w:type="gramStart"/>
+      <w:r>
+        <w:rPr>
+          <w:rFonts w:ascii="Times New Roman" w:hAnsi="Times New Roman" w:cs="Times New Roman"/>
+          <w:sz w:val="24"/>
+          <w:szCs w:val="24"/>
+        </w:rPr>
+        <w:t>pd.read</w:t>
+      </w:r>
+      <w:proofErr w:type="gramEnd"/>
+      <w:r>
+        <w:rPr>
+          <w:rFonts w:ascii="Times New Roman" w:hAnsi="Times New Roman" w:cs="Times New Roman"/>
+          <w:sz w:val="24"/>
+          <w:szCs w:val="24"/>
+        </w:rPr>
+        <w:t>_html</w:t>
       </w:r>
       <w:proofErr w:type="spellEnd"/>
       <w:r>
@@ -3544,6 +3669,7 @@
         </w:rPr>
       </w:pPr>
       <w:proofErr w:type="spellStart"/>
+      <w:proofErr w:type="gramStart"/>
       <w:r>
         <w:rPr>
           <w:rFonts w:ascii="Times New Roman" w:hAnsi="Times New Roman" w:cs="Times New Roman"/>
@@ -3559,7 +3685,16 @@
           <w:sz w:val="24"/>
           <w:szCs w:val="24"/>
         </w:rPr>
-        <w:t>()</w:t>
+        <w:t>(</w:t>
+      </w:r>
+      <w:proofErr w:type="gramEnd"/>
+      <w:r>
+        <w:rPr>
+          <w:rFonts w:ascii="Times New Roman" w:hAnsi="Times New Roman" w:cs="Times New Roman"/>
+          <w:sz w:val="24"/>
+          <w:szCs w:val="24"/>
+        </w:rPr>
+        <w:t>)</w:t>
       </w:r>
       <w:r>
         <w:rPr>
@@ -3585,13 +3720,23 @@
           <w:szCs w:val="24"/>
         </w:rPr>
       </w:pPr>
-      <w:r>
-        <w:rPr>
-          <w:rFonts w:ascii="Times New Roman" w:hAnsi="Times New Roman" w:cs="Times New Roman"/>
-          <w:sz w:val="24"/>
-          <w:szCs w:val="24"/>
-        </w:rPr>
-        <w:t>head()</w:t>
+      <w:proofErr w:type="gramStart"/>
+      <w:r>
+        <w:rPr>
+          <w:rFonts w:ascii="Times New Roman" w:hAnsi="Times New Roman" w:cs="Times New Roman"/>
+          <w:sz w:val="24"/>
+          <w:szCs w:val="24"/>
+        </w:rPr>
+        <w:t>head(</w:t>
+      </w:r>
+      <w:proofErr w:type="gramEnd"/>
+      <w:r>
+        <w:rPr>
+          <w:rFonts w:ascii="Times New Roman" w:hAnsi="Times New Roman" w:cs="Times New Roman"/>
+          <w:sz w:val="24"/>
+          <w:szCs w:val="24"/>
+        </w:rPr>
+        <w:t>)</w:t>
       </w:r>
       <w:r>
         <w:rPr>
@@ -3926,7 +4071,16 @@
           <w:sz w:val="24"/>
           <w:szCs w:val="24"/>
         </w:rPr>
-        <w:t>Drop_duplicates</w:t>
+        <w:t>Drop_</w:t>
+      </w:r>
+      <w:proofErr w:type="gramStart"/>
+      <w:r>
+        <w:rPr>
+          <w:rFonts w:ascii="Times New Roman" w:hAnsi="Times New Roman" w:cs="Times New Roman"/>
+          <w:sz w:val="24"/>
+          <w:szCs w:val="24"/>
+        </w:rPr>
+        <w:t>duplicates</w:t>
       </w:r>
       <w:proofErr w:type="spellEnd"/>
       <w:r>
@@ -3935,7 +4089,16 @@
           <w:sz w:val="24"/>
           <w:szCs w:val="24"/>
         </w:rPr>
-        <w:t>(): Elimina todas as duplicatas de uma series/</w:t>
+        <w:t>(</w:t>
+      </w:r>
+      <w:proofErr w:type="gramEnd"/>
+      <w:r>
+        <w:rPr>
+          <w:rFonts w:ascii="Times New Roman" w:hAnsi="Times New Roman" w:cs="Times New Roman"/>
+          <w:sz w:val="24"/>
+          <w:szCs w:val="24"/>
+        </w:rPr>
+        <w:t>): Elimina todas as duplicatas de uma series/</w:t>
       </w:r>
       <w:proofErr w:type="spellStart"/>
       <w:r>
@@ -4707,6 +4870,495 @@
                     <a:xfrm>
                       <a:off x="0" y="0"/>
                       <a:ext cx="1105054" cy="1571844"/>
+                    </a:xfrm>
+                    <a:prstGeom prst="rect">
+                      <a:avLst/>
+                    </a:prstGeom>
+                  </pic:spPr>
+                </pic:pic>
+              </a:graphicData>
+            </a:graphic>
+          </wp:inline>
+        </w:drawing>
+      </w:r>
+    </w:p>
+    <w:p>
+      <w:pPr>
+        <w:pStyle w:val="PargrafodaLista"/>
+        <w:numPr>
+          <w:ilvl w:val="1"/>
+          <w:numId w:val="2"/>
+        </w:numPr>
+        <w:spacing w:line="360" w:lineRule="auto"/>
+        <w:jc w:val="both"/>
+        <w:rPr>
+          <w:rFonts w:ascii="Times New Roman" w:hAnsi="Times New Roman" w:cs="Times New Roman"/>
+          <w:sz w:val="24"/>
+          <w:szCs w:val="24"/>
+        </w:rPr>
+      </w:pPr>
+      <w:r>
+        <w:rPr>
+          <w:rFonts w:ascii="Times New Roman" w:hAnsi="Times New Roman" w:cs="Times New Roman"/>
+          <w:sz w:val="24"/>
+          <w:szCs w:val="24"/>
+        </w:rPr>
+        <w:t xml:space="preserve"> </w:t>
+      </w:r>
+      <w:r>
+        <w:rPr>
+          <w:rFonts w:ascii="Times New Roman" w:hAnsi="Times New Roman" w:cs="Times New Roman"/>
+          <w:sz w:val="24"/>
+          <w:szCs w:val="24"/>
+        </w:rPr>
+        <w:t xml:space="preserve">Extra 2: Concatenando </w:t>
+      </w:r>
+      <w:proofErr w:type="spellStart"/>
+      <w:r>
+        <w:rPr>
+          <w:rFonts w:ascii="Times New Roman" w:hAnsi="Times New Roman" w:cs="Times New Roman"/>
+          <w:sz w:val="24"/>
+          <w:szCs w:val="24"/>
+        </w:rPr>
+        <w:t>DataFrames</w:t>
+      </w:r>
+      <w:proofErr w:type="spellEnd"/>
+    </w:p>
+    <w:p>
+      <w:pPr>
+        <w:pStyle w:val="PargrafodaLista"/>
+        <w:numPr>
+          <w:ilvl w:val="2"/>
+          <w:numId w:val="2"/>
+        </w:numPr>
+        <w:spacing w:line="360" w:lineRule="auto"/>
+        <w:jc w:val="both"/>
+        <w:rPr>
+          <w:rFonts w:ascii="Times New Roman" w:hAnsi="Times New Roman" w:cs="Times New Roman"/>
+          <w:sz w:val="24"/>
+          <w:szCs w:val="24"/>
+        </w:rPr>
+      </w:pPr>
+      <w:r>
+        <w:rPr>
+          <w:rFonts w:ascii="Times New Roman" w:hAnsi="Times New Roman" w:cs="Times New Roman"/>
+          <w:sz w:val="24"/>
+          <w:szCs w:val="24"/>
+        </w:rPr>
+        <w:t xml:space="preserve">Aprendemos a criar </w:t>
+      </w:r>
+      <w:proofErr w:type="spellStart"/>
+      <w:r>
+        <w:rPr>
+          <w:rFonts w:ascii="Times New Roman" w:hAnsi="Times New Roman" w:cs="Times New Roman"/>
+          <w:sz w:val="24"/>
+          <w:szCs w:val="24"/>
+        </w:rPr>
+        <w:t>DataFrames</w:t>
+      </w:r>
+      <w:proofErr w:type="spellEnd"/>
+      <w:r>
+        <w:rPr>
+          <w:rFonts w:ascii="Times New Roman" w:hAnsi="Times New Roman" w:cs="Times New Roman"/>
+          <w:sz w:val="24"/>
+          <w:szCs w:val="24"/>
+        </w:rPr>
+        <w:t xml:space="preserve"> com listas, </w:t>
+      </w:r>
+      <w:proofErr w:type="spellStart"/>
+      <w:r>
+        <w:rPr>
+          <w:rFonts w:ascii="Times New Roman" w:hAnsi="Times New Roman" w:cs="Times New Roman"/>
+          <w:sz w:val="24"/>
+          <w:szCs w:val="24"/>
+        </w:rPr>
+        <w:t>dicts</w:t>
+      </w:r>
+      <w:proofErr w:type="spellEnd"/>
+      <w:r>
+        <w:rPr>
+          <w:rFonts w:ascii="Times New Roman" w:hAnsi="Times New Roman" w:cs="Times New Roman"/>
+          <w:sz w:val="24"/>
+          <w:szCs w:val="24"/>
+        </w:rPr>
+        <w:t xml:space="preserve">, </w:t>
+      </w:r>
+      <w:proofErr w:type="spellStart"/>
+      <w:r>
+        <w:rPr>
+          <w:rFonts w:ascii="Times New Roman" w:hAnsi="Times New Roman" w:cs="Times New Roman"/>
+          <w:sz w:val="24"/>
+          <w:szCs w:val="24"/>
+        </w:rPr>
+        <w:t>tuples</w:t>
+      </w:r>
+      <w:proofErr w:type="spellEnd"/>
+      <w:r>
+        <w:rPr>
+          <w:rFonts w:ascii="Times New Roman" w:hAnsi="Times New Roman" w:cs="Times New Roman"/>
+          <w:sz w:val="24"/>
+          <w:szCs w:val="24"/>
+        </w:rPr>
+        <w:t xml:space="preserve"> e tudo mais.</w:t>
+      </w:r>
+    </w:p>
+    <w:p>
+      <w:pPr>
+        <w:pStyle w:val="PargrafodaLista"/>
+        <w:numPr>
+          <w:ilvl w:val="2"/>
+          <w:numId w:val="2"/>
+        </w:numPr>
+        <w:spacing w:line="360" w:lineRule="auto"/>
+        <w:jc w:val="both"/>
+        <w:rPr>
+          <w:rFonts w:ascii="Times New Roman" w:hAnsi="Times New Roman" w:cs="Times New Roman"/>
+          <w:sz w:val="24"/>
+          <w:szCs w:val="24"/>
+        </w:rPr>
+      </w:pPr>
+      <w:r>
+        <w:rPr>
+          <w:rFonts w:ascii="Times New Roman" w:hAnsi="Times New Roman" w:cs="Times New Roman"/>
+          <w:sz w:val="24"/>
+          <w:szCs w:val="24"/>
+        </w:rPr>
+        <w:t xml:space="preserve">Nada que já não saibamos fazer, mas caso tenha alguma dúvida e/ou queira consultar: </w:t>
+      </w:r>
+      <w:hyperlink r:id="rId32" w:history="1">
+        <w:r>
+          <w:rPr>
+            <w:rStyle w:val="Hyperlink"/>
+            <w:rFonts w:ascii="Times New Roman" w:hAnsi="Times New Roman" w:cs="Times New Roman"/>
+            <w:sz w:val="24"/>
+            <w:szCs w:val="24"/>
+          </w:rPr>
+          <w:t>http://localhost:8891/notebooks/Projetos%20Python/Curso%20Pandas/extras/Criando%20Estrutura%20de%20Dados.ipynb</w:t>
+        </w:r>
+      </w:hyperlink>
+      <w:r>
+        <w:rPr>
+          <w:rFonts w:ascii="Times New Roman" w:hAnsi="Times New Roman" w:cs="Times New Roman"/>
+          <w:sz w:val="24"/>
+          <w:szCs w:val="24"/>
+        </w:rPr>
+        <w:t>.</w:t>
+      </w:r>
+    </w:p>
+    <w:p>
+      <w:pPr>
+        <w:pStyle w:val="PargrafodaLista"/>
+        <w:numPr>
+          <w:ilvl w:val="2"/>
+          <w:numId w:val="2"/>
+        </w:numPr>
+        <w:spacing w:line="360" w:lineRule="auto"/>
+        <w:jc w:val="both"/>
+        <w:rPr>
+          <w:rFonts w:ascii="Times New Roman" w:hAnsi="Times New Roman" w:cs="Times New Roman"/>
+          <w:sz w:val="24"/>
+          <w:szCs w:val="24"/>
+        </w:rPr>
+      </w:pPr>
+      <w:r>
+        <w:rPr>
+          <w:rFonts w:ascii="Times New Roman" w:hAnsi="Times New Roman" w:cs="Times New Roman"/>
+          <w:sz w:val="24"/>
+          <w:szCs w:val="24"/>
+        </w:rPr>
+        <w:t>Podemos criar condições no index e mandar receber um valor diferente do que existe para substituir caso seja verdadeiro:</w:t>
+      </w:r>
+    </w:p>
+    <w:p>
+      <w:pPr>
+        <w:spacing w:line="360" w:lineRule="auto"/>
+        <w:jc w:val="both"/>
+        <w:rPr>
+          <w:rFonts w:ascii="Times New Roman" w:hAnsi="Times New Roman" w:cs="Times New Roman"/>
+          <w:sz w:val="24"/>
+          <w:szCs w:val="24"/>
+        </w:rPr>
+      </w:pPr>
+      <w:r>
+        <w:rPr>
+          <w:rFonts w:ascii="Times New Roman" w:hAnsi="Times New Roman" w:cs="Times New Roman"/>
+          <w:sz w:val="24"/>
+          <w:szCs w:val="24"/>
+        </w:rPr>
+        <w:lastRenderedPageBreak/>
+        <w:drawing>
+          <wp:inline distT="0" distB="0" distL="0" distR="0" wp14:anchorId="3C70D9CE" wp14:editId="50609312">
+            <wp:extent cx="2372056" cy="1381318"/>
+            <wp:effectExtent l="0" t="0" r="9525" b="9525"/>
+            <wp:docPr id="28" name="Imagem 28"/>
+            <wp:cNvGraphicFramePr>
+              <a:graphicFrameLocks xmlns:a="http://schemas.openxmlformats.org/drawingml/2006/main" noChangeAspect="1"/>
+            </wp:cNvGraphicFramePr>
+            <a:graphic xmlns:a="http://schemas.openxmlformats.org/drawingml/2006/main">
+              <a:graphicData uri="http://schemas.openxmlformats.org/drawingml/2006/picture">
+                <pic:pic xmlns:pic="http://schemas.openxmlformats.org/drawingml/2006/picture">
+                  <pic:nvPicPr>
+                    <pic:cNvPr id="1" name=""/>
+                    <pic:cNvPicPr/>
+                  </pic:nvPicPr>
+                  <pic:blipFill>
+                    <a:blip r:embed="rId33"/>
+                    <a:stretch>
+                      <a:fillRect/>
+                    </a:stretch>
+                  </pic:blipFill>
+                  <pic:spPr>
+                    <a:xfrm>
+                      <a:off x="0" y="0"/>
+                      <a:ext cx="2372056" cy="1381318"/>
+                    </a:xfrm>
+                    <a:prstGeom prst="rect">
+                      <a:avLst/>
+                    </a:prstGeom>
+                  </pic:spPr>
+                </pic:pic>
+              </a:graphicData>
+            </a:graphic>
+          </wp:inline>
+        </w:drawing>
+      </w:r>
+      <w:r>
+        <w:rPr>
+          <w:noProof/>
+        </w:rPr>
+        <w:t xml:space="preserve"> </w:t>
+      </w:r>
+      <w:r>
+        <w:rPr>
+          <w:rFonts w:ascii="Times New Roman" w:hAnsi="Times New Roman" w:cs="Times New Roman"/>
+          <w:sz w:val="24"/>
+          <w:szCs w:val="24"/>
+        </w:rPr>
+        <w:drawing>
+          <wp:inline distT="0" distB="0" distL="0" distR="0" wp14:anchorId="009377AC" wp14:editId="3462BC61">
+            <wp:extent cx="2324424" cy="1581371"/>
+            <wp:effectExtent l="0" t="0" r="0" b="0"/>
+            <wp:docPr id="29" name="Imagem 29"/>
+            <wp:cNvGraphicFramePr>
+              <a:graphicFrameLocks xmlns:a="http://schemas.openxmlformats.org/drawingml/2006/main" noChangeAspect="1"/>
+            </wp:cNvGraphicFramePr>
+            <a:graphic xmlns:a="http://schemas.openxmlformats.org/drawingml/2006/main">
+              <a:graphicData uri="http://schemas.openxmlformats.org/drawingml/2006/picture">
+                <pic:pic xmlns:pic="http://schemas.openxmlformats.org/drawingml/2006/picture">
+                  <pic:nvPicPr>
+                    <pic:cNvPr id="1" name=""/>
+                    <pic:cNvPicPr/>
+                  </pic:nvPicPr>
+                  <pic:blipFill>
+                    <a:blip r:embed="rId34"/>
+                    <a:stretch>
+                      <a:fillRect/>
+                    </a:stretch>
+                  </pic:blipFill>
+                  <pic:spPr>
+                    <a:xfrm>
+                      <a:off x="0" y="0"/>
+                      <a:ext cx="2324424" cy="1581371"/>
+                    </a:xfrm>
+                    <a:prstGeom prst="rect">
+                      <a:avLst/>
+                    </a:prstGeom>
+                  </pic:spPr>
+                </pic:pic>
+              </a:graphicData>
+            </a:graphic>
+          </wp:inline>
+        </w:drawing>
+      </w:r>
+    </w:p>
+    <w:p>
+      <w:pPr>
+        <w:pStyle w:val="PargrafodaLista"/>
+        <w:numPr>
+          <w:ilvl w:val="2"/>
+          <w:numId w:val="2"/>
+        </w:numPr>
+        <w:spacing w:line="360" w:lineRule="auto"/>
+        <w:jc w:val="both"/>
+        <w:rPr>
+          <w:rFonts w:ascii="Times New Roman" w:hAnsi="Times New Roman" w:cs="Times New Roman"/>
+          <w:sz w:val="24"/>
+          <w:szCs w:val="24"/>
+        </w:rPr>
+      </w:pPr>
+      <w:proofErr w:type="spellStart"/>
+      <w:r>
+        <w:rPr>
+          <w:rFonts w:ascii="Times New Roman" w:hAnsi="Times New Roman" w:cs="Times New Roman"/>
+          <w:sz w:val="24"/>
+          <w:szCs w:val="24"/>
+        </w:rPr>
+        <w:t>Concat</w:t>
+      </w:r>
+      <w:proofErr w:type="spellEnd"/>
+      <w:r>
+        <w:rPr>
+          <w:rFonts w:ascii="Times New Roman" w:hAnsi="Times New Roman" w:cs="Times New Roman"/>
+          <w:sz w:val="24"/>
+          <w:szCs w:val="24"/>
+        </w:rPr>
+        <w:t>([</w:t>
+      </w:r>
+      <w:proofErr w:type="spellStart"/>
+      <w:r>
+        <w:rPr>
+          <w:rFonts w:ascii="Times New Roman" w:hAnsi="Times New Roman" w:cs="Times New Roman"/>
+          <w:sz w:val="24"/>
+          <w:szCs w:val="24"/>
+        </w:rPr>
+        <w:t>dataframes</w:t>
+      </w:r>
+      <w:proofErr w:type="spellEnd"/>
+      <w:r>
+        <w:rPr>
+          <w:rFonts w:ascii="Times New Roman" w:hAnsi="Times New Roman" w:cs="Times New Roman"/>
+          <w:sz w:val="24"/>
+          <w:szCs w:val="24"/>
+        </w:rPr>
+        <w:t xml:space="preserve">]): Concatena listas de </w:t>
+      </w:r>
+      <w:proofErr w:type="spellStart"/>
+      <w:r>
+        <w:rPr>
+          <w:rFonts w:ascii="Times New Roman" w:hAnsi="Times New Roman" w:cs="Times New Roman"/>
+          <w:sz w:val="24"/>
+          <w:szCs w:val="24"/>
+        </w:rPr>
+        <w:t>DataFrames</w:t>
+      </w:r>
+      <w:proofErr w:type="spellEnd"/>
+      <w:r>
+        <w:rPr>
+          <w:rFonts w:ascii="Times New Roman" w:hAnsi="Times New Roman" w:cs="Times New Roman"/>
+          <w:sz w:val="24"/>
+          <w:szCs w:val="24"/>
+        </w:rPr>
+        <w:t xml:space="preserve"> a partir das colunas:</w:t>
+      </w:r>
+    </w:p>
+    <w:p>
+      <w:pPr>
+        <w:spacing w:line="360" w:lineRule="auto"/>
+        <w:jc w:val="center"/>
+        <w:rPr>
+          <w:rFonts w:ascii="Times New Roman" w:hAnsi="Times New Roman" w:cs="Times New Roman"/>
+          <w:sz w:val="24"/>
+          <w:szCs w:val="24"/>
+        </w:rPr>
+      </w:pPr>
+      <w:r>
+        <w:rPr>
+          <w:rFonts w:ascii="Times New Roman" w:hAnsi="Times New Roman" w:cs="Times New Roman"/>
+          <w:sz w:val="24"/>
+          <w:szCs w:val="24"/>
+        </w:rPr>
+        <w:drawing>
+          <wp:inline distT="0" distB="0" distL="0" distR="0" wp14:anchorId="47A4205B" wp14:editId="204550A4">
+            <wp:extent cx="1709781" cy="2124074"/>
+            <wp:effectExtent l="0" t="0" r="5080" b="0"/>
+            <wp:docPr id="30" name="Imagem 30"/>
+            <wp:cNvGraphicFramePr>
+              <a:graphicFrameLocks xmlns:a="http://schemas.openxmlformats.org/drawingml/2006/main" noChangeAspect="1"/>
+            </wp:cNvGraphicFramePr>
+            <a:graphic xmlns:a="http://schemas.openxmlformats.org/drawingml/2006/main">
+              <a:graphicData uri="http://schemas.openxmlformats.org/drawingml/2006/picture">
+                <pic:pic xmlns:pic="http://schemas.openxmlformats.org/drawingml/2006/picture">
+                  <pic:nvPicPr>
+                    <pic:cNvPr id="1" name=""/>
+                    <pic:cNvPicPr/>
+                  </pic:nvPicPr>
+                  <pic:blipFill>
+                    <a:blip r:embed="rId35"/>
+                    <a:stretch>
+                      <a:fillRect/>
+                    </a:stretch>
+                  </pic:blipFill>
+                  <pic:spPr>
+                    <a:xfrm>
+                      <a:off x="0" y="0"/>
+                      <a:ext cx="1717494" cy="2133656"/>
+                    </a:xfrm>
+                    <a:prstGeom prst="rect">
+                      <a:avLst/>
+                    </a:prstGeom>
+                  </pic:spPr>
+                </pic:pic>
+              </a:graphicData>
+            </a:graphic>
+          </wp:inline>
+        </w:drawing>
+      </w:r>
+    </w:p>
+    <w:p>
+      <w:pPr>
+        <w:pStyle w:val="PargrafodaLista"/>
+        <w:numPr>
+          <w:ilvl w:val="3"/>
+          <w:numId w:val="2"/>
+        </w:numPr>
+        <w:spacing w:line="360" w:lineRule="auto"/>
+        <w:jc w:val="both"/>
+        <w:rPr>
+          <w:rFonts w:ascii="Times New Roman" w:hAnsi="Times New Roman" w:cs="Times New Roman"/>
+          <w:sz w:val="24"/>
+          <w:szCs w:val="24"/>
+        </w:rPr>
+      </w:pPr>
+      <w:r>
+        <w:rPr>
+          <w:rFonts w:ascii="Times New Roman" w:hAnsi="Times New Roman" w:cs="Times New Roman"/>
+          <w:sz w:val="24"/>
+          <w:szCs w:val="24"/>
+        </w:rPr>
+        <w:t xml:space="preserve"> Se alterarmos o eixo pra 1 ele inverte:</w:t>
+      </w:r>
+    </w:p>
+    <w:p>
+      <w:pPr>
+        <w:spacing w:line="360" w:lineRule="auto"/>
+        <w:jc w:val="center"/>
+        <w:rPr>
+          <w:rFonts w:ascii="Times New Roman" w:hAnsi="Times New Roman" w:cs="Times New Roman"/>
+          <w:sz w:val="24"/>
+          <w:szCs w:val="24"/>
+        </w:rPr>
+      </w:pPr>
+      <w:r>
+        <w:rPr>
+          <w:rFonts w:ascii="Times New Roman" w:hAnsi="Times New Roman" w:cs="Times New Roman"/>
+          <w:sz w:val="24"/>
+          <w:szCs w:val="24"/>
+        </w:rPr>
+        <w:drawing>
+          <wp:inline distT="0" distB="0" distL="0" distR="0" wp14:anchorId="4A831998" wp14:editId="5E8A8866">
+            <wp:extent cx="3619500" cy="990851"/>
+            <wp:effectExtent l="0" t="0" r="0" b="0"/>
+            <wp:docPr id="31" name="Imagem 31"/>
+            <wp:cNvGraphicFramePr>
+              <a:graphicFrameLocks xmlns:a="http://schemas.openxmlformats.org/drawingml/2006/main" noChangeAspect="1"/>
+            </wp:cNvGraphicFramePr>
+            <a:graphic xmlns:a="http://schemas.openxmlformats.org/drawingml/2006/main">
+              <a:graphicData uri="http://schemas.openxmlformats.org/drawingml/2006/picture">
+                <pic:pic xmlns:pic="http://schemas.openxmlformats.org/drawingml/2006/picture">
+                  <pic:nvPicPr>
+                    <pic:cNvPr id="1" name=""/>
+                    <pic:cNvPicPr/>
+                  </pic:nvPicPr>
+                  <pic:blipFill>
+                    <a:blip r:embed="rId36"/>
+                    <a:stretch>
+                      <a:fillRect/>
+                    </a:stretch>
+                  </pic:blipFill>
+                  <pic:spPr>
+                    <a:xfrm>
+                      <a:off x="0" y="0"/>
+                      <a:ext cx="3636885" cy="995610"/>
                     </a:xfrm>
                     <a:prstGeom prst="rect">
                       <a:avLst/>

</xml_diff>

<commit_message>
Exportando Base de Dados
Aprendemos a exportar a base de dados. Fiz uma pesquisa de campo e aprendi a fazer o mesmo no colab. Não é tão fácil, mas não é impossível. Ainda vale mais a pena
</commit_message>
<xml_diff>
--- a/Python para Data Science/Python Pandas/Anotações/Python Pandas - Anotações.docx
+++ b/Python para Data Science/Python Pandas/Anotações/Python Pandas - Anotações.docx
@@ -611,7 +611,25 @@
           <w:sz w:val="24"/>
           <w:szCs w:val="24"/>
         </w:rPr>
-        <w:t>a versão do python e do pandas para quais quisermos.</w:t>
+        <w:t xml:space="preserve">a versão do python e </w:t>
+      </w:r>
+      <w:proofErr w:type="gramStart"/>
+      <w:r>
+        <w:rPr>
+          <w:rFonts w:ascii="Times New Roman" w:hAnsi="Times New Roman" w:cs="Times New Roman"/>
+          <w:sz w:val="24"/>
+          <w:szCs w:val="24"/>
+        </w:rPr>
+        <w:t>do pandas</w:t>
+      </w:r>
+      <w:proofErr w:type="gramEnd"/>
+      <w:r>
+        <w:rPr>
+          <w:rFonts w:ascii="Times New Roman" w:hAnsi="Times New Roman" w:cs="Times New Roman"/>
+          <w:sz w:val="24"/>
+          <w:szCs w:val="24"/>
+        </w:rPr>
+        <w:t xml:space="preserve"> para quais quisermos.</w:t>
       </w:r>
     </w:p>
     <w:p>
@@ -671,7 +689,25 @@
           <w:sz w:val="24"/>
           <w:szCs w:val="24"/>
         </w:rPr>
-        <w:t xml:space="preserve"> do próprio anaconda. Se fizer isso, vai criar o ambiente normalmente.</w:t>
+        <w:t xml:space="preserve"> do </w:t>
+      </w:r>
+      <w:proofErr w:type="gramStart"/>
+      <w:r>
+        <w:rPr>
+          <w:rFonts w:ascii="Times New Roman" w:hAnsi="Times New Roman" w:cs="Times New Roman"/>
+          <w:sz w:val="24"/>
+          <w:szCs w:val="24"/>
+        </w:rPr>
+        <w:t>próprio anaconda</w:t>
+      </w:r>
+      <w:proofErr w:type="gramEnd"/>
+      <w:r>
+        <w:rPr>
+          <w:rFonts w:ascii="Times New Roman" w:hAnsi="Times New Roman" w:cs="Times New Roman"/>
+          <w:sz w:val="24"/>
+          <w:szCs w:val="24"/>
+        </w:rPr>
+        <w:t>. Se fizer isso, vai criar o ambiente normalmente.</w:t>
       </w:r>
     </w:p>
     <w:p>
@@ -695,7 +731,25 @@
           <w:sz w:val="24"/>
           <w:szCs w:val="24"/>
         </w:rPr>
-        <w:t>Após o carregamento e criação do ambiente, ao entrar na parte de ambientes do anaconda veremos nosso ambiente lá:</w:t>
+        <w:t xml:space="preserve">Após o carregamento e criação do ambiente, ao entrar na parte de ambientes </w:t>
+      </w:r>
+      <w:proofErr w:type="gramStart"/>
+      <w:r>
+        <w:rPr>
+          <w:rFonts w:ascii="Times New Roman" w:hAnsi="Times New Roman" w:cs="Times New Roman"/>
+          <w:sz w:val="24"/>
+          <w:szCs w:val="24"/>
+        </w:rPr>
+        <w:t>do anaconda</w:t>
+      </w:r>
+      <w:proofErr w:type="gramEnd"/>
+      <w:r>
+        <w:rPr>
+          <w:rFonts w:ascii="Times New Roman" w:hAnsi="Times New Roman" w:cs="Times New Roman"/>
+          <w:sz w:val="24"/>
+          <w:szCs w:val="24"/>
+        </w:rPr>
+        <w:t xml:space="preserve"> veremos nosso ambiente lá:</w:t>
       </w:r>
     </w:p>
     <w:p>
@@ -1494,7 +1548,25 @@
           <w:sz w:val="24"/>
           <w:szCs w:val="24"/>
         </w:rPr>
-        <w:t>Criamos um notebook com o python 3 e começamos importando o pandas e lendo o arquivo:</w:t>
+        <w:t xml:space="preserve">Criamos um notebook com o python 3 e começamos importando </w:t>
+      </w:r>
+      <w:proofErr w:type="gramStart"/>
+      <w:r>
+        <w:rPr>
+          <w:rFonts w:ascii="Times New Roman" w:hAnsi="Times New Roman" w:cs="Times New Roman"/>
+          <w:sz w:val="24"/>
+          <w:szCs w:val="24"/>
+        </w:rPr>
+        <w:t>o pandas</w:t>
+      </w:r>
+      <w:proofErr w:type="gramEnd"/>
+      <w:r>
+        <w:rPr>
+          <w:rFonts w:ascii="Times New Roman" w:hAnsi="Times New Roman" w:cs="Times New Roman"/>
+          <w:sz w:val="24"/>
+          <w:szCs w:val="24"/>
+        </w:rPr>
+        <w:t xml:space="preserve"> e lendo o arquivo:</w:t>
       </w:r>
     </w:p>
     <w:p>
@@ -1982,6 +2054,7 @@
         </w:rPr>
       </w:pPr>
       <w:proofErr w:type="spellStart"/>
+      <w:proofErr w:type="gramStart"/>
       <w:r>
         <w:rPr>
           <w:rFonts w:ascii="Times New Roman" w:hAnsi="Times New Roman" w:cs="Times New Roman"/>
@@ -1991,6 +2064,7 @@
         <w:t>pd.DataFrame</w:t>
       </w:r>
       <w:proofErr w:type="spellEnd"/>
+      <w:proofErr w:type="gramEnd"/>
       <w:r>
         <w:rPr>
           <w:rFonts w:ascii="Times New Roman" w:hAnsi="Times New Roman" w:cs="Times New Roman"/>
@@ -3238,13 +3312,23 @@
         <w:t>Uma base CSV (</w:t>
       </w:r>
       <w:proofErr w:type="spellStart"/>
-      <w:r>
-        <w:rPr>
-          <w:rFonts w:ascii="Times New Roman" w:hAnsi="Times New Roman" w:cs="Times New Roman"/>
-          <w:sz w:val="24"/>
-          <w:szCs w:val="24"/>
-        </w:rPr>
-        <w:t>pd.read_csv</w:t>
+      <w:proofErr w:type="gramStart"/>
+      <w:r>
+        <w:rPr>
+          <w:rFonts w:ascii="Times New Roman" w:hAnsi="Times New Roman" w:cs="Times New Roman"/>
+          <w:sz w:val="24"/>
+          <w:szCs w:val="24"/>
+        </w:rPr>
+        <w:t>pd.read</w:t>
+      </w:r>
+      <w:proofErr w:type="gramEnd"/>
+      <w:r>
+        <w:rPr>
+          <w:rFonts w:ascii="Times New Roman" w:hAnsi="Times New Roman" w:cs="Times New Roman"/>
+          <w:sz w:val="24"/>
+          <w:szCs w:val="24"/>
+        </w:rPr>
+        <w:t>_csv</w:t>
       </w:r>
       <w:proofErr w:type="spellEnd"/>
       <w:r>
@@ -3288,13 +3372,23 @@
         <w:t>Uma base JSON (</w:t>
       </w:r>
       <w:proofErr w:type="spellStart"/>
-      <w:r>
-        <w:rPr>
-          <w:rFonts w:ascii="Times New Roman" w:hAnsi="Times New Roman" w:cs="Times New Roman"/>
-          <w:sz w:val="24"/>
-          <w:szCs w:val="24"/>
-        </w:rPr>
-        <w:t>pd.read_json</w:t>
+      <w:proofErr w:type="gramStart"/>
+      <w:r>
+        <w:rPr>
+          <w:rFonts w:ascii="Times New Roman" w:hAnsi="Times New Roman" w:cs="Times New Roman"/>
+          <w:sz w:val="24"/>
+          <w:szCs w:val="24"/>
+        </w:rPr>
+        <w:t>pd.read</w:t>
+      </w:r>
+      <w:proofErr w:type="gramEnd"/>
+      <w:r>
+        <w:rPr>
+          <w:rFonts w:ascii="Times New Roman" w:hAnsi="Times New Roman" w:cs="Times New Roman"/>
+          <w:sz w:val="24"/>
+          <w:szCs w:val="24"/>
+        </w:rPr>
+        <w:t>_json</w:t>
       </w:r>
       <w:proofErr w:type="spellEnd"/>
       <w:r>
@@ -3340,6 +3434,7 @@
         <w:t>Uma base TXT (</w:t>
       </w:r>
       <w:proofErr w:type="spellStart"/>
+      <w:proofErr w:type="gramStart"/>
       <w:r>
         <w:rPr>
           <w:rFonts w:ascii="Times New Roman" w:hAnsi="Times New Roman" w:cs="Times New Roman"/>
@@ -3347,9 +3442,9 @@
           <w:szCs w:val="24"/>
           <w:lang w:val="en-US"/>
         </w:rPr>
-        <w:t>pd.read_table</w:t>
-      </w:r>
-      <w:proofErr w:type="spellEnd"/>
+        <w:t>pd.read</w:t>
+      </w:r>
+      <w:proofErr w:type="gramEnd"/>
       <w:r>
         <w:rPr>
           <w:rFonts w:ascii="Times New Roman" w:hAnsi="Times New Roman" w:cs="Times New Roman"/>
@@ -3357,6 +3452,16 @@
           <w:szCs w:val="24"/>
           <w:lang w:val="en-US"/>
         </w:rPr>
+        <w:t>_table</w:t>
+      </w:r>
+      <w:proofErr w:type="spellEnd"/>
+      <w:r>
+        <w:rPr>
+          <w:rFonts w:ascii="Times New Roman" w:hAnsi="Times New Roman" w:cs="Times New Roman"/>
+          <w:sz w:val="24"/>
+          <w:szCs w:val="24"/>
+          <w:lang w:val="en-US"/>
+        </w:rPr>
         <w:t>(...))</w:t>
       </w:r>
       <w:r>
@@ -3393,13 +3498,23 @@
         <w:t>Um arquivo EXCEL (</w:t>
       </w:r>
       <w:proofErr w:type="spellStart"/>
-      <w:r>
-        <w:rPr>
-          <w:rFonts w:ascii="Times New Roman" w:hAnsi="Times New Roman" w:cs="Times New Roman"/>
-          <w:sz w:val="24"/>
-          <w:szCs w:val="24"/>
-        </w:rPr>
-        <w:t>pd.read_excel</w:t>
+      <w:proofErr w:type="gramStart"/>
+      <w:r>
+        <w:rPr>
+          <w:rFonts w:ascii="Times New Roman" w:hAnsi="Times New Roman" w:cs="Times New Roman"/>
+          <w:sz w:val="24"/>
+          <w:szCs w:val="24"/>
+        </w:rPr>
+        <w:t>pd.read</w:t>
+      </w:r>
+      <w:proofErr w:type="gramEnd"/>
+      <w:r>
+        <w:rPr>
+          <w:rFonts w:ascii="Times New Roman" w:hAnsi="Times New Roman" w:cs="Times New Roman"/>
+          <w:sz w:val="24"/>
+          <w:szCs w:val="24"/>
+        </w:rPr>
+        <w:t>_excel</w:t>
       </w:r>
       <w:proofErr w:type="spellEnd"/>
       <w:r>
@@ -3443,13 +3558,23 @@
         <w:t>Uma página HTML (</w:t>
       </w:r>
       <w:proofErr w:type="spellStart"/>
-      <w:r>
-        <w:rPr>
-          <w:rFonts w:ascii="Times New Roman" w:hAnsi="Times New Roman" w:cs="Times New Roman"/>
-          <w:sz w:val="24"/>
-          <w:szCs w:val="24"/>
-        </w:rPr>
-        <w:t>pd.read_html</w:t>
+      <w:proofErr w:type="gramStart"/>
+      <w:r>
+        <w:rPr>
+          <w:rFonts w:ascii="Times New Roman" w:hAnsi="Times New Roman" w:cs="Times New Roman"/>
+          <w:sz w:val="24"/>
+          <w:szCs w:val="24"/>
+        </w:rPr>
+        <w:t>pd.read</w:t>
+      </w:r>
+      <w:proofErr w:type="gramEnd"/>
+      <w:r>
+        <w:rPr>
+          <w:rFonts w:ascii="Times New Roman" w:hAnsi="Times New Roman" w:cs="Times New Roman"/>
+          <w:sz w:val="24"/>
+          <w:szCs w:val="24"/>
+        </w:rPr>
+        <w:t>_html</w:t>
       </w:r>
       <w:proofErr w:type="spellEnd"/>
       <w:r>
@@ -3527,6 +3652,7 @@
         </w:rPr>
       </w:pPr>
       <w:proofErr w:type="spellStart"/>
+      <w:proofErr w:type="gramStart"/>
       <w:r>
         <w:rPr>
           <w:rFonts w:ascii="Times New Roman" w:hAnsi="Times New Roman" w:cs="Times New Roman"/>
@@ -3542,7 +3668,16 @@
           <w:sz w:val="24"/>
           <w:szCs w:val="24"/>
         </w:rPr>
-        <w:t>()</w:t>
+        <w:t>(</w:t>
+      </w:r>
+      <w:proofErr w:type="gramEnd"/>
+      <w:r>
+        <w:rPr>
+          <w:rFonts w:ascii="Times New Roman" w:hAnsi="Times New Roman" w:cs="Times New Roman"/>
+          <w:sz w:val="24"/>
+          <w:szCs w:val="24"/>
+        </w:rPr>
+        <w:t>)</w:t>
       </w:r>
       <w:r>
         <w:rPr>
@@ -3568,13 +3703,23 @@
           <w:szCs w:val="24"/>
         </w:rPr>
       </w:pPr>
-      <w:r>
-        <w:rPr>
-          <w:rFonts w:ascii="Times New Roman" w:hAnsi="Times New Roman" w:cs="Times New Roman"/>
-          <w:sz w:val="24"/>
-          <w:szCs w:val="24"/>
-        </w:rPr>
-        <w:t>head()</w:t>
+      <w:proofErr w:type="gramStart"/>
+      <w:r>
+        <w:rPr>
+          <w:rFonts w:ascii="Times New Roman" w:hAnsi="Times New Roman" w:cs="Times New Roman"/>
+          <w:sz w:val="24"/>
+          <w:szCs w:val="24"/>
+        </w:rPr>
+        <w:t>head(</w:t>
+      </w:r>
+      <w:proofErr w:type="gramEnd"/>
+      <w:r>
+        <w:rPr>
+          <w:rFonts w:ascii="Times New Roman" w:hAnsi="Times New Roman" w:cs="Times New Roman"/>
+          <w:sz w:val="24"/>
+          <w:szCs w:val="24"/>
+        </w:rPr>
+        <w:t>)</w:t>
       </w:r>
       <w:r>
         <w:rPr>
@@ -3909,16 +4054,34 @@
           <w:sz w:val="24"/>
           <w:szCs w:val="24"/>
         </w:rPr>
-        <w:t>Drop_duplicates</w:t>
-      </w:r>
-      <w:proofErr w:type="spellEnd"/>
-      <w:r>
-        <w:rPr>
-          <w:rFonts w:ascii="Times New Roman" w:hAnsi="Times New Roman" w:cs="Times New Roman"/>
-          <w:sz w:val="24"/>
-          <w:szCs w:val="24"/>
-        </w:rPr>
-        <w:t>(): Elimina todas as duplicatas de uma series/</w:t>
+        <w:t>Drop_</w:t>
+      </w:r>
+      <w:proofErr w:type="gramStart"/>
+      <w:r>
+        <w:rPr>
+          <w:rFonts w:ascii="Times New Roman" w:hAnsi="Times New Roman" w:cs="Times New Roman"/>
+          <w:sz w:val="24"/>
+          <w:szCs w:val="24"/>
+        </w:rPr>
+        <w:t>duplicates</w:t>
+      </w:r>
+      <w:proofErr w:type="spellEnd"/>
+      <w:r>
+        <w:rPr>
+          <w:rFonts w:ascii="Times New Roman" w:hAnsi="Times New Roman" w:cs="Times New Roman"/>
+          <w:sz w:val="24"/>
+          <w:szCs w:val="24"/>
+        </w:rPr>
+        <w:t>(</w:t>
+      </w:r>
+      <w:proofErr w:type="gramEnd"/>
+      <w:r>
+        <w:rPr>
+          <w:rFonts w:ascii="Times New Roman" w:hAnsi="Times New Roman" w:cs="Times New Roman"/>
+          <w:sz w:val="24"/>
+          <w:szCs w:val="24"/>
+        </w:rPr>
+        <w:t>): Elimina todas as duplicatas de uma series/</w:t>
       </w:r>
       <w:proofErr w:type="spellStart"/>
       <w:r>
@@ -5270,6 +5433,7 @@
         <w:t xml:space="preserve"> (por exemplo, dados['Tipo'] ou </w:t>
       </w:r>
       <w:proofErr w:type="spellStart"/>
+      <w:proofErr w:type="gramStart"/>
       <w:r>
         <w:rPr>
           <w:rFonts w:ascii="Times New Roman" w:hAnsi="Times New Roman" w:cs="Times New Roman"/>
@@ -5279,6 +5443,7 @@
         <w:t>dados.Tipo</w:t>
       </w:r>
       <w:proofErr w:type="spellEnd"/>
+      <w:proofErr w:type="gramEnd"/>
       <w:r>
         <w:rPr>
           <w:rFonts w:ascii="Times New Roman" w:hAnsi="Times New Roman" w:cs="Times New Roman"/>
@@ -5376,16 +5541,34 @@
           <w:sz w:val="24"/>
           <w:szCs w:val="24"/>
         </w:rPr>
-        <w:t>drop_duplicates</w:t>
-      </w:r>
-      <w:proofErr w:type="spellEnd"/>
-      <w:r>
-        <w:rPr>
-          <w:rFonts w:ascii="Times New Roman" w:hAnsi="Times New Roman" w:cs="Times New Roman"/>
-          <w:sz w:val="24"/>
-          <w:szCs w:val="24"/>
-        </w:rPr>
-        <w:t>())</w:t>
+        <w:t>drop_</w:t>
+      </w:r>
+      <w:proofErr w:type="gramStart"/>
+      <w:r>
+        <w:rPr>
+          <w:rFonts w:ascii="Times New Roman" w:hAnsi="Times New Roman" w:cs="Times New Roman"/>
+          <w:sz w:val="24"/>
+          <w:szCs w:val="24"/>
+        </w:rPr>
+        <w:t>duplicates</w:t>
+      </w:r>
+      <w:proofErr w:type="spellEnd"/>
+      <w:r>
+        <w:rPr>
+          <w:rFonts w:ascii="Times New Roman" w:hAnsi="Times New Roman" w:cs="Times New Roman"/>
+          <w:sz w:val="24"/>
+          <w:szCs w:val="24"/>
+        </w:rPr>
+        <w:t>(</w:t>
+      </w:r>
+      <w:proofErr w:type="gramEnd"/>
+      <w:r>
+        <w:rPr>
+          <w:rFonts w:ascii="Times New Roman" w:hAnsi="Times New Roman" w:cs="Times New Roman"/>
+          <w:sz w:val="24"/>
+          <w:szCs w:val="24"/>
+        </w:rPr>
+        <w:t>))</w:t>
       </w:r>
       <w:r>
         <w:rPr>
@@ -5644,6 +5827,7 @@
         <w:t xml:space="preserve"> </w:t>
       </w:r>
       <w:proofErr w:type="spellStart"/>
+      <w:proofErr w:type="gramStart"/>
       <w:r>
         <w:rPr>
           <w:rFonts w:ascii="Times New Roman" w:hAnsi="Times New Roman" w:cs="Times New Roman"/>
@@ -5653,6 +5837,7 @@
         <w:t>Df.isin</w:t>
       </w:r>
       <w:proofErr w:type="spellEnd"/>
+      <w:proofErr w:type="gramEnd"/>
       <w:r>
         <w:rPr>
           <w:rFonts w:ascii="Times New Roman" w:hAnsi="Times New Roman" w:cs="Times New Roman"/>
@@ -5763,6 +5948,7 @@
         <w:t>dados = </w:t>
       </w:r>
       <w:proofErr w:type="spellStart"/>
+      <w:proofErr w:type="gramStart"/>
       <w:r>
         <w:rPr>
           <w:rFonts w:ascii="Courier New" w:eastAsia="Times New Roman" w:hAnsi="Courier New" w:cs="Courier New"/>
@@ -5771,7 +5957,18 @@
           <w:szCs w:val="21"/>
           <w:lang w:eastAsia="pt-BR"/>
         </w:rPr>
-        <w:t>pd.read_csv</w:t>
+        <w:t>pd.read</w:t>
+      </w:r>
+      <w:proofErr w:type="gramEnd"/>
+      <w:r>
+        <w:rPr>
+          <w:rFonts w:ascii="Courier New" w:eastAsia="Times New Roman" w:hAnsi="Courier New" w:cs="Courier New"/>
+          <w:color w:val="D4D4D4"/>
+          <w:sz w:val="21"/>
+          <w:szCs w:val="21"/>
+          <w:lang w:eastAsia="pt-BR"/>
+        </w:rPr>
+        <w:t>_csv</w:t>
       </w:r>
       <w:proofErr w:type="spellEnd"/>
       <w:r>
@@ -5934,6 +6131,7 @@
         </w:rPr>
         <w:t>'Tipo'</w:t>
       </w:r>
+      <w:proofErr w:type="gramStart"/>
       <w:r>
         <w:rPr>
           <w:rFonts w:ascii="Courier New" w:eastAsia="Times New Roman" w:hAnsi="Courier New" w:cs="Courier New"/>
@@ -5963,7 +6161,18 @@
           <w:szCs w:val="21"/>
           <w:lang w:eastAsia="pt-BR"/>
         </w:rPr>
-        <w:t>drop_duplicates</w:t>
+        <w:t>drop</w:t>
+      </w:r>
+      <w:proofErr w:type="gramEnd"/>
+      <w:r>
+        <w:rPr>
+          <w:rFonts w:ascii="Courier New" w:eastAsia="Times New Roman" w:hAnsi="Courier New" w:cs="Courier New"/>
+          <w:color w:val="D4D4D4"/>
+          <w:sz w:val="21"/>
+          <w:szCs w:val="21"/>
+          <w:lang w:eastAsia="pt-BR"/>
+        </w:rPr>
+        <w:t>_duplicates</w:t>
       </w:r>
       <w:proofErr w:type="spellEnd"/>
       <w:r>
@@ -6313,6 +6522,7 @@
         </w:rPr>
         <w:t>'Tipo'</w:t>
       </w:r>
+      <w:proofErr w:type="gramStart"/>
       <w:r>
         <w:rPr>
           <w:rFonts w:ascii="Courier New" w:eastAsia="Times New Roman" w:hAnsi="Courier New" w:cs="Courier New"/>
@@ -6345,6 +6555,7 @@
         <w:t>isin</w:t>
       </w:r>
       <w:proofErr w:type="spellEnd"/>
+      <w:proofErr w:type="gramEnd"/>
       <w:r>
         <w:rPr>
           <w:rFonts w:ascii="Courier New" w:eastAsia="Times New Roman" w:hAnsi="Courier New" w:cs="Courier New"/>
@@ -6589,6 +6800,7 @@
         </w:rPr>
         <w:t>'Tipo'</w:t>
       </w:r>
+      <w:proofErr w:type="gramStart"/>
       <w:r>
         <w:rPr>
           <w:rFonts w:ascii="Courier New" w:eastAsia="Times New Roman" w:hAnsi="Courier New" w:cs="Courier New"/>
@@ -6621,6 +6833,7 @@
         <w:t>isin</w:t>
       </w:r>
       <w:proofErr w:type="spellEnd"/>
+      <w:proofErr w:type="gramEnd"/>
       <w:r>
         <w:rPr>
           <w:rFonts w:ascii="Courier New" w:eastAsia="Times New Roman" w:hAnsi="Courier New" w:cs="Courier New"/>
@@ -6740,9 +6953,21 @@
           <w:szCs w:val="21"/>
           <w:lang w:eastAsia="pt-BR"/>
         </w:rPr>
-        <w:t>dados_residencial.index</w:t>
-      </w:r>
-      <w:proofErr w:type="spellEnd"/>
+        <w:t>dados_</w:t>
+      </w:r>
+      <w:proofErr w:type="gramStart"/>
+      <w:r>
+        <w:rPr>
+          <w:rFonts w:ascii="Courier New" w:eastAsia="Times New Roman" w:hAnsi="Courier New" w:cs="Courier New"/>
+          <w:color w:val="D4D4D4"/>
+          <w:sz w:val="21"/>
+          <w:szCs w:val="21"/>
+          <w:lang w:eastAsia="pt-BR"/>
+        </w:rPr>
+        <w:t>residencial.index</w:t>
+      </w:r>
+      <w:proofErr w:type="spellEnd"/>
+      <w:proofErr w:type="gramEnd"/>
       <w:r>
         <w:rPr>
           <w:rFonts w:ascii="Courier New" w:eastAsia="Times New Roman" w:hAnsi="Courier New" w:cs="Courier New"/>
@@ -6898,10 +7123,1340 @@
       <w:pPr>
         <w:pStyle w:val="PargrafodaLista"/>
         <w:numPr>
+          <w:ilvl w:val="1"/>
+          <w:numId w:val="2"/>
+        </w:numPr>
+        <w:spacing w:line="360" w:lineRule="auto"/>
+        <w:jc w:val="both"/>
+        <w:rPr>
+          <w:rFonts w:ascii="Times New Roman" w:hAnsi="Times New Roman" w:cs="Times New Roman"/>
+          <w:sz w:val="24"/>
+          <w:szCs w:val="24"/>
+        </w:rPr>
+      </w:pPr>
+      <w:r>
+        <w:rPr>
+          <w:rFonts w:ascii="Times New Roman" w:hAnsi="Times New Roman" w:cs="Times New Roman"/>
+          <w:sz w:val="24"/>
+          <w:szCs w:val="24"/>
+        </w:rPr>
+        <w:lastRenderedPageBreak/>
+        <w:t xml:space="preserve"> </w:t>
+      </w:r>
+      <w:r>
+        <w:rPr>
+          <w:rFonts w:ascii="Times New Roman" w:hAnsi="Times New Roman" w:cs="Times New Roman"/>
+          <w:sz w:val="24"/>
+          <w:szCs w:val="24"/>
+        </w:rPr>
+        <w:t xml:space="preserve">Aprendemos a importar com o método </w:t>
+      </w:r>
+      <w:proofErr w:type="spellStart"/>
+      <w:r>
+        <w:rPr>
+          <w:rFonts w:ascii="Times New Roman" w:hAnsi="Times New Roman" w:cs="Times New Roman"/>
+          <w:sz w:val="24"/>
+          <w:szCs w:val="24"/>
+        </w:rPr>
+        <w:t>read</w:t>
+      </w:r>
+      <w:proofErr w:type="spellEnd"/>
+      <w:r>
+        <w:rPr>
+          <w:rFonts w:ascii="Times New Roman" w:hAnsi="Times New Roman" w:cs="Times New Roman"/>
+          <w:sz w:val="24"/>
+          <w:szCs w:val="24"/>
+        </w:rPr>
+        <w:t>. Para exportar vamos utilizar o método</w:t>
+      </w:r>
+      <w:r>
+        <w:rPr>
+          <w:rFonts w:ascii="Times New Roman" w:hAnsi="Times New Roman" w:cs="Times New Roman"/>
+          <w:sz w:val="24"/>
+          <w:szCs w:val="24"/>
+        </w:rPr>
+        <w:t xml:space="preserve"> to.</w:t>
+      </w:r>
+    </w:p>
+    <w:p>
+      <w:pPr>
+        <w:pStyle w:val="PargrafodaLista"/>
+        <w:numPr>
           <w:ilvl w:val="2"/>
           <w:numId w:val="2"/>
         </w:numPr>
         <w:spacing w:line="360" w:lineRule="auto"/>
+        <w:jc w:val="both"/>
+        <w:rPr>
+          <w:rFonts w:ascii="Times New Roman" w:hAnsi="Times New Roman" w:cs="Times New Roman"/>
+          <w:sz w:val="24"/>
+          <w:szCs w:val="24"/>
+        </w:rPr>
+      </w:pPr>
+      <w:r>
+        <w:rPr>
+          <w:rFonts w:ascii="Times New Roman" w:hAnsi="Times New Roman" w:cs="Times New Roman"/>
+          <w:sz w:val="24"/>
+          <w:szCs w:val="24"/>
+        </w:rPr>
+        <w:t xml:space="preserve">Da mesma forma que o </w:t>
+      </w:r>
+      <w:proofErr w:type="spellStart"/>
+      <w:r>
+        <w:rPr>
+          <w:rFonts w:ascii="Times New Roman" w:hAnsi="Times New Roman" w:cs="Times New Roman"/>
+          <w:sz w:val="24"/>
+          <w:szCs w:val="24"/>
+        </w:rPr>
+        <w:t>read</w:t>
+      </w:r>
+      <w:proofErr w:type="spellEnd"/>
+      <w:r>
+        <w:rPr>
+          <w:rFonts w:ascii="Times New Roman" w:hAnsi="Times New Roman" w:cs="Times New Roman"/>
+          <w:sz w:val="24"/>
+          <w:szCs w:val="24"/>
+        </w:rPr>
+        <w:t xml:space="preserve"> precisa da extensão do tipo de arquivo, o to também precisa, ou seja, se quiser exportar em </w:t>
+      </w:r>
+      <w:proofErr w:type="spellStart"/>
+      <w:r>
+        <w:rPr>
+          <w:rFonts w:ascii="Times New Roman" w:hAnsi="Times New Roman" w:cs="Times New Roman"/>
+          <w:sz w:val="24"/>
+          <w:szCs w:val="24"/>
+        </w:rPr>
+        <w:t>csv</w:t>
+      </w:r>
+      <w:proofErr w:type="spellEnd"/>
+      <w:r>
+        <w:rPr>
+          <w:rFonts w:ascii="Times New Roman" w:hAnsi="Times New Roman" w:cs="Times New Roman"/>
+          <w:sz w:val="24"/>
+          <w:szCs w:val="24"/>
+        </w:rPr>
+        <w:t xml:space="preserve">, usamos </w:t>
+      </w:r>
+      <w:proofErr w:type="spellStart"/>
+      <w:r>
+        <w:rPr>
+          <w:rFonts w:ascii="Times New Roman" w:hAnsi="Times New Roman" w:cs="Times New Roman"/>
+          <w:sz w:val="24"/>
+          <w:szCs w:val="24"/>
+        </w:rPr>
+        <w:t>to_</w:t>
+      </w:r>
+      <w:proofErr w:type="gramStart"/>
+      <w:r>
+        <w:rPr>
+          <w:rFonts w:ascii="Times New Roman" w:hAnsi="Times New Roman" w:cs="Times New Roman"/>
+          <w:sz w:val="24"/>
+          <w:szCs w:val="24"/>
+        </w:rPr>
+        <w:t>csv</w:t>
+      </w:r>
+      <w:proofErr w:type="spellEnd"/>
+      <w:r>
+        <w:rPr>
+          <w:rFonts w:ascii="Times New Roman" w:hAnsi="Times New Roman" w:cs="Times New Roman"/>
+          <w:sz w:val="24"/>
+          <w:szCs w:val="24"/>
+        </w:rPr>
+        <w:t>(</w:t>
+      </w:r>
+      <w:proofErr w:type="gramEnd"/>
+      <w:r>
+        <w:rPr>
+          <w:rFonts w:ascii="Times New Roman" w:hAnsi="Times New Roman" w:cs="Times New Roman"/>
+          <w:sz w:val="24"/>
+          <w:szCs w:val="24"/>
+        </w:rPr>
+        <w:t>‘</w:t>
+      </w:r>
+      <w:proofErr w:type="spellStart"/>
+      <w:r>
+        <w:rPr>
+          <w:rFonts w:ascii="Times New Roman" w:hAnsi="Times New Roman" w:cs="Times New Roman"/>
+          <w:sz w:val="24"/>
+          <w:szCs w:val="24"/>
+        </w:rPr>
+        <w:t>local_e_nome_do_arquivo.extensão</w:t>
+      </w:r>
+      <w:proofErr w:type="spellEnd"/>
+      <w:r>
+        <w:rPr>
+          <w:rFonts w:ascii="Times New Roman" w:hAnsi="Times New Roman" w:cs="Times New Roman"/>
+          <w:sz w:val="24"/>
+          <w:szCs w:val="24"/>
+        </w:rPr>
+        <w:t>’</w:t>
+      </w:r>
+      <w:r>
+        <w:rPr>
+          <w:rFonts w:ascii="Times New Roman" w:hAnsi="Times New Roman" w:cs="Times New Roman"/>
+          <w:sz w:val="24"/>
+          <w:szCs w:val="24"/>
+        </w:rPr>
+        <w:t xml:space="preserve">, </w:t>
+      </w:r>
+      <w:proofErr w:type="spellStart"/>
+      <w:r>
+        <w:rPr>
+          <w:rFonts w:ascii="Times New Roman" w:hAnsi="Times New Roman" w:cs="Times New Roman"/>
+          <w:sz w:val="24"/>
+          <w:szCs w:val="24"/>
+        </w:rPr>
+        <w:t>sep</w:t>
+      </w:r>
+      <w:proofErr w:type="spellEnd"/>
+      <w:r>
+        <w:rPr>
+          <w:rFonts w:ascii="Times New Roman" w:hAnsi="Times New Roman" w:cs="Times New Roman"/>
+          <w:sz w:val="24"/>
+          <w:szCs w:val="24"/>
+        </w:rPr>
+        <w:t xml:space="preserve">=’;’ </w:t>
+      </w:r>
+      <w:r>
+        <w:rPr>
+          <w:rFonts w:ascii="Times New Roman" w:hAnsi="Times New Roman" w:cs="Times New Roman"/>
+          <w:strike/>
+          <w:sz w:val="24"/>
+          <w:szCs w:val="24"/>
+        </w:rPr>
+        <w:t>(se houver separador no arquivo original, caso contrário, não precisa)</w:t>
+      </w:r>
+      <w:r>
+        <w:rPr>
+          <w:rFonts w:ascii="Times New Roman" w:hAnsi="Times New Roman" w:cs="Times New Roman"/>
+          <w:sz w:val="24"/>
+          <w:szCs w:val="24"/>
+        </w:rPr>
+        <w:t>)</w:t>
+      </w:r>
+      <w:r>
+        <w:rPr>
+          <w:rFonts w:ascii="Times New Roman" w:hAnsi="Times New Roman" w:cs="Times New Roman"/>
+          <w:sz w:val="24"/>
+          <w:szCs w:val="24"/>
+        </w:rPr>
+        <w:t>:</w:t>
+      </w:r>
+    </w:p>
+    <w:p>
+      <w:pPr>
+        <w:shd w:val="clear" w:color="auto" w:fill="1E1E1E"/>
+        <w:spacing w:line="285" w:lineRule="atLeast"/>
+        <w:rPr>
+          <w:rFonts w:ascii="Courier New" w:eastAsia="Times New Roman" w:hAnsi="Courier New" w:cs="Courier New"/>
+          <w:color w:val="D4D4D4"/>
+          <w:sz w:val="21"/>
+          <w:szCs w:val="21"/>
+          <w:lang w:eastAsia="pt-BR"/>
+        </w:rPr>
+      </w:pPr>
+      <w:proofErr w:type="spellStart"/>
+      <w:r>
+        <w:rPr>
+          <w:rFonts w:ascii="Courier New" w:eastAsia="Times New Roman" w:hAnsi="Courier New" w:cs="Courier New"/>
+          <w:color w:val="D4D4D4"/>
+          <w:sz w:val="21"/>
+          <w:szCs w:val="21"/>
+          <w:lang w:eastAsia="pt-BR"/>
+        </w:rPr>
+        <w:t>dados_residencial.to_</w:t>
+      </w:r>
+      <w:proofErr w:type="gramStart"/>
+      <w:r>
+        <w:rPr>
+          <w:rFonts w:ascii="Courier New" w:eastAsia="Times New Roman" w:hAnsi="Courier New" w:cs="Courier New"/>
+          <w:color w:val="D4D4D4"/>
+          <w:sz w:val="21"/>
+          <w:szCs w:val="21"/>
+          <w:lang w:eastAsia="pt-BR"/>
+        </w:rPr>
+        <w:t>csv</w:t>
+      </w:r>
+      <w:proofErr w:type="spellEnd"/>
+      <w:r>
+        <w:rPr>
+          <w:rFonts w:ascii="Courier New" w:eastAsia="Times New Roman" w:hAnsi="Courier New" w:cs="Courier New"/>
+          <w:color w:val="DCDCDC"/>
+          <w:sz w:val="21"/>
+          <w:szCs w:val="21"/>
+          <w:lang w:eastAsia="pt-BR"/>
+        </w:rPr>
+        <w:t>(</w:t>
+      </w:r>
+      <w:proofErr w:type="gramEnd"/>
+      <w:r>
+        <w:rPr>
+          <w:rFonts w:ascii="Courier New" w:eastAsia="Times New Roman" w:hAnsi="Courier New" w:cs="Courier New"/>
+          <w:color w:val="CE9178"/>
+          <w:sz w:val="21"/>
+          <w:szCs w:val="21"/>
+          <w:lang w:eastAsia="pt-BR"/>
+        </w:rPr>
+        <w:t>'aluguel_residencial.csv'</w:t>
+      </w:r>
+      <w:r>
+        <w:rPr>
+          <w:rFonts w:ascii="Courier New" w:eastAsia="Times New Roman" w:hAnsi="Courier New" w:cs="Courier New"/>
+          <w:color w:val="DCDCDC"/>
+          <w:sz w:val="21"/>
+          <w:szCs w:val="21"/>
+          <w:lang w:eastAsia="pt-BR"/>
+        </w:rPr>
+        <w:t>,</w:t>
+      </w:r>
+      <w:r>
+        <w:rPr>
+          <w:rFonts w:ascii="Courier New" w:eastAsia="Times New Roman" w:hAnsi="Courier New" w:cs="Courier New"/>
+          <w:color w:val="D4D4D4"/>
+          <w:sz w:val="21"/>
+          <w:szCs w:val="21"/>
+          <w:lang w:eastAsia="pt-BR"/>
+        </w:rPr>
+        <w:t> </w:t>
+      </w:r>
+      <w:proofErr w:type="spellStart"/>
+      <w:r>
+        <w:rPr>
+          <w:rFonts w:ascii="Courier New" w:eastAsia="Times New Roman" w:hAnsi="Courier New" w:cs="Courier New"/>
+          <w:color w:val="D4D4D4"/>
+          <w:sz w:val="21"/>
+          <w:szCs w:val="21"/>
+          <w:lang w:eastAsia="pt-BR"/>
+        </w:rPr>
+        <w:t>sep</w:t>
+      </w:r>
+      <w:proofErr w:type="spellEnd"/>
+      <w:r>
+        <w:rPr>
+          <w:rFonts w:ascii="Courier New" w:eastAsia="Times New Roman" w:hAnsi="Courier New" w:cs="Courier New"/>
+          <w:color w:val="D4D4D4"/>
+          <w:sz w:val="21"/>
+          <w:szCs w:val="21"/>
+          <w:lang w:eastAsia="pt-BR"/>
+        </w:rPr>
+        <w:t>=</w:t>
+      </w:r>
+      <w:r>
+        <w:rPr>
+          <w:rFonts w:ascii="Courier New" w:eastAsia="Times New Roman" w:hAnsi="Courier New" w:cs="Courier New"/>
+          <w:color w:val="CE9178"/>
+          <w:sz w:val="21"/>
+          <w:szCs w:val="21"/>
+          <w:lang w:eastAsia="pt-BR"/>
+        </w:rPr>
+        <w:t>';'</w:t>
+      </w:r>
+      <w:r>
+        <w:rPr>
+          <w:rFonts w:ascii="Courier New" w:eastAsia="Times New Roman" w:hAnsi="Courier New" w:cs="Courier New"/>
+          <w:color w:val="DCDCDC"/>
+          <w:sz w:val="21"/>
+          <w:szCs w:val="21"/>
+          <w:lang w:eastAsia="pt-BR"/>
+        </w:rPr>
+        <w:t>)</w:t>
+      </w:r>
+    </w:p>
+    <w:p>
+      <w:pPr>
+        <w:pStyle w:val="PargrafodaLista"/>
+        <w:numPr>
+          <w:ilvl w:val="2"/>
+          <w:numId w:val="2"/>
+        </w:numPr>
+        <w:spacing w:line="360" w:lineRule="auto"/>
+        <w:jc w:val="both"/>
+        <w:rPr>
+          <w:rFonts w:ascii="Times New Roman" w:hAnsi="Times New Roman" w:cs="Times New Roman"/>
+          <w:sz w:val="24"/>
+          <w:szCs w:val="24"/>
+        </w:rPr>
+      </w:pPr>
+      <w:r>
+        <w:rPr>
+          <w:rFonts w:ascii="Times New Roman" w:hAnsi="Times New Roman" w:cs="Times New Roman"/>
+          <w:sz w:val="24"/>
+          <w:szCs w:val="24"/>
+        </w:rPr>
+        <w:t xml:space="preserve">Caso esteja </w:t>
+      </w:r>
+      <w:r>
+        <w:rPr>
+          <w:rFonts w:ascii="Times New Roman" w:hAnsi="Times New Roman" w:cs="Times New Roman"/>
+          <w:sz w:val="24"/>
+          <w:szCs w:val="24"/>
+        </w:rPr>
+        <w:t xml:space="preserve">utilizando o </w:t>
+      </w:r>
+      <w:proofErr w:type="spellStart"/>
+      <w:r>
+        <w:rPr>
+          <w:rFonts w:ascii="Times New Roman" w:hAnsi="Times New Roman" w:cs="Times New Roman"/>
+          <w:sz w:val="24"/>
+          <w:szCs w:val="24"/>
+        </w:rPr>
+        <w:t>colab</w:t>
+      </w:r>
+      <w:proofErr w:type="spellEnd"/>
+      <w:r>
+        <w:rPr>
+          <w:rFonts w:ascii="Times New Roman" w:hAnsi="Times New Roman" w:cs="Times New Roman"/>
+          <w:sz w:val="24"/>
+          <w:szCs w:val="24"/>
+        </w:rPr>
+        <w:t xml:space="preserve"> do google (desisti do </w:t>
+      </w:r>
+      <w:proofErr w:type="spellStart"/>
+      <w:r>
+        <w:rPr>
+          <w:rFonts w:ascii="Times New Roman" w:hAnsi="Times New Roman" w:cs="Times New Roman"/>
+          <w:sz w:val="24"/>
+          <w:szCs w:val="24"/>
+        </w:rPr>
+        <w:t>jupyter</w:t>
+      </w:r>
+      <w:proofErr w:type="spellEnd"/>
+      <w:r>
+        <w:rPr>
+          <w:rFonts w:ascii="Times New Roman" w:hAnsi="Times New Roman" w:cs="Times New Roman"/>
+          <w:sz w:val="24"/>
+          <w:szCs w:val="24"/>
+        </w:rPr>
+        <w:t xml:space="preserve"> por ser horrível e travar meu </w:t>
+      </w:r>
+      <w:proofErr w:type="spellStart"/>
+      <w:r>
+        <w:rPr>
+          <w:rFonts w:ascii="Times New Roman" w:hAnsi="Times New Roman" w:cs="Times New Roman"/>
+          <w:sz w:val="24"/>
+          <w:szCs w:val="24"/>
+        </w:rPr>
+        <w:t>pc</w:t>
+      </w:r>
+      <w:proofErr w:type="spellEnd"/>
+      <w:r>
+        <w:rPr>
+          <w:rFonts w:ascii="Times New Roman" w:hAnsi="Times New Roman" w:cs="Times New Roman"/>
+          <w:sz w:val="24"/>
+          <w:szCs w:val="24"/>
+        </w:rPr>
+        <w:t xml:space="preserve">, voltei pro </w:t>
+      </w:r>
+      <w:proofErr w:type="spellStart"/>
+      <w:r>
+        <w:rPr>
+          <w:rFonts w:ascii="Times New Roman" w:hAnsi="Times New Roman" w:cs="Times New Roman"/>
+          <w:sz w:val="24"/>
+          <w:szCs w:val="24"/>
+        </w:rPr>
+        <w:t>colab</w:t>
+      </w:r>
+      <w:proofErr w:type="spellEnd"/>
+      <w:r>
+        <w:rPr>
+          <w:rFonts w:ascii="Times New Roman" w:hAnsi="Times New Roman" w:cs="Times New Roman"/>
+          <w:sz w:val="24"/>
+          <w:szCs w:val="24"/>
+        </w:rPr>
+        <w:t xml:space="preserve">), quando utilizar o comando acima ele não irá salvar na pasta em que o arquivo do </w:t>
+      </w:r>
+      <w:proofErr w:type="spellStart"/>
+      <w:r>
+        <w:rPr>
+          <w:rFonts w:ascii="Times New Roman" w:hAnsi="Times New Roman" w:cs="Times New Roman"/>
+          <w:sz w:val="24"/>
+          <w:szCs w:val="24"/>
+        </w:rPr>
+        <w:t>colab</w:t>
+      </w:r>
+      <w:proofErr w:type="spellEnd"/>
+      <w:r>
+        <w:rPr>
+          <w:rFonts w:ascii="Times New Roman" w:hAnsi="Times New Roman" w:cs="Times New Roman"/>
+          <w:sz w:val="24"/>
+          <w:szCs w:val="24"/>
+        </w:rPr>
+        <w:t xml:space="preserve"> está. Para garantir que ele vá para a pasta no drive que você espera que ele vá, entre na parte das pastas e upload de arquivos</w:t>
+      </w:r>
+      <w:r>
+        <w:rPr>
+          <w:rFonts w:ascii="Times New Roman" w:hAnsi="Times New Roman" w:cs="Times New Roman"/>
+          <w:sz w:val="24"/>
+          <w:szCs w:val="24"/>
+        </w:rPr>
+        <w:t xml:space="preserve"> e monte o seu drive</w:t>
+      </w:r>
+      <w:r>
+        <w:rPr>
+          <w:rFonts w:ascii="Times New Roman" w:hAnsi="Times New Roman" w:cs="Times New Roman"/>
+          <w:sz w:val="24"/>
+          <w:szCs w:val="24"/>
+        </w:rPr>
+        <w:t>:</w:t>
+      </w:r>
+    </w:p>
+    <w:p>
+      <w:pPr>
+        <w:spacing w:line="360" w:lineRule="auto"/>
+        <w:jc w:val="center"/>
+        <w:rPr>
+          <w:rFonts w:ascii="Times New Roman" w:hAnsi="Times New Roman" w:cs="Times New Roman"/>
+          <w:sz w:val="24"/>
+          <w:szCs w:val="24"/>
+        </w:rPr>
+      </w:pPr>
+      <w:r>
+        <w:rPr>
+          <w:rFonts w:ascii="Times New Roman" w:hAnsi="Times New Roman" w:cs="Times New Roman"/>
+          <w:sz w:val="24"/>
+          <w:szCs w:val="24"/>
+        </w:rPr>
+        <w:drawing>
+          <wp:inline distT="0" distB="0" distL="0" distR="0" wp14:anchorId="39112F52" wp14:editId="3D5476EE">
+            <wp:extent cx="2152650" cy="2942925"/>
+            <wp:effectExtent l="0" t="0" r="0" b="0"/>
+            <wp:docPr id="33" name="Imagem 33"/>
+            <wp:cNvGraphicFramePr>
+              <a:graphicFrameLocks xmlns:a="http://schemas.openxmlformats.org/drawingml/2006/main" noChangeAspect="1"/>
+            </wp:cNvGraphicFramePr>
+            <a:graphic xmlns:a="http://schemas.openxmlformats.org/drawingml/2006/main">
+              <a:graphicData uri="http://schemas.openxmlformats.org/drawingml/2006/picture">
+                <pic:pic xmlns:pic="http://schemas.openxmlformats.org/drawingml/2006/picture">
+                  <pic:nvPicPr>
+                    <pic:cNvPr id="1" name=""/>
+                    <pic:cNvPicPr/>
+                  </pic:nvPicPr>
+                  <pic:blipFill>
+                    <a:blip r:embed="rId39"/>
+                    <a:stretch>
+                      <a:fillRect/>
+                    </a:stretch>
+                  </pic:blipFill>
+                  <pic:spPr>
+                    <a:xfrm>
+                      <a:off x="0" y="0"/>
+                      <a:ext cx="2156815" cy="2948620"/>
+                    </a:xfrm>
+                    <a:prstGeom prst="rect">
+                      <a:avLst/>
+                    </a:prstGeom>
+                  </pic:spPr>
+                </pic:pic>
+              </a:graphicData>
+            </a:graphic>
+          </wp:inline>
+        </w:drawing>
+      </w:r>
+    </w:p>
+    <w:p>
+      <w:pPr>
+        <w:pStyle w:val="PargrafodaLista"/>
+        <w:numPr>
+          <w:ilvl w:val="2"/>
+          <w:numId w:val="2"/>
+        </w:numPr>
+        <w:spacing w:line="360" w:lineRule="auto"/>
+        <w:jc w:val="both"/>
+        <w:rPr>
+          <w:rFonts w:ascii="Times New Roman" w:hAnsi="Times New Roman" w:cs="Times New Roman"/>
+          <w:sz w:val="24"/>
+          <w:szCs w:val="24"/>
+        </w:rPr>
+      </w:pPr>
+      <w:r>
+        <w:rPr>
+          <w:rFonts w:ascii="Times New Roman" w:hAnsi="Times New Roman" w:cs="Times New Roman"/>
+          <w:sz w:val="24"/>
+          <w:szCs w:val="24"/>
+        </w:rPr>
+        <w:t>Caso queira fazer a montagem da unidade via código, use isso:</w:t>
+      </w:r>
+    </w:p>
+    <w:p>
+      <w:pPr>
+        <w:shd w:val="clear" w:color="auto" w:fill="1E1E1E"/>
+        <w:spacing w:after="0" w:line="285" w:lineRule="atLeast"/>
+        <w:rPr>
+          <w:rFonts w:ascii="Courier New" w:eastAsia="Times New Roman" w:hAnsi="Courier New" w:cs="Courier New"/>
+          <w:color w:val="D4D4D4"/>
+          <w:sz w:val="21"/>
+          <w:szCs w:val="21"/>
+          <w:lang w:eastAsia="pt-BR"/>
+        </w:rPr>
+      </w:pPr>
+      <w:r>
+        <w:rPr>
+          <w:rFonts w:ascii="Courier New" w:eastAsia="Times New Roman" w:hAnsi="Courier New" w:cs="Courier New"/>
+          <w:color w:val="C586C0"/>
+          <w:sz w:val="21"/>
+          <w:szCs w:val="21"/>
+          <w:lang w:eastAsia="pt-BR"/>
+        </w:rPr>
+        <w:t>from</w:t>
+      </w:r>
+      <w:r>
+        <w:rPr>
+          <w:rFonts w:ascii="Courier New" w:eastAsia="Times New Roman" w:hAnsi="Courier New" w:cs="Courier New"/>
+          <w:color w:val="D4D4D4"/>
+          <w:sz w:val="21"/>
+          <w:szCs w:val="21"/>
+          <w:lang w:eastAsia="pt-BR"/>
+        </w:rPr>
+        <w:t> </w:t>
+      </w:r>
+      <w:proofErr w:type="spellStart"/>
+      <w:proofErr w:type="gramStart"/>
+      <w:r>
+        <w:rPr>
+          <w:rFonts w:ascii="Courier New" w:eastAsia="Times New Roman" w:hAnsi="Courier New" w:cs="Courier New"/>
+          <w:color w:val="D4D4D4"/>
+          <w:sz w:val="21"/>
+          <w:szCs w:val="21"/>
+          <w:lang w:eastAsia="pt-BR"/>
+        </w:rPr>
+        <w:t>google.colab</w:t>
+      </w:r>
+      <w:proofErr w:type="spellEnd"/>
+      <w:proofErr w:type="gramEnd"/>
+      <w:r>
+        <w:rPr>
+          <w:rFonts w:ascii="Courier New" w:eastAsia="Times New Roman" w:hAnsi="Courier New" w:cs="Courier New"/>
+          <w:color w:val="D4D4D4"/>
+          <w:sz w:val="21"/>
+          <w:szCs w:val="21"/>
+          <w:lang w:eastAsia="pt-BR"/>
+        </w:rPr>
+        <w:t> </w:t>
+      </w:r>
+      <w:r>
+        <w:rPr>
+          <w:rFonts w:ascii="Courier New" w:eastAsia="Times New Roman" w:hAnsi="Courier New" w:cs="Courier New"/>
+          <w:color w:val="C586C0"/>
+          <w:sz w:val="21"/>
+          <w:szCs w:val="21"/>
+          <w:lang w:eastAsia="pt-BR"/>
+        </w:rPr>
+        <w:t>import</w:t>
+      </w:r>
+      <w:r>
+        <w:rPr>
+          <w:rFonts w:ascii="Courier New" w:eastAsia="Times New Roman" w:hAnsi="Courier New" w:cs="Courier New"/>
+          <w:color w:val="D4D4D4"/>
+          <w:sz w:val="21"/>
+          <w:szCs w:val="21"/>
+          <w:lang w:eastAsia="pt-BR"/>
+        </w:rPr>
+        <w:t> drive</w:t>
+      </w:r>
+    </w:p>
+    <w:p>
+      <w:pPr>
+        <w:shd w:val="clear" w:color="auto" w:fill="1E1E1E"/>
+        <w:spacing w:after="0" w:line="285" w:lineRule="atLeast"/>
+        <w:rPr>
+          <w:rFonts w:ascii="Courier New" w:eastAsia="Times New Roman" w:hAnsi="Courier New" w:cs="Courier New"/>
+          <w:color w:val="D4D4D4"/>
+          <w:sz w:val="21"/>
+          <w:szCs w:val="21"/>
+          <w:lang w:eastAsia="pt-BR"/>
+        </w:rPr>
+      </w:pPr>
+      <w:proofErr w:type="spellStart"/>
+      <w:proofErr w:type="gramStart"/>
+      <w:r>
+        <w:rPr>
+          <w:rFonts w:ascii="Courier New" w:eastAsia="Times New Roman" w:hAnsi="Courier New" w:cs="Courier New"/>
+          <w:color w:val="D4D4D4"/>
+          <w:sz w:val="21"/>
+          <w:szCs w:val="21"/>
+          <w:lang w:eastAsia="pt-BR"/>
+        </w:rPr>
+        <w:t>drive.mount</w:t>
+      </w:r>
+      <w:proofErr w:type="spellEnd"/>
+      <w:proofErr w:type="gramEnd"/>
+      <w:r>
+        <w:rPr>
+          <w:rFonts w:ascii="Courier New" w:eastAsia="Times New Roman" w:hAnsi="Courier New" w:cs="Courier New"/>
+          <w:color w:val="DCDCDC"/>
+          <w:sz w:val="21"/>
+          <w:szCs w:val="21"/>
+          <w:lang w:eastAsia="pt-BR"/>
+        </w:rPr>
+        <w:t>(</w:t>
+      </w:r>
+      <w:r>
+        <w:rPr>
+          <w:rFonts w:ascii="Courier New" w:eastAsia="Times New Roman" w:hAnsi="Courier New" w:cs="Courier New"/>
+          <w:color w:val="CE9178"/>
+          <w:sz w:val="21"/>
+          <w:szCs w:val="21"/>
+          <w:lang w:eastAsia="pt-BR"/>
+        </w:rPr>
+        <w:t>'drive'</w:t>
+      </w:r>
+      <w:r>
+        <w:rPr>
+          <w:rFonts w:ascii="Courier New" w:eastAsia="Times New Roman" w:hAnsi="Courier New" w:cs="Courier New"/>
+          <w:color w:val="DCDCDC"/>
+          <w:sz w:val="21"/>
+          <w:szCs w:val="21"/>
+          <w:lang w:eastAsia="pt-BR"/>
+        </w:rPr>
+        <w:t>)</w:t>
+      </w:r>
+    </w:p>
+    <w:p>
+      <w:pPr>
+        <w:shd w:val="clear" w:color="auto" w:fill="1E1E1E"/>
+        <w:spacing w:after="0" w:line="285" w:lineRule="atLeast"/>
+        <w:rPr>
+          <w:rFonts w:ascii="Courier New" w:eastAsia="Times New Roman" w:hAnsi="Courier New" w:cs="Courier New"/>
+          <w:color w:val="D4D4D4"/>
+          <w:sz w:val="21"/>
+          <w:szCs w:val="21"/>
+          <w:lang w:eastAsia="pt-BR"/>
+        </w:rPr>
+      </w:pPr>
+    </w:p>
+    <w:p>
+      <w:pPr>
+        <w:shd w:val="clear" w:color="auto" w:fill="1E1E1E"/>
+        <w:spacing w:after="0" w:line="285" w:lineRule="atLeast"/>
+        <w:rPr>
+          <w:rFonts w:ascii="Courier New" w:eastAsia="Times New Roman" w:hAnsi="Courier New" w:cs="Courier New"/>
+          <w:color w:val="D4D4D4"/>
+          <w:sz w:val="21"/>
+          <w:szCs w:val="21"/>
+          <w:lang w:eastAsia="pt-BR"/>
+        </w:rPr>
+      </w:pPr>
+      <w:proofErr w:type="spellStart"/>
+      <w:r>
+        <w:rPr>
+          <w:rFonts w:ascii="Courier New" w:eastAsia="Times New Roman" w:hAnsi="Courier New" w:cs="Courier New"/>
+          <w:color w:val="D4D4D4"/>
+          <w:sz w:val="21"/>
+          <w:szCs w:val="21"/>
+          <w:lang w:eastAsia="pt-BR"/>
+        </w:rPr>
+        <w:t>df.to_csv</w:t>
+      </w:r>
+      <w:proofErr w:type="spellEnd"/>
+      <w:r>
+        <w:rPr>
+          <w:rFonts w:ascii="Courier New" w:eastAsia="Times New Roman" w:hAnsi="Courier New" w:cs="Courier New"/>
+          <w:color w:val="DCDCDC"/>
+          <w:sz w:val="21"/>
+          <w:szCs w:val="21"/>
+          <w:lang w:eastAsia="pt-BR"/>
+        </w:rPr>
+        <w:t>(</w:t>
+      </w:r>
+      <w:r>
+        <w:rPr>
+          <w:rFonts w:ascii="Courier New" w:eastAsia="Times New Roman" w:hAnsi="Courier New" w:cs="Courier New"/>
+          <w:color w:val="CE9178"/>
+          <w:sz w:val="21"/>
+          <w:szCs w:val="21"/>
+          <w:lang w:eastAsia="pt-BR"/>
+        </w:rPr>
+        <w:t>'data.csv'</w:t>
+      </w:r>
+      <w:r>
+        <w:rPr>
+          <w:rFonts w:ascii="Courier New" w:eastAsia="Times New Roman" w:hAnsi="Courier New" w:cs="Courier New"/>
+          <w:color w:val="DCDCDC"/>
+          <w:sz w:val="21"/>
+          <w:szCs w:val="21"/>
+          <w:lang w:eastAsia="pt-BR"/>
+        </w:rPr>
+        <w:t>)</w:t>
+      </w:r>
+    </w:p>
+    <w:p>
+      <w:pPr>
+        <w:shd w:val="clear" w:color="auto" w:fill="1E1E1E"/>
+        <w:spacing w:after="0" w:line="285" w:lineRule="atLeast"/>
+        <w:rPr>
+          <w:rFonts w:ascii="Courier New" w:eastAsia="Times New Roman" w:hAnsi="Courier New" w:cs="Courier New"/>
+          <w:color w:val="D4D4D4"/>
+          <w:sz w:val="21"/>
+          <w:szCs w:val="21"/>
+          <w:lang w:val="en-US" w:eastAsia="pt-BR"/>
+        </w:rPr>
+      </w:pPr>
+      <w:proofErr w:type="gramStart"/>
+      <w:r>
+        <w:rPr>
+          <w:rFonts w:ascii="Courier New" w:eastAsia="Times New Roman" w:hAnsi="Courier New" w:cs="Courier New"/>
+          <w:color w:val="82C6FF"/>
+          <w:sz w:val="21"/>
+          <w:szCs w:val="21"/>
+          <w:lang w:val="en-US" w:eastAsia="pt-BR"/>
+        </w:rPr>
+        <w:t>!</w:t>
+      </w:r>
+      <w:r>
+        <w:rPr>
+          <w:rFonts w:ascii="Courier New" w:eastAsia="Times New Roman" w:hAnsi="Courier New" w:cs="Courier New"/>
+          <w:color w:val="D4D4D4"/>
+          <w:sz w:val="21"/>
+          <w:szCs w:val="21"/>
+          <w:lang w:val="en-US" w:eastAsia="pt-BR"/>
+        </w:rPr>
+        <w:t>mv</w:t>
+      </w:r>
+      <w:proofErr w:type="gramEnd"/>
+      <w:r>
+        <w:rPr>
+          <w:rFonts w:ascii="Courier New" w:eastAsia="Times New Roman" w:hAnsi="Courier New" w:cs="Courier New"/>
+          <w:color w:val="D4D4D4"/>
+          <w:sz w:val="21"/>
+          <w:szCs w:val="21"/>
+          <w:lang w:val="en-US" w:eastAsia="pt-BR"/>
+        </w:rPr>
+        <w:t> data</w:t>
+      </w:r>
+      <w:r>
+        <w:rPr>
+          <w:rFonts w:ascii="Courier New" w:eastAsia="Times New Roman" w:hAnsi="Courier New" w:cs="Courier New"/>
+          <w:color w:val="DCDCDC"/>
+          <w:sz w:val="21"/>
+          <w:szCs w:val="21"/>
+          <w:lang w:val="en-US" w:eastAsia="pt-BR"/>
+        </w:rPr>
+        <w:t>.</w:t>
+      </w:r>
+      <w:r>
+        <w:rPr>
+          <w:rFonts w:ascii="Courier New" w:eastAsia="Times New Roman" w:hAnsi="Courier New" w:cs="Courier New"/>
+          <w:color w:val="D4D4D4"/>
+          <w:sz w:val="21"/>
+          <w:szCs w:val="21"/>
+          <w:lang w:val="en-US" w:eastAsia="pt-BR"/>
+        </w:rPr>
+        <w:t>csv </w:t>
+      </w:r>
+      <w:r>
+        <w:rPr>
+          <w:rFonts w:ascii="Courier New" w:eastAsia="Times New Roman" w:hAnsi="Courier New" w:cs="Courier New"/>
+          <w:color w:val="CE9178"/>
+          <w:sz w:val="21"/>
+          <w:szCs w:val="21"/>
+          <w:lang w:val="en-US" w:eastAsia="pt-BR"/>
+        </w:rPr>
+        <w:t>"drive/</w:t>
+      </w:r>
+      <w:proofErr w:type="spellStart"/>
+      <w:r>
+        <w:rPr>
+          <w:rFonts w:ascii="Courier New" w:eastAsia="Times New Roman" w:hAnsi="Courier New" w:cs="Courier New"/>
+          <w:color w:val="CE9178"/>
+          <w:sz w:val="21"/>
+          <w:szCs w:val="21"/>
+          <w:lang w:val="en-US" w:eastAsia="pt-BR"/>
+        </w:rPr>
+        <w:t>MyDrive</w:t>
+      </w:r>
+      <w:proofErr w:type="spellEnd"/>
+      <w:r>
+        <w:rPr>
+          <w:rFonts w:ascii="Courier New" w:eastAsia="Times New Roman" w:hAnsi="Courier New" w:cs="Courier New"/>
+          <w:color w:val="CE9178"/>
+          <w:sz w:val="21"/>
+          <w:szCs w:val="21"/>
+          <w:lang w:val="en-US" w:eastAsia="pt-BR"/>
+        </w:rPr>
+        <w:t>/..."</w:t>
+      </w:r>
+    </w:p>
+    <w:p>
+      <w:pPr>
+        <w:pStyle w:val="PargrafodaLista"/>
+        <w:numPr>
+          <w:ilvl w:val="2"/>
+          <w:numId w:val="2"/>
+        </w:numPr>
+        <w:spacing w:before="240" w:line="360" w:lineRule="auto"/>
+        <w:jc w:val="both"/>
+        <w:rPr>
+          <w:rFonts w:ascii="Times New Roman" w:hAnsi="Times New Roman" w:cs="Times New Roman"/>
+          <w:sz w:val="24"/>
+          <w:szCs w:val="24"/>
+        </w:rPr>
+      </w:pPr>
+      <w:r>
+        <w:rPr>
+          <w:rFonts w:ascii="Times New Roman" w:hAnsi="Times New Roman" w:cs="Times New Roman"/>
+          <w:sz w:val="24"/>
+          <w:szCs w:val="24"/>
+        </w:rPr>
+        <w:t>Se você entende um pouco d</w:t>
+      </w:r>
+      <w:r>
+        <w:rPr>
+          <w:rFonts w:ascii="Times New Roman" w:hAnsi="Times New Roman" w:cs="Times New Roman"/>
+          <w:sz w:val="24"/>
+          <w:szCs w:val="24"/>
+        </w:rPr>
+        <w:t xml:space="preserve">e </w:t>
+      </w:r>
+      <w:proofErr w:type="spellStart"/>
+      <w:r>
+        <w:rPr>
+          <w:rFonts w:ascii="Times New Roman" w:hAnsi="Times New Roman" w:cs="Times New Roman"/>
+          <w:sz w:val="24"/>
+          <w:szCs w:val="24"/>
+        </w:rPr>
+        <w:t>bash</w:t>
+      </w:r>
+      <w:proofErr w:type="spellEnd"/>
+      <w:r>
+        <w:rPr>
+          <w:rFonts w:ascii="Times New Roman" w:hAnsi="Times New Roman" w:cs="Times New Roman"/>
+          <w:sz w:val="24"/>
+          <w:szCs w:val="24"/>
+        </w:rPr>
+        <w:t>, vai saber alterar de acordo com sua necessidade.</w:t>
+      </w:r>
+    </w:p>
+    <w:p>
+      <w:pPr>
+        <w:pStyle w:val="PargrafodaLista"/>
+        <w:numPr>
+          <w:ilvl w:val="3"/>
+          <w:numId w:val="2"/>
+        </w:numPr>
+        <w:spacing w:before="240" w:line="360" w:lineRule="auto"/>
+        <w:jc w:val="both"/>
+        <w:rPr>
+          <w:rFonts w:ascii="Times New Roman" w:hAnsi="Times New Roman" w:cs="Times New Roman"/>
+          <w:sz w:val="24"/>
+          <w:szCs w:val="24"/>
+        </w:rPr>
+      </w:pPr>
+      <w:r>
+        <w:rPr>
+          <w:rFonts w:ascii="Times New Roman" w:hAnsi="Times New Roman" w:cs="Times New Roman"/>
+          <w:sz w:val="24"/>
+          <w:szCs w:val="24"/>
+        </w:rPr>
+        <w:lastRenderedPageBreak/>
+        <w:t xml:space="preserve"> </w:t>
+      </w:r>
+      <w:proofErr w:type="gramStart"/>
+      <w:r>
+        <w:rPr>
+          <w:rFonts w:ascii="Times New Roman" w:hAnsi="Times New Roman" w:cs="Times New Roman"/>
+          <w:sz w:val="24"/>
+          <w:szCs w:val="24"/>
+        </w:rPr>
+        <w:t>!</w:t>
+      </w:r>
+      <w:proofErr w:type="spellStart"/>
+      <w:r>
+        <w:rPr>
+          <w:rFonts w:ascii="Times New Roman" w:hAnsi="Times New Roman" w:cs="Times New Roman"/>
+          <w:sz w:val="24"/>
+          <w:szCs w:val="24"/>
+        </w:rPr>
+        <w:t>cp</w:t>
+      </w:r>
+      <w:proofErr w:type="spellEnd"/>
+      <w:proofErr w:type="gramEnd"/>
+      <w:r>
+        <w:rPr>
+          <w:rFonts w:ascii="Times New Roman" w:hAnsi="Times New Roman" w:cs="Times New Roman"/>
+          <w:sz w:val="24"/>
+          <w:szCs w:val="24"/>
+        </w:rPr>
+        <w:t xml:space="preserve"> para copiar.</w:t>
+      </w:r>
+    </w:p>
+    <w:p>
+      <w:pPr>
+        <w:pStyle w:val="PargrafodaLista"/>
+        <w:numPr>
+          <w:ilvl w:val="3"/>
+          <w:numId w:val="2"/>
+        </w:numPr>
+        <w:spacing w:before="240" w:line="360" w:lineRule="auto"/>
+        <w:jc w:val="both"/>
+        <w:rPr>
+          <w:rFonts w:ascii="Times New Roman" w:hAnsi="Times New Roman" w:cs="Times New Roman"/>
+          <w:sz w:val="24"/>
+          <w:szCs w:val="24"/>
+        </w:rPr>
+      </w:pPr>
+      <w:r>
+        <w:rPr>
+          <w:rFonts w:ascii="Times New Roman" w:hAnsi="Times New Roman" w:cs="Times New Roman"/>
+          <w:sz w:val="24"/>
+          <w:szCs w:val="24"/>
+        </w:rPr>
+        <w:t xml:space="preserve"> </w:t>
+      </w:r>
+      <w:proofErr w:type="gramStart"/>
+      <w:r>
+        <w:rPr>
+          <w:rFonts w:ascii="Times New Roman" w:hAnsi="Times New Roman" w:cs="Times New Roman"/>
+          <w:sz w:val="24"/>
+          <w:szCs w:val="24"/>
+        </w:rPr>
+        <w:t>!</w:t>
+      </w:r>
+      <w:proofErr w:type="spellStart"/>
+      <w:r>
+        <w:rPr>
+          <w:rFonts w:ascii="Times New Roman" w:hAnsi="Times New Roman" w:cs="Times New Roman"/>
+          <w:sz w:val="24"/>
+          <w:szCs w:val="24"/>
+        </w:rPr>
+        <w:t>mv</w:t>
+      </w:r>
+      <w:proofErr w:type="spellEnd"/>
+      <w:proofErr w:type="gramEnd"/>
+      <w:r>
+        <w:rPr>
+          <w:rFonts w:ascii="Times New Roman" w:hAnsi="Times New Roman" w:cs="Times New Roman"/>
+          <w:sz w:val="24"/>
+          <w:szCs w:val="24"/>
+        </w:rPr>
+        <w:t xml:space="preserve"> para mover.</w:t>
+      </w:r>
+    </w:p>
+    <w:p>
+      <w:pPr>
+        <w:pStyle w:val="PargrafodaLista"/>
+        <w:numPr>
+          <w:ilvl w:val="3"/>
+          <w:numId w:val="2"/>
+        </w:numPr>
+        <w:spacing w:before="240" w:line="360" w:lineRule="auto"/>
+        <w:jc w:val="both"/>
+        <w:rPr>
+          <w:rFonts w:ascii="Times New Roman" w:hAnsi="Times New Roman" w:cs="Times New Roman"/>
+          <w:sz w:val="24"/>
+          <w:szCs w:val="24"/>
+        </w:rPr>
+      </w:pPr>
+      <w:r>
+        <w:rPr>
+          <w:rFonts w:ascii="Times New Roman" w:hAnsi="Times New Roman" w:cs="Times New Roman"/>
+          <w:sz w:val="24"/>
+          <w:szCs w:val="24"/>
+        </w:rPr>
+        <w:t xml:space="preserve"> Se não encontrar o data.csv, tente *.</w:t>
+      </w:r>
+      <w:proofErr w:type="spellStart"/>
+      <w:r>
+        <w:rPr>
+          <w:rFonts w:ascii="Times New Roman" w:hAnsi="Times New Roman" w:cs="Times New Roman"/>
+          <w:sz w:val="24"/>
+          <w:szCs w:val="24"/>
+        </w:rPr>
+        <w:t>csv</w:t>
+      </w:r>
+      <w:proofErr w:type="spellEnd"/>
+      <w:r>
+        <w:rPr>
+          <w:rFonts w:ascii="Times New Roman" w:hAnsi="Times New Roman" w:cs="Times New Roman"/>
+          <w:sz w:val="24"/>
+          <w:szCs w:val="24"/>
+        </w:rPr>
+        <w:t>, irá pegar todos os arquivos que tenham essa extensão.</w:t>
+      </w:r>
+    </w:p>
+    <w:p>
+      <w:pPr>
+        <w:pStyle w:val="PargrafodaLista"/>
+        <w:numPr>
+          <w:ilvl w:val="3"/>
+          <w:numId w:val="2"/>
+        </w:numPr>
+        <w:spacing w:before="240" w:line="360" w:lineRule="auto"/>
+        <w:jc w:val="both"/>
+        <w:rPr>
+          <w:rFonts w:ascii="Times New Roman" w:hAnsi="Times New Roman" w:cs="Times New Roman"/>
+          <w:sz w:val="24"/>
+          <w:szCs w:val="24"/>
+        </w:rPr>
+      </w:pPr>
+      <w:r>
+        <w:rPr>
+          <w:rFonts w:ascii="Times New Roman" w:hAnsi="Times New Roman" w:cs="Times New Roman"/>
+          <w:sz w:val="24"/>
+          <w:szCs w:val="24"/>
+        </w:rPr>
+        <w:t xml:space="preserve"> Digite todo o caminho até a pasta que quer deixar o arquivo salvo.</w:t>
+      </w:r>
+    </w:p>
+    <w:p>
+      <w:pPr>
+        <w:pStyle w:val="PargrafodaLista"/>
+        <w:numPr>
+          <w:ilvl w:val="2"/>
+          <w:numId w:val="2"/>
+        </w:numPr>
+        <w:spacing w:before="240" w:line="360" w:lineRule="auto"/>
+        <w:jc w:val="both"/>
+        <w:rPr>
+          <w:rFonts w:ascii="Times New Roman" w:hAnsi="Times New Roman" w:cs="Times New Roman"/>
+          <w:sz w:val="24"/>
+          <w:szCs w:val="24"/>
+        </w:rPr>
+      </w:pPr>
+      <w:r>
+        <w:rPr>
+          <w:rFonts w:ascii="Times New Roman" w:hAnsi="Times New Roman" w:cs="Times New Roman"/>
+          <w:sz w:val="24"/>
+          <w:szCs w:val="24"/>
+        </w:rPr>
+        <w:t xml:space="preserve">O problema de fazer essa exportação é que ela vem como padrão a exportação do índice junto, portanto, ao visualizar nosso </w:t>
+      </w:r>
+      <w:proofErr w:type="spellStart"/>
+      <w:r>
+        <w:rPr>
+          <w:rFonts w:ascii="Times New Roman" w:hAnsi="Times New Roman" w:cs="Times New Roman"/>
+          <w:sz w:val="24"/>
+          <w:szCs w:val="24"/>
+        </w:rPr>
+        <w:t>df</w:t>
+      </w:r>
+      <w:proofErr w:type="spellEnd"/>
+      <w:r>
+        <w:rPr>
+          <w:rFonts w:ascii="Times New Roman" w:hAnsi="Times New Roman" w:cs="Times New Roman"/>
+          <w:sz w:val="24"/>
+          <w:szCs w:val="24"/>
+        </w:rPr>
+        <w:t xml:space="preserve"> exportado, vemos isso:</w:t>
+      </w:r>
+    </w:p>
+    <w:p>
+      <w:pPr>
+        <w:spacing w:before="240" w:line="360" w:lineRule="auto"/>
+        <w:jc w:val="both"/>
+        <w:rPr>
+          <w:rFonts w:ascii="Times New Roman" w:hAnsi="Times New Roman" w:cs="Times New Roman"/>
+          <w:sz w:val="24"/>
+          <w:szCs w:val="24"/>
+        </w:rPr>
+      </w:pPr>
+      <w:r>
+        <w:rPr>
+          <w:rFonts w:ascii="Times New Roman" w:hAnsi="Times New Roman" w:cs="Times New Roman"/>
+          <w:sz w:val="24"/>
+          <w:szCs w:val="24"/>
+        </w:rPr>
+        <w:drawing>
+          <wp:inline distT="0" distB="0" distL="0" distR="0" wp14:anchorId="75DF7B0D" wp14:editId="301285CC">
+            <wp:extent cx="5400040" cy="1259205"/>
+            <wp:effectExtent l="0" t="0" r="0" b="0"/>
+            <wp:docPr id="34" name="Imagem 34"/>
+            <wp:cNvGraphicFramePr>
+              <a:graphicFrameLocks xmlns:a="http://schemas.openxmlformats.org/drawingml/2006/main" noChangeAspect="1"/>
+            </wp:cNvGraphicFramePr>
+            <a:graphic xmlns:a="http://schemas.openxmlformats.org/drawingml/2006/main">
+              <a:graphicData uri="http://schemas.openxmlformats.org/drawingml/2006/picture">
+                <pic:pic xmlns:pic="http://schemas.openxmlformats.org/drawingml/2006/picture">
+                  <pic:nvPicPr>
+                    <pic:cNvPr id="1" name=""/>
+                    <pic:cNvPicPr/>
+                  </pic:nvPicPr>
+                  <pic:blipFill>
+                    <a:blip r:embed="rId40"/>
+                    <a:stretch>
+                      <a:fillRect/>
+                    </a:stretch>
+                  </pic:blipFill>
+                  <pic:spPr>
+                    <a:xfrm>
+                      <a:off x="0" y="0"/>
+                      <a:ext cx="5400040" cy="1259205"/>
+                    </a:xfrm>
+                    <a:prstGeom prst="rect">
+                      <a:avLst/>
+                    </a:prstGeom>
+                  </pic:spPr>
+                </pic:pic>
+              </a:graphicData>
+            </a:graphic>
+          </wp:inline>
+        </w:drawing>
+      </w:r>
+    </w:p>
+    <w:p>
+      <w:pPr>
+        <w:pStyle w:val="PargrafodaLista"/>
+        <w:numPr>
+          <w:ilvl w:val="3"/>
+          <w:numId w:val="2"/>
+        </w:numPr>
+        <w:spacing w:before="240" w:line="360" w:lineRule="auto"/>
+        <w:jc w:val="both"/>
+        <w:rPr>
+          <w:rFonts w:ascii="Times New Roman" w:hAnsi="Times New Roman" w:cs="Times New Roman"/>
+          <w:sz w:val="24"/>
+          <w:szCs w:val="24"/>
+        </w:rPr>
+      </w:pPr>
+      <w:r>
+        <w:rPr>
+          <w:rFonts w:ascii="Times New Roman" w:hAnsi="Times New Roman" w:cs="Times New Roman"/>
+          <w:sz w:val="24"/>
+          <w:szCs w:val="24"/>
+        </w:rPr>
+        <w:t xml:space="preserve"> 2 índices.</w:t>
+      </w:r>
+      <w:r>
+        <w:rPr>
+          <w:rFonts w:ascii="Times New Roman" w:hAnsi="Times New Roman" w:cs="Times New Roman"/>
+          <w:sz w:val="24"/>
+          <w:szCs w:val="24"/>
+        </w:rPr>
+        <w:t xml:space="preserve"> Para concertar, exportamos passando como parâmetro index=False:</w:t>
+      </w:r>
+    </w:p>
+    <w:p>
+      <w:pPr>
+        <w:shd w:val="clear" w:color="auto" w:fill="1E1E1E"/>
+        <w:spacing w:after="0" w:line="276" w:lineRule="auto"/>
+        <w:rPr>
+          <w:rFonts w:ascii="Courier New" w:eastAsia="Times New Roman" w:hAnsi="Courier New" w:cs="Courier New"/>
+          <w:color w:val="D4D4D4"/>
+          <w:sz w:val="21"/>
+          <w:szCs w:val="21"/>
+          <w:lang w:eastAsia="pt-BR"/>
+        </w:rPr>
+      </w:pPr>
+      <w:r>
+        <w:rPr>
+          <w:rFonts w:ascii="Courier New" w:eastAsia="Times New Roman" w:hAnsi="Courier New" w:cs="Courier New"/>
+          <w:color w:val="D4D4D4"/>
+          <w:sz w:val="21"/>
+          <w:szCs w:val="21"/>
+          <w:lang w:eastAsia="pt-BR"/>
+        </w:rPr>
+        <w:t>dados_residencial.to_</w:t>
+      </w:r>
+      <w:proofErr w:type="gramStart"/>
+      <w:r>
+        <w:rPr>
+          <w:rFonts w:ascii="Courier New" w:eastAsia="Times New Roman" w:hAnsi="Courier New" w:cs="Courier New"/>
+          <w:color w:val="D4D4D4"/>
+          <w:sz w:val="21"/>
+          <w:szCs w:val="21"/>
+          <w:lang w:eastAsia="pt-BR"/>
+        </w:rPr>
+        <w:t>csv</w:t>
+      </w:r>
+      <w:r>
+        <w:rPr>
+          <w:rFonts w:ascii="Courier New" w:eastAsia="Times New Roman" w:hAnsi="Courier New" w:cs="Courier New"/>
+          <w:color w:val="DCDCDC"/>
+          <w:sz w:val="21"/>
+          <w:szCs w:val="21"/>
+          <w:lang w:eastAsia="pt-BR"/>
+        </w:rPr>
+        <w:t>(</w:t>
+      </w:r>
+      <w:proofErr w:type="gramEnd"/>
+      <w:r>
+        <w:rPr>
+          <w:rFonts w:ascii="Courier New" w:eastAsia="Times New Roman" w:hAnsi="Courier New" w:cs="Courier New"/>
+          <w:color w:val="CE9178"/>
+          <w:sz w:val="21"/>
+          <w:szCs w:val="21"/>
+          <w:lang w:eastAsia="pt-BR"/>
+        </w:rPr>
+        <w:t>'aluguel_residencial.csv'</w:t>
+      </w:r>
+      <w:r>
+        <w:rPr>
+          <w:rFonts w:ascii="Courier New" w:eastAsia="Times New Roman" w:hAnsi="Courier New" w:cs="Courier New"/>
+          <w:color w:val="DCDCDC"/>
+          <w:sz w:val="21"/>
+          <w:szCs w:val="21"/>
+          <w:lang w:eastAsia="pt-BR"/>
+        </w:rPr>
+        <w:t>,</w:t>
+      </w:r>
+      <w:r>
+        <w:rPr>
+          <w:rFonts w:ascii="Courier New" w:eastAsia="Times New Roman" w:hAnsi="Courier New" w:cs="Courier New"/>
+          <w:color w:val="D4D4D4"/>
+          <w:sz w:val="21"/>
+          <w:szCs w:val="21"/>
+          <w:lang w:eastAsia="pt-BR"/>
+        </w:rPr>
+        <w:t> sep=</w:t>
+      </w:r>
+      <w:r>
+        <w:rPr>
+          <w:rFonts w:ascii="Courier New" w:eastAsia="Times New Roman" w:hAnsi="Courier New" w:cs="Courier New"/>
+          <w:color w:val="CE9178"/>
+          <w:sz w:val="21"/>
+          <w:szCs w:val="21"/>
+          <w:lang w:eastAsia="pt-BR"/>
+        </w:rPr>
+        <w:t>';'</w:t>
+      </w:r>
+      <w:r>
+        <w:rPr>
+          <w:rFonts w:ascii="Courier New" w:eastAsia="Times New Roman" w:hAnsi="Courier New" w:cs="Courier New"/>
+          <w:color w:val="DCDCDC"/>
+          <w:sz w:val="21"/>
+          <w:szCs w:val="21"/>
+          <w:lang w:eastAsia="pt-BR"/>
+        </w:rPr>
+        <w:t>,</w:t>
+      </w:r>
+      <w:r>
+        <w:rPr>
+          <w:rFonts w:ascii="Courier New" w:eastAsia="Times New Roman" w:hAnsi="Courier New" w:cs="Courier New"/>
+          <w:color w:val="D4D4D4"/>
+          <w:sz w:val="21"/>
+          <w:szCs w:val="21"/>
+          <w:lang w:eastAsia="pt-BR"/>
+        </w:rPr>
+        <w:t> index=</w:t>
+      </w:r>
+      <w:r>
+        <w:rPr>
+          <w:rFonts w:ascii="Courier New" w:eastAsia="Times New Roman" w:hAnsi="Courier New" w:cs="Courier New"/>
+          <w:color w:val="569CD6"/>
+          <w:sz w:val="21"/>
+          <w:szCs w:val="21"/>
+          <w:lang w:eastAsia="pt-BR"/>
+        </w:rPr>
+        <w:t>False</w:t>
+      </w:r>
+      <w:r>
+        <w:rPr>
+          <w:rFonts w:ascii="Courier New" w:eastAsia="Times New Roman" w:hAnsi="Courier New" w:cs="Courier New"/>
+          <w:color w:val="DCDCDC"/>
+          <w:sz w:val="21"/>
+          <w:szCs w:val="21"/>
+          <w:lang w:eastAsia="pt-BR"/>
+        </w:rPr>
+        <w:t>)</w:t>
+      </w:r>
+    </w:p>
+    <w:p>
+      <w:pPr>
+        <w:pStyle w:val="PargrafodaLista"/>
+        <w:numPr>
+          <w:ilvl w:val="2"/>
+          <w:numId w:val="2"/>
+        </w:numPr>
+        <w:spacing w:before="240" w:line="360" w:lineRule="auto"/>
         <w:jc w:val="both"/>
         <w:rPr>
           <w:rFonts w:ascii="Times New Roman" w:hAnsi="Times New Roman" w:cs="Times New Roman"/>

</xml_diff>

<commit_message>
(Extra) Criando faixas de valor
Nessa aula extra aprendemos a criar faixas de maneira super simples
</commit_message>
<xml_diff>
--- a/Python para Data Science/Python Pandas/Anotações/Python Pandas - Anotações.docx
+++ b/Python para Data Science/Python Pandas/Anotações/Python Pandas - Anotações.docx
@@ -20690,6 +20690,46 @@
       <w:pPr>
         <w:pStyle w:val="PargrafodaLista"/>
         <w:numPr>
+          <w:ilvl w:val="1"/>
+          <w:numId w:val="2"/>
+        </w:numPr>
+        <w:spacing w:before="240" w:line="360" w:lineRule="auto"/>
+        <w:jc w:val="both"/>
+        <w:rPr>
+          <w:rFonts w:ascii="Times New Roman" w:hAnsi="Times New Roman" w:cs="Times New Roman"/>
+          <w:sz w:val="24"/>
+          <w:szCs w:val="24"/>
+        </w:rPr>
+      </w:pPr>
+      <w:r>
+        <w:rPr>
+          <w:rFonts w:ascii="Times New Roman" w:hAnsi="Times New Roman" w:cs="Times New Roman"/>
+          <w:sz w:val="24"/>
+          <w:szCs w:val="24"/>
+        </w:rPr>
+        <w:t xml:space="preserve"> </w:t>
+      </w:r>
+      <w:r>
+        <w:rPr>
+          <w:rFonts w:ascii="Times New Roman" w:hAnsi="Times New Roman" w:cs="Times New Roman"/>
+          <w:sz w:val="24"/>
+          <w:szCs w:val="24"/>
+        </w:rPr>
+        <w:t>Extra) Criando faixas de valor</w:t>
+      </w:r>
+      <w:r>
+        <w:rPr>
+          <w:rFonts w:ascii="Times New Roman" w:hAnsi="Times New Roman" w:cs="Times New Roman"/>
+          <w:sz w:val="24"/>
+          <w:szCs w:val="24"/>
+        </w:rPr>
+        <w:t>:</w:t>
+      </w:r>
+    </w:p>
+    <w:p>
+      <w:pPr>
+        <w:pStyle w:val="PargrafodaLista"/>
+        <w:numPr>
           <w:ilvl w:val="2"/>
           <w:numId w:val="2"/>
         </w:numPr>
@@ -20701,6 +20741,1167 @@
           <w:szCs w:val="24"/>
         </w:rPr>
       </w:pPr>
+      <w:r>
+        <w:rPr>
+          <w:rFonts w:ascii="Times New Roman" w:hAnsi="Times New Roman" w:cs="Times New Roman"/>
+          <w:sz w:val="24"/>
+          <w:szCs w:val="24"/>
+        </w:rPr>
+        <w:t xml:space="preserve">Para criar uma faixa de intervalos de valor podemos simplesmente criar uma lista com o intervalo que queremos e usar o </w:t>
+      </w:r>
+      <w:r>
+        <w:rPr>
+          <w:rFonts w:ascii="Times New Roman" w:hAnsi="Times New Roman" w:cs="Times New Roman"/>
+          <w:sz w:val="24"/>
+          <w:szCs w:val="24"/>
+        </w:rPr>
+        <w:t>pd</w:t>
+      </w:r>
+      <w:r>
+        <w:rPr>
+          <w:rFonts w:ascii="Times New Roman" w:hAnsi="Times New Roman" w:cs="Times New Roman"/>
+          <w:sz w:val="24"/>
+          <w:szCs w:val="24"/>
+        </w:rPr>
+        <w:t>.cut(df.variável, intervar), que ele cria automaticamente:</w:t>
+      </w:r>
+    </w:p>
+    <w:p>
+      <w:pPr>
+        <w:shd w:val="clear" w:color="auto" w:fill="1E1E1E"/>
+        <w:spacing w:after="0" w:line="285" w:lineRule="atLeast"/>
+        <w:rPr>
+          <w:rFonts w:ascii="Courier New" w:eastAsia="Times New Roman" w:hAnsi="Courier New" w:cs="Courier New"/>
+          <w:color w:val="D4D4D4"/>
+          <w:sz w:val="21"/>
+          <w:szCs w:val="21"/>
+          <w:lang w:eastAsia="pt-BR"/>
+        </w:rPr>
+      </w:pPr>
+      <w:r>
+        <w:rPr>
+          <w:rFonts w:ascii="Courier New" w:eastAsia="Times New Roman" w:hAnsi="Courier New" w:cs="Courier New"/>
+          <w:color w:val="D4D4D4"/>
+          <w:sz w:val="21"/>
+          <w:szCs w:val="21"/>
+          <w:lang w:eastAsia="pt-BR"/>
+        </w:rPr>
+        <w:t>classes = </w:t>
+      </w:r>
+      <w:r>
+        <w:rPr>
+          <w:rFonts w:ascii="Courier New" w:eastAsia="Times New Roman" w:hAnsi="Courier New" w:cs="Courier New"/>
+          <w:color w:val="DCDCDC"/>
+          <w:sz w:val="21"/>
+          <w:szCs w:val="21"/>
+          <w:lang w:eastAsia="pt-BR"/>
+        </w:rPr>
+        <w:t>[</w:t>
+      </w:r>
+      <w:r>
+        <w:rPr>
+          <w:rFonts w:ascii="Courier New" w:eastAsia="Times New Roman" w:hAnsi="Courier New" w:cs="Courier New"/>
+          <w:color w:val="B5CEA8"/>
+          <w:sz w:val="21"/>
+          <w:szCs w:val="21"/>
+          <w:lang w:eastAsia="pt-BR"/>
+        </w:rPr>
+        <w:t>0</w:t>
+      </w:r>
+      <w:r>
+        <w:rPr>
+          <w:rFonts w:ascii="Courier New" w:eastAsia="Times New Roman" w:hAnsi="Courier New" w:cs="Courier New"/>
+          <w:color w:val="DCDCDC"/>
+          <w:sz w:val="21"/>
+          <w:szCs w:val="21"/>
+          <w:lang w:eastAsia="pt-BR"/>
+        </w:rPr>
+        <w:t>,</w:t>
+      </w:r>
+      <w:r>
+        <w:rPr>
+          <w:rFonts w:ascii="Courier New" w:eastAsia="Times New Roman" w:hAnsi="Courier New" w:cs="Courier New"/>
+          <w:color w:val="D4D4D4"/>
+          <w:sz w:val="21"/>
+          <w:szCs w:val="21"/>
+          <w:lang w:eastAsia="pt-BR"/>
+        </w:rPr>
+        <w:t> </w:t>
+      </w:r>
+      <w:r>
+        <w:rPr>
+          <w:rFonts w:ascii="Courier New" w:eastAsia="Times New Roman" w:hAnsi="Courier New" w:cs="Courier New"/>
+          <w:color w:val="B5CEA8"/>
+          <w:sz w:val="21"/>
+          <w:szCs w:val="21"/>
+          <w:lang w:eastAsia="pt-BR"/>
+        </w:rPr>
+        <w:t>2</w:t>
+      </w:r>
+      <w:r>
+        <w:rPr>
+          <w:rFonts w:ascii="Courier New" w:eastAsia="Times New Roman" w:hAnsi="Courier New" w:cs="Courier New"/>
+          <w:color w:val="DCDCDC"/>
+          <w:sz w:val="21"/>
+          <w:szCs w:val="21"/>
+          <w:lang w:eastAsia="pt-BR"/>
+        </w:rPr>
+        <w:t>,</w:t>
+      </w:r>
+      <w:r>
+        <w:rPr>
+          <w:rFonts w:ascii="Courier New" w:eastAsia="Times New Roman" w:hAnsi="Courier New" w:cs="Courier New"/>
+          <w:color w:val="D4D4D4"/>
+          <w:sz w:val="21"/>
+          <w:szCs w:val="21"/>
+          <w:lang w:eastAsia="pt-BR"/>
+        </w:rPr>
+        <w:t> </w:t>
+      </w:r>
+      <w:r>
+        <w:rPr>
+          <w:rFonts w:ascii="Courier New" w:eastAsia="Times New Roman" w:hAnsi="Courier New" w:cs="Courier New"/>
+          <w:color w:val="B5CEA8"/>
+          <w:sz w:val="21"/>
+          <w:szCs w:val="21"/>
+          <w:lang w:eastAsia="pt-BR"/>
+        </w:rPr>
+        <w:t>4</w:t>
+      </w:r>
+      <w:r>
+        <w:rPr>
+          <w:rFonts w:ascii="Courier New" w:eastAsia="Times New Roman" w:hAnsi="Courier New" w:cs="Courier New"/>
+          <w:color w:val="DCDCDC"/>
+          <w:sz w:val="21"/>
+          <w:szCs w:val="21"/>
+          <w:lang w:eastAsia="pt-BR"/>
+        </w:rPr>
+        <w:t>,</w:t>
+      </w:r>
+      <w:r>
+        <w:rPr>
+          <w:rFonts w:ascii="Courier New" w:eastAsia="Times New Roman" w:hAnsi="Courier New" w:cs="Courier New"/>
+          <w:color w:val="D4D4D4"/>
+          <w:sz w:val="21"/>
+          <w:szCs w:val="21"/>
+          <w:lang w:eastAsia="pt-BR"/>
+        </w:rPr>
+        <w:t> </w:t>
+      </w:r>
+      <w:r>
+        <w:rPr>
+          <w:rFonts w:ascii="Courier New" w:eastAsia="Times New Roman" w:hAnsi="Courier New" w:cs="Courier New"/>
+          <w:color w:val="B5CEA8"/>
+          <w:sz w:val="21"/>
+          <w:szCs w:val="21"/>
+          <w:lang w:eastAsia="pt-BR"/>
+        </w:rPr>
+        <w:t>6</w:t>
+      </w:r>
+      <w:r>
+        <w:rPr>
+          <w:rFonts w:ascii="Courier New" w:eastAsia="Times New Roman" w:hAnsi="Courier New" w:cs="Courier New"/>
+          <w:color w:val="DCDCDC"/>
+          <w:sz w:val="21"/>
+          <w:szCs w:val="21"/>
+          <w:lang w:eastAsia="pt-BR"/>
+        </w:rPr>
+        <w:t>,</w:t>
+      </w:r>
+      <w:r>
+        <w:rPr>
+          <w:rFonts w:ascii="Courier New" w:eastAsia="Times New Roman" w:hAnsi="Courier New" w:cs="Courier New"/>
+          <w:color w:val="D4D4D4"/>
+          <w:sz w:val="21"/>
+          <w:szCs w:val="21"/>
+          <w:lang w:eastAsia="pt-BR"/>
+        </w:rPr>
+        <w:t> </w:t>
+      </w:r>
+      <w:r>
+        <w:rPr>
+          <w:rFonts w:ascii="Courier New" w:eastAsia="Times New Roman" w:hAnsi="Courier New" w:cs="Courier New"/>
+          <w:color w:val="B5CEA8"/>
+          <w:sz w:val="21"/>
+          <w:szCs w:val="21"/>
+          <w:lang w:eastAsia="pt-BR"/>
+        </w:rPr>
+        <w:t>100</w:t>
+      </w:r>
+      <w:r>
+        <w:rPr>
+          <w:rFonts w:ascii="Courier New" w:eastAsia="Times New Roman" w:hAnsi="Courier New" w:cs="Courier New"/>
+          <w:color w:val="DCDCDC"/>
+          <w:sz w:val="21"/>
+          <w:szCs w:val="21"/>
+          <w:lang w:eastAsia="pt-BR"/>
+        </w:rPr>
+        <w:t>]</w:t>
+      </w:r>
+    </w:p>
+    <w:p>
+      <w:pPr>
+        <w:shd w:val="clear" w:color="auto" w:fill="1E1E1E"/>
+        <w:spacing w:after="0" w:line="285" w:lineRule="atLeast"/>
+        <w:rPr>
+          <w:rFonts w:ascii="Courier New" w:eastAsia="Times New Roman" w:hAnsi="Courier New" w:cs="Courier New"/>
+          <w:color w:val="D4D4D4"/>
+          <w:sz w:val="21"/>
+          <w:szCs w:val="21"/>
+          <w:lang w:eastAsia="pt-BR"/>
+        </w:rPr>
+      </w:pPr>
+      <w:r>
+        <w:rPr>
+          <w:rFonts w:ascii="Courier New" w:eastAsia="Times New Roman" w:hAnsi="Courier New" w:cs="Courier New"/>
+          <w:color w:val="D4D4D4"/>
+          <w:sz w:val="21"/>
+          <w:szCs w:val="21"/>
+          <w:lang w:eastAsia="pt-BR"/>
+        </w:rPr>
+        <w:t>quartos = pd.cut</w:t>
+      </w:r>
+      <w:r>
+        <w:rPr>
+          <w:rFonts w:ascii="Courier New" w:eastAsia="Times New Roman" w:hAnsi="Courier New" w:cs="Courier New"/>
+          <w:color w:val="DCDCDC"/>
+          <w:sz w:val="21"/>
+          <w:szCs w:val="21"/>
+          <w:lang w:eastAsia="pt-BR"/>
+        </w:rPr>
+        <w:t>(</w:t>
+      </w:r>
+      <w:r>
+        <w:rPr>
+          <w:rFonts w:ascii="Courier New" w:eastAsia="Times New Roman" w:hAnsi="Courier New" w:cs="Courier New"/>
+          <w:color w:val="D4D4D4"/>
+          <w:sz w:val="21"/>
+          <w:szCs w:val="21"/>
+          <w:lang w:eastAsia="pt-BR"/>
+        </w:rPr>
+        <w:t>dados.Quartos</w:t>
+      </w:r>
+      <w:r>
+        <w:rPr>
+          <w:rFonts w:ascii="Courier New" w:eastAsia="Times New Roman" w:hAnsi="Courier New" w:cs="Courier New"/>
+          <w:color w:val="DCDCDC"/>
+          <w:sz w:val="21"/>
+          <w:szCs w:val="21"/>
+          <w:lang w:eastAsia="pt-BR"/>
+        </w:rPr>
+        <w:t>,</w:t>
+      </w:r>
+      <w:r>
+        <w:rPr>
+          <w:rFonts w:ascii="Courier New" w:eastAsia="Times New Roman" w:hAnsi="Courier New" w:cs="Courier New"/>
+          <w:color w:val="D4D4D4"/>
+          <w:sz w:val="21"/>
+          <w:szCs w:val="21"/>
+          <w:lang w:eastAsia="pt-BR"/>
+        </w:rPr>
+        <w:t> classes</w:t>
+      </w:r>
+      <w:r>
+        <w:rPr>
+          <w:rFonts w:ascii="Courier New" w:eastAsia="Times New Roman" w:hAnsi="Courier New" w:cs="Courier New"/>
+          <w:color w:val="DCDCDC"/>
+          <w:sz w:val="21"/>
+          <w:szCs w:val="21"/>
+          <w:lang w:eastAsia="pt-BR"/>
+        </w:rPr>
+        <w:t>)</w:t>
+      </w:r>
+    </w:p>
+    <w:p>
+      <w:pPr>
+        <w:shd w:val="clear" w:color="auto" w:fill="1E1E1E"/>
+        <w:spacing w:after="0" w:line="285" w:lineRule="atLeast"/>
+        <w:rPr>
+          <w:rFonts w:ascii="Courier New" w:eastAsia="Times New Roman" w:hAnsi="Courier New" w:cs="Courier New"/>
+          <w:color w:val="D4D4D4"/>
+          <w:sz w:val="21"/>
+          <w:szCs w:val="21"/>
+          <w:lang w:eastAsia="pt-BR"/>
+        </w:rPr>
+      </w:pPr>
+      <w:r>
+        <w:rPr>
+          <w:rFonts w:ascii="Courier New" w:eastAsia="Times New Roman" w:hAnsi="Courier New" w:cs="Courier New"/>
+          <w:color w:val="D4D4D4"/>
+          <w:sz w:val="21"/>
+          <w:szCs w:val="21"/>
+          <w:lang w:eastAsia="pt-BR"/>
+        </w:rPr>
+        <w:t>quartos</w:t>
+      </w:r>
+    </w:p>
+    <w:p>
+      <w:pPr>
+        <w:spacing w:before="240" w:line="360" w:lineRule="auto"/>
+        <w:jc w:val="center"/>
+        <w:rPr>
+          <w:rFonts w:ascii="Times New Roman" w:hAnsi="Times New Roman" w:cs="Times New Roman"/>
+          <w:sz w:val="24"/>
+          <w:szCs w:val="24"/>
+        </w:rPr>
+      </w:pPr>
+      <w:r>
+        <w:rPr>
+          <w:rFonts w:ascii="Times New Roman" w:hAnsi="Times New Roman" w:cs="Times New Roman"/>
+          <w:sz w:val="24"/>
+          <w:szCs w:val="24"/>
+        </w:rPr>
+        <w:lastRenderedPageBreak/>
+        <w:drawing>
+          <wp:inline distT="0" distB="0" distL="0" distR="0" wp14:anchorId="60998A84" wp14:editId="445505F1">
+            <wp:extent cx="1209675" cy="1322202"/>
+            <wp:effectExtent l="0" t="0" r="0" b="0"/>
+            <wp:docPr id="90" name="Imagem 90"/>
+            <wp:cNvGraphicFramePr>
+              <a:graphicFrameLocks xmlns:a="http://schemas.openxmlformats.org/drawingml/2006/main" noChangeAspect="1"/>
+            </wp:cNvGraphicFramePr>
+            <a:graphic xmlns:a="http://schemas.openxmlformats.org/drawingml/2006/main">
+              <a:graphicData uri="http://schemas.openxmlformats.org/drawingml/2006/picture">
+                <pic:pic xmlns:pic="http://schemas.openxmlformats.org/drawingml/2006/picture">
+                  <pic:nvPicPr>
+                    <pic:cNvPr id="1" name=""/>
+                    <pic:cNvPicPr/>
+                  </pic:nvPicPr>
+                  <pic:blipFill>
+                    <a:blip r:embed="rId96"/>
+                    <a:stretch>
+                      <a:fillRect/>
+                    </a:stretch>
+                  </pic:blipFill>
+                  <pic:spPr>
+                    <a:xfrm>
+                      <a:off x="0" y="0"/>
+                      <a:ext cx="1212431" cy="1325214"/>
+                    </a:xfrm>
+                    <a:prstGeom prst="rect">
+                      <a:avLst/>
+                    </a:prstGeom>
+                  </pic:spPr>
+                </pic:pic>
+              </a:graphicData>
+            </a:graphic>
+          </wp:inline>
+        </w:drawing>
+      </w:r>
+    </w:p>
+    <w:p>
+      <w:pPr>
+        <w:pStyle w:val="PargrafodaLista"/>
+        <w:numPr>
+          <w:ilvl w:val="3"/>
+          <w:numId w:val="2"/>
+        </w:numPr>
+        <w:spacing w:before="240" w:line="360" w:lineRule="auto"/>
+        <w:jc w:val="both"/>
+        <w:rPr>
+          <w:rFonts w:ascii="Times New Roman" w:hAnsi="Times New Roman" w:cs="Times New Roman"/>
+          <w:sz w:val="24"/>
+          <w:szCs w:val="24"/>
+        </w:rPr>
+      </w:pPr>
+      <w:r>
+        <w:rPr>
+          <w:rFonts w:ascii="Times New Roman" w:hAnsi="Times New Roman" w:cs="Times New Roman"/>
+          <w:sz w:val="24"/>
+          <w:szCs w:val="24"/>
+        </w:rPr>
+        <w:t xml:space="preserve"> Desse jeito fica um pouco confuso de visualizar, mas podemos colocar um pd.values_count(df) para simplificar:</w:t>
+      </w:r>
+    </w:p>
+    <w:p>
+      <w:pPr>
+        <w:shd w:val="clear" w:color="auto" w:fill="1E1E1E"/>
+        <w:spacing w:after="0" w:line="285" w:lineRule="atLeast"/>
+        <w:rPr>
+          <w:rFonts w:ascii="Courier New" w:eastAsia="Times New Roman" w:hAnsi="Courier New" w:cs="Courier New"/>
+          <w:color w:val="D4D4D4"/>
+          <w:sz w:val="21"/>
+          <w:szCs w:val="21"/>
+          <w:lang w:eastAsia="pt-BR"/>
+        </w:rPr>
+      </w:pPr>
+      <w:r>
+        <w:rPr>
+          <w:rFonts w:ascii="Courier New" w:eastAsia="Times New Roman" w:hAnsi="Courier New" w:cs="Courier New"/>
+          <w:color w:val="D4D4D4"/>
+          <w:sz w:val="21"/>
+          <w:szCs w:val="21"/>
+          <w:lang w:eastAsia="pt-BR"/>
+        </w:rPr>
+        <w:t>pd.value_counts</w:t>
+      </w:r>
+      <w:r>
+        <w:rPr>
+          <w:rFonts w:ascii="Courier New" w:eastAsia="Times New Roman" w:hAnsi="Courier New" w:cs="Courier New"/>
+          <w:color w:val="DCDCDC"/>
+          <w:sz w:val="21"/>
+          <w:szCs w:val="21"/>
+          <w:lang w:eastAsia="pt-BR"/>
+        </w:rPr>
+        <w:t>(</w:t>
+      </w:r>
+      <w:r>
+        <w:rPr>
+          <w:rFonts w:ascii="Courier New" w:eastAsia="Times New Roman" w:hAnsi="Courier New" w:cs="Courier New"/>
+          <w:color w:val="D4D4D4"/>
+          <w:sz w:val="21"/>
+          <w:szCs w:val="21"/>
+          <w:lang w:eastAsia="pt-BR"/>
+        </w:rPr>
+        <w:t>quartos</w:t>
+      </w:r>
+      <w:r>
+        <w:rPr>
+          <w:rFonts w:ascii="Courier New" w:eastAsia="Times New Roman" w:hAnsi="Courier New" w:cs="Courier New"/>
+          <w:color w:val="DCDCDC"/>
+          <w:sz w:val="21"/>
+          <w:szCs w:val="21"/>
+          <w:lang w:eastAsia="pt-BR"/>
+        </w:rPr>
+        <w:t>)</w:t>
+      </w:r>
+    </w:p>
+    <w:p>
+      <w:pPr>
+        <w:spacing w:before="240" w:line="360" w:lineRule="auto"/>
+        <w:jc w:val="center"/>
+        <w:rPr>
+          <w:rFonts w:ascii="Times New Roman" w:hAnsi="Times New Roman" w:cs="Times New Roman"/>
+          <w:sz w:val="24"/>
+          <w:szCs w:val="24"/>
+        </w:rPr>
+      </w:pPr>
+      <w:r>
+        <w:rPr>
+          <w:rFonts w:ascii="Times New Roman" w:hAnsi="Times New Roman" w:cs="Times New Roman"/>
+          <w:sz w:val="24"/>
+          <w:szCs w:val="24"/>
+        </w:rPr>
+        <w:drawing>
+          <wp:inline distT="0" distB="0" distL="0" distR="0" wp14:anchorId="5D1A27B3" wp14:editId="4F71DEC2">
+            <wp:extent cx="2086266" cy="895475"/>
+            <wp:effectExtent l="0" t="0" r="9525" b="0"/>
+            <wp:docPr id="91" name="Imagem 91"/>
+            <wp:cNvGraphicFramePr>
+              <a:graphicFrameLocks xmlns:a="http://schemas.openxmlformats.org/drawingml/2006/main" noChangeAspect="1"/>
+            </wp:cNvGraphicFramePr>
+            <a:graphic xmlns:a="http://schemas.openxmlformats.org/drawingml/2006/main">
+              <a:graphicData uri="http://schemas.openxmlformats.org/drawingml/2006/picture">
+                <pic:pic xmlns:pic="http://schemas.openxmlformats.org/drawingml/2006/picture">
+                  <pic:nvPicPr>
+                    <pic:cNvPr id="1" name=""/>
+                    <pic:cNvPicPr/>
+                  </pic:nvPicPr>
+                  <pic:blipFill>
+                    <a:blip r:embed="rId97"/>
+                    <a:stretch>
+                      <a:fillRect/>
+                    </a:stretch>
+                  </pic:blipFill>
+                  <pic:spPr>
+                    <a:xfrm>
+                      <a:off x="0" y="0"/>
+                      <a:ext cx="2086266" cy="895475"/>
+                    </a:xfrm>
+                    <a:prstGeom prst="rect">
+                      <a:avLst/>
+                    </a:prstGeom>
+                  </pic:spPr>
+                </pic:pic>
+              </a:graphicData>
+            </a:graphic>
+          </wp:inline>
+        </w:drawing>
+      </w:r>
+    </w:p>
+    <w:p>
+      <w:pPr>
+        <w:pStyle w:val="PargrafodaLista"/>
+        <w:numPr>
+          <w:ilvl w:val="3"/>
+          <w:numId w:val="2"/>
+        </w:numPr>
+        <w:spacing w:before="240" w:line="360" w:lineRule="auto"/>
+        <w:jc w:val="both"/>
+        <w:rPr>
+          <w:rFonts w:ascii="Times New Roman" w:hAnsi="Times New Roman" w:cs="Times New Roman"/>
+          <w:sz w:val="24"/>
+          <w:szCs w:val="24"/>
+        </w:rPr>
+      </w:pPr>
+      <w:r>
+        <w:rPr>
+          <w:rFonts w:ascii="Times New Roman" w:hAnsi="Times New Roman" w:cs="Times New Roman"/>
+          <w:sz w:val="24"/>
+          <w:szCs w:val="24"/>
+        </w:rPr>
+        <w:t xml:space="preserve"> Os ‘(‘ significa que o valor seguinte não entra, ou seja, o primeiro ele conta de 1 a 2, o segundo de 3 a 4, o terceiro de 5 a 6 e o último de 7 a 100.</w:t>
+      </w:r>
+    </w:p>
+    <w:p>
+      <w:pPr>
+        <w:pStyle w:val="PargrafodaLista"/>
+        <w:numPr>
+          <w:ilvl w:val="3"/>
+          <w:numId w:val="2"/>
+        </w:numPr>
+        <w:spacing w:before="240" w:line="360" w:lineRule="auto"/>
+        <w:jc w:val="both"/>
+        <w:rPr>
+          <w:rFonts w:ascii="Times New Roman" w:hAnsi="Times New Roman" w:cs="Times New Roman"/>
+          <w:sz w:val="24"/>
+          <w:szCs w:val="24"/>
+        </w:rPr>
+      </w:pPr>
+      <w:r>
+        <w:rPr>
+          <w:rFonts w:ascii="Times New Roman" w:hAnsi="Times New Roman" w:cs="Times New Roman"/>
+          <w:sz w:val="24"/>
+          <w:szCs w:val="24"/>
+        </w:rPr>
+        <w:t xml:space="preserve"> Para deixar ainda mais claro podemos criar labels e passar como parâmetro para o values_count():</w:t>
+      </w:r>
+    </w:p>
+    <w:p>
+      <w:pPr>
+        <w:shd w:val="clear" w:color="auto" w:fill="1E1E1E"/>
+        <w:spacing w:after="0" w:line="276" w:lineRule="auto"/>
+        <w:rPr>
+          <w:rFonts w:ascii="Courier New" w:eastAsia="Times New Roman" w:hAnsi="Courier New" w:cs="Courier New"/>
+          <w:color w:val="D4D4D4"/>
+          <w:sz w:val="21"/>
+          <w:szCs w:val="21"/>
+          <w:lang w:eastAsia="pt-BR"/>
+        </w:rPr>
+      </w:pPr>
+      <w:r>
+        <w:rPr>
+          <w:rFonts w:ascii="Courier New" w:eastAsia="Times New Roman" w:hAnsi="Courier New" w:cs="Courier New"/>
+          <w:color w:val="D4D4D4"/>
+          <w:sz w:val="21"/>
+          <w:szCs w:val="21"/>
+          <w:lang w:eastAsia="pt-BR"/>
+        </w:rPr>
+        <w:t>labels = </w:t>
+      </w:r>
+      <w:r>
+        <w:rPr>
+          <w:rFonts w:ascii="Courier New" w:eastAsia="Times New Roman" w:hAnsi="Courier New" w:cs="Courier New"/>
+          <w:color w:val="DCDCDC"/>
+          <w:sz w:val="21"/>
+          <w:szCs w:val="21"/>
+          <w:lang w:eastAsia="pt-BR"/>
+        </w:rPr>
+        <w:t>[</w:t>
+      </w:r>
+      <w:r>
+        <w:rPr>
+          <w:rFonts w:ascii="Courier New" w:eastAsia="Times New Roman" w:hAnsi="Courier New" w:cs="Courier New"/>
+          <w:color w:val="CE9178"/>
+          <w:sz w:val="21"/>
+          <w:szCs w:val="21"/>
+          <w:lang w:eastAsia="pt-BR"/>
+        </w:rPr>
+        <w:t>'1 e 2 quartos'</w:t>
+      </w:r>
+      <w:r>
+        <w:rPr>
+          <w:rFonts w:ascii="Courier New" w:eastAsia="Times New Roman" w:hAnsi="Courier New" w:cs="Courier New"/>
+          <w:color w:val="DCDCDC"/>
+          <w:sz w:val="21"/>
+          <w:szCs w:val="21"/>
+          <w:lang w:eastAsia="pt-BR"/>
+        </w:rPr>
+        <w:t>,</w:t>
+      </w:r>
+      <w:r>
+        <w:rPr>
+          <w:rFonts w:ascii="Courier New" w:eastAsia="Times New Roman" w:hAnsi="Courier New" w:cs="Courier New"/>
+          <w:color w:val="D4D4D4"/>
+          <w:sz w:val="21"/>
+          <w:szCs w:val="21"/>
+          <w:lang w:eastAsia="pt-BR"/>
+        </w:rPr>
+        <w:t> </w:t>
+      </w:r>
+      <w:r>
+        <w:rPr>
+          <w:rFonts w:ascii="Courier New" w:eastAsia="Times New Roman" w:hAnsi="Courier New" w:cs="Courier New"/>
+          <w:color w:val="CE9178"/>
+          <w:sz w:val="21"/>
+          <w:szCs w:val="21"/>
+          <w:lang w:eastAsia="pt-BR"/>
+        </w:rPr>
+        <w:t>'3 e 4 quartos'</w:t>
+      </w:r>
+      <w:r>
+        <w:rPr>
+          <w:rFonts w:ascii="Courier New" w:eastAsia="Times New Roman" w:hAnsi="Courier New" w:cs="Courier New"/>
+          <w:color w:val="DCDCDC"/>
+          <w:sz w:val="21"/>
+          <w:szCs w:val="21"/>
+          <w:lang w:eastAsia="pt-BR"/>
+        </w:rPr>
+        <w:t>,</w:t>
+      </w:r>
+      <w:r>
+        <w:rPr>
+          <w:rFonts w:ascii="Courier New" w:eastAsia="Times New Roman" w:hAnsi="Courier New" w:cs="Courier New"/>
+          <w:color w:val="D4D4D4"/>
+          <w:sz w:val="21"/>
+          <w:szCs w:val="21"/>
+          <w:lang w:eastAsia="pt-BR"/>
+        </w:rPr>
+        <w:t> </w:t>
+      </w:r>
+      <w:r>
+        <w:rPr>
+          <w:rFonts w:ascii="Courier New" w:eastAsia="Times New Roman" w:hAnsi="Courier New" w:cs="Courier New"/>
+          <w:color w:val="CE9178"/>
+          <w:sz w:val="21"/>
+          <w:szCs w:val="21"/>
+          <w:lang w:eastAsia="pt-BR"/>
+        </w:rPr>
+        <w:t>'5 e 6 quartos'</w:t>
+      </w:r>
+      <w:r>
+        <w:rPr>
+          <w:rFonts w:ascii="Courier New" w:eastAsia="Times New Roman" w:hAnsi="Courier New" w:cs="Courier New"/>
+          <w:color w:val="DCDCDC"/>
+          <w:sz w:val="21"/>
+          <w:szCs w:val="21"/>
+          <w:lang w:eastAsia="pt-BR"/>
+        </w:rPr>
+        <w:t>,</w:t>
+      </w:r>
+      <w:r>
+        <w:rPr>
+          <w:rFonts w:ascii="Courier New" w:eastAsia="Times New Roman" w:hAnsi="Courier New" w:cs="Courier New"/>
+          <w:color w:val="D4D4D4"/>
+          <w:sz w:val="21"/>
+          <w:szCs w:val="21"/>
+          <w:lang w:eastAsia="pt-BR"/>
+        </w:rPr>
+        <w:t> </w:t>
+      </w:r>
+      <w:r>
+        <w:rPr>
+          <w:rFonts w:ascii="Courier New" w:eastAsia="Times New Roman" w:hAnsi="Courier New" w:cs="Courier New"/>
+          <w:color w:val="CE9178"/>
+          <w:sz w:val="21"/>
+          <w:szCs w:val="21"/>
+          <w:lang w:eastAsia="pt-BR"/>
+        </w:rPr>
+        <w:t>'7 quartos ou mais'</w:t>
+      </w:r>
+      <w:r>
+        <w:rPr>
+          <w:rFonts w:ascii="Courier New" w:eastAsia="Times New Roman" w:hAnsi="Courier New" w:cs="Courier New"/>
+          <w:color w:val="DCDCDC"/>
+          <w:sz w:val="21"/>
+          <w:szCs w:val="21"/>
+          <w:lang w:eastAsia="pt-BR"/>
+        </w:rPr>
+        <w:t>]</w:t>
+      </w:r>
+    </w:p>
+    <w:p>
+      <w:pPr>
+        <w:shd w:val="clear" w:color="auto" w:fill="1E1E1E"/>
+        <w:spacing w:after="0" w:line="285" w:lineRule="atLeast"/>
+        <w:rPr>
+          <w:rFonts w:ascii="Courier New" w:eastAsia="Times New Roman" w:hAnsi="Courier New" w:cs="Courier New"/>
+          <w:color w:val="D4D4D4"/>
+          <w:sz w:val="21"/>
+          <w:szCs w:val="21"/>
+          <w:lang w:eastAsia="pt-BR"/>
+        </w:rPr>
+      </w:pPr>
+      <w:r>
+        <w:rPr>
+          <w:rFonts w:ascii="Courier New" w:eastAsia="Times New Roman" w:hAnsi="Courier New" w:cs="Courier New"/>
+          <w:color w:val="D4D4D4"/>
+          <w:sz w:val="21"/>
+          <w:szCs w:val="21"/>
+          <w:lang w:eastAsia="pt-BR"/>
+        </w:rPr>
+        <w:t>quartos = pd.cut</w:t>
+      </w:r>
+      <w:r>
+        <w:rPr>
+          <w:rFonts w:ascii="Courier New" w:eastAsia="Times New Roman" w:hAnsi="Courier New" w:cs="Courier New"/>
+          <w:color w:val="DCDCDC"/>
+          <w:sz w:val="21"/>
+          <w:szCs w:val="21"/>
+          <w:lang w:eastAsia="pt-BR"/>
+        </w:rPr>
+        <w:t>(</w:t>
+      </w:r>
+      <w:r>
+        <w:rPr>
+          <w:rFonts w:ascii="Courier New" w:eastAsia="Times New Roman" w:hAnsi="Courier New" w:cs="Courier New"/>
+          <w:color w:val="D4D4D4"/>
+          <w:sz w:val="21"/>
+          <w:szCs w:val="21"/>
+          <w:lang w:eastAsia="pt-BR"/>
+        </w:rPr>
+        <w:t>dados.Quartos</w:t>
+      </w:r>
+      <w:r>
+        <w:rPr>
+          <w:rFonts w:ascii="Courier New" w:eastAsia="Times New Roman" w:hAnsi="Courier New" w:cs="Courier New"/>
+          <w:color w:val="DCDCDC"/>
+          <w:sz w:val="21"/>
+          <w:szCs w:val="21"/>
+          <w:lang w:eastAsia="pt-BR"/>
+        </w:rPr>
+        <w:t>,</w:t>
+      </w:r>
+      <w:r>
+        <w:rPr>
+          <w:rFonts w:ascii="Courier New" w:eastAsia="Times New Roman" w:hAnsi="Courier New" w:cs="Courier New"/>
+          <w:color w:val="D4D4D4"/>
+          <w:sz w:val="21"/>
+          <w:szCs w:val="21"/>
+          <w:lang w:eastAsia="pt-BR"/>
+        </w:rPr>
+        <w:t> classes</w:t>
+      </w:r>
+      <w:r>
+        <w:rPr>
+          <w:rFonts w:ascii="Courier New" w:eastAsia="Times New Roman" w:hAnsi="Courier New" w:cs="Courier New"/>
+          <w:color w:val="DCDCDC"/>
+          <w:sz w:val="21"/>
+          <w:szCs w:val="21"/>
+          <w:lang w:eastAsia="pt-BR"/>
+        </w:rPr>
+        <w:t>,</w:t>
+      </w:r>
+      <w:r>
+        <w:rPr>
+          <w:rFonts w:ascii="Courier New" w:eastAsia="Times New Roman" w:hAnsi="Courier New" w:cs="Courier New"/>
+          <w:color w:val="D4D4D4"/>
+          <w:sz w:val="21"/>
+          <w:szCs w:val="21"/>
+          <w:lang w:eastAsia="pt-BR"/>
+        </w:rPr>
+        <w:t> labels= labels</w:t>
+      </w:r>
+      <w:r>
+        <w:rPr>
+          <w:rFonts w:ascii="Courier New" w:eastAsia="Times New Roman" w:hAnsi="Courier New" w:cs="Courier New"/>
+          <w:color w:val="DCDCDC"/>
+          <w:sz w:val="21"/>
+          <w:szCs w:val="21"/>
+          <w:lang w:eastAsia="pt-BR"/>
+        </w:rPr>
+        <w:t>)</w:t>
+      </w:r>
+    </w:p>
+    <w:p>
+      <w:pPr>
+        <w:shd w:val="clear" w:color="auto" w:fill="1E1E1E"/>
+        <w:spacing w:after="0" w:line="285" w:lineRule="atLeast"/>
+        <w:rPr>
+          <w:rFonts w:ascii="Courier New" w:eastAsia="Times New Roman" w:hAnsi="Courier New" w:cs="Courier New"/>
+          <w:color w:val="D4D4D4"/>
+          <w:sz w:val="21"/>
+          <w:szCs w:val="21"/>
+          <w:lang w:eastAsia="pt-BR"/>
+        </w:rPr>
+      </w:pPr>
+      <w:r>
+        <w:rPr>
+          <w:rFonts w:ascii="Courier New" w:eastAsia="Times New Roman" w:hAnsi="Courier New" w:cs="Courier New"/>
+          <w:color w:val="D4D4D4"/>
+          <w:sz w:val="21"/>
+          <w:szCs w:val="21"/>
+          <w:lang w:eastAsia="pt-BR"/>
+        </w:rPr>
+        <w:t>pd.value_counts</w:t>
+      </w:r>
+      <w:r>
+        <w:rPr>
+          <w:rFonts w:ascii="Courier New" w:eastAsia="Times New Roman" w:hAnsi="Courier New" w:cs="Courier New"/>
+          <w:color w:val="DCDCDC"/>
+          <w:sz w:val="21"/>
+          <w:szCs w:val="21"/>
+          <w:lang w:eastAsia="pt-BR"/>
+        </w:rPr>
+        <w:t>(</w:t>
+      </w:r>
+      <w:r>
+        <w:rPr>
+          <w:rFonts w:ascii="Courier New" w:eastAsia="Times New Roman" w:hAnsi="Courier New" w:cs="Courier New"/>
+          <w:color w:val="D4D4D4"/>
+          <w:sz w:val="21"/>
+          <w:szCs w:val="21"/>
+          <w:lang w:eastAsia="pt-BR"/>
+        </w:rPr>
+        <w:t>quartos</w:t>
+      </w:r>
+      <w:r>
+        <w:rPr>
+          <w:rFonts w:ascii="Courier New" w:eastAsia="Times New Roman" w:hAnsi="Courier New" w:cs="Courier New"/>
+          <w:color w:val="DCDCDC"/>
+          <w:sz w:val="21"/>
+          <w:szCs w:val="21"/>
+          <w:lang w:eastAsia="pt-BR"/>
+        </w:rPr>
+        <w:t>)</w:t>
+      </w:r>
+    </w:p>
+    <w:p>
+      <w:pPr>
+        <w:spacing w:before="240" w:line="360" w:lineRule="auto"/>
+        <w:jc w:val="center"/>
+        <w:rPr>
+          <w:rFonts w:ascii="Times New Roman" w:hAnsi="Times New Roman" w:cs="Times New Roman"/>
+          <w:sz w:val="24"/>
+          <w:szCs w:val="24"/>
+        </w:rPr>
+      </w:pPr>
+      <w:r>
+        <w:rPr>
+          <w:rFonts w:ascii="Times New Roman" w:hAnsi="Times New Roman" w:cs="Times New Roman"/>
+          <w:sz w:val="24"/>
+          <w:szCs w:val="24"/>
+        </w:rPr>
+        <w:drawing>
+          <wp:inline distT="0" distB="0" distL="0" distR="0" wp14:anchorId="32C35AB2" wp14:editId="0B7B31C3">
+            <wp:extent cx="2124371" cy="828791"/>
+            <wp:effectExtent l="0" t="0" r="0" b="9525"/>
+            <wp:docPr id="92" name="Imagem 92"/>
+            <wp:cNvGraphicFramePr>
+              <a:graphicFrameLocks xmlns:a="http://schemas.openxmlformats.org/drawingml/2006/main" noChangeAspect="1"/>
+            </wp:cNvGraphicFramePr>
+            <a:graphic xmlns:a="http://schemas.openxmlformats.org/drawingml/2006/main">
+              <a:graphicData uri="http://schemas.openxmlformats.org/drawingml/2006/picture">
+                <pic:pic xmlns:pic="http://schemas.openxmlformats.org/drawingml/2006/picture">
+                  <pic:nvPicPr>
+                    <pic:cNvPr id="1" name=""/>
+                    <pic:cNvPicPr/>
+                  </pic:nvPicPr>
+                  <pic:blipFill>
+                    <a:blip r:embed="rId98"/>
+                    <a:stretch>
+                      <a:fillRect/>
+                    </a:stretch>
+                  </pic:blipFill>
+                  <pic:spPr>
+                    <a:xfrm>
+                      <a:off x="0" y="0"/>
+                      <a:ext cx="2124371" cy="828791"/>
+                    </a:xfrm>
+                    <a:prstGeom prst="rect">
+                      <a:avLst/>
+                    </a:prstGeom>
+                  </pic:spPr>
+                </pic:pic>
+              </a:graphicData>
+            </a:graphic>
+          </wp:inline>
+        </w:drawing>
+      </w:r>
+    </w:p>
+    <w:p>
+      <w:pPr>
+        <w:pStyle w:val="PargrafodaLista"/>
+        <w:numPr>
+          <w:ilvl w:val="3"/>
+          <w:numId w:val="2"/>
+        </w:numPr>
+        <w:spacing w:before="240" w:line="360" w:lineRule="auto"/>
+        <w:jc w:val="both"/>
+        <w:rPr>
+          <w:rFonts w:ascii="Times New Roman" w:hAnsi="Times New Roman" w:cs="Times New Roman"/>
+          <w:sz w:val="24"/>
+          <w:szCs w:val="24"/>
+        </w:rPr>
+      </w:pPr>
+      <w:r>
+        <w:rPr>
+          <w:rFonts w:ascii="Times New Roman" w:hAnsi="Times New Roman" w:cs="Times New Roman"/>
+          <w:sz w:val="24"/>
+          <w:szCs w:val="24"/>
+        </w:rPr>
+        <w:t xml:space="preserve"> Para ter certeza que não tem imóveis com 0 quartos, podemos ainda passar o </w:t>
+      </w:r>
+      <w:r>
+        <w:rPr>
+          <w:rFonts w:ascii="Times New Roman" w:hAnsi="Times New Roman" w:cs="Times New Roman"/>
+          <w:sz w:val="24"/>
+          <w:szCs w:val="24"/>
+        </w:rPr>
+        <w:t>include_lowest= True</w:t>
+      </w:r>
+      <w:r>
+        <w:rPr>
+          <w:rFonts w:ascii="Times New Roman" w:hAnsi="Times New Roman" w:cs="Times New Roman"/>
+          <w:sz w:val="24"/>
+          <w:szCs w:val="24"/>
+        </w:rPr>
+        <w:t>, dessa forma ele vai incluir o 0 que passamos na nossa lista classes:</w:t>
+      </w:r>
+    </w:p>
+    <w:p>
+      <w:pPr>
+        <w:shd w:val="clear" w:color="auto" w:fill="1E1E1E"/>
+        <w:spacing w:after="0" w:line="285" w:lineRule="atLeast"/>
+        <w:rPr>
+          <w:rFonts w:ascii="Courier New" w:eastAsia="Times New Roman" w:hAnsi="Courier New" w:cs="Courier New"/>
+          <w:color w:val="D4D4D4"/>
+          <w:sz w:val="21"/>
+          <w:szCs w:val="21"/>
+          <w:lang w:eastAsia="pt-BR"/>
+        </w:rPr>
+      </w:pPr>
+      <w:r>
+        <w:rPr>
+          <w:rFonts w:ascii="Courier New" w:eastAsia="Times New Roman" w:hAnsi="Courier New" w:cs="Courier New"/>
+          <w:color w:val="D4D4D4"/>
+          <w:sz w:val="21"/>
+          <w:szCs w:val="21"/>
+          <w:lang w:eastAsia="pt-BR"/>
+        </w:rPr>
+        <w:t>quartos = pd.cut</w:t>
+      </w:r>
+      <w:r>
+        <w:rPr>
+          <w:rFonts w:ascii="Courier New" w:eastAsia="Times New Roman" w:hAnsi="Courier New" w:cs="Courier New"/>
+          <w:color w:val="DCDCDC"/>
+          <w:sz w:val="21"/>
+          <w:szCs w:val="21"/>
+          <w:lang w:eastAsia="pt-BR"/>
+        </w:rPr>
+        <w:t>(</w:t>
+      </w:r>
+      <w:r>
+        <w:rPr>
+          <w:rFonts w:ascii="Courier New" w:eastAsia="Times New Roman" w:hAnsi="Courier New" w:cs="Courier New"/>
+          <w:color w:val="D4D4D4"/>
+          <w:sz w:val="21"/>
+          <w:szCs w:val="21"/>
+          <w:lang w:eastAsia="pt-BR"/>
+        </w:rPr>
+        <w:t>dados.Quartos</w:t>
+      </w:r>
+      <w:r>
+        <w:rPr>
+          <w:rFonts w:ascii="Courier New" w:eastAsia="Times New Roman" w:hAnsi="Courier New" w:cs="Courier New"/>
+          <w:color w:val="DCDCDC"/>
+          <w:sz w:val="21"/>
+          <w:szCs w:val="21"/>
+          <w:lang w:eastAsia="pt-BR"/>
+        </w:rPr>
+        <w:t>,</w:t>
+      </w:r>
+      <w:r>
+        <w:rPr>
+          <w:rFonts w:ascii="Courier New" w:eastAsia="Times New Roman" w:hAnsi="Courier New" w:cs="Courier New"/>
+          <w:color w:val="D4D4D4"/>
+          <w:sz w:val="21"/>
+          <w:szCs w:val="21"/>
+          <w:lang w:eastAsia="pt-BR"/>
+        </w:rPr>
+        <w:t> classes</w:t>
+      </w:r>
+      <w:r>
+        <w:rPr>
+          <w:rFonts w:ascii="Courier New" w:eastAsia="Times New Roman" w:hAnsi="Courier New" w:cs="Courier New"/>
+          <w:color w:val="DCDCDC"/>
+          <w:sz w:val="21"/>
+          <w:szCs w:val="21"/>
+          <w:lang w:eastAsia="pt-BR"/>
+        </w:rPr>
+        <w:t>,</w:t>
+      </w:r>
+      <w:r>
+        <w:rPr>
+          <w:rFonts w:ascii="Courier New" w:eastAsia="Times New Roman" w:hAnsi="Courier New" w:cs="Courier New"/>
+          <w:color w:val="D4D4D4"/>
+          <w:sz w:val="21"/>
+          <w:szCs w:val="21"/>
+          <w:lang w:eastAsia="pt-BR"/>
+        </w:rPr>
+        <w:t> labels= labels</w:t>
+      </w:r>
+      <w:r>
+        <w:rPr>
+          <w:rFonts w:ascii="Courier New" w:eastAsia="Times New Roman" w:hAnsi="Courier New" w:cs="Courier New"/>
+          <w:color w:val="DCDCDC"/>
+          <w:sz w:val="21"/>
+          <w:szCs w:val="21"/>
+          <w:lang w:eastAsia="pt-BR"/>
+        </w:rPr>
+        <w:t>,</w:t>
+      </w:r>
+      <w:r>
+        <w:rPr>
+          <w:rFonts w:ascii="Courier New" w:eastAsia="Times New Roman" w:hAnsi="Courier New" w:cs="Courier New"/>
+          <w:color w:val="D4D4D4"/>
+          <w:sz w:val="21"/>
+          <w:szCs w:val="21"/>
+          <w:lang w:eastAsia="pt-BR"/>
+        </w:rPr>
+        <w:t> include_lowest= </w:t>
+      </w:r>
+      <w:r>
+        <w:rPr>
+          <w:rFonts w:ascii="Courier New" w:eastAsia="Times New Roman" w:hAnsi="Courier New" w:cs="Courier New"/>
+          <w:color w:val="569CD6"/>
+          <w:sz w:val="21"/>
+          <w:szCs w:val="21"/>
+          <w:lang w:eastAsia="pt-BR"/>
+        </w:rPr>
+        <w:t>True</w:t>
+      </w:r>
+      <w:r>
+        <w:rPr>
+          <w:rFonts w:ascii="Courier New" w:eastAsia="Times New Roman" w:hAnsi="Courier New" w:cs="Courier New"/>
+          <w:color w:val="DCDCDC"/>
+          <w:sz w:val="21"/>
+          <w:szCs w:val="21"/>
+          <w:lang w:eastAsia="pt-BR"/>
+        </w:rPr>
+        <w:t>)</w:t>
+      </w:r>
+    </w:p>
+    <w:p>
+      <w:pPr>
+        <w:shd w:val="clear" w:color="auto" w:fill="1E1E1E"/>
+        <w:spacing w:after="0" w:line="285" w:lineRule="atLeast"/>
+        <w:rPr>
+          <w:rFonts w:ascii="Courier New" w:eastAsia="Times New Roman" w:hAnsi="Courier New" w:cs="Courier New"/>
+          <w:color w:val="D4D4D4"/>
+          <w:sz w:val="21"/>
+          <w:szCs w:val="21"/>
+          <w:lang w:eastAsia="pt-BR"/>
+        </w:rPr>
+      </w:pPr>
+      <w:r>
+        <w:rPr>
+          <w:rFonts w:ascii="Courier New" w:eastAsia="Times New Roman" w:hAnsi="Courier New" w:cs="Courier New"/>
+          <w:color w:val="D4D4D4"/>
+          <w:sz w:val="21"/>
+          <w:szCs w:val="21"/>
+          <w:lang w:eastAsia="pt-BR"/>
+        </w:rPr>
+        <w:t>pd.value_counts</w:t>
+      </w:r>
+      <w:r>
+        <w:rPr>
+          <w:rFonts w:ascii="Courier New" w:eastAsia="Times New Roman" w:hAnsi="Courier New" w:cs="Courier New"/>
+          <w:color w:val="DCDCDC"/>
+          <w:sz w:val="21"/>
+          <w:szCs w:val="21"/>
+          <w:lang w:eastAsia="pt-BR"/>
+        </w:rPr>
+        <w:t>(</w:t>
+      </w:r>
+      <w:r>
+        <w:rPr>
+          <w:rFonts w:ascii="Courier New" w:eastAsia="Times New Roman" w:hAnsi="Courier New" w:cs="Courier New"/>
+          <w:color w:val="D4D4D4"/>
+          <w:sz w:val="21"/>
+          <w:szCs w:val="21"/>
+          <w:lang w:eastAsia="pt-BR"/>
+        </w:rPr>
+        <w:t>quartos</w:t>
+      </w:r>
+      <w:r>
+        <w:rPr>
+          <w:rFonts w:ascii="Courier New" w:eastAsia="Times New Roman" w:hAnsi="Courier New" w:cs="Courier New"/>
+          <w:color w:val="DCDCDC"/>
+          <w:sz w:val="21"/>
+          <w:szCs w:val="21"/>
+          <w:lang w:eastAsia="pt-BR"/>
+        </w:rPr>
+        <w:t>)</w:t>
+      </w:r>
+    </w:p>
+    <w:p>
+      <w:pPr>
+        <w:spacing w:before="240" w:line="360" w:lineRule="auto"/>
+        <w:jc w:val="center"/>
+        <w:rPr>
+          <w:rFonts w:ascii="Times New Roman" w:hAnsi="Times New Roman" w:cs="Times New Roman"/>
+          <w:sz w:val="24"/>
+          <w:szCs w:val="24"/>
+        </w:rPr>
+      </w:pPr>
+      <w:r>
+        <w:rPr>
+          <w:rFonts w:ascii="Times New Roman" w:hAnsi="Times New Roman" w:cs="Times New Roman"/>
+          <w:sz w:val="24"/>
+          <w:szCs w:val="24"/>
+        </w:rPr>
+        <w:lastRenderedPageBreak/>
+        <w:drawing>
+          <wp:inline distT="0" distB="0" distL="0" distR="0" wp14:anchorId="2DFF6E4B" wp14:editId="3B37060B">
+            <wp:extent cx="2162477" cy="895475"/>
+            <wp:effectExtent l="0" t="0" r="9525" b="0"/>
+            <wp:docPr id="94" name="Imagem 94"/>
+            <wp:cNvGraphicFramePr>
+              <a:graphicFrameLocks xmlns:a="http://schemas.openxmlformats.org/drawingml/2006/main" noChangeAspect="1"/>
+            </wp:cNvGraphicFramePr>
+            <a:graphic xmlns:a="http://schemas.openxmlformats.org/drawingml/2006/main">
+              <a:graphicData uri="http://schemas.openxmlformats.org/drawingml/2006/picture">
+                <pic:pic xmlns:pic="http://schemas.openxmlformats.org/drawingml/2006/picture">
+                  <pic:nvPicPr>
+                    <pic:cNvPr id="1" name=""/>
+                    <pic:cNvPicPr/>
+                  </pic:nvPicPr>
+                  <pic:blipFill>
+                    <a:blip r:embed="rId99"/>
+                    <a:stretch>
+                      <a:fillRect/>
+                    </a:stretch>
+                  </pic:blipFill>
+                  <pic:spPr>
+                    <a:xfrm>
+                      <a:off x="0" y="0"/>
+                      <a:ext cx="2162477" cy="895475"/>
+                    </a:xfrm>
+                    <a:prstGeom prst="rect">
+                      <a:avLst/>
+                    </a:prstGeom>
+                  </pic:spPr>
+                </pic:pic>
+              </a:graphicData>
+            </a:graphic>
+          </wp:inline>
+        </w:drawing>
+      </w:r>
+    </w:p>
+    <w:p>
+      <w:pPr>
+        <w:pStyle w:val="PargrafodaLista"/>
+        <w:numPr>
+          <w:ilvl w:val="3"/>
+          <w:numId w:val="2"/>
+        </w:numPr>
+        <w:spacing w:before="240" w:line="360" w:lineRule="auto"/>
+        <w:jc w:val="both"/>
+        <w:rPr>
+          <w:rFonts w:ascii="Times New Roman" w:hAnsi="Times New Roman" w:cs="Times New Roman"/>
+          <w:sz w:val="24"/>
+          <w:szCs w:val="24"/>
+        </w:rPr>
+      </w:pPr>
+      <w:r>
+        <w:rPr>
+          <w:rFonts w:ascii="Times New Roman" w:hAnsi="Times New Roman" w:cs="Times New Roman"/>
+          <w:sz w:val="24"/>
+          <w:szCs w:val="24"/>
+        </w:rPr>
+        <w:t xml:space="preserve"> Note que a quantidade do primeiro aumentou... Mudei a label, por isso tá mostrando certo.</w:t>
+      </w:r>
     </w:p>
     <w:sectPr>
       <w:pgSz w:w="11906" w:h="16838"/>

</xml_diff>

<commit_message>
Corrigi uma informação sobre iiq
</commit_message>
<xml_diff>
--- a/Python para Data Science/Python Pandas/Anotações/Python Pandas - Anotações.docx
+++ b/Python para Data Science/Python Pandas/Anotações/Python Pandas - Anotações.docx
@@ -22558,7 +22558,31 @@
           <w:sz w:val="24"/>
           <w:szCs w:val="24"/>
         </w:rPr>
-        <w:t xml:space="preserve"> é o q1 menos o q3</w:t>
+        <w:t xml:space="preserve"> é o q</w:t>
+      </w:r>
+      <w:r>
+        <w:rPr>
+          <w:rFonts w:ascii="Times New Roman" w:hAnsi="Times New Roman" w:cs="Times New Roman"/>
+          <w:sz w:val="24"/>
+          <w:szCs w:val="24"/>
+        </w:rPr>
+        <w:t>3</w:t>
+      </w:r>
+      <w:r>
+        <w:rPr>
+          <w:rFonts w:ascii="Times New Roman" w:hAnsi="Times New Roman" w:cs="Times New Roman"/>
+          <w:sz w:val="24"/>
+          <w:szCs w:val="24"/>
+        </w:rPr>
+        <w:t xml:space="preserve"> menos o q</w:t>
+      </w:r>
+      <w:r>
+        <w:rPr>
+          <w:rFonts w:ascii="Times New Roman" w:hAnsi="Times New Roman" w:cs="Times New Roman"/>
+          <w:sz w:val="24"/>
+          <w:szCs w:val="24"/>
+        </w:rPr>
+        <w:t>1</w:t>
       </w:r>
       <w:r>
         <w:rPr>

</xml_diff>

<commit_message>
Identificando e Removendo Outliers por Grupo
Aprendemos a identificar e remover outliers através de quartis, mediana e afins
</commit_message>
<xml_diff>
--- a/Python para Data Science/Python Pandas/Anotações/Python Pandas - Anotações.docx
+++ b/Python para Data Science/Python Pandas/Anotações/Python Pandas - Anotações.docx
@@ -23442,6 +23442,1360 @@
           <w:szCs w:val="24"/>
         </w:rPr>
         <w:t xml:space="preserve"> Devido ao outlier, não conseguimos ver nada no gráfico 1, já no 2, após os out, conseguimos ver uma distribuição melhor.</w:t>
+      </w:r>
+    </w:p>
+    <w:p>
+      <w:pPr>
+        <w:pStyle w:val="PargrafodaLista"/>
+        <w:numPr>
+          <w:ilvl w:val="1"/>
+          <w:numId w:val="2"/>
+        </w:numPr>
+        <w:spacing w:before="240" w:line="360" w:lineRule="auto"/>
+        <w:jc w:val="both"/>
+        <w:rPr>
+          <w:rFonts w:ascii="Times New Roman" w:hAnsi="Times New Roman" w:cs="Times New Roman"/>
+          <w:sz w:val="24"/>
+          <w:szCs w:val="24"/>
+        </w:rPr>
+      </w:pPr>
+      <w:r>
+        <w:rPr>
+          <w:rFonts w:ascii="Times New Roman" w:hAnsi="Times New Roman" w:cs="Times New Roman"/>
+          <w:sz w:val="24"/>
+          <w:szCs w:val="24"/>
+        </w:rPr>
+        <w:t xml:space="preserve"> </w:t>
+      </w:r>
+      <w:r>
+        <w:rPr>
+          <w:rFonts w:ascii="Times New Roman" w:hAnsi="Times New Roman" w:cs="Times New Roman"/>
+          <w:sz w:val="24"/>
+          <w:szCs w:val="24"/>
+        </w:rPr>
+        <w:t>Podemos plotar um boxplot usando uma variável por outra</w:t>
+      </w:r>
+      <w:r>
+        <w:rPr>
+          <w:rFonts w:ascii="Times New Roman" w:hAnsi="Times New Roman" w:cs="Times New Roman"/>
+          <w:sz w:val="24"/>
+          <w:szCs w:val="24"/>
+        </w:rPr>
+        <w:t>, passando como argumento o by</w:t>
+      </w:r>
+      <w:r>
+        <w:rPr>
+          <w:rFonts w:ascii="Times New Roman" w:hAnsi="Times New Roman" w:cs="Times New Roman"/>
+          <w:sz w:val="24"/>
+          <w:szCs w:val="24"/>
+        </w:rPr>
+        <w:t>:</w:t>
+      </w:r>
+    </w:p>
+    <w:p>
+      <w:pPr>
+        <w:shd w:val="clear" w:color="auto" w:fill="1E1E1E"/>
+        <w:spacing w:after="0" w:line="285" w:lineRule="atLeast"/>
+        <w:rPr>
+          <w:rFonts w:ascii="Courier New" w:eastAsia="Times New Roman" w:hAnsi="Courier New" w:cs="Courier New"/>
+          <w:color w:val="D4D4D4"/>
+          <w:sz w:val="21"/>
+          <w:szCs w:val="21"/>
+          <w:lang w:val="en-US" w:eastAsia="pt-BR"/>
+        </w:rPr>
+      </w:pPr>
+      <w:r>
+        <w:rPr>
+          <w:rFonts w:ascii="Courier New" w:eastAsia="Times New Roman" w:hAnsi="Courier New" w:cs="Courier New"/>
+          <w:color w:val="D4D4D4"/>
+          <w:sz w:val="21"/>
+          <w:szCs w:val="21"/>
+          <w:lang w:val="en-US" w:eastAsia="pt-BR"/>
+        </w:rPr>
+        <w:t>dados.boxplot</w:t>
+      </w:r>
+      <w:r>
+        <w:rPr>
+          <w:rFonts w:ascii="Courier New" w:eastAsia="Times New Roman" w:hAnsi="Courier New" w:cs="Courier New"/>
+          <w:color w:val="DCDCDC"/>
+          <w:sz w:val="21"/>
+          <w:szCs w:val="21"/>
+          <w:lang w:val="en-US" w:eastAsia="pt-BR"/>
+        </w:rPr>
+        <w:t>([</w:t>
+      </w:r>
+      <w:r>
+        <w:rPr>
+          <w:rFonts w:ascii="Courier New" w:eastAsia="Times New Roman" w:hAnsi="Courier New" w:cs="Courier New"/>
+          <w:color w:val="CE9178"/>
+          <w:sz w:val="21"/>
+          <w:szCs w:val="21"/>
+          <w:lang w:val="en-US" w:eastAsia="pt-BR"/>
+        </w:rPr>
+        <w:t>'Valor'</w:t>
+      </w:r>
+      <w:r>
+        <w:rPr>
+          <w:rFonts w:ascii="Courier New" w:eastAsia="Times New Roman" w:hAnsi="Courier New" w:cs="Courier New"/>
+          <w:color w:val="DCDCDC"/>
+          <w:sz w:val="21"/>
+          <w:szCs w:val="21"/>
+          <w:lang w:val="en-US" w:eastAsia="pt-BR"/>
+        </w:rPr>
+        <w:t>],</w:t>
+      </w:r>
+      <w:r>
+        <w:rPr>
+          <w:rFonts w:ascii="Courier New" w:eastAsia="Times New Roman" w:hAnsi="Courier New" w:cs="Courier New"/>
+          <w:color w:val="D4D4D4"/>
+          <w:sz w:val="21"/>
+          <w:szCs w:val="21"/>
+          <w:lang w:val="en-US" w:eastAsia="pt-BR"/>
+        </w:rPr>
+        <w:t> by = </w:t>
+      </w:r>
+      <w:r>
+        <w:rPr>
+          <w:rFonts w:ascii="Courier New" w:eastAsia="Times New Roman" w:hAnsi="Courier New" w:cs="Courier New"/>
+          <w:color w:val="DCDCDC"/>
+          <w:sz w:val="21"/>
+          <w:szCs w:val="21"/>
+          <w:lang w:val="en-US" w:eastAsia="pt-BR"/>
+        </w:rPr>
+        <w:t>[</w:t>
+      </w:r>
+      <w:r>
+        <w:rPr>
+          <w:rFonts w:ascii="Courier New" w:eastAsia="Times New Roman" w:hAnsi="Courier New" w:cs="Courier New"/>
+          <w:color w:val="CE9178"/>
+          <w:sz w:val="21"/>
+          <w:szCs w:val="21"/>
+          <w:lang w:val="en-US" w:eastAsia="pt-BR"/>
+        </w:rPr>
+        <w:t>'Tipo'</w:t>
+      </w:r>
+      <w:r>
+        <w:rPr>
+          <w:rFonts w:ascii="Courier New" w:eastAsia="Times New Roman" w:hAnsi="Courier New" w:cs="Courier New"/>
+          <w:color w:val="DCDCDC"/>
+          <w:sz w:val="21"/>
+          <w:szCs w:val="21"/>
+          <w:lang w:val="en-US" w:eastAsia="pt-BR"/>
+        </w:rPr>
+        <w:t>])</w:t>
+      </w:r>
+    </w:p>
+    <w:p>
+      <w:pPr>
+        <w:spacing w:before="240" w:line="360" w:lineRule="auto"/>
+        <w:jc w:val="both"/>
+        <w:rPr>
+          <w:rFonts w:ascii="Times New Roman" w:hAnsi="Times New Roman" w:cs="Times New Roman"/>
+          <w:sz w:val="24"/>
+          <w:szCs w:val="24"/>
+          <w:lang w:val="en-US"/>
+        </w:rPr>
+      </w:pPr>
+      <w:r>
+        <w:rPr>
+          <w:noProof/>
+          <w:lang w:val="en-US"/>
+        </w:rPr>
+        <w:drawing>
+          <wp:inline distT="0" distB="0" distL="0" distR="0" wp14:anchorId="6FF2CA53" wp14:editId="6CEB19C3">
+            <wp:extent cx="5400040" cy="2607945"/>
+            <wp:effectExtent l="0" t="0" r="0" b="1905"/>
+            <wp:docPr id="100" name="Imagem 100"/>
+            <wp:cNvGraphicFramePr>
+              <a:graphicFrameLocks xmlns:a="http://schemas.openxmlformats.org/drawingml/2006/main" noChangeAspect="1"/>
+            </wp:cNvGraphicFramePr>
+            <a:graphic xmlns:a="http://schemas.openxmlformats.org/drawingml/2006/main">
+              <a:graphicData uri="http://schemas.openxmlformats.org/drawingml/2006/picture">
+                <pic:pic xmlns:pic="http://schemas.openxmlformats.org/drawingml/2006/picture">
+                  <pic:nvPicPr>
+                    <pic:cNvPr id="0" name="Picture 7"/>
+                    <pic:cNvPicPr>
+                      <a:picLocks noChangeAspect="1" noChangeArrowheads="1"/>
+                    </pic:cNvPicPr>
+                  </pic:nvPicPr>
+                  <pic:blipFill>
+                    <a:blip r:embed="rId105">
+                      <a:extLst>
+                        <a:ext uri="{28A0092B-C50C-407E-A947-70E740481C1C}">
+                          <a14:useLocalDpi xmlns:a14="http://schemas.microsoft.com/office/drawing/2010/main" val="0"/>
+                        </a:ext>
+                      </a:extLst>
+                    </a:blip>
+                    <a:srcRect/>
+                    <a:stretch>
+                      <a:fillRect/>
+                    </a:stretch>
+                  </pic:blipFill>
+                  <pic:spPr bwMode="auto">
+                    <a:xfrm>
+                      <a:off x="0" y="0"/>
+                      <a:ext cx="5400040" cy="2607945"/>
+                    </a:xfrm>
+                    <a:prstGeom prst="rect">
+                      <a:avLst/>
+                    </a:prstGeom>
+                    <a:noFill/>
+                    <a:ln>
+                      <a:noFill/>
+                    </a:ln>
+                  </pic:spPr>
+                </pic:pic>
+              </a:graphicData>
+            </a:graphic>
+          </wp:inline>
+        </w:drawing>
+      </w:r>
+    </w:p>
+    <w:p>
+      <w:pPr>
+        <w:pStyle w:val="PargrafodaLista"/>
+        <w:numPr>
+          <w:ilvl w:val="2"/>
+          <w:numId w:val="2"/>
+        </w:numPr>
+        <w:spacing w:before="240" w:line="360" w:lineRule="auto"/>
+        <w:jc w:val="both"/>
+        <w:rPr>
+          <w:rFonts w:ascii="Times New Roman" w:hAnsi="Times New Roman" w:cs="Times New Roman"/>
+          <w:sz w:val="24"/>
+          <w:szCs w:val="24"/>
+        </w:rPr>
+      </w:pPr>
+      <w:r>
+        <w:rPr>
+          <w:rFonts w:ascii="Times New Roman" w:hAnsi="Times New Roman" w:cs="Times New Roman"/>
+          <w:sz w:val="24"/>
+          <w:szCs w:val="24"/>
+        </w:rPr>
+        <w:t>Podemos passer um índex para o</w:t>
+      </w:r>
+      <w:r>
+        <w:rPr>
+          <w:rFonts w:ascii="Times New Roman" w:hAnsi="Times New Roman" w:cs="Times New Roman"/>
+          <w:sz w:val="24"/>
+          <w:szCs w:val="24"/>
+        </w:rPr>
+        <w:t xml:space="preserve"> df.groupby()[], criando uma series:</w:t>
+      </w:r>
+    </w:p>
+    <w:p>
+      <w:pPr>
+        <w:shd w:val="clear" w:color="auto" w:fill="1E1E1E"/>
+        <w:spacing w:after="0" w:line="285" w:lineRule="atLeast"/>
+        <w:rPr>
+          <w:rFonts w:ascii="Courier New" w:eastAsia="Times New Roman" w:hAnsi="Courier New" w:cs="Courier New"/>
+          <w:color w:val="D4D4D4"/>
+          <w:sz w:val="21"/>
+          <w:szCs w:val="21"/>
+          <w:lang w:eastAsia="pt-BR"/>
+        </w:rPr>
+      </w:pPr>
+      <w:r>
+        <w:rPr>
+          <w:rFonts w:ascii="Courier New" w:eastAsia="Times New Roman" w:hAnsi="Courier New" w:cs="Courier New"/>
+          <w:color w:val="D4D4D4"/>
+          <w:sz w:val="21"/>
+          <w:szCs w:val="21"/>
+          <w:lang w:eastAsia="pt-BR"/>
+        </w:rPr>
+        <w:t>grupo_tipo = dados.groupby</w:t>
+      </w:r>
+      <w:r>
+        <w:rPr>
+          <w:rFonts w:ascii="Courier New" w:eastAsia="Times New Roman" w:hAnsi="Courier New" w:cs="Courier New"/>
+          <w:color w:val="DCDCDC"/>
+          <w:sz w:val="21"/>
+          <w:szCs w:val="21"/>
+          <w:lang w:eastAsia="pt-BR"/>
+        </w:rPr>
+        <w:t>(</w:t>
+      </w:r>
+      <w:r>
+        <w:rPr>
+          <w:rFonts w:ascii="Courier New" w:eastAsia="Times New Roman" w:hAnsi="Courier New" w:cs="Courier New"/>
+          <w:color w:val="CE9178"/>
+          <w:sz w:val="21"/>
+          <w:szCs w:val="21"/>
+          <w:lang w:eastAsia="pt-BR"/>
+        </w:rPr>
+        <w:t>'Tipo'</w:t>
+      </w:r>
+      <w:r>
+        <w:rPr>
+          <w:rFonts w:ascii="Courier New" w:eastAsia="Times New Roman" w:hAnsi="Courier New" w:cs="Courier New"/>
+          <w:color w:val="DCDCDC"/>
+          <w:sz w:val="21"/>
+          <w:szCs w:val="21"/>
+          <w:lang w:eastAsia="pt-BR"/>
+        </w:rPr>
+        <w:t>)[</w:t>
+      </w:r>
+      <w:r>
+        <w:rPr>
+          <w:rFonts w:ascii="Courier New" w:eastAsia="Times New Roman" w:hAnsi="Courier New" w:cs="Courier New"/>
+          <w:color w:val="CE9178"/>
+          <w:sz w:val="21"/>
+          <w:szCs w:val="21"/>
+          <w:lang w:eastAsia="pt-BR"/>
+        </w:rPr>
+        <w:t>'Valor'</w:t>
+      </w:r>
+      <w:r>
+        <w:rPr>
+          <w:rFonts w:ascii="Courier New" w:eastAsia="Times New Roman" w:hAnsi="Courier New" w:cs="Courier New"/>
+          <w:color w:val="DCDCDC"/>
+          <w:sz w:val="21"/>
+          <w:szCs w:val="21"/>
+          <w:lang w:eastAsia="pt-BR"/>
+        </w:rPr>
+        <w:t>]</w:t>
+      </w:r>
+    </w:p>
+    <w:p>
+      <w:pPr>
+        <w:pStyle w:val="PargrafodaLista"/>
+        <w:numPr>
+          <w:ilvl w:val="3"/>
+          <w:numId w:val="2"/>
+        </w:numPr>
+        <w:spacing w:before="240" w:line="360" w:lineRule="auto"/>
+        <w:jc w:val="both"/>
+        <w:rPr>
+          <w:rFonts w:ascii="Times New Roman" w:hAnsi="Times New Roman" w:cs="Times New Roman"/>
+          <w:sz w:val="24"/>
+          <w:szCs w:val="24"/>
+        </w:rPr>
+      </w:pPr>
+      <w:r>
+        <w:rPr>
+          <w:rFonts w:ascii="Times New Roman" w:hAnsi="Times New Roman" w:cs="Times New Roman"/>
+          <w:sz w:val="24"/>
+          <w:szCs w:val="24"/>
+        </w:rPr>
+        <w:lastRenderedPageBreak/>
+        <w:t xml:space="preserve"> Dessa forma temos um grupo separado por tipo, mas somente da variável valor</w:t>
+      </w:r>
+      <w:r>
+        <w:rPr>
+          <w:rFonts w:ascii="Times New Roman" w:hAnsi="Times New Roman" w:cs="Times New Roman"/>
+          <w:sz w:val="24"/>
+          <w:szCs w:val="24"/>
+        </w:rPr>
+        <w:t>.</w:t>
+      </w:r>
+    </w:p>
+    <w:p>
+      <w:pPr>
+        <w:pStyle w:val="PargrafodaLista"/>
+        <w:numPr>
+          <w:ilvl w:val="2"/>
+          <w:numId w:val="2"/>
+        </w:numPr>
+        <w:spacing w:before="240" w:line="360" w:lineRule="auto"/>
+        <w:jc w:val="both"/>
+        <w:rPr>
+          <w:rFonts w:ascii="Times New Roman" w:hAnsi="Times New Roman" w:cs="Times New Roman"/>
+          <w:sz w:val="24"/>
+          <w:szCs w:val="24"/>
+        </w:rPr>
+      </w:pPr>
+      <w:r>
+        <w:rPr>
+          <w:rFonts w:ascii="Times New Roman" w:hAnsi="Times New Roman" w:cs="Times New Roman"/>
+          <w:sz w:val="24"/>
+          <w:szCs w:val="24"/>
+        </w:rPr>
+        <w:t>Ao fazer os quartis com grupos, eles se tornam series:</w:t>
+      </w:r>
+    </w:p>
+    <w:p>
+      <w:pPr>
+        <w:shd w:val="clear" w:color="auto" w:fill="1E1E1E"/>
+        <w:spacing w:after="0" w:line="285" w:lineRule="atLeast"/>
+        <w:rPr>
+          <w:rFonts w:ascii="Courier New" w:eastAsia="Times New Roman" w:hAnsi="Courier New" w:cs="Courier New"/>
+          <w:color w:val="D4D4D4"/>
+          <w:sz w:val="21"/>
+          <w:szCs w:val="21"/>
+          <w:lang w:eastAsia="pt-BR"/>
+        </w:rPr>
+      </w:pPr>
+      <w:r>
+        <w:rPr>
+          <w:rFonts w:ascii="Courier New" w:eastAsia="Times New Roman" w:hAnsi="Courier New" w:cs="Courier New"/>
+          <w:color w:val="D4D4D4"/>
+          <w:sz w:val="21"/>
+          <w:szCs w:val="21"/>
+          <w:lang w:eastAsia="pt-BR"/>
+        </w:rPr>
+        <w:t>q1 = grupo_tipo.quantile</w:t>
+      </w:r>
+      <w:r>
+        <w:rPr>
+          <w:rFonts w:ascii="Courier New" w:eastAsia="Times New Roman" w:hAnsi="Courier New" w:cs="Courier New"/>
+          <w:color w:val="DCDCDC"/>
+          <w:sz w:val="21"/>
+          <w:szCs w:val="21"/>
+          <w:lang w:eastAsia="pt-BR"/>
+        </w:rPr>
+        <w:t>(</w:t>
+      </w:r>
+      <w:r>
+        <w:rPr>
+          <w:rFonts w:ascii="Courier New" w:eastAsia="Times New Roman" w:hAnsi="Courier New" w:cs="Courier New"/>
+          <w:color w:val="B5CEA8"/>
+          <w:sz w:val="21"/>
+          <w:szCs w:val="21"/>
+          <w:lang w:eastAsia="pt-BR"/>
+        </w:rPr>
+        <w:t>.25</w:t>
+      </w:r>
+      <w:r>
+        <w:rPr>
+          <w:rFonts w:ascii="Courier New" w:eastAsia="Times New Roman" w:hAnsi="Courier New" w:cs="Courier New"/>
+          <w:color w:val="DCDCDC"/>
+          <w:sz w:val="21"/>
+          <w:szCs w:val="21"/>
+          <w:lang w:eastAsia="pt-BR"/>
+        </w:rPr>
+        <w:t>)</w:t>
+      </w:r>
+    </w:p>
+    <w:p>
+      <w:pPr>
+        <w:shd w:val="clear" w:color="auto" w:fill="1E1E1E"/>
+        <w:spacing w:after="0" w:line="285" w:lineRule="atLeast"/>
+        <w:rPr>
+          <w:rFonts w:ascii="Courier New" w:eastAsia="Times New Roman" w:hAnsi="Courier New" w:cs="Courier New"/>
+          <w:color w:val="D4D4D4"/>
+          <w:sz w:val="21"/>
+          <w:szCs w:val="21"/>
+          <w:lang w:eastAsia="pt-BR"/>
+        </w:rPr>
+      </w:pPr>
+      <w:r>
+        <w:rPr>
+          <w:rFonts w:ascii="Courier New" w:eastAsia="Times New Roman" w:hAnsi="Courier New" w:cs="Courier New"/>
+          <w:color w:val="D4D4D4"/>
+          <w:sz w:val="21"/>
+          <w:szCs w:val="21"/>
+          <w:lang w:eastAsia="pt-BR"/>
+        </w:rPr>
+        <w:t>q3 = grupo_tipo.quantile</w:t>
+      </w:r>
+      <w:r>
+        <w:rPr>
+          <w:rFonts w:ascii="Courier New" w:eastAsia="Times New Roman" w:hAnsi="Courier New" w:cs="Courier New"/>
+          <w:color w:val="DCDCDC"/>
+          <w:sz w:val="21"/>
+          <w:szCs w:val="21"/>
+          <w:lang w:eastAsia="pt-BR"/>
+        </w:rPr>
+        <w:t>(</w:t>
+      </w:r>
+      <w:r>
+        <w:rPr>
+          <w:rFonts w:ascii="Courier New" w:eastAsia="Times New Roman" w:hAnsi="Courier New" w:cs="Courier New"/>
+          <w:color w:val="B5CEA8"/>
+          <w:sz w:val="21"/>
+          <w:szCs w:val="21"/>
+          <w:lang w:eastAsia="pt-BR"/>
+        </w:rPr>
+        <w:t>.75</w:t>
+      </w:r>
+      <w:r>
+        <w:rPr>
+          <w:rFonts w:ascii="Courier New" w:eastAsia="Times New Roman" w:hAnsi="Courier New" w:cs="Courier New"/>
+          <w:color w:val="DCDCDC"/>
+          <w:sz w:val="21"/>
+          <w:szCs w:val="21"/>
+          <w:lang w:eastAsia="pt-BR"/>
+        </w:rPr>
+        <w:t>)</w:t>
+      </w:r>
+    </w:p>
+    <w:p>
+      <w:pPr>
+        <w:shd w:val="clear" w:color="auto" w:fill="1E1E1E"/>
+        <w:spacing w:after="0" w:line="285" w:lineRule="atLeast"/>
+        <w:rPr>
+          <w:rFonts w:ascii="Courier New" w:eastAsia="Times New Roman" w:hAnsi="Courier New" w:cs="Courier New"/>
+          <w:color w:val="D4D4D4"/>
+          <w:sz w:val="21"/>
+          <w:szCs w:val="21"/>
+          <w:lang w:eastAsia="pt-BR"/>
+        </w:rPr>
+      </w:pPr>
+      <w:r>
+        <w:rPr>
+          <w:rFonts w:ascii="Courier New" w:eastAsia="Times New Roman" w:hAnsi="Courier New" w:cs="Courier New"/>
+          <w:color w:val="D4D4D4"/>
+          <w:sz w:val="21"/>
+          <w:szCs w:val="21"/>
+          <w:lang w:eastAsia="pt-BR"/>
+        </w:rPr>
+        <w:t>iiq = q3 - q1</w:t>
+      </w:r>
+    </w:p>
+    <w:p>
+      <w:pPr>
+        <w:shd w:val="clear" w:color="auto" w:fill="1E1E1E"/>
+        <w:spacing w:after="0" w:line="285" w:lineRule="atLeast"/>
+        <w:rPr>
+          <w:rFonts w:ascii="Courier New" w:eastAsia="Times New Roman" w:hAnsi="Courier New" w:cs="Courier New"/>
+          <w:color w:val="D4D4D4"/>
+          <w:sz w:val="21"/>
+          <w:szCs w:val="21"/>
+          <w:lang w:eastAsia="pt-BR"/>
+        </w:rPr>
+      </w:pPr>
+      <w:r>
+        <w:rPr>
+          <w:rFonts w:ascii="Courier New" w:eastAsia="Times New Roman" w:hAnsi="Courier New" w:cs="Courier New"/>
+          <w:color w:val="D4D4D4"/>
+          <w:sz w:val="21"/>
+          <w:szCs w:val="21"/>
+          <w:lang w:eastAsia="pt-BR"/>
+        </w:rPr>
+        <w:t>limite_inferior = q1 - </w:t>
+      </w:r>
+      <w:r>
+        <w:rPr>
+          <w:rFonts w:ascii="Courier New" w:eastAsia="Times New Roman" w:hAnsi="Courier New" w:cs="Courier New"/>
+          <w:color w:val="B5CEA8"/>
+          <w:sz w:val="21"/>
+          <w:szCs w:val="21"/>
+          <w:lang w:eastAsia="pt-BR"/>
+        </w:rPr>
+        <w:t>1.5</w:t>
+      </w:r>
+      <w:r>
+        <w:rPr>
+          <w:rFonts w:ascii="Courier New" w:eastAsia="Times New Roman" w:hAnsi="Courier New" w:cs="Courier New"/>
+          <w:color w:val="D4D4D4"/>
+          <w:sz w:val="21"/>
+          <w:szCs w:val="21"/>
+          <w:lang w:eastAsia="pt-BR"/>
+        </w:rPr>
+        <w:t> * iiq</w:t>
+      </w:r>
+    </w:p>
+    <w:p>
+      <w:pPr>
+        <w:shd w:val="clear" w:color="auto" w:fill="1E1E1E"/>
+        <w:spacing w:after="0" w:line="285" w:lineRule="atLeast"/>
+        <w:rPr>
+          <w:rFonts w:ascii="Courier New" w:eastAsia="Times New Roman" w:hAnsi="Courier New" w:cs="Courier New"/>
+          <w:color w:val="D4D4D4"/>
+          <w:sz w:val="21"/>
+          <w:szCs w:val="21"/>
+          <w:lang w:eastAsia="pt-BR"/>
+        </w:rPr>
+      </w:pPr>
+      <w:r>
+        <w:rPr>
+          <w:rFonts w:ascii="Courier New" w:eastAsia="Times New Roman" w:hAnsi="Courier New" w:cs="Courier New"/>
+          <w:color w:val="D4D4D4"/>
+          <w:sz w:val="21"/>
+          <w:szCs w:val="21"/>
+          <w:lang w:eastAsia="pt-BR"/>
+        </w:rPr>
+        <w:t>limite_superior = q3 + </w:t>
+      </w:r>
+      <w:r>
+        <w:rPr>
+          <w:rFonts w:ascii="Courier New" w:eastAsia="Times New Roman" w:hAnsi="Courier New" w:cs="Courier New"/>
+          <w:color w:val="B5CEA8"/>
+          <w:sz w:val="21"/>
+          <w:szCs w:val="21"/>
+          <w:lang w:eastAsia="pt-BR"/>
+        </w:rPr>
+        <w:t>1.5</w:t>
+      </w:r>
+      <w:r>
+        <w:rPr>
+          <w:rFonts w:ascii="Courier New" w:eastAsia="Times New Roman" w:hAnsi="Courier New" w:cs="Courier New"/>
+          <w:color w:val="D4D4D4"/>
+          <w:sz w:val="21"/>
+          <w:szCs w:val="21"/>
+          <w:lang w:eastAsia="pt-BR"/>
+        </w:rPr>
+        <w:t> * iiq</w:t>
+      </w:r>
+    </w:p>
+    <w:p>
+      <w:pPr>
+        <w:shd w:val="clear" w:color="auto" w:fill="1E1E1E"/>
+        <w:spacing w:after="0" w:line="285" w:lineRule="atLeast"/>
+        <w:rPr>
+          <w:rFonts w:ascii="Courier New" w:eastAsia="Times New Roman" w:hAnsi="Courier New" w:cs="Courier New"/>
+          <w:color w:val="D4D4D4"/>
+          <w:sz w:val="21"/>
+          <w:szCs w:val="21"/>
+          <w:lang w:eastAsia="pt-BR"/>
+        </w:rPr>
+      </w:pPr>
+      <w:r>
+        <w:rPr>
+          <w:rFonts w:ascii="Courier New" w:eastAsia="Times New Roman" w:hAnsi="Courier New" w:cs="Courier New"/>
+          <w:color w:val="D4D4D4"/>
+          <w:sz w:val="21"/>
+          <w:szCs w:val="21"/>
+          <w:lang w:eastAsia="pt-BR"/>
+        </w:rPr>
+        <w:t>q1</w:t>
+      </w:r>
+    </w:p>
+    <w:p>
+      <w:pPr>
+        <w:spacing w:before="240" w:line="360" w:lineRule="auto"/>
+        <w:jc w:val="center"/>
+        <w:rPr>
+          <w:rFonts w:ascii="Times New Roman" w:hAnsi="Times New Roman" w:cs="Times New Roman"/>
+          <w:sz w:val="24"/>
+          <w:szCs w:val="24"/>
+        </w:rPr>
+      </w:pPr>
+      <w:r>
+        <w:rPr>
+          <w:rFonts w:ascii="Times New Roman" w:hAnsi="Times New Roman" w:cs="Times New Roman"/>
+          <w:sz w:val="24"/>
+          <w:szCs w:val="24"/>
+        </w:rPr>
+        <w:drawing>
+          <wp:inline distT="0" distB="0" distL="0" distR="0" wp14:anchorId="534BF742" wp14:editId="2459779E">
+            <wp:extent cx="2400635" cy="1381318"/>
+            <wp:effectExtent l="0" t="0" r="0" b="9525"/>
+            <wp:docPr id="101" name="Imagem 101"/>
+            <wp:cNvGraphicFramePr>
+              <a:graphicFrameLocks xmlns:a="http://schemas.openxmlformats.org/drawingml/2006/main" noChangeAspect="1"/>
+            </wp:cNvGraphicFramePr>
+            <a:graphic xmlns:a="http://schemas.openxmlformats.org/drawingml/2006/main">
+              <a:graphicData uri="http://schemas.openxmlformats.org/drawingml/2006/picture">
+                <pic:pic xmlns:pic="http://schemas.openxmlformats.org/drawingml/2006/picture">
+                  <pic:nvPicPr>
+                    <pic:cNvPr id="1" name=""/>
+                    <pic:cNvPicPr/>
+                  </pic:nvPicPr>
+                  <pic:blipFill>
+                    <a:blip r:embed="rId106"/>
+                    <a:stretch>
+                      <a:fillRect/>
+                    </a:stretch>
+                  </pic:blipFill>
+                  <pic:spPr>
+                    <a:xfrm>
+                      <a:off x="0" y="0"/>
+                      <a:ext cx="2400635" cy="1381318"/>
+                    </a:xfrm>
+                    <a:prstGeom prst="rect">
+                      <a:avLst/>
+                    </a:prstGeom>
+                  </pic:spPr>
+                </pic:pic>
+              </a:graphicData>
+            </a:graphic>
+          </wp:inline>
+        </w:drawing>
+      </w:r>
+    </w:p>
+    <w:p>
+      <w:pPr>
+        <w:pStyle w:val="PargrafodaLista"/>
+        <w:numPr>
+          <w:ilvl w:val="3"/>
+          <w:numId w:val="2"/>
+        </w:numPr>
+        <w:spacing w:before="240" w:line="360" w:lineRule="auto"/>
+        <w:jc w:val="both"/>
+        <w:rPr>
+          <w:rFonts w:ascii="Times New Roman" w:hAnsi="Times New Roman" w:cs="Times New Roman"/>
+          <w:sz w:val="24"/>
+          <w:szCs w:val="24"/>
+        </w:rPr>
+      </w:pPr>
+      <w:r>
+        <w:rPr>
+          <w:rFonts w:ascii="Times New Roman" w:hAnsi="Times New Roman" w:cs="Times New Roman"/>
+          <w:sz w:val="24"/>
+          <w:szCs w:val="24"/>
+        </w:rPr>
+        <w:t xml:space="preserve"> Para acessar qualquer um deles, sistema básico de indexação.</w:t>
+      </w:r>
+    </w:p>
+    <w:p>
+      <w:pPr>
+        <w:pStyle w:val="PargrafodaLista"/>
+        <w:numPr>
+          <w:ilvl w:val="2"/>
+          <w:numId w:val="2"/>
+        </w:numPr>
+        <w:spacing w:before="240" w:line="360" w:lineRule="auto"/>
+        <w:jc w:val="both"/>
+        <w:rPr>
+          <w:rFonts w:ascii="Times New Roman" w:hAnsi="Times New Roman" w:cs="Times New Roman"/>
+          <w:sz w:val="24"/>
+          <w:szCs w:val="24"/>
+        </w:rPr>
+      </w:pPr>
+      <w:r>
+        <w:rPr>
+          <w:rFonts w:ascii="Times New Roman" w:hAnsi="Times New Roman" w:cs="Times New Roman"/>
+          <w:sz w:val="24"/>
+          <w:szCs w:val="24"/>
+        </w:rPr>
+        <w:t>Para fazer uma seleção para cada elemento:</w:t>
+      </w:r>
+    </w:p>
+    <w:p>
+      <w:pPr>
+        <w:shd w:val="clear" w:color="auto" w:fill="1E1E1E"/>
+        <w:spacing w:after="0" w:line="285" w:lineRule="atLeast"/>
+        <w:rPr>
+          <w:rFonts w:ascii="Courier New" w:eastAsia="Times New Roman" w:hAnsi="Courier New" w:cs="Courier New"/>
+          <w:color w:val="D4D4D4"/>
+          <w:sz w:val="21"/>
+          <w:szCs w:val="21"/>
+          <w:lang w:eastAsia="pt-BR"/>
+        </w:rPr>
+      </w:pPr>
+      <w:r>
+        <w:rPr>
+          <w:rFonts w:ascii="Courier New" w:eastAsia="Times New Roman" w:hAnsi="Courier New" w:cs="Courier New"/>
+          <w:color w:val="D4D4D4"/>
+          <w:sz w:val="21"/>
+          <w:szCs w:val="21"/>
+          <w:lang w:eastAsia="pt-BR"/>
+        </w:rPr>
+        <w:t>dados_new = pd.DataFrame</w:t>
+      </w:r>
+      <w:r>
+        <w:rPr>
+          <w:rFonts w:ascii="Courier New" w:eastAsia="Times New Roman" w:hAnsi="Courier New" w:cs="Courier New"/>
+          <w:color w:val="DCDCDC"/>
+          <w:sz w:val="21"/>
+          <w:szCs w:val="21"/>
+          <w:lang w:eastAsia="pt-BR"/>
+        </w:rPr>
+        <w:t>()</w:t>
+      </w:r>
+    </w:p>
+    <w:p>
+      <w:pPr>
+        <w:shd w:val="clear" w:color="auto" w:fill="1E1E1E"/>
+        <w:spacing w:after="0" w:line="285" w:lineRule="atLeast"/>
+        <w:rPr>
+          <w:rFonts w:ascii="Courier New" w:eastAsia="Times New Roman" w:hAnsi="Courier New" w:cs="Courier New"/>
+          <w:color w:val="D4D4D4"/>
+          <w:sz w:val="21"/>
+          <w:szCs w:val="21"/>
+          <w:lang w:eastAsia="pt-BR"/>
+        </w:rPr>
+      </w:pPr>
+    </w:p>
+    <w:p>
+      <w:pPr>
+        <w:shd w:val="clear" w:color="auto" w:fill="1E1E1E"/>
+        <w:spacing w:after="0" w:line="285" w:lineRule="atLeast"/>
+        <w:rPr>
+          <w:rFonts w:ascii="Courier New" w:eastAsia="Times New Roman" w:hAnsi="Courier New" w:cs="Courier New"/>
+          <w:color w:val="D4D4D4"/>
+          <w:sz w:val="21"/>
+          <w:szCs w:val="21"/>
+          <w:lang w:eastAsia="pt-BR"/>
+        </w:rPr>
+      </w:pPr>
+      <w:r>
+        <w:rPr>
+          <w:rFonts w:ascii="Courier New" w:eastAsia="Times New Roman" w:hAnsi="Courier New" w:cs="Courier New"/>
+          <w:color w:val="C586C0"/>
+          <w:sz w:val="21"/>
+          <w:szCs w:val="21"/>
+          <w:lang w:eastAsia="pt-BR"/>
+        </w:rPr>
+        <w:t>for</w:t>
+      </w:r>
+      <w:r>
+        <w:rPr>
+          <w:rFonts w:ascii="Courier New" w:eastAsia="Times New Roman" w:hAnsi="Courier New" w:cs="Courier New"/>
+          <w:color w:val="D4D4D4"/>
+          <w:sz w:val="21"/>
+          <w:szCs w:val="21"/>
+          <w:lang w:eastAsia="pt-BR"/>
+        </w:rPr>
+        <w:t> tipo </w:t>
+      </w:r>
+      <w:r>
+        <w:rPr>
+          <w:rFonts w:ascii="Courier New" w:eastAsia="Times New Roman" w:hAnsi="Courier New" w:cs="Courier New"/>
+          <w:color w:val="82C6FF"/>
+          <w:sz w:val="21"/>
+          <w:szCs w:val="21"/>
+          <w:lang w:eastAsia="pt-BR"/>
+        </w:rPr>
+        <w:t>in</w:t>
+      </w:r>
+      <w:r>
+        <w:rPr>
+          <w:rFonts w:ascii="Courier New" w:eastAsia="Times New Roman" w:hAnsi="Courier New" w:cs="Courier New"/>
+          <w:color w:val="D4D4D4"/>
+          <w:sz w:val="21"/>
+          <w:szCs w:val="21"/>
+          <w:lang w:eastAsia="pt-BR"/>
+        </w:rPr>
+        <w:t> grupo_tipo.groups.keys</w:t>
+      </w:r>
+      <w:r>
+        <w:rPr>
+          <w:rFonts w:ascii="Courier New" w:eastAsia="Times New Roman" w:hAnsi="Courier New" w:cs="Courier New"/>
+          <w:color w:val="DCDCDC"/>
+          <w:sz w:val="21"/>
+          <w:szCs w:val="21"/>
+          <w:lang w:eastAsia="pt-BR"/>
+        </w:rPr>
+        <w:t>():</w:t>
+      </w:r>
+    </w:p>
+    <w:p>
+      <w:pPr>
+        <w:shd w:val="clear" w:color="auto" w:fill="1E1E1E"/>
+        <w:spacing w:after="0" w:line="285" w:lineRule="atLeast"/>
+        <w:rPr>
+          <w:rFonts w:ascii="Courier New" w:eastAsia="Times New Roman" w:hAnsi="Courier New" w:cs="Courier New"/>
+          <w:color w:val="D4D4D4"/>
+          <w:sz w:val="21"/>
+          <w:szCs w:val="21"/>
+          <w:lang w:eastAsia="pt-BR"/>
+        </w:rPr>
+      </w:pPr>
+      <w:r>
+        <w:rPr>
+          <w:rFonts w:ascii="Courier New" w:eastAsia="Times New Roman" w:hAnsi="Courier New" w:cs="Courier New"/>
+          <w:color w:val="D4D4D4"/>
+          <w:sz w:val="21"/>
+          <w:szCs w:val="21"/>
+          <w:lang w:eastAsia="pt-BR"/>
+        </w:rPr>
+        <w:t>  eh_tipo = dados</w:t>
+      </w:r>
+      <w:r>
+        <w:rPr>
+          <w:rFonts w:ascii="Courier New" w:eastAsia="Times New Roman" w:hAnsi="Courier New" w:cs="Courier New"/>
+          <w:color w:val="DCDCDC"/>
+          <w:sz w:val="21"/>
+          <w:szCs w:val="21"/>
+          <w:lang w:eastAsia="pt-BR"/>
+        </w:rPr>
+        <w:t>[</w:t>
+      </w:r>
+      <w:r>
+        <w:rPr>
+          <w:rFonts w:ascii="Courier New" w:eastAsia="Times New Roman" w:hAnsi="Courier New" w:cs="Courier New"/>
+          <w:color w:val="CE9178"/>
+          <w:sz w:val="21"/>
+          <w:szCs w:val="21"/>
+          <w:lang w:eastAsia="pt-BR"/>
+        </w:rPr>
+        <w:t>'Tipo'</w:t>
+      </w:r>
+      <w:r>
+        <w:rPr>
+          <w:rFonts w:ascii="Courier New" w:eastAsia="Times New Roman" w:hAnsi="Courier New" w:cs="Courier New"/>
+          <w:color w:val="DCDCDC"/>
+          <w:sz w:val="21"/>
+          <w:szCs w:val="21"/>
+          <w:lang w:eastAsia="pt-BR"/>
+        </w:rPr>
+        <w:t>]</w:t>
+      </w:r>
+      <w:r>
+        <w:rPr>
+          <w:rFonts w:ascii="Courier New" w:eastAsia="Times New Roman" w:hAnsi="Courier New" w:cs="Courier New"/>
+          <w:color w:val="D4D4D4"/>
+          <w:sz w:val="21"/>
+          <w:szCs w:val="21"/>
+          <w:lang w:eastAsia="pt-BR"/>
+        </w:rPr>
+        <w:t> == tipo</w:t>
+      </w:r>
+    </w:p>
+    <w:p>
+      <w:pPr>
+        <w:shd w:val="clear" w:color="auto" w:fill="1E1E1E"/>
+        <w:spacing w:after="0" w:line="285" w:lineRule="atLeast"/>
+        <w:rPr>
+          <w:rFonts w:ascii="Courier New" w:eastAsia="Times New Roman" w:hAnsi="Courier New" w:cs="Courier New"/>
+          <w:color w:val="D4D4D4"/>
+          <w:sz w:val="21"/>
+          <w:szCs w:val="21"/>
+          <w:lang w:eastAsia="pt-BR"/>
+        </w:rPr>
+      </w:pPr>
+      <w:r>
+        <w:rPr>
+          <w:rFonts w:ascii="Courier New" w:eastAsia="Times New Roman" w:hAnsi="Courier New" w:cs="Courier New"/>
+          <w:color w:val="D4D4D4"/>
+          <w:sz w:val="21"/>
+          <w:szCs w:val="21"/>
+          <w:lang w:eastAsia="pt-BR"/>
+        </w:rPr>
+        <w:t>  eh_dentro_limite = </w:t>
+      </w:r>
+      <w:r>
+        <w:rPr>
+          <w:rFonts w:ascii="Courier New" w:eastAsia="Times New Roman" w:hAnsi="Courier New" w:cs="Courier New"/>
+          <w:color w:val="DCDCDC"/>
+          <w:sz w:val="21"/>
+          <w:szCs w:val="21"/>
+          <w:lang w:eastAsia="pt-BR"/>
+        </w:rPr>
+        <w:t>(</w:t>
+      </w:r>
+      <w:r>
+        <w:rPr>
+          <w:rFonts w:ascii="Courier New" w:eastAsia="Times New Roman" w:hAnsi="Courier New" w:cs="Courier New"/>
+          <w:color w:val="D4D4D4"/>
+          <w:sz w:val="21"/>
+          <w:szCs w:val="21"/>
+          <w:lang w:eastAsia="pt-BR"/>
+        </w:rPr>
+        <w:t>dados.Valor &gt;= limite_inferior</w:t>
+      </w:r>
+      <w:r>
+        <w:rPr>
+          <w:rFonts w:ascii="Courier New" w:eastAsia="Times New Roman" w:hAnsi="Courier New" w:cs="Courier New"/>
+          <w:color w:val="DCDCDC"/>
+          <w:sz w:val="21"/>
+          <w:szCs w:val="21"/>
+          <w:lang w:eastAsia="pt-BR"/>
+        </w:rPr>
+        <w:t>[</w:t>
+      </w:r>
+      <w:r>
+        <w:rPr>
+          <w:rFonts w:ascii="Courier New" w:eastAsia="Times New Roman" w:hAnsi="Courier New" w:cs="Courier New"/>
+          <w:color w:val="D4D4D4"/>
+          <w:sz w:val="21"/>
+          <w:szCs w:val="21"/>
+          <w:lang w:eastAsia="pt-BR"/>
+        </w:rPr>
+        <w:t>tipo</w:t>
+      </w:r>
+      <w:r>
+        <w:rPr>
+          <w:rFonts w:ascii="Courier New" w:eastAsia="Times New Roman" w:hAnsi="Courier New" w:cs="Courier New"/>
+          <w:color w:val="DCDCDC"/>
+          <w:sz w:val="21"/>
+          <w:szCs w:val="21"/>
+          <w:lang w:eastAsia="pt-BR"/>
+        </w:rPr>
+        <w:t>])</w:t>
+      </w:r>
+      <w:r>
+        <w:rPr>
+          <w:rFonts w:ascii="Courier New" w:eastAsia="Times New Roman" w:hAnsi="Courier New" w:cs="Courier New"/>
+          <w:color w:val="D4D4D4"/>
+          <w:sz w:val="21"/>
+          <w:szCs w:val="21"/>
+          <w:lang w:eastAsia="pt-BR"/>
+        </w:rPr>
+        <w:t> &amp; </w:t>
+      </w:r>
+      <w:r>
+        <w:rPr>
+          <w:rFonts w:ascii="Courier New" w:eastAsia="Times New Roman" w:hAnsi="Courier New" w:cs="Courier New"/>
+          <w:color w:val="DCDCDC"/>
+          <w:sz w:val="21"/>
+          <w:szCs w:val="21"/>
+          <w:lang w:eastAsia="pt-BR"/>
+        </w:rPr>
+        <w:t>(</w:t>
+      </w:r>
+      <w:r>
+        <w:rPr>
+          <w:rFonts w:ascii="Courier New" w:eastAsia="Times New Roman" w:hAnsi="Courier New" w:cs="Courier New"/>
+          <w:color w:val="D4D4D4"/>
+          <w:sz w:val="21"/>
+          <w:szCs w:val="21"/>
+          <w:lang w:eastAsia="pt-BR"/>
+        </w:rPr>
+        <w:t>dados.Valor &lt;= limite_superior</w:t>
+      </w:r>
+      <w:r>
+        <w:rPr>
+          <w:rFonts w:ascii="Courier New" w:eastAsia="Times New Roman" w:hAnsi="Courier New" w:cs="Courier New"/>
+          <w:color w:val="DCDCDC"/>
+          <w:sz w:val="21"/>
+          <w:szCs w:val="21"/>
+          <w:lang w:eastAsia="pt-BR"/>
+        </w:rPr>
+        <w:t>[</w:t>
+      </w:r>
+      <w:r>
+        <w:rPr>
+          <w:rFonts w:ascii="Courier New" w:eastAsia="Times New Roman" w:hAnsi="Courier New" w:cs="Courier New"/>
+          <w:color w:val="D4D4D4"/>
+          <w:sz w:val="21"/>
+          <w:szCs w:val="21"/>
+          <w:lang w:eastAsia="pt-BR"/>
+        </w:rPr>
+        <w:t>tipo</w:t>
+      </w:r>
+      <w:r>
+        <w:rPr>
+          <w:rFonts w:ascii="Courier New" w:eastAsia="Times New Roman" w:hAnsi="Courier New" w:cs="Courier New"/>
+          <w:color w:val="DCDCDC"/>
+          <w:sz w:val="21"/>
+          <w:szCs w:val="21"/>
+          <w:lang w:eastAsia="pt-BR"/>
+        </w:rPr>
+        <w:t>])</w:t>
+      </w:r>
+    </w:p>
+    <w:p>
+      <w:pPr>
+        <w:shd w:val="clear" w:color="auto" w:fill="1E1E1E"/>
+        <w:spacing w:after="0" w:line="285" w:lineRule="atLeast"/>
+        <w:rPr>
+          <w:rFonts w:ascii="Courier New" w:eastAsia="Times New Roman" w:hAnsi="Courier New" w:cs="Courier New"/>
+          <w:color w:val="D4D4D4"/>
+          <w:sz w:val="21"/>
+          <w:szCs w:val="21"/>
+          <w:lang w:eastAsia="pt-BR"/>
+        </w:rPr>
+      </w:pPr>
+      <w:r>
+        <w:rPr>
+          <w:rFonts w:ascii="Courier New" w:eastAsia="Times New Roman" w:hAnsi="Courier New" w:cs="Courier New"/>
+          <w:color w:val="D4D4D4"/>
+          <w:sz w:val="21"/>
+          <w:szCs w:val="21"/>
+          <w:lang w:eastAsia="pt-BR"/>
+        </w:rPr>
+        <w:t>  selecao = eh_tipo &amp; eh_dentro_limite</w:t>
+      </w:r>
+    </w:p>
+    <w:p>
+      <w:pPr>
+        <w:shd w:val="clear" w:color="auto" w:fill="1E1E1E"/>
+        <w:spacing w:after="0" w:line="285" w:lineRule="atLeast"/>
+        <w:rPr>
+          <w:rFonts w:ascii="Courier New" w:eastAsia="Times New Roman" w:hAnsi="Courier New" w:cs="Courier New"/>
+          <w:color w:val="D4D4D4"/>
+          <w:sz w:val="21"/>
+          <w:szCs w:val="21"/>
+          <w:lang w:eastAsia="pt-BR"/>
+        </w:rPr>
+      </w:pPr>
+      <w:r>
+        <w:rPr>
+          <w:rFonts w:ascii="Courier New" w:eastAsia="Times New Roman" w:hAnsi="Courier New" w:cs="Courier New"/>
+          <w:color w:val="D4D4D4"/>
+          <w:sz w:val="21"/>
+          <w:szCs w:val="21"/>
+          <w:lang w:eastAsia="pt-BR"/>
+        </w:rPr>
+        <w:t>  dados_selecao = dados</w:t>
+      </w:r>
+      <w:r>
+        <w:rPr>
+          <w:rFonts w:ascii="Courier New" w:eastAsia="Times New Roman" w:hAnsi="Courier New" w:cs="Courier New"/>
+          <w:color w:val="DCDCDC"/>
+          <w:sz w:val="21"/>
+          <w:szCs w:val="21"/>
+          <w:lang w:eastAsia="pt-BR"/>
+        </w:rPr>
+        <w:t>[</w:t>
+      </w:r>
+      <w:r>
+        <w:rPr>
+          <w:rFonts w:ascii="Courier New" w:eastAsia="Times New Roman" w:hAnsi="Courier New" w:cs="Courier New"/>
+          <w:color w:val="D4D4D4"/>
+          <w:sz w:val="21"/>
+          <w:szCs w:val="21"/>
+          <w:lang w:eastAsia="pt-BR"/>
+        </w:rPr>
+        <w:t>selecao</w:t>
+      </w:r>
+      <w:r>
+        <w:rPr>
+          <w:rFonts w:ascii="Courier New" w:eastAsia="Times New Roman" w:hAnsi="Courier New" w:cs="Courier New"/>
+          <w:color w:val="DCDCDC"/>
+          <w:sz w:val="21"/>
+          <w:szCs w:val="21"/>
+          <w:lang w:eastAsia="pt-BR"/>
+        </w:rPr>
+        <w:t>]</w:t>
+      </w:r>
+    </w:p>
+    <w:p>
+      <w:pPr>
+        <w:shd w:val="clear" w:color="auto" w:fill="1E1E1E"/>
+        <w:spacing w:after="0" w:line="285" w:lineRule="atLeast"/>
+        <w:rPr>
+          <w:rFonts w:ascii="Courier New" w:eastAsia="Times New Roman" w:hAnsi="Courier New" w:cs="Courier New"/>
+          <w:color w:val="D4D4D4"/>
+          <w:sz w:val="21"/>
+          <w:szCs w:val="21"/>
+          <w:lang w:eastAsia="pt-BR"/>
+        </w:rPr>
+      </w:pPr>
+      <w:r>
+        <w:rPr>
+          <w:rFonts w:ascii="Courier New" w:eastAsia="Times New Roman" w:hAnsi="Courier New" w:cs="Courier New"/>
+          <w:color w:val="D4D4D4"/>
+          <w:sz w:val="21"/>
+          <w:szCs w:val="21"/>
+          <w:lang w:eastAsia="pt-BR"/>
+        </w:rPr>
+        <w:t>  dados_new = pd.concat</w:t>
+      </w:r>
+      <w:r>
+        <w:rPr>
+          <w:rFonts w:ascii="Courier New" w:eastAsia="Times New Roman" w:hAnsi="Courier New" w:cs="Courier New"/>
+          <w:color w:val="DCDCDC"/>
+          <w:sz w:val="21"/>
+          <w:szCs w:val="21"/>
+          <w:lang w:eastAsia="pt-BR"/>
+        </w:rPr>
+        <w:t>([</w:t>
+      </w:r>
+      <w:r>
+        <w:rPr>
+          <w:rFonts w:ascii="Courier New" w:eastAsia="Times New Roman" w:hAnsi="Courier New" w:cs="Courier New"/>
+          <w:color w:val="D4D4D4"/>
+          <w:sz w:val="21"/>
+          <w:szCs w:val="21"/>
+          <w:lang w:eastAsia="pt-BR"/>
+        </w:rPr>
+        <w:t>dados_new</w:t>
+      </w:r>
+      <w:r>
+        <w:rPr>
+          <w:rFonts w:ascii="Courier New" w:eastAsia="Times New Roman" w:hAnsi="Courier New" w:cs="Courier New"/>
+          <w:color w:val="DCDCDC"/>
+          <w:sz w:val="21"/>
+          <w:szCs w:val="21"/>
+          <w:lang w:eastAsia="pt-BR"/>
+        </w:rPr>
+        <w:t>,</w:t>
+      </w:r>
+      <w:r>
+        <w:rPr>
+          <w:rFonts w:ascii="Courier New" w:eastAsia="Times New Roman" w:hAnsi="Courier New" w:cs="Courier New"/>
+          <w:color w:val="D4D4D4"/>
+          <w:sz w:val="21"/>
+          <w:szCs w:val="21"/>
+          <w:lang w:eastAsia="pt-BR"/>
+        </w:rPr>
+        <w:t> dados_selecao</w:t>
+      </w:r>
+      <w:r>
+        <w:rPr>
+          <w:rFonts w:ascii="Courier New" w:eastAsia="Times New Roman" w:hAnsi="Courier New" w:cs="Courier New"/>
+          <w:color w:val="DCDCDC"/>
+          <w:sz w:val="21"/>
+          <w:szCs w:val="21"/>
+          <w:lang w:eastAsia="pt-BR"/>
+        </w:rPr>
+        <w:t>])</w:t>
+      </w:r>
+    </w:p>
+    <w:p>
+      <w:pPr>
+        <w:shd w:val="clear" w:color="auto" w:fill="1E1E1E"/>
+        <w:spacing w:after="0" w:line="285" w:lineRule="atLeast"/>
+        <w:rPr>
+          <w:rFonts w:ascii="Courier New" w:eastAsia="Times New Roman" w:hAnsi="Courier New" w:cs="Courier New"/>
+          <w:color w:val="D4D4D4"/>
+          <w:sz w:val="21"/>
+          <w:szCs w:val="21"/>
+          <w:lang w:eastAsia="pt-BR"/>
+        </w:rPr>
+      </w:pPr>
+      <w:r>
+        <w:rPr>
+          <w:rFonts w:ascii="Courier New" w:eastAsia="Times New Roman" w:hAnsi="Courier New" w:cs="Courier New"/>
+          <w:color w:val="D4D4D4"/>
+          <w:sz w:val="21"/>
+          <w:szCs w:val="21"/>
+          <w:lang w:eastAsia="pt-BR"/>
+        </w:rPr>
+        <w:t>dados_new.boxplot</w:t>
+      </w:r>
+      <w:r>
+        <w:rPr>
+          <w:rFonts w:ascii="Courier New" w:eastAsia="Times New Roman" w:hAnsi="Courier New" w:cs="Courier New"/>
+          <w:color w:val="DCDCDC"/>
+          <w:sz w:val="21"/>
+          <w:szCs w:val="21"/>
+          <w:lang w:eastAsia="pt-BR"/>
+        </w:rPr>
+        <w:t>([</w:t>
+      </w:r>
+      <w:r>
+        <w:rPr>
+          <w:rFonts w:ascii="Courier New" w:eastAsia="Times New Roman" w:hAnsi="Courier New" w:cs="Courier New"/>
+          <w:color w:val="CE9178"/>
+          <w:sz w:val="21"/>
+          <w:szCs w:val="21"/>
+          <w:lang w:eastAsia="pt-BR"/>
+        </w:rPr>
+        <w:t>'Valor'</w:t>
+      </w:r>
+      <w:r>
+        <w:rPr>
+          <w:rFonts w:ascii="Courier New" w:eastAsia="Times New Roman" w:hAnsi="Courier New" w:cs="Courier New"/>
+          <w:color w:val="DCDCDC"/>
+          <w:sz w:val="21"/>
+          <w:szCs w:val="21"/>
+          <w:lang w:eastAsia="pt-BR"/>
+        </w:rPr>
+        <w:t>],</w:t>
+      </w:r>
+      <w:r>
+        <w:rPr>
+          <w:rFonts w:ascii="Courier New" w:eastAsia="Times New Roman" w:hAnsi="Courier New" w:cs="Courier New"/>
+          <w:color w:val="D4D4D4"/>
+          <w:sz w:val="21"/>
+          <w:szCs w:val="21"/>
+          <w:lang w:eastAsia="pt-BR"/>
+        </w:rPr>
+        <w:t> by = </w:t>
+      </w:r>
+      <w:r>
+        <w:rPr>
+          <w:rFonts w:ascii="Courier New" w:eastAsia="Times New Roman" w:hAnsi="Courier New" w:cs="Courier New"/>
+          <w:color w:val="DCDCDC"/>
+          <w:sz w:val="21"/>
+          <w:szCs w:val="21"/>
+          <w:lang w:eastAsia="pt-BR"/>
+        </w:rPr>
+        <w:t>[</w:t>
+      </w:r>
+      <w:r>
+        <w:rPr>
+          <w:rFonts w:ascii="Courier New" w:eastAsia="Times New Roman" w:hAnsi="Courier New" w:cs="Courier New"/>
+          <w:color w:val="CE9178"/>
+          <w:sz w:val="21"/>
+          <w:szCs w:val="21"/>
+          <w:lang w:eastAsia="pt-BR"/>
+        </w:rPr>
+        <w:t>'Tipo'</w:t>
+      </w:r>
+      <w:r>
+        <w:rPr>
+          <w:rFonts w:ascii="Courier New" w:eastAsia="Times New Roman" w:hAnsi="Courier New" w:cs="Courier New"/>
+          <w:color w:val="DCDCDC"/>
+          <w:sz w:val="21"/>
+          <w:szCs w:val="21"/>
+          <w:lang w:eastAsia="pt-BR"/>
+        </w:rPr>
+        <w:t>])</w:t>
+      </w:r>
+      <w:r>
+        <w:rPr>
+          <w:rFonts w:ascii="Courier New" w:eastAsia="Times New Roman" w:hAnsi="Courier New" w:cs="Courier New"/>
+          <w:color w:val="D4D4D4"/>
+          <w:sz w:val="21"/>
+          <w:szCs w:val="21"/>
+          <w:lang w:eastAsia="pt-BR"/>
+        </w:rPr>
+        <w:t>  </w:t>
+      </w:r>
+    </w:p>
+    <w:p>
+      <w:pPr>
+        <w:spacing w:before="240" w:line="360" w:lineRule="auto"/>
+        <w:jc w:val="center"/>
+        <w:rPr>
+          <w:rFonts w:ascii="Times New Roman" w:hAnsi="Times New Roman" w:cs="Times New Roman"/>
+          <w:sz w:val="24"/>
+          <w:szCs w:val="24"/>
+        </w:rPr>
+      </w:pPr>
+      <w:r>
+        <w:rPr>
+          <w:noProof/>
+        </w:rPr>
+        <w:drawing>
+          <wp:inline distT="0" distB="0" distL="0" distR="0" wp14:anchorId="765F4ADE" wp14:editId="321675F5">
+            <wp:extent cx="3733800" cy="1749670"/>
+            <wp:effectExtent l="0" t="0" r="0" b="3175"/>
+            <wp:docPr id="102" name="Imagem 102"/>
+            <wp:cNvGraphicFramePr>
+              <a:graphicFrameLocks xmlns:a="http://schemas.openxmlformats.org/drawingml/2006/main" noChangeAspect="1"/>
+            </wp:cNvGraphicFramePr>
+            <a:graphic xmlns:a="http://schemas.openxmlformats.org/drawingml/2006/main">
+              <a:graphicData uri="http://schemas.openxmlformats.org/drawingml/2006/picture">
+                <pic:pic xmlns:pic="http://schemas.openxmlformats.org/drawingml/2006/picture">
+                  <pic:nvPicPr>
+                    <pic:cNvPr id="0" name="Picture 9"/>
+                    <pic:cNvPicPr>
+                      <a:picLocks noChangeAspect="1" noChangeArrowheads="1"/>
+                    </pic:cNvPicPr>
+                  </pic:nvPicPr>
+                  <pic:blipFill>
+                    <a:blip r:embed="rId107">
+                      <a:extLst>
+                        <a:ext uri="{28A0092B-C50C-407E-A947-70E740481C1C}">
+                          <a14:useLocalDpi xmlns:a14="http://schemas.microsoft.com/office/drawing/2010/main" val="0"/>
+                        </a:ext>
+                      </a:extLst>
+                    </a:blip>
+                    <a:srcRect/>
+                    <a:stretch>
+                      <a:fillRect/>
+                    </a:stretch>
+                  </pic:blipFill>
+                  <pic:spPr bwMode="auto">
+                    <a:xfrm>
+                      <a:off x="0" y="0"/>
+                      <a:ext cx="3742062" cy="1753542"/>
+                    </a:xfrm>
+                    <a:prstGeom prst="rect">
+                      <a:avLst/>
+                    </a:prstGeom>
+                    <a:noFill/>
+                    <a:ln>
+                      <a:noFill/>
+                    </a:ln>
+                  </pic:spPr>
+                </pic:pic>
+              </a:graphicData>
+            </a:graphic>
+          </wp:inline>
+        </w:drawing>
+      </w:r>
+    </w:p>
+    <w:p>
+      <w:pPr>
+        <w:pStyle w:val="PargrafodaLista"/>
+        <w:numPr>
+          <w:ilvl w:val="3"/>
+          <w:numId w:val="2"/>
+        </w:numPr>
+        <w:spacing w:before="240" w:line="360" w:lineRule="auto"/>
+        <w:jc w:val="both"/>
+        <w:rPr>
+          <w:rFonts w:ascii="Times New Roman" w:hAnsi="Times New Roman" w:cs="Times New Roman"/>
+          <w:sz w:val="24"/>
+          <w:szCs w:val="24"/>
+        </w:rPr>
+      </w:pPr>
+      <w:r>
+        <w:rPr>
+          <w:rFonts w:ascii="Times New Roman" w:hAnsi="Times New Roman" w:cs="Times New Roman"/>
+          <w:sz w:val="24"/>
+          <w:szCs w:val="24"/>
+        </w:rPr>
+        <w:lastRenderedPageBreak/>
+        <w:t xml:space="preserve"> Podemos notar que o resultado é bem diferente da imagem anterior.</w:t>
       </w:r>
     </w:p>
     <w:sectPr>

</xml_diff>

<commit_message>
Finalizei a aula 9 e o curso todo
O que aprendemos.
Ainda falta colocar uma parte do resumo da aula extra, vem a seguir
</commit_message>
<xml_diff>
--- a/Python para Data Science/Python Pandas/Anotações/Python Pandas - Anotações.docx
+++ b/Python para Data Science/Python Pandas/Anotações/Python Pandas - Anotações.docx
@@ -611,7 +611,25 @@
           <w:sz w:val="24"/>
           <w:szCs w:val="24"/>
         </w:rPr>
-        <w:t>a versão do python e do pandas para quais quisermos.</w:t>
+        <w:t xml:space="preserve">a versão do python e </w:t>
+      </w:r>
+      <w:proofErr w:type="gramStart"/>
+      <w:r>
+        <w:rPr>
+          <w:rFonts w:ascii="Times New Roman" w:hAnsi="Times New Roman" w:cs="Times New Roman"/>
+          <w:sz w:val="24"/>
+          <w:szCs w:val="24"/>
+        </w:rPr>
+        <w:t>do pandas</w:t>
+      </w:r>
+      <w:proofErr w:type="gramEnd"/>
+      <w:r>
+        <w:rPr>
+          <w:rFonts w:ascii="Times New Roman" w:hAnsi="Times New Roman" w:cs="Times New Roman"/>
+          <w:sz w:val="24"/>
+          <w:szCs w:val="24"/>
+        </w:rPr>
+        <w:t xml:space="preserve"> para quais quisermos.</w:t>
       </w:r>
     </w:p>
     <w:p>
@@ -671,7 +689,25 @@
           <w:sz w:val="24"/>
           <w:szCs w:val="24"/>
         </w:rPr>
-        <w:t xml:space="preserve"> do próprio anaconda. Se fizer isso, vai criar o ambiente normalmente.</w:t>
+        <w:t xml:space="preserve"> do </w:t>
+      </w:r>
+      <w:proofErr w:type="gramStart"/>
+      <w:r>
+        <w:rPr>
+          <w:rFonts w:ascii="Times New Roman" w:hAnsi="Times New Roman" w:cs="Times New Roman"/>
+          <w:sz w:val="24"/>
+          <w:szCs w:val="24"/>
+        </w:rPr>
+        <w:t>próprio anaconda</w:t>
+      </w:r>
+      <w:proofErr w:type="gramEnd"/>
+      <w:r>
+        <w:rPr>
+          <w:rFonts w:ascii="Times New Roman" w:hAnsi="Times New Roman" w:cs="Times New Roman"/>
+          <w:sz w:val="24"/>
+          <w:szCs w:val="24"/>
+        </w:rPr>
+        <w:t>. Se fizer isso, vai criar o ambiente normalmente.</w:t>
       </w:r>
     </w:p>
     <w:p>
@@ -695,7 +731,25 @@
           <w:sz w:val="24"/>
           <w:szCs w:val="24"/>
         </w:rPr>
-        <w:t>Após o carregamento e criação do ambiente, ao entrar na parte de ambientes do anaconda veremos nosso ambiente lá:</w:t>
+        <w:t xml:space="preserve">Após o carregamento e criação do ambiente, ao entrar na parte de ambientes </w:t>
+      </w:r>
+      <w:proofErr w:type="gramStart"/>
+      <w:r>
+        <w:rPr>
+          <w:rFonts w:ascii="Times New Roman" w:hAnsi="Times New Roman" w:cs="Times New Roman"/>
+          <w:sz w:val="24"/>
+          <w:szCs w:val="24"/>
+        </w:rPr>
+        <w:t>do anaconda</w:t>
+      </w:r>
+      <w:proofErr w:type="gramEnd"/>
+      <w:r>
+        <w:rPr>
+          <w:rFonts w:ascii="Times New Roman" w:hAnsi="Times New Roman" w:cs="Times New Roman"/>
+          <w:sz w:val="24"/>
+          <w:szCs w:val="24"/>
+        </w:rPr>
+        <w:t xml:space="preserve"> veremos nosso ambiente lá:</w:t>
       </w:r>
     </w:p>
     <w:p>
@@ -1494,7 +1548,25 @@
           <w:sz w:val="24"/>
           <w:szCs w:val="24"/>
         </w:rPr>
-        <w:t>Criamos um notebook com o python 3 e começamos importando o pandas e lendo o arquivo:</w:t>
+        <w:t xml:space="preserve">Criamos um notebook com o python 3 e começamos importando </w:t>
+      </w:r>
+      <w:proofErr w:type="gramStart"/>
+      <w:r>
+        <w:rPr>
+          <w:rFonts w:ascii="Times New Roman" w:hAnsi="Times New Roman" w:cs="Times New Roman"/>
+          <w:sz w:val="24"/>
+          <w:szCs w:val="24"/>
+        </w:rPr>
+        <w:t>o pandas</w:t>
+      </w:r>
+      <w:proofErr w:type="gramEnd"/>
+      <w:r>
+        <w:rPr>
+          <w:rFonts w:ascii="Times New Roman" w:hAnsi="Times New Roman" w:cs="Times New Roman"/>
+          <w:sz w:val="24"/>
+          <w:szCs w:val="24"/>
+        </w:rPr>
+        <w:t xml:space="preserve"> e lendo o arquivo:</w:t>
       </w:r>
     </w:p>
     <w:p>
@@ -1982,6 +2054,7 @@
         </w:rPr>
       </w:pPr>
       <w:proofErr w:type="spellStart"/>
+      <w:proofErr w:type="gramStart"/>
       <w:r>
         <w:rPr>
           <w:rFonts w:ascii="Times New Roman" w:hAnsi="Times New Roman" w:cs="Times New Roman"/>
@@ -1991,6 +2064,7 @@
         <w:t>pd.DataFrame</w:t>
       </w:r>
       <w:proofErr w:type="spellEnd"/>
+      <w:proofErr w:type="gramEnd"/>
       <w:r>
         <w:rPr>
           <w:rFonts w:ascii="Times New Roman" w:hAnsi="Times New Roman" w:cs="Times New Roman"/>
@@ -3238,13 +3312,23 @@
         <w:t>Uma base CSV (</w:t>
       </w:r>
       <w:proofErr w:type="spellStart"/>
-      <w:r>
-        <w:rPr>
-          <w:rFonts w:ascii="Times New Roman" w:hAnsi="Times New Roman" w:cs="Times New Roman"/>
-          <w:sz w:val="24"/>
-          <w:szCs w:val="24"/>
-        </w:rPr>
-        <w:t>pd.read_csv</w:t>
+      <w:proofErr w:type="gramStart"/>
+      <w:r>
+        <w:rPr>
+          <w:rFonts w:ascii="Times New Roman" w:hAnsi="Times New Roman" w:cs="Times New Roman"/>
+          <w:sz w:val="24"/>
+          <w:szCs w:val="24"/>
+        </w:rPr>
+        <w:t>pd.read</w:t>
+      </w:r>
+      <w:proofErr w:type="gramEnd"/>
+      <w:r>
+        <w:rPr>
+          <w:rFonts w:ascii="Times New Roman" w:hAnsi="Times New Roman" w:cs="Times New Roman"/>
+          <w:sz w:val="24"/>
+          <w:szCs w:val="24"/>
+        </w:rPr>
+        <w:t>_csv</w:t>
       </w:r>
       <w:proofErr w:type="spellEnd"/>
       <w:r>
@@ -3288,13 +3372,23 @@
         <w:t>Uma base JSON (</w:t>
       </w:r>
       <w:proofErr w:type="spellStart"/>
-      <w:r>
-        <w:rPr>
-          <w:rFonts w:ascii="Times New Roman" w:hAnsi="Times New Roman" w:cs="Times New Roman"/>
-          <w:sz w:val="24"/>
-          <w:szCs w:val="24"/>
-        </w:rPr>
-        <w:t>pd.read_json</w:t>
+      <w:proofErr w:type="gramStart"/>
+      <w:r>
+        <w:rPr>
+          <w:rFonts w:ascii="Times New Roman" w:hAnsi="Times New Roman" w:cs="Times New Roman"/>
+          <w:sz w:val="24"/>
+          <w:szCs w:val="24"/>
+        </w:rPr>
+        <w:t>pd.read</w:t>
+      </w:r>
+      <w:proofErr w:type="gramEnd"/>
+      <w:r>
+        <w:rPr>
+          <w:rFonts w:ascii="Times New Roman" w:hAnsi="Times New Roman" w:cs="Times New Roman"/>
+          <w:sz w:val="24"/>
+          <w:szCs w:val="24"/>
+        </w:rPr>
+        <w:t>_json</w:t>
       </w:r>
       <w:proofErr w:type="spellEnd"/>
       <w:r>
@@ -3340,6 +3434,7 @@
         <w:t>Uma base TXT (</w:t>
       </w:r>
       <w:proofErr w:type="spellStart"/>
+      <w:proofErr w:type="gramStart"/>
       <w:r>
         <w:rPr>
           <w:rFonts w:ascii="Times New Roman" w:hAnsi="Times New Roman" w:cs="Times New Roman"/>
@@ -3347,7 +3442,17 @@
           <w:szCs w:val="24"/>
           <w:lang w:val="en-US"/>
         </w:rPr>
-        <w:t>pd.read_table</w:t>
+        <w:t>pd.read</w:t>
+      </w:r>
+      <w:proofErr w:type="gramEnd"/>
+      <w:r>
+        <w:rPr>
+          <w:rFonts w:ascii="Times New Roman" w:hAnsi="Times New Roman" w:cs="Times New Roman"/>
+          <w:sz w:val="24"/>
+          <w:szCs w:val="24"/>
+          <w:lang w:val="en-US"/>
+        </w:rPr>
+        <w:t>_table</w:t>
       </w:r>
       <w:proofErr w:type="spellEnd"/>
       <w:r>
@@ -3393,13 +3498,23 @@
         <w:t>Um arquivo EXCEL (</w:t>
       </w:r>
       <w:proofErr w:type="spellStart"/>
-      <w:r>
-        <w:rPr>
-          <w:rFonts w:ascii="Times New Roman" w:hAnsi="Times New Roman" w:cs="Times New Roman"/>
-          <w:sz w:val="24"/>
-          <w:szCs w:val="24"/>
-        </w:rPr>
-        <w:t>pd.read_excel</w:t>
+      <w:proofErr w:type="gramStart"/>
+      <w:r>
+        <w:rPr>
+          <w:rFonts w:ascii="Times New Roman" w:hAnsi="Times New Roman" w:cs="Times New Roman"/>
+          <w:sz w:val="24"/>
+          <w:szCs w:val="24"/>
+        </w:rPr>
+        <w:t>pd.read</w:t>
+      </w:r>
+      <w:proofErr w:type="gramEnd"/>
+      <w:r>
+        <w:rPr>
+          <w:rFonts w:ascii="Times New Roman" w:hAnsi="Times New Roman" w:cs="Times New Roman"/>
+          <w:sz w:val="24"/>
+          <w:szCs w:val="24"/>
+        </w:rPr>
+        <w:t>_excel</w:t>
       </w:r>
       <w:proofErr w:type="spellEnd"/>
       <w:r>
@@ -3443,13 +3558,23 @@
         <w:t>Uma página HTML (</w:t>
       </w:r>
       <w:proofErr w:type="spellStart"/>
-      <w:r>
-        <w:rPr>
-          <w:rFonts w:ascii="Times New Roman" w:hAnsi="Times New Roman" w:cs="Times New Roman"/>
-          <w:sz w:val="24"/>
-          <w:szCs w:val="24"/>
-        </w:rPr>
-        <w:t>pd.read_html</w:t>
+      <w:proofErr w:type="gramStart"/>
+      <w:r>
+        <w:rPr>
+          <w:rFonts w:ascii="Times New Roman" w:hAnsi="Times New Roman" w:cs="Times New Roman"/>
+          <w:sz w:val="24"/>
+          <w:szCs w:val="24"/>
+        </w:rPr>
+        <w:t>pd.read</w:t>
+      </w:r>
+      <w:proofErr w:type="gramEnd"/>
+      <w:r>
+        <w:rPr>
+          <w:rFonts w:ascii="Times New Roman" w:hAnsi="Times New Roman" w:cs="Times New Roman"/>
+          <w:sz w:val="24"/>
+          <w:szCs w:val="24"/>
+        </w:rPr>
+        <w:t>_html</w:t>
       </w:r>
       <w:proofErr w:type="spellEnd"/>
       <w:r>
@@ -3527,6 +3652,7 @@
         </w:rPr>
       </w:pPr>
       <w:proofErr w:type="spellStart"/>
+      <w:proofErr w:type="gramStart"/>
       <w:r>
         <w:rPr>
           <w:rFonts w:ascii="Times New Roman" w:hAnsi="Times New Roman" w:cs="Times New Roman"/>
@@ -3542,7 +3668,16 @@
           <w:sz w:val="24"/>
           <w:szCs w:val="24"/>
         </w:rPr>
-        <w:t>()</w:t>
+        <w:t>(</w:t>
+      </w:r>
+      <w:proofErr w:type="gramEnd"/>
+      <w:r>
+        <w:rPr>
+          <w:rFonts w:ascii="Times New Roman" w:hAnsi="Times New Roman" w:cs="Times New Roman"/>
+          <w:sz w:val="24"/>
+          <w:szCs w:val="24"/>
+        </w:rPr>
+        <w:t>)</w:t>
       </w:r>
       <w:r>
         <w:rPr>
@@ -3568,13 +3703,23 @@
           <w:szCs w:val="24"/>
         </w:rPr>
       </w:pPr>
-      <w:r>
-        <w:rPr>
-          <w:rFonts w:ascii="Times New Roman" w:hAnsi="Times New Roman" w:cs="Times New Roman"/>
-          <w:sz w:val="24"/>
-          <w:szCs w:val="24"/>
-        </w:rPr>
-        <w:t>head()</w:t>
+      <w:proofErr w:type="gramStart"/>
+      <w:r>
+        <w:rPr>
+          <w:rFonts w:ascii="Times New Roman" w:hAnsi="Times New Roman" w:cs="Times New Roman"/>
+          <w:sz w:val="24"/>
+          <w:szCs w:val="24"/>
+        </w:rPr>
+        <w:t>head(</w:t>
+      </w:r>
+      <w:proofErr w:type="gramEnd"/>
+      <w:r>
+        <w:rPr>
+          <w:rFonts w:ascii="Times New Roman" w:hAnsi="Times New Roman" w:cs="Times New Roman"/>
+          <w:sz w:val="24"/>
+          <w:szCs w:val="24"/>
+        </w:rPr>
+        <w:t>)</w:t>
       </w:r>
       <w:r>
         <w:rPr>
@@ -3909,16 +4054,34 @@
           <w:sz w:val="24"/>
           <w:szCs w:val="24"/>
         </w:rPr>
-        <w:t>Drop_duplicates</w:t>
-      </w:r>
-      <w:proofErr w:type="spellEnd"/>
-      <w:r>
-        <w:rPr>
-          <w:rFonts w:ascii="Times New Roman" w:hAnsi="Times New Roman" w:cs="Times New Roman"/>
-          <w:sz w:val="24"/>
-          <w:szCs w:val="24"/>
-        </w:rPr>
-        <w:t>(): Elimina todas as duplicatas de uma series/</w:t>
+        <w:t>Drop_</w:t>
+      </w:r>
+      <w:proofErr w:type="gramStart"/>
+      <w:r>
+        <w:rPr>
+          <w:rFonts w:ascii="Times New Roman" w:hAnsi="Times New Roman" w:cs="Times New Roman"/>
+          <w:sz w:val="24"/>
+          <w:szCs w:val="24"/>
+        </w:rPr>
+        <w:t>duplicates</w:t>
+      </w:r>
+      <w:proofErr w:type="spellEnd"/>
+      <w:r>
+        <w:rPr>
+          <w:rFonts w:ascii="Times New Roman" w:hAnsi="Times New Roman" w:cs="Times New Roman"/>
+          <w:sz w:val="24"/>
+          <w:szCs w:val="24"/>
+        </w:rPr>
+        <w:t>(</w:t>
+      </w:r>
+      <w:proofErr w:type="gramEnd"/>
+      <w:r>
+        <w:rPr>
+          <w:rFonts w:ascii="Times New Roman" w:hAnsi="Times New Roman" w:cs="Times New Roman"/>
+          <w:sz w:val="24"/>
+          <w:szCs w:val="24"/>
+        </w:rPr>
+        <w:t>): Elimina todas as duplicatas de uma series/</w:t>
       </w:r>
       <w:proofErr w:type="spellStart"/>
       <w:r>
@@ -5270,6 +5433,7 @@
         <w:t xml:space="preserve"> (por exemplo, dados['Tipo'] ou </w:t>
       </w:r>
       <w:proofErr w:type="spellStart"/>
+      <w:proofErr w:type="gramStart"/>
       <w:r>
         <w:rPr>
           <w:rFonts w:ascii="Times New Roman" w:hAnsi="Times New Roman" w:cs="Times New Roman"/>
@@ -5279,6 +5443,7 @@
         <w:t>dados.Tipo</w:t>
       </w:r>
       <w:proofErr w:type="spellEnd"/>
+      <w:proofErr w:type="gramEnd"/>
       <w:r>
         <w:rPr>
           <w:rFonts w:ascii="Times New Roman" w:hAnsi="Times New Roman" w:cs="Times New Roman"/>
@@ -5376,16 +5541,34 @@
           <w:sz w:val="24"/>
           <w:szCs w:val="24"/>
         </w:rPr>
-        <w:t>drop_duplicates</w:t>
-      </w:r>
-      <w:proofErr w:type="spellEnd"/>
-      <w:r>
-        <w:rPr>
-          <w:rFonts w:ascii="Times New Roman" w:hAnsi="Times New Roman" w:cs="Times New Roman"/>
-          <w:sz w:val="24"/>
-          <w:szCs w:val="24"/>
-        </w:rPr>
-        <w:t>())</w:t>
+        <w:t>drop_</w:t>
+      </w:r>
+      <w:proofErr w:type="gramStart"/>
+      <w:r>
+        <w:rPr>
+          <w:rFonts w:ascii="Times New Roman" w:hAnsi="Times New Roman" w:cs="Times New Roman"/>
+          <w:sz w:val="24"/>
+          <w:szCs w:val="24"/>
+        </w:rPr>
+        <w:t>duplicates</w:t>
+      </w:r>
+      <w:proofErr w:type="spellEnd"/>
+      <w:r>
+        <w:rPr>
+          <w:rFonts w:ascii="Times New Roman" w:hAnsi="Times New Roman" w:cs="Times New Roman"/>
+          <w:sz w:val="24"/>
+          <w:szCs w:val="24"/>
+        </w:rPr>
+        <w:t>(</w:t>
+      </w:r>
+      <w:proofErr w:type="gramEnd"/>
+      <w:r>
+        <w:rPr>
+          <w:rFonts w:ascii="Times New Roman" w:hAnsi="Times New Roman" w:cs="Times New Roman"/>
+          <w:sz w:val="24"/>
+          <w:szCs w:val="24"/>
+        </w:rPr>
+        <w:t>))</w:t>
       </w:r>
       <w:r>
         <w:rPr>
@@ -5644,6 +5827,7 @@
         <w:t xml:space="preserve"> </w:t>
       </w:r>
       <w:proofErr w:type="spellStart"/>
+      <w:proofErr w:type="gramStart"/>
       <w:r>
         <w:rPr>
           <w:rFonts w:ascii="Times New Roman" w:hAnsi="Times New Roman" w:cs="Times New Roman"/>
@@ -5653,6 +5837,7 @@
         <w:t>Df.isin</w:t>
       </w:r>
       <w:proofErr w:type="spellEnd"/>
+      <w:proofErr w:type="gramEnd"/>
       <w:r>
         <w:rPr>
           <w:rFonts w:ascii="Times New Roman" w:hAnsi="Times New Roman" w:cs="Times New Roman"/>
@@ -5763,15 +5948,27 @@
         <w:t>dados = </w:t>
       </w:r>
       <w:proofErr w:type="spellStart"/>
-      <w:r>
-        <w:rPr>
-          <w:rFonts w:ascii="Courier New" w:eastAsia="Times New Roman" w:hAnsi="Courier New" w:cs="Courier New"/>
-          <w:color w:val="D4D4D4"/>
-          <w:sz w:val="21"/>
-          <w:szCs w:val="21"/>
-          <w:lang w:eastAsia="pt-BR"/>
-        </w:rPr>
-        <w:t>pd.read_csv</w:t>
+      <w:proofErr w:type="gramStart"/>
+      <w:r>
+        <w:rPr>
+          <w:rFonts w:ascii="Courier New" w:eastAsia="Times New Roman" w:hAnsi="Courier New" w:cs="Courier New"/>
+          <w:color w:val="D4D4D4"/>
+          <w:sz w:val="21"/>
+          <w:szCs w:val="21"/>
+          <w:lang w:eastAsia="pt-BR"/>
+        </w:rPr>
+        <w:t>pd.read</w:t>
+      </w:r>
+      <w:proofErr w:type="gramEnd"/>
+      <w:r>
+        <w:rPr>
+          <w:rFonts w:ascii="Courier New" w:eastAsia="Times New Roman" w:hAnsi="Courier New" w:cs="Courier New"/>
+          <w:color w:val="D4D4D4"/>
+          <w:sz w:val="21"/>
+          <w:szCs w:val="21"/>
+          <w:lang w:eastAsia="pt-BR"/>
+        </w:rPr>
+        <w:t>_csv</w:t>
       </w:r>
       <w:proofErr w:type="spellEnd"/>
       <w:r>
@@ -5934,6 +6131,7 @@
         </w:rPr>
         <w:t>'Tipo'</w:t>
       </w:r>
+      <w:proofErr w:type="gramStart"/>
       <w:r>
         <w:rPr>
           <w:rFonts w:ascii="Courier New" w:eastAsia="Times New Roman" w:hAnsi="Courier New" w:cs="Courier New"/>
@@ -5963,7 +6161,18 @@
           <w:szCs w:val="21"/>
           <w:lang w:eastAsia="pt-BR"/>
         </w:rPr>
-        <w:t>drop_duplicates</w:t>
+        <w:t>drop</w:t>
+      </w:r>
+      <w:proofErr w:type="gramEnd"/>
+      <w:r>
+        <w:rPr>
+          <w:rFonts w:ascii="Courier New" w:eastAsia="Times New Roman" w:hAnsi="Courier New" w:cs="Courier New"/>
+          <w:color w:val="D4D4D4"/>
+          <w:sz w:val="21"/>
+          <w:szCs w:val="21"/>
+          <w:lang w:eastAsia="pt-BR"/>
+        </w:rPr>
+        <w:t>_duplicates</w:t>
       </w:r>
       <w:proofErr w:type="spellEnd"/>
       <w:r>
@@ -6313,6 +6522,7 @@
         </w:rPr>
         <w:t>'Tipo'</w:t>
       </w:r>
+      <w:proofErr w:type="gramStart"/>
       <w:r>
         <w:rPr>
           <w:rFonts w:ascii="Courier New" w:eastAsia="Times New Roman" w:hAnsi="Courier New" w:cs="Courier New"/>
@@ -6345,6 +6555,7 @@
         <w:t>isin</w:t>
       </w:r>
       <w:proofErr w:type="spellEnd"/>
+      <w:proofErr w:type="gramEnd"/>
       <w:r>
         <w:rPr>
           <w:rFonts w:ascii="Courier New" w:eastAsia="Times New Roman" w:hAnsi="Courier New" w:cs="Courier New"/>
@@ -6590,6 +6801,7 @@
         </w:rPr>
         <w:t>'Tipo'</w:t>
       </w:r>
+      <w:proofErr w:type="gramStart"/>
       <w:r>
         <w:rPr>
           <w:rFonts w:ascii="Courier New" w:eastAsia="Times New Roman" w:hAnsi="Courier New" w:cs="Courier New"/>
@@ -6622,6 +6834,7 @@
         <w:t>isin</w:t>
       </w:r>
       <w:proofErr w:type="spellEnd"/>
+      <w:proofErr w:type="gramEnd"/>
       <w:r>
         <w:rPr>
           <w:rFonts w:ascii="Courier New" w:eastAsia="Times New Roman" w:hAnsi="Courier New" w:cs="Courier New"/>
@@ -6741,9 +6954,21 @@
           <w:szCs w:val="21"/>
           <w:lang w:eastAsia="pt-BR"/>
         </w:rPr>
-        <w:t>dados_residencial.index</w:t>
-      </w:r>
-      <w:proofErr w:type="spellEnd"/>
+        <w:t>dados_</w:t>
+      </w:r>
+      <w:proofErr w:type="gramStart"/>
+      <w:r>
+        <w:rPr>
+          <w:rFonts w:ascii="Courier New" w:eastAsia="Times New Roman" w:hAnsi="Courier New" w:cs="Courier New"/>
+          <w:color w:val="D4D4D4"/>
+          <w:sz w:val="21"/>
+          <w:szCs w:val="21"/>
+          <w:lang w:eastAsia="pt-BR"/>
+        </w:rPr>
+        <w:t>residencial.index</w:t>
+      </w:r>
+      <w:proofErr w:type="spellEnd"/>
+      <w:proofErr w:type="gramEnd"/>
       <w:r>
         <w:rPr>
           <w:rFonts w:ascii="Courier New" w:eastAsia="Times New Roman" w:hAnsi="Courier New" w:cs="Courier New"/>
@@ -7021,16 +7246,34 @@
           <w:sz w:val="24"/>
           <w:szCs w:val="24"/>
         </w:rPr>
-        <w:t>to_csv</w:t>
-      </w:r>
-      <w:proofErr w:type="spellEnd"/>
-      <w:r>
-        <w:rPr>
-          <w:rFonts w:ascii="Times New Roman" w:hAnsi="Times New Roman" w:cs="Times New Roman"/>
-          <w:sz w:val="24"/>
-          <w:szCs w:val="24"/>
-        </w:rPr>
-        <w:t>(‘</w:t>
+        <w:t>to_</w:t>
+      </w:r>
+      <w:proofErr w:type="gramStart"/>
+      <w:r>
+        <w:rPr>
+          <w:rFonts w:ascii="Times New Roman" w:hAnsi="Times New Roman" w:cs="Times New Roman"/>
+          <w:sz w:val="24"/>
+          <w:szCs w:val="24"/>
+        </w:rPr>
+        <w:t>csv</w:t>
+      </w:r>
+      <w:proofErr w:type="spellEnd"/>
+      <w:r>
+        <w:rPr>
+          <w:rFonts w:ascii="Times New Roman" w:hAnsi="Times New Roman" w:cs="Times New Roman"/>
+          <w:sz w:val="24"/>
+          <w:szCs w:val="24"/>
+        </w:rPr>
+        <w:t>(</w:t>
+      </w:r>
+      <w:proofErr w:type="gramEnd"/>
+      <w:r>
+        <w:rPr>
+          <w:rFonts w:ascii="Times New Roman" w:hAnsi="Times New Roman" w:cs="Times New Roman"/>
+          <w:sz w:val="24"/>
+          <w:szCs w:val="24"/>
+        </w:rPr>
+        <w:t>‘</w:t>
       </w:r>
       <w:proofErr w:type="spellStart"/>
       <w:r>
@@ -7123,7 +7366,18 @@
           <w:szCs w:val="21"/>
           <w:lang w:eastAsia="pt-BR"/>
         </w:rPr>
-        <w:t>dados_residencial.to_csv</w:t>
+        <w:t>dados_residencial.to_</w:t>
+      </w:r>
+      <w:proofErr w:type="gramStart"/>
+      <w:r>
+        <w:rPr>
+          <w:rFonts w:ascii="Courier New" w:eastAsia="Times New Roman" w:hAnsi="Courier New" w:cs="Courier New"/>
+          <w:color w:val="D4D4D4"/>
+          <w:sz w:val="21"/>
+          <w:szCs w:val="21"/>
+          <w:lang w:eastAsia="pt-BR"/>
+        </w:rPr>
+        <w:t>csv</w:t>
       </w:r>
       <w:proofErr w:type="spellEnd"/>
       <w:r>
@@ -7136,6 +7390,7 @@
         </w:rPr>
         <w:t>(</w:t>
       </w:r>
+      <w:proofErr w:type="gramEnd"/>
       <w:r>
         <w:rPr>
           <w:rFonts w:ascii="Courier New" w:eastAsia="Times New Roman" w:hAnsi="Courier New" w:cs="Courier New"/>
@@ -7458,6 +7713,7 @@
         <w:t> </w:t>
       </w:r>
       <w:proofErr w:type="spellStart"/>
+      <w:proofErr w:type="gramStart"/>
       <w:r>
         <w:rPr>
           <w:rFonts w:ascii="Courier New" w:eastAsia="Times New Roman" w:hAnsi="Courier New" w:cs="Courier New"/>
@@ -7469,6 +7725,7 @@
         <w:t>google.colab</w:t>
       </w:r>
       <w:proofErr w:type="spellEnd"/>
+      <w:proofErr w:type="gramEnd"/>
       <w:r>
         <w:rPr>
           <w:rFonts w:ascii="Courier New" w:eastAsia="Times New Roman" w:hAnsi="Courier New" w:cs="Courier New"/>
@@ -7513,6 +7770,7 @@
         </w:rPr>
       </w:pPr>
       <w:proofErr w:type="spellStart"/>
+      <w:proofErr w:type="gramStart"/>
       <w:r>
         <w:rPr>
           <w:rFonts w:ascii="Courier New" w:eastAsia="Times New Roman" w:hAnsi="Courier New" w:cs="Courier New"/>
@@ -7524,6 +7782,7 @@
         <w:t>drive.mount</w:t>
       </w:r>
       <w:proofErr w:type="spellEnd"/>
+      <w:proofErr w:type="gramEnd"/>
       <w:r>
         <w:rPr>
           <w:rFonts w:ascii="Courier New" w:eastAsia="Times New Roman" w:hAnsi="Courier New" w:cs="Courier New"/>
@@ -7635,6 +7894,7 @@
           <w:lang w:val="en-US" w:eastAsia="pt-BR"/>
         </w:rPr>
       </w:pPr>
+      <w:proofErr w:type="gramStart"/>
       <w:r>
         <w:rPr>
           <w:rFonts w:ascii="Courier New" w:eastAsia="Times New Roman" w:hAnsi="Courier New" w:cs="Courier New"/>
@@ -7653,7 +7913,18 @@
           <w:szCs w:val="21"/>
           <w:lang w:val="en-US" w:eastAsia="pt-BR"/>
         </w:rPr>
-        <w:t>mv data</w:t>
+        <w:t>mv</w:t>
+      </w:r>
+      <w:proofErr w:type="gramEnd"/>
+      <w:r>
+        <w:rPr>
+          <w:rFonts w:ascii="Courier New" w:eastAsia="Times New Roman" w:hAnsi="Courier New" w:cs="Courier New"/>
+          <w:color w:val="D4D4D4"/>
+          <w:sz w:val="21"/>
+          <w:szCs w:val="21"/>
+          <w:lang w:val="en-US" w:eastAsia="pt-BR"/>
+        </w:rPr>
+        <w:t> data</w:t>
       </w:r>
       <w:r>
         <w:rPr>
@@ -7780,7 +8051,16 @@
           <w:szCs w:val="24"/>
         </w:rPr>
         <w:lastRenderedPageBreak/>
-        <w:t xml:space="preserve"> !</w:t>
+        <w:t xml:space="preserve"> </w:t>
+      </w:r>
+      <w:proofErr w:type="gramStart"/>
+      <w:r>
+        <w:rPr>
+          <w:rFonts w:ascii="Times New Roman" w:hAnsi="Times New Roman" w:cs="Times New Roman"/>
+          <w:sz w:val="24"/>
+          <w:szCs w:val="24"/>
+        </w:rPr>
+        <w:t>!</w:t>
       </w:r>
       <w:proofErr w:type="spellStart"/>
       <w:r>
@@ -7792,6 +8072,7 @@
         <w:t>cp</w:t>
       </w:r>
       <w:proofErr w:type="spellEnd"/>
+      <w:proofErr w:type="gramEnd"/>
       <w:r>
         <w:rPr>
           <w:rFonts w:ascii="Times New Roman" w:hAnsi="Times New Roman" w:cs="Times New Roman"/>
@@ -7822,7 +8103,16 @@
           <w:sz w:val="24"/>
           <w:szCs w:val="24"/>
         </w:rPr>
-        <w:t xml:space="preserve"> !</w:t>
+        <w:t xml:space="preserve"> </w:t>
+      </w:r>
+      <w:proofErr w:type="gramStart"/>
+      <w:r>
+        <w:rPr>
+          <w:rFonts w:ascii="Times New Roman" w:hAnsi="Times New Roman" w:cs="Times New Roman"/>
+          <w:sz w:val="24"/>
+          <w:szCs w:val="24"/>
+        </w:rPr>
+        <w:t>!</w:t>
       </w:r>
       <w:proofErr w:type="spellStart"/>
       <w:r>
@@ -7834,6 +8124,7 @@
         <w:t>mv</w:t>
       </w:r>
       <w:proofErr w:type="spellEnd"/>
+      <w:proofErr w:type="gramEnd"/>
       <w:r>
         <w:rPr>
           <w:rFonts w:ascii="Times New Roman" w:hAnsi="Times New Roman" w:cs="Times New Roman"/>
@@ -8057,7 +8348,18 @@
           <w:szCs w:val="21"/>
           <w:lang w:eastAsia="pt-BR"/>
         </w:rPr>
-        <w:t>dados_residencial.to_csv</w:t>
+        <w:t>dados_residencial.to_</w:t>
+      </w:r>
+      <w:proofErr w:type="gramStart"/>
+      <w:r>
+        <w:rPr>
+          <w:rFonts w:ascii="Courier New" w:eastAsia="Times New Roman" w:hAnsi="Courier New" w:cs="Courier New"/>
+          <w:color w:val="D4D4D4"/>
+          <w:sz w:val="21"/>
+          <w:szCs w:val="21"/>
+          <w:lang w:eastAsia="pt-BR"/>
+        </w:rPr>
+        <w:t>csv</w:t>
       </w:r>
       <w:r>
         <w:rPr>
@@ -8069,6 +8371,7 @@
         </w:rPr>
         <w:t>(</w:t>
       </w:r>
+      <w:proofErr w:type="gramEnd"/>
       <w:r>
         <w:rPr>
           <w:rFonts w:ascii="Courier New" w:eastAsia="Times New Roman" w:hAnsi="Courier New" w:cs="Courier New"/>
@@ -8180,16 +8483,34 @@
           <w:sz w:val="24"/>
           <w:szCs w:val="24"/>
         </w:rPr>
-        <w:t>Sort_index</w:t>
-      </w:r>
-      <w:proofErr w:type="spellEnd"/>
-      <w:r>
-        <w:rPr>
-          <w:rFonts w:ascii="Times New Roman" w:hAnsi="Times New Roman" w:cs="Times New Roman"/>
-          <w:sz w:val="24"/>
-          <w:szCs w:val="24"/>
-        </w:rPr>
-        <w:t>()</w:t>
+        <w:t>Sort_</w:t>
+      </w:r>
+      <w:proofErr w:type="gramStart"/>
+      <w:r>
+        <w:rPr>
+          <w:rFonts w:ascii="Times New Roman" w:hAnsi="Times New Roman" w:cs="Times New Roman"/>
+          <w:sz w:val="24"/>
+          <w:szCs w:val="24"/>
+        </w:rPr>
+        <w:t>index</w:t>
+      </w:r>
+      <w:proofErr w:type="spellEnd"/>
+      <w:r>
+        <w:rPr>
+          <w:rFonts w:ascii="Times New Roman" w:hAnsi="Times New Roman" w:cs="Times New Roman"/>
+          <w:sz w:val="24"/>
+          <w:szCs w:val="24"/>
+        </w:rPr>
+        <w:t>(</w:t>
+      </w:r>
+      <w:proofErr w:type="gramEnd"/>
+      <w:r>
+        <w:rPr>
+          <w:rFonts w:ascii="Times New Roman" w:hAnsi="Times New Roman" w:cs="Times New Roman"/>
+          <w:sz w:val="24"/>
+          <w:szCs w:val="24"/>
+        </w:rPr>
+        <w:t>)</w:t>
       </w:r>
     </w:p>
     <w:p>
@@ -8562,6 +8883,7 @@
         </w:rPr>
         <w:t>ln = </w:t>
       </w:r>
+      <w:proofErr w:type="gramStart"/>
       <w:r>
         <w:rPr>
           <w:rFonts w:ascii="Courier New" w:eastAsia="Times New Roman" w:hAnsi="Courier New" w:cs="Courier New"/>
@@ -8582,6 +8904,7 @@
         </w:rPr>
         <w:t>(</w:t>
       </w:r>
+      <w:proofErr w:type="gramEnd"/>
       <w:r>
         <w:rPr>
           <w:rFonts w:ascii="Courier New" w:eastAsia="Times New Roman" w:hAnsi="Courier New" w:cs="Courier New"/>
@@ -8701,6 +9024,7 @@
         <w:t> = </w:t>
       </w:r>
       <w:proofErr w:type="spellStart"/>
+      <w:proofErr w:type="gramStart"/>
       <w:r>
         <w:rPr>
           <w:rFonts w:ascii="Courier New" w:eastAsia="Times New Roman" w:hAnsi="Courier New" w:cs="Courier New"/>
@@ -8712,6 +9036,7 @@
         <w:t>pd.DataFrame</w:t>
       </w:r>
       <w:proofErr w:type="spellEnd"/>
+      <w:proofErr w:type="gramEnd"/>
       <w:r>
         <w:rPr>
           <w:rFonts w:ascii="Courier New" w:eastAsia="Times New Roman" w:hAnsi="Courier New" w:cs="Courier New"/>
@@ -8911,6 +9236,7 @@
         </w:rPr>
       </w:pPr>
       <w:proofErr w:type="spellStart"/>
+      <w:proofErr w:type="gramStart"/>
       <w:r>
         <w:rPr>
           <w:rFonts w:ascii="Courier New" w:eastAsia="Times New Roman" w:hAnsi="Courier New" w:cs="Courier New"/>
@@ -8920,7 +9246,18 @@
           <w:lang w:val="en-US" w:eastAsia="pt-BR"/>
         </w:rPr>
         <w:lastRenderedPageBreak/>
-        <w:t>df.sort_index</w:t>
+        <w:t>df.sort</w:t>
+      </w:r>
+      <w:proofErr w:type="gramEnd"/>
+      <w:r>
+        <w:rPr>
+          <w:rFonts w:ascii="Courier New" w:eastAsia="Times New Roman" w:hAnsi="Courier New" w:cs="Courier New"/>
+          <w:color w:val="D4D4D4"/>
+          <w:sz w:val="21"/>
+          <w:szCs w:val="21"/>
+          <w:lang w:val="en-US" w:eastAsia="pt-BR"/>
+        </w:rPr>
+        <w:t>_index</w:t>
       </w:r>
       <w:proofErr w:type="spellEnd"/>
       <w:r>
@@ -8989,6 +9326,7 @@
         </w:rPr>
       </w:pPr>
       <w:proofErr w:type="spellStart"/>
+      <w:proofErr w:type="gramStart"/>
       <w:r>
         <w:rPr>
           <w:rFonts w:ascii="Courier New" w:eastAsia="Times New Roman" w:hAnsi="Courier New" w:cs="Courier New"/>
@@ -8997,7 +9335,18 @@
           <w:szCs w:val="21"/>
           <w:lang w:val="en-US" w:eastAsia="pt-BR"/>
         </w:rPr>
-        <w:t>df.sort_index</w:t>
+        <w:t>df.sort</w:t>
+      </w:r>
+      <w:proofErr w:type="gramEnd"/>
+      <w:r>
+        <w:rPr>
+          <w:rFonts w:ascii="Courier New" w:eastAsia="Times New Roman" w:hAnsi="Courier New" w:cs="Courier New"/>
+          <w:color w:val="D4D4D4"/>
+          <w:sz w:val="21"/>
+          <w:szCs w:val="21"/>
+          <w:lang w:val="en-US" w:eastAsia="pt-BR"/>
+        </w:rPr>
+        <w:t>_index</w:t>
       </w:r>
       <w:proofErr w:type="spellEnd"/>
       <w:r>
@@ -9188,9 +9537,9 @@
           <w:szCs w:val="24"/>
           <w:lang w:val="en-US"/>
         </w:rPr>
-        <w:t>Sort_values</w:t>
-      </w:r>
-      <w:proofErr w:type="spellEnd"/>
+        <w:t>Sort_</w:t>
+      </w:r>
+      <w:proofErr w:type="gramStart"/>
       <w:r>
         <w:rPr>
           <w:rFonts w:ascii="Times New Roman" w:hAnsi="Times New Roman" w:cs="Times New Roman"/>
@@ -9198,7 +9547,27 @@
           <w:szCs w:val="24"/>
           <w:lang w:val="en-US"/>
         </w:rPr>
-        <w:t>(by=’’, axis=…,</w:t>
+        <w:t>values</w:t>
+      </w:r>
+      <w:proofErr w:type="spellEnd"/>
+      <w:r>
+        <w:rPr>
+          <w:rFonts w:ascii="Times New Roman" w:hAnsi="Times New Roman" w:cs="Times New Roman"/>
+          <w:sz w:val="24"/>
+          <w:szCs w:val="24"/>
+          <w:lang w:val="en-US"/>
+        </w:rPr>
+        <w:t>(</w:t>
+      </w:r>
+      <w:proofErr w:type="gramEnd"/>
+      <w:r>
+        <w:rPr>
+          <w:rFonts w:ascii="Times New Roman" w:hAnsi="Times New Roman" w:cs="Times New Roman"/>
+          <w:sz w:val="24"/>
+          <w:szCs w:val="24"/>
+          <w:lang w:val="en-US"/>
+        </w:rPr>
+        <w:t>by=’’, axis=…,</w:t>
       </w:r>
       <w:proofErr w:type="spellStart"/>
       <w:r>
@@ -9347,6 +9716,7 @@
         </w:rPr>
       </w:pPr>
       <w:proofErr w:type="spellStart"/>
+      <w:proofErr w:type="gramStart"/>
       <w:r>
         <w:rPr>
           <w:rFonts w:ascii="Courier New" w:eastAsia="Times New Roman" w:hAnsi="Courier New" w:cs="Courier New"/>
@@ -9355,7 +9725,18 @@
           <w:szCs w:val="21"/>
           <w:lang w:val="en-US" w:eastAsia="pt-BR"/>
         </w:rPr>
-        <w:t>df.sort_values</w:t>
+        <w:t>df.sort</w:t>
+      </w:r>
+      <w:proofErr w:type="gramEnd"/>
+      <w:r>
+        <w:rPr>
+          <w:rFonts w:ascii="Courier New" w:eastAsia="Times New Roman" w:hAnsi="Courier New" w:cs="Courier New"/>
+          <w:color w:val="D4D4D4"/>
+          <w:sz w:val="21"/>
+          <w:szCs w:val="21"/>
+          <w:lang w:val="en-US" w:eastAsia="pt-BR"/>
+        </w:rPr>
+        <w:t>_values</w:t>
       </w:r>
       <w:proofErr w:type="spellEnd"/>
       <w:r>
@@ -9464,6 +9845,7 @@
         </w:rPr>
       </w:pPr>
       <w:proofErr w:type="spellStart"/>
+      <w:proofErr w:type="gramStart"/>
       <w:r>
         <w:rPr>
           <w:rFonts w:ascii="Courier New" w:eastAsia="Times New Roman" w:hAnsi="Courier New" w:cs="Courier New"/>
@@ -9472,7 +9854,18 @@
           <w:szCs w:val="21"/>
           <w:lang w:val="en-US" w:eastAsia="pt-BR"/>
         </w:rPr>
-        <w:t>df.sort_values</w:t>
+        <w:t>df.sort</w:t>
+      </w:r>
+      <w:proofErr w:type="gramEnd"/>
+      <w:r>
+        <w:rPr>
+          <w:rFonts w:ascii="Courier New" w:eastAsia="Times New Roman" w:hAnsi="Courier New" w:cs="Courier New"/>
+          <w:color w:val="D4D4D4"/>
+          <w:sz w:val="21"/>
+          <w:szCs w:val="21"/>
+          <w:lang w:val="en-US" w:eastAsia="pt-BR"/>
+        </w:rPr>
+        <w:t>_values</w:t>
       </w:r>
       <w:proofErr w:type="spellEnd"/>
       <w:r>
@@ -9764,6 +10157,7 @@
         </w:rPr>
       </w:pPr>
       <w:proofErr w:type="spellStart"/>
+      <w:proofErr w:type="gramStart"/>
       <w:r>
         <w:rPr>
           <w:rFonts w:ascii="Courier New" w:eastAsia="Times New Roman" w:hAnsi="Courier New" w:cs="Courier New"/>
@@ -9772,7 +10166,18 @@
           <w:szCs w:val="21"/>
           <w:lang w:val="en-US" w:eastAsia="pt-BR"/>
         </w:rPr>
-        <w:t>df.sort_values</w:t>
+        <w:t>df.sort</w:t>
+      </w:r>
+      <w:proofErr w:type="gramEnd"/>
+      <w:r>
+        <w:rPr>
+          <w:rFonts w:ascii="Courier New" w:eastAsia="Times New Roman" w:hAnsi="Courier New" w:cs="Courier New"/>
+          <w:color w:val="D4D4D4"/>
+          <w:sz w:val="21"/>
+          <w:szCs w:val="21"/>
+          <w:lang w:val="en-US" w:eastAsia="pt-BR"/>
+        </w:rPr>
+        <w:t>_values</w:t>
       </w:r>
       <w:proofErr w:type="spellEnd"/>
       <w:r>
@@ -10168,16 +10573,34 @@
           <w:sz w:val="24"/>
           <w:szCs w:val="24"/>
         </w:rPr>
-        <w:t>to_csv</w:t>
-      </w:r>
-      <w:proofErr w:type="spellEnd"/>
-      <w:r>
-        <w:rPr>
-          <w:rFonts w:ascii="Times New Roman" w:hAnsi="Times New Roman" w:cs="Times New Roman"/>
-          <w:sz w:val="24"/>
-          <w:szCs w:val="24"/>
-        </w:rPr>
-        <w:t>())</w:t>
+        <w:t>to_</w:t>
+      </w:r>
+      <w:proofErr w:type="gramStart"/>
+      <w:r>
+        <w:rPr>
+          <w:rFonts w:ascii="Times New Roman" w:hAnsi="Times New Roman" w:cs="Times New Roman"/>
+          <w:sz w:val="24"/>
+          <w:szCs w:val="24"/>
+        </w:rPr>
+        <w:t>csv</w:t>
+      </w:r>
+      <w:proofErr w:type="spellEnd"/>
+      <w:r>
+        <w:rPr>
+          <w:rFonts w:ascii="Times New Roman" w:hAnsi="Times New Roman" w:cs="Times New Roman"/>
+          <w:sz w:val="24"/>
+          <w:szCs w:val="24"/>
+        </w:rPr>
+        <w:t>(</w:t>
+      </w:r>
+      <w:proofErr w:type="gramEnd"/>
+      <w:r>
+        <w:rPr>
+          <w:rFonts w:ascii="Times New Roman" w:hAnsi="Times New Roman" w:cs="Times New Roman"/>
+          <w:sz w:val="24"/>
+          <w:szCs w:val="24"/>
+        </w:rPr>
+        <w:t>))</w:t>
       </w:r>
       <w:r>
         <w:rPr>
@@ -10237,16 +10660,34 @@
           <w:sz w:val="24"/>
           <w:szCs w:val="24"/>
         </w:rPr>
-        <w:t>sort_values</w:t>
-      </w:r>
-      <w:proofErr w:type="spellEnd"/>
-      <w:r>
-        <w:rPr>
-          <w:rFonts w:ascii="Times New Roman" w:hAnsi="Times New Roman" w:cs="Times New Roman"/>
-          <w:sz w:val="24"/>
-          <w:szCs w:val="24"/>
-        </w:rPr>
-        <w:t xml:space="preserve">() e </w:t>
+        <w:t>sort_</w:t>
+      </w:r>
+      <w:proofErr w:type="gramStart"/>
+      <w:r>
+        <w:rPr>
+          <w:rFonts w:ascii="Times New Roman" w:hAnsi="Times New Roman" w:cs="Times New Roman"/>
+          <w:sz w:val="24"/>
+          <w:szCs w:val="24"/>
+        </w:rPr>
+        <w:t>values</w:t>
+      </w:r>
+      <w:proofErr w:type="spellEnd"/>
+      <w:r>
+        <w:rPr>
+          <w:rFonts w:ascii="Times New Roman" w:hAnsi="Times New Roman" w:cs="Times New Roman"/>
+          <w:sz w:val="24"/>
+          <w:szCs w:val="24"/>
+        </w:rPr>
+        <w:t>(</w:t>
+      </w:r>
+      <w:proofErr w:type="gramEnd"/>
+      <w:r>
+        <w:rPr>
+          <w:rFonts w:ascii="Times New Roman" w:hAnsi="Times New Roman" w:cs="Times New Roman"/>
+          <w:sz w:val="24"/>
+          <w:szCs w:val="24"/>
+        </w:rPr>
+        <w:t xml:space="preserve">) e </w:t>
       </w:r>
       <w:proofErr w:type="spellStart"/>
       <w:r>
@@ -10971,6 +11412,7 @@
         <w:t>selecao</w:t>
       </w:r>
       <w:proofErr w:type="spellEnd"/>
+      <w:proofErr w:type="gramStart"/>
       <w:r>
         <w:rPr>
           <w:rFonts w:ascii="Courier New" w:eastAsia="Times New Roman" w:hAnsi="Courier New" w:cs="Courier New"/>
@@ -10991,6 +11433,7 @@
         </w:rPr>
         <w:t>.shape</w:t>
       </w:r>
+      <w:proofErr w:type="gramEnd"/>
       <w:r>
         <w:rPr>
           <w:rFonts w:ascii="Courier New" w:eastAsia="Times New Roman" w:hAnsi="Courier New" w:cs="Courier New"/>
@@ -11120,7 +11563,25 @@
           <w:sz w:val="24"/>
           <w:szCs w:val="24"/>
         </w:rPr>
-        <w:t xml:space="preserve"> Como pedimos o shape[0] ele irá exibir somente a quantidade de linhas que nossos dados com esse índice possuí.</w:t>
+        <w:t xml:space="preserve"> Como pedimos o </w:t>
+      </w:r>
+      <w:proofErr w:type="gramStart"/>
+      <w:r>
+        <w:rPr>
+          <w:rFonts w:ascii="Times New Roman" w:hAnsi="Times New Roman" w:cs="Times New Roman"/>
+          <w:sz w:val="24"/>
+          <w:szCs w:val="24"/>
+        </w:rPr>
+        <w:t>shape[</w:t>
+      </w:r>
+      <w:proofErr w:type="gramEnd"/>
+      <w:r>
+        <w:rPr>
+          <w:rFonts w:ascii="Times New Roman" w:hAnsi="Times New Roman" w:cs="Times New Roman"/>
+          <w:sz w:val="24"/>
+          <w:szCs w:val="24"/>
+        </w:rPr>
+        <w:t>0] ele irá exibir somente a quantidade de linhas que nossos dados com esse índice possuí.</w:t>
       </w:r>
     </w:p>
     <w:p>
@@ -11447,6 +11908,7 @@
         <w:t>selecao</w:t>
       </w:r>
       <w:proofErr w:type="spellEnd"/>
+      <w:proofErr w:type="gramStart"/>
       <w:r>
         <w:rPr>
           <w:rFonts w:ascii="Courier New" w:eastAsia="Times New Roman" w:hAnsi="Courier New" w:cs="Courier New"/>
@@ -11467,6 +11929,7 @@
         </w:rPr>
         <w:t>.shape</w:t>
       </w:r>
+      <w:proofErr w:type="gramEnd"/>
       <w:r>
         <w:rPr>
           <w:rFonts w:ascii="Courier New" w:eastAsia="Times New Roman" w:hAnsi="Courier New" w:cs="Courier New"/>
@@ -11848,6 +12311,7 @@
         <w:t>selecao</w:t>
       </w:r>
       <w:proofErr w:type="spellEnd"/>
+      <w:proofErr w:type="gramStart"/>
       <w:r>
         <w:rPr>
           <w:rFonts w:ascii="Courier New" w:eastAsia="Times New Roman" w:hAnsi="Courier New" w:cs="Courier New"/>
@@ -11868,6 +12332,7 @@
         </w:rPr>
         <w:t>.shape</w:t>
       </w:r>
+      <w:proofErr w:type="gramEnd"/>
       <w:r>
         <w:rPr>
           <w:rFonts w:ascii="Courier New" w:eastAsia="Times New Roman" w:hAnsi="Courier New" w:cs="Courier New"/>
@@ -12015,13 +12480,23 @@
           <w:szCs w:val="24"/>
         </w:rPr>
       </w:pPr>
-      <w:r>
-        <w:rPr>
-          <w:rFonts w:ascii="Times New Roman" w:hAnsi="Times New Roman" w:cs="Times New Roman"/>
-          <w:sz w:val="24"/>
-          <w:szCs w:val="24"/>
-        </w:rPr>
-        <w:t xml:space="preserve">Split(): separa uma str criando uma lista com cada elemento. Por padrão faz a quebra em espaços, mas pode ser alterado para fazer a quebra com qualquer </w:t>
+      <w:proofErr w:type="gramStart"/>
+      <w:r>
+        <w:rPr>
+          <w:rFonts w:ascii="Times New Roman" w:hAnsi="Times New Roman" w:cs="Times New Roman"/>
+          <w:sz w:val="24"/>
+          <w:szCs w:val="24"/>
+        </w:rPr>
+        <w:t>Split(</w:t>
+      </w:r>
+      <w:proofErr w:type="gramEnd"/>
+      <w:r>
+        <w:rPr>
+          <w:rFonts w:ascii="Times New Roman" w:hAnsi="Times New Roman" w:cs="Times New Roman"/>
+          <w:sz w:val="24"/>
+          <w:szCs w:val="24"/>
+        </w:rPr>
+        <w:t xml:space="preserve">): separa uma str criando uma lista com cada elemento. Por padrão faz a quebra em espaços, mas pode ser alterado para fazer a quebra com qualquer </w:t>
       </w:r>
       <w:proofErr w:type="spellStart"/>
       <w:r>
@@ -12062,18 +12537,30 @@
           <w:szCs w:val="21"/>
           <w:lang w:val="en-US" w:eastAsia="pt-BR"/>
         </w:rPr>
-        <w:t>'l1 l2 l3 l4'</w:t>
-      </w:r>
-      <w:r>
-        <w:rPr>
-          <w:rFonts w:ascii="Courier New" w:eastAsia="Times New Roman" w:hAnsi="Courier New" w:cs="Courier New"/>
-          <w:color w:val="D4D4D4"/>
+        <w:t>'l1 l2 l3 l4</w:t>
+      </w:r>
+      <w:proofErr w:type="gramStart"/>
+      <w:r>
+        <w:rPr>
+          <w:rFonts w:ascii="Courier New" w:eastAsia="Times New Roman" w:hAnsi="Courier New" w:cs="Courier New"/>
+          <w:color w:val="CE9178"/>
           <w:sz w:val="21"/>
           <w:szCs w:val="21"/>
           <w:lang w:val="en-US" w:eastAsia="pt-BR"/>
         </w:rPr>
+        <w:t>'</w:t>
+      </w:r>
+      <w:r>
+        <w:rPr>
+          <w:rFonts w:ascii="Courier New" w:eastAsia="Times New Roman" w:hAnsi="Courier New" w:cs="Courier New"/>
+          <w:color w:val="D4D4D4"/>
+          <w:sz w:val="21"/>
+          <w:szCs w:val="21"/>
+          <w:lang w:val="en-US" w:eastAsia="pt-BR"/>
+        </w:rPr>
         <w:t>.split</w:t>
       </w:r>
+      <w:proofErr w:type="gramEnd"/>
       <w:r>
         <w:rPr>
           <w:rFonts w:ascii="Courier New" w:eastAsia="Times New Roman" w:hAnsi="Courier New" w:cs="Courier New"/>
@@ -12178,6 +12665,7 @@
         </w:rPr>
       </w:pPr>
       <w:proofErr w:type="spellStart"/>
+      <w:proofErr w:type="gramStart"/>
       <w:r>
         <w:rPr>
           <w:rFonts w:ascii="Courier New" w:eastAsia="Times New Roman" w:hAnsi="Courier New" w:cs="Courier New"/>
@@ -12197,7 +12685,18 @@
           <w:szCs w:val="21"/>
           <w:lang w:eastAsia="pt-BR"/>
         </w:rPr>
-        <w:t>[[</w:t>
+        <w:t>[</w:t>
+      </w:r>
+      <w:proofErr w:type="gramEnd"/>
+      <w:r>
+        <w:rPr>
+          <w:rFonts w:ascii="Courier New" w:eastAsia="Times New Roman" w:hAnsi="Courier New" w:cs="Courier New"/>
+          <w:color w:val="DCDCDC"/>
+          <w:sz w:val="21"/>
+          <w:szCs w:val="21"/>
+          <w:lang w:eastAsia="pt-BR"/>
+        </w:rPr>
+        <w:t>[</w:t>
       </w:r>
       <w:r>
         <w:rPr>
@@ -12341,6 +12840,7 @@
         </w:rPr>
       </w:pPr>
       <w:proofErr w:type="spellStart"/>
+      <w:proofErr w:type="gramStart"/>
       <w:r>
         <w:rPr>
           <w:rFonts w:ascii="Courier New" w:eastAsia="Times New Roman" w:hAnsi="Courier New" w:cs="Courier New"/>
@@ -12360,7 +12860,18 @@
           <w:szCs w:val="21"/>
           <w:lang w:eastAsia="pt-BR"/>
         </w:rPr>
-        <w:t>[:]</w:t>
+        <w:t>[</w:t>
+      </w:r>
+      <w:proofErr w:type="gramEnd"/>
+      <w:r>
+        <w:rPr>
+          <w:rFonts w:ascii="Courier New" w:eastAsia="Times New Roman" w:hAnsi="Courier New" w:cs="Courier New"/>
+          <w:color w:val="DCDCDC"/>
+          <w:sz w:val="21"/>
+          <w:szCs w:val="21"/>
+          <w:lang w:eastAsia="pt-BR"/>
+        </w:rPr>
+        <w:t>:]</w:t>
       </w:r>
     </w:p>
     <w:p>
@@ -12430,6 +12941,7 @@
         </w:rPr>
       </w:pPr>
       <w:proofErr w:type="spellStart"/>
+      <w:proofErr w:type="gramStart"/>
       <w:r>
         <w:rPr>
           <w:rFonts w:ascii="Courier New" w:eastAsia="Times New Roman" w:hAnsi="Courier New" w:cs="Courier New"/>
@@ -12452,6 +12964,7 @@
         </w:rPr>
         <w:t>[</w:t>
       </w:r>
+      <w:proofErr w:type="gramEnd"/>
       <w:r>
         <w:rPr>
           <w:rFonts w:ascii="Courier New" w:eastAsia="Times New Roman" w:hAnsi="Courier New" w:cs="Courier New"/>
@@ -12592,6 +13105,7 @@
         </w:rPr>
       </w:pPr>
       <w:proofErr w:type="spellStart"/>
+      <w:proofErr w:type="gramStart"/>
       <w:r>
         <w:rPr>
           <w:rFonts w:ascii="Courier New" w:eastAsia="Times New Roman" w:hAnsi="Courier New" w:cs="Courier New"/>
@@ -12613,6 +13127,7 @@
         </w:rPr>
         <w:t>[</w:t>
       </w:r>
+      <w:proofErr w:type="gramEnd"/>
       <w:r>
         <w:rPr>
           <w:rFonts w:ascii="Courier New" w:eastAsia="Times New Roman" w:hAnsi="Courier New" w:cs="Courier New"/>
@@ -12778,6 +13293,7 @@
         </w:rPr>
       </w:pPr>
       <w:proofErr w:type="spellStart"/>
+      <w:proofErr w:type="gramStart"/>
       <w:r>
         <w:rPr>
           <w:rFonts w:ascii="Times New Roman" w:hAnsi="Times New Roman" w:cs="Times New Roman"/>
@@ -12793,7 +13309,16 @@
           <w:sz w:val="24"/>
           <w:szCs w:val="24"/>
         </w:rPr>
-        <w:t>[]</w:t>
+        <w:t>[</w:t>
+      </w:r>
+      <w:proofErr w:type="gramEnd"/>
+      <w:r>
+        <w:rPr>
+          <w:rFonts w:ascii="Times New Roman" w:hAnsi="Times New Roman" w:cs="Times New Roman"/>
+          <w:sz w:val="24"/>
+          <w:szCs w:val="24"/>
+        </w:rPr>
+        <w:t>]</w:t>
       </w:r>
       <w:r>
         <w:rPr>
@@ -13109,6 +13634,7 @@
         </w:rPr>
       </w:pPr>
       <w:proofErr w:type="spellStart"/>
+      <w:proofErr w:type="gramStart"/>
       <w:r>
         <w:rPr>
           <w:rFonts w:ascii="Courier New" w:eastAsia="Times New Roman" w:hAnsi="Courier New" w:cs="Courier New"/>
@@ -13128,7 +13654,18 @@
           <w:szCs w:val="21"/>
           <w:lang w:eastAsia="pt-BR"/>
         </w:rPr>
-        <w:t>[[</w:t>
+        <w:t>[</w:t>
+      </w:r>
+      <w:proofErr w:type="gramEnd"/>
+      <w:r>
+        <w:rPr>
+          <w:rFonts w:ascii="Courier New" w:eastAsia="Times New Roman" w:hAnsi="Courier New" w:cs="Courier New"/>
+          <w:color w:val="DCDCDC"/>
+          <w:sz w:val="21"/>
+          <w:szCs w:val="21"/>
+          <w:lang w:eastAsia="pt-BR"/>
+        </w:rPr>
+        <w:t>[</w:t>
       </w:r>
       <w:r>
         <w:rPr>
@@ -13273,6 +13810,7 @@
         </w:rPr>
       </w:pPr>
       <w:proofErr w:type="spellStart"/>
+      <w:proofErr w:type="gramStart"/>
       <w:r>
         <w:rPr>
           <w:rFonts w:ascii="Courier New" w:eastAsia="Times New Roman" w:hAnsi="Courier New" w:cs="Courier New"/>
@@ -13294,6 +13832,7 @@
         </w:rPr>
         <w:t>[</w:t>
       </w:r>
+      <w:proofErr w:type="gramEnd"/>
       <w:r>
         <w:rPr>
           <w:rFonts w:ascii="Courier New" w:eastAsia="Times New Roman" w:hAnsi="Courier New" w:cs="Courier New"/>
@@ -13415,6 +13954,7 @@
         </w:rPr>
       </w:pPr>
       <w:proofErr w:type="spellStart"/>
+      <w:proofErr w:type="gramStart"/>
       <w:r>
         <w:rPr>
           <w:rFonts w:ascii="Times New Roman" w:hAnsi="Times New Roman" w:cs="Times New Roman"/>
@@ -13430,7 +13970,16 @@
           <w:sz w:val="24"/>
           <w:szCs w:val="24"/>
         </w:rPr>
-        <w:t xml:space="preserve">[]: Faz exatamente a mesma coisa que o </w:t>
+        <w:t>[</w:t>
+      </w:r>
+      <w:proofErr w:type="gramEnd"/>
+      <w:r>
+        <w:rPr>
+          <w:rFonts w:ascii="Times New Roman" w:hAnsi="Times New Roman" w:cs="Times New Roman"/>
+          <w:sz w:val="24"/>
+          <w:szCs w:val="24"/>
+        </w:rPr>
+        <w:t xml:space="preserve">]: Faz exatamente a mesma coisa que o </w:t>
       </w:r>
       <w:proofErr w:type="spellStart"/>
       <w:r>
@@ -13472,6 +14021,7 @@
         </w:rPr>
       </w:pPr>
       <w:proofErr w:type="spellStart"/>
+      <w:proofErr w:type="gramStart"/>
       <w:r>
         <w:rPr>
           <w:rFonts w:ascii="Courier New" w:eastAsia="Times New Roman" w:hAnsi="Courier New" w:cs="Courier New"/>
@@ -13483,6 +14033,7 @@
         <w:t>df.iloc</w:t>
       </w:r>
       <w:proofErr w:type="spellEnd"/>
+      <w:proofErr w:type="gramEnd"/>
       <w:r>
         <w:rPr>
           <w:rFonts w:ascii="Courier New" w:eastAsia="Times New Roman" w:hAnsi="Courier New" w:cs="Courier New"/>
@@ -13739,7 +14290,25 @@
           <w:sz w:val="24"/>
           <w:szCs w:val="24"/>
         </w:rPr>
-        <w:t>Como criar um Index com split()</w:t>
+        <w:t xml:space="preserve">Como criar um Index com </w:t>
+      </w:r>
+      <w:proofErr w:type="gramStart"/>
+      <w:r>
+        <w:rPr>
+          <w:rFonts w:ascii="Times New Roman" w:hAnsi="Times New Roman" w:cs="Times New Roman"/>
+          <w:sz w:val="24"/>
+          <w:szCs w:val="24"/>
+        </w:rPr>
+        <w:t>split(</w:t>
+      </w:r>
+      <w:proofErr w:type="gramEnd"/>
+      <w:r>
+        <w:rPr>
+          <w:rFonts w:ascii="Times New Roman" w:hAnsi="Times New Roman" w:cs="Times New Roman"/>
+          <w:sz w:val="24"/>
+          <w:szCs w:val="24"/>
+        </w:rPr>
+        <w:t>)</w:t>
       </w:r>
       <w:r>
         <w:rPr>
@@ -13886,6 +14455,7 @@
         <w:t xml:space="preserve"> </w:t>
       </w:r>
       <w:proofErr w:type="spellStart"/>
+      <w:proofErr w:type="gramStart"/>
       <w:r>
         <w:rPr>
           <w:rFonts w:ascii="Times New Roman" w:hAnsi="Times New Roman" w:cs="Times New Roman"/>
@@ -13895,6 +14465,7 @@
         <w:t>Df.isnull</w:t>
       </w:r>
       <w:proofErr w:type="spellEnd"/>
+      <w:proofErr w:type="gramEnd"/>
       <w:r>
         <w:rPr>
           <w:rFonts w:ascii="Times New Roman" w:hAnsi="Times New Roman" w:cs="Times New Roman"/>
@@ -13953,6 +14524,7 @@
         </w:rPr>
       </w:pPr>
       <w:proofErr w:type="spellStart"/>
+      <w:proofErr w:type="gramStart"/>
       <w:r>
         <w:rPr>
           <w:rFonts w:ascii="Courier New" w:eastAsia="Times New Roman" w:hAnsi="Courier New" w:cs="Courier New"/>
@@ -13964,6 +14536,7 @@
         <w:t>dados.isnull</w:t>
       </w:r>
       <w:proofErr w:type="spellEnd"/>
+      <w:proofErr w:type="gramEnd"/>
       <w:r>
         <w:rPr>
           <w:rFonts w:ascii="Courier New" w:eastAsia="Times New Roman" w:hAnsi="Courier New" w:cs="Courier New"/>
@@ -14045,6 +14618,7 @@
         </w:rPr>
       </w:pPr>
       <w:proofErr w:type="spellStart"/>
+      <w:proofErr w:type="gramStart"/>
       <w:r>
         <w:rPr>
           <w:rFonts w:ascii="Times New Roman" w:hAnsi="Times New Roman" w:cs="Times New Roman"/>
@@ -14055,6 +14629,7 @@
         <w:t>Df.notnull</w:t>
       </w:r>
       <w:proofErr w:type="spellEnd"/>
+      <w:proofErr w:type="gramEnd"/>
       <w:r>
         <w:rPr>
           <w:rFonts w:ascii="Times New Roman" w:hAnsi="Times New Roman" w:cs="Times New Roman"/>
@@ -14077,6 +14652,7 @@
         </w:rPr>
       </w:pPr>
       <w:proofErr w:type="spellStart"/>
+      <w:proofErr w:type="gramStart"/>
       <w:r>
         <w:rPr>
           <w:rFonts w:ascii="Courier New" w:eastAsia="Times New Roman" w:hAnsi="Courier New" w:cs="Courier New"/>
@@ -14088,6 +14664,7 @@
         <w:t>dados.notnull</w:t>
       </w:r>
       <w:proofErr w:type="spellEnd"/>
+      <w:proofErr w:type="gramEnd"/>
       <w:r>
         <w:rPr>
           <w:rFonts w:ascii="Courier New" w:eastAsia="Times New Roman" w:hAnsi="Courier New" w:cs="Courier New"/>
@@ -14239,6 +14816,7 @@
         </w:rPr>
         <w:t>'Valor'</w:t>
       </w:r>
+      <w:proofErr w:type="gramStart"/>
       <w:r>
         <w:rPr>
           <w:rFonts w:ascii="Courier New" w:eastAsia="Times New Roman" w:hAnsi="Courier New" w:cs="Courier New"/>
@@ -14271,6 +14849,7 @@
         <w:t>isnull</w:t>
       </w:r>
       <w:proofErr w:type="spellEnd"/>
+      <w:proofErr w:type="gramEnd"/>
       <w:r>
         <w:rPr>
           <w:rFonts w:ascii="Courier New" w:eastAsia="Times New Roman" w:hAnsi="Courier New" w:cs="Courier New"/>
@@ -14322,6 +14901,7 @@
         <w:t xml:space="preserve">dos dados cujo </w:t>
       </w:r>
       <w:proofErr w:type="spellStart"/>
+      <w:proofErr w:type="gramStart"/>
       <w:r>
         <w:rPr>
           <w:rFonts w:ascii="Times New Roman" w:hAnsi="Times New Roman" w:cs="Times New Roman"/>
@@ -14337,7 +14917,16 @@
           <w:sz w:val="24"/>
           <w:szCs w:val="24"/>
         </w:rPr>
-        <w:t>() retorne True:</w:t>
+        <w:t>(</w:t>
+      </w:r>
+      <w:proofErr w:type="gramEnd"/>
+      <w:r>
+        <w:rPr>
+          <w:rFonts w:ascii="Times New Roman" w:hAnsi="Times New Roman" w:cs="Times New Roman"/>
+          <w:sz w:val="24"/>
+          <w:szCs w:val="24"/>
+        </w:rPr>
+        <w:t>) retorne True:</w:t>
       </w:r>
     </w:p>
     <w:p>
@@ -14410,6 +14999,7 @@
         </w:rPr>
       </w:pPr>
       <w:proofErr w:type="spellStart"/>
+      <w:proofErr w:type="gramStart"/>
       <w:r>
         <w:rPr>
           <w:rFonts w:ascii="Times New Roman" w:hAnsi="Times New Roman" w:cs="Times New Roman"/>
@@ -14419,6 +15009,7 @@
         <w:t>Df.dropna</w:t>
       </w:r>
       <w:proofErr w:type="spellEnd"/>
+      <w:proofErr w:type="gramEnd"/>
       <w:r>
         <w:rPr>
           <w:rFonts w:ascii="Times New Roman" w:hAnsi="Times New Roman" w:cs="Times New Roman"/>
@@ -14547,6 +15138,7 @@
         </w:rPr>
       </w:pPr>
       <w:proofErr w:type="spellStart"/>
+      <w:proofErr w:type="gramStart"/>
       <w:r>
         <w:rPr>
           <w:rFonts w:ascii="Courier New" w:eastAsia="Times New Roman" w:hAnsi="Courier New" w:cs="Courier New"/>
@@ -14558,6 +15150,7 @@
         <w:t>dados.dropna</w:t>
       </w:r>
       <w:proofErr w:type="spellEnd"/>
+      <w:proofErr w:type="gramEnd"/>
       <w:r>
         <w:rPr>
           <w:rFonts w:ascii="Courier New" w:eastAsia="Times New Roman" w:hAnsi="Courier New" w:cs="Courier New"/>
@@ -14735,6 +15328,7 @@
         </w:rPr>
         <w:t>'Valor'</w:t>
       </w:r>
+      <w:proofErr w:type="gramStart"/>
       <w:r>
         <w:rPr>
           <w:rFonts w:ascii="Courier New" w:eastAsia="Times New Roman" w:hAnsi="Courier New" w:cs="Courier New"/>
@@ -14767,6 +15361,7 @@
         <w:t>isnull</w:t>
       </w:r>
       <w:proofErr w:type="spellEnd"/>
+      <w:proofErr w:type="gramEnd"/>
       <w:r>
         <w:rPr>
           <w:rFonts w:ascii="Courier New" w:eastAsia="Times New Roman" w:hAnsi="Courier New" w:cs="Courier New"/>
@@ -14941,7 +15536,18 @@
           <w:szCs w:val="21"/>
           <w:lang w:eastAsia="pt-BR"/>
         </w:rPr>
-        <w:t>'Tipo'</w:t>
+        <w:t>'Tipo</w:t>
+      </w:r>
+      <w:proofErr w:type="gramStart"/>
+      <w:r>
+        <w:rPr>
+          <w:rFonts w:ascii="Courier New" w:eastAsia="Times New Roman" w:hAnsi="Courier New" w:cs="Courier New"/>
+          <w:color w:val="CE9178"/>
+          <w:sz w:val="21"/>
+          <w:szCs w:val="21"/>
+          <w:lang w:eastAsia="pt-BR"/>
+        </w:rPr>
+        <w:t>'</w:t>
       </w:r>
       <w:r>
         <w:rPr>
@@ -14961,7 +15567,18 @@
           <w:szCs w:val="21"/>
           <w:lang w:eastAsia="pt-BR"/>
         </w:rPr>
-        <w:t>  == </w:t>
+        <w:t>  =</w:t>
+      </w:r>
+      <w:proofErr w:type="gramEnd"/>
+      <w:r>
+        <w:rPr>
+          <w:rFonts w:ascii="Courier New" w:eastAsia="Times New Roman" w:hAnsi="Courier New" w:cs="Courier New"/>
+          <w:color w:val="D4D4D4"/>
+          <w:sz w:val="21"/>
+          <w:szCs w:val="21"/>
+          <w:lang w:eastAsia="pt-BR"/>
+        </w:rPr>
+        <w:t>= </w:t>
       </w:r>
       <w:r>
         <w:rPr>
@@ -15264,6 +15881,7 @@
         </w:rPr>
       </w:pPr>
       <w:proofErr w:type="spellStart"/>
+      <w:proofErr w:type="gramStart"/>
       <w:r>
         <w:rPr>
           <w:rFonts w:ascii="Times New Roman" w:hAnsi="Times New Roman" w:cs="Times New Roman"/>
@@ -15273,6 +15891,7 @@
         <w:t>Df.fillna</w:t>
       </w:r>
       <w:proofErr w:type="spellEnd"/>
+      <w:proofErr w:type="gramEnd"/>
       <w:r>
         <w:rPr>
           <w:rFonts w:ascii="Times New Roman" w:hAnsi="Times New Roman" w:cs="Times New Roman"/>
@@ -15381,6 +16000,7 @@
         <w:t>dados = </w:t>
       </w:r>
       <w:proofErr w:type="spellStart"/>
+      <w:proofErr w:type="gramStart"/>
       <w:r>
         <w:rPr>
           <w:rFonts w:ascii="Courier New" w:eastAsia="Times New Roman" w:hAnsi="Courier New" w:cs="Courier New"/>
@@ -15392,6 +16012,7 @@
         <w:t>dados.fillna</w:t>
       </w:r>
       <w:proofErr w:type="spellEnd"/>
+      <w:proofErr w:type="gramEnd"/>
       <w:r>
         <w:rPr>
           <w:rFonts w:ascii="Courier New" w:eastAsia="Times New Roman" w:hAnsi="Courier New" w:cs="Courier New"/>
@@ -15619,6 +16240,7 @@
         </w:rPr>
         <w:t>'</w:t>
       </w:r>
+      <w:proofErr w:type="gramStart"/>
       <w:r>
         <w:rPr>
           <w:rFonts w:ascii="Courier New" w:eastAsia="Times New Roman" w:hAnsi="Courier New" w:cs="Courier New"/>
@@ -15651,6 +16273,7 @@
         <w:t>isnull</w:t>
       </w:r>
       <w:proofErr w:type="spellEnd"/>
+      <w:proofErr w:type="gramEnd"/>
       <w:r>
         <w:rPr>
           <w:rFonts w:ascii="Courier New" w:eastAsia="Times New Roman" w:hAnsi="Courier New" w:cs="Courier New"/>
@@ -15910,6 +16533,7 @@
         </w:rPr>
       </w:pPr>
       <w:proofErr w:type="spellStart"/>
+      <w:proofErr w:type="gramStart"/>
       <w:r>
         <w:rPr>
           <w:rFonts w:ascii="Times New Roman" w:hAnsi="Times New Roman" w:cs="Times New Roman"/>
@@ -15920,6 +16544,7 @@
         <w:t>Df.fillna</w:t>
       </w:r>
       <w:proofErr w:type="spellEnd"/>
+      <w:proofErr w:type="gramEnd"/>
       <w:r>
         <w:rPr>
           <w:rFonts w:ascii="Times New Roman" w:hAnsi="Times New Roman" w:cs="Times New Roman"/>
@@ -16277,6 +16902,7 @@
         <w:t xml:space="preserve">Poderíamos ainda passar como parâmetro o próprio </w:t>
       </w:r>
       <w:proofErr w:type="spellStart"/>
+      <w:proofErr w:type="gramStart"/>
       <w:r>
         <w:rPr>
           <w:rFonts w:ascii="Times New Roman" w:hAnsi="Times New Roman" w:cs="Times New Roman"/>
@@ -16286,6 +16912,7 @@
         <w:t>df.mean</w:t>
       </w:r>
       <w:proofErr w:type="spellEnd"/>
+      <w:proofErr w:type="gramEnd"/>
       <w:r>
         <w:rPr>
           <w:rFonts w:ascii="Times New Roman" w:hAnsi="Times New Roman" w:cs="Times New Roman"/>
@@ -16558,6 +17185,7 @@
         <w:t xml:space="preserve">O método </w:t>
       </w:r>
       <w:proofErr w:type="spellStart"/>
+      <w:proofErr w:type="gramStart"/>
       <w:r>
         <w:rPr>
           <w:rFonts w:ascii="Times New Roman" w:hAnsi="Times New Roman" w:cs="Times New Roman"/>
@@ -16573,7 +17201,16 @@
           <w:sz w:val="24"/>
           <w:szCs w:val="24"/>
         </w:rPr>
-        <w:t>() indica se os valores são nulos</w:t>
+        <w:t>(</w:t>
+      </w:r>
+      <w:proofErr w:type="gramEnd"/>
+      <w:r>
+        <w:rPr>
+          <w:rFonts w:ascii="Times New Roman" w:hAnsi="Times New Roman" w:cs="Times New Roman"/>
+          <w:sz w:val="24"/>
+          <w:szCs w:val="24"/>
+        </w:rPr>
+        <w:t>) indica se os valores são nulos</w:t>
       </w:r>
       <w:r>
         <w:rPr>
@@ -16608,6 +17245,7 @@
         <w:t xml:space="preserve">O método </w:t>
       </w:r>
       <w:proofErr w:type="spellStart"/>
+      <w:proofErr w:type="gramStart"/>
       <w:r>
         <w:rPr>
           <w:rFonts w:ascii="Times New Roman" w:hAnsi="Times New Roman" w:cs="Times New Roman"/>
@@ -16623,7 +17261,16 @@
           <w:sz w:val="24"/>
           <w:szCs w:val="24"/>
         </w:rPr>
-        <w:t xml:space="preserve">() retorna o contrário do método </w:t>
+        <w:t>(</w:t>
+      </w:r>
+      <w:proofErr w:type="gramEnd"/>
+      <w:r>
+        <w:rPr>
+          <w:rFonts w:ascii="Times New Roman" w:hAnsi="Times New Roman" w:cs="Times New Roman"/>
+          <w:sz w:val="24"/>
+          <w:szCs w:val="24"/>
+        </w:rPr>
+        <w:t xml:space="preserve">) retorna o contrário do método </w:t>
       </w:r>
       <w:proofErr w:type="spellStart"/>
       <w:r>
@@ -16676,6 +17323,7 @@
         <w:t xml:space="preserve">O método </w:t>
       </w:r>
       <w:proofErr w:type="spellStart"/>
+      <w:proofErr w:type="gramStart"/>
       <w:r>
         <w:rPr>
           <w:rFonts w:ascii="Times New Roman" w:hAnsi="Times New Roman" w:cs="Times New Roman"/>
@@ -16691,7 +17339,16 @@
           <w:sz w:val="24"/>
           <w:szCs w:val="24"/>
         </w:rPr>
-        <w:t>() também é uma forma de se verificar a presença de valores faltantes</w:t>
+        <w:t>(</w:t>
+      </w:r>
+      <w:proofErr w:type="gramEnd"/>
+      <w:r>
+        <w:rPr>
+          <w:rFonts w:ascii="Times New Roman" w:hAnsi="Times New Roman" w:cs="Times New Roman"/>
+          <w:sz w:val="24"/>
+          <w:szCs w:val="24"/>
+        </w:rPr>
+        <w:t>) também é uma forma de se verificar a presença de valores faltantes</w:t>
       </w:r>
       <w:r>
         <w:rPr>
@@ -16726,6 +17383,7 @@
         <w:t xml:space="preserve">Como remover valores nulos com o método </w:t>
       </w:r>
       <w:proofErr w:type="spellStart"/>
+      <w:proofErr w:type="gramStart"/>
       <w:r>
         <w:rPr>
           <w:rFonts w:ascii="Times New Roman" w:hAnsi="Times New Roman" w:cs="Times New Roman"/>
@@ -16741,7 +17399,16 @@
           <w:sz w:val="24"/>
           <w:szCs w:val="24"/>
         </w:rPr>
-        <w:t>()</w:t>
+        <w:t>(</w:t>
+      </w:r>
+      <w:proofErr w:type="gramEnd"/>
+      <w:r>
+        <w:rPr>
+          <w:rFonts w:ascii="Times New Roman" w:hAnsi="Times New Roman" w:cs="Times New Roman"/>
+          <w:sz w:val="24"/>
+          <w:szCs w:val="24"/>
+        </w:rPr>
+        <w:t>)</w:t>
       </w:r>
       <w:r>
         <w:rPr>
@@ -16876,6 +17543,7 @@
         <w:t xml:space="preserve"> com o método </w:t>
       </w:r>
       <w:proofErr w:type="spellStart"/>
+      <w:proofErr w:type="gramStart"/>
       <w:r>
         <w:rPr>
           <w:rFonts w:ascii="Times New Roman" w:hAnsi="Times New Roman" w:cs="Times New Roman"/>
@@ -16891,7 +17559,16 @@
           <w:sz w:val="24"/>
           <w:szCs w:val="24"/>
         </w:rPr>
-        <w:t>()</w:t>
+        <w:t>(</w:t>
+      </w:r>
+      <w:proofErr w:type="gramEnd"/>
+      <w:r>
+        <w:rPr>
+          <w:rFonts w:ascii="Times New Roman" w:hAnsi="Times New Roman" w:cs="Times New Roman"/>
+          <w:sz w:val="24"/>
+          <w:szCs w:val="24"/>
+        </w:rPr>
+        <w:t>)</w:t>
       </w:r>
       <w:r>
         <w:rPr>
@@ -16962,6 +17639,7 @@
         <w:t xml:space="preserve"> e </w:t>
       </w:r>
       <w:proofErr w:type="spellStart"/>
+      <w:proofErr w:type="gramStart"/>
       <w:r>
         <w:rPr>
           <w:rFonts w:ascii="Times New Roman" w:hAnsi="Times New Roman" w:cs="Times New Roman"/>
@@ -16977,7 +17655,16 @@
           <w:sz w:val="24"/>
           <w:szCs w:val="24"/>
         </w:rPr>
-        <w:t>()</w:t>
+        <w:t>(</w:t>
+      </w:r>
+      <w:proofErr w:type="gramEnd"/>
+      <w:r>
+        <w:rPr>
+          <w:rFonts w:ascii="Times New Roman" w:hAnsi="Times New Roman" w:cs="Times New Roman"/>
+          <w:sz w:val="24"/>
+          <w:szCs w:val="24"/>
+        </w:rPr>
+        <w:t>)</w:t>
       </w:r>
       <w:r>
         <w:rPr>
@@ -17055,7 +17742,25 @@
           <w:sz w:val="24"/>
           <w:szCs w:val="24"/>
         </w:rPr>
-        <w:t>Para criar novas variáveis, ou seja colunas, simplesmente criamos um novo índex e atribuímos valor. Como qualquer outra lista normal:</w:t>
+        <w:t xml:space="preserve">Para criar novas variáveis, </w:t>
+      </w:r>
+      <w:proofErr w:type="gramStart"/>
+      <w:r>
+        <w:rPr>
+          <w:rFonts w:ascii="Times New Roman" w:hAnsi="Times New Roman" w:cs="Times New Roman"/>
+          <w:sz w:val="24"/>
+          <w:szCs w:val="24"/>
+        </w:rPr>
+        <w:t>ou seja</w:t>
+      </w:r>
+      <w:proofErr w:type="gramEnd"/>
+      <w:r>
+        <w:rPr>
+          <w:rFonts w:ascii="Times New Roman" w:hAnsi="Times New Roman" w:cs="Times New Roman"/>
+          <w:sz w:val="24"/>
+          <w:szCs w:val="24"/>
+        </w:rPr>
+        <w:t xml:space="preserve"> colunas, simplesmente criamos um novo índex e atribuímos valor. Como qualquer outra lista normal:</w:t>
       </w:r>
     </w:p>
     <w:p>
@@ -17070,6 +17775,7 @@
           <w:lang w:eastAsia="pt-BR"/>
         </w:rPr>
       </w:pPr>
+      <w:proofErr w:type="gramStart"/>
       <w:r>
         <w:rPr>
           <w:rFonts w:ascii="Courier New" w:eastAsia="Times New Roman" w:hAnsi="Courier New" w:cs="Courier New"/>
@@ -17090,6 +17796,7 @@
         </w:rPr>
         <w:t>[</w:t>
       </w:r>
+      <w:proofErr w:type="gramEnd"/>
       <w:r>
         <w:rPr>
           <w:rFonts w:ascii="Courier New" w:eastAsia="Times New Roman" w:hAnsi="Courier New" w:cs="Courier New"/>
@@ -17338,6 +18045,7 @@
           <w:lang w:eastAsia="pt-BR"/>
         </w:rPr>
       </w:pPr>
+      <w:proofErr w:type="gramStart"/>
       <w:r>
         <w:rPr>
           <w:rFonts w:ascii="Courier New" w:eastAsia="Times New Roman" w:hAnsi="Courier New" w:cs="Courier New"/>
@@ -17358,6 +18066,7 @@
         </w:rPr>
         <w:t>[</w:t>
       </w:r>
+      <w:proofErr w:type="gramEnd"/>
       <w:r>
         <w:rPr>
           <w:rFonts w:ascii="Courier New" w:eastAsia="Times New Roman" w:hAnsi="Courier New" w:cs="Courier New"/>
@@ -17550,6 +18259,7 @@
           <w:lang w:eastAsia="pt-BR"/>
         </w:rPr>
       </w:pPr>
+      <w:proofErr w:type="gramStart"/>
       <w:r>
         <w:rPr>
           <w:rFonts w:ascii="Courier New" w:eastAsia="Times New Roman" w:hAnsi="Courier New" w:cs="Courier New"/>
@@ -17570,6 +18280,7 @@
         </w:rPr>
         <w:t>[</w:t>
       </w:r>
+      <w:proofErr w:type="gramEnd"/>
       <w:r>
         <w:rPr>
           <w:rFonts w:ascii="Courier New" w:eastAsia="Times New Roman" w:hAnsi="Courier New" w:cs="Courier New"/>
@@ -17779,6 +18490,7 @@
           <w:lang w:eastAsia="pt-BR"/>
         </w:rPr>
       </w:pPr>
+      <w:proofErr w:type="gramStart"/>
       <w:r>
         <w:rPr>
           <w:rFonts w:ascii="Courier New" w:eastAsia="Times New Roman" w:hAnsi="Courier New" w:cs="Courier New"/>
@@ -17799,6 +18511,7 @@
         </w:rPr>
         <w:t>[</w:t>
       </w:r>
+      <w:proofErr w:type="gramEnd"/>
       <w:r>
         <w:rPr>
           <w:rFonts w:ascii="Courier New" w:eastAsia="Times New Roman" w:hAnsi="Courier New" w:cs="Courier New"/>
@@ -18220,6 +18933,7 @@
           <w:lang w:eastAsia="pt-BR"/>
         </w:rPr>
       </w:pPr>
+      <w:proofErr w:type="gramStart"/>
       <w:r>
         <w:rPr>
           <w:rFonts w:ascii="Courier New" w:eastAsia="Times New Roman" w:hAnsi="Courier New" w:cs="Courier New"/>
@@ -18240,6 +18954,7 @@
         </w:rPr>
         <w:t>[</w:t>
       </w:r>
+      <w:proofErr w:type="gramEnd"/>
       <w:r>
         <w:rPr>
           <w:rFonts w:ascii="Courier New" w:eastAsia="Times New Roman" w:hAnsi="Courier New" w:cs="Courier New"/>
@@ -18635,8 +19350,20 @@
           <w:szCs w:val="21"/>
           <w:lang w:eastAsia="pt-BR"/>
         </w:rPr>
-        <w:t>dados_aux = pd.DataFrame</w:t>
-      </w:r>
+        <w:t>dados_aux = </w:t>
+      </w:r>
+      <w:proofErr w:type="gramStart"/>
+      <w:r>
+        <w:rPr>
+          <w:rFonts w:ascii="Courier New" w:eastAsia="Times New Roman" w:hAnsi="Courier New" w:cs="Courier New"/>
+          <w:color w:val="D4D4D4"/>
+          <w:sz w:val="21"/>
+          <w:szCs w:val="21"/>
+          <w:lang w:eastAsia="pt-BR"/>
+        </w:rPr>
+        <w:t>pd.DataFrame</w:t>
+      </w:r>
+      <w:proofErr w:type="gramEnd"/>
       <w:r>
         <w:rPr>
           <w:rFonts w:ascii="Courier New" w:eastAsia="Times New Roman" w:hAnsi="Courier New" w:cs="Courier New"/>
@@ -18800,9 +19527,21 @@
           <w:lang w:eastAsia="pt-BR"/>
         </w:rPr>
         <w:lastRenderedPageBreak/>
-        <w:t>dados_aux.head</w:t>
-      </w:r>
-      <w:proofErr w:type="spellEnd"/>
+        <w:t>dados_</w:t>
+      </w:r>
+      <w:proofErr w:type="gramStart"/>
+      <w:r>
+        <w:rPr>
+          <w:rFonts w:ascii="Courier New" w:eastAsia="Times New Roman" w:hAnsi="Courier New" w:cs="Courier New"/>
+          <w:color w:val="D4D4D4"/>
+          <w:sz w:val="21"/>
+          <w:szCs w:val="21"/>
+          <w:lang w:eastAsia="pt-BR"/>
+        </w:rPr>
+        <w:t>aux.head</w:t>
+      </w:r>
+      <w:proofErr w:type="spellEnd"/>
+      <w:proofErr w:type="gramEnd"/>
       <w:r>
         <w:rPr>
           <w:rFonts w:ascii="Courier New" w:eastAsia="Times New Roman" w:hAnsi="Courier New" w:cs="Courier New"/>
@@ -18991,7 +19730,18 @@
           <w:szCs w:val="21"/>
           <w:lang w:eastAsia="pt-BR"/>
         </w:rPr>
-        <w:t>dados_aux</w:t>
+        <w:t>dados_</w:t>
+      </w:r>
+      <w:proofErr w:type="gramStart"/>
+      <w:r>
+        <w:rPr>
+          <w:rFonts w:ascii="Courier New" w:eastAsia="Times New Roman" w:hAnsi="Courier New" w:cs="Courier New"/>
+          <w:color w:val="D4D4D4"/>
+          <w:sz w:val="21"/>
+          <w:szCs w:val="21"/>
+          <w:lang w:eastAsia="pt-BR"/>
+        </w:rPr>
+        <w:t>aux</w:t>
       </w:r>
       <w:proofErr w:type="spellEnd"/>
       <w:r>
@@ -19004,6 +19754,7 @@
         </w:rPr>
         <w:t>[</w:t>
       </w:r>
+      <w:proofErr w:type="gramEnd"/>
       <w:r>
         <w:rPr>
           <w:rFonts w:ascii="Courier New" w:eastAsia="Times New Roman" w:hAnsi="Courier New" w:cs="Courier New"/>
@@ -19046,9 +19797,21 @@
           <w:szCs w:val="21"/>
           <w:lang w:eastAsia="pt-BR"/>
         </w:rPr>
-        <w:t>dados_aux.head</w:t>
-      </w:r>
-      <w:proofErr w:type="spellEnd"/>
+        <w:t>dados_</w:t>
+      </w:r>
+      <w:proofErr w:type="gramStart"/>
+      <w:r>
+        <w:rPr>
+          <w:rFonts w:ascii="Courier New" w:eastAsia="Times New Roman" w:hAnsi="Courier New" w:cs="Courier New"/>
+          <w:color w:val="D4D4D4"/>
+          <w:sz w:val="21"/>
+          <w:szCs w:val="21"/>
+          <w:lang w:eastAsia="pt-BR"/>
+        </w:rPr>
+        <w:t>aux.head</w:t>
+      </w:r>
+      <w:proofErr w:type="spellEnd"/>
+      <w:proofErr w:type="gramEnd"/>
       <w:r>
         <w:rPr>
           <w:rFonts w:ascii="Courier New" w:eastAsia="Times New Roman" w:hAnsi="Courier New" w:cs="Courier New"/>
@@ -19171,6 +19934,7 @@
         </w:rPr>
       </w:pPr>
       <w:proofErr w:type="spellStart"/>
+      <w:proofErr w:type="gramStart"/>
       <w:r>
         <w:rPr>
           <w:rFonts w:ascii="Courier New" w:eastAsia="Times New Roman" w:hAnsi="Courier New" w:cs="Courier New"/>
@@ -19192,6 +19956,7 @@
         </w:rPr>
         <w:t>(</w:t>
       </w:r>
+      <w:proofErr w:type="gramEnd"/>
       <w:r>
         <w:rPr>
           <w:rFonts w:ascii="Courier New" w:eastAsia="Times New Roman" w:hAnsi="Courier New" w:cs="Courier New"/>
@@ -19234,9 +19999,21 @@
           <w:szCs w:val="21"/>
           <w:lang w:eastAsia="pt-BR"/>
         </w:rPr>
-        <w:t>dados_aux.head</w:t>
-      </w:r>
-      <w:proofErr w:type="spellEnd"/>
+        <w:t>dados_</w:t>
+      </w:r>
+      <w:proofErr w:type="gramStart"/>
+      <w:r>
+        <w:rPr>
+          <w:rFonts w:ascii="Courier New" w:eastAsia="Times New Roman" w:hAnsi="Courier New" w:cs="Courier New"/>
+          <w:color w:val="D4D4D4"/>
+          <w:sz w:val="21"/>
+          <w:szCs w:val="21"/>
+          <w:lang w:eastAsia="pt-BR"/>
+        </w:rPr>
+        <w:t>aux.head</w:t>
+      </w:r>
+      <w:proofErr w:type="spellEnd"/>
+      <w:proofErr w:type="gramEnd"/>
       <w:r>
         <w:rPr>
           <w:rFonts w:ascii="Courier New" w:eastAsia="Times New Roman" w:hAnsi="Courier New" w:cs="Courier New"/>
@@ -19416,6 +20193,7 @@
           <w:lang w:eastAsia="pt-BR"/>
         </w:rPr>
       </w:pPr>
+      <w:proofErr w:type="gramStart"/>
       <w:r>
         <w:rPr>
           <w:rFonts w:ascii="Courier New" w:eastAsia="Times New Roman" w:hAnsi="Courier New" w:cs="Courier New"/>
@@ -19426,6 +20204,7 @@
         </w:rPr>
         <w:t>dados.drop</w:t>
       </w:r>
+      <w:proofErr w:type="gramEnd"/>
       <w:r>
         <w:rPr>
           <w:rFonts w:ascii="Courier New" w:eastAsia="Times New Roman" w:hAnsi="Courier New" w:cs="Courier New"/>
@@ -19560,6 +20339,7 @@
         </w:rPr>
       </w:pPr>
       <w:proofErr w:type="spellStart"/>
+      <w:proofErr w:type="gramStart"/>
       <w:r>
         <w:rPr>
           <w:rFonts w:ascii="Courier New" w:eastAsia="Times New Roman" w:hAnsi="Courier New" w:cs="Courier New"/>
@@ -19571,6 +20351,7 @@
         <w:t>dados.head</w:t>
       </w:r>
       <w:proofErr w:type="spellEnd"/>
+      <w:proofErr w:type="gramEnd"/>
       <w:r>
         <w:rPr>
           <w:rFonts w:ascii="Courier New" w:eastAsia="Times New Roman" w:hAnsi="Courier New" w:cs="Courier New"/>
@@ -19704,6 +20485,7 @@
         </w:rPr>
       </w:pPr>
       <w:proofErr w:type="spellStart"/>
+      <w:proofErr w:type="gramStart"/>
       <w:r>
         <w:rPr>
           <w:rFonts w:ascii="Times New Roman" w:hAnsi="Times New Roman" w:cs="Times New Roman"/>
@@ -19714,6 +20496,7 @@
         <w:t>Df.unique</w:t>
       </w:r>
       <w:proofErr w:type="spellEnd"/>
+      <w:proofErr w:type="gramEnd"/>
       <w:r>
         <w:rPr>
           <w:rFonts w:ascii="Times New Roman" w:hAnsi="Times New Roman" w:cs="Times New Roman"/>
@@ -19762,6 +20545,7 @@
         <w:t>s = </w:t>
       </w:r>
       <w:proofErr w:type="spellStart"/>
+      <w:proofErr w:type="gramStart"/>
       <w:r>
         <w:rPr>
           <w:rFonts w:ascii="Courier New" w:eastAsia="Times New Roman" w:hAnsi="Courier New" w:cs="Courier New"/>
@@ -19773,6 +20557,7 @@
         <w:t>pd.Series</w:t>
       </w:r>
       <w:proofErr w:type="spellEnd"/>
+      <w:proofErr w:type="gramEnd"/>
       <w:r>
         <w:rPr>
           <w:rFonts w:ascii="Courier New" w:eastAsia="Times New Roman" w:hAnsi="Courier New" w:cs="Courier New"/>
@@ -19859,6 +20644,7 @@
         </w:rPr>
       </w:pPr>
       <w:proofErr w:type="spellStart"/>
+      <w:proofErr w:type="gramStart"/>
       <w:r>
         <w:rPr>
           <w:rFonts w:ascii="Courier New" w:eastAsia="Times New Roman" w:hAnsi="Courier New" w:cs="Courier New"/>
@@ -19870,6 +20656,7 @@
         <w:t>s.unique</w:t>
       </w:r>
       <w:proofErr w:type="spellEnd"/>
+      <w:proofErr w:type="gramEnd"/>
       <w:r>
         <w:rPr>
           <w:rFonts w:ascii="Courier New" w:eastAsia="Times New Roman" w:hAnsi="Courier New" w:cs="Courier New"/>
@@ -19959,16 +20746,34 @@
           <w:sz w:val="24"/>
           <w:szCs w:val="24"/>
         </w:rPr>
-        <w:t>Df.value_counts</w:t>
-      </w:r>
-      <w:proofErr w:type="spellEnd"/>
-      <w:r>
-        <w:rPr>
-          <w:rFonts w:ascii="Times New Roman" w:hAnsi="Times New Roman" w:cs="Times New Roman"/>
-          <w:sz w:val="24"/>
-          <w:szCs w:val="24"/>
-        </w:rPr>
-        <w:t>(): Mostra a contagem, quanta</w:t>
+        <w:t>Df.value_</w:t>
+      </w:r>
+      <w:proofErr w:type="gramStart"/>
+      <w:r>
+        <w:rPr>
+          <w:rFonts w:ascii="Times New Roman" w:hAnsi="Times New Roman" w:cs="Times New Roman"/>
+          <w:sz w:val="24"/>
+          <w:szCs w:val="24"/>
+        </w:rPr>
+        <w:t>counts</w:t>
+      </w:r>
+      <w:proofErr w:type="spellEnd"/>
+      <w:r>
+        <w:rPr>
+          <w:rFonts w:ascii="Times New Roman" w:hAnsi="Times New Roman" w:cs="Times New Roman"/>
+          <w:sz w:val="24"/>
+          <w:szCs w:val="24"/>
+        </w:rPr>
+        <w:t>(</w:t>
+      </w:r>
+      <w:proofErr w:type="gramEnd"/>
+      <w:r>
+        <w:rPr>
+          <w:rFonts w:ascii="Times New Roman" w:hAnsi="Times New Roman" w:cs="Times New Roman"/>
+          <w:sz w:val="24"/>
+          <w:szCs w:val="24"/>
+        </w:rPr>
+        <w:t>): Mostra a contagem, quanta</w:t>
       </w:r>
       <w:r>
         <w:rPr>
@@ -20016,18 +20821,40 @@
           <w:szCs w:val="21"/>
           <w:lang w:eastAsia="pt-BR"/>
         </w:rPr>
-        <w:t>s.value_counts</w:t>
-      </w:r>
-      <w:proofErr w:type="spellEnd"/>
-      <w:r>
-        <w:rPr>
-          <w:rFonts w:ascii="Courier New" w:eastAsia="Times New Roman" w:hAnsi="Courier New" w:cs="Courier New"/>
-          <w:color w:val="DCDCDC"/>
-          <w:sz w:val="21"/>
-          <w:szCs w:val="21"/>
-          <w:lang w:eastAsia="pt-BR"/>
-        </w:rPr>
-        <w:t>()</w:t>
+        <w:t>s.value_</w:t>
+      </w:r>
+      <w:proofErr w:type="gramStart"/>
+      <w:r>
+        <w:rPr>
+          <w:rFonts w:ascii="Courier New" w:eastAsia="Times New Roman" w:hAnsi="Courier New" w:cs="Courier New"/>
+          <w:color w:val="D4D4D4"/>
+          <w:sz w:val="21"/>
+          <w:szCs w:val="21"/>
+          <w:lang w:eastAsia="pt-BR"/>
+        </w:rPr>
+        <w:t>counts</w:t>
+      </w:r>
+      <w:proofErr w:type="spellEnd"/>
+      <w:r>
+        <w:rPr>
+          <w:rFonts w:ascii="Courier New" w:eastAsia="Times New Roman" w:hAnsi="Courier New" w:cs="Courier New"/>
+          <w:color w:val="DCDCDC"/>
+          <w:sz w:val="21"/>
+          <w:szCs w:val="21"/>
+          <w:lang w:eastAsia="pt-BR"/>
+        </w:rPr>
+        <w:t>(</w:t>
+      </w:r>
+      <w:proofErr w:type="gramEnd"/>
+      <w:r>
+        <w:rPr>
+          <w:rFonts w:ascii="Courier New" w:eastAsia="Times New Roman" w:hAnsi="Courier New" w:cs="Courier New"/>
+          <w:color w:val="DCDCDC"/>
+          <w:sz w:val="21"/>
+          <w:szCs w:val="21"/>
+          <w:lang w:eastAsia="pt-BR"/>
+        </w:rPr>
+        <w:t>)</w:t>
       </w:r>
     </w:p>
     <w:p>
@@ -20121,6 +20948,7 @@
         </w:rPr>
       </w:pPr>
       <w:proofErr w:type="spellStart"/>
+      <w:proofErr w:type="gramStart"/>
       <w:r>
         <w:rPr>
           <w:rFonts w:ascii="Courier New" w:eastAsia="Times New Roman" w:hAnsi="Courier New" w:cs="Courier New"/>
@@ -20132,6 +20960,7 @@
         <w:t>dados.Tipo.unique</w:t>
       </w:r>
       <w:proofErr w:type="spellEnd"/>
+      <w:proofErr w:type="gramEnd"/>
       <w:r>
         <w:rPr>
           <w:rFonts w:ascii="Courier New" w:eastAsia="Times New Roman" w:hAnsi="Courier New" w:cs="Courier New"/>
@@ -20210,15 +21039,27 @@
         </w:rPr>
       </w:pPr>
       <w:proofErr w:type="spellStart"/>
-      <w:r>
-        <w:rPr>
-          <w:rFonts w:ascii="Courier New" w:eastAsia="Times New Roman" w:hAnsi="Courier New" w:cs="Courier New"/>
-          <w:color w:val="D4D4D4"/>
-          <w:sz w:val="21"/>
-          <w:szCs w:val="21"/>
-          <w:lang w:eastAsia="pt-BR"/>
-        </w:rPr>
-        <w:t>dados.Tipo.value_counts</w:t>
+      <w:proofErr w:type="gramStart"/>
+      <w:r>
+        <w:rPr>
+          <w:rFonts w:ascii="Courier New" w:eastAsia="Times New Roman" w:hAnsi="Courier New" w:cs="Courier New"/>
+          <w:color w:val="D4D4D4"/>
+          <w:sz w:val="21"/>
+          <w:szCs w:val="21"/>
+          <w:lang w:eastAsia="pt-BR"/>
+        </w:rPr>
+        <w:t>dados.Tipo.value</w:t>
+      </w:r>
+      <w:proofErr w:type="gramEnd"/>
+      <w:r>
+        <w:rPr>
+          <w:rFonts w:ascii="Courier New" w:eastAsia="Times New Roman" w:hAnsi="Courier New" w:cs="Courier New"/>
+          <w:color w:val="D4D4D4"/>
+          <w:sz w:val="21"/>
+          <w:szCs w:val="21"/>
+          <w:lang w:eastAsia="pt-BR"/>
+        </w:rPr>
+        <w:t>_counts</w:t>
       </w:r>
       <w:proofErr w:type="spellEnd"/>
       <w:r>
@@ -20381,7 +21222,25 @@
           <w:sz w:val="24"/>
           <w:szCs w:val="24"/>
         </w:rPr>
-        <w:t xml:space="preserve">, pop() e </w:t>
+        <w:t xml:space="preserve">, </w:t>
+      </w:r>
+      <w:proofErr w:type="gramStart"/>
+      <w:r>
+        <w:rPr>
+          <w:rFonts w:ascii="Times New Roman" w:hAnsi="Times New Roman" w:cs="Times New Roman"/>
+          <w:sz w:val="24"/>
+          <w:szCs w:val="24"/>
+        </w:rPr>
+        <w:t>pop(</w:t>
+      </w:r>
+      <w:proofErr w:type="gramEnd"/>
+      <w:r>
+        <w:rPr>
+          <w:rFonts w:ascii="Times New Roman" w:hAnsi="Times New Roman" w:cs="Times New Roman"/>
+          <w:sz w:val="24"/>
+          <w:szCs w:val="24"/>
+        </w:rPr>
+        <w:t xml:space="preserve">) e </w:t>
       </w:r>
       <w:proofErr w:type="spellStart"/>
       <w:r>
@@ -20440,16 +21299,34 @@
           <w:sz w:val="24"/>
           <w:szCs w:val="24"/>
         </w:rPr>
-        <w:t>value_counts</w:t>
-      </w:r>
-      <w:proofErr w:type="spellEnd"/>
-      <w:r>
-        <w:rPr>
-          <w:rFonts w:ascii="Times New Roman" w:hAnsi="Times New Roman" w:cs="Times New Roman"/>
-          <w:sz w:val="24"/>
-          <w:szCs w:val="24"/>
-        </w:rPr>
-        <w:t>()</w:t>
+        <w:t>value_</w:t>
+      </w:r>
+      <w:proofErr w:type="gramStart"/>
+      <w:r>
+        <w:rPr>
+          <w:rFonts w:ascii="Times New Roman" w:hAnsi="Times New Roman" w:cs="Times New Roman"/>
+          <w:sz w:val="24"/>
+          <w:szCs w:val="24"/>
+        </w:rPr>
+        <w:t>counts</w:t>
+      </w:r>
+      <w:proofErr w:type="spellEnd"/>
+      <w:r>
+        <w:rPr>
+          <w:rFonts w:ascii="Times New Roman" w:hAnsi="Times New Roman" w:cs="Times New Roman"/>
+          <w:sz w:val="24"/>
+          <w:szCs w:val="24"/>
+        </w:rPr>
+        <w:t>(</w:t>
+      </w:r>
+      <w:proofErr w:type="gramEnd"/>
+      <w:r>
+        <w:rPr>
+          <w:rFonts w:ascii="Times New Roman" w:hAnsi="Times New Roman" w:cs="Times New Roman"/>
+          <w:sz w:val="24"/>
+          <w:szCs w:val="24"/>
+        </w:rPr>
+        <w:t>)</w:t>
       </w:r>
       <w:r>
         <w:rPr>
@@ -20522,6 +21399,7 @@
         <w:t xml:space="preserve"> </w:t>
       </w:r>
       <w:proofErr w:type="spellStart"/>
+      <w:proofErr w:type="gramStart"/>
       <w:r>
         <w:rPr>
           <w:rFonts w:ascii="Times New Roman" w:hAnsi="Times New Roman" w:cs="Times New Roman"/>
@@ -20531,6 +21409,7 @@
         <w:t>S.mean</w:t>
       </w:r>
       <w:proofErr w:type="spellEnd"/>
+      <w:proofErr w:type="gramEnd"/>
       <w:r>
         <w:rPr>
           <w:rFonts w:ascii="Times New Roman" w:hAnsi="Times New Roman" w:cs="Times New Roman"/>
@@ -20583,6 +21462,7 @@
         </w:rPr>
         <w:t>'Valor'</w:t>
       </w:r>
+      <w:proofErr w:type="gramStart"/>
       <w:r>
         <w:rPr>
           <w:rFonts w:ascii="Courier New" w:eastAsia="Times New Roman" w:hAnsi="Courier New" w:cs="Courier New"/>
@@ -20615,6 +21495,7 @@
         <w:t>mean</w:t>
       </w:r>
       <w:proofErr w:type="spellEnd"/>
+      <w:proofErr w:type="gramEnd"/>
       <w:r>
         <w:rPr>
           <w:rFonts w:ascii="Courier New" w:eastAsia="Times New Roman" w:hAnsi="Courier New" w:cs="Courier New"/>
@@ -20695,6 +21576,7 @@
         </w:rPr>
       </w:pPr>
       <w:proofErr w:type="spellStart"/>
+      <w:proofErr w:type="gramStart"/>
       <w:r>
         <w:rPr>
           <w:rFonts w:ascii="Times New Roman" w:hAnsi="Times New Roman" w:cs="Times New Roman"/>
@@ -20704,6 +21586,7 @@
         <w:t>Df.groupby</w:t>
       </w:r>
       <w:proofErr w:type="spellEnd"/>
+      <w:proofErr w:type="gramEnd"/>
       <w:r>
         <w:rPr>
           <w:rFonts w:ascii="Times New Roman" w:hAnsi="Times New Roman" w:cs="Times New Roman"/>
@@ -20745,6 +21628,7 @@
         </w:rPr>
       </w:pPr>
       <w:proofErr w:type="spellStart"/>
+      <w:proofErr w:type="gramStart"/>
       <w:r>
         <w:rPr>
           <w:rFonts w:ascii="Times New Roman" w:hAnsi="Times New Roman" w:cs="Times New Roman"/>
@@ -20754,6 +21638,7 @@
         <w:t>Df.groups</w:t>
       </w:r>
       <w:proofErr w:type="spellEnd"/>
+      <w:proofErr w:type="gramEnd"/>
       <w:r>
         <w:rPr>
           <w:rFonts w:ascii="Times New Roman" w:hAnsi="Times New Roman" w:cs="Times New Roman"/>
@@ -21108,6 +21993,7 @@
         </w:rPr>
         <w:t>'Bairro'</w:t>
       </w:r>
+      <w:proofErr w:type="gramStart"/>
       <w:r>
         <w:rPr>
           <w:rFonts w:ascii="Courier New" w:eastAsia="Times New Roman" w:hAnsi="Courier New" w:cs="Courier New"/>
@@ -21140,6 +22026,7 @@
         <w:t>isin</w:t>
       </w:r>
       <w:proofErr w:type="spellEnd"/>
+      <w:proofErr w:type="gramEnd"/>
       <w:r>
         <w:rPr>
           <w:rFonts w:ascii="Courier New" w:eastAsia="Times New Roman" w:hAnsi="Courier New" w:cs="Courier New"/>
@@ -21261,6 +22148,7 @@
         <w:t> = </w:t>
       </w:r>
       <w:proofErr w:type="spellStart"/>
+      <w:proofErr w:type="gramStart"/>
       <w:r>
         <w:rPr>
           <w:rFonts w:ascii="Courier New" w:eastAsia="Times New Roman" w:hAnsi="Courier New" w:cs="Courier New"/>
@@ -21272,6 +22160,7 @@
         <w:t>dados.groupby</w:t>
       </w:r>
       <w:proofErr w:type="spellEnd"/>
+      <w:proofErr w:type="gramEnd"/>
       <w:r>
         <w:rPr>
           <w:rFonts w:ascii="Courier New" w:eastAsia="Times New Roman" w:hAnsi="Courier New" w:cs="Courier New"/>
@@ -21324,9 +22213,21 @@
           <w:szCs w:val="21"/>
           <w:lang w:eastAsia="pt-BR"/>
         </w:rPr>
-        <w:t>grupo_bairro.groups</w:t>
-      </w:r>
-      <w:proofErr w:type="spellEnd"/>
+        <w:t>grupo_</w:t>
+      </w:r>
+      <w:proofErr w:type="gramStart"/>
+      <w:r>
+        <w:rPr>
+          <w:rFonts w:ascii="Courier New" w:eastAsia="Times New Roman" w:hAnsi="Courier New" w:cs="Courier New"/>
+          <w:color w:val="D4D4D4"/>
+          <w:sz w:val="21"/>
+          <w:szCs w:val="21"/>
+          <w:lang w:eastAsia="pt-BR"/>
+        </w:rPr>
+        <w:t>bairro.groups</w:t>
+      </w:r>
+      <w:proofErr w:type="spellEnd"/>
+      <w:proofErr w:type="gramEnd"/>
     </w:p>
     <w:p>
       <w:pPr>
@@ -22134,6 +23035,7 @@
         <w:t>{</w:t>
       </w:r>
       <w:proofErr w:type="spellStart"/>
+      <w:proofErr w:type="gramStart"/>
       <w:r>
         <w:rPr>
           <w:rFonts w:ascii="Courier New" w:eastAsia="Times New Roman" w:hAnsi="Courier New" w:cs="Courier New"/>
@@ -22145,6 +23047,7 @@
         <w:t>dados.Valor.mean</w:t>
       </w:r>
       <w:proofErr w:type="spellEnd"/>
+      <w:proofErr w:type="gramEnd"/>
       <w:r>
         <w:rPr>
           <w:rFonts w:ascii="Courier New" w:eastAsia="Times New Roman" w:hAnsi="Courier New" w:cs="Courier New"/>
@@ -22274,9 +23177,21 @@
           <w:szCs w:val="21"/>
           <w:lang w:eastAsia="pt-BR"/>
         </w:rPr>
-        <w:t>grupo_bairro.Valor.mean</w:t>
-      </w:r>
-      <w:proofErr w:type="spellEnd"/>
+        <w:t>grupo_</w:t>
+      </w:r>
+      <w:proofErr w:type="gramStart"/>
+      <w:r>
+        <w:rPr>
+          <w:rFonts w:ascii="Courier New" w:eastAsia="Times New Roman" w:hAnsi="Courier New" w:cs="Courier New"/>
+          <w:color w:val="D4D4D4"/>
+          <w:sz w:val="21"/>
+          <w:szCs w:val="21"/>
+          <w:lang w:eastAsia="pt-BR"/>
+        </w:rPr>
+        <w:t>bairro.Valor.mean</w:t>
+      </w:r>
+      <w:proofErr w:type="spellEnd"/>
+      <w:proofErr w:type="gramEnd"/>
       <w:r>
         <w:rPr>
           <w:rFonts w:ascii="Courier New" w:eastAsia="Times New Roman" w:hAnsi="Courier New" w:cs="Courier New"/>
@@ -22386,18 +23301,40 @@
           <w:szCs w:val="21"/>
           <w:lang w:eastAsia="pt-BR"/>
         </w:rPr>
-        <w:t>grupo_bairro</w:t>
-      </w:r>
-      <w:proofErr w:type="spellEnd"/>
-      <w:r>
-        <w:rPr>
-          <w:rFonts w:ascii="Courier New" w:eastAsia="Times New Roman" w:hAnsi="Courier New" w:cs="Courier New"/>
-          <w:color w:val="DCDCDC"/>
-          <w:sz w:val="21"/>
-          <w:szCs w:val="21"/>
-          <w:lang w:eastAsia="pt-BR"/>
-        </w:rPr>
-        <w:t>[[</w:t>
+        <w:t>grupo_</w:t>
+      </w:r>
+      <w:proofErr w:type="gramStart"/>
+      <w:r>
+        <w:rPr>
+          <w:rFonts w:ascii="Courier New" w:eastAsia="Times New Roman" w:hAnsi="Courier New" w:cs="Courier New"/>
+          <w:color w:val="D4D4D4"/>
+          <w:sz w:val="21"/>
+          <w:szCs w:val="21"/>
+          <w:lang w:eastAsia="pt-BR"/>
+        </w:rPr>
+        <w:t>bairro</w:t>
+      </w:r>
+      <w:proofErr w:type="spellEnd"/>
+      <w:r>
+        <w:rPr>
+          <w:rFonts w:ascii="Courier New" w:eastAsia="Times New Roman" w:hAnsi="Courier New" w:cs="Courier New"/>
+          <w:color w:val="DCDCDC"/>
+          <w:sz w:val="21"/>
+          <w:szCs w:val="21"/>
+          <w:lang w:eastAsia="pt-BR"/>
+        </w:rPr>
+        <w:t>[</w:t>
+      </w:r>
+      <w:proofErr w:type="gramEnd"/>
+      <w:r>
+        <w:rPr>
+          <w:rFonts w:ascii="Courier New" w:eastAsia="Times New Roman" w:hAnsi="Courier New" w:cs="Courier New"/>
+          <w:color w:val="DCDCDC"/>
+          <w:sz w:val="21"/>
+          <w:szCs w:val="21"/>
+          <w:lang w:eastAsia="pt-BR"/>
+        </w:rPr>
+        <w:t>[</w:t>
       </w:r>
       <w:r>
         <w:rPr>
@@ -22640,6 +23577,7 @@
         <w:t xml:space="preserve">Utilizando nosso grupo, podemos fazer um </w:t>
       </w:r>
       <w:proofErr w:type="spellStart"/>
+      <w:proofErr w:type="gramStart"/>
       <w:r>
         <w:rPr>
           <w:rFonts w:ascii="Times New Roman" w:hAnsi="Times New Roman" w:cs="Times New Roman"/>
@@ -22649,6 +23587,7 @@
         <w:t>df.describe</w:t>
       </w:r>
       <w:proofErr w:type="spellEnd"/>
+      <w:proofErr w:type="gramEnd"/>
       <w:r>
         <w:rPr>
           <w:rFonts w:ascii="Times New Roman" w:hAnsi="Times New Roman" w:cs="Times New Roman"/>
@@ -22702,6 +23641,7 @@
         </w:rPr>
         <w:t>'Valor'</w:t>
       </w:r>
+      <w:proofErr w:type="gramStart"/>
       <w:r>
         <w:rPr>
           <w:rFonts w:ascii="Courier New" w:eastAsia="Times New Roman" w:hAnsi="Courier New" w:cs="Courier New"/>
@@ -22734,6 +23674,7 @@
         <w:t>describe</w:t>
       </w:r>
       <w:proofErr w:type="spellEnd"/>
+      <w:proofErr w:type="gramEnd"/>
       <w:r>
         <w:rPr>
           <w:rFonts w:ascii="Courier New" w:eastAsia="Times New Roman" w:hAnsi="Courier New" w:cs="Courier New"/>
@@ -22888,6 +23829,7 @@
         </w:rPr>
       </w:pPr>
       <w:proofErr w:type="spellStart"/>
+      <w:proofErr w:type="gramStart"/>
       <w:r>
         <w:rPr>
           <w:rFonts w:ascii="Times New Roman" w:hAnsi="Times New Roman" w:cs="Times New Roman"/>
@@ -22897,6 +23839,7 @@
         <w:t>Df.aggregate</w:t>
       </w:r>
       <w:proofErr w:type="spellEnd"/>
+      <w:proofErr w:type="gramEnd"/>
       <w:r>
         <w:rPr>
           <w:rFonts w:ascii="Times New Roman" w:hAnsi="Times New Roman" w:cs="Times New Roman"/>
@@ -22976,6 +23919,7 @@
         </w:rPr>
         <w:t>'Valor'</w:t>
       </w:r>
+      <w:proofErr w:type="gramStart"/>
       <w:r>
         <w:rPr>
           <w:rFonts w:ascii="Courier New" w:eastAsia="Times New Roman" w:hAnsi="Courier New" w:cs="Courier New"/>
@@ -23008,6 +23952,7 @@
         <w:t>aggregate</w:t>
       </w:r>
       <w:proofErr w:type="spellEnd"/>
+      <w:proofErr w:type="gramEnd"/>
       <w:r>
         <w:rPr>
           <w:rFonts w:ascii="Courier New" w:eastAsia="Times New Roman" w:hAnsi="Courier New" w:cs="Courier New"/>
@@ -23199,6 +24144,7 @@
         <w:t xml:space="preserve"> Podemos usar a forma simplificada </w:t>
       </w:r>
       <w:proofErr w:type="spellStart"/>
+      <w:proofErr w:type="gramStart"/>
       <w:r>
         <w:rPr>
           <w:rFonts w:ascii="Times New Roman" w:hAnsi="Times New Roman" w:cs="Times New Roman"/>
@@ -23214,7 +24160,16 @@
           <w:sz w:val="24"/>
           <w:szCs w:val="24"/>
         </w:rPr>
-        <w:t>().</w:t>
+        <w:t>(</w:t>
+      </w:r>
+      <w:proofErr w:type="gramEnd"/>
+      <w:r>
+        <w:rPr>
+          <w:rFonts w:ascii="Times New Roman" w:hAnsi="Times New Roman" w:cs="Times New Roman"/>
+          <w:sz w:val="24"/>
+          <w:szCs w:val="24"/>
+        </w:rPr>
+        <w:t>).</w:t>
       </w:r>
     </w:p>
     <w:p>
@@ -23238,7 +24193,25 @@
           <w:sz w:val="24"/>
           <w:szCs w:val="24"/>
         </w:rPr>
-        <w:t xml:space="preserve">Documentação do pandas para mais testes estatísticos: </w:t>
+        <w:t xml:space="preserve">Documentação </w:t>
+      </w:r>
+      <w:proofErr w:type="gramStart"/>
+      <w:r>
+        <w:rPr>
+          <w:rFonts w:ascii="Times New Roman" w:hAnsi="Times New Roman" w:cs="Times New Roman"/>
+          <w:sz w:val="24"/>
+          <w:szCs w:val="24"/>
+        </w:rPr>
+        <w:t>do pandas</w:t>
+      </w:r>
+      <w:proofErr w:type="gramEnd"/>
+      <w:r>
+        <w:rPr>
+          <w:rFonts w:ascii="Times New Roman" w:hAnsi="Times New Roman" w:cs="Times New Roman"/>
+          <w:sz w:val="24"/>
+          <w:szCs w:val="24"/>
+        </w:rPr>
+        <w:t xml:space="preserve"> para mais testes estatísticos: </w:t>
       </w:r>
       <w:hyperlink r:id="rId92" w:history="1">
         <w:r>
@@ -23276,6 +24249,7 @@
         </w:rPr>
       </w:pPr>
       <w:proofErr w:type="spellStart"/>
+      <w:proofErr w:type="gramStart"/>
       <w:r>
         <w:rPr>
           <w:rFonts w:ascii="Times New Roman" w:hAnsi="Times New Roman" w:cs="Times New Roman"/>
@@ -23285,6 +24259,7 @@
         <w:t>Df.rename</w:t>
       </w:r>
       <w:proofErr w:type="spellEnd"/>
+      <w:proofErr w:type="gramEnd"/>
       <w:r>
         <w:rPr>
           <w:rFonts w:ascii="Times New Roman" w:hAnsi="Times New Roman" w:cs="Times New Roman"/>
@@ -23388,6 +24363,7 @@
         </w:rPr>
         <w:t>'Valor'</w:t>
       </w:r>
+      <w:proofErr w:type="gramStart"/>
       <w:r>
         <w:rPr>
           <w:rFonts w:ascii="Courier New" w:eastAsia="Times New Roman" w:hAnsi="Courier New" w:cs="Courier New"/>
@@ -23408,6 +24384,7 @@
         </w:rPr>
         <w:t>.aggregate</w:t>
       </w:r>
+      <w:proofErr w:type="gramEnd"/>
       <w:r>
         <w:rPr>
           <w:rFonts w:ascii="Courier New" w:eastAsia="Times New Roman" w:hAnsi="Courier New" w:cs="Courier New"/>
@@ -23812,6 +24789,7 @@
         <w:t> </w:t>
       </w:r>
       <w:proofErr w:type="spellStart"/>
+      <w:proofErr w:type="gramStart"/>
       <w:r>
         <w:rPr>
           <w:rFonts w:ascii="Courier New" w:eastAsia="Times New Roman" w:hAnsi="Courier New" w:cs="Courier New"/>
@@ -23823,6 +24801,7 @@
         <w:t>matplotlib.pyplot</w:t>
       </w:r>
       <w:proofErr w:type="spellEnd"/>
+      <w:proofErr w:type="gramEnd"/>
       <w:r>
         <w:rPr>
           <w:rFonts w:ascii="Courier New" w:eastAsia="Times New Roman" w:hAnsi="Courier New" w:cs="Courier New"/>
@@ -23879,6 +24858,7 @@
         </w:rPr>
       </w:pPr>
       <w:proofErr w:type="spellStart"/>
+      <w:proofErr w:type="gramStart"/>
       <w:r>
         <w:rPr>
           <w:rFonts w:ascii="Courier New" w:eastAsia="Times New Roman" w:hAnsi="Courier New" w:cs="Courier New"/>
@@ -23900,6 +24880,7 @@
         </w:rPr>
         <w:t>(</w:t>
       </w:r>
+      <w:proofErr w:type="gramEnd"/>
       <w:r>
         <w:rPr>
           <w:rFonts w:ascii="Courier New" w:eastAsia="Times New Roman" w:hAnsi="Courier New" w:cs="Courier New"/>
@@ -24060,6 +25041,7 @@
         </w:rPr>
         <w:t>'Valor'</w:t>
       </w:r>
+      <w:proofErr w:type="gramStart"/>
       <w:r>
         <w:rPr>
           <w:rFonts w:ascii="Courier New" w:eastAsia="Times New Roman" w:hAnsi="Courier New" w:cs="Courier New"/>
@@ -24092,6 +25074,7 @@
         <w:t>std</w:t>
       </w:r>
       <w:proofErr w:type="spellEnd"/>
+      <w:proofErr w:type="gramEnd"/>
       <w:r>
         <w:rPr>
           <w:rFonts w:ascii="Courier New" w:eastAsia="Times New Roman" w:hAnsi="Courier New" w:cs="Courier New"/>
@@ -24385,7 +25368,18 @@
           <w:szCs w:val="21"/>
           <w:lang w:eastAsia="pt-BR"/>
         </w:rPr>
-        <w:t>fig.set_title</w:t>
+        <w:t>fig.set_</w:t>
+      </w:r>
+      <w:proofErr w:type="gramStart"/>
+      <w:r>
+        <w:rPr>
+          <w:rFonts w:ascii="Courier New" w:eastAsia="Times New Roman" w:hAnsi="Courier New" w:cs="Courier New"/>
+          <w:color w:val="D4D4D4"/>
+          <w:sz w:val="21"/>
+          <w:szCs w:val="21"/>
+          <w:lang w:eastAsia="pt-BR"/>
+        </w:rPr>
+        <w:t>title</w:t>
       </w:r>
       <w:r>
         <w:rPr>
@@ -24397,6 +25391,7 @@
         </w:rPr>
         <w:t>(</w:t>
       </w:r>
+      <w:proofErr w:type="gramEnd"/>
       <w:r>
         <w:rPr>
           <w:rFonts w:ascii="Courier New" w:eastAsia="Times New Roman" w:hAnsi="Courier New" w:cs="Courier New"/>
@@ -24560,7 +25555,25 @@
           <w:sz w:val="24"/>
           <w:szCs w:val="24"/>
         </w:rPr>
-        <w:t>Extra) Criando faixas de valor</w:t>
+        <w:t>Extra</w:t>
+      </w:r>
+      <w:proofErr w:type="gramStart"/>
+      <w:r>
+        <w:rPr>
+          <w:rFonts w:ascii="Times New Roman" w:hAnsi="Times New Roman" w:cs="Times New Roman"/>
+          <w:sz w:val="24"/>
+          <w:szCs w:val="24"/>
+        </w:rPr>
+        <w:t>) Criando</w:t>
+      </w:r>
+      <w:proofErr w:type="gramEnd"/>
+      <w:r>
+        <w:rPr>
+          <w:rFonts w:ascii="Times New Roman" w:hAnsi="Times New Roman" w:cs="Times New Roman"/>
+          <w:sz w:val="24"/>
+          <w:szCs w:val="24"/>
+        </w:rPr>
+        <w:t xml:space="preserve"> faixas de valor</w:t>
       </w:r>
       <w:r>
         <w:rPr>
@@ -24595,6 +25608,7 @@
         <w:t xml:space="preserve">Para criar uma faixa de intervalos de valor podemos simplesmente criar uma lista com o intervalo que queremos e usar o </w:t>
       </w:r>
       <w:proofErr w:type="spellStart"/>
+      <w:proofErr w:type="gramStart"/>
       <w:r>
         <w:rPr>
           <w:rFonts w:ascii="Times New Roman" w:hAnsi="Times New Roman" w:cs="Times New Roman"/>
@@ -24621,6 +25635,7 @@
         <w:t>(</w:t>
       </w:r>
       <w:proofErr w:type="spellStart"/>
+      <w:proofErr w:type="gramEnd"/>
       <w:r>
         <w:rPr>
           <w:rFonts w:ascii="Times New Roman" w:hAnsi="Times New Roman" w:cs="Times New Roman"/>
@@ -24853,6 +25868,7 @@
         <w:t>quartos = </w:t>
       </w:r>
       <w:proofErr w:type="spellStart"/>
+      <w:proofErr w:type="gramStart"/>
       <w:r>
         <w:rPr>
           <w:rFonts w:ascii="Courier New" w:eastAsia="Times New Roman" w:hAnsi="Courier New" w:cs="Courier New"/>
@@ -24875,6 +25891,7 @@
         <w:t>(</w:t>
       </w:r>
       <w:proofErr w:type="spellStart"/>
+      <w:proofErr w:type="gramEnd"/>
       <w:r>
         <w:rPr>
           <w:rFonts w:ascii="Courier New" w:eastAsia="Times New Roman" w:hAnsi="Courier New" w:cs="Courier New"/>
@@ -25018,13 +26035,23 @@
         <w:t xml:space="preserve"> Desse jeito fica um pouco confuso de visualizar, mas podemos colocar um </w:t>
       </w:r>
       <w:proofErr w:type="spellStart"/>
-      <w:r>
-        <w:rPr>
-          <w:rFonts w:ascii="Times New Roman" w:hAnsi="Times New Roman" w:cs="Times New Roman"/>
-          <w:sz w:val="24"/>
-          <w:szCs w:val="24"/>
-        </w:rPr>
-        <w:t>pd.values_count</w:t>
+      <w:proofErr w:type="gramStart"/>
+      <w:r>
+        <w:rPr>
+          <w:rFonts w:ascii="Times New Roman" w:hAnsi="Times New Roman" w:cs="Times New Roman"/>
+          <w:sz w:val="24"/>
+          <w:szCs w:val="24"/>
+        </w:rPr>
+        <w:t>pd.values</w:t>
+      </w:r>
+      <w:proofErr w:type="gramEnd"/>
+      <w:r>
+        <w:rPr>
+          <w:rFonts w:ascii="Times New Roman" w:hAnsi="Times New Roman" w:cs="Times New Roman"/>
+          <w:sz w:val="24"/>
+          <w:szCs w:val="24"/>
+        </w:rPr>
+        <w:t>_count</w:t>
       </w:r>
       <w:proofErr w:type="spellEnd"/>
       <w:r>
@@ -25183,7 +26210,25 @@
           <w:sz w:val="24"/>
           <w:szCs w:val="24"/>
         </w:rPr>
-        <w:t xml:space="preserve"> Os ‘(‘ significa que o valor seguinte não entra, ou seja, o primeiro ele conta de 1 a 2, o segundo de 3 a 4, o terceiro de 5 a 6 e o último de 7 a 100.</w:t>
+        <w:t xml:space="preserve"> Os ‘</w:t>
+      </w:r>
+      <w:proofErr w:type="gramStart"/>
+      <w:r>
+        <w:rPr>
+          <w:rFonts w:ascii="Times New Roman" w:hAnsi="Times New Roman" w:cs="Times New Roman"/>
+          <w:sz w:val="24"/>
+          <w:szCs w:val="24"/>
+        </w:rPr>
+        <w:t>(‘ significa</w:t>
+      </w:r>
+      <w:proofErr w:type="gramEnd"/>
+      <w:r>
+        <w:rPr>
+          <w:rFonts w:ascii="Times New Roman" w:hAnsi="Times New Roman" w:cs="Times New Roman"/>
+          <w:sz w:val="24"/>
+          <w:szCs w:val="24"/>
+        </w:rPr>
+        <w:t xml:space="preserve"> que o valor seguinte não entra, ou seja, o primeiro ele conta de 1 a 2, o segundo de 3 a 4, o terceiro de 5 a 6 e o último de 7 a 100.</w:t>
       </w:r>
     </w:p>
     <w:p>
@@ -25234,16 +26279,34 @@
           <w:sz w:val="24"/>
           <w:szCs w:val="24"/>
         </w:rPr>
-        <w:t>values_count</w:t>
-      </w:r>
-      <w:proofErr w:type="spellEnd"/>
-      <w:r>
-        <w:rPr>
-          <w:rFonts w:ascii="Times New Roman" w:hAnsi="Times New Roman" w:cs="Times New Roman"/>
-          <w:sz w:val="24"/>
-          <w:szCs w:val="24"/>
-        </w:rPr>
-        <w:t>():</w:t>
+        <w:t>values_</w:t>
+      </w:r>
+      <w:proofErr w:type="gramStart"/>
+      <w:r>
+        <w:rPr>
+          <w:rFonts w:ascii="Times New Roman" w:hAnsi="Times New Roman" w:cs="Times New Roman"/>
+          <w:sz w:val="24"/>
+          <w:szCs w:val="24"/>
+        </w:rPr>
+        <w:t>count</w:t>
+      </w:r>
+      <w:proofErr w:type="spellEnd"/>
+      <w:r>
+        <w:rPr>
+          <w:rFonts w:ascii="Times New Roman" w:hAnsi="Times New Roman" w:cs="Times New Roman"/>
+          <w:sz w:val="24"/>
+          <w:szCs w:val="24"/>
+        </w:rPr>
+        <w:t>(</w:t>
+      </w:r>
+      <w:proofErr w:type="gramEnd"/>
+      <w:r>
+        <w:rPr>
+          <w:rFonts w:ascii="Times New Roman" w:hAnsi="Times New Roman" w:cs="Times New Roman"/>
+          <w:sz w:val="24"/>
+          <w:szCs w:val="24"/>
+        </w:rPr>
+        <w:t>):</w:t>
       </w:r>
     </w:p>
     <w:p>
@@ -25412,6 +26475,7 @@
         <w:t>quartos = </w:t>
       </w:r>
       <w:proofErr w:type="spellStart"/>
+      <w:proofErr w:type="gramStart"/>
       <w:r>
         <w:rPr>
           <w:rFonts w:ascii="Courier New" w:eastAsia="Times New Roman" w:hAnsi="Courier New" w:cs="Courier New"/>
@@ -25434,6 +26498,7 @@
         <w:t>(</w:t>
       </w:r>
       <w:proofErr w:type="spellStart"/>
+      <w:proofErr w:type="gramEnd"/>
       <w:r>
         <w:rPr>
           <w:rFonts w:ascii="Courier New" w:eastAsia="Times New Roman" w:hAnsi="Courier New" w:cs="Courier New"/>
@@ -25708,7 +26773,18 @@
           <w:szCs w:val="21"/>
           <w:lang w:eastAsia="pt-BR"/>
         </w:rPr>
-        <w:t>quartos = pd.cut</w:t>
+        <w:t>quartos = </w:t>
+      </w:r>
+      <w:proofErr w:type="gramStart"/>
+      <w:r>
+        <w:rPr>
+          <w:rFonts w:ascii="Courier New" w:eastAsia="Times New Roman" w:hAnsi="Courier New" w:cs="Courier New"/>
+          <w:color w:val="D4D4D4"/>
+          <w:sz w:val="21"/>
+          <w:szCs w:val="21"/>
+          <w:lang w:eastAsia="pt-BR"/>
+        </w:rPr>
+        <w:t>pd.cut</w:t>
       </w:r>
       <w:r>
         <w:rPr>
@@ -25720,6 +26796,7 @@
         </w:rPr>
         <w:t>(</w:t>
       </w:r>
+      <w:proofErr w:type="gramEnd"/>
       <w:r>
         <w:rPr>
           <w:rFonts w:ascii="Courier New" w:eastAsia="Times New Roman" w:hAnsi="Courier New" w:cs="Courier New"/>
@@ -26010,6 +27087,7 @@
         <w:t xml:space="preserve">Como criar agrupamentos com o </w:t>
       </w:r>
       <w:proofErr w:type="spellStart"/>
+      <w:proofErr w:type="gramStart"/>
       <w:r>
         <w:rPr>
           <w:rFonts w:ascii="Times New Roman" w:hAnsi="Times New Roman" w:cs="Times New Roman"/>
@@ -26025,7 +27103,16 @@
           <w:sz w:val="24"/>
           <w:szCs w:val="24"/>
         </w:rPr>
-        <w:t>()</w:t>
+        <w:t>(</w:t>
+      </w:r>
+      <w:proofErr w:type="gramEnd"/>
+      <w:r>
+        <w:rPr>
+          <w:rFonts w:ascii="Times New Roman" w:hAnsi="Times New Roman" w:cs="Times New Roman"/>
+          <w:sz w:val="24"/>
+          <w:szCs w:val="24"/>
+        </w:rPr>
+        <w:t>)</w:t>
       </w:r>
       <w:r>
         <w:rPr>
@@ -26060,6 +27147,7 @@
         <w:t xml:space="preserve">Estatísticas descritivas com o </w:t>
       </w:r>
       <w:proofErr w:type="spellStart"/>
+      <w:proofErr w:type="gramStart"/>
       <w:r>
         <w:rPr>
           <w:rFonts w:ascii="Times New Roman" w:hAnsi="Times New Roman" w:cs="Times New Roman"/>
@@ -26075,7 +27163,16 @@
           <w:sz w:val="24"/>
           <w:szCs w:val="24"/>
         </w:rPr>
-        <w:t xml:space="preserve">() e o </w:t>
+        <w:t>(</w:t>
+      </w:r>
+      <w:proofErr w:type="gramEnd"/>
+      <w:r>
+        <w:rPr>
+          <w:rFonts w:ascii="Times New Roman" w:hAnsi="Times New Roman" w:cs="Times New Roman"/>
+          <w:sz w:val="24"/>
+          <w:szCs w:val="24"/>
+        </w:rPr>
+        <w:t xml:space="preserve">) e o </w:t>
       </w:r>
       <w:proofErr w:type="spellStart"/>
       <w:r>
@@ -26128,6 +27225,7 @@
         <w:t xml:space="preserve">Como renomear as colunas com o </w:t>
       </w:r>
       <w:proofErr w:type="spellStart"/>
+      <w:proofErr w:type="gramStart"/>
       <w:r>
         <w:rPr>
           <w:rFonts w:ascii="Times New Roman" w:hAnsi="Times New Roman" w:cs="Times New Roman"/>
@@ -26143,7 +27241,16 @@
           <w:sz w:val="24"/>
           <w:szCs w:val="24"/>
         </w:rPr>
-        <w:t>()</w:t>
+        <w:t>(</w:t>
+      </w:r>
+      <w:proofErr w:type="gramEnd"/>
+      <w:r>
+        <w:rPr>
+          <w:rFonts w:ascii="Times New Roman" w:hAnsi="Times New Roman" w:cs="Times New Roman"/>
+          <w:sz w:val="24"/>
+          <w:szCs w:val="24"/>
+        </w:rPr>
+        <w:t>)</w:t>
       </w:r>
       <w:r>
         <w:rPr>
@@ -26220,6 +27327,7 @@
         <w:t xml:space="preserve">Como criar faixas de valor com o </w:t>
       </w:r>
       <w:proofErr w:type="spellStart"/>
+      <w:proofErr w:type="gramStart"/>
       <w:r>
         <w:rPr>
           <w:rFonts w:ascii="Times New Roman" w:hAnsi="Times New Roman" w:cs="Times New Roman"/>
@@ -26235,7 +27343,16 @@
           <w:sz w:val="24"/>
           <w:szCs w:val="24"/>
         </w:rPr>
-        <w:t>()</w:t>
+        <w:t>(</w:t>
+      </w:r>
+      <w:proofErr w:type="gramEnd"/>
+      <w:r>
+        <w:rPr>
+          <w:rFonts w:ascii="Times New Roman" w:hAnsi="Times New Roman" w:cs="Times New Roman"/>
+          <w:sz w:val="24"/>
+          <w:szCs w:val="24"/>
+        </w:rPr>
+        <w:t>)</w:t>
       </w:r>
       <w:r>
         <w:rPr>
@@ -26308,6 +27425,7 @@
         <w:t xml:space="preserve"> </w:t>
       </w:r>
       <w:proofErr w:type="spellStart"/>
+      <w:proofErr w:type="gramStart"/>
       <w:r>
         <w:rPr>
           <w:rFonts w:ascii="Times New Roman" w:hAnsi="Times New Roman" w:cs="Times New Roman"/>
@@ -26317,6 +27435,7 @@
         <w:t>Df.boxplot</w:t>
       </w:r>
       <w:proofErr w:type="spellEnd"/>
+      <w:proofErr w:type="gramEnd"/>
       <w:r>
         <w:rPr>
           <w:rFonts w:ascii="Times New Roman" w:hAnsi="Times New Roman" w:cs="Times New Roman"/>
@@ -26365,6 +27484,7 @@
         </w:rPr>
       </w:pPr>
       <w:proofErr w:type="spellStart"/>
+      <w:proofErr w:type="gramStart"/>
       <w:r>
         <w:rPr>
           <w:rFonts w:ascii="Courier New" w:eastAsia="Times New Roman" w:hAnsi="Courier New" w:cs="Courier New"/>
@@ -26376,6 +27496,7 @@
         <w:t>dados.boxplot</w:t>
       </w:r>
       <w:proofErr w:type="spellEnd"/>
+      <w:proofErr w:type="gramEnd"/>
       <w:r>
         <w:rPr>
           <w:rFonts w:ascii="Courier New" w:eastAsia="Times New Roman" w:hAnsi="Courier New" w:cs="Courier New"/>
@@ -26511,6 +27632,7 @@
         </w:rPr>
       </w:pPr>
       <w:proofErr w:type="spellStart"/>
+      <w:proofErr w:type="gramStart"/>
       <w:r>
         <w:rPr>
           <w:rFonts w:ascii="Times New Roman" w:hAnsi="Times New Roman" w:cs="Times New Roman"/>
@@ -26520,6 +27642,7 @@
         <w:t>S.quantile</w:t>
       </w:r>
       <w:proofErr w:type="spellEnd"/>
+      <w:proofErr w:type="gramEnd"/>
       <w:r>
         <w:rPr>
           <w:rFonts w:ascii="Times New Roman" w:hAnsi="Times New Roman" w:cs="Times New Roman"/>
@@ -26613,6 +27736,7 @@
         <w:t>q1 = </w:t>
       </w:r>
       <w:proofErr w:type="spellStart"/>
+      <w:proofErr w:type="gramStart"/>
       <w:r>
         <w:rPr>
           <w:rFonts w:ascii="Courier New" w:eastAsia="Times New Roman" w:hAnsi="Courier New" w:cs="Courier New"/>
@@ -26624,6 +27748,7 @@
         <w:t>valor.quantile</w:t>
       </w:r>
       <w:proofErr w:type="spellEnd"/>
+      <w:proofErr w:type="gramEnd"/>
       <w:r>
         <w:rPr>
           <w:rFonts w:ascii="Courier New" w:eastAsia="Times New Roman" w:hAnsi="Courier New" w:cs="Courier New"/>
@@ -26827,6 +27952,7 @@
         <w:t>q1 = </w:t>
       </w:r>
       <w:proofErr w:type="spellStart"/>
+      <w:proofErr w:type="gramStart"/>
       <w:r>
         <w:rPr>
           <w:rFonts w:ascii="Courier New" w:eastAsia="Times New Roman" w:hAnsi="Courier New" w:cs="Courier New"/>
@@ -26838,6 +27964,7 @@
         <w:t>valor.quantile</w:t>
       </w:r>
       <w:proofErr w:type="spellEnd"/>
+      <w:proofErr w:type="gramEnd"/>
       <w:r>
         <w:rPr>
           <w:rFonts w:ascii="Courier New" w:eastAsia="Times New Roman" w:hAnsi="Courier New" w:cs="Courier New"/>
@@ -26892,6 +28019,7 @@
         <w:t>q3 = </w:t>
       </w:r>
       <w:proofErr w:type="spellStart"/>
+      <w:proofErr w:type="gramStart"/>
       <w:r>
         <w:rPr>
           <w:rFonts w:ascii="Courier New" w:eastAsia="Times New Roman" w:hAnsi="Courier New" w:cs="Courier New"/>
@@ -26903,6 +28031,7 @@
         <w:t>valor.quantile</w:t>
       </w:r>
       <w:proofErr w:type="spellEnd"/>
+      <w:proofErr w:type="gramEnd"/>
       <w:r>
         <w:rPr>
           <w:rFonts w:ascii="Courier New" w:eastAsia="Times New Roman" w:hAnsi="Courier New" w:cs="Courier New"/>
@@ -27440,9 +28569,21 @@
           <w:szCs w:val="21"/>
           <w:lang w:eastAsia="pt-BR"/>
         </w:rPr>
-        <w:t>dados_new.boxplot</w:t>
-      </w:r>
-      <w:proofErr w:type="spellEnd"/>
+        <w:t>dados_</w:t>
+      </w:r>
+      <w:proofErr w:type="gramStart"/>
+      <w:r>
+        <w:rPr>
+          <w:rFonts w:ascii="Courier New" w:eastAsia="Times New Roman" w:hAnsi="Courier New" w:cs="Courier New"/>
+          <w:color w:val="D4D4D4"/>
+          <w:sz w:val="21"/>
+          <w:szCs w:val="21"/>
+          <w:lang w:eastAsia="pt-BR"/>
+        </w:rPr>
+        <w:t>new.boxplot</w:t>
+      </w:r>
+      <w:proofErr w:type="spellEnd"/>
+      <w:proofErr w:type="gramEnd"/>
       <w:r>
         <w:rPr>
           <w:rFonts w:ascii="Courier New" w:eastAsia="Times New Roman" w:hAnsi="Courier New" w:cs="Courier New"/>
@@ -27604,6 +28745,7 @@
         </w:rPr>
       </w:pPr>
       <w:proofErr w:type="spellStart"/>
+      <w:proofErr w:type="gramStart"/>
       <w:r>
         <w:rPr>
           <w:rFonts w:ascii="Courier New" w:eastAsia="Times New Roman" w:hAnsi="Courier New" w:cs="Courier New"/>
@@ -27615,6 +28757,7 @@
         <w:t>dados.hist</w:t>
       </w:r>
       <w:proofErr w:type="spellEnd"/>
+      <w:proofErr w:type="gramEnd"/>
       <w:r>
         <w:rPr>
           <w:rFonts w:ascii="Courier New" w:eastAsia="Times New Roman" w:hAnsi="Courier New" w:cs="Courier New"/>
@@ -27667,9 +28810,21 @@
           <w:szCs w:val="21"/>
           <w:lang w:eastAsia="pt-BR"/>
         </w:rPr>
-        <w:t>dados_new.hist</w:t>
-      </w:r>
-      <w:proofErr w:type="spellEnd"/>
+        <w:t>dados_</w:t>
+      </w:r>
+      <w:proofErr w:type="gramStart"/>
+      <w:r>
+        <w:rPr>
+          <w:rFonts w:ascii="Courier New" w:eastAsia="Times New Roman" w:hAnsi="Courier New" w:cs="Courier New"/>
+          <w:color w:val="D4D4D4"/>
+          <w:sz w:val="21"/>
+          <w:szCs w:val="21"/>
+          <w:lang w:eastAsia="pt-BR"/>
+        </w:rPr>
+        <w:t>new.hist</w:t>
+      </w:r>
+      <w:proofErr w:type="spellEnd"/>
+      <w:proofErr w:type="gramEnd"/>
       <w:r>
         <w:rPr>
           <w:rFonts w:ascii="Courier New" w:eastAsia="Times New Roman" w:hAnsi="Courier New" w:cs="Courier New"/>
@@ -27932,6 +29087,7 @@
         </w:rPr>
       </w:pPr>
       <w:proofErr w:type="spellStart"/>
+      <w:proofErr w:type="gramStart"/>
       <w:r>
         <w:rPr>
           <w:rFonts w:ascii="Courier New" w:eastAsia="Times New Roman" w:hAnsi="Courier New" w:cs="Courier New"/>
@@ -27943,6 +29099,7 @@
         <w:t>dados.boxplot</w:t>
       </w:r>
       <w:proofErr w:type="spellEnd"/>
+      <w:proofErr w:type="gramEnd"/>
       <w:r>
         <w:rPr>
           <w:rFonts w:ascii="Courier New" w:eastAsia="Times New Roman" w:hAnsi="Courier New" w:cs="Courier New"/>
@@ -28130,6 +29287,7 @@
         <w:t xml:space="preserve"> </w:t>
       </w:r>
       <w:proofErr w:type="spellStart"/>
+      <w:proofErr w:type="gramStart"/>
       <w:r>
         <w:rPr>
           <w:rFonts w:ascii="Times New Roman" w:hAnsi="Times New Roman" w:cs="Times New Roman"/>
@@ -28139,6 +29297,7 @@
         <w:t>df.groupby</w:t>
       </w:r>
       <w:proofErr w:type="spellEnd"/>
+      <w:proofErr w:type="gramEnd"/>
       <w:r>
         <w:rPr>
           <w:rFonts w:ascii="Times New Roman" w:hAnsi="Times New Roman" w:cs="Times New Roman"/>
@@ -28183,6 +29342,7 @@
         <w:t> = </w:t>
       </w:r>
       <w:proofErr w:type="spellStart"/>
+      <w:proofErr w:type="gramStart"/>
       <w:r>
         <w:rPr>
           <w:rFonts w:ascii="Courier New" w:eastAsia="Times New Roman" w:hAnsi="Courier New" w:cs="Courier New"/>
@@ -28194,6 +29354,7 @@
         <w:t>dados.groupby</w:t>
       </w:r>
       <w:proofErr w:type="spellEnd"/>
+      <w:proofErr w:type="gramEnd"/>
       <w:r>
         <w:rPr>
           <w:rFonts w:ascii="Courier New" w:eastAsia="Times New Roman" w:hAnsi="Courier New" w:cs="Courier New"/>
@@ -28333,9 +29494,21 @@
           <w:szCs w:val="21"/>
           <w:lang w:eastAsia="pt-BR"/>
         </w:rPr>
-        <w:t>grupo_tipo.quantile</w:t>
-      </w:r>
-      <w:proofErr w:type="spellEnd"/>
+        <w:t>grupo_</w:t>
+      </w:r>
+      <w:proofErr w:type="gramStart"/>
+      <w:r>
+        <w:rPr>
+          <w:rFonts w:ascii="Courier New" w:eastAsia="Times New Roman" w:hAnsi="Courier New" w:cs="Courier New"/>
+          <w:color w:val="D4D4D4"/>
+          <w:sz w:val="21"/>
+          <w:szCs w:val="21"/>
+          <w:lang w:eastAsia="pt-BR"/>
+        </w:rPr>
+        <w:t>tipo.quantile</w:t>
+      </w:r>
+      <w:proofErr w:type="spellEnd"/>
+      <w:proofErr w:type="gramEnd"/>
       <w:r>
         <w:rPr>
           <w:rFonts w:ascii="Courier New" w:eastAsia="Times New Roman" w:hAnsi="Courier New" w:cs="Courier New"/>
@@ -28398,9 +29571,21 @@
           <w:szCs w:val="21"/>
           <w:lang w:eastAsia="pt-BR"/>
         </w:rPr>
-        <w:t>grupo_tipo.quantile</w:t>
-      </w:r>
-      <w:proofErr w:type="spellEnd"/>
+        <w:t>grupo_</w:t>
+      </w:r>
+      <w:proofErr w:type="gramStart"/>
+      <w:r>
+        <w:rPr>
+          <w:rFonts w:ascii="Courier New" w:eastAsia="Times New Roman" w:hAnsi="Courier New" w:cs="Courier New"/>
+          <w:color w:val="D4D4D4"/>
+          <w:sz w:val="21"/>
+          <w:szCs w:val="21"/>
+          <w:lang w:eastAsia="pt-BR"/>
+        </w:rPr>
+        <w:t>tipo.quantile</w:t>
+      </w:r>
+      <w:proofErr w:type="spellEnd"/>
+      <w:proofErr w:type="gramEnd"/>
       <w:r>
         <w:rPr>
           <w:rFonts w:ascii="Courier New" w:eastAsia="Times New Roman" w:hAnsi="Courier New" w:cs="Courier New"/>
@@ -28760,6 +29945,7 @@
         <w:t> = </w:t>
       </w:r>
       <w:proofErr w:type="spellStart"/>
+      <w:proofErr w:type="gramStart"/>
       <w:r>
         <w:rPr>
           <w:rFonts w:ascii="Courier New" w:eastAsia="Times New Roman" w:hAnsi="Courier New" w:cs="Courier New"/>
@@ -28771,6 +29957,7 @@
         <w:t>pd.DataFrame</w:t>
       </w:r>
       <w:proofErr w:type="spellEnd"/>
+      <w:proofErr w:type="gramEnd"/>
       <w:r>
         <w:rPr>
           <w:rFonts w:ascii="Courier New" w:eastAsia="Times New Roman" w:hAnsi="Courier New" w:cs="Courier New"/>
@@ -28856,7 +30043,29 @@
           <w:szCs w:val="21"/>
           <w:lang w:eastAsia="pt-BR"/>
         </w:rPr>
-        <w:t>grupo_tipo.groups.keys</w:t>
+        <w:t>grupo_</w:t>
+      </w:r>
+      <w:proofErr w:type="gramStart"/>
+      <w:r>
+        <w:rPr>
+          <w:rFonts w:ascii="Courier New" w:eastAsia="Times New Roman" w:hAnsi="Courier New" w:cs="Courier New"/>
+          <w:color w:val="D4D4D4"/>
+          <w:sz w:val="21"/>
+          <w:szCs w:val="21"/>
+          <w:lang w:eastAsia="pt-BR"/>
+        </w:rPr>
+        <w:t>tipo.groups</w:t>
+      </w:r>
+      <w:proofErr w:type="gramEnd"/>
+      <w:r>
+        <w:rPr>
+          <w:rFonts w:ascii="Courier New" w:eastAsia="Times New Roman" w:hAnsi="Courier New" w:cs="Courier New"/>
+          <w:color w:val="D4D4D4"/>
+          <w:sz w:val="21"/>
+          <w:szCs w:val="21"/>
+          <w:lang w:eastAsia="pt-BR"/>
+        </w:rPr>
+        <w:t>.keys</w:t>
       </w:r>
       <w:proofErr w:type="spellEnd"/>
       <w:r>
@@ -28893,15 +30102,27 @@
         <w:t>  </w:t>
       </w:r>
       <w:proofErr w:type="spellStart"/>
-      <w:r>
-        <w:rPr>
-          <w:rFonts w:ascii="Courier New" w:eastAsia="Times New Roman" w:hAnsi="Courier New" w:cs="Courier New"/>
-          <w:color w:val="D4D4D4"/>
-          <w:sz w:val="21"/>
-          <w:szCs w:val="21"/>
-          <w:lang w:eastAsia="pt-BR"/>
-        </w:rPr>
-        <w:t>eh_tipo</w:t>
+      <w:proofErr w:type="gramStart"/>
+      <w:r>
+        <w:rPr>
+          <w:rFonts w:ascii="Courier New" w:eastAsia="Times New Roman" w:hAnsi="Courier New" w:cs="Courier New"/>
+          <w:color w:val="D4D4D4"/>
+          <w:sz w:val="21"/>
+          <w:szCs w:val="21"/>
+          <w:lang w:eastAsia="pt-BR"/>
+        </w:rPr>
+        <w:t>eh</w:t>
+      </w:r>
+      <w:proofErr w:type="gramEnd"/>
+      <w:r>
+        <w:rPr>
+          <w:rFonts w:ascii="Courier New" w:eastAsia="Times New Roman" w:hAnsi="Courier New" w:cs="Courier New"/>
+          <w:color w:val="D4D4D4"/>
+          <w:sz w:val="21"/>
+          <w:szCs w:val="21"/>
+          <w:lang w:eastAsia="pt-BR"/>
+        </w:rPr>
+        <w:t>_tipo</w:t>
       </w:r>
       <w:proofErr w:type="spellEnd"/>
       <w:r>
@@ -28987,15 +30208,27 @@
         </w:rPr>
         <w:t>(</w:t>
       </w:r>
-      <w:r>
-        <w:rPr>
-          <w:rFonts w:ascii="Courier New" w:eastAsia="Times New Roman" w:hAnsi="Courier New" w:cs="Courier New"/>
-          <w:color w:val="D4D4D4"/>
-          <w:sz w:val="21"/>
-          <w:szCs w:val="21"/>
-          <w:lang w:eastAsia="pt-BR"/>
-        </w:rPr>
-        <w:t>dados.Valor &gt;= limite_inferior</w:t>
+      <w:proofErr w:type="gramStart"/>
+      <w:r>
+        <w:rPr>
+          <w:rFonts w:ascii="Courier New" w:eastAsia="Times New Roman" w:hAnsi="Courier New" w:cs="Courier New"/>
+          <w:color w:val="D4D4D4"/>
+          <w:sz w:val="21"/>
+          <w:szCs w:val="21"/>
+          <w:lang w:eastAsia="pt-BR"/>
+        </w:rPr>
+        <w:t>dados.Valor</w:t>
+      </w:r>
+      <w:proofErr w:type="gramEnd"/>
+      <w:r>
+        <w:rPr>
+          <w:rFonts w:ascii="Courier New" w:eastAsia="Times New Roman" w:hAnsi="Courier New" w:cs="Courier New"/>
+          <w:color w:val="D4D4D4"/>
+          <w:sz w:val="21"/>
+          <w:szCs w:val="21"/>
+          <w:lang w:eastAsia="pt-BR"/>
+        </w:rPr>
+        <w:t> &gt;= limite_inferior</w:t>
       </w:r>
       <w:r>
         <w:rPr>
@@ -29145,15 +30378,27 @@
         <w:t> = </w:t>
       </w:r>
       <w:proofErr w:type="spellStart"/>
-      <w:r>
-        <w:rPr>
-          <w:rFonts w:ascii="Courier New" w:eastAsia="Times New Roman" w:hAnsi="Courier New" w:cs="Courier New"/>
-          <w:color w:val="D4D4D4"/>
-          <w:sz w:val="21"/>
-          <w:szCs w:val="21"/>
-          <w:lang w:eastAsia="pt-BR"/>
-        </w:rPr>
-        <w:t>eh_tipo</w:t>
+      <w:proofErr w:type="gramStart"/>
+      <w:r>
+        <w:rPr>
+          <w:rFonts w:ascii="Courier New" w:eastAsia="Times New Roman" w:hAnsi="Courier New" w:cs="Courier New"/>
+          <w:color w:val="D4D4D4"/>
+          <w:sz w:val="21"/>
+          <w:szCs w:val="21"/>
+          <w:lang w:eastAsia="pt-BR"/>
+        </w:rPr>
+        <w:t>eh</w:t>
+      </w:r>
+      <w:proofErr w:type="gramEnd"/>
+      <w:r>
+        <w:rPr>
+          <w:rFonts w:ascii="Courier New" w:eastAsia="Times New Roman" w:hAnsi="Courier New" w:cs="Courier New"/>
+          <w:color w:val="D4D4D4"/>
+          <w:sz w:val="21"/>
+          <w:szCs w:val="21"/>
+          <w:lang w:eastAsia="pt-BR"/>
+        </w:rPr>
+        <w:t>_tipo</w:t>
       </w:r>
       <w:proofErr w:type="spellEnd"/>
       <w:r>
@@ -29301,6 +30546,7 @@
         <w:t> = </w:t>
       </w:r>
       <w:proofErr w:type="spellStart"/>
+      <w:proofErr w:type="gramStart"/>
       <w:r>
         <w:rPr>
           <w:rFonts w:ascii="Courier New" w:eastAsia="Times New Roman" w:hAnsi="Courier New" w:cs="Courier New"/>
@@ -29312,6 +30558,7 @@
         <w:t>pd.concat</w:t>
       </w:r>
       <w:proofErr w:type="spellEnd"/>
+      <w:proofErr w:type="gramEnd"/>
       <w:r>
         <w:rPr>
           <w:rFonts w:ascii="Courier New" w:eastAsia="Times New Roman" w:hAnsi="Courier New" w:cs="Courier New"/>
@@ -29398,9 +30645,21 @@
           <w:szCs w:val="21"/>
           <w:lang w:eastAsia="pt-BR"/>
         </w:rPr>
-        <w:t>dados_new.boxplot</w:t>
-      </w:r>
-      <w:proofErr w:type="spellEnd"/>
+        <w:t>dados_</w:t>
+      </w:r>
+      <w:proofErr w:type="gramStart"/>
+      <w:r>
+        <w:rPr>
+          <w:rFonts w:ascii="Courier New" w:eastAsia="Times New Roman" w:hAnsi="Courier New" w:cs="Courier New"/>
+          <w:color w:val="D4D4D4"/>
+          <w:sz w:val="21"/>
+          <w:szCs w:val="21"/>
+          <w:lang w:eastAsia="pt-BR"/>
+        </w:rPr>
+        <w:t>new.boxplot</w:t>
+      </w:r>
+      <w:proofErr w:type="spellEnd"/>
+      <w:proofErr w:type="gramEnd"/>
       <w:r>
         <w:rPr>
           <w:rFonts w:ascii="Courier New" w:eastAsia="Times New Roman" w:hAnsi="Courier New" w:cs="Courier New"/>
@@ -29702,6 +30961,7 @@
         <w:t> = </w:t>
       </w:r>
       <w:proofErr w:type="spellStart"/>
+      <w:proofErr w:type="gramStart"/>
       <w:r>
         <w:rPr>
           <w:rFonts w:ascii="Courier New" w:eastAsia="Times New Roman" w:hAnsi="Courier New" w:cs="Courier New"/>
@@ -29713,6 +30973,7 @@
         <w:t>plt.figure</w:t>
       </w:r>
       <w:proofErr w:type="spellEnd"/>
+      <w:proofErr w:type="gramEnd"/>
       <w:r>
         <w:rPr>
           <w:rFonts w:ascii="Courier New" w:eastAsia="Times New Roman" w:hAnsi="Courier New" w:cs="Courier New"/>
@@ -29746,7 +31007,16 @@
           <w:sz w:val="24"/>
           <w:szCs w:val="24"/>
         </w:rPr>
-        <w:t>area.add_subplot</w:t>
+        <w:t>area.add_</w:t>
+      </w:r>
+      <w:proofErr w:type="gramStart"/>
+      <w:r>
+        <w:rPr>
+          <w:rFonts w:ascii="Times New Roman" w:hAnsi="Times New Roman" w:cs="Times New Roman"/>
+          <w:sz w:val="24"/>
+          <w:szCs w:val="24"/>
+        </w:rPr>
+        <w:t>subplot</w:t>
       </w:r>
       <w:proofErr w:type="spellEnd"/>
       <w:r>
@@ -29758,6 +31028,7 @@
         <w:t>(</w:t>
       </w:r>
       <w:proofErr w:type="spellStart"/>
+      <w:proofErr w:type="gramEnd"/>
       <w:r>
         <w:rPr>
           <w:rFonts w:ascii="Times New Roman" w:hAnsi="Times New Roman" w:cs="Times New Roman"/>
@@ -29865,7 +31136,18 @@
           <w:szCs w:val="21"/>
           <w:lang w:eastAsia="pt-BR"/>
         </w:rPr>
-        <w:t>area.add_subplot</w:t>
+        <w:t>area.add_</w:t>
+      </w:r>
+      <w:proofErr w:type="gramStart"/>
+      <w:r>
+        <w:rPr>
+          <w:rFonts w:ascii="Courier New" w:eastAsia="Times New Roman" w:hAnsi="Courier New" w:cs="Courier New"/>
+          <w:color w:val="D4D4D4"/>
+          <w:sz w:val="21"/>
+          <w:szCs w:val="21"/>
+          <w:lang w:eastAsia="pt-BR"/>
+        </w:rPr>
+        <w:t>subplot</w:t>
       </w:r>
       <w:proofErr w:type="spellEnd"/>
       <w:r>
@@ -29878,6 +31160,7 @@
         </w:rPr>
         <w:t>(</w:t>
       </w:r>
+      <w:proofErr w:type="gramEnd"/>
       <w:r>
         <w:rPr>
           <w:rFonts w:ascii="Courier New" w:eastAsia="Times New Roman" w:hAnsi="Courier New" w:cs="Courier New"/>
@@ -29990,7 +31273,18 @@
           <w:szCs w:val="21"/>
           <w:lang w:eastAsia="pt-BR"/>
         </w:rPr>
-        <w:t>area.add_subplot</w:t>
+        <w:t>area.add_</w:t>
+      </w:r>
+      <w:proofErr w:type="gramStart"/>
+      <w:r>
+        <w:rPr>
+          <w:rFonts w:ascii="Courier New" w:eastAsia="Times New Roman" w:hAnsi="Courier New" w:cs="Courier New"/>
+          <w:color w:val="D4D4D4"/>
+          <w:sz w:val="21"/>
+          <w:szCs w:val="21"/>
+          <w:lang w:eastAsia="pt-BR"/>
+        </w:rPr>
+        <w:t>subplot</w:t>
       </w:r>
       <w:proofErr w:type="spellEnd"/>
       <w:r>
@@ -30003,6 +31297,7 @@
         </w:rPr>
         <w:t>(</w:t>
       </w:r>
+      <w:proofErr w:type="gramEnd"/>
       <w:r>
         <w:rPr>
           <w:rFonts w:ascii="Courier New" w:eastAsia="Times New Roman" w:hAnsi="Courier New" w:cs="Courier New"/>
@@ -30115,7 +31410,18 @@
           <w:szCs w:val="21"/>
           <w:lang w:eastAsia="pt-BR"/>
         </w:rPr>
-        <w:t>area.add_subplot</w:t>
+        <w:t>area.add_</w:t>
+      </w:r>
+      <w:proofErr w:type="gramStart"/>
+      <w:r>
+        <w:rPr>
+          <w:rFonts w:ascii="Courier New" w:eastAsia="Times New Roman" w:hAnsi="Courier New" w:cs="Courier New"/>
+          <w:color w:val="D4D4D4"/>
+          <w:sz w:val="21"/>
+          <w:szCs w:val="21"/>
+          <w:lang w:eastAsia="pt-BR"/>
+        </w:rPr>
+        <w:t>subplot</w:t>
       </w:r>
       <w:proofErr w:type="spellEnd"/>
       <w:r>
@@ -30128,6 +31434,7 @@
         </w:rPr>
         <w:t>(</w:t>
       </w:r>
+      <w:proofErr w:type="gramEnd"/>
       <w:r>
         <w:rPr>
           <w:rFonts w:ascii="Courier New" w:eastAsia="Times New Roman" w:hAnsi="Courier New" w:cs="Courier New"/>
@@ -30240,7 +31547,18 @@
           <w:szCs w:val="21"/>
           <w:lang w:eastAsia="pt-BR"/>
         </w:rPr>
-        <w:t>area.add_subplot</w:t>
+        <w:t>area.add_</w:t>
+      </w:r>
+      <w:proofErr w:type="gramStart"/>
+      <w:r>
+        <w:rPr>
+          <w:rFonts w:ascii="Courier New" w:eastAsia="Times New Roman" w:hAnsi="Courier New" w:cs="Courier New"/>
+          <w:color w:val="D4D4D4"/>
+          <w:sz w:val="21"/>
+          <w:szCs w:val="21"/>
+          <w:lang w:eastAsia="pt-BR"/>
+        </w:rPr>
+        <w:t>subplot</w:t>
       </w:r>
       <w:proofErr w:type="spellEnd"/>
       <w:r>
@@ -30253,6 +31571,7 @@
         </w:rPr>
         <w:t>(</w:t>
       </w:r>
+      <w:proofErr w:type="gramEnd"/>
       <w:r>
         <w:rPr>
           <w:rFonts w:ascii="Courier New" w:eastAsia="Times New Roman" w:hAnsi="Courier New" w:cs="Courier New"/>
@@ -30355,7 +31674,25 @@
           <w:sz w:val="24"/>
           <w:szCs w:val="24"/>
         </w:rPr>
-        <w:t>g1.scatter(x/variável, y/altura): Cria um gráfico com várias bolinhas distribuídos entre x e y:</w:t>
+        <w:t>g</w:t>
+      </w:r>
+      <w:proofErr w:type="gramStart"/>
+      <w:r>
+        <w:rPr>
+          <w:rFonts w:ascii="Times New Roman" w:hAnsi="Times New Roman" w:cs="Times New Roman"/>
+          <w:sz w:val="24"/>
+          <w:szCs w:val="24"/>
+        </w:rPr>
+        <w:t>1.scatter</w:t>
+      </w:r>
+      <w:proofErr w:type="gramEnd"/>
+      <w:r>
+        <w:rPr>
+          <w:rFonts w:ascii="Times New Roman" w:hAnsi="Times New Roman" w:cs="Times New Roman"/>
+          <w:sz w:val="24"/>
+          <w:szCs w:val="24"/>
+        </w:rPr>
+        <w:t>(x/variável, y/altura): Cria um gráfico com várias bolinhas distribuídos entre x e y:</w:t>
       </w:r>
     </w:p>
     <w:p>
@@ -30378,8 +31715,20 @@
           <w:szCs w:val="21"/>
           <w:lang w:eastAsia="pt-BR"/>
         </w:rPr>
-        <w:t>g1.scatter</w:t>
-      </w:r>
+        <w:t>g</w:t>
+      </w:r>
+      <w:proofErr w:type="gramStart"/>
+      <w:r>
+        <w:rPr>
+          <w:rFonts w:ascii="Courier New" w:eastAsia="Times New Roman" w:hAnsi="Courier New" w:cs="Courier New"/>
+          <w:color w:val="D4D4D4"/>
+          <w:sz w:val="21"/>
+          <w:szCs w:val="21"/>
+          <w:lang w:eastAsia="pt-BR"/>
+        </w:rPr>
+        <w:t>1.scatter</w:t>
+      </w:r>
+      <w:proofErr w:type="gramEnd"/>
       <w:r>
         <w:rPr>
           <w:rFonts w:ascii="Courier New" w:eastAsia="Times New Roman" w:hAnsi="Courier New" w:cs="Courier New"/>
@@ -30531,6 +31880,165 @@
           <w:szCs w:val="24"/>
         </w:rPr>
       </w:pPr>
+      <w:r>
+        <w:rPr>
+          <w:rFonts w:ascii="Times New Roman" w:hAnsi="Times New Roman" w:cs="Times New Roman"/>
+          <w:sz w:val="24"/>
+          <w:szCs w:val="24"/>
+        </w:rPr>
+        <w:t xml:space="preserve"> </w:t>
+      </w:r>
+    </w:p>
+    <w:p>
+      <w:pPr>
+        <w:pStyle w:val="PargrafodaLista"/>
+        <w:numPr>
+          <w:ilvl w:val="2"/>
+          <w:numId w:val="2"/>
+        </w:numPr>
+        <w:spacing w:before="240" w:line="360" w:lineRule="auto"/>
+        <w:jc w:val="both"/>
+        <w:rPr>
+          <w:rFonts w:ascii="Times New Roman" w:hAnsi="Times New Roman" w:cs="Times New Roman"/>
+          <w:sz w:val="24"/>
+          <w:szCs w:val="24"/>
+        </w:rPr>
+      </w:pPr>
+      <w:r>
+        <w:rPr>
+          <w:rFonts w:ascii="Times New Roman" w:hAnsi="Times New Roman" w:cs="Times New Roman"/>
+          <w:sz w:val="24"/>
+          <w:szCs w:val="24"/>
+        </w:rPr>
+        <w:t xml:space="preserve"> </w:t>
+      </w:r>
+    </w:p>
+    <w:p>
+      <w:pPr>
+        <w:pStyle w:val="PargrafodaLista"/>
+        <w:numPr>
+          <w:ilvl w:val="1"/>
+          <w:numId w:val="2"/>
+        </w:numPr>
+        <w:spacing w:before="240" w:line="360" w:lineRule="auto"/>
+        <w:jc w:val="both"/>
+        <w:rPr>
+          <w:rFonts w:ascii="Times New Roman" w:hAnsi="Times New Roman" w:cs="Times New Roman"/>
+          <w:sz w:val="24"/>
+          <w:szCs w:val="24"/>
+        </w:rPr>
+      </w:pPr>
+      <w:r>
+        <w:rPr>
+          <w:rFonts w:ascii="Times New Roman" w:hAnsi="Times New Roman" w:cs="Times New Roman"/>
+          <w:sz w:val="24"/>
+          <w:szCs w:val="24"/>
+        </w:rPr>
+        <w:t xml:space="preserve"> O que aprendemos:</w:t>
+      </w:r>
+    </w:p>
+    <w:p>
+      <w:pPr>
+        <w:pStyle w:val="PargrafodaLista"/>
+        <w:numPr>
+          <w:ilvl w:val="2"/>
+          <w:numId w:val="2"/>
+        </w:numPr>
+        <w:spacing w:before="240" w:line="360" w:lineRule="auto"/>
+        <w:jc w:val="both"/>
+        <w:rPr>
+          <w:rFonts w:ascii="Times New Roman" w:hAnsi="Times New Roman" w:cs="Times New Roman"/>
+          <w:sz w:val="24"/>
+          <w:szCs w:val="24"/>
+        </w:rPr>
+      </w:pPr>
+      <w:r>
+        <w:rPr>
+          <w:rFonts w:ascii="Times New Roman" w:hAnsi="Times New Roman" w:cs="Times New Roman"/>
+          <w:sz w:val="24"/>
+          <w:szCs w:val="24"/>
+        </w:rPr>
+        <w:t xml:space="preserve">Como identificar e remover outliers com o box </w:t>
+      </w:r>
+      <w:proofErr w:type="spellStart"/>
+      <w:r>
+        <w:rPr>
+          <w:rFonts w:ascii="Times New Roman" w:hAnsi="Times New Roman" w:cs="Times New Roman"/>
+          <w:sz w:val="24"/>
+          <w:szCs w:val="24"/>
+        </w:rPr>
+        <w:t>plot</w:t>
+      </w:r>
+      <w:proofErr w:type="spellEnd"/>
+      <w:r>
+        <w:rPr>
+          <w:rFonts w:ascii="Times New Roman" w:hAnsi="Times New Roman" w:cs="Times New Roman"/>
+          <w:sz w:val="24"/>
+          <w:szCs w:val="24"/>
+        </w:rPr>
+        <w:t>;</w:t>
+      </w:r>
+    </w:p>
+    <w:p>
+      <w:pPr>
+        <w:pStyle w:val="PargrafodaLista"/>
+        <w:numPr>
+          <w:ilvl w:val="2"/>
+          <w:numId w:val="2"/>
+        </w:numPr>
+        <w:spacing w:before="240" w:line="360" w:lineRule="auto"/>
+        <w:jc w:val="both"/>
+        <w:rPr>
+          <w:rFonts w:ascii="Times New Roman" w:hAnsi="Times New Roman" w:cs="Times New Roman"/>
+          <w:sz w:val="24"/>
+          <w:szCs w:val="24"/>
+        </w:rPr>
+      </w:pPr>
+      <w:r>
+        <w:rPr>
+          <w:rFonts w:ascii="Times New Roman" w:hAnsi="Times New Roman" w:cs="Times New Roman"/>
+          <w:sz w:val="24"/>
+          <w:szCs w:val="24"/>
+        </w:rPr>
+        <w:lastRenderedPageBreak/>
+        <w:t xml:space="preserve">Como fazer um gráfico de pizza com a aplicação do método </w:t>
+      </w:r>
+      <w:proofErr w:type="gramStart"/>
+      <w:r>
+        <w:rPr>
+          <w:rFonts w:ascii="Times New Roman" w:hAnsi="Times New Roman" w:cs="Times New Roman"/>
+          <w:sz w:val="24"/>
+          <w:szCs w:val="24"/>
+        </w:rPr>
+        <w:t>pie(</w:t>
+      </w:r>
+      <w:proofErr w:type="gramEnd"/>
+      <w:r>
+        <w:rPr>
+          <w:rFonts w:ascii="Times New Roman" w:hAnsi="Times New Roman" w:cs="Times New Roman"/>
+          <w:sz w:val="24"/>
+          <w:szCs w:val="24"/>
+        </w:rPr>
+        <w:t xml:space="preserve">), da biblioteca </w:t>
+      </w:r>
+      <w:proofErr w:type="spellStart"/>
+      <w:r>
+        <w:rPr>
+          <w:rFonts w:ascii="Times New Roman" w:hAnsi="Times New Roman" w:cs="Times New Roman"/>
+          <w:sz w:val="24"/>
+          <w:szCs w:val="24"/>
+        </w:rPr>
+        <w:t>matplotlib</w:t>
+      </w:r>
+      <w:proofErr w:type="spellEnd"/>
+      <w:r>
+        <w:rPr>
+          <w:rFonts w:ascii="Times New Roman" w:hAnsi="Times New Roman" w:cs="Times New Roman"/>
+          <w:sz w:val="24"/>
+          <w:szCs w:val="24"/>
+        </w:rPr>
+        <w:t>.</w:t>
+      </w:r>
     </w:p>
     <w:sectPr>
       <w:pgSz w:w="11906" w:h="16838"/>

</xml_diff>

<commit_message>
Finalizei as anotações da última aula
Finalmente acabei o curso pra valer. Todas as anotações feitas!
</commit_message>
<xml_diff>
--- a/Python para Data Science/Python Pandas/Anotações/Python Pandas - Anotações.docx
+++ b/Python para Data Science/Python Pandas/Anotações/Python Pandas - Anotações.docx
@@ -31888,6 +31888,111 @@
         </w:rPr>
         <w:t xml:space="preserve"> </w:t>
       </w:r>
+      <w:r>
+        <w:rPr>
+          <w:rFonts w:ascii="Times New Roman" w:hAnsi="Times New Roman" w:cs="Times New Roman"/>
+          <w:sz w:val="24"/>
+          <w:szCs w:val="24"/>
+        </w:rPr>
+        <w:t>g</w:t>
+      </w:r>
+      <w:proofErr w:type="gramStart"/>
+      <w:r>
+        <w:rPr>
+          <w:rFonts w:ascii="Times New Roman" w:hAnsi="Times New Roman" w:cs="Times New Roman"/>
+          <w:sz w:val="24"/>
+          <w:szCs w:val="24"/>
+        </w:rPr>
+        <w:t>2.hist</w:t>
+      </w:r>
+      <w:proofErr w:type="gramEnd"/>
+      <w:r>
+        <w:rPr>
+          <w:rFonts w:ascii="Times New Roman" w:hAnsi="Times New Roman" w:cs="Times New Roman"/>
+          <w:sz w:val="24"/>
+          <w:szCs w:val="24"/>
+        </w:rPr>
+        <w:t>(</w:t>
+      </w:r>
+      <w:proofErr w:type="spellStart"/>
+      <w:r>
+        <w:rPr>
+          <w:rFonts w:ascii="Times New Roman" w:hAnsi="Times New Roman" w:cs="Times New Roman"/>
+          <w:sz w:val="24"/>
+          <w:szCs w:val="24"/>
+        </w:rPr>
+        <w:t>series_da_variável</w:t>
+      </w:r>
+      <w:proofErr w:type="spellEnd"/>
+      <w:r>
+        <w:rPr>
+          <w:rFonts w:ascii="Times New Roman" w:hAnsi="Times New Roman" w:cs="Times New Roman"/>
+          <w:sz w:val="24"/>
+          <w:szCs w:val="24"/>
+        </w:rPr>
+        <w:t>): Já vimos esse antes, cria um histograma:</w:t>
+      </w:r>
+    </w:p>
+    <w:p>
+      <w:pPr>
+        <w:spacing w:before="240" w:line="360" w:lineRule="auto"/>
+        <w:jc w:val="center"/>
+        <w:rPr>
+          <w:rFonts w:ascii="Times New Roman" w:hAnsi="Times New Roman" w:cs="Times New Roman"/>
+          <w:sz w:val="24"/>
+          <w:szCs w:val="24"/>
+        </w:rPr>
+      </w:pPr>
+      <w:r>
+        <w:rPr>
+          <w:rFonts w:ascii="Times New Roman" w:hAnsi="Times New Roman" w:cs="Times New Roman"/>
+          <w:sz w:val="24"/>
+          <w:szCs w:val="24"/>
+        </w:rPr>
+        <w:lastRenderedPageBreak/>
+        <w:drawing>
+          <wp:inline distT="0" distB="0" distL="0" distR="0" wp14:anchorId="10F60960" wp14:editId="1DCA6D39">
+            <wp:extent cx="2434672" cy="2400300"/>
+            <wp:effectExtent l="0" t="0" r="3810" b="0"/>
+            <wp:docPr id="104" name="Imagem 104"/>
+            <wp:cNvGraphicFramePr>
+              <a:graphicFrameLocks xmlns:a="http://schemas.openxmlformats.org/drawingml/2006/main" noChangeAspect="1"/>
+            </wp:cNvGraphicFramePr>
+            <a:graphic xmlns:a="http://schemas.openxmlformats.org/drawingml/2006/main">
+              <a:graphicData uri="http://schemas.openxmlformats.org/drawingml/2006/picture">
+                <pic:pic xmlns:pic="http://schemas.openxmlformats.org/drawingml/2006/picture">
+                  <pic:nvPicPr>
+                    <pic:cNvPr id="1" name=""/>
+                    <pic:cNvPicPr/>
+                  </pic:nvPicPr>
+                  <pic:blipFill rotWithShape="1">
+                    <a:blip r:embed="rId109"/>
+                    <a:srcRect r="2298"/>
+                    <a:stretch/>
+                  </pic:blipFill>
+                  <pic:spPr bwMode="auto">
+                    <a:xfrm>
+                      <a:off x="0" y="0"/>
+                      <a:ext cx="2438096" cy="2403676"/>
+                    </a:xfrm>
+                    <a:prstGeom prst="rect">
+                      <a:avLst/>
+                    </a:prstGeom>
+                    <a:ln>
+                      <a:noFill/>
+                    </a:ln>
+                    <a:extLst>
+                      <a:ext uri="{53640926-AAD7-44D8-BBD7-CCE9431645EC}">
+                        <a14:shadowObscured xmlns:a14="http://schemas.microsoft.com/office/drawing/2010/main"/>
+                      </a:ext>
+                    </a:extLst>
+                  </pic:spPr>
+                </pic:pic>
+              </a:graphicData>
+            </a:graphic>
+          </wp:inline>
+        </w:drawing>
+      </w:r>
     </w:p>
     <w:p>
       <w:pPr>
@@ -31910,7 +32015,1241 @@
           <w:sz w:val="24"/>
           <w:szCs w:val="24"/>
         </w:rPr>
-        <w:t xml:space="preserve"> </w:t>
+        <w:t>g</w:t>
+      </w:r>
+      <w:proofErr w:type="gramStart"/>
+      <w:r>
+        <w:rPr>
+          <w:rFonts w:ascii="Times New Roman" w:hAnsi="Times New Roman" w:cs="Times New Roman"/>
+          <w:sz w:val="24"/>
+          <w:szCs w:val="24"/>
+        </w:rPr>
+        <w:t>3.plot</w:t>
+      </w:r>
+      <w:proofErr w:type="gramEnd"/>
+      <w:r>
+        <w:rPr>
+          <w:rFonts w:ascii="Times New Roman" w:hAnsi="Times New Roman" w:cs="Times New Roman"/>
+          <w:sz w:val="24"/>
+          <w:szCs w:val="24"/>
+        </w:rPr>
+        <w:t xml:space="preserve">(dados): cria um </w:t>
+      </w:r>
+      <w:proofErr w:type="spellStart"/>
+      <w:r>
+        <w:rPr>
+          <w:rFonts w:ascii="Times New Roman" w:hAnsi="Times New Roman" w:cs="Times New Roman"/>
+          <w:sz w:val="24"/>
+          <w:szCs w:val="24"/>
+        </w:rPr>
+        <w:t>plot</w:t>
+      </w:r>
+      <w:proofErr w:type="spellEnd"/>
+      <w:r>
+        <w:rPr>
+          <w:rFonts w:ascii="Times New Roman" w:hAnsi="Times New Roman" w:cs="Times New Roman"/>
+          <w:sz w:val="24"/>
+          <w:szCs w:val="24"/>
+        </w:rPr>
+        <w:t xml:space="preserve"> a partir de dados.</w:t>
+      </w:r>
+    </w:p>
+    <w:p>
+      <w:pPr>
+        <w:shd w:val="clear" w:color="auto" w:fill="1E1E1E"/>
+        <w:spacing w:after="0" w:line="285" w:lineRule="atLeast"/>
+        <w:rPr>
+          <w:rFonts w:ascii="Courier New" w:eastAsia="Times New Roman" w:hAnsi="Courier New" w:cs="Courier New"/>
+          <w:color w:val="D4D4D4"/>
+          <w:sz w:val="21"/>
+          <w:szCs w:val="21"/>
+          <w:lang w:eastAsia="pt-BR"/>
+        </w:rPr>
+      </w:pPr>
+      <w:r>
+        <w:rPr>
+          <w:rFonts w:ascii="Courier New" w:eastAsia="Times New Roman" w:hAnsi="Courier New" w:cs="Courier New"/>
+          <w:color w:val="D4D4D4"/>
+          <w:sz w:val="21"/>
+          <w:szCs w:val="21"/>
+          <w:lang w:eastAsia="pt-BR"/>
+        </w:rPr>
+        <w:t>dados_g3 = </w:t>
+      </w:r>
+      <w:proofErr w:type="spellStart"/>
+      <w:proofErr w:type="gramStart"/>
+      <w:r>
+        <w:rPr>
+          <w:rFonts w:ascii="Courier New" w:eastAsia="Times New Roman" w:hAnsi="Courier New" w:cs="Courier New"/>
+          <w:color w:val="D4D4D4"/>
+          <w:sz w:val="21"/>
+          <w:szCs w:val="21"/>
+          <w:lang w:eastAsia="pt-BR"/>
+        </w:rPr>
+        <w:t>dados.Valor.sample</w:t>
+      </w:r>
+      <w:proofErr w:type="spellEnd"/>
+      <w:proofErr w:type="gramEnd"/>
+      <w:r>
+        <w:rPr>
+          <w:rFonts w:ascii="Courier New" w:eastAsia="Times New Roman" w:hAnsi="Courier New" w:cs="Courier New"/>
+          <w:color w:val="DCDCDC"/>
+          <w:sz w:val="21"/>
+          <w:szCs w:val="21"/>
+          <w:lang w:eastAsia="pt-BR"/>
+        </w:rPr>
+        <w:t>(</w:t>
+      </w:r>
+      <w:r>
+        <w:rPr>
+          <w:rFonts w:ascii="Courier New" w:eastAsia="Times New Roman" w:hAnsi="Courier New" w:cs="Courier New"/>
+          <w:color w:val="B5CEA8"/>
+          <w:sz w:val="21"/>
+          <w:szCs w:val="21"/>
+          <w:lang w:eastAsia="pt-BR"/>
+        </w:rPr>
+        <w:t>100</w:t>
+      </w:r>
+      <w:r>
+        <w:rPr>
+          <w:rFonts w:ascii="Courier New" w:eastAsia="Times New Roman" w:hAnsi="Courier New" w:cs="Courier New"/>
+          <w:color w:val="DCDCDC"/>
+          <w:sz w:val="21"/>
+          <w:szCs w:val="21"/>
+          <w:lang w:eastAsia="pt-BR"/>
+        </w:rPr>
+        <w:t>)</w:t>
+      </w:r>
+    </w:p>
+    <w:p>
+      <w:pPr>
+        <w:shd w:val="clear" w:color="auto" w:fill="1E1E1E"/>
+        <w:spacing w:after="0" w:line="285" w:lineRule="atLeast"/>
+        <w:rPr>
+          <w:rFonts w:ascii="Courier New" w:eastAsia="Times New Roman" w:hAnsi="Courier New" w:cs="Courier New"/>
+          <w:color w:val="D4D4D4"/>
+          <w:sz w:val="21"/>
+          <w:szCs w:val="21"/>
+          <w:lang w:eastAsia="pt-BR"/>
+        </w:rPr>
+      </w:pPr>
+      <w:r>
+        <w:rPr>
+          <w:rFonts w:ascii="Courier New" w:eastAsia="Times New Roman" w:hAnsi="Courier New" w:cs="Courier New"/>
+          <w:color w:val="D4D4D4"/>
+          <w:sz w:val="21"/>
+          <w:szCs w:val="21"/>
+          <w:lang w:eastAsia="pt-BR"/>
+        </w:rPr>
+        <w:t>dados_g</w:t>
+      </w:r>
+      <w:proofErr w:type="gramStart"/>
+      <w:r>
+        <w:rPr>
+          <w:rFonts w:ascii="Courier New" w:eastAsia="Times New Roman" w:hAnsi="Courier New" w:cs="Courier New"/>
+          <w:color w:val="D4D4D4"/>
+          <w:sz w:val="21"/>
+          <w:szCs w:val="21"/>
+          <w:lang w:eastAsia="pt-BR"/>
+        </w:rPr>
+        <w:t>3.index</w:t>
+      </w:r>
+      <w:proofErr w:type="gramEnd"/>
+      <w:r>
+        <w:rPr>
+          <w:rFonts w:ascii="Courier New" w:eastAsia="Times New Roman" w:hAnsi="Courier New" w:cs="Courier New"/>
+          <w:color w:val="D4D4D4"/>
+          <w:sz w:val="21"/>
+          <w:szCs w:val="21"/>
+          <w:lang w:eastAsia="pt-BR"/>
+        </w:rPr>
+        <w:t> = </w:t>
+      </w:r>
+      <w:r>
+        <w:rPr>
+          <w:rFonts w:ascii="Courier New" w:eastAsia="Times New Roman" w:hAnsi="Courier New" w:cs="Courier New"/>
+          <w:color w:val="DCDCAA"/>
+          <w:sz w:val="21"/>
+          <w:szCs w:val="21"/>
+          <w:lang w:eastAsia="pt-BR"/>
+        </w:rPr>
+        <w:t>range</w:t>
+      </w:r>
+      <w:r>
+        <w:rPr>
+          <w:rFonts w:ascii="Courier New" w:eastAsia="Times New Roman" w:hAnsi="Courier New" w:cs="Courier New"/>
+          <w:color w:val="DCDCDC"/>
+          <w:sz w:val="21"/>
+          <w:szCs w:val="21"/>
+          <w:lang w:eastAsia="pt-BR"/>
+        </w:rPr>
+        <w:t>(</w:t>
+      </w:r>
+      <w:r>
+        <w:rPr>
+          <w:rFonts w:ascii="Courier New" w:eastAsia="Times New Roman" w:hAnsi="Courier New" w:cs="Courier New"/>
+          <w:color w:val="D4D4D4"/>
+          <w:sz w:val="21"/>
+          <w:szCs w:val="21"/>
+          <w:lang w:eastAsia="pt-BR"/>
+        </w:rPr>
+        <w:t>dados_g3.shape</w:t>
+      </w:r>
+      <w:r>
+        <w:rPr>
+          <w:rFonts w:ascii="Courier New" w:eastAsia="Times New Roman" w:hAnsi="Courier New" w:cs="Courier New"/>
+          <w:color w:val="DCDCDC"/>
+          <w:sz w:val="21"/>
+          <w:szCs w:val="21"/>
+          <w:lang w:eastAsia="pt-BR"/>
+        </w:rPr>
+        <w:t>[</w:t>
+      </w:r>
+      <w:r>
+        <w:rPr>
+          <w:rFonts w:ascii="Courier New" w:eastAsia="Times New Roman" w:hAnsi="Courier New" w:cs="Courier New"/>
+          <w:color w:val="B5CEA8"/>
+          <w:sz w:val="21"/>
+          <w:szCs w:val="21"/>
+          <w:lang w:eastAsia="pt-BR"/>
+        </w:rPr>
+        <w:t>0</w:t>
+      </w:r>
+      <w:r>
+        <w:rPr>
+          <w:rFonts w:ascii="Courier New" w:eastAsia="Times New Roman" w:hAnsi="Courier New" w:cs="Courier New"/>
+          <w:color w:val="DCDCDC"/>
+          <w:sz w:val="21"/>
+          <w:szCs w:val="21"/>
+          <w:lang w:eastAsia="pt-BR"/>
+        </w:rPr>
+        <w:t>])</w:t>
+      </w:r>
+    </w:p>
+    <w:p>
+      <w:pPr>
+        <w:shd w:val="clear" w:color="auto" w:fill="1E1E1E"/>
+        <w:spacing w:after="0" w:line="285" w:lineRule="atLeast"/>
+        <w:rPr>
+          <w:rFonts w:ascii="Courier New" w:eastAsia="Times New Roman" w:hAnsi="Courier New" w:cs="Courier New"/>
+          <w:color w:val="D4D4D4"/>
+          <w:sz w:val="21"/>
+          <w:szCs w:val="21"/>
+          <w:lang w:eastAsia="pt-BR"/>
+        </w:rPr>
+      </w:pPr>
+      <w:r>
+        <w:rPr>
+          <w:rFonts w:ascii="Courier New" w:eastAsia="Times New Roman" w:hAnsi="Courier New" w:cs="Courier New"/>
+          <w:color w:val="D4D4D4"/>
+          <w:sz w:val="21"/>
+          <w:szCs w:val="21"/>
+          <w:lang w:eastAsia="pt-BR"/>
+        </w:rPr>
+        <w:t>g</w:t>
+      </w:r>
+      <w:proofErr w:type="gramStart"/>
+      <w:r>
+        <w:rPr>
+          <w:rFonts w:ascii="Courier New" w:eastAsia="Times New Roman" w:hAnsi="Courier New" w:cs="Courier New"/>
+          <w:color w:val="D4D4D4"/>
+          <w:sz w:val="21"/>
+          <w:szCs w:val="21"/>
+          <w:lang w:eastAsia="pt-BR"/>
+        </w:rPr>
+        <w:t>3.plot</w:t>
+      </w:r>
+      <w:proofErr w:type="gramEnd"/>
+      <w:r>
+        <w:rPr>
+          <w:rFonts w:ascii="Courier New" w:eastAsia="Times New Roman" w:hAnsi="Courier New" w:cs="Courier New"/>
+          <w:color w:val="DCDCDC"/>
+          <w:sz w:val="21"/>
+          <w:szCs w:val="21"/>
+          <w:lang w:eastAsia="pt-BR"/>
+        </w:rPr>
+        <w:t>(</w:t>
+      </w:r>
+      <w:r>
+        <w:rPr>
+          <w:rFonts w:ascii="Courier New" w:eastAsia="Times New Roman" w:hAnsi="Courier New" w:cs="Courier New"/>
+          <w:color w:val="D4D4D4"/>
+          <w:sz w:val="21"/>
+          <w:szCs w:val="21"/>
+          <w:lang w:eastAsia="pt-BR"/>
+        </w:rPr>
+        <w:t>dados_g3</w:t>
+      </w:r>
+      <w:r>
+        <w:rPr>
+          <w:rFonts w:ascii="Courier New" w:eastAsia="Times New Roman" w:hAnsi="Courier New" w:cs="Courier New"/>
+          <w:color w:val="DCDCDC"/>
+          <w:sz w:val="21"/>
+          <w:szCs w:val="21"/>
+          <w:lang w:eastAsia="pt-BR"/>
+        </w:rPr>
+        <w:t>)</w:t>
+      </w:r>
+    </w:p>
+    <w:p>
+      <w:pPr>
+        <w:spacing w:before="240" w:line="360" w:lineRule="auto"/>
+        <w:jc w:val="center"/>
+        <w:rPr>
+          <w:rFonts w:ascii="Times New Roman" w:hAnsi="Times New Roman" w:cs="Times New Roman"/>
+          <w:sz w:val="24"/>
+          <w:szCs w:val="24"/>
+          <w:lang w:val="en-US"/>
+        </w:rPr>
+      </w:pPr>
+      <w:r>
+        <w:rPr>
+          <w:rFonts w:ascii="Times New Roman" w:hAnsi="Times New Roman" w:cs="Times New Roman"/>
+          <w:sz w:val="24"/>
+          <w:szCs w:val="24"/>
+          <w:lang w:val="en-US"/>
+        </w:rPr>
+        <w:drawing>
+          <wp:inline distT="0" distB="0" distL="0" distR="0" wp14:anchorId="713C0319" wp14:editId="318006F0">
+            <wp:extent cx="2571750" cy="2478232"/>
+            <wp:effectExtent l="0" t="0" r="0" b="0"/>
+            <wp:docPr id="105" name="Imagem 105"/>
+            <wp:cNvGraphicFramePr>
+              <a:graphicFrameLocks xmlns:a="http://schemas.openxmlformats.org/drawingml/2006/main" noChangeAspect="1"/>
+            </wp:cNvGraphicFramePr>
+            <a:graphic xmlns:a="http://schemas.openxmlformats.org/drawingml/2006/main">
+              <a:graphicData uri="http://schemas.openxmlformats.org/drawingml/2006/picture">
+                <pic:pic xmlns:pic="http://schemas.openxmlformats.org/drawingml/2006/picture">
+                  <pic:nvPicPr>
+                    <pic:cNvPr id="1" name=""/>
+                    <pic:cNvPicPr/>
+                  </pic:nvPicPr>
+                  <pic:blipFill>
+                    <a:blip r:embed="rId110"/>
+                    <a:stretch>
+                      <a:fillRect/>
+                    </a:stretch>
+                  </pic:blipFill>
+                  <pic:spPr>
+                    <a:xfrm>
+                      <a:off x="0" y="0"/>
+                      <a:ext cx="2575215" cy="2481571"/>
+                    </a:xfrm>
+                    <a:prstGeom prst="rect">
+                      <a:avLst/>
+                    </a:prstGeom>
+                  </pic:spPr>
+                </pic:pic>
+              </a:graphicData>
+            </a:graphic>
+          </wp:inline>
+        </w:drawing>
+      </w:r>
+    </w:p>
+    <w:p>
+      <w:pPr>
+        <w:pStyle w:val="PargrafodaLista"/>
+        <w:numPr>
+          <w:ilvl w:val="3"/>
+          <w:numId w:val="2"/>
+        </w:numPr>
+        <w:spacing w:before="240" w:line="360" w:lineRule="auto"/>
+        <w:jc w:val="both"/>
+        <w:rPr>
+          <w:rFonts w:ascii="Times New Roman" w:hAnsi="Times New Roman" w:cs="Times New Roman"/>
+          <w:sz w:val="24"/>
+          <w:szCs w:val="24"/>
+        </w:rPr>
+      </w:pPr>
+      <w:r>
+        <w:rPr>
+          <w:rFonts w:ascii="Times New Roman" w:hAnsi="Times New Roman" w:cs="Times New Roman"/>
+          <w:sz w:val="24"/>
+          <w:szCs w:val="24"/>
+        </w:rPr>
+        <w:t xml:space="preserve"> Fizemos um </w:t>
+      </w:r>
+      <w:proofErr w:type="spellStart"/>
+      <w:proofErr w:type="gramStart"/>
+      <w:r>
+        <w:rPr>
+          <w:rFonts w:ascii="Times New Roman" w:hAnsi="Times New Roman" w:cs="Times New Roman"/>
+          <w:sz w:val="24"/>
+          <w:szCs w:val="24"/>
+        </w:rPr>
+        <w:t>dados.Valor.s</w:t>
+      </w:r>
+      <w:r>
+        <w:rPr>
+          <w:rFonts w:ascii="Times New Roman" w:hAnsi="Times New Roman" w:cs="Times New Roman"/>
+          <w:sz w:val="24"/>
+          <w:szCs w:val="24"/>
+        </w:rPr>
+        <w:t>ample</w:t>
+      </w:r>
+      <w:proofErr w:type="spellEnd"/>
+      <w:proofErr w:type="gramEnd"/>
+      <w:r>
+        <w:rPr>
+          <w:rFonts w:ascii="Times New Roman" w:hAnsi="Times New Roman" w:cs="Times New Roman"/>
+          <w:sz w:val="24"/>
+          <w:szCs w:val="24"/>
+        </w:rPr>
+        <w:t>(100) para pegar uma amostra sortida de tamanho 100 de todos os dados da variável valor.</w:t>
+      </w:r>
+    </w:p>
+    <w:p>
+      <w:pPr>
+        <w:pStyle w:val="PargrafodaLista"/>
+        <w:numPr>
+          <w:ilvl w:val="3"/>
+          <w:numId w:val="2"/>
+        </w:numPr>
+        <w:spacing w:before="240" w:line="360" w:lineRule="auto"/>
+        <w:jc w:val="both"/>
+        <w:rPr>
+          <w:rFonts w:ascii="Times New Roman" w:hAnsi="Times New Roman" w:cs="Times New Roman"/>
+          <w:sz w:val="24"/>
+          <w:szCs w:val="24"/>
+        </w:rPr>
+      </w:pPr>
+      <w:r>
+        <w:rPr>
+          <w:rFonts w:ascii="Times New Roman" w:hAnsi="Times New Roman" w:cs="Times New Roman"/>
+          <w:sz w:val="24"/>
+          <w:szCs w:val="24"/>
+        </w:rPr>
+        <w:t xml:space="preserve"> Em seguida concertamos o índice dela com o range.</w:t>
+      </w:r>
+    </w:p>
+    <w:p>
+      <w:pPr>
+        <w:pStyle w:val="PargrafodaLista"/>
+        <w:numPr>
+          <w:ilvl w:val="2"/>
+          <w:numId w:val="2"/>
+        </w:numPr>
+        <w:spacing w:before="240" w:line="360" w:lineRule="auto"/>
+        <w:jc w:val="both"/>
+        <w:rPr>
+          <w:rFonts w:ascii="Times New Roman" w:hAnsi="Times New Roman" w:cs="Times New Roman"/>
+          <w:sz w:val="24"/>
+          <w:szCs w:val="24"/>
+        </w:rPr>
+      </w:pPr>
+      <w:proofErr w:type="gramStart"/>
+      <w:r>
+        <w:rPr>
+          <w:rFonts w:ascii="Times New Roman" w:hAnsi="Times New Roman" w:cs="Times New Roman"/>
+          <w:sz w:val="24"/>
+          <w:szCs w:val="24"/>
+        </w:rPr>
+        <w:t>g4.bar(</w:t>
+      </w:r>
+      <w:proofErr w:type="gramEnd"/>
+      <w:r>
+        <w:rPr>
+          <w:rFonts w:ascii="Times New Roman" w:hAnsi="Times New Roman" w:cs="Times New Roman"/>
+          <w:sz w:val="24"/>
+          <w:szCs w:val="24"/>
+        </w:rPr>
+        <w:t>x, y): cria um gráfico de barras a partir do nome/numero dos dados e seus valores, x e y respectivamente:</w:t>
+      </w:r>
+    </w:p>
+    <w:p>
+      <w:pPr>
+        <w:shd w:val="clear" w:color="auto" w:fill="1E1E1E"/>
+        <w:spacing w:after="0" w:line="285" w:lineRule="atLeast"/>
+        <w:rPr>
+          <w:rFonts w:ascii="Courier New" w:eastAsia="Times New Roman" w:hAnsi="Courier New" w:cs="Courier New"/>
+          <w:color w:val="D4D4D4"/>
+          <w:sz w:val="21"/>
+          <w:szCs w:val="21"/>
+          <w:lang w:eastAsia="pt-BR"/>
+        </w:rPr>
+      </w:pPr>
+      <w:r>
+        <w:rPr>
+          <w:rFonts w:ascii="Courier New" w:eastAsia="Times New Roman" w:hAnsi="Courier New" w:cs="Courier New"/>
+          <w:color w:val="D4D4D4"/>
+          <w:sz w:val="21"/>
+          <w:szCs w:val="21"/>
+          <w:lang w:eastAsia="pt-BR"/>
+        </w:rPr>
+        <w:t>grupo = </w:t>
+      </w:r>
+      <w:proofErr w:type="spellStart"/>
+      <w:proofErr w:type="gramStart"/>
+      <w:r>
+        <w:rPr>
+          <w:rFonts w:ascii="Courier New" w:eastAsia="Times New Roman" w:hAnsi="Courier New" w:cs="Courier New"/>
+          <w:color w:val="D4D4D4"/>
+          <w:sz w:val="21"/>
+          <w:szCs w:val="21"/>
+          <w:lang w:eastAsia="pt-BR"/>
+        </w:rPr>
+        <w:t>dados.groupby</w:t>
+      </w:r>
+      <w:proofErr w:type="spellEnd"/>
+      <w:proofErr w:type="gramEnd"/>
+      <w:r>
+        <w:rPr>
+          <w:rFonts w:ascii="Courier New" w:eastAsia="Times New Roman" w:hAnsi="Courier New" w:cs="Courier New"/>
+          <w:color w:val="DCDCDC"/>
+          <w:sz w:val="21"/>
+          <w:szCs w:val="21"/>
+          <w:lang w:eastAsia="pt-BR"/>
+        </w:rPr>
+        <w:t>(</w:t>
+      </w:r>
+      <w:r>
+        <w:rPr>
+          <w:rFonts w:ascii="Courier New" w:eastAsia="Times New Roman" w:hAnsi="Courier New" w:cs="Courier New"/>
+          <w:color w:val="CE9178"/>
+          <w:sz w:val="21"/>
+          <w:szCs w:val="21"/>
+          <w:lang w:eastAsia="pt-BR"/>
+        </w:rPr>
+        <w:t>'Tipo'</w:t>
+      </w:r>
+      <w:r>
+        <w:rPr>
+          <w:rFonts w:ascii="Courier New" w:eastAsia="Times New Roman" w:hAnsi="Courier New" w:cs="Courier New"/>
+          <w:color w:val="DCDCDC"/>
+          <w:sz w:val="21"/>
+          <w:szCs w:val="21"/>
+          <w:lang w:eastAsia="pt-BR"/>
+        </w:rPr>
+        <w:t>)[</w:t>
+      </w:r>
+      <w:r>
+        <w:rPr>
+          <w:rFonts w:ascii="Courier New" w:eastAsia="Times New Roman" w:hAnsi="Courier New" w:cs="Courier New"/>
+          <w:color w:val="CE9178"/>
+          <w:sz w:val="21"/>
+          <w:szCs w:val="21"/>
+          <w:lang w:eastAsia="pt-BR"/>
+        </w:rPr>
+        <w:t>'Valor'</w:t>
+      </w:r>
+      <w:r>
+        <w:rPr>
+          <w:rFonts w:ascii="Courier New" w:eastAsia="Times New Roman" w:hAnsi="Courier New" w:cs="Courier New"/>
+          <w:color w:val="DCDCDC"/>
+          <w:sz w:val="21"/>
+          <w:szCs w:val="21"/>
+          <w:lang w:eastAsia="pt-BR"/>
+        </w:rPr>
+        <w:t>]</w:t>
+      </w:r>
+    </w:p>
+    <w:p>
+      <w:pPr>
+        <w:shd w:val="clear" w:color="auto" w:fill="1E1E1E"/>
+        <w:spacing w:after="0" w:line="285" w:lineRule="atLeast"/>
+        <w:rPr>
+          <w:rFonts w:ascii="Courier New" w:eastAsia="Times New Roman" w:hAnsi="Courier New" w:cs="Courier New"/>
+          <w:color w:val="D4D4D4"/>
+          <w:sz w:val="21"/>
+          <w:szCs w:val="21"/>
+          <w:lang w:eastAsia="pt-BR"/>
+        </w:rPr>
+      </w:pPr>
+      <w:proofErr w:type="spellStart"/>
+      <w:r>
+        <w:rPr>
+          <w:rFonts w:ascii="Courier New" w:eastAsia="Times New Roman" w:hAnsi="Courier New" w:cs="Courier New"/>
+          <w:color w:val="D4D4D4"/>
+          <w:sz w:val="21"/>
+          <w:szCs w:val="21"/>
+          <w:lang w:eastAsia="pt-BR"/>
+        </w:rPr>
+        <w:t>label</w:t>
+      </w:r>
+      <w:proofErr w:type="spellEnd"/>
+      <w:r>
+        <w:rPr>
+          <w:rFonts w:ascii="Courier New" w:eastAsia="Times New Roman" w:hAnsi="Courier New" w:cs="Courier New"/>
+          <w:color w:val="D4D4D4"/>
+          <w:sz w:val="21"/>
+          <w:szCs w:val="21"/>
+          <w:lang w:eastAsia="pt-BR"/>
+        </w:rPr>
+        <w:t> = </w:t>
+      </w:r>
+      <w:proofErr w:type="spellStart"/>
+      <w:proofErr w:type="gramStart"/>
+      <w:r>
+        <w:rPr>
+          <w:rFonts w:ascii="Courier New" w:eastAsia="Times New Roman" w:hAnsi="Courier New" w:cs="Courier New"/>
+          <w:color w:val="D4D4D4"/>
+          <w:sz w:val="21"/>
+          <w:szCs w:val="21"/>
+          <w:lang w:eastAsia="pt-BR"/>
+        </w:rPr>
+        <w:t>grupo.mean</w:t>
+      </w:r>
+      <w:proofErr w:type="spellEnd"/>
+      <w:proofErr w:type="gramEnd"/>
+      <w:r>
+        <w:rPr>
+          <w:rFonts w:ascii="Courier New" w:eastAsia="Times New Roman" w:hAnsi="Courier New" w:cs="Courier New"/>
+          <w:color w:val="DCDCDC"/>
+          <w:sz w:val="21"/>
+          <w:szCs w:val="21"/>
+          <w:lang w:eastAsia="pt-BR"/>
+        </w:rPr>
+        <w:t>()</w:t>
+      </w:r>
+      <w:r>
+        <w:rPr>
+          <w:rFonts w:ascii="Courier New" w:eastAsia="Times New Roman" w:hAnsi="Courier New" w:cs="Courier New"/>
+          <w:color w:val="D4D4D4"/>
+          <w:sz w:val="21"/>
+          <w:szCs w:val="21"/>
+          <w:lang w:eastAsia="pt-BR"/>
+        </w:rPr>
+        <w:t>.index</w:t>
+      </w:r>
+    </w:p>
+    <w:p>
+      <w:pPr>
+        <w:shd w:val="clear" w:color="auto" w:fill="1E1E1E"/>
+        <w:spacing w:after="0" w:line="285" w:lineRule="atLeast"/>
+        <w:rPr>
+          <w:rFonts w:ascii="Courier New" w:eastAsia="Times New Roman" w:hAnsi="Courier New" w:cs="Courier New"/>
+          <w:color w:val="D4D4D4"/>
+          <w:sz w:val="21"/>
+          <w:szCs w:val="21"/>
+          <w:lang w:eastAsia="pt-BR"/>
+        </w:rPr>
+      </w:pPr>
+      <w:r>
+        <w:rPr>
+          <w:rFonts w:ascii="Courier New" w:eastAsia="Times New Roman" w:hAnsi="Courier New" w:cs="Courier New"/>
+          <w:color w:val="D4D4D4"/>
+          <w:sz w:val="21"/>
+          <w:szCs w:val="21"/>
+          <w:lang w:eastAsia="pt-BR"/>
+        </w:rPr>
+        <w:t>valores = </w:t>
+      </w:r>
+      <w:proofErr w:type="spellStart"/>
+      <w:proofErr w:type="gramStart"/>
+      <w:r>
+        <w:rPr>
+          <w:rFonts w:ascii="Courier New" w:eastAsia="Times New Roman" w:hAnsi="Courier New" w:cs="Courier New"/>
+          <w:color w:val="D4D4D4"/>
+          <w:sz w:val="21"/>
+          <w:szCs w:val="21"/>
+          <w:lang w:eastAsia="pt-BR"/>
+        </w:rPr>
+        <w:t>grupo.mean</w:t>
+      </w:r>
+      <w:proofErr w:type="spellEnd"/>
+      <w:proofErr w:type="gramEnd"/>
+      <w:r>
+        <w:rPr>
+          <w:rFonts w:ascii="Courier New" w:eastAsia="Times New Roman" w:hAnsi="Courier New" w:cs="Courier New"/>
+          <w:color w:val="DCDCDC"/>
+          <w:sz w:val="21"/>
+          <w:szCs w:val="21"/>
+          <w:lang w:eastAsia="pt-BR"/>
+        </w:rPr>
+        <w:t>()</w:t>
+      </w:r>
+      <w:r>
+        <w:rPr>
+          <w:rFonts w:ascii="Courier New" w:eastAsia="Times New Roman" w:hAnsi="Courier New" w:cs="Courier New"/>
+          <w:color w:val="D4D4D4"/>
+          <w:sz w:val="21"/>
+          <w:szCs w:val="21"/>
+          <w:lang w:eastAsia="pt-BR"/>
+        </w:rPr>
+        <w:t>.</w:t>
+      </w:r>
+      <w:proofErr w:type="spellStart"/>
+      <w:r>
+        <w:rPr>
+          <w:rFonts w:ascii="Courier New" w:eastAsia="Times New Roman" w:hAnsi="Courier New" w:cs="Courier New"/>
+          <w:color w:val="D4D4D4"/>
+          <w:sz w:val="21"/>
+          <w:szCs w:val="21"/>
+          <w:lang w:eastAsia="pt-BR"/>
+        </w:rPr>
+        <w:t>values</w:t>
+      </w:r>
+      <w:proofErr w:type="spellEnd"/>
+    </w:p>
+    <w:p>
+      <w:pPr>
+        <w:shd w:val="clear" w:color="auto" w:fill="1E1E1E"/>
+        <w:spacing w:after="0" w:line="285" w:lineRule="atLeast"/>
+        <w:rPr>
+          <w:rFonts w:ascii="Courier New" w:eastAsia="Times New Roman" w:hAnsi="Courier New" w:cs="Courier New"/>
+          <w:color w:val="D4D4D4"/>
+          <w:sz w:val="21"/>
+          <w:szCs w:val="21"/>
+          <w:lang w:eastAsia="pt-BR"/>
+        </w:rPr>
+      </w:pPr>
+      <w:proofErr w:type="gramStart"/>
+      <w:r>
+        <w:rPr>
+          <w:rFonts w:ascii="Courier New" w:eastAsia="Times New Roman" w:hAnsi="Courier New" w:cs="Courier New"/>
+          <w:color w:val="D4D4D4"/>
+          <w:sz w:val="21"/>
+          <w:szCs w:val="21"/>
+          <w:lang w:eastAsia="pt-BR"/>
+        </w:rPr>
+        <w:t>g4.bar</w:t>
+      </w:r>
+      <w:r>
+        <w:rPr>
+          <w:rFonts w:ascii="Courier New" w:eastAsia="Times New Roman" w:hAnsi="Courier New" w:cs="Courier New"/>
+          <w:color w:val="DCDCDC"/>
+          <w:sz w:val="21"/>
+          <w:szCs w:val="21"/>
+          <w:lang w:eastAsia="pt-BR"/>
+        </w:rPr>
+        <w:t>(</w:t>
+      </w:r>
+      <w:proofErr w:type="spellStart"/>
+      <w:proofErr w:type="gramEnd"/>
+      <w:r>
+        <w:rPr>
+          <w:rFonts w:ascii="Courier New" w:eastAsia="Times New Roman" w:hAnsi="Courier New" w:cs="Courier New"/>
+          <w:color w:val="D4D4D4"/>
+          <w:sz w:val="21"/>
+          <w:szCs w:val="21"/>
+          <w:lang w:eastAsia="pt-BR"/>
+        </w:rPr>
+        <w:t>label</w:t>
+      </w:r>
+      <w:proofErr w:type="spellEnd"/>
+      <w:r>
+        <w:rPr>
+          <w:rFonts w:ascii="Courier New" w:eastAsia="Times New Roman" w:hAnsi="Courier New" w:cs="Courier New"/>
+          <w:color w:val="DCDCDC"/>
+          <w:sz w:val="21"/>
+          <w:szCs w:val="21"/>
+          <w:lang w:eastAsia="pt-BR"/>
+        </w:rPr>
+        <w:t>,</w:t>
+      </w:r>
+      <w:r>
+        <w:rPr>
+          <w:rFonts w:ascii="Courier New" w:eastAsia="Times New Roman" w:hAnsi="Courier New" w:cs="Courier New"/>
+          <w:color w:val="D4D4D4"/>
+          <w:sz w:val="21"/>
+          <w:szCs w:val="21"/>
+          <w:lang w:eastAsia="pt-BR"/>
+        </w:rPr>
+        <w:t> valores</w:t>
+      </w:r>
+      <w:r>
+        <w:rPr>
+          <w:rFonts w:ascii="Courier New" w:eastAsia="Times New Roman" w:hAnsi="Courier New" w:cs="Courier New"/>
+          <w:color w:val="DCDCDC"/>
+          <w:sz w:val="21"/>
+          <w:szCs w:val="21"/>
+          <w:lang w:eastAsia="pt-BR"/>
+        </w:rPr>
+        <w:t>)</w:t>
+      </w:r>
+    </w:p>
+    <w:p>
+      <w:pPr>
+        <w:spacing w:before="240" w:line="360" w:lineRule="auto"/>
+        <w:jc w:val="center"/>
+        <w:rPr>
+          <w:rFonts w:ascii="Times New Roman" w:hAnsi="Times New Roman" w:cs="Times New Roman"/>
+          <w:sz w:val="24"/>
+          <w:szCs w:val="24"/>
+        </w:rPr>
+      </w:pPr>
+      <w:r>
+        <w:rPr>
+          <w:rFonts w:ascii="Times New Roman" w:hAnsi="Times New Roman" w:cs="Times New Roman"/>
+          <w:sz w:val="24"/>
+          <w:szCs w:val="24"/>
+        </w:rPr>
+        <w:lastRenderedPageBreak/>
+        <w:drawing>
+          <wp:inline distT="0" distB="0" distL="0" distR="0" wp14:anchorId="536DFD1A" wp14:editId="64E6EEF0">
+            <wp:extent cx="2762431" cy="2686050"/>
+            <wp:effectExtent l="0" t="0" r="0" b="0"/>
+            <wp:docPr id="106" name="Imagem 106"/>
+            <wp:cNvGraphicFramePr>
+              <a:graphicFrameLocks xmlns:a="http://schemas.openxmlformats.org/drawingml/2006/main" noChangeAspect="1"/>
+            </wp:cNvGraphicFramePr>
+            <a:graphic xmlns:a="http://schemas.openxmlformats.org/drawingml/2006/main">
+              <a:graphicData uri="http://schemas.openxmlformats.org/drawingml/2006/picture">
+                <pic:pic xmlns:pic="http://schemas.openxmlformats.org/drawingml/2006/picture">
+                  <pic:nvPicPr>
+                    <pic:cNvPr id="1" name=""/>
+                    <pic:cNvPicPr/>
+                  </pic:nvPicPr>
+                  <pic:blipFill>
+                    <a:blip r:embed="rId111"/>
+                    <a:stretch>
+                      <a:fillRect/>
+                    </a:stretch>
+                  </pic:blipFill>
+                  <pic:spPr>
+                    <a:xfrm>
+                      <a:off x="0" y="0"/>
+                      <a:ext cx="2766644" cy="2690147"/>
+                    </a:xfrm>
+                    <a:prstGeom prst="rect">
+                      <a:avLst/>
+                    </a:prstGeom>
+                  </pic:spPr>
+                </pic:pic>
+              </a:graphicData>
+            </a:graphic>
+          </wp:inline>
+        </w:drawing>
+      </w:r>
+    </w:p>
+    <w:p>
+      <w:pPr>
+        <w:pStyle w:val="PargrafodaLista"/>
+        <w:numPr>
+          <w:ilvl w:val="3"/>
+          <w:numId w:val="2"/>
+        </w:numPr>
+        <w:spacing w:before="240" w:line="360" w:lineRule="auto"/>
+        <w:jc w:val="both"/>
+        <w:rPr>
+          <w:rFonts w:ascii="Times New Roman" w:hAnsi="Times New Roman" w:cs="Times New Roman"/>
+          <w:sz w:val="24"/>
+          <w:szCs w:val="24"/>
+        </w:rPr>
+      </w:pPr>
+      <w:r>
+        <w:rPr>
+          <w:rFonts w:ascii="Times New Roman" w:hAnsi="Times New Roman" w:cs="Times New Roman"/>
+          <w:sz w:val="24"/>
+          <w:szCs w:val="24"/>
+        </w:rPr>
+        <w:t xml:space="preserve"> Criamos um grupo com os valores a partir do tipo, ou tipo, separamos os valores de todos os dados de acordo com o tipo deles, </w:t>
+      </w:r>
+      <w:proofErr w:type="spellStart"/>
+      <w:r>
+        <w:rPr>
+          <w:rFonts w:ascii="Times New Roman" w:hAnsi="Times New Roman" w:cs="Times New Roman"/>
+          <w:sz w:val="24"/>
+          <w:szCs w:val="24"/>
+        </w:rPr>
+        <w:t>ap</w:t>
+      </w:r>
+      <w:proofErr w:type="spellEnd"/>
+      <w:r>
+        <w:rPr>
+          <w:rFonts w:ascii="Times New Roman" w:hAnsi="Times New Roman" w:cs="Times New Roman"/>
+          <w:sz w:val="24"/>
+          <w:szCs w:val="24"/>
+        </w:rPr>
+        <w:t>, casa, quitinete....</w:t>
+      </w:r>
+    </w:p>
+    <w:p>
+      <w:pPr>
+        <w:pStyle w:val="PargrafodaLista"/>
+        <w:numPr>
+          <w:ilvl w:val="3"/>
+          <w:numId w:val="2"/>
+        </w:numPr>
+        <w:spacing w:before="240" w:line="360" w:lineRule="auto"/>
+        <w:jc w:val="both"/>
+        <w:rPr>
+          <w:rFonts w:ascii="Times New Roman" w:hAnsi="Times New Roman" w:cs="Times New Roman"/>
+          <w:sz w:val="24"/>
+          <w:szCs w:val="24"/>
+        </w:rPr>
+      </w:pPr>
+      <w:r>
+        <w:rPr>
+          <w:rFonts w:ascii="Times New Roman" w:hAnsi="Times New Roman" w:cs="Times New Roman"/>
+          <w:sz w:val="24"/>
+          <w:szCs w:val="24"/>
+        </w:rPr>
+        <w:t xml:space="preserve"> O index no eixo x veio a partir do index da média dos grupos e os valores somente da média dos grupos, como vemos no código.</w:t>
+      </w:r>
+    </w:p>
+    <w:p>
+      <w:pPr>
+        <w:pStyle w:val="PargrafodaLista"/>
+        <w:numPr>
+          <w:ilvl w:val="2"/>
+          <w:numId w:val="2"/>
+        </w:numPr>
+        <w:spacing w:before="240" w:line="360" w:lineRule="auto"/>
+        <w:jc w:val="both"/>
+        <w:rPr>
+          <w:rFonts w:ascii="Times New Roman" w:hAnsi="Times New Roman" w:cs="Times New Roman"/>
+          <w:sz w:val="24"/>
+          <w:szCs w:val="24"/>
+        </w:rPr>
+      </w:pPr>
+      <w:r>
+        <w:rPr>
+          <w:rFonts w:ascii="Times New Roman" w:hAnsi="Times New Roman" w:cs="Times New Roman"/>
+          <w:sz w:val="24"/>
+          <w:szCs w:val="24"/>
+        </w:rPr>
+        <w:t>Resultado final dentro da área com todos os gráficos:</w:t>
+      </w:r>
+    </w:p>
+    <w:p>
+      <w:pPr>
+        <w:spacing w:before="240" w:line="360" w:lineRule="auto"/>
+        <w:jc w:val="center"/>
+        <w:rPr>
+          <w:rFonts w:ascii="Times New Roman" w:hAnsi="Times New Roman" w:cs="Times New Roman"/>
+          <w:sz w:val="24"/>
+          <w:szCs w:val="24"/>
+        </w:rPr>
+      </w:pPr>
+      <w:r>
+        <w:rPr>
+          <w:noProof/>
+        </w:rPr>
+        <w:drawing>
+          <wp:inline distT="0" distB="0" distL="0" distR="0" wp14:anchorId="22CFF2E0" wp14:editId="4AD1D89A">
+            <wp:extent cx="4048438" cy="3925614"/>
+            <wp:effectExtent l="0" t="0" r="9525" b="0"/>
+            <wp:docPr id="107" name="Imagem 107"/>
+            <wp:cNvGraphicFramePr>
+              <a:graphicFrameLocks xmlns:a="http://schemas.openxmlformats.org/drawingml/2006/main" noChangeAspect="1"/>
+            </wp:cNvGraphicFramePr>
+            <a:graphic xmlns:a="http://schemas.openxmlformats.org/drawingml/2006/main">
+              <a:graphicData uri="http://schemas.openxmlformats.org/drawingml/2006/picture">
+                <pic:pic xmlns:pic="http://schemas.openxmlformats.org/drawingml/2006/picture">
+                  <pic:nvPicPr>
+                    <pic:cNvPr id="0" name="Picture 11"/>
+                    <pic:cNvPicPr>
+                      <a:picLocks noChangeAspect="1" noChangeArrowheads="1"/>
+                    </pic:cNvPicPr>
+                  </pic:nvPicPr>
+                  <pic:blipFill>
+                    <a:blip r:embed="rId112">
+                      <a:extLst>
+                        <a:ext uri="{28A0092B-C50C-407E-A947-70E740481C1C}">
+                          <a14:useLocalDpi xmlns:a14="http://schemas.microsoft.com/office/drawing/2010/main" val="0"/>
+                        </a:ext>
+                      </a:extLst>
+                    </a:blip>
+                    <a:srcRect/>
+                    <a:stretch>
+                      <a:fillRect/>
+                    </a:stretch>
+                  </pic:blipFill>
+                  <pic:spPr bwMode="auto">
+                    <a:xfrm>
+                      <a:off x="0" y="0"/>
+                      <a:ext cx="4052260" cy="3929320"/>
+                    </a:xfrm>
+                    <a:prstGeom prst="rect">
+                      <a:avLst/>
+                    </a:prstGeom>
+                    <a:noFill/>
+                    <a:ln>
+                      <a:noFill/>
+                    </a:ln>
+                  </pic:spPr>
+                </pic:pic>
+              </a:graphicData>
+            </a:graphic>
+          </wp:inline>
+        </w:drawing>
+      </w:r>
+    </w:p>
+    <w:p>
+      <w:pPr>
+        <w:pStyle w:val="PargrafodaLista"/>
+        <w:numPr>
+          <w:ilvl w:val="2"/>
+          <w:numId w:val="2"/>
+        </w:numPr>
+        <w:spacing w:before="240" w:line="360" w:lineRule="auto"/>
+        <w:jc w:val="both"/>
+        <w:rPr>
+          <w:rFonts w:ascii="Times New Roman" w:hAnsi="Times New Roman" w:cs="Times New Roman"/>
+          <w:sz w:val="24"/>
+          <w:szCs w:val="24"/>
+        </w:rPr>
+      </w:pPr>
+      <w:r>
+        <w:rPr>
+          <w:rFonts w:ascii="Times New Roman" w:hAnsi="Times New Roman" w:cs="Times New Roman"/>
+          <w:sz w:val="24"/>
+          <w:szCs w:val="24"/>
+        </w:rPr>
+        <w:lastRenderedPageBreak/>
+        <w:t xml:space="preserve">Para salvar o gráfico utilizamos o </w:t>
+      </w:r>
+      <w:proofErr w:type="spellStart"/>
+      <w:proofErr w:type="gramStart"/>
+      <w:r>
+        <w:rPr>
+          <w:rFonts w:ascii="Times New Roman" w:hAnsi="Times New Roman" w:cs="Times New Roman"/>
+          <w:sz w:val="24"/>
+          <w:szCs w:val="24"/>
+        </w:rPr>
+        <w:t>area.savefig</w:t>
+      </w:r>
+      <w:proofErr w:type="spellEnd"/>
+      <w:proofErr w:type="gramEnd"/>
+      <w:r>
+        <w:rPr>
+          <w:rFonts w:ascii="Times New Roman" w:hAnsi="Times New Roman" w:cs="Times New Roman"/>
+          <w:sz w:val="24"/>
+          <w:szCs w:val="24"/>
+        </w:rPr>
+        <w:t>(‘</w:t>
+      </w:r>
+      <w:proofErr w:type="spellStart"/>
+      <w:r>
+        <w:rPr>
+          <w:rFonts w:ascii="Times New Roman" w:hAnsi="Times New Roman" w:cs="Times New Roman"/>
+          <w:sz w:val="24"/>
+          <w:szCs w:val="24"/>
+        </w:rPr>
+        <w:t>local.formato</w:t>
+      </w:r>
+      <w:proofErr w:type="spellEnd"/>
+      <w:r>
+        <w:rPr>
+          <w:rFonts w:ascii="Times New Roman" w:hAnsi="Times New Roman" w:cs="Times New Roman"/>
+          <w:sz w:val="24"/>
+          <w:szCs w:val="24"/>
+        </w:rPr>
+        <w:t xml:space="preserve">’, </w:t>
+      </w:r>
+      <w:proofErr w:type="spellStart"/>
+      <w:r>
+        <w:rPr>
+          <w:rFonts w:ascii="Times New Roman" w:hAnsi="Times New Roman" w:cs="Times New Roman"/>
+          <w:sz w:val="24"/>
+          <w:szCs w:val="24"/>
+        </w:rPr>
+        <w:t>dpi</w:t>
+      </w:r>
+      <w:proofErr w:type="spellEnd"/>
+      <w:r>
+        <w:rPr>
+          <w:rFonts w:ascii="Times New Roman" w:hAnsi="Times New Roman" w:cs="Times New Roman"/>
+          <w:sz w:val="24"/>
+          <w:szCs w:val="24"/>
+        </w:rPr>
+        <w:t>=</w:t>
+      </w:r>
+      <w:proofErr w:type="spellStart"/>
+      <w:r>
+        <w:rPr>
+          <w:rFonts w:ascii="Times New Roman" w:hAnsi="Times New Roman" w:cs="Times New Roman"/>
+          <w:sz w:val="24"/>
+          <w:szCs w:val="24"/>
+        </w:rPr>
+        <w:t>qualidade_desejada</w:t>
+      </w:r>
+      <w:proofErr w:type="spellEnd"/>
+      <w:r>
+        <w:rPr>
+          <w:rFonts w:ascii="Times New Roman" w:hAnsi="Times New Roman" w:cs="Times New Roman"/>
+          <w:sz w:val="24"/>
+          <w:szCs w:val="24"/>
+        </w:rPr>
+        <w:t xml:space="preserve">(eg.:300), </w:t>
+      </w:r>
+      <w:proofErr w:type="spellStart"/>
+      <w:r>
+        <w:rPr>
+          <w:rFonts w:ascii="Times New Roman" w:hAnsi="Times New Roman" w:cs="Times New Roman"/>
+          <w:sz w:val="24"/>
+          <w:szCs w:val="24"/>
+        </w:rPr>
+        <w:t>bbox_inches</w:t>
+      </w:r>
+      <w:proofErr w:type="spellEnd"/>
+      <w:r>
+        <w:rPr>
+          <w:rFonts w:ascii="Times New Roman" w:hAnsi="Times New Roman" w:cs="Times New Roman"/>
+          <w:sz w:val="24"/>
+          <w:szCs w:val="24"/>
+        </w:rPr>
+        <w:t xml:space="preserve"> = ‘</w:t>
+      </w:r>
+      <w:proofErr w:type="spellStart"/>
+      <w:r>
+        <w:rPr>
+          <w:rFonts w:ascii="Times New Roman" w:hAnsi="Times New Roman" w:cs="Times New Roman"/>
+          <w:sz w:val="24"/>
+          <w:szCs w:val="24"/>
+        </w:rPr>
+        <w:t>tight</w:t>
+      </w:r>
+      <w:proofErr w:type="spellEnd"/>
+      <w:r>
+        <w:rPr>
+          <w:rFonts w:ascii="Times New Roman" w:hAnsi="Times New Roman" w:cs="Times New Roman"/>
+          <w:sz w:val="24"/>
+          <w:szCs w:val="24"/>
+        </w:rPr>
+        <w:t xml:space="preserve">’). O </w:t>
+      </w:r>
+      <w:proofErr w:type="spellStart"/>
+      <w:r>
+        <w:rPr>
+          <w:rFonts w:ascii="Times New Roman" w:hAnsi="Times New Roman" w:cs="Times New Roman"/>
+          <w:sz w:val="24"/>
+          <w:szCs w:val="24"/>
+        </w:rPr>
+        <w:t>bbox</w:t>
+      </w:r>
+      <w:proofErr w:type="spellEnd"/>
+      <w:r>
+        <w:rPr>
+          <w:rFonts w:ascii="Times New Roman" w:hAnsi="Times New Roman" w:cs="Times New Roman"/>
+          <w:sz w:val="24"/>
+          <w:szCs w:val="24"/>
+        </w:rPr>
+        <w:t xml:space="preserve"> é o parâmetro referente à borda branca dos gráficos, </w:t>
+      </w:r>
+      <w:proofErr w:type="spellStart"/>
+      <w:r>
+        <w:rPr>
+          <w:rFonts w:ascii="Times New Roman" w:hAnsi="Times New Roman" w:cs="Times New Roman"/>
+          <w:sz w:val="24"/>
+          <w:szCs w:val="24"/>
+        </w:rPr>
+        <w:t>tight</w:t>
+      </w:r>
+      <w:proofErr w:type="spellEnd"/>
+      <w:r>
+        <w:rPr>
+          <w:rFonts w:ascii="Times New Roman" w:hAnsi="Times New Roman" w:cs="Times New Roman"/>
+          <w:sz w:val="24"/>
+          <w:szCs w:val="24"/>
+        </w:rPr>
+        <w:t xml:space="preserve"> significa que vai remover quase tudo:</w:t>
+      </w:r>
+    </w:p>
+    <w:p>
+      <w:pPr>
+        <w:shd w:val="clear" w:color="auto" w:fill="1E1E1E"/>
+        <w:spacing w:after="0" w:line="276" w:lineRule="auto"/>
+        <w:rPr>
+          <w:rFonts w:ascii="Courier New" w:eastAsia="Times New Roman" w:hAnsi="Courier New" w:cs="Courier New"/>
+          <w:color w:val="D4D4D4"/>
+          <w:sz w:val="21"/>
+          <w:szCs w:val="21"/>
+          <w:lang w:eastAsia="pt-BR"/>
+        </w:rPr>
+      </w:pPr>
+      <w:proofErr w:type="gramStart"/>
+      <w:r>
+        <w:rPr>
+          <w:rFonts w:ascii="Courier New" w:eastAsia="Times New Roman" w:hAnsi="Courier New" w:cs="Courier New"/>
+          <w:color w:val="D4D4D4"/>
+          <w:sz w:val="21"/>
+          <w:szCs w:val="21"/>
+          <w:lang w:eastAsia="pt-BR"/>
+        </w:rPr>
+        <w:t>area.savefig</w:t>
+      </w:r>
+      <w:proofErr w:type="gramEnd"/>
+      <w:r>
+        <w:rPr>
+          <w:rFonts w:ascii="Courier New" w:eastAsia="Times New Roman" w:hAnsi="Courier New" w:cs="Courier New"/>
+          <w:color w:val="DCDCDC"/>
+          <w:sz w:val="21"/>
+          <w:szCs w:val="21"/>
+          <w:lang w:eastAsia="pt-BR"/>
+        </w:rPr>
+        <w:t>(</w:t>
+      </w:r>
+      <w:r>
+        <w:rPr>
+          <w:rFonts w:ascii="Courier New" w:eastAsia="Times New Roman" w:hAnsi="Courier New" w:cs="Courier New"/>
+          <w:color w:val="CE9178"/>
+          <w:sz w:val="21"/>
+          <w:szCs w:val="21"/>
+          <w:lang w:eastAsia="pt-BR"/>
+        </w:rPr>
+        <w:t>'drive/MyDrive/Colab Notebooks/Python Pandas: Tratando e Analisando Dados/Curso Pandas/extras/dados/grafico.png'</w:t>
+      </w:r>
+      <w:r>
+        <w:rPr>
+          <w:rFonts w:ascii="Courier New" w:eastAsia="Times New Roman" w:hAnsi="Courier New" w:cs="Courier New"/>
+          <w:color w:val="DCDCDC"/>
+          <w:sz w:val="21"/>
+          <w:szCs w:val="21"/>
+          <w:lang w:eastAsia="pt-BR"/>
+        </w:rPr>
+        <w:t>,</w:t>
+      </w:r>
+      <w:r>
+        <w:rPr>
+          <w:rFonts w:ascii="Courier New" w:eastAsia="Times New Roman" w:hAnsi="Courier New" w:cs="Courier New"/>
+          <w:color w:val="D4D4D4"/>
+          <w:sz w:val="21"/>
+          <w:szCs w:val="21"/>
+          <w:lang w:eastAsia="pt-BR"/>
+        </w:rPr>
+        <w:t> dpi = </w:t>
+      </w:r>
+      <w:r>
+        <w:rPr>
+          <w:rFonts w:ascii="Courier New" w:eastAsia="Times New Roman" w:hAnsi="Courier New" w:cs="Courier New"/>
+          <w:color w:val="B5CEA8"/>
+          <w:sz w:val="21"/>
+          <w:szCs w:val="21"/>
+          <w:lang w:eastAsia="pt-BR"/>
+        </w:rPr>
+        <w:t>300</w:t>
+      </w:r>
+      <w:r>
+        <w:rPr>
+          <w:rFonts w:ascii="Courier New" w:eastAsia="Times New Roman" w:hAnsi="Courier New" w:cs="Courier New"/>
+          <w:color w:val="DCDCDC"/>
+          <w:sz w:val="21"/>
+          <w:szCs w:val="21"/>
+          <w:lang w:eastAsia="pt-BR"/>
+        </w:rPr>
+        <w:t>,</w:t>
+      </w:r>
+      <w:r>
+        <w:rPr>
+          <w:rFonts w:ascii="Courier New" w:eastAsia="Times New Roman" w:hAnsi="Courier New" w:cs="Courier New"/>
+          <w:color w:val="D4D4D4"/>
+          <w:sz w:val="21"/>
+          <w:szCs w:val="21"/>
+          <w:lang w:eastAsia="pt-BR"/>
+        </w:rPr>
+        <w:t> bbox_inches = </w:t>
+      </w:r>
+      <w:r>
+        <w:rPr>
+          <w:rFonts w:ascii="Courier New" w:eastAsia="Times New Roman" w:hAnsi="Courier New" w:cs="Courier New"/>
+          <w:color w:val="CE9178"/>
+          <w:sz w:val="21"/>
+          <w:szCs w:val="21"/>
+          <w:lang w:eastAsia="pt-BR"/>
+        </w:rPr>
+        <w:t>'tight'</w:t>
+      </w:r>
+      <w:r>
+        <w:rPr>
+          <w:rFonts w:ascii="Courier New" w:eastAsia="Times New Roman" w:hAnsi="Courier New" w:cs="Courier New"/>
+          <w:color w:val="DCDCDC"/>
+          <w:sz w:val="21"/>
+          <w:szCs w:val="21"/>
+          <w:lang w:eastAsia="pt-BR"/>
+        </w:rPr>
+        <w:t>)</w:t>
       </w:r>
     </w:p>
     <w:p>
@@ -31934,7 +33273,15 @@
           <w:sz w:val="24"/>
           <w:szCs w:val="24"/>
         </w:rPr>
-        <w:t xml:space="preserve"> O que aprendemos:</w:t>
+        <w:t xml:space="preserve"> </w:t>
+      </w:r>
+      <w:r>
+        <w:rPr>
+          <w:rFonts w:ascii="Times New Roman" w:hAnsi="Times New Roman" w:cs="Times New Roman"/>
+          <w:sz w:val="24"/>
+          <w:szCs w:val="24"/>
+        </w:rPr>
+        <w:t>O que aprendemos:</w:t>
       </w:r>
     </w:p>
     <w:p>
@@ -32000,7 +33347,6 @@
           <w:sz w:val="24"/>
           <w:szCs w:val="24"/>
         </w:rPr>
-        <w:lastRenderedPageBreak/>
         <w:t xml:space="preserve">Como fazer um gráfico de pizza com a aplicação do método </w:t>
       </w:r>
       <w:proofErr w:type="gramStart"/>

</xml_diff>

<commit_message>
Lendo nomes com json
Aprendemos a ler arquivos json diretamente de links de sites, de uma API do IBGE, a modificar o link para pegar quantos nomes queremos, concatenar listas e transformar em frames
</commit_message>
<xml_diff>
--- a/Python para Data Science/Python Pandas/Anotações/Python Pandas - Anotações.docx
+++ b/Python para Data Science/Python Pandas/Anotações/Python Pandas - Anotações.docx
@@ -33631,6 +33631,18 @@
     </w:p>
     <w:p>
       <w:pPr>
+        <w:spacing w:before="240" w:line="360" w:lineRule="auto"/>
+        <w:jc w:val="both"/>
+        <w:rPr>
+          <w:rFonts w:ascii="Times New Roman" w:hAnsi="Times New Roman" w:cs="Times New Roman"/>
+          <w:sz w:val="24"/>
+          <w:szCs w:val="24"/>
+          <w:lang w:val="en-US"/>
+        </w:rPr>
+      </w:pPr>
+    </w:p>
+    <w:p>
+      <w:pPr>
         <w:pStyle w:val="PargrafodaLista"/>
         <w:numPr>
           <w:ilvl w:val="0"/>
@@ -33703,6 +33715,969 @@
           <w:sz w:val="24"/>
           <w:szCs w:val="24"/>
         </w:rPr>
+        <w:t xml:space="preserve"> </w:t>
+      </w:r>
+      <w:r>
+        <w:rPr>
+          <w:rFonts w:ascii="Times New Roman" w:hAnsi="Times New Roman" w:cs="Times New Roman"/>
+          <w:sz w:val="24"/>
+          <w:szCs w:val="24"/>
+        </w:rPr>
+        <w:t xml:space="preserve">Podemos pegar nomes de um Ranking em uma API do próprio IBGE: </w:t>
+      </w:r>
+      <w:hyperlink r:id="rId116" w:history="1">
+        <w:r>
+          <w:rPr>
+            <w:rStyle w:val="Hyperlink"/>
+            <w:rFonts w:ascii="Times New Roman" w:hAnsi="Times New Roman" w:cs="Times New Roman"/>
+            <w:sz w:val="24"/>
+            <w:szCs w:val="24"/>
+          </w:rPr>
+          <w:t>https://servicodados.ibge.gov.br/api/docs/nomes?versao=2</w:t>
+        </w:r>
+      </w:hyperlink>
+      <w:r>
+        <w:rPr>
+          <w:rFonts w:ascii="Times New Roman" w:hAnsi="Times New Roman" w:cs="Times New Roman"/>
+          <w:sz w:val="24"/>
+          <w:szCs w:val="24"/>
+        </w:rPr>
+        <w:t>.</w:t>
+      </w:r>
+    </w:p>
+    <w:p>
+      <w:pPr>
+        <w:pStyle w:val="PargrafodaLista"/>
+        <w:numPr>
+          <w:ilvl w:val="2"/>
+          <w:numId w:val="4"/>
+        </w:numPr>
+        <w:spacing w:before="240" w:line="360" w:lineRule="auto"/>
+        <w:jc w:val="both"/>
+        <w:rPr>
+          <w:rFonts w:ascii="Times New Roman" w:hAnsi="Times New Roman" w:cs="Times New Roman"/>
+          <w:sz w:val="24"/>
+          <w:szCs w:val="24"/>
+        </w:rPr>
+      </w:pPr>
+      <w:r>
+        <w:rPr>
+          <w:rFonts w:ascii="Times New Roman" w:hAnsi="Times New Roman" w:cs="Times New Roman"/>
+          <w:sz w:val="24"/>
+          <w:szCs w:val="24"/>
+        </w:rPr>
+        <w:t xml:space="preserve">Escolhemos o link de rankings: </w:t>
+      </w:r>
+      <w:hyperlink r:id="rId117" w:history="1">
+        <w:r>
+          <w:rPr>
+            <w:rStyle w:val="Hyperlink"/>
+            <w:rFonts w:ascii="Times New Roman" w:hAnsi="Times New Roman" w:cs="Times New Roman"/>
+            <w:sz w:val="24"/>
+            <w:szCs w:val="24"/>
+          </w:rPr>
+          <w:t>https://servicodados.ibge.gov.br/api/v2/censos/nomes/ranking</w:t>
+        </w:r>
+      </w:hyperlink>
+      <w:r>
+        <w:rPr>
+          <w:rFonts w:ascii="Times New Roman" w:hAnsi="Times New Roman" w:cs="Times New Roman"/>
+          <w:sz w:val="24"/>
+          <w:szCs w:val="24"/>
+        </w:rPr>
+        <w:t>.</w:t>
+      </w:r>
+    </w:p>
+    <w:p>
+      <w:pPr>
+        <w:pStyle w:val="PargrafodaLista"/>
+        <w:numPr>
+          <w:ilvl w:val="2"/>
+          <w:numId w:val="4"/>
+        </w:numPr>
+        <w:spacing w:before="240" w:line="360" w:lineRule="auto"/>
+        <w:jc w:val="both"/>
+        <w:rPr>
+          <w:rFonts w:ascii="Times New Roman" w:hAnsi="Times New Roman" w:cs="Times New Roman"/>
+          <w:sz w:val="24"/>
+          <w:szCs w:val="24"/>
+        </w:rPr>
+      </w:pPr>
+      <w:r>
+        <w:rPr>
+          <w:rFonts w:ascii="Times New Roman" w:hAnsi="Times New Roman" w:cs="Times New Roman"/>
+          <w:sz w:val="24"/>
+          <w:szCs w:val="24"/>
+        </w:rPr>
+        <w:t xml:space="preserve">Podemos alterar o link para nossas necessidades: </w:t>
+      </w:r>
+      <w:hyperlink r:id="rId118" w:history="1">
+        <w:r>
+          <w:rPr>
+            <w:rStyle w:val="Hyperlink"/>
+            <w:rFonts w:ascii="Times New Roman" w:hAnsi="Times New Roman" w:cs="Times New Roman"/>
+            <w:sz w:val="24"/>
+            <w:szCs w:val="24"/>
+          </w:rPr>
+          <w:t>https://servicodados.ibge.gov.br/api/v1/censos/nomes/ranking?qt</w:t>
+        </w:r>
+        <w:r>
+          <w:rPr>
+            <w:rStyle w:val="Hyperlink"/>
+            <w:rFonts w:ascii="Times New Roman" w:hAnsi="Times New Roman" w:cs="Times New Roman"/>
+            <w:sz w:val="24"/>
+            <w:szCs w:val="24"/>
+          </w:rPr>
+          <w:lastRenderedPageBreak/>
+          <w:t>d=20&amp;sexo=f</w:t>
+        </w:r>
+      </w:hyperlink>
+      <w:r>
+        <w:rPr>
+          <w:rFonts w:ascii="Times New Roman" w:hAnsi="Times New Roman" w:cs="Times New Roman"/>
+          <w:sz w:val="24"/>
+          <w:szCs w:val="24"/>
+        </w:rPr>
+        <w:t>. Nesse caso dissemos que queremos a v1, quantidade 20 e do sexo feminino.</w:t>
+      </w:r>
+    </w:p>
+    <w:p>
+      <w:pPr>
+        <w:pStyle w:val="PargrafodaLista"/>
+        <w:numPr>
+          <w:ilvl w:val="2"/>
+          <w:numId w:val="4"/>
+        </w:numPr>
+        <w:spacing w:before="240" w:line="360" w:lineRule="auto"/>
+        <w:jc w:val="both"/>
+        <w:rPr>
+          <w:rFonts w:ascii="Times New Roman" w:hAnsi="Times New Roman" w:cs="Times New Roman"/>
+          <w:sz w:val="24"/>
+          <w:szCs w:val="24"/>
+        </w:rPr>
+      </w:pPr>
+      <w:r>
+        <w:rPr>
+          <w:rFonts w:ascii="Times New Roman" w:hAnsi="Times New Roman" w:cs="Times New Roman"/>
+          <w:sz w:val="24"/>
+          <w:szCs w:val="24"/>
+        </w:rPr>
+        <w:t xml:space="preserve">Já sabemos como importar um </w:t>
+      </w:r>
+      <w:proofErr w:type="spellStart"/>
+      <w:r>
+        <w:rPr>
+          <w:rFonts w:ascii="Times New Roman" w:hAnsi="Times New Roman" w:cs="Times New Roman"/>
+          <w:sz w:val="24"/>
+          <w:szCs w:val="24"/>
+        </w:rPr>
+        <w:t>df</w:t>
+      </w:r>
+      <w:proofErr w:type="spellEnd"/>
+      <w:r>
+        <w:rPr>
+          <w:rFonts w:ascii="Times New Roman" w:hAnsi="Times New Roman" w:cs="Times New Roman"/>
+          <w:sz w:val="24"/>
+          <w:szCs w:val="24"/>
+        </w:rPr>
+        <w:t>:</w:t>
+      </w:r>
+    </w:p>
+    <w:p>
+      <w:pPr>
+        <w:shd w:val="clear" w:color="auto" w:fill="1E1E1E"/>
+        <w:spacing w:after="0" w:line="285" w:lineRule="atLeast"/>
+        <w:rPr>
+          <w:rFonts w:ascii="Courier New" w:eastAsia="Times New Roman" w:hAnsi="Courier New" w:cs="Courier New"/>
+          <w:color w:val="D4D4D4"/>
+          <w:sz w:val="21"/>
+          <w:szCs w:val="21"/>
+          <w:lang w:eastAsia="pt-BR"/>
+        </w:rPr>
+      </w:pPr>
+      <w:r>
+        <w:rPr>
+          <w:rFonts w:ascii="Courier New" w:eastAsia="Times New Roman" w:hAnsi="Courier New" w:cs="Courier New"/>
+          <w:color w:val="C586C0"/>
+          <w:sz w:val="21"/>
+          <w:szCs w:val="21"/>
+          <w:lang w:eastAsia="pt-BR"/>
+        </w:rPr>
+        <w:t>import</w:t>
+      </w:r>
+      <w:r>
+        <w:rPr>
+          <w:rFonts w:ascii="Courier New" w:eastAsia="Times New Roman" w:hAnsi="Courier New" w:cs="Courier New"/>
+          <w:color w:val="D4D4D4"/>
+          <w:sz w:val="21"/>
+          <w:szCs w:val="21"/>
+          <w:lang w:eastAsia="pt-BR"/>
+        </w:rPr>
+        <w:t> pandas </w:t>
+      </w:r>
+      <w:r>
+        <w:rPr>
+          <w:rFonts w:ascii="Courier New" w:eastAsia="Times New Roman" w:hAnsi="Courier New" w:cs="Courier New"/>
+          <w:color w:val="C586C0"/>
+          <w:sz w:val="21"/>
+          <w:szCs w:val="21"/>
+          <w:lang w:eastAsia="pt-BR"/>
+        </w:rPr>
+        <w:t>as</w:t>
+      </w:r>
+      <w:r>
+        <w:rPr>
+          <w:rFonts w:ascii="Courier New" w:eastAsia="Times New Roman" w:hAnsi="Courier New" w:cs="Courier New"/>
+          <w:color w:val="D4D4D4"/>
+          <w:sz w:val="21"/>
+          <w:szCs w:val="21"/>
+          <w:lang w:eastAsia="pt-BR"/>
+        </w:rPr>
+        <w:t> </w:t>
+      </w:r>
+      <w:proofErr w:type="spellStart"/>
+      <w:r>
+        <w:rPr>
+          <w:rFonts w:ascii="Courier New" w:eastAsia="Times New Roman" w:hAnsi="Courier New" w:cs="Courier New"/>
+          <w:color w:val="D4D4D4"/>
+          <w:sz w:val="21"/>
+          <w:szCs w:val="21"/>
+          <w:lang w:eastAsia="pt-BR"/>
+        </w:rPr>
+        <w:t>pd</w:t>
+      </w:r>
+      <w:proofErr w:type="spellEnd"/>
+    </w:p>
+    <w:p>
+      <w:pPr>
+        <w:shd w:val="clear" w:color="auto" w:fill="1E1E1E"/>
+        <w:spacing w:after="0" w:line="285" w:lineRule="atLeast"/>
+        <w:rPr>
+          <w:rFonts w:ascii="Courier New" w:eastAsia="Times New Roman" w:hAnsi="Courier New" w:cs="Courier New"/>
+          <w:color w:val="D4D4D4"/>
+          <w:sz w:val="21"/>
+          <w:szCs w:val="21"/>
+          <w:lang w:eastAsia="pt-BR"/>
+        </w:rPr>
+      </w:pPr>
+      <w:r>
+        <w:rPr>
+          <w:rFonts w:ascii="Courier New" w:eastAsia="Times New Roman" w:hAnsi="Courier New" w:cs="Courier New"/>
+          <w:color w:val="D4D4D4"/>
+          <w:sz w:val="21"/>
+          <w:szCs w:val="21"/>
+          <w:lang w:eastAsia="pt-BR"/>
+        </w:rPr>
+        <w:t>dados = </w:t>
+      </w:r>
+      <w:proofErr w:type="gramStart"/>
+      <w:r>
+        <w:rPr>
+          <w:rFonts w:ascii="Courier New" w:eastAsia="Times New Roman" w:hAnsi="Courier New" w:cs="Courier New"/>
+          <w:color w:val="D4D4D4"/>
+          <w:sz w:val="21"/>
+          <w:szCs w:val="21"/>
+          <w:lang w:eastAsia="pt-BR"/>
+        </w:rPr>
+        <w:t>pd.read</w:t>
+      </w:r>
+      <w:proofErr w:type="gramEnd"/>
+      <w:r>
+        <w:rPr>
+          <w:rFonts w:ascii="Courier New" w:eastAsia="Times New Roman" w:hAnsi="Courier New" w:cs="Courier New"/>
+          <w:color w:val="D4D4D4"/>
+          <w:sz w:val="21"/>
+          <w:szCs w:val="21"/>
+          <w:lang w:eastAsia="pt-BR"/>
+        </w:rPr>
+        <w:t>_json</w:t>
+      </w:r>
+      <w:r>
+        <w:rPr>
+          <w:rFonts w:ascii="Courier New" w:eastAsia="Times New Roman" w:hAnsi="Courier New" w:cs="Courier New"/>
+          <w:color w:val="DCDCDC"/>
+          <w:sz w:val="21"/>
+          <w:szCs w:val="21"/>
+          <w:lang w:eastAsia="pt-BR"/>
+        </w:rPr>
+        <w:t>(</w:t>
+      </w:r>
+      <w:r>
+        <w:rPr>
+          <w:rFonts w:ascii="Courier New" w:eastAsia="Times New Roman" w:hAnsi="Courier New" w:cs="Courier New"/>
+          <w:color w:val="CE9178"/>
+          <w:sz w:val="21"/>
+          <w:szCs w:val="21"/>
+          <w:lang w:eastAsia="pt-BR"/>
+        </w:rPr>
+        <w:t>'https://servicodados.ibge.gov.br/api/v1/censos/nomes/ranking?qtd=20&amp;sexo=f'</w:t>
+      </w:r>
+      <w:r>
+        <w:rPr>
+          <w:rFonts w:ascii="Courier New" w:eastAsia="Times New Roman" w:hAnsi="Courier New" w:cs="Courier New"/>
+          <w:color w:val="DCDCDC"/>
+          <w:sz w:val="21"/>
+          <w:szCs w:val="21"/>
+          <w:lang w:eastAsia="pt-BR"/>
+        </w:rPr>
+        <w:t>)</w:t>
+      </w:r>
+    </w:p>
+    <w:p>
+      <w:pPr>
+        <w:shd w:val="clear" w:color="auto" w:fill="1E1E1E"/>
+        <w:spacing w:after="0" w:line="285" w:lineRule="atLeast"/>
+        <w:rPr>
+          <w:rFonts w:ascii="Courier New" w:eastAsia="Times New Roman" w:hAnsi="Courier New" w:cs="Courier New"/>
+          <w:color w:val="D4D4D4"/>
+          <w:sz w:val="21"/>
+          <w:szCs w:val="21"/>
+          <w:lang w:eastAsia="pt-BR"/>
+        </w:rPr>
+      </w:pPr>
+      <w:r>
+        <w:rPr>
+          <w:rFonts w:ascii="Courier New" w:eastAsia="Times New Roman" w:hAnsi="Courier New" w:cs="Courier New"/>
+          <w:color w:val="D4D4D4"/>
+          <w:sz w:val="21"/>
+          <w:szCs w:val="21"/>
+          <w:lang w:eastAsia="pt-BR"/>
+        </w:rPr>
+        <w:t>dados</w:t>
+      </w:r>
+    </w:p>
+    <w:p>
+      <w:pPr>
+        <w:spacing w:before="240" w:line="360" w:lineRule="auto"/>
+        <w:jc w:val="center"/>
+        <w:rPr>
+          <w:rFonts w:ascii="Times New Roman" w:hAnsi="Times New Roman" w:cs="Times New Roman"/>
+          <w:sz w:val="24"/>
+          <w:szCs w:val="24"/>
+        </w:rPr>
+      </w:pPr>
+      <w:r>
+        <w:rPr>
+          <w:rFonts w:ascii="Times New Roman" w:hAnsi="Times New Roman" w:cs="Times New Roman"/>
+          <w:sz w:val="24"/>
+          <w:szCs w:val="24"/>
+        </w:rPr>
+        <w:drawing>
+          <wp:inline distT="0" distB="0" distL="0" distR="0" wp14:anchorId="0C20DCC0" wp14:editId="144B9527">
+            <wp:extent cx="2200275" cy="711139"/>
+            <wp:effectExtent l="0" t="0" r="0" b="0"/>
+            <wp:docPr id="88" name="Imagem 88"/>
+            <wp:cNvGraphicFramePr>
+              <a:graphicFrameLocks xmlns:a="http://schemas.openxmlformats.org/drawingml/2006/main" noChangeAspect="1"/>
+            </wp:cNvGraphicFramePr>
+            <a:graphic xmlns:a="http://schemas.openxmlformats.org/drawingml/2006/main">
+              <a:graphicData uri="http://schemas.openxmlformats.org/drawingml/2006/picture">
+                <pic:pic xmlns:pic="http://schemas.openxmlformats.org/drawingml/2006/picture">
+                  <pic:nvPicPr>
+                    <pic:cNvPr id="1" name=""/>
+                    <pic:cNvPicPr/>
+                  </pic:nvPicPr>
+                  <pic:blipFill>
+                    <a:blip r:embed="rId119"/>
+                    <a:stretch>
+                      <a:fillRect/>
+                    </a:stretch>
+                  </pic:blipFill>
+                  <pic:spPr>
+                    <a:xfrm>
+                      <a:off x="0" y="0"/>
+                      <a:ext cx="2217646" cy="716754"/>
+                    </a:xfrm>
+                    <a:prstGeom prst="rect">
+                      <a:avLst/>
+                    </a:prstGeom>
+                  </pic:spPr>
+                </pic:pic>
+              </a:graphicData>
+            </a:graphic>
+          </wp:inline>
+        </w:drawing>
+      </w:r>
+    </w:p>
+    <w:p>
+      <w:pPr>
+        <w:pStyle w:val="PargrafodaLista"/>
+        <w:numPr>
+          <w:ilvl w:val="2"/>
+          <w:numId w:val="4"/>
+        </w:numPr>
+        <w:spacing w:before="240" w:line="360" w:lineRule="auto"/>
+        <w:jc w:val="both"/>
+        <w:rPr>
+          <w:rFonts w:ascii="Times New Roman" w:hAnsi="Times New Roman" w:cs="Times New Roman"/>
+          <w:sz w:val="24"/>
+          <w:szCs w:val="24"/>
+        </w:rPr>
+      </w:pPr>
+      <w:r>
+        <w:rPr>
+          <w:rFonts w:ascii="Times New Roman" w:hAnsi="Times New Roman" w:cs="Times New Roman"/>
+          <w:sz w:val="24"/>
+          <w:szCs w:val="24"/>
+        </w:rPr>
+        <w:t xml:space="preserve">Para concatenar listas em frames usamos o </w:t>
+      </w:r>
+      <w:proofErr w:type="spellStart"/>
+      <w:proofErr w:type="gramStart"/>
+      <w:r>
+        <w:rPr>
+          <w:rFonts w:ascii="Times New Roman" w:hAnsi="Times New Roman" w:cs="Times New Roman"/>
+          <w:sz w:val="24"/>
+          <w:szCs w:val="24"/>
+        </w:rPr>
+        <w:t>pd.concat</w:t>
+      </w:r>
+      <w:proofErr w:type="spellEnd"/>
+      <w:proofErr w:type="gramEnd"/>
+      <w:r>
+        <w:rPr>
+          <w:rFonts w:ascii="Times New Roman" w:hAnsi="Times New Roman" w:cs="Times New Roman"/>
+          <w:sz w:val="24"/>
+          <w:szCs w:val="24"/>
+        </w:rPr>
+        <w:t>(frames):</w:t>
+      </w:r>
+    </w:p>
+    <w:p>
+      <w:pPr>
+        <w:shd w:val="clear" w:color="auto" w:fill="1E1E1E"/>
+        <w:spacing w:after="0" w:line="285" w:lineRule="atLeast"/>
+        <w:rPr>
+          <w:rFonts w:ascii="Courier New" w:eastAsia="Times New Roman" w:hAnsi="Courier New" w:cs="Courier New"/>
+          <w:color w:val="D4D4D4"/>
+          <w:sz w:val="21"/>
+          <w:szCs w:val="21"/>
+          <w:lang w:eastAsia="pt-BR"/>
+        </w:rPr>
+      </w:pPr>
+      <w:proofErr w:type="spellStart"/>
+      <w:proofErr w:type="gramStart"/>
+      <w:r>
+        <w:rPr>
+          <w:rFonts w:ascii="Courier New" w:eastAsia="Times New Roman" w:hAnsi="Courier New" w:cs="Courier New"/>
+          <w:color w:val="D4D4D4"/>
+          <w:sz w:val="21"/>
+          <w:szCs w:val="21"/>
+          <w:lang w:eastAsia="pt-BR"/>
+        </w:rPr>
+        <w:t>pd.concat</w:t>
+      </w:r>
+      <w:proofErr w:type="spellEnd"/>
+      <w:proofErr w:type="gramEnd"/>
+      <w:r>
+        <w:rPr>
+          <w:rFonts w:ascii="Courier New" w:eastAsia="Times New Roman" w:hAnsi="Courier New" w:cs="Courier New"/>
+          <w:color w:val="DCDCDC"/>
+          <w:sz w:val="21"/>
+          <w:szCs w:val="21"/>
+          <w:lang w:eastAsia="pt-BR"/>
+        </w:rPr>
+        <w:t>(</w:t>
+      </w:r>
+      <w:r>
+        <w:rPr>
+          <w:rFonts w:ascii="Courier New" w:eastAsia="Times New Roman" w:hAnsi="Courier New" w:cs="Courier New"/>
+          <w:color w:val="D4D4D4"/>
+          <w:sz w:val="21"/>
+          <w:szCs w:val="21"/>
+          <w:lang w:eastAsia="pt-BR"/>
+        </w:rPr>
+        <w:t>frames</w:t>
+      </w:r>
+      <w:r>
+        <w:rPr>
+          <w:rFonts w:ascii="Courier New" w:eastAsia="Times New Roman" w:hAnsi="Courier New" w:cs="Courier New"/>
+          <w:color w:val="DCDCDC"/>
+          <w:sz w:val="21"/>
+          <w:szCs w:val="21"/>
+          <w:lang w:eastAsia="pt-BR"/>
+        </w:rPr>
+        <w:t>)</w:t>
+      </w:r>
+    </w:p>
+    <w:p>
+      <w:pPr>
+        <w:spacing w:before="240" w:line="360" w:lineRule="auto"/>
+        <w:jc w:val="center"/>
+        <w:rPr>
+          <w:rFonts w:ascii="Times New Roman" w:hAnsi="Times New Roman" w:cs="Times New Roman"/>
+          <w:sz w:val="24"/>
+          <w:szCs w:val="24"/>
+        </w:rPr>
+      </w:pPr>
+      <w:r>
+        <w:drawing>
+          <wp:inline distT="0" distB="0" distL="0" distR="0" wp14:anchorId="588C96A7" wp14:editId="247C5824">
+            <wp:extent cx="2000250" cy="1072911"/>
+            <wp:effectExtent l="0" t="0" r="0" b="0"/>
+            <wp:docPr id="93" name="Imagem 93"/>
+            <wp:cNvGraphicFramePr>
+              <a:graphicFrameLocks xmlns:a="http://schemas.openxmlformats.org/drawingml/2006/main" noChangeAspect="1"/>
+            </wp:cNvGraphicFramePr>
+            <a:graphic xmlns:a="http://schemas.openxmlformats.org/drawingml/2006/main">
+              <a:graphicData uri="http://schemas.openxmlformats.org/drawingml/2006/picture">
+                <pic:pic xmlns:pic="http://schemas.openxmlformats.org/drawingml/2006/picture">
+                  <pic:nvPicPr>
+                    <pic:cNvPr id="1" name=""/>
+                    <pic:cNvPicPr/>
+                  </pic:nvPicPr>
+                  <pic:blipFill>
+                    <a:blip r:embed="rId120"/>
+                    <a:stretch>
+                      <a:fillRect/>
+                    </a:stretch>
+                  </pic:blipFill>
+                  <pic:spPr>
+                    <a:xfrm>
+                      <a:off x="0" y="0"/>
+                      <a:ext cx="2010933" cy="1078641"/>
+                    </a:xfrm>
+                    <a:prstGeom prst="rect">
+                      <a:avLst/>
+                    </a:prstGeom>
+                  </pic:spPr>
+                </pic:pic>
+              </a:graphicData>
+            </a:graphic>
+          </wp:inline>
+        </w:drawing>
+      </w:r>
+    </w:p>
+    <w:p>
+      <w:pPr>
+        <w:pStyle w:val="PargrafodaLista"/>
+        <w:numPr>
+          <w:ilvl w:val="3"/>
+          <w:numId w:val="4"/>
+        </w:numPr>
+        <w:spacing w:before="240" w:line="360" w:lineRule="auto"/>
+        <w:jc w:val="both"/>
+        <w:rPr>
+          <w:rFonts w:ascii="Times New Roman" w:hAnsi="Times New Roman" w:cs="Times New Roman"/>
+          <w:sz w:val="24"/>
+          <w:szCs w:val="24"/>
+        </w:rPr>
+      </w:pPr>
+      <w:r>
+        <w:rPr>
+          <w:rFonts w:ascii="Times New Roman" w:hAnsi="Times New Roman" w:cs="Times New Roman"/>
+          <w:sz w:val="24"/>
+          <w:szCs w:val="24"/>
+        </w:rPr>
+        <w:t xml:space="preserve"> Podemos passar o índice de qual coluna queremos pegar se não formos utilizar todas:</w:t>
+      </w:r>
+    </w:p>
+    <w:p>
+      <w:pPr>
+        <w:shd w:val="clear" w:color="auto" w:fill="1E1E1E"/>
+        <w:spacing w:after="0" w:line="285" w:lineRule="atLeast"/>
+        <w:rPr>
+          <w:rFonts w:ascii="Courier New" w:eastAsia="Times New Roman" w:hAnsi="Courier New" w:cs="Courier New"/>
+          <w:color w:val="D4D4D4"/>
+          <w:sz w:val="21"/>
+          <w:szCs w:val="21"/>
+          <w:lang w:val="en-US" w:eastAsia="pt-BR"/>
+        </w:rPr>
+      </w:pPr>
+      <w:proofErr w:type="spellStart"/>
+      <w:proofErr w:type="gramStart"/>
+      <w:r>
+        <w:rPr>
+          <w:rFonts w:ascii="Courier New" w:eastAsia="Times New Roman" w:hAnsi="Courier New" w:cs="Courier New"/>
+          <w:color w:val="D4D4D4"/>
+          <w:sz w:val="21"/>
+          <w:szCs w:val="21"/>
+          <w:lang w:val="en-US" w:eastAsia="pt-BR"/>
+        </w:rPr>
+        <w:t>pd.concat</w:t>
+      </w:r>
+      <w:proofErr w:type="spellEnd"/>
+      <w:proofErr w:type="gramEnd"/>
+      <w:r>
+        <w:rPr>
+          <w:rFonts w:ascii="Courier New" w:eastAsia="Times New Roman" w:hAnsi="Courier New" w:cs="Courier New"/>
+          <w:color w:val="DCDCDC"/>
+          <w:sz w:val="21"/>
+          <w:szCs w:val="21"/>
+          <w:lang w:val="en-US" w:eastAsia="pt-BR"/>
+        </w:rPr>
+        <w:t>(</w:t>
+      </w:r>
+      <w:r>
+        <w:rPr>
+          <w:rFonts w:ascii="Courier New" w:eastAsia="Times New Roman" w:hAnsi="Courier New" w:cs="Courier New"/>
+          <w:color w:val="D4D4D4"/>
+          <w:sz w:val="21"/>
+          <w:szCs w:val="21"/>
+          <w:lang w:val="en-US" w:eastAsia="pt-BR"/>
+        </w:rPr>
+        <w:t>frames</w:t>
+      </w:r>
+      <w:r>
+        <w:rPr>
+          <w:rFonts w:ascii="Courier New" w:eastAsia="Times New Roman" w:hAnsi="Courier New" w:cs="Courier New"/>
+          <w:color w:val="DCDCDC"/>
+          <w:sz w:val="21"/>
+          <w:szCs w:val="21"/>
+          <w:lang w:val="en-US" w:eastAsia="pt-BR"/>
+        </w:rPr>
+        <w:t>)[</w:t>
+      </w:r>
+      <w:r>
+        <w:rPr>
+          <w:rFonts w:ascii="Courier New" w:eastAsia="Times New Roman" w:hAnsi="Courier New" w:cs="Courier New"/>
+          <w:color w:val="CE9178"/>
+          <w:sz w:val="21"/>
+          <w:szCs w:val="21"/>
+          <w:lang w:val="en-US" w:eastAsia="pt-BR"/>
+        </w:rPr>
+        <w:t>'</w:t>
+      </w:r>
+      <w:proofErr w:type="spellStart"/>
+      <w:r>
+        <w:rPr>
+          <w:rFonts w:ascii="Courier New" w:eastAsia="Times New Roman" w:hAnsi="Courier New" w:cs="Courier New"/>
+          <w:color w:val="CE9178"/>
+          <w:sz w:val="21"/>
+          <w:szCs w:val="21"/>
+          <w:lang w:val="en-US" w:eastAsia="pt-BR"/>
+        </w:rPr>
+        <w:t>nome</w:t>
+      </w:r>
+      <w:proofErr w:type="spellEnd"/>
+      <w:r>
+        <w:rPr>
+          <w:rFonts w:ascii="Courier New" w:eastAsia="Times New Roman" w:hAnsi="Courier New" w:cs="Courier New"/>
+          <w:color w:val="CE9178"/>
+          <w:sz w:val="21"/>
+          <w:szCs w:val="21"/>
+          <w:lang w:val="en-US" w:eastAsia="pt-BR"/>
+        </w:rPr>
+        <w:t>'</w:t>
+      </w:r>
+      <w:r>
+        <w:rPr>
+          <w:rFonts w:ascii="Courier New" w:eastAsia="Times New Roman" w:hAnsi="Courier New" w:cs="Courier New"/>
+          <w:color w:val="DCDCDC"/>
+          <w:sz w:val="21"/>
+          <w:szCs w:val="21"/>
+          <w:lang w:val="en-US" w:eastAsia="pt-BR"/>
+        </w:rPr>
+        <w:t>]</w:t>
+      </w:r>
+      <w:r>
+        <w:rPr>
+          <w:rFonts w:ascii="Courier New" w:eastAsia="Times New Roman" w:hAnsi="Courier New" w:cs="Courier New"/>
+          <w:color w:val="D4D4D4"/>
+          <w:sz w:val="21"/>
+          <w:szCs w:val="21"/>
+          <w:lang w:val="en-US" w:eastAsia="pt-BR"/>
+        </w:rPr>
+        <w:t>.</w:t>
+      </w:r>
+      <w:proofErr w:type="spellStart"/>
+      <w:r>
+        <w:rPr>
+          <w:rFonts w:ascii="Courier New" w:eastAsia="Times New Roman" w:hAnsi="Courier New" w:cs="Courier New"/>
+          <w:color w:val="D4D4D4"/>
+          <w:sz w:val="21"/>
+          <w:szCs w:val="21"/>
+          <w:lang w:val="en-US" w:eastAsia="pt-BR"/>
+        </w:rPr>
+        <w:t>to_frame</w:t>
+      </w:r>
+      <w:proofErr w:type="spellEnd"/>
+      <w:r>
+        <w:rPr>
+          <w:rFonts w:ascii="Courier New" w:eastAsia="Times New Roman" w:hAnsi="Courier New" w:cs="Courier New"/>
+          <w:color w:val="DCDCDC"/>
+          <w:sz w:val="21"/>
+          <w:szCs w:val="21"/>
+          <w:lang w:val="en-US" w:eastAsia="pt-BR"/>
+        </w:rPr>
+        <w:t>()</w:t>
+      </w:r>
+    </w:p>
+    <w:p>
+      <w:pPr>
+        <w:spacing w:before="240" w:line="360" w:lineRule="auto"/>
+        <w:jc w:val="center"/>
+        <w:rPr>
+          <w:rFonts w:ascii="Times New Roman" w:hAnsi="Times New Roman" w:cs="Times New Roman"/>
+          <w:sz w:val="24"/>
+          <w:szCs w:val="24"/>
+          <w:lang w:val="en-US"/>
+        </w:rPr>
+      </w:pPr>
+      <w:r>
+        <w:rPr>
+          <w:rFonts w:ascii="Times New Roman" w:hAnsi="Times New Roman" w:cs="Times New Roman"/>
+          <w:sz w:val="24"/>
+          <w:szCs w:val="24"/>
+          <w:lang w:val="en-US"/>
+        </w:rPr>
+        <w:drawing>
+          <wp:inline distT="0" distB="0" distL="0" distR="0" wp14:anchorId="0AB74123" wp14:editId="6CA3FCF2">
+            <wp:extent cx="868680" cy="1085850"/>
+            <wp:effectExtent l="0" t="0" r="7620" b="0"/>
+            <wp:docPr id="108" name="Imagem 108"/>
+            <wp:cNvGraphicFramePr>
+              <a:graphicFrameLocks xmlns:a="http://schemas.openxmlformats.org/drawingml/2006/main" noChangeAspect="1"/>
+            </wp:cNvGraphicFramePr>
+            <a:graphic xmlns:a="http://schemas.openxmlformats.org/drawingml/2006/main">
+              <a:graphicData uri="http://schemas.openxmlformats.org/drawingml/2006/picture">
+                <pic:pic xmlns:pic="http://schemas.openxmlformats.org/drawingml/2006/picture">
+                  <pic:nvPicPr>
+                    <pic:cNvPr id="1" name=""/>
+                    <pic:cNvPicPr/>
+                  </pic:nvPicPr>
+                  <pic:blipFill>
+                    <a:blip r:embed="rId121"/>
+                    <a:stretch>
+                      <a:fillRect/>
+                    </a:stretch>
+                  </pic:blipFill>
+                  <pic:spPr>
+                    <a:xfrm>
+                      <a:off x="0" y="0"/>
+                      <a:ext cx="868802" cy="1086003"/>
+                    </a:xfrm>
+                    <a:prstGeom prst="rect">
+                      <a:avLst/>
+                    </a:prstGeom>
+                  </pic:spPr>
+                </pic:pic>
+              </a:graphicData>
+            </a:graphic>
+          </wp:inline>
+        </w:drawing>
+      </w:r>
+    </w:p>
+    <w:p>
+      <w:pPr>
+        <w:pStyle w:val="PargrafodaLista"/>
+        <w:numPr>
+          <w:ilvl w:val="3"/>
+          <w:numId w:val="4"/>
+        </w:numPr>
+        <w:spacing w:before="240" w:line="360" w:lineRule="auto"/>
+        <w:jc w:val="both"/>
+        <w:rPr>
+          <w:rFonts w:ascii="Times New Roman" w:hAnsi="Times New Roman" w:cs="Times New Roman"/>
+          <w:sz w:val="24"/>
+          <w:szCs w:val="24"/>
+        </w:rPr>
+      </w:pPr>
+      <w:r>
+        <w:rPr>
+          <w:rFonts w:ascii="Times New Roman" w:hAnsi="Times New Roman" w:cs="Times New Roman"/>
+          <w:sz w:val="24"/>
+          <w:szCs w:val="24"/>
+        </w:rPr>
+        <w:t xml:space="preserve"> </w:t>
+      </w:r>
+      <w:proofErr w:type="spellStart"/>
+      <w:r>
+        <w:rPr>
+          <w:rFonts w:ascii="Times New Roman" w:hAnsi="Times New Roman" w:cs="Times New Roman"/>
+          <w:sz w:val="24"/>
+          <w:szCs w:val="24"/>
+        </w:rPr>
+        <w:t>To_</w:t>
+      </w:r>
+      <w:proofErr w:type="gramStart"/>
+      <w:r>
+        <w:rPr>
+          <w:rFonts w:ascii="Times New Roman" w:hAnsi="Times New Roman" w:cs="Times New Roman"/>
+          <w:sz w:val="24"/>
+          <w:szCs w:val="24"/>
+        </w:rPr>
+        <w:t>frame</w:t>
+      </w:r>
+      <w:proofErr w:type="spellEnd"/>
+      <w:r>
+        <w:rPr>
+          <w:rFonts w:ascii="Times New Roman" w:hAnsi="Times New Roman" w:cs="Times New Roman"/>
+          <w:sz w:val="24"/>
+          <w:szCs w:val="24"/>
+        </w:rPr>
+        <w:t>(</w:t>
+      </w:r>
+      <w:proofErr w:type="gramEnd"/>
+      <w:r>
+        <w:rPr>
+          <w:rFonts w:ascii="Times New Roman" w:hAnsi="Times New Roman" w:cs="Times New Roman"/>
+          <w:sz w:val="24"/>
+          <w:szCs w:val="24"/>
+        </w:rPr>
+        <w:t>) para ficar como e</w:t>
+      </w:r>
+      <w:r>
+        <w:rPr>
+          <w:rFonts w:ascii="Times New Roman" w:hAnsi="Times New Roman" w:cs="Times New Roman"/>
+          <w:sz w:val="24"/>
+          <w:szCs w:val="24"/>
+        </w:rPr>
+        <w:t>stá acima, caso contrário:</w:t>
+      </w:r>
+    </w:p>
+    <w:p>
+      <w:pPr>
+        <w:shd w:val="clear" w:color="auto" w:fill="1E1E1E"/>
+        <w:spacing w:after="0" w:line="285" w:lineRule="atLeast"/>
+        <w:rPr>
+          <w:rFonts w:ascii="Courier New" w:eastAsia="Times New Roman" w:hAnsi="Courier New" w:cs="Courier New"/>
+          <w:color w:val="D4D4D4"/>
+          <w:sz w:val="21"/>
+          <w:szCs w:val="21"/>
+          <w:lang w:eastAsia="pt-BR"/>
+        </w:rPr>
+      </w:pPr>
+      <w:proofErr w:type="spellStart"/>
+      <w:proofErr w:type="gramStart"/>
+      <w:r>
+        <w:rPr>
+          <w:rFonts w:ascii="Courier New" w:eastAsia="Times New Roman" w:hAnsi="Courier New" w:cs="Courier New"/>
+          <w:color w:val="D4D4D4"/>
+          <w:sz w:val="21"/>
+          <w:szCs w:val="21"/>
+          <w:lang w:eastAsia="pt-BR"/>
+        </w:rPr>
+        <w:t>pd.concat</w:t>
+      </w:r>
+      <w:proofErr w:type="spellEnd"/>
+      <w:proofErr w:type="gramEnd"/>
+      <w:r>
+        <w:rPr>
+          <w:rFonts w:ascii="Courier New" w:eastAsia="Times New Roman" w:hAnsi="Courier New" w:cs="Courier New"/>
+          <w:color w:val="DCDCDC"/>
+          <w:sz w:val="21"/>
+          <w:szCs w:val="21"/>
+          <w:lang w:eastAsia="pt-BR"/>
+        </w:rPr>
+        <w:t>(</w:t>
+      </w:r>
+      <w:r>
+        <w:rPr>
+          <w:rFonts w:ascii="Courier New" w:eastAsia="Times New Roman" w:hAnsi="Courier New" w:cs="Courier New"/>
+          <w:color w:val="D4D4D4"/>
+          <w:sz w:val="21"/>
+          <w:szCs w:val="21"/>
+          <w:lang w:eastAsia="pt-BR"/>
+        </w:rPr>
+        <w:t>frames</w:t>
+      </w:r>
+      <w:r>
+        <w:rPr>
+          <w:rFonts w:ascii="Courier New" w:eastAsia="Times New Roman" w:hAnsi="Courier New" w:cs="Courier New"/>
+          <w:color w:val="DCDCDC"/>
+          <w:sz w:val="21"/>
+          <w:szCs w:val="21"/>
+          <w:lang w:eastAsia="pt-BR"/>
+        </w:rPr>
+        <w:t>)[</w:t>
+      </w:r>
+      <w:r>
+        <w:rPr>
+          <w:rFonts w:ascii="Courier New" w:eastAsia="Times New Roman" w:hAnsi="Courier New" w:cs="Courier New"/>
+          <w:color w:val="CE9178"/>
+          <w:sz w:val="21"/>
+          <w:szCs w:val="21"/>
+          <w:lang w:eastAsia="pt-BR"/>
+        </w:rPr>
+        <w:t>'nome'</w:t>
+      </w:r>
+      <w:r>
+        <w:rPr>
+          <w:rFonts w:ascii="Courier New" w:eastAsia="Times New Roman" w:hAnsi="Courier New" w:cs="Courier New"/>
+          <w:color w:val="DCDCDC"/>
+          <w:sz w:val="21"/>
+          <w:szCs w:val="21"/>
+          <w:lang w:eastAsia="pt-BR"/>
+        </w:rPr>
+        <w:t>]</w:t>
+      </w:r>
+    </w:p>
+    <w:p>
+      <w:pPr>
+        <w:spacing w:before="240" w:line="360" w:lineRule="auto"/>
+        <w:jc w:val="center"/>
+        <w:rPr>
+          <w:rFonts w:ascii="Times New Roman" w:hAnsi="Times New Roman" w:cs="Times New Roman"/>
+          <w:sz w:val="24"/>
+          <w:szCs w:val="24"/>
+        </w:rPr>
+      </w:pPr>
+      <w:r>
+        <w:rPr>
+          <w:rFonts w:ascii="Times New Roman" w:hAnsi="Times New Roman" w:cs="Times New Roman"/>
+          <w:sz w:val="24"/>
+          <w:szCs w:val="24"/>
+        </w:rPr>
+        <w:drawing>
+          <wp:inline distT="0" distB="0" distL="0" distR="0" wp14:anchorId="1D78B8C2" wp14:editId="6AE253E3">
+            <wp:extent cx="947702" cy="876300"/>
+            <wp:effectExtent l="0" t="0" r="5080" b="0"/>
+            <wp:docPr id="109" name="Imagem 109"/>
+            <wp:cNvGraphicFramePr>
+              <a:graphicFrameLocks xmlns:a="http://schemas.openxmlformats.org/drawingml/2006/main" noChangeAspect="1"/>
+            </wp:cNvGraphicFramePr>
+            <a:graphic xmlns:a="http://schemas.openxmlformats.org/drawingml/2006/main">
+              <a:graphicData uri="http://schemas.openxmlformats.org/drawingml/2006/picture">
+                <pic:pic xmlns:pic="http://schemas.openxmlformats.org/drawingml/2006/picture">
+                  <pic:nvPicPr>
+                    <pic:cNvPr id="1" name=""/>
+                    <pic:cNvPicPr/>
+                  </pic:nvPicPr>
+                  <pic:blipFill>
+                    <a:blip r:embed="rId122"/>
+                    <a:stretch>
+                      <a:fillRect/>
+                    </a:stretch>
+                  </pic:blipFill>
+                  <pic:spPr>
+                    <a:xfrm>
+                      <a:off x="0" y="0"/>
+                      <a:ext cx="949724" cy="878169"/>
+                    </a:xfrm>
+                    <a:prstGeom prst="rect">
+                      <a:avLst/>
+                    </a:prstGeom>
+                  </pic:spPr>
+                </pic:pic>
+              </a:graphicData>
+            </a:graphic>
+          </wp:inline>
+        </w:drawing>
+      </w:r>
+    </w:p>
+    <w:p>
+      <w:pPr>
+        <w:pStyle w:val="PargrafodaLista"/>
+        <w:numPr>
+          <w:ilvl w:val="1"/>
+          <w:numId w:val="4"/>
+        </w:numPr>
+        <w:spacing w:before="240" w:line="360" w:lineRule="auto"/>
+        <w:jc w:val="both"/>
+        <w:rPr>
+          <w:rFonts w:ascii="Times New Roman" w:hAnsi="Times New Roman" w:cs="Times New Roman"/>
+          <w:sz w:val="24"/>
+          <w:szCs w:val="24"/>
+        </w:rPr>
+      </w:pPr>
+      <w:r>
+        <w:rPr>
+          <w:rFonts w:ascii="Times New Roman" w:hAnsi="Times New Roman" w:cs="Times New Roman"/>
+          <w:sz w:val="24"/>
+          <w:szCs w:val="24"/>
+        </w:rPr>
+        <w:lastRenderedPageBreak/>
         <w:t xml:space="preserve"> </w:t>
       </w:r>
     </w:p>
@@ -34545,7 +35520,6 @@
   <w:style w:type="character" w:default="1" w:styleId="Fontepargpadro">
     <w:name w:val="Default Paragraph Font"/>
     <w:uiPriority w:val="1"/>
-    <w:semiHidden/>
     <w:unhideWhenUsed/>
   </w:style>
   <w:style w:type="table" w:default="1" w:styleId="Tabelanormal">

</xml_diff>

<commit_message>
Incluindo ID dos alunos
Aprendemos a gerar Ids pseudoaleatoriamente para os alunos e a criar uma nova coluna com domínios e aleatorizar ele para cada aluno, em seguida criando outra coluna com o email completo com o nome de cada aluno somado a seu respectivo domínio
</commit_message>
<xml_diff>
--- a/Python para Data Science/Python Pandas/Anotações/Python Pandas - Anotações.docx
+++ b/Python para Data Science/Python Pandas/Anotações/Python Pandas - Anotações.docx
@@ -34680,6 +34680,1413 @@
         <w:lastRenderedPageBreak/>
         <w:t xml:space="preserve"> </w:t>
       </w:r>
+      <w:proofErr w:type="spellStart"/>
+      <w:r>
+        <w:rPr>
+          <w:rFonts w:ascii="Times New Roman" w:hAnsi="Times New Roman" w:cs="Times New Roman"/>
+          <w:sz w:val="24"/>
+          <w:szCs w:val="24"/>
+        </w:rPr>
+        <w:t>Numpy</w:t>
+      </w:r>
+      <w:proofErr w:type="spellEnd"/>
+      <w:r>
+        <w:rPr>
+          <w:rFonts w:ascii="Times New Roman" w:hAnsi="Times New Roman" w:cs="Times New Roman"/>
+          <w:sz w:val="24"/>
+          <w:szCs w:val="24"/>
+        </w:rPr>
+        <w:t xml:space="preserve">: biblioteca gera um número aleatório de verdade diferente da </w:t>
+      </w:r>
+      <w:proofErr w:type="spellStart"/>
+      <w:r>
+        <w:rPr>
+          <w:rFonts w:ascii="Times New Roman" w:hAnsi="Times New Roman" w:cs="Times New Roman"/>
+          <w:sz w:val="24"/>
+          <w:szCs w:val="24"/>
+        </w:rPr>
+        <w:t>ra</w:t>
+      </w:r>
+      <w:r>
+        <w:rPr>
+          <w:rFonts w:ascii="Times New Roman" w:hAnsi="Times New Roman" w:cs="Times New Roman"/>
+          <w:sz w:val="24"/>
+          <w:szCs w:val="24"/>
+        </w:rPr>
+        <w:t>n</w:t>
+      </w:r>
+      <w:r>
+        <w:rPr>
+          <w:rFonts w:ascii="Times New Roman" w:hAnsi="Times New Roman" w:cs="Times New Roman"/>
+          <w:sz w:val="24"/>
+          <w:szCs w:val="24"/>
+        </w:rPr>
+        <w:t>dom</w:t>
+      </w:r>
+      <w:proofErr w:type="spellEnd"/>
+      <w:r>
+        <w:rPr>
+          <w:rFonts w:ascii="Times New Roman" w:hAnsi="Times New Roman" w:cs="Times New Roman"/>
+          <w:sz w:val="24"/>
+          <w:szCs w:val="24"/>
+        </w:rPr>
+        <w:t>.</w:t>
+      </w:r>
+    </w:p>
+    <w:p>
+      <w:pPr>
+        <w:pStyle w:val="PargrafodaLista"/>
+        <w:numPr>
+          <w:ilvl w:val="2"/>
+          <w:numId w:val="4"/>
+        </w:numPr>
+        <w:spacing w:before="240" w:line="360" w:lineRule="auto"/>
+        <w:jc w:val="both"/>
+        <w:rPr>
+          <w:rFonts w:ascii="Times New Roman" w:hAnsi="Times New Roman" w:cs="Times New Roman"/>
+          <w:sz w:val="24"/>
+          <w:szCs w:val="24"/>
+        </w:rPr>
+      </w:pPr>
+      <w:r>
+        <w:rPr>
+          <w:rFonts w:ascii="Times New Roman" w:hAnsi="Times New Roman" w:cs="Times New Roman"/>
+          <w:sz w:val="24"/>
+          <w:szCs w:val="24"/>
+        </w:rPr>
+        <w:t xml:space="preserve">Ainda podemos </w:t>
+      </w:r>
+      <w:r>
+        <w:rPr>
+          <w:rFonts w:ascii="Times New Roman" w:hAnsi="Times New Roman" w:cs="Times New Roman"/>
+          <w:sz w:val="24"/>
+          <w:szCs w:val="24"/>
+        </w:rPr>
+        <w:t xml:space="preserve">colocar uma </w:t>
+      </w:r>
+      <w:proofErr w:type="spellStart"/>
+      <w:r>
+        <w:rPr>
+          <w:rFonts w:ascii="Times New Roman" w:hAnsi="Times New Roman" w:cs="Times New Roman"/>
+          <w:sz w:val="24"/>
+          <w:szCs w:val="24"/>
+        </w:rPr>
+        <w:t>seed</w:t>
+      </w:r>
+      <w:proofErr w:type="spellEnd"/>
+      <w:r>
+        <w:rPr>
+          <w:rFonts w:ascii="Times New Roman" w:hAnsi="Times New Roman" w:cs="Times New Roman"/>
+          <w:sz w:val="24"/>
+          <w:szCs w:val="24"/>
+        </w:rPr>
+        <w:t xml:space="preserve">, aí se torna </w:t>
+      </w:r>
+      <w:proofErr w:type="spellStart"/>
+      <w:r>
+        <w:rPr>
+          <w:rFonts w:ascii="Times New Roman" w:hAnsi="Times New Roman" w:cs="Times New Roman"/>
+          <w:sz w:val="24"/>
+          <w:szCs w:val="24"/>
+        </w:rPr>
+        <w:t>pseudo</w:t>
+      </w:r>
+      <w:proofErr w:type="spellEnd"/>
+      <w:r>
+        <w:rPr>
+          <w:rFonts w:ascii="Times New Roman" w:hAnsi="Times New Roman" w:cs="Times New Roman"/>
+          <w:sz w:val="24"/>
+          <w:szCs w:val="24"/>
+        </w:rPr>
+        <w:t xml:space="preserve"> aleatório e sempre serão gerados os mesmos números:</w:t>
+      </w:r>
+    </w:p>
+    <w:p>
+      <w:pPr>
+        <w:shd w:val="clear" w:color="auto" w:fill="1E1E1E"/>
+        <w:spacing w:after="0" w:line="285" w:lineRule="atLeast"/>
+        <w:rPr>
+          <w:rFonts w:ascii="Courier New" w:eastAsia="Times New Roman" w:hAnsi="Courier New" w:cs="Courier New"/>
+          <w:color w:val="D4D4D4"/>
+          <w:sz w:val="21"/>
+          <w:szCs w:val="21"/>
+          <w:lang w:eastAsia="pt-BR"/>
+        </w:rPr>
+      </w:pPr>
+      <w:r>
+        <w:rPr>
+          <w:rFonts w:ascii="Courier New" w:eastAsia="Times New Roman" w:hAnsi="Courier New" w:cs="Courier New"/>
+          <w:color w:val="C586C0"/>
+          <w:sz w:val="21"/>
+          <w:szCs w:val="21"/>
+          <w:lang w:eastAsia="pt-BR"/>
+        </w:rPr>
+        <w:t>import</w:t>
+      </w:r>
+      <w:r>
+        <w:rPr>
+          <w:rFonts w:ascii="Courier New" w:eastAsia="Times New Roman" w:hAnsi="Courier New" w:cs="Courier New"/>
+          <w:color w:val="D4D4D4"/>
+          <w:sz w:val="21"/>
+          <w:szCs w:val="21"/>
+          <w:lang w:eastAsia="pt-BR"/>
+        </w:rPr>
+        <w:t> </w:t>
+      </w:r>
+      <w:proofErr w:type="spellStart"/>
+      <w:r>
+        <w:rPr>
+          <w:rFonts w:ascii="Courier New" w:eastAsia="Times New Roman" w:hAnsi="Courier New" w:cs="Courier New"/>
+          <w:color w:val="D4D4D4"/>
+          <w:sz w:val="21"/>
+          <w:szCs w:val="21"/>
+          <w:lang w:eastAsia="pt-BR"/>
+        </w:rPr>
+        <w:t>numpy</w:t>
+      </w:r>
+      <w:proofErr w:type="spellEnd"/>
+      <w:r>
+        <w:rPr>
+          <w:rFonts w:ascii="Courier New" w:eastAsia="Times New Roman" w:hAnsi="Courier New" w:cs="Courier New"/>
+          <w:color w:val="D4D4D4"/>
+          <w:sz w:val="21"/>
+          <w:szCs w:val="21"/>
+          <w:lang w:eastAsia="pt-BR"/>
+        </w:rPr>
+        <w:t> </w:t>
+      </w:r>
+      <w:r>
+        <w:rPr>
+          <w:rFonts w:ascii="Courier New" w:eastAsia="Times New Roman" w:hAnsi="Courier New" w:cs="Courier New"/>
+          <w:color w:val="C586C0"/>
+          <w:sz w:val="21"/>
+          <w:szCs w:val="21"/>
+          <w:lang w:eastAsia="pt-BR"/>
+        </w:rPr>
+        <w:t>as</w:t>
+      </w:r>
+      <w:r>
+        <w:rPr>
+          <w:rFonts w:ascii="Courier New" w:eastAsia="Times New Roman" w:hAnsi="Courier New" w:cs="Courier New"/>
+          <w:color w:val="D4D4D4"/>
+          <w:sz w:val="21"/>
+          <w:szCs w:val="21"/>
+          <w:lang w:eastAsia="pt-BR"/>
+        </w:rPr>
+        <w:t> </w:t>
+      </w:r>
+      <w:proofErr w:type="spellStart"/>
+      <w:r>
+        <w:rPr>
+          <w:rFonts w:ascii="Courier New" w:eastAsia="Times New Roman" w:hAnsi="Courier New" w:cs="Courier New"/>
+          <w:color w:val="D4D4D4"/>
+          <w:sz w:val="21"/>
+          <w:szCs w:val="21"/>
+          <w:lang w:eastAsia="pt-BR"/>
+        </w:rPr>
+        <w:t>np</w:t>
+      </w:r>
+      <w:proofErr w:type="spellEnd"/>
+    </w:p>
+    <w:p>
+      <w:pPr>
+        <w:shd w:val="clear" w:color="auto" w:fill="1E1E1E"/>
+        <w:spacing w:after="0" w:line="285" w:lineRule="atLeast"/>
+        <w:rPr>
+          <w:rFonts w:ascii="Courier New" w:eastAsia="Times New Roman" w:hAnsi="Courier New" w:cs="Courier New"/>
+          <w:color w:val="D4D4D4"/>
+          <w:sz w:val="21"/>
+          <w:szCs w:val="21"/>
+          <w:lang w:eastAsia="pt-BR"/>
+        </w:rPr>
+      </w:pPr>
+      <w:proofErr w:type="spellStart"/>
+      <w:proofErr w:type="gramStart"/>
+      <w:r>
+        <w:rPr>
+          <w:rFonts w:ascii="Courier New" w:eastAsia="Times New Roman" w:hAnsi="Courier New" w:cs="Courier New"/>
+          <w:color w:val="D4D4D4"/>
+          <w:sz w:val="21"/>
+          <w:szCs w:val="21"/>
+          <w:lang w:eastAsia="pt-BR"/>
+        </w:rPr>
+        <w:t>np.random</w:t>
+      </w:r>
+      <w:proofErr w:type="gramEnd"/>
+      <w:r>
+        <w:rPr>
+          <w:rFonts w:ascii="Courier New" w:eastAsia="Times New Roman" w:hAnsi="Courier New" w:cs="Courier New"/>
+          <w:color w:val="D4D4D4"/>
+          <w:sz w:val="21"/>
+          <w:szCs w:val="21"/>
+          <w:lang w:eastAsia="pt-BR"/>
+        </w:rPr>
+        <w:t>.seed</w:t>
+      </w:r>
+      <w:proofErr w:type="spellEnd"/>
+      <w:r>
+        <w:rPr>
+          <w:rFonts w:ascii="Courier New" w:eastAsia="Times New Roman" w:hAnsi="Courier New" w:cs="Courier New"/>
+          <w:color w:val="DCDCDC"/>
+          <w:sz w:val="21"/>
+          <w:szCs w:val="21"/>
+          <w:lang w:eastAsia="pt-BR"/>
+        </w:rPr>
+        <w:t>(</w:t>
+      </w:r>
+      <w:r>
+        <w:rPr>
+          <w:rFonts w:ascii="Courier New" w:eastAsia="Times New Roman" w:hAnsi="Courier New" w:cs="Courier New"/>
+          <w:color w:val="B5CEA8"/>
+          <w:sz w:val="21"/>
+          <w:szCs w:val="21"/>
+          <w:lang w:eastAsia="pt-BR"/>
+        </w:rPr>
+        <w:t>123</w:t>
+      </w:r>
+      <w:r>
+        <w:rPr>
+          <w:rFonts w:ascii="Courier New" w:eastAsia="Times New Roman" w:hAnsi="Courier New" w:cs="Courier New"/>
+          <w:color w:val="DCDCDC"/>
+          <w:sz w:val="21"/>
+          <w:szCs w:val="21"/>
+          <w:lang w:eastAsia="pt-BR"/>
+        </w:rPr>
+        <w:t>)</w:t>
+      </w:r>
+    </w:p>
+    <w:p>
+      <w:pPr>
+        <w:pStyle w:val="PargrafodaLista"/>
+        <w:numPr>
+          <w:ilvl w:val="2"/>
+          <w:numId w:val="4"/>
+        </w:numPr>
+        <w:spacing w:before="240" w:line="360" w:lineRule="auto"/>
+        <w:jc w:val="both"/>
+        <w:rPr>
+          <w:rFonts w:ascii="Times New Roman" w:hAnsi="Times New Roman" w:cs="Times New Roman"/>
+          <w:sz w:val="24"/>
+          <w:szCs w:val="24"/>
+        </w:rPr>
+      </w:pPr>
+      <w:r>
+        <w:rPr>
+          <w:rFonts w:ascii="Times New Roman" w:hAnsi="Times New Roman" w:cs="Times New Roman"/>
+          <w:sz w:val="24"/>
+          <w:szCs w:val="24"/>
+        </w:rPr>
+        <w:t>Podemos usar isso para gerar ids aleatórios para a quantidade de alunos que tivermos:</w:t>
+      </w:r>
+    </w:p>
+    <w:p>
+      <w:pPr>
+        <w:shd w:val="clear" w:color="auto" w:fill="1E1E1E"/>
+        <w:spacing w:after="0" w:line="285" w:lineRule="atLeast"/>
+        <w:rPr>
+          <w:rFonts w:ascii="Courier New" w:eastAsia="Times New Roman" w:hAnsi="Courier New" w:cs="Courier New"/>
+          <w:color w:val="D4D4D4"/>
+          <w:sz w:val="21"/>
+          <w:szCs w:val="21"/>
+          <w:lang w:eastAsia="pt-BR"/>
+        </w:rPr>
+      </w:pPr>
+      <w:proofErr w:type="spellStart"/>
+      <w:r>
+        <w:rPr>
+          <w:rFonts w:ascii="Courier New" w:eastAsia="Times New Roman" w:hAnsi="Courier New" w:cs="Courier New"/>
+          <w:color w:val="D4D4D4"/>
+          <w:sz w:val="21"/>
+          <w:szCs w:val="21"/>
+          <w:lang w:eastAsia="pt-BR"/>
+        </w:rPr>
+        <w:t>total_alunos</w:t>
+      </w:r>
+      <w:proofErr w:type="spellEnd"/>
+      <w:r>
+        <w:rPr>
+          <w:rFonts w:ascii="Courier New" w:eastAsia="Times New Roman" w:hAnsi="Courier New" w:cs="Courier New"/>
+          <w:color w:val="D4D4D4"/>
+          <w:sz w:val="21"/>
+          <w:szCs w:val="21"/>
+          <w:lang w:eastAsia="pt-BR"/>
+        </w:rPr>
+        <w:t> = </w:t>
+      </w:r>
+      <w:proofErr w:type="spellStart"/>
+      <w:r>
+        <w:rPr>
+          <w:rFonts w:ascii="Courier New" w:eastAsia="Times New Roman" w:hAnsi="Courier New" w:cs="Courier New"/>
+          <w:color w:val="DCDCAA"/>
+          <w:sz w:val="21"/>
+          <w:szCs w:val="21"/>
+          <w:lang w:eastAsia="pt-BR"/>
+        </w:rPr>
+        <w:t>len</w:t>
+      </w:r>
+      <w:proofErr w:type="spellEnd"/>
+      <w:r>
+        <w:rPr>
+          <w:rFonts w:ascii="Courier New" w:eastAsia="Times New Roman" w:hAnsi="Courier New" w:cs="Courier New"/>
+          <w:color w:val="DCDCDC"/>
+          <w:sz w:val="21"/>
+          <w:szCs w:val="21"/>
+          <w:lang w:eastAsia="pt-BR"/>
+        </w:rPr>
+        <w:t>(</w:t>
+      </w:r>
+      <w:r>
+        <w:rPr>
+          <w:rFonts w:ascii="Courier New" w:eastAsia="Times New Roman" w:hAnsi="Courier New" w:cs="Courier New"/>
+          <w:color w:val="D4D4D4"/>
+          <w:sz w:val="21"/>
+          <w:szCs w:val="21"/>
+          <w:lang w:eastAsia="pt-BR"/>
+        </w:rPr>
+        <w:t>nomes</w:t>
+      </w:r>
+      <w:r>
+        <w:rPr>
+          <w:rFonts w:ascii="Courier New" w:eastAsia="Times New Roman" w:hAnsi="Courier New" w:cs="Courier New"/>
+          <w:color w:val="DCDCDC"/>
+          <w:sz w:val="21"/>
+          <w:szCs w:val="21"/>
+          <w:lang w:eastAsia="pt-BR"/>
+        </w:rPr>
+        <w:t>)</w:t>
+      </w:r>
+    </w:p>
+    <w:p>
+      <w:pPr>
+        <w:shd w:val="clear" w:color="auto" w:fill="1E1E1E"/>
+        <w:spacing w:after="0" w:line="285" w:lineRule="atLeast"/>
+        <w:rPr>
+          <w:rFonts w:ascii="Courier New" w:eastAsia="Times New Roman" w:hAnsi="Courier New" w:cs="Courier New"/>
+          <w:color w:val="D4D4D4"/>
+          <w:sz w:val="21"/>
+          <w:szCs w:val="21"/>
+          <w:lang w:eastAsia="pt-BR"/>
+        </w:rPr>
+      </w:pPr>
+      <w:r>
+        <w:rPr>
+          <w:rFonts w:ascii="Courier New" w:eastAsia="Times New Roman" w:hAnsi="Courier New" w:cs="Courier New"/>
+          <w:color w:val="D4D4D4"/>
+          <w:sz w:val="21"/>
+          <w:szCs w:val="21"/>
+          <w:lang w:eastAsia="pt-BR"/>
+        </w:rPr>
+        <w:t>nomes</w:t>
+      </w:r>
+      <w:r>
+        <w:rPr>
+          <w:rFonts w:ascii="Courier New" w:eastAsia="Times New Roman" w:hAnsi="Courier New" w:cs="Courier New"/>
+          <w:color w:val="DCDCDC"/>
+          <w:sz w:val="21"/>
+          <w:szCs w:val="21"/>
+          <w:lang w:eastAsia="pt-BR"/>
+        </w:rPr>
+        <w:t>[</w:t>
+      </w:r>
+      <w:r>
+        <w:rPr>
+          <w:rFonts w:ascii="Courier New" w:eastAsia="Times New Roman" w:hAnsi="Courier New" w:cs="Courier New"/>
+          <w:color w:val="CE9178"/>
+          <w:sz w:val="21"/>
+          <w:szCs w:val="21"/>
+          <w:lang w:eastAsia="pt-BR"/>
+        </w:rPr>
+        <w:t>'</w:t>
+      </w:r>
+      <w:proofErr w:type="spellStart"/>
+      <w:r>
+        <w:rPr>
+          <w:rFonts w:ascii="Courier New" w:eastAsia="Times New Roman" w:hAnsi="Courier New" w:cs="Courier New"/>
+          <w:color w:val="CE9178"/>
+          <w:sz w:val="21"/>
+          <w:szCs w:val="21"/>
+          <w:lang w:eastAsia="pt-BR"/>
+        </w:rPr>
+        <w:t>id_aluno</w:t>
+      </w:r>
+      <w:proofErr w:type="spellEnd"/>
+      <w:r>
+        <w:rPr>
+          <w:rFonts w:ascii="Courier New" w:eastAsia="Times New Roman" w:hAnsi="Courier New" w:cs="Courier New"/>
+          <w:color w:val="CE9178"/>
+          <w:sz w:val="21"/>
+          <w:szCs w:val="21"/>
+          <w:lang w:eastAsia="pt-BR"/>
+        </w:rPr>
+        <w:t>'</w:t>
+      </w:r>
+      <w:r>
+        <w:rPr>
+          <w:rFonts w:ascii="Courier New" w:eastAsia="Times New Roman" w:hAnsi="Courier New" w:cs="Courier New"/>
+          <w:color w:val="DCDCDC"/>
+          <w:sz w:val="21"/>
+          <w:szCs w:val="21"/>
+          <w:lang w:eastAsia="pt-BR"/>
+        </w:rPr>
+        <w:t>]</w:t>
+      </w:r>
+      <w:r>
+        <w:rPr>
+          <w:rFonts w:ascii="Courier New" w:eastAsia="Times New Roman" w:hAnsi="Courier New" w:cs="Courier New"/>
+          <w:color w:val="D4D4D4"/>
+          <w:sz w:val="21"/>
+          <w:szCs w:val="21"/>
+          <w:lang w:eastAsia="pt-BR"/>
+        </w:rPr>
+        <w:t> = </w:t>
+      </w:r>
+      <w:proofErr w:type="spellStart"/>
+      <w:proofErr w:type="gramStart"/>
+      <w:r>
+        <w:rPr>
+          <w:rFonts w:ascii="Courier New" w:eastAsia="Times New Roman" w:hAnsi="Courier New" w:cs="Courier New"/>
+          <w:color w:val="D4D4D4"/>
+          <w:sz w:val="21"/>
+          <w:szCs w:val="21"/>
+          <w:lang w:eastAsia="pt-BR"/>
+        </w:rPr>
+        <w:t>np.random</w:t>
+      </w:r>
+      <w:proofErr w:type="gramEnd"/>
+      <w:r>
+        <w:rPr>
+          <w:rFonts w:ascii="Courier New" w:eastAsia="Times New Roman" w:hAnsi="Courier New" w:cs="Courier New"/>
+          <w:color w:val="D4D4D4"/>
+          <w:sz w:val="21"/>
+          <w:szCs w:val="21"/>
+          <w:lang w:eastAsia="pt-BR"/>
+        </w:rPr>
+        <w:t>.permutation</w:t>
+      </w:r>
+      <w:proofErr w:type="spellEnd"/>
+      <w:r>
+        <w:rPr>
+          <w:rFonts w:ascii="Courier New" w:eastAsia="Times New Roman" w:hAnsi="Courier New" w:cs="Courier New"/>
+          <w:color w:val="DCDCDC"/>
+          <w:sz w:val="21"/>
+          <w:szCs w:val="21"/>
+          <w:lang w:eastAsia="pt-BR"/>
+        </w:rPr>
+        <w:t>(</w:t>
+      </w:r>
+      <w:proofErr w:type="spellStart"/>
+      <w:r>
+        <w:rPr>
+          <w:rFonts w:ascii="Courier New" w:eastAsia="Times New Roman" w:hAnsi="Courier New" w:cs="Courier New"/>
+          <w:color w:val="D4D4D4"/>
+          <w:sz w:val="21"/>
+          <w:szCs w:val="21"/>
+          <w:lang w:eastAsia="pt-BR"/>
+        </w:rPr>
+        <w:t>total_alunos</w:t>
+      </w:r>
+      <w:proofErr w:type="spellEnd"/>
+      <w:r>
+        <w:rPr>
+          <w:rFonts w:ascii="Courier New" w:eastAsia="Times New Roman" w:hAnsi="Courier New" w:cs="Courier New"/>
+          <w:color w:val="DCDCDC"/>
+          <w:sz w:val="21"/>
+          <w:szCs w:val="21"/>
+          <w:lang w:eastAsia="pt-BR"/>
+        </w:rPr>
+        <w:t>)</w:t>
+      </w:r>
+      <w:r>
+        <w:rPr>
+          <w:rFonts w:ascii="Courier New" w:eastAsia="Times New Roman" w:hAnsi="Courier New" w:cs="Courier New"/>
+          <w:color w:val="D4D4D4"/>
+          <w:sz w:val="21"/>
+          <w:szCs w:val="21"/>
+          <w:lang w:eastAsia="pt-BR"/>
+        </w:rPr>
+        <w:t> + </w:t>
+      </w:r>
+      <w:r>
+        <w:rPr>
+          <w:rFonts w:ascii="Courier New" w:eastAsia="Times New Roman" w:hAnsi="Courier New" w:cs="Courier New"/>
+          <w:color w:val="B5CEA8"/>
+          <w:sz w:val="21"/>
+          <w:szCs w:val="21"/>
+          <w:lang w:eastAsia="pt-BR"/>
+        </w:rPr>
+        <w:t>1</w:t>
+      </w:r>
+    </w:p>
+    <w:p>
+      <w:pPr>
+        <w:shd w:val="clear" w:color="auto" w:fill="1E1E1E"/>
+        <w:spacing w:after="0" w:line="285" w:lineRule="atLeast"/>
+        <w:rPr>
+          <w:rFonts w:ascii="Courier New" w:eastAsia="Times New Roman" w:hAnsi="Courier New" w:cs="Courier New"/>
+          <w:color w:val="D4D4D4"/>
+          <w:sz w:val="21"/>
+          <w:szCs w:val="21"/>
+          <w:lang w:eastAsia="pt-BR"/>
+        </w:rPr>
+      </w:pPr>
+      <w:proofErr w:type="spellStart"/>
+      <w:r>
+        <w:rPr>
+          <w:rFonts w:ascii="Courier New" w:eastAsia="Times New Roman" w:hAnsi="Courier New" w:cs="Courier New"/>
+          <w:color w:val="D4D4D4"/>
+          <w:sz w:val="21"/>
+          <w:szCs w:val="21"/>
+          <w:lang w:eastAsia="pt-BR"/>
+        </w:rPr>
+        <w:t>nomes.</w:t>
+      </w:r>
+      <w:proofErr w:type="gramStart"/>
+      <w:r>
+        <w:rPr>
+          <w:rFonts w:ascii="Courier New" w:eastAsia="Times New Roman" w:hAnsi="Courier New" w:cs="Courier New"/>
+          <w:color w:val="D4D4D4"/>
+          <w:sz w:val="21"/>
+          <w:szCs w:val="21"/>
+          <w:lang w:eastAsia="pt-BR"/>
+        </w:rPr>
+        <w:t>sample</w:t>
+      </w:r>
+      <w:proofErr w:type="spellEnd"/>
+      <w:r>
+        <w:rPr>
+          <w:rFonts w:ascii="Courier New" w:eastAsia="Times New Roman" w:hAnsi="Courier New" w:cs="Courier New"/>
+          <w:color w:val="DCDCDC"/>
+          <w:sz w:val="21"/>
+          <w:szCs w:val="21"/>
+          <w:lang w:eastAsia="pt-BR"/>
+        </w:rPr>
+        <w:t>(</w:t>
+      </w:r>
+      <w:proofErr w:type="gramEnd"/>
+      <w:r>
+        <w:rPr>
+          <w:rFonts w:ascii="Courier New" w:eastAsia="Times New Roman" w:hAnsi="Courier New" w:cs="Courier New"/>
+          <w:color w:val="B5CEA8"/>
+          <w:sz w:val="21"/>
+          <w:szCs w:val="21"/>
+          <w:lang w:eastAsia="pt-BR"/>
+        </w:rPr>
+        <w:t>3</w:t>
+      </w:r>
+      <w:r>
+        <w:rPr>
+          <w:rFonts w:ascii="Courier New" w:eastAsia="Times New Roman" w:hAnsi="Courier New" w:cs="Courier New"/>
+          <w:color w:val="DCDCDC"/>
+          <w:sz w:val="21"/>
+          <w:szCs w:val="21"/>
+          <w:lang w:eastAsia="pt-BR"/>
+        </w:rPr>
+        <w:t>)</w:t>
+      </w:r>
+    </w:p>
+    <w:p>
+      <w:pPr>
+        <w:spacing w:before="240" w:line="360" w:lineRule="auto"/>
+        <w:jc w:val="center"/>
+        <w:rPr>
+          <w:rFonts w:ascii="Times New Roman" w:hAnsi="Times New Roman" w:cs="Times New Roman"/>
+          <w:sz w:val="24"/>
+          <w:szCs w:val="24"/>
+        </w:rPr>
+      </w:pPr>
+      <w:r>
+        <w:rPr>
+          <w:rFonts w:ascii="Times New Roman" w:hAnsi="Times New Roman" w:cs="Times New Roman"/>
+          <w:sz w:val="24"/>
+          <w:szCs w:val="24"/>
+        </w:rPr>
+        <w:drawing>
+          <wp:inline distT="0" distB="0" distL="0" distR="0" wp14:anchorId="539DDF38" wp14:editId="2366AEDF">
+            <wp:extent cx="1514475" cy="929678"/>
+            <wp:effectExtent l="0" t="0" r="0" b="3810"/>
+            <wp:docPr id="110" name="Imagem 110"/>
+            <wp:cNvGraphicFramePr>
+              <a:graphicFrameLocks xmlns:a="http://schemas.openxmlformats.org/drawingml/2006/main" noChangeAspect="1"/>
+            </wp:cNvGraphicFramePr>
+            <a:graphic xmlns:a="http://schemas.openxmlformats.org/drawingml/2006/main">
+              <a:graphicData uri="http://schemas.openxmlformats.org/drawingml/2006/picture">
+                <pic:pic xmlns:pic="http://schemas.openxmlformats.org/drawingml/2006/picture">
+                  <pic:nvPicPr>
+                    <pic:cNvPr id="1" name=""/>
+                    <pic:cNvPicPr/>
+                  </pic:nvPicPr>
+                  <pic:blipFill>
+                    <a:blip r:embed="rId123"/>
+                    <a:stretch>
+                      <a:fillRect/>
+                    </a:stretch>
+                  </pic:blipFill>
+                  <pic:spPr>
+                    <a:xfrm>
+                      <a:off x="0" y="0"/>
+                      <a:ext cx="1515632" cy="930388"/>
+                    </a:xfrm>
+                    <a:prstGeom prst="rect">
+                      <a:avLst/>
+                    </a:prstGeom>
+                  </pic:spPr>
+                </pic:pic>
+              </a:graphicData>
+            </a:graphic>
+          </wp:inline>
+        </w:drawing>
+      </w:r>
+    </w:p>
+    <w:p>
+      <w:pPr>
+        <w:pStyle w:val="PargrafodaLista"/>
+        <w:numPr>
+          <w:ilvl w:val="2"/>
+          <w:numId w:val="4"/>
+        </w:numPr>
+        <w:spacing w:before="240" w:line="360" w:lineRule="auto"/>
+        <w:jc w:val="both"/>
+        <w:rPr>
+          <w:rFonts w:ascii="Times New Roman" w:hAnsi="Times New Roman" w:cs="Times New Roman"/>
+          <w:sz w:val="24"/>
+          <w:szCs w:val="24"/>
+        </w:rPr>
+      </w:pPr>
+      <w:r>
+        <w:rPr>
+          <w:rFonts w:ascii="Times New Roman" w:hAnsi="Times New Roman" w:cs="Times New Roman"/>
+          <w:sz w:val="24"/>
+          <w:szCs w:val="24"/>
+        </w:rPr>
+        <w:t xml:space="preserve">Podemos </w:t>
+      </w:r>
+      <w:proofErr w:type="spellStart"/>
+      <w:r>
+        <w:rPr>
+          <w:rFonts w:ascii="Times New Roman" w:hAnsi="Times New Roman" w:cs="Times New Roman"/>
+          <w:sz w:val="24"/>
+          <w:szCs w:val="24"/>
+        </w:rPr>
+        <w:t>aleatorizar</w:t>
+      </w:r>
+      <w:proofErr w:type="spellEnd"/>
+      <w:r>
+        <w:rPr>
+          <w:rFonts w:ascii="Times New Roman" w:hAnsi="Times New Roman" w:cs="Times New Roman"/>
+          <w:sz w:val="24"/>
+          <w:szCs w:val="24"/>
+        </w:rPr>
+        <w:t xml:space="preserve"> a partir de uma lista que criamos</w:t>
+      </w:r>
+      <w:r>
+        <w:rPr>
+          <w:rFonts w:ascii="Times New Roman" w:hAnsi="Times New Roman" w:cs="Times New Roman"/>
+          <w:sz w:val="24"/>
+          <w:szCs w:val="24"/>
+        </w:rPr>
+        <w:t xml:space="preserve"> usando </w:t>
+      </w:r>
+      <w:proofErr w:type="spellStart"/>
+      <w:proofErr w:type="gramStart"/>
+      <w:r>
+        <w:rPr>
+          <w:rFonts w:ascii="Times New Roman" w:hAnsi="Times New Roman" w:cs="Times New Roman"/>
+          <w:sz w:val="24"/>
+          <w:szCs w:val="24"/>
+        </w:rPr>
+        <w:t>choice</w:t>
+      </w:r>
+      <w:proofErr w:type="spellEnd"/>
+      <w:r>
+        <w:rPr>
+          <w:rFonts w:ascii="Times New Roman" w:hAnsi="Times New Roman" w:cs="Times New Roman"/>
+          <w:sz w:val="24"/>
+          <w:szCs w:val="24"/>
+        </w:rPr>
+        <w:t>(</w:t>
+      </w:r>
+      <w:proofErr w:type="gramEnd"/>
+      <w:r>
+        <w:rPr>
+          <w:rFonts w:ascii="Times New Roman" w:hAnsi="Times New Roman" w:cs="Times New Roman"/>
+          <w:sz w:val="24"/>
+          <w:szCs w:val="24"/>
+        </w:rPr>
+        <w:t>)</w:t>
+      </w:r>
+      <w:r>
+        <w:rPr>
+          <w:rFonts w:ascii="Times New Roman" w:hAnsi="Times New Roman" w:cs="Times New Roman"/>
+          <w:sz w:val="24"/>
+          <w:szCs w:val="24"/>
+        </w:rPr>
+        <w:t xml:space="preserve"> da </w:t>
+      </w:r>
+      <w:proofErr w:type="spellStart"/>
+      <w:r>
+        <w:rPr>
+          <w:rFonts w:ascii="Times New Roman" w:hAnsi="Times New Roman" w:cs="Times New Roman"/>
+          <w:sz w:val="24"/>
+          <w:szCs w:val="24"/>
+        </w:rPr>
+        <w:t>np</w:t>
+      </w:r>
+      <w:proofErr w:type="spellEnd"/>
+      <w:r>
+        <w:rPr>
+          <w:rFonts w:ascii="Times New Roman" w:hAnsi="Times New Roman" w:cs="Times New Roman"/>
+          <w:sz w:val="24"/>
+          <w:szCs w:val="24"/>
+        </w:rPr>
+        <w:t>:</w:t>
+      </w:r>
+    </w:p>
+    <w:p>
+      <w:pPr>
+        <w:shd w:val="clear" w:color="auto" w:fill="1E1E1E"/>
+        <w:spacing w:after="0" w:line="285" w:lineRule="atLeast"/>
+        <w:rPr>
+          <w:rFonts w:ascii="Courier New" w:eastAsia="Times New Roman" w:hAnsi="Courier New" w:cs="Courier New"/>
+          <w:color w:val="D4D4D4"/>
+          <w:sz w:val="21"/>
+          <w:szCs w:val="21"/>
+          <w:lang w:eastAsia="pt-BR"/>
+        </w:rPr>
+      </w:pPr>
+      <w:proofErr w:type="spellStart"/>
+      <w:r>
+        <w:rPr>
+          <w:rFonts w:ascii="Courier New" w:eastAsia="Times New Roman" w:hAnsi="Courier New" w:cs="Courier New"/>
+          <w:color w:val="D4D4D4"/>
+          <w:sz w:val="21"/>
+          <w:szCs w:val="21"/>
+          <w:lang w:eastAsia="pt-BR"/>
+        </w:rPr>
+        <w:t>dominios</w:t>
+      </w:r>
+      <w:proofErr w:type="spellEnd"/>
+      <w:r>
+        <w:rPr>
+          <w:rFonts w:ascii="Courier New" w:eastAsia="Times New Roman" w:hAnsi="Courier New" w:cs="Courier New"/>
+          <w:color w:val="D4D4D4"/>
+          <w:sz w:val="21"/>
+          <w:szCs w:val="21"/>
+          <w:lang w:eastAsia="pt-BR"/>
+        </w:rPr>
+        <w:t> = </w:t>
+      </w:r>
+      <w:r>
+        <w:rPr>
+          <w:rFonts w:ascii="Courier New" w:eastAsia="Times New Roman" w:hAnsi="Courier New" w:cs="Courier New"/>
+          <w:color w:val="DCDCDC"/>
+          <w:sz w:val="21"/>
+          <w:szCs w:val="21"/>
+          <w:lang w:eastAsia="pt-BR"/>
+        </w:rPr>
+        <w:t>[</w:t>
+      </w:r>
+      <w:r>
+        <w:rPr>
+          <w:rFonts w:ascii="Courier New" w:eastAsia="Times New Roman" w:hAnsi="Courier New" w:cs="Courier New"/>
+          <w:color w:val="CE9178"/>
+          <w:sz w:val="21"/>
+          <w:szCs w:val="21"/>
+          <w:lang w:eastAsia="pt-BR"/>
+        </w:rPr>
+        <w:t>'@dominiodoemail.com.br'</w:t>
+      </w:r>
+      <w:r>
+        <w:rPr>
+          <w:rFonts w:ascii="Courier New" w:eastAsia="Times New Roman" w:hAnsi="Courier New" w:cs="Courier New"/>
+          <w:color w:val="DCDCDC"/>
+          <w:sz w:val="21"/>
+          <w:szCs w:val="21"/>
+          <w:lang w:eastAsia="pt-BR"/>
+        </w:rPr>
+        <w:t>,</w:t>
+      </w:r>
+      <w:r>
+        <w:rPr>
+          <w:rFonts w:ascii="Courier New" w:eastAsia="Times New Roman" w:hAnsi="Courier New" w:cs="Courier New"/>
+          <w:color w:val="D4D4D4"/>
+          <w:sz w:val="21"/>
+          <w:szCs w:val="21"/>
+          <w:lang w:eastAsia="pt-BR"/>
+        </w:rPr>
+        <w:t> </w:t>
+      </w:r>
+      <w:r>
+        <w:rPr>
+          <w:rFonts w:ascii="Courier New" w:eastAsia="Times New Roman" w:hAnsi="Courier New" w:cs="Courier New"/>
+          <w:color w:val="CE9178"/>
+          <w:sz w:val="21"/>
+          <w:szCs w:val="21"/>
+          <w:lang w:eastAsia="pt-BR"/>
+        </w:rPr>
+        <w:t>'@servicodoemail.com'</w:t>
+      </w:r>
+      <w:r>
+        <w:rPr>
+          <w:rFonts w:ascii="Courier New" w:eastAsia="Times New Roman" w:hAnsi="Courier New" w:cs="Courier New"/>
+          <w:color w:val="DCDCDC"/>
+          <w:sz w:val="21"/>
+          <w:szCs w:val="21"/>
+          <w:lang w:eastAsia="pt-BR"/>
+        </w:rPr>
+        <w:t>]</w:t>
+      </w:r>
+    </w:p>
+    <w:p>
+      <w:pPr>
+        <w:shd w:val="clear" w:color="auto" w:fill="1E1E1E"/>
+        <w:spacing w:after="0" w:line="285" w:lineRule="atLeast"/>
+        <w:rPr>
+          <w:rFonts w:ascii="Courier New" w:eastAsia="Times New Roman" w:hAnsi="Courier New" w:cs="Courier New"/>
+          <w:color w:val="D4D4D4"/>
+          <w:sz w:val="21"/>
+          <w:szCs w:val="21"/>
+          <w:lang w:eastAsia="pt-BR"/>
+        </w:rPr>
+      </w:pPr>
+      <w:r>
+        <w:rPr>
+          <w:rFonts w:ascii="Courier New" w:eastAsia="Times New Roman" w:hAnsi="Courier New" w:cs="Courier New"/>
+          <w:color w:val="D4D4D4"/>
+          <w:sz w:val="21"/>
+          <w:szCs w:val="21"/>
+          <w:lang w:eastAsia="pt-BR"/>
+        </w:rPr>
+        <w:t>nomes</w:t>
+      </w:r>
+      <w:r>
+        <w:rPr>
+          <w:rFonts w:ascii="Courier New" w:eastAsia="Times New Roman" w:hAnsi="Courier New" w:cs="Courier New"/>
+          <w:color w:val="DCDCDC"/>
+          <w:sz w:val="21"/>
+          <w:szCs w:val="21"/>
+          <w:lang w:eastAsia="pt-BR"/>
+        </w:rPr>
+        <w:t>[</w:t>
+      </w:r>
+      <w:r>
+        <w:rPr>
+          <w:rFonts w:ascii="Courier New" w:eastAsia="Times New Roman" w:hAnsi="Courier New" w:cs="Courier New"/>
+          <w:color w:val="CE9178"/>
+          <w:sz w:val="21"/>
+          <w:szCs w:val="21"/>
+          <w:lang w:eastAsia="pt-BR"/>
+        </w:rPr>
+        <w:t>'</w:t>
+      </w:r>
+      <w:proofErr w:type="spellStart"/>
+      <w:r>
+        <w:rPr>
+          <w:rFonts w:ascii="Courier New" w:eastAsia="Times New Roman" w:hAnsi="Courier New" w:cs="Courier New"/>
+          <w:color w:val="CE9178"/>
+          <w:sz w:val="21"/>
+          <w:szCs w:val="21"/>
+          <w:lang w:eastAsia="pt-BR"/>
+        </w:rPr>
+        <w:t>dominio</w:t>
+      </w:r>
+      <w:proofErr w:type="spellEnd"/>
+      <w:r>
+        <w:rPr>
+          <w:rFonts w:ascii="Courier New" w:eastAsia="Times New Roman" w:hAnsi="Courier New" w:cs="Courier New"/>
+          <w:color w:val="CE9178"/>
+          <w:sz w:val="21"/>
+          <w:szCs w:val="21"/>
+          <w:lang w:eastAsia="pt-BR"/>
+        </w:rPr>
+        <w:t>'</w:t>
+      </w:r>
+      <w:r>
+        <w:rPr>
+          <w:rFonts w:ascii="Courier New" w:eastAsia="Times New Roman" w:hAnsi="Courier New" w:cs="Courier New"/>
+          <w:color w:val="DCDCDC"/>
+          <w:sz w:val="21"/>
+          <w:szCs w:val="21"/>
+          <w:lang w:eastAsia="pt-BR"/>
+        </w:rPr>
+        <w:t>]</w:t>
+      </w:r>
+      <w:r>
+        <w:rPr>
+          <w:rFonts w:ascii="Courier New" w:eastAsia="Times New Roman" w:hAnsi="Courier New" w:cs="Courier New"/>
+          <w:color w:val="D4D4D4"/>
+          <w:sz w:val="21"/>
+          <w:szCs w:val="21"/>
+          <w:lang w:eastAsia="pt-BR"/>
+        </w:rPr>
+        <w:t> = </w:t>
+      </w:r>
+      <w:proofErr w:type="spellStart"/>
+      <w:proofErr w:type="gramStart"/>
+      <w:r>
+        <w:rPr>
+          <w:rFonts w:ascii="Courier New" w:eastAsia="Times New Roman" w:hAnsi="Courier New" w:cs="Courier New"/>
+          <w:color w:val="D4D4D4"/>
+          <w:sz w:val="21"/>
+          <w:szCs w:val="21"/>
+          <w:lang w:eastAsia="pt-BR"/>
+        </w:rPr>
+        <w:t>np.random</w:t>
+      </w:r>
+      <w:proofErr w:type="gramEnd"/>
+      <w:r>
+        <w:rPr>
+          <w:rFonts w:ascii="Courier New" w:eastAsia="Times New Roman" w:hAnsi="Courier New" w:cs="Courier New"/>
+          <w:color w:val="D4D4D4"/>
+          <w:sz w:val="21"/>
+          <w:szCs w:val="21"/>
+          <w:lang w:eastAsia="pt-BR"/>
+        </w:rPr>
+        <w:t>.choice</w:t>
+      </w:r>
+      <w:proofErr w:type="spellEnd"/>
+      <w:r>
+        <w:rPr>
+          <w:rFonts w:ascii="Courier New" w:eastAsia="Times New Roman" w:hAnsi="Courier New" w:cs="Courier New"/>
+          <w:color w:val="DCDCDC"/>
+          <w:sz w:val="21"/>
+          <w:szCs w:val="21"/>
+          <w:lang w:eastAsia="pt-BR"/>
+        </w:rPr>
+        <w:t>(</w:t>
+      </w:r>
+      <w:proofErr w:type="spellStart"/>
+      <w:r>
+        <w:rPr>
+          <w:rFonts w:ascii="Courier New" w:eastAsia="Times New Roman" w:hAnsi="Courier New" w:cs="Courier New"/>
+          <w:color w:val="D4D4D4"/>
+          <w:sz w:val="21"/>
+          <w:szCs w:val="21"/>
+          <w:lang w:eastAsia="pt-BR"/>
+        </w:rPr>
+        <w:t>dominios</w:t>
+      </w:r>
+      <w:proofErr w:type="spellEnd"/>
+      <w:r>
+        <w:rPr>
+          <w:rFonts w:ascii="Courier New" w:eastAsia="Times New Roman" w:hAnsi="Courier New" w:cs="Courier New"/>
+          <w:color w:val="DCDCDC"/>
+          <w:sz w:val="21"/>
+          <w:szCs w:val="21"/>
+          <w:lang w:eastAsia="pt-BR"/>
+        </w:rPr>
+        <w:t>,</w:t>
+      </w:r>
+      <w:r>
+        <w:rPr>
+          <w:rFonts w:ascii="Courier New" w:eastAsia="Times New Roman" w:hAnsi="Courier New" w:cs="Courier New"/>
+          <w:color w:val="D4D4D4"/>
+          <w:sz w:val="21"/>
+          <w:szCs w:val="21"/>
+          <w:lang w:eastAsia="pt-BR"/>
+        </w:rPr>
+        <w:t> </w:t>
+      </w:r>
+      <w:proofErr w:type="spellStart"/>
+      <w:r>
+        <w:rPr>
+          <w:rFonts w:ascii="Courier New" w:eastAsia="Times New Roman" w:hAnsi="Courier New" w:cs="Courier New"/>
+          <w:color w:val="D4D4D4"/>
+          <w:sz w:val="21"/>
+          <w:szCs w:val="21"/>
+          <w:lang w:eastAsia="pt-BR"/>
+        </w:rPr>
+        <w:t>total_alunos</w:t>
+      </w:r>
+      <w:proofErr w:type="spellEnd"/>
+      <w:r>
+        <w:rPr>
+          <w:rFonts w:ascii="Courier New" w:eastAsia="Times New Roman" w:hAnsi="Courier New" w:cs="Courier New"/>
+          <w:color w:val="DCDCDC"/>
+          <w:sz w:val="21"/>
+          <w:szCs w:val="21"/>
+          <w:lang w:eastAsia="pt-BR"/>
+        </w:rPr>
+        <w:t>)</w:t>
+      </w:r>
+    </w:p>
+    <w:p>
+      <w:pPr>
+        <w:spacing w:before="240" w:line="360" w:lineRule="auto"/>
+        <w:jc w:val="center"/>
+        <w:rPr>
+          <w:rFonts w:ascii="Times New Roman" w:hAnsi="Times New Roman" w:cs="Times New Roman"/>
+          <w:sz w:val="24"/>
+          <w:szCs w:val="24"/>
+        </w:rPr>
+      </w:pPr>
+      <w:r>
+        <w:rPr>
+          <w:rFonts w:ascii="Times New Roman" w:hAnsi="Times New Roman" w:cs="Times New Roman"/>
+          <w:sz w:val="24"/>
+          <w:szCs w:val="24"/>
+        </w:rPr>
+        <w:drawing>
+          <wp:inline distT="0" distB="0" distL="0" distR="0" wp14:anchorId="0ADF193D" wp14:editId="2F38A438">
+            <wp:extent cx="2581275" cy="965611"/>
+            <wp:effectExtent l="0" t="0" r="0" b="6350"/>
+            <wp:docPr id="112" name="Imagem 112"/>
+            <wp:cNvGraphicFramePr>
+              <a:graphicFrameLocks xmlns:a="http://schemas.openxmlformats.org/drawingml/2006/main" noChangeAspect="1"/>
+            </wp:cNvGraphicFramePr>
+            <a:graphic xmlns:a="http://schemas.openxmlformats.org/drawingml/2006/main">
+              <a:graphicData uri="http://schemas.openxmlformats.org/drawingml/2006/picture">
+                <pic:pic xmlns:pic="http://schemas.openxmlformats.org/drawingml/2006/picture">
+                  <pic:nvPicPr>
+                    <pic:cNvPr id="1" name=""/>
+                    <pic:cNvPicPr/>
+                  </pic:nvPicPr>
+                  <pic:blipFill>
+                    <a:blip r:embed="rId124"/>
+                    <a:stretch>
+                      <a:fillRect/>
+                    </a:stretch>
+                  </pic:blipFill>
+                  <pic:spPr>
+                    <a:xfrm>
+                      <a:off x="0" y="0"/>
+                      <a:ext cx="2593478" cy="970176"/>
+                    </a:xfrm>
+                    <a:prstGeom prst="rect">
+                      <a:avLst/>
+                    </a:prstGeom>
+                  </pic:spPr>
+                </pic:pic>
+              </a:graphicData>
+            </a:graphic>
+          </wp:inline>
+        </w:drawing>
+      </w:r>
+    </w:p>
+    <w:p>
+      <w:pPr>
+        <w:pStyle w:val="PargrafodaLista"/>
+        <w:numPr>
+          <w:ilvl w:val="2"/>
+          <w:numId w:val="4"/>
+        </w:numPr>
+        <w:spacing w:before="240" w:line="360" w:lineRule="auto"/>
+        <w:jc w:val="both"/>
+        <w:rPr>
+          <w:rFonts w:ascii="Times New Roman" w:hAnsi="Times New Roman" w:cs="Times New Roman"/>
+          <w:sz w:val="24"/>
+          <w:szCs w:val="24"/>
+        </w:rPr>
+      </w:pPr>
+      <w:r>
+        <w:rPr>
+          <w:rFonts w:ascii="Times New Roman" w:hAnsi="Times New Roman" w:cs="Times New Roman"/>
+          <w:sz w:val="24"/>
+          <w:szCs w:val="24"/>
+        </w:rPr>
+        <w:t xml:space="preserve">Para juntar as colunas do nome com o domínio para criar a coluna de e-mail utilizamos o </w:t>
+      </w:r>
+      <w:proofErr w:type="spellStart"/>
+      <w:proofErr w:type="gramStart"/>
+      <w:r>
+        <w:rPr>
+          <w:rFonts w:ascii="Times New Roman" w:hAnsi="Times New Roman" w:cs="Times New Roman"/>
+          <w:sz w:val="24"/>
+          <w:szCs w:val="24"/>
+        </w:rPr>
+        <w:t>cat</w:t>
+      </w:r>
+      <w:proofErr w:type="spellEnd"/>
+      <w:r>
+        <w:rPr>
+          <w:rFonts w:ascii="Times New Roman" w:hAnsi="Times New Roman" w:cs="Times New Roman"/>
+          <w:sz w:val="24"/>
+          <w:szCs w:val="24"/>
+        </w:rPr>
+        <w:t>(</w:t>
+      </w:r>
+      <w:proofErr w:type="gramEnd"/>
+      <w:r>
+        <w:rPr>
+          <w:rFonts w:ascii="Times New Roman" w:hAnsi="Times New Roman" w:cs="Times New Roman"/>
+          <w:sz w:val="24"/>
+          <w:szCs w:val="24"/>
+        </w:rPr>
+        <w:t>):</w:t>
+      </w:r>
+    </w:p>
+    <w:p>
+      <w:pPr>
+        <w:shd w:val="clear" w:color="auto" w:fill="1E1E1E"/>
+        <w:spacing w:after="0" w:line="285" w:lineRule="atLeast"/>
+        <w:rPr>
+          <w:rFonts w:ascii="Courier New" w:eastAsia="Times New Roman" w:hAnsi="Courier New" w:cs="Courier New"/>
+          <w:color w:val="D4D4D4"/>
+          <w:sz w:val="21"/>
+          <w:szCs w:val="21"/>
+          <w:lang w:eastAsia="pt-BR"/>
+        </w:rPr>
+      </w:pPr>
+      <w:r>
+        <w:rPr>
+          <w:rFonts w:ascii="Courier New" w:eastAsia="Times New Roman" w:hAnsi="Courier New" w:cs="Courier New"/>
+          <w:color w:val="D4D4D4"/>
+          <w:sz w:val="21"/>
+          <w:szCs w:val="21"/>
+          <w:lang w:eastAsia="pt-BR"/>
+        </w:rPr>
+        <w:t>nomes</w:t>
+      </w:r>
+      <w:r>
+        <w:rPr>
+          <w:rFonts w:ascii="Courier New" w:eastAsia="Times New Roman" w:hAnsi="Courier New" w:cs="Courier New"/>
+          <w:color w:val="DCDCDC"/>
+          <w:sz w:val="21"/>
+          <w:szCs w:val="21"/>
+          <w:lang w:eastAsia="pt-BR"/>
+        </w:rPr>
+        <w:t>[</w:t>
+      </w:r>
+      <w:r>
+        <w:rPr>
+          <w:rFonts w:ascii="Courier New" w:eastAsia="Times New Roman" w:hAnsi="Courier New" w:cs="Courier New"/>
+          <w:color w:val="CE9178"/>
+          <w:sz w:val="21"/>
+          <w:szCs w:val="21"/>
+          <w:lang w:eastAsia="pt-BR"/>
+        </w:rPr>
+        <w:t>'</w:t>
+      </w:r>
+      <w:proofErr w:type="spellStart"/>
+      <w:r>
+        <w:rPr>
+          <w:rFonts w:ascii="Courier New" w:eastAsia="Times New Roman" w:hAnsi="Courier New" w:cs="Courier New"/>
+          <w:color w:val="CE9178"/>
+          <w:sz w:val="21"/>
+          <w:szCs w:val="21"/>
+          <w:lang w:eastAsia="pt-BR"/>
+        </w:rPr>
+        <w:t>email</w:t>
+      </w:r>
+      <w:proofErr w:type="spellEnd"/>
+      <w:r>
+        <w:rPr>
+          <w:rFonts w:ascii="Courier New" w:eastAsia="Times New Roman" w:hAnsi="Courier New" w:cs="Courier New"/>
+          <w:color w:val="CE9178"/>
+          <w:sz w:val="21"/>
+          <w:szCs w:val="21"/>
+          <w:lang w:eastAsia="pt-BR"/>
+        </w:rPr>
+        <w:t>'</w:t>
+      </w:r>
+      <w:r>
+        <w:rPr>
+          <w:rFonts w:ascii="Courier New" w:eastAsia="Times New Roman" w:hAnsi="Courier New" w:cs="Courier New"/>
+          <w:color w:val="DCDCDC"/>
+          <w:sz w:val="21"/>
+          <w:szCs w:val="21"/>
+          <w:lang w:eastAsia="pt-BR"/>
+        </w:rPr>
+        <w:t>]</w:t>
+      </w:r>
+      <w:r>
+        <w:rPr>
+          <w:rFonts w:ascii="Courier New" w:eastAsia="Times New Roman" w:hAnsi="Courier New" w:cs="Courier New"/>
+          <w:color w:val="D4D4D4"/>
+          <w:sz w:val="21"/>
+          <w:szCs w:val="21"/>
+          <w:lang w:eastAsia="pt-BR"/>
+        </w:rPr>
+        <w:t> = nomes.nome.</w:t>
+      </w:r>
+      <w:r>
+        <w:rPr>
+          <w:rFonts w:ascii="Courier New" w:eastAsia="Times New Roman" w:hAnsi="Courier New" w:cs="Courier New"/>
+          <w:color w:val="4EC9B0"/>
+          <w:sz w:val="21"/>
+          <w:szCs w:val="21"/>
+          <w:lang w:eastAsia="pt-BR"/>
+        </w:rPr>
+        <w:t>str</w:t>
+      </w:r>
+      <w:r>
+        <w:rPr>
+          <w:rFonts w:ascii="Courier New" w:eastAsia="Times New Roman" w:hAnsi="Courier New" w:cs="Courier New"/>
+          <w:color w:val="D4D4D4"/>
+          <w:sz w:val="21"/>
+          <w:szCs w:val="21"/>
+          <w:lang w:eastAsia="pt-BR"/>
+        </w:rPr>
+        <w:t>.cat</w:t>
+      </w:r>
+      <w:r>
+        <w:rPr>
+          <w:rFonts w:ascii="Courier New" w:eastAsia="Times New Roman" w:hAnsi="Courier New" w:cs="Courier New"/>
+          <w:color w:val="DCDCDC"/>
+          <w:sz w:val="21"/>
+          <w:szCs w:val="21"/>
+          <w:lang w:eastAsia="pt-BR"/>
+        </w:rPr>
+        <w:t>(</w:t>
+      </w:r>
+      <w:proofErr w:type="spellStart"/>
+      <w:proofErr w:type="gramStart"/>
+      <w:r>
+        <w:rPr>
+          <w:rFonts w:ascii="Courier New" w:eastAsia="Times New Roman" w:hAnsi="Courier New" w:cs="Courier New"/>
+          <w:color w:val="D4D4D4"/>
+          <w:sz w:val="21"/>
+          <w:szCs w:val="21"/>
+          <w:lang w:eastAsia="pt-BR"/>
+        </w:rPr>
+        <w:t>nomes.dominio</w:t>
+      </w:r>
+      <w:proofErr w:type="spellEnd"/>
+      <w:proofErr w:type="gramEnd"/>
+      <w:r>
+        <w:rPr>
+          <w:rFonts w:ascii="Courier New" w:eastAsia="Times New Roman" w:hAnsi="Courier New" w:cs="Courier New"/>
+          <w:color w:val="DCDCDC"/>
+          <w:sz w:val="21"/>
+          <w:szCs w:val="21"/>
+          <w:lang w:eastAsia="pt-BR"/>
+        </w:rPr>
+        <w:t>)</w:t>
+      </w:r>
+      <w:r>
+        <w:rPr>
+          <w:rFonts w:ascii="Courier New" w:eastAsia="Times New Roman" w:hAnsi="Courier New" w:cs="Courier New"/>
+          <w:color w:val="D4D4D4"/>
+          <w:sz w:val="21"/>
+          <w:szCs w:val="21"/>
+          <w:lang w:eastAsia="pt-BR"/>
+        </w:rPr>
+        <w:t>.</w:t>
+      </w:r>
+      <w:proofErr w:type="spellStart"/>
+      <w:r>
+        <w:rPr>
+          <w:rFonts w:ascii="Courier New" w:eastAsia="Times New Roman" w:hAnsi="Courier New" w:cs="Courier New"/>
+          <w:color w:val="4EC9B0"/>
+          <w:sz w:val="21"/>
+          <w:szCs w:val="21"/>
+          <w:lang w:eastAsia="pt-BR"/>
+        </w:rPr>
+        <w:t>str</w:t>
+      </w:r>
+      <w:r>
+        <w:rPr>
+          <w:rFonts w:ascii="Courier New" w:eastAsia="Times New Roman" w:hAnsi="Courier New" w:cs="Courier New"/>
+          <w:color w:val="D4D4D4"/>
+          <w:sz w:val="21"/>
+          <w:szCs w:val="21"/>
+          <w:lang w:eastAsia="pt-BR"/>
+        </w:rPr>
+        <w:t>.lower</w:t>
+      </w:r>
+      <w:proofErr w:type="spellEnd"/>
+      <w:r>
+        <w:rPr>
+          <w:rFonts w:ascii="Courier New" w:eastAsia="Times New Roman" w:hAnsi="Courier New" w:cs="Courier New"/>
+          <w:color w:val="DCDCDC"/>
+          <w:sz w:val="21"/>
+          <w:szCs w:val="21"/>
+          <w:lang w:eastAsia="pt-BR"/>
+        </w:rPr>
+        <w:t>()</w:t>
+      </w:r>
+    </w:p>
+    <w:p>
+      <w:pPr>
+        <w:spacing w:before="240" w:line="360" w:lineRule="auto"/>
+        <w:jc w:val="center"/>
+        <w:rPr>
+          <w:rFonts w:ascii="Times New Roman" w:hAnsi="Times New Roman" w:cs="Times New Roman"/>
+          <w:sz w:val="24"/>
+          <w:szCs w:val="24"/>
+        </w:rPr>
+      </w:pPr>
+      <w:r>
+        <w:rPr>
+          <w:rFonts w:ascii="Times New Roman" w:hAnsi="Times New Roman" w:cs="Times New Roman"/>
+          <w:sz w:val="24"/>
+          <w:szCs w:val="24"/>
+        </w:rPr>
+        <w:drawing>
+          <wp:inline distT="0" distB="0" distL="0" distR="0" wp14:anchorId="58FDC953" wp14:editId="5162F001">
+            <wp:extent cx="3619500" cy="567781"/>
+            <wp:effectExtent l="0" t="0" r="0" b="3810"/>
+            <wp:docPr id="113" name="Imagem 113"/>
+            <wp:cNvGraphicFramePr>
+              <a:graphicFrameLocks xmlns:a="http://schemas.openxmlformats.org/drawingml/2006/main" noChangeAspect="1"/>
+            </wp:cNvGraphicFramePr>
+            <a:graphic xmlns:a="http://schemas.openxmlformats.org/drawingml/2006/main">
+              <a:graphicData uri="http://schemas.openxmlformats.org/drawingml/2006/picture">
+                <pic:pic xmlns:pic="http://schemas.openxmlformats.org/drawingml/2006/picture">
+                  <pic:nvPicPr>
+                    <pic:cNvPr id="1" name=""/>
+                    <pic:cNvPicPr/>
+                  </pic:nvPicPr>
+                  <pic:blipFill>
+                    <a:blip r:embed="rId125"/>
+                    <a:stretch>
+                      <a:fillRect/>
+                    </a:stretch>
+                  </pic:blipFill>
+                  <pic:spPr>
+                    <a:xfrm>
+                      <a:off x="0" y="0"/>
+                      <a:ext cx="3647994" cy="572251"/>
+                    </a:xfrm>
+                    <a:prstGeom prst="rect">
+                      <a:avLst/>
+                    </a:prstGeom>
+                  </pic:spPr>
+                </pic:pic>
+              </a:graphicData>
+            </a:graphic>
+          </wp:inline>
+        </w:drawing>
+      </w:r>
+    </w:p>
+    <w:p>
+      <w:pPr>
+        <w:pStyle w:val="PargrafodaLista"/>
+        <w:numPr>
+          <w:ilvl w:val="3"/>
+          <w:numId w:val="4"/>
+        </w:numPr>
+        <w:spacing w:before="240" w:line="360" w:lineRule="auto"/>
+        <w:jc w:val="both"/>
+        <w:rPr>
+          <w:rFonts w:ascii="Times New Roman" w:hAnsi="Times New Roman" w:cs="Times New Roman"/>
+          <w:sz w:val="24"/>
+          <w:szCs w:val="24"/>
+        </w:rPr>
+      </w:pPr>
+      <w:r>
+        <w:rPr>
+          <w:rFonts w:ascii="Times New Roman" w:hAnsi="Times New Roman" w:cs="Times New Roman"/>
+          <w:sz w:val="24"/>
+          <w:szCs w:val="24"/>
+        </w:rPr>
+        <w:t xml:space="preserve"> Basicamente pegamos a coluna nome de nomes e juntamos com o domínio ao mesmo tempo que convertemos em str. No final convertemos tudo pra minúsculos.</w:t>
+      </w:r>
+    </w:p>
+    <w:p>
+      <w:pPr>
+        <w:pStyle w:val="PargrafodaLista"/>
+        <w:numPr>
+          <w:ilvl w:val="2"/>
+          <w:numId w:val="4"/>
+        </w:numPr>
+        <w:spacing w:before="240" w:line="360" w:lineRule="auto"/>
+        <w:jc w:val="both"/>
+        <w:rPr>
+          <w:rFonts w:ascii="Times New Roman" w:hAnsi="Times New Roman" w:cs="Times New Roman"/>
+          <w:sz w:val="24"/>
+          <w:szCs w:val="24"/>
+        </w:rPr>
+      </w:pPr>
     </w:p>
     <w:sectPr>
       <w:pgSz w:w="11906" w:h="16838"/>

</xml_diff>

<commit_message>
Saída em diferentes formatos
Aprendemos a exportar o df escrito em diversos formatos.
</commit_message>
<xml_diff>
--- a/Python para Data Science/Python Pandas/Anotações/Python Pandas - Anotações.docx
+++ b/Python para Data Science/Python Pandas/Anotações/Python Pandas - Anotações.docx
@@ -40857,6 +40857,734 @@
                     <a:xfrm>
                       <a:off x="0" y="0"/>
                       <a:ext cx="2967320" cy="1853035"/>
+                    </a:xfrm>
+                    <a:prstGeom prst="rect">
+                      <a:avLst/>
+                    </a:prstGeom>
+                  </pic:spPr>
+                </pic:pic>
+              </a:graphicData>
+            </a:graphic>
+          </wp:inline>
+        </w:drawing>
+      </w:r>
+    </w:p>
+    <w:p>
+      <w:pPr>
+        <w:pStyle w:val="PargrafodaLista"/>
+        <w:numPr>
+          <w:ilvl w:val="1"/>
+          <w:numId w:val="4"/>
+        </w:numPr>
+        <w:spacing w:before="240" w:line="360" w:lineRule="auto"/>
+        <w:jc w:val="both"/>
+        <w:rPr>
+          <w:rFonts w:ascii="Times New Roman" w:hAnsi="Times New Roman" w:cs="Times New Roman"/>
+          <w:sz w:val="24"/>
+          <w:szCs w:val="24"/>
+        </w:rPr>
+      </w:pPr>
+      <w:r>
+        <w:rPr>
+          <w:rFonts w:ascii="Times New Roman" w:hAnsi="Times New Roman" w:cs="Times New Roman"/>
+          <w:sz w:val="24"/>
+          <w:szCs w:val="24"/>
+        </w:rPr>
+        <w:t xml:space="preserve"> </w:t>
+      </w:r>
+      <w:r>
+        <w:rPr>
+          <w:rFonts w:ascii="Times New Roman" w:hAnsi="Times New Roman" w:cs="Times New Roman"/>
+          <w:sz w:val="24"/>
+          <w:szCs w:val="24"/>
+        </w:rPr>
+        <w:t xml:space="preserve">Para exportar um arquivo já sabemos como fazer, basta colocar </w:t>
+      </w:r>
+      <w:proofErr w:type="spellStart"/>
+      <w:r>
+        <w:rPr>
+          <w:rFonts w:ascii="Times New Roman" w:hAnsi="Times New Roman" w:cs="Times New Roman"/>
+          <w:sz w:val="24"/>
+          <w:szCs w:val="24"/>
+        </w:rPr>
+        <w:t>df.to_extensão_que_</w:t>
+      </w:r>
+      <w:proofErr w:type="gramStart"/>
+      <w:r>
+        <w:rPr>
+          <w:rFonts w:ascii="Times New Roman" w:hAnsi="Times New Roman" w:cs="Times New Roman"/>
+          <w:sz w:val="24"/>
+          <w:szCs w:val="24"/>
+        </w:rPr>
+        <w:t>quiser</w:t>
+      </w:r>
+      <w:proofErr w:type="spellEnd"/>
+      <w:r>
+        <w:rPr>
+          <w:rFonts w:ascii="Times New Roman" w:hAnsi="Times New Roman" w:cs="Times New Roman"/>
+          <w:sz w:val="24"/>
+          <w:szCs w:val="24"/>
+        </w:rPr>
+        <w:t>(</w:t>
+      </w:r>
+      <w:proofErr w:type="gramEnd"/>
+      <w:r>
+        <w:rPr>
+          <w:rFonts w:ascii="Times New Roman" w:hAnsi="Times New Roman" w:cs="Times New Roman"/>
+          <w:sz w:val="24"/>
+          <w:szCs w:val="24"/>
+        </w:rPr>
+        <w:t>‘</w:t>
+      </w:r>
+      <w:proofErr w:type="spellStart"/>
+      <w:r>
+        <w:rPr>
+          <w:rFonts w:ascii="Times New Roman" w:hAnsi="Times New Roman" w:cs="Times New Roman"/>
+          <w:sz w:val="24"/>
+          <w:szCs w:val="24"/>
+        </w:rPr>
+        <w:t>nome_do_arquivo.extensão_escolhida</w:t>
+      </w:r>
+      <w:proofErr w:type="spellEnd"/>
+      <w:r>
+        <w:rPr>
+          <w:rFonts w:ascii="Times New Roman" w:hAnsi="Times New Roman" w:cs="Times New Roman"/>
+          <w:sz w:val="24"/>
+          <w:szCs w:val="24"/>
+        </w:rPr>
+        <w:t>’</w:t>
+      </w:r>
+      <w:r>
+        <w:rPr>
+          <w:rFonts w:ascii="Times New Roman" w:hAnsi="Times New Roman" w:cs="Times New Roman"/>
+          <w:sz w:val="24"/>
+          <w:szCs w:val="24"/>
+        </w:rPr>
+        <w:t>, index=False</w:t>
+      </w:r>
+      <w:r>
+        <w:rPr>
+          <w:rFonts w:ascii="Times New Roman" w:hAnsi="Times New Roman" w:cs="Times New Roman"/>
+          <w:sz w:val="24"/>
+          <w:szCs w:val="24"/>
+        </w:rPr>
+        <w:t>):</w:t>
+      </w:r>
+    </w:p>
+    <w:p>
+      <w:pPr>
+        <w:shd w:val="clear" w:color="auto" w:fill="1E1E1E"/>
+        <w:spacing w:after="0" w:line="360" w:lineRule="auto"/>
+        <w:rPr>
+          <w:rFonts w:ascii="Courier New" w:eastAsia="Times New Roman" w:hAnsi="Courier New" w:cs="Courier New"/>
+          <w:color w:val="D4D4D4"/>
+          <w:sz w:val="21"/>
+          <w:szCs w:val="21"/>
+          <w:lang w:eastAsia="pt-BR"/>
+        </w:rPr>
+      </w:pPr>
+      <w:r>
+        <w:rPr>
+          <w:rFonts w:ascii="Courier New" w:eastAsia="Times New Roman" w:hAnsi="Courier New" w:cs="Courier New"/>
+          <w:color w:val="D4D4D4"/>
+          <w:sz w:val="21"/>
+          <w:szCs w:val="21"/>
+          <w:lang w:eastAsia="pt-BR"/>
+        </w:rPr>
+        <w:t>matriculas_por_curso.to_</w:t>
+      </w:r>
+      <w:proofErr w:type="gramStart"/>
+      <w:r>
+        <w:rPr>
+          <w:rFonts w:ascii="Courier New" w:eastAsia="Times New Roman" w:hAnsi="Courier New" w:cs="Courier New"/>
+          <w:color w:val="D4D4D4"/>
+          <w:sz w:val="21"/>
+          <w:szCs w:val="21"/>
+          <w:lang w:eastAsia="pt-BR"/>
+        </w:rPr>
+        <w:t>csv</w:t>
+      </w:r>
+      <w:r>
+        <w:rPr>
+          <w:rFonts w:ascii="Courier New" w:eastAsia="Times New Roman" w:hAnsi="Courier New" w:cs="Courier New"/>
+          <w:color w:val="DCDCDC"/>
+          <w:sz w:val="21"/>
+          <w:szCs w:val="21"/>
+          <w:lang w:eastAsia="pt-BR"/>
+        </w:rPr>
+        <w:t>(</w:t>
+      </w:r>
+      <w:proofErr w:type="gramEnd"/>
+      <w:r>
+        <w:rPr>
+          <w:rFonts w:ascii="Courier New" w:eastAsia="Times New Roman" w:hAnsi="Courier New" w:cs="Courier New"/>
+          <w:color w:val="CE9178"/>
+          <w:sz w:val="21"/>
+          <w:szCs w:val="21"/>
+          <w:lang w:eastAsia="pt-BR"/>
+        </w:rPr>
+        <w:t>'matriculas_por_curso.csv'</w:t>
+      </w:r>
+      <w:r>
+        <w:rPr>
+          <w:rFonts w:ascii="Courier New" w:eastAsia="Times New Roman" w:hAnsi="Courier New" w:cs="Courier New"/>
+          <w:color w:val="DCDCDC"/>
+          <w:sz w:val="21"/>
+          <w:szCs w:val="21"/>
+          <w:lang w:eastAsia="pt-BR"/>
+        </w:rPr>
+        <w:t>,</w:t>
+      </w:r>
+      <w:r>
+        <w:rPr>
+          <w:rFonts w:ascii="Courier New" w:eastAsia="Times New Roman" w:hAnsi="Courier New" w:cs="Courier New"/>
+          <w:color w:val="D4D4D4"/>
+          <w:sz w:val="21"/>
+          <w:szCs w:val="21"/>
+          <w:lang w:eastAsia="pt-BR"/>
+        </w:rPr>
+        <w:t> index= </w:t>
+      </w:r>
+      <w:r>
+        <w:rPr>
+          <w:rFonts w:ascii="Courier New" w:eastAsia="Times New Roman" w:hAnsi="Courier New" w:cs="Courier New"/>
+          <w:color w:val="569CD6"/>
+          <w:sz w:val="21"/>
+          <w:szCs w:val="21"/>
+          <w:lang w:eastAsia="pt-BR"/>
+        </w:rPr>
+        <w:t>False</w:t>
+      </w:r>
+      <w:r>
+        <w:rPr>
+          <w:rFonts w:ascii="Courier New" w:eastAsia="Times New Roman" w:hAnsi="Courier New" w:cs="Courier New"/>
+          <w:color w:val="DCDCDC"/>
+          <w:sz w:val="21"/>
+          <w:szCs w:val="21"/>
+          <w:lang w:eastAsia="pt-BR"/>
+        </w:rPr>
+        <w:t>)</w:t>
+      </w:r>
+    </w:p>
+    <w:p>
+      <w:pPr>
+        <w:pStyle w:val="PargrafodaLista"/>
+        <w:numPr>
+          <w:ilvl w:val="2"/>
+          <w:numId w:val="4"/>
+        </w:numPr>
+        <w:spacing w:before="240" w:line="360" w:lineRule="auto"/>
+        <w:jc w:val="both"/>
+        <w:rPr>
+          <w:rFonts w:ascii="Times New Roman" w:hAnsi="Times New Roman" w:cs="Times New Roman"/>
+          <w:sz w:val="24"/>
+          <w:szCs w:val="24"/>
+        </w:rPr>
+      </w:pPr>
+      <w:r>
+        <w:rPr>
+          <w:rFonts w:ascii="Times New Roman" w:hAnsi="Times New Roman" w:cs="Times New Roman"/>
+          <w:sz w:val="24"/>
+          <w:szCs w:val="24"/>
+        </w:rPr>
+        <w:t xml:space="preserve">Quando não passamos o caminho ele vai para a parte de arquivos do </w:t>
+      </w:r>
+      <w:proofErr w:type="spellStart"/>
+      <w:r>
+        <w:rPr>
+          <w:rFonts w:ascii="Times New Roman" w:hAnsi="Times New Roman" w:cs="Times New Roman"/>
+          <w:sz w:val="24"/>
+          <w:szCs w:val="24"/>
+        </w:rPr>
+        <w:t>colab</w:t>
+      </w:r>
+      <w:proofErr w:type="spellEnd"/>
+      <w:r>
+        <w:rPr>
+          <w:rFonts w:ascii="Times New Roman" w:hAnsi="Times New Roman" w:cs="Times New Roman"/>
+          <w:sz w:val="24"/>
+          <w:szCs w:val="24"/>
+        </w:rPr>
+        <w:t>. Mesmo lugar que fazemos upload de arquivos.</w:t>
+      </w:r>
+    </w:p>
+    <w:p>
+      <w:pPr>
+        <w:pStyle w:val="PargrafodaLista"/>
+        <w:numPr>
+          <w:ilvl w:val="2"/>
+          <w:numId w:val="4"/>
+        </w:numPr>
+        <w:spacing w:before="240" w:line="360" w:lineRule="auto"/>
+        <w:jc w:val="both"/>
+        <w:rPr>
+          <w:rFonts w:ascii="Times New Roman" w:hAnsi="Times New Roman" w:cs="Times New Roman"/>
+          <w:sz w:val="24"/>
+          <w:szCs w:val="24"/>
+        </w:rPr>
+      </w:pPr>
+      <w:r>
+        <w:rPr>
+          <w:rFonts w:ascii="Times New Roman" w:hAnsi="Times New Roman" w:cs="Times New Roman"/>
+          <w:sz w:val="24"/>
+          <w:szCs w:val="24"/>
+        </w:rPr>
+        <w:t>Ainda podemos, ao invés de exportar, atribuir a variáveis:</w:t>
+      </w:r>
+    </w:p>
+    <w:p>
+      <w:pPr>
+        <w:shd w:val="clear" w:color="auto" w:fill="1E1E1E"/>
+        <w:spacing w:after="0" w:line="285" w:lineRule="atLeast"/>
+        <w:rPr>
+          <w:rFonts w:ascii="Courier New" w:eastAsia="Times New Roman" w:hAnsi="Courier New" w:cs="Courier New"/>
+          <w:color w:val="D4D4D4"/>
+          <w:sz w:val="21"/>
+          <w:szCs w:val="21"/>
+          <w:lang w:eastAsia="pt-BR"/>
+        </w:rPr>
+      </w:pPr>
+      <w:proofErr w:type="spellStart"/>
+      <w:r>
+        <w:rPr>
+          <w:rFonts w:ascii="Courier New" w:eastAsia="Times New Roman" w:hAnsi="Courier New" w:cs="Courier New"/>
+          <w:color w:val="D4D4D4"/>
+          <w:sz w:val="21"/>
+          <w:szCs w:val="21"/>
+          <w:lang w:eastAsia="pt-BR"/>
+        </w:rPr>
+        <w:t>matriculas_json</w:t>
+      </w:r>
+      <w:proofErr w:type="spellEnd"/>
+      <w:r>
+        <w:rPr>
+          <w:rFonts w:ascii="Courier New" w:eastAsia="Times New Roman" w:hAnsi="Courier New" w:cs="Courier New"/>
+          <w:color w:val="D4D4D4"/>
+          <w:sz w:val="21"/>
+          <w:szCs w:val="21"/>
+          <w:lang w:eastAsia="pt-BR"/>
+        </w:rPr>
+        <w:t> = </w:t>
+      </w:r>
+      <w:proofErr w:type="spellStart"/>
+      <w:r>
+        <w:rPr>
+          <w:rFonts w:ascii="Courier New" w:eastAsia="Times New Roman" w:hAnsi="Courier New" w:cs="Courier New"/>
+          <w:color w:val="D4D4D4"/>
+          <w:sz w:val="21"/>
+          <w:szCs w:val="21"/>
+          <w:lang w:eastAsia="pt-BR"/>
+        </w:rPr>
+        <w:t>matriculas_por_curso.to_</w:t>
+      </w:r>
+      <w:proofErr w:type="gramStart"/>
+      <w:r>
+        <w:rPr>
+          <w:rFonts w:ascii="Courier New" w:eastAsia="Times New Roman" w:hAnsi="Courier New" w:cs="Courier New"/>
+          <w:color w:val="D4D4D4"/>
+          <w:sz w:val="21"/>
+          <w:szCs w:val="21"/>
+          <w:lang w:eastAsia="pt-BR"/>
+        </w:rPr>
+        <w:t>json</w:t>
+      </w:r>
+      <w:proofErr w:type="spellEnd"/>
+      <w:r>
+        <w:rPr>
+          <w:rFonts w:ascii="Courier New" w:eastAsia="Times New Roman" w:hAnsi="Courier New" w:cs="Courier New"/>
+          <w:color w:val="DCDCDC"/>
+          <w:sz w:val="21"/>
+          <w:szCs w:val="21"/>
+          <w:lang w:eastAsia="pt-BR"/>
+        </w:rPr>
+        <w:t>(</w:t>
+      </w:r>
+      <w:proofErr w:type="gramEnd"/>
+      <w:r>
+        <w:rPr>
+          <w:rFonts w:ascii="Courier New" w:eastAsia="Times New Roman" w:hAnsi="Courier New" w:cs="Courier New"/>
+          <w:color w:val="DCDCDC"/>
+          <w:sz w:val="21"/>
+          <w:szCs w:val="21"/>
+          <w:lang w:eastAsia="pt-BR"/>
+        </w:rPr>
+        <w:t>)</w:t>
+      </w:r>
+    </w:p>
+    <w:p>
+      <w:pPr>
+        <w:shd w:val="clear" w:color="auto" w:fill="1E1E1E"/>
+        <w:spacing w:after="0" w:line="285" w:lineRule="atLeast"/>
+        <w:rPr>
+          <w:rFonts w:ascii="Courier New" w:eastAsia="Times New Roman" w:hAnsi="Courier New" w:cs="Courier New"/>
+          <w:color w:val="D4D4D4"/>
+          <w:sz w:val="21"/>
+          <w:szCs w:val="21"/>
+          <w:lang w:eastAsia="pt-BR"/>
+        </w:rPr>
+      </w:pPr>
+      <w:proofErr w:type="spellStart"/>
+      <w:r>
+        <w:rPr>
+          <w:rFonts w:ascii="Courier New" w:eastAsia="Times New Roman" w:hAnsi="Courier New" w:cs="Courier New"/>
+          <w:color w:val="D4D4D4"/>
+          <w:sz w:val="21"/>
+          <w:szCs w:val="21"/>
+          <w:lang w:eastAsia="pt-BR"/>
+        </w:rPr>
+        <w:t>matriculas_json</w:t>
+      </w:r>
+      <w:proofErr w:type="spellEnd"/>
+    </w:p>
+    <w:p>
+      <w:pPr>
+        <w:spacing w:before="240" w:line="360" w:lineRule="auto"/>
+        <w:jc w:val="center"/>
+        <w:rPr>
+          <w:rFonts w:ascii="Times New Roman" w:hAnsi="Times New Roman" w:cs="Times New Roman"/>
+          <w:sz w:val="24"/>
+          <w:szCs w:val="24"/>
+        </w:rPr>
+      </w:pPr>
+      <w:r>
+        <w:rPr>
+          <w:rFonts w:ascii="Times New Roman" w:hAnsi="Times New Roman" w:cs="Times New Roman"/>
+          <w:sz w:val="24"/>
+          <w:szCs w:val="24"/>
+        </w:rPr>
+        <w:drawing>
+          <wp:inline distT="0" distB="0" distL="0" distR="0" wp14:anchorId="524CEDB7" wp14:editId="6C485786">
+            <wp:extent cx="4086795" cy="342948"/>
+            <wp:effectExtent l="0" t="0" r="0" b="0"/>
+            <wp:docPr id="124" name="Imagem 124"/>
+            <wp:cNvGraphicFramePr>
+              <a:graphicFrameLocks xmlns:a="http://schemas.openxmlformats.org/drawingml/2006/main" noChangeAspect="1"/>
+            </wp:cNvGraphicFramePr>
+            <a:graphic xmlns:a="http://schemas.openxmlformats.org/drawingml/2006/main">
+              <a:graphicData uri="http://schemas.openxmlformats.org/drawingml/2006/picture">
+                <pic:pic xmlns:pic="http://schemas.openxmlformats.org/drawingml/2006/picture">
+                  <pic:nvPicPr>
+                    <pic:cNvPr id="1" name=""/>
+                    <pic:cNvPicPr/>
+                  </pic:nvPicPr>
+                  <pic:blipFill>
+                    <a:blip r:embed="rId137"/>
+                    <a:stretch>
+                      <a:fillRect/>
+                    </a:stretch>
+                  </pic:blipFill>
+                  <pic:spPr>
+                    <a:xfrm>
+                      <a:off x="0" y="0"/>
+                      <a:ext cx="4086795" cy="342948"/>
+                    </a:xfrm>
+                    <a:prstGeom prst="rect">
+                      <a:avLst/>
+                    </a:prstGeom>
+                  </pic:spPr>
+                </pic:pic>
+              </a:graphicData>
+            </a:graphic>
+          </wp:inline>
+        </w:drawing>
+      </w:r>
+    </w:p>
+    <w:p>
+      <w:pPr>
+        <w:shd w:val="clear" w:color="auto" w:fill="1E1E1E"/>
+        <w:spacing w:after="0" w:line="285" w:lineRule="atLeast"/>
+        <w:rPr>
+          <w:rFonts w:ascii="Courier New" w:eastAsia="Times New Roman" w:hAnsi="Courier New" w:cs="Courier New"/>
+          <w:color w:val="D4D4D4"/>
+          <w:sz w:val="21"/>
+          <w:szCs w:val="21"/>
+          <w:lang w:eastAsia="pt-BR"/>
+        </w:rPr>
+      </w:pPr>
+      <w:proofErr w:type="spellStart"/>
+      <w:r>
+        <w:rPr>
+          <w:rFonts w:ascii="Courier New" w:eastAsia="Times New Roman" w:hAnsi="Courier New" w:cs="Courier New"/>
+          <w:color w:val="D4D4D4"/>
+          <w:sz w:val="21"/>
+          <w:szCs w:val="21"/>
+          <w:lang w:eastAsia="pt-BR"/>
+        </w:rPr>
+        <w:t>matriculas_html</w:t>
+      </w:r>
+      <w:proofErr w:type="spellEnd"/>
+      <w:r>
+        <w:rPr>
+          <w:rFonts w:ascii="Courier New" w:eastAsia="Times New Roman" w:hAnsi="Courier New" w:cs="Courier New"/>
+          <w:color w:val="D4D4D4"/>
+          <w:sz w:val="21"/>
+          <w:szCs w:val="21"/>
+          <w:lang w:eastAsia="pt-BR"/>
+        </w:rPr>
+        <w:t> = </w:t>
+      </w:r>
+      <w:proofErr w:type="spellStart"/>
+      <w:r>
+        <w:rPr>
+          <w:rFonts w:ascii="Courier New" w:eastAsia="Times New Roman" w:hAnsi="Courier New" w:cs="Courier New"/>
+          <w:color w:val="D4D4D4"/>
+          <w:sz w:val="21"/>
+          <w:szCs w:val="21"/>
+          <w:lang w:eastAsia="pt-BR"/>
+        </w:rPr>
+        <w:t>matriculas_por_curso.to_</w:t>
+      </w:r>
+      <w:proofErr w:type="gramStart"/>
+      <w:r>
+        <w:rPr>
+          <w:rFonts w:ascii="Courier New" w:eastAsia="Times New Roman" w:hAnsi="Courier New" w:cs="Courier New"/>
+          <w:color w:val="D4D4D4"/>
+          <w:sz w:val="21"/>
+          <w:szCs w:val="21"/>
+          <w:lang w:eastAsia="pt-BR"/>
+        </w:rPr>
+        <w:t>html</w:t>
+      </w:r>
+      <w:proofErr w:type="spellEnd"/>
+      <w:r>
+        <w:rPr>
+          <w:rFonts w:ascii="Courier New" w:eastAsia="Times New Roman" w:hAnsi="Courier New" w:cs="Courier New"/>
+          <w:color w:val="DCDCDC"/>
+          <w:sz w:val="21"/>
+          <w:szCs w:val="21"/>
+          <w:lang w:eastAsia="pt-BR"/>
+        </w:rPr>
+        <w:t>(</w:t>
+      </w:r>
+      <w:proofErr w:type="gramEnd"/>
+      <w:r>
+        <w:rPr>
+          <w:rFonts w:ascii="Courier New" w:eastAsia="Times New Roman" w:hAnsi="Courier New" w:cs="Courier New"/>
+          <w:color w:val="DCDCDC"/>
+          <w:sz w:val="21"/>
+          <w:szCs w:val="21"/>
+          <w:lang w:eastAsia="pt-BR"/>
+        </w:rPr>
+        <w:t>)</w:t>
+      </w:r>
+    </w:p>
+    <w:p>
+      <w:pPr>
+        <w:shd w:val="clear" w:color="auto" w:fill="1E1E1E"/>
+        <w:spacing w:after="0" w:line="285" w:lineRule="atLeast"/>
+        <w:rPr>
+          <w:rFonts w:ascii="Courier New" w:eastAsia="Times New Roman" w:hAnsi="Courier New" w:cs="Courier New"/>
+          <w:color w:val="D4D4D4"/>
+          <w:sz w:val="21"/>
+          <w:szCs w:val="21"/>
+          <w:lang w:eastAsia="pt-BR"/>
+        </w:rPr>
+      </w:pPr>
+      <w:proofErr w:type="spellStart"/>
+      <w:r>
+        <w:rPr>
+          <w:rFonts w:ascii="Courier New" w:eastAsia="Times New Roman" w:hAnsi="Courier New" w:cs="Courier New"/>
+          <w:color w:val="D4D4D4"/>
+          <w:sz w:val="21"/>
+          <w:szCs w:val="21"/>
+          <w:lang w:eastAsia="pt-BR"/>
+        </w:rPr>
+        <w:t>matriculas_html</w:t>
+      </w:r>
+      <w:proofErr w:type="spellEnd"/>
+    </w:p>
+    <w:p>
+      <w:pPr>
+        <w:spacing w:before="240" w:line="360" w:lineRule="auto"/>
+        <w:jc w:val="both"/>
+        <w:rPr>
+          <w:rFonts w:ascii="Times New Roman" w:hAnsi="Times New Roman" w:cs="Times New Roman"/>
+          <w:sz w:val="24"/>
+          <w:szCs w:val="24"/>
+        </w:rPr>
+      </w:pPr>
+      <w:r>
+        <w:rPr>
+          <w:rFonts w:ascii="Times New Roman" w:hAnsi="Times New Roman" w:cs="Times New Roman"/>
+          <w:sz w:val="24"/>
+          <w:szCs w:val="24"/>
+        </w:rPr>
+        <w:drawing>
+          <wp:inline distT="0" distB="0" distL="0" distR="0" wp14:anchorId="6382377B" wp14:editId="2A2F71E2">
+            <wp:extent cx="5400040" cy="520700"/>
+            <wp:effectExtent l="0" t="0" r="0" b="0"/>
+            <wp:docPr id="125" name="Imagem 125"/>
+            <wp:cNvGraphicFramePr>
+              <a:graphicFrameLocks xmlns:a="http://schemas.openxmlformats.org/drawingml/2006/main" noChangeAspect="1"/>
+            </wp:cNvGraphicFramePr>
+            <a:graphic xmlns:a="http://schemas.openxmlformats.org/drawingml/2006/main">
+              <a:graphicData uri="http://schemas.openxmlformats.org/drawingml/2006/picture">
+                <pic:pic xmlns:pic="http://schemas.openxmlformats.org/drawingml/2006/picture">
+                  <pic:nvPicPr>
+                    <pic:cNvPr id="1" name=""/>
+                    <pic:cNvPicPr/>
+                  </pic:nvPicPr>
+                  <pic:blipFill>
+                    <a:blip r:embed="rId138"/>
+                    <a:stretch>
+                      <a:fillRect/>
+                    </a:stretch>
+                  </pic:blipFill>
+                  <pic:spPr>
+                    <a:xfrm>
+                      <a:off x="0" y="0"/>
+                      <a:ext cx="5400040" cy="520700"/>
+                    </a:xfrm>
+                    <a:prstGeom prst="rect">
+                      <a:avLst/>
+                    </a:prstGeom>
+                  </pic:spPr>
+                </pic:pic>
+              </a:graphicData>
+            </a:graphic>
+          </wp:inline>
+        </w:drawing>
+      </w:r>
+    </w:p>
+    <w:p>
+      <w:pPr>
+        <w:pStyle w:val="PargrafodaLista"/>
+        <w:numPr>
+          <w:ilvl w:val="3"/>
+          <w:numId w:val="4"/>
+        </w:numPr>
+        <w:spacing w:before="240" w:line="360" w:lineRule="auto"/>
+        <w:jc w:val="both"/>
+        <w:rPr>
+          <w:rFonts w:ascii="Times New Roman" w:hAnsi="Times New Roman" w:cs="Times New Roman"/>
+          <w:sz w:val="24"/>
+          <w:szCs w:val="24"/>
+        </w:rPr>
+      </w:pPr>
+      <w:r>
+        <w:rPr>
+          <w:rFonts w:ascii="Times New Roman" w:hAnsi="Times New Roman" w:cs="Times New Roman"/>
+          <w:sz w:val="24"/>
+          <w:szCs w:val="24"/>
+        </w:rPr>
+        <w:t xml:space="preserve"> Para melhorar a visualização, podemos mandar um </w:t>
+      </w:r>
+      <w:proofErr w:type="gramStart"/>
+      <w:r>
+        <w:rPr>
+          <w:rFonts w:ascii="Times New Roman" w:hAnsi="Times New Roman" w:cs="Times New Roman"/>
+          <w:sz w:val="24"/>
+          <w:szCs w:val="24"/>
+        </w:rPr>
+        <w:t>print(</w:t>
+      </w:r>
+      <w:proofErr w:type="gramEnd"/>
+      <w:r>
+        <w:rPr>
+          <w:rFonts w:ascii="Times New Roman" w:hAnsi="Times New Roman" w:cs="Times New Roman"/>
+          <w:sz w:val="24"/>
+          <w:szCs w:val="24"/>
+        </w:rPr>
+        <w:t>):</w:t>
+      </w:r>
+    </w:p>
+    <w:p>
+      <w:pPr>
+        <w:shd w:val="clear" w:color="auto" w:fill="1E1E1E"/>
+        <w:spacing w:after="0" w:line="285" w:lineRule="atLeast"/>
+        <w:rPr>
+          <w:rFonts w:ascii="Courier New" w:eastAsia="Times New Roman" w:hAnsi="Courier New" w:cs="Courier New"/>
+          <w:color w:val="D4D4D4"/>
+          <w:sz w:val="21"/>
+          <w:szCs w:val="21"/>
+          <w:lang w:eastAsia="pt-BR"/>
+        </w:rPr>
+      </w:pPr>
+      <w:r>
+        <w:rPr>
+          <w:rFonts w:ascii="Courier New" w:eastAsia="Times New Roman" w:hAnsi="Courier New" w:cs="Courier New"/>
+          <w:color w:val="DCDCAA"/>
+          <w:sz w:val="21"/>
+          <w:szCs w:val="21"/>
+          <w:lang w:eastAsia="pt-BR"/>
+        </w:rPr>
+        <w:t>print</w:t>
+      </w:r>
+      <w:r>
+        <w:rPr>
+          <w:rFonts w:ascii="Courier New" w:eastAsia="Times New Roman" w:hAnsi="Courier New" w:cs="Courier New"/>
+          <w:color w:val="DCDCDC"/>
+          <w:sz w:val="21"/>
+          <w:szCs w:val="21"/>
+          <w:lang w:eastAsia="pt-BR"/>
+        </w:rPr>
+        <w:t>(</w:t>
+      </w:r>
+      <w:proofErr w:type="spellStart"/>
+      <w:r>
+        <w:rPr>
+          <w:rFonts w:ascii="Courier New" w:eastAsia="Times New Roman" w:hAnsi="Courier New" w:cs="Courier New"/>
+          <w:color w:val="D4D4D4"/>
+          <w:sz w:val="21"/>
+          <w:szCs w:val="21"/>
+          <w:lang w:eastAsia="pt-BR"/>
+        </w:rPr>
+        <w:t>matriculas_html</w:t>
+      </w:r>
+      <w:proofErr w:type="spellEnd"/>
+      <w:r>
+        <w:rPr>
+          <w:rFonts w:ascii="Courier New" w:eastAsia="Times New Roman" w:hAnsi="Courier New" w:cs="Courier New"/>
+          <w:color w:val="DCDCDC"/>
+          <w:sz w:val="21"/>
+          <w:szCs w:val="21"/>
+          <w:lang w:eastAsia="pt-BR"/>
+        </w:rPr>
+        <w:t>)</w:t>
+      </w:r>
+    </w:p>
+    <w:p>
+      <w:pPr>
+        <w:spacing w:before="240" w:line="360" w:lineRule="auto"/>
+        <w:jc w:val="center"/>
+        <w:rPr>
+          <w:rFonts w:ascii="Times New Roman" w:hAnsi="Times New Roman" w:cs="Times New Roman"/>
+          <w:sz w:val="24"/>
+          <w:szCs w:val="24"/>
+        </w:rPr>
+      </w:pPr>
+      <w:r>
+        <w:rPr>
+          <w:rFonts w:ascii="Times New Roman" w:hAnsi="Times New Roman" w:cs="Times New Roman"/>
+          <w:sz w:val="24"/>
+          <w:szCs w:val="24"/>
+        </w:rPr>
+        <w:lastRenderedPageBreak/>
+        <w:drawing>
+          <wp:inline distT="0" distB="0" distL="0" distR="0" wp14:anchorId="146AC9E9" wp14:editId="66A127D1">
+            <wp:extent cx="2003084" cy="2333625"/>
+            <wp:effectExtent l="0" t="0" r="0" b="0"/>
+            <wp:docPr id="126" name="Imagem 126"/>
+            <wp:cNvGraphicFramePr>
+              <a:graphicFrameLocks xmlns:a="http://schemas.openxmlformats.org/drawingml/2006/main" noChangeAspect="1"/>
+            </wp:cNvGraphicFramePr>
+            <a:graphic xmlns:a="http://schemas.openxmlformats.org/drawingml/2006/main">
+              <a:graphicData uri="http://schemas.openxmlformats.org/drawingml/2006/picture">
+                <pic:pic xmlns:pic="http://schemas.openxmlformats.org/drawingml/2006/picture">
+                  <pic:nvPicPr>
+                    <pic:cNvPr id="1" name=""/>
+                    <pic:cNvPicPr/>
+                  </pic:nvPicPr>
+                  <pic:blipFill>
+                    <a:blip r:embed="rId139"/>
+                    <a:stretch>
+                      <a:fillRect/>
+                    </a:stretch>
+                  </pic:blipFill>
+                  <pic:spPr>
+                    <a:xfrm>
+                      <a:off x="0" y="0"/>
+                      <a:ext cx="2005427" cy="2336355"/>
                     </a:xfrm>
                     <a:prstGeom prst="rect">
                       <a:avLst/>

</xml_diff>

<commit_message>
Criando o banco sql
Aprendemos a criar o banco de dados, exportar nosso dataframe e visualizar quais df temos nosso banco de dados
</commit_message>
<xml_diff>
--- a/Python para Data Science/Python Pandas/Anotações/Python Pandas - Anotações.docx
+++ b/Python para Data Science/Python Pandas/Anotações/Python Pandas - Anotações.docx
@@ -41911,6 +41911,1223 @@
           <w:u w:val="single"/>
         </w:rPr>
         <w:t>Aula 4 – Lendo e Escrevendo SQL:</w:t>
+      </w:r>
+    </w:p>
+    <w:p>
+      <w:pPr>
+        <w:pStyle w:val="PargrafodaLista"/>
+        <w:numPr>
+          <w:ilvl w:val="1"/>
+          <w:numId w:val="4"/>
+        </w:numPr>
+        <w:spacing w:before="240" w:line="360" w:lineRule="auto"/>
+        <w:jc w:val="both"/>
+        <w:rPr>
+          <w:rFonts w:ascii="Times New Roman" w:hAnsi="Times New Roman" w:cs="Times New Roman"/>
+          <w:sz w:val="24"/>
+          <w:szCs w:val="24"/>
+        </w:rPr>
+      </w:pPr>
+      <w:r>
+        <w:rPr>
+          <w:rFonts w:ascii="Times New Roman" w:hAnsi="Times New Roman" w:cs="Times New Roman"/>
+          <w:sz w:val="24"/>
+          <w:szCs w:val="24"/>
+        </w:rPr>
+        <w:t xml:space="preserve"> </w:t>
+      </w:r>
+      <w:r>
+        <w:rPr>
+          <w:rFonts w:ascii="Times New Roman" w:hAnsi="Times New Roman" w:cs="Times New Roman"/>
+          <w:sz w:val="24"/>
+          <w:szCs w:val="24"/>
+        </w:rPr>
+        <w:t xml:space="preserve">Para escrever no banco de dados local </w:t>
+      </w:r>
+      <w:proofErr w:type="spellStart"/>
+      <w:r>
+        <w:rPr>
+          <w:rFonts w:ascii="Times New Roman" w:hAnsi="Times New Roman" w:cs="Times New Roman"/>
+          <w:sz w:val="24"/>
+          <w:szCs w:val="24"/>
+        </w:rPr>
+        <w:t>sql</w:t>
+      </w:r>
+      <w:proofErr w:type="spellEnd"/>
+      <w:r>
+        <w:rPr>
+          <w:rFonts w:ascii="Times New Roman" w:hAnsi="Times New Roman" w:cs="Times New Roman"/>
+          <w:sz w:val="24"/>
+          <w:szCs w:val="24"/>
+        </w:rPr>
+        <w:t xml:space="preserve">, precisamos importa a biblioteca </w:t>
+      </w:r>
+      <w:proofErr w:type="spellStart"/>
+      <w:r>
+        <w:rPr>
+          <w:rFonts w:ascii="Times New Roman" w:hAnsi="Times New Roman" w:cs="Times New Roman"/>
+          <w:sz w:val="24"/>
+          <w:szCs w:val="24"/>
+        </w:rPr>
+        <w:t>sqlalchemy</w:t>
+      </w:r>
+      <w:proofErr w:type="spellEnd"/>
+      <w:r>
+        <w:rPr>
+          <w:rFonts w:ascii="Times New Roman" w:hAnsi="Times New Roman" w:cs="Times New Roman"/>
+          <w:sz w:val="24"/>
+          <w:szCs w:val="24"/>
+        </w:rPr>
+        <w:t>, ou mais especificamente essas funções dela:</w:t>
+      </w:r>
+    </w:p>
+    <w:p>
+      <w:pPr>
+        <w:shd w:val="clear" w:color="auto" w:fill="1E1E1E"/>
+        <w:spacing w:after="0" w:line="285" w:lineRule="atLeast"/>
+        <w:rPr>
+          <w:rFonts w:ascii="Courier New" w:eastAsia="Times New Roman" w:hAnsi="Courier New" w:cs="Courier New"/>
+          <w:color w:val="D4D4D4"/>
+          <w:sz w:val="21"/>
+          <w:szCs w:val="21"/>
+          <w:lang w:val="en-US" w:eastAsia="pt-BR"/>
+        </w:rPr>
+      </w:pPr>
+      <w:r>
+        <w:rPr>
+          <w:rFonts w:ascii="Courier New" w:eastAsia="Times New Roman" w:hAnsi="Courier New" w:cs="Courier New"/>
+          <w:color w:val="C586C0"/>
+          <w:sz w:val="21"/>
+          <w:szCs w:val="21"/>
+          <w:lang w:val="en-US" w:eastAsia="pt-BR"/>
+        </w:rPr>
+        <w:t>from</w:t>
+      </w:r>
+      <w:r>
+        <w:rPr>
+          <w:rFonts w:ascii="Courier New" w:eastAsia="Times New Roman" w:hAnsi="Courier New" w:cs="Courier New"/>
+          <w:color w:val="D4D4D4"/>
+          <w:sz w:val="21"/>
+          <w:szCs w:val="21"/>
+          <w:lang w:val="en-US" w:eastAsia="pt-BR"/>
+        </w:rPr>
+        <w:t> </w:t>
+      </w:r>
+      <w:proofErr w:type="spellStart"/>
+      <w:r>
+        <w:rPr>
+          <w:rFonts w:ascii="Courier New" w:eastAsia="Times New Roman" w:hAnsi="Courier New" w:cs="Courier New"/>
+          <w:color w:val="D4D4D4"/>
+          <w:sz w:val="21"/>
+          <w:szCs w:val="21"/>
+          <w:lang w:val="en-US" w:eastAsia="pt-BR"/>
+        </w:rPr>
+        <w:t>sqlalchemy</w:t>
+      </w:r>
+      <w:proofErr w:type="spellEnd"/>
+      <w:r>
+        <w:rPr>
+          <w:rFonts w:ascii="Courier New" w:eastAsia="Times New Roman" w:hAnsi="Courier New" w:cs="Courier New"/>
+          <w:color w:val="D4D4D4"/>
+          <w:sz w:val="21"/>
+          <w:szCs w:val="21"/>
+          <w:lang w:val="en-US" w:eastAsia="pt-BR"/>
+        </w:rPr>
+        <w:t> </w:t>
+      </w:r>
+      <w:r>
+        <w:rPr>
+          <w:rFonts w:ascii="Courier New" w:eastAsia="Times New Roman" w:hAnsi="Courier New" w:cs="Courier New"/>
+          <w:color w:val="C586C0"/>
+          <w:sz w:val="21"/>
+          <w:szCs w:val="21"/>
+          <w:lang w:val="en-US" w:eastAsia="pt-BR"/>
+        </w:rPr>
+        <w:t>import</w:t>
+      </w:r>
+      <w:r>
+        <w:rPr>
+          <w:rFonts w:ascii="Courier New" w:eastAsia="Times New Roman" w:hAnsi="Courier New" w:cs="Courier New"/>
+          <w:color w:val="D4D4D4"/>
+          <w:sz w:val="21"/>
+          <w:szCs w:val="21"/>
+          <w:lang w:val="en-US" w:eastAsia="pt-BR"/>
+        </w:rPr>
+        <w:t> </w:t>
+      </w:r>
+      <w:proofErr w:type="spellStart"/>
+      <w:r>
+        <w:rPr>
+          <w:rFonts w:ascii="Courier New" w:eastAsia="Times New Roman" w:hAnsi="Courier New" w:cs="Courier New"/>
+          <w:color w:val="D4D4D4"/>
+          <w:sz w:val="21"/>
+          <w:szCs w:val="21"/>
+          <w:lang w:val="en-US" w:eastAsia="pt-BR"/>
+        </w:rPr>
+        <w:t>create_engine</w:t>
+      </w:r>
+      <w:proofErr w:type="spellEnd"/>
+      <w:r>
+        <w:rPr>
+          <w:rFonts w:ascii="Courier New" w:eastAsia="Times New Roman" w:hAnsi="Courier New" w:cs="Courier New"/>
+          <w:color w:val="DCDCDC"/>
+          <w:sz w:val="21"/>
+          <w:szCs w:val="21"/>
+          <w:lang w:val="en-US" w:eastAsia="pt-BR"/>
+        </w:rPr>
+        <w:t>,</w:t>
+      </w:r>
+      <w:r>
+        <w:rPr>
+          <w:rFonts w:ascii="Courier New" w:eastAsia="Times New Roman" w:hAnsi="Courier New" w:cs="Courier New"/>
+          <w:color w:val="D4D4D4"/>
+          <w:sz w:val="21"/>
+          <w:szCs w:val="21"/>
+          <w:lang w:val="en-US" w:eastAsia="pt-BR"/>
+        </w:rPr>
+        <w:t> </w:t>
+      </w:r>
+      <w:proofErr w:type="spellStart"/>
+      <w:r>
+        <w:rPr>
+          <w:rFonts w:ascii="Courier New" w:eastAsia="Times New Roman" w:hAnsi="Courier New" w:cs="Courier New"/>
+          <w:color w:val="D4D4D4"/>
+          <w:sz w:val="21"/>
+          <w:szCs w:val="21"/>
+          <w:lang w:val="en-US" w:eastAsia="pt-BR"/>
+        </w:rPr>
+        <w:t>MetaData</w:t>
+      </w:r>
+      <w:proofErr w:type="spellEnd"/>
+      <w:r>
+        <w:rPr>
+          <w:rFonts w:ascii="Courier New" w:eastAsia="Times New Roman" w:hAnsi="Courier New" w:cs="Courier New"/>
+          <w:color w:val="DCDCDC"/>
+          <w:sz w:val="21"/>
+          <w:szCs w:val="21"/>
+          <w:lang w:val="en-US" w:eastAsia="pt-BR"/>
+        </w:rPr>
+        <w:t>,</w:t>
+      </w:r>
+      <w:r>
+        <w:rPr>
+          <w:rFonts w:ascii="Courier New" w:eastAsia="Times New Roman" w:hAnsi="Courier New" w:cs="Courier New"/>
+          <w:color w:val="D4D4D4"/>
+          <w:sz w:val="21"/>
+          <w:szCs w:val="21"/>
+          <w:lang w:val="en-US" w:eastAsia="pt-BR"/>
+        </w:rPr>
+        <w:t> table</w:t>
+      </w:r>
+      <w:r>
+        <w:rPr>
+          <w:rFonts w:ascii="Courier New" w:eastAsia="Times New Roman" w:hAnsi="Courier New" w:cs="Courier New"/>
+          <w:color w:val="DCDCDC"/>
+          <w:sz w:val="21"/>
+          <w:szCs w:val="21"/>
+          <w:lang w:val="en-US" w:eastAsia="pt-BR"/>
+        </w:rPr>
+        <w:t>,</w:t>
+      </w:r>
+      <w:r>
+        <w:rPr>
+          <w:rFonts w:ascii="Courier New" w:eastAsia="Times New Roman" w:hAnsi="Courier New" w:cs="Courier New"/>
+          <w:color w:val="D4D4D4"/>
+          <w:sz w:val="21"/>
+          <w:szCs w:val="21"/>
+          <w:lang w:val="en-US" w:eastAsia="pt-BR"/>
+        </w:rPr>
+        <w:t> inspect</w:t>
+      </w:r>
+    </w:p>
+    <w:p>
+      <w:pPr>
+        <w:pStyle w:val="PargrafodaLista"/>
+        <w:numPr>
+          <w:ilvl w:val="2"/>
+          <w:numId w:val="4"/>
+        </w:numPr>
+        <w:spacing w:before="240" w:line="360" w:lineRule="auto"/>
+        <w:jc w:val="both"/>
+        <w:rPr>
+          <w:rFonts w:ascii="Times New Roman" w:hAnsi="Times New Roman" w:cs="Times New Roman"/>
+          <w:sz w:val="24"/>
+          <w:szCs w:val="24"/>
+        </w:rPr>
+      </w:pPr>
+      <w:r>
+        <w:rPr>
+          <w:rFonts w:ascii="Times New Roman" w:hAnsi="Times New Roman" w:cs="Times New Roman"/>
+          <w:sz w:val="24"/>
+          <w:szCs w:val="24"/>
+        </w:rPr>
+        <w:t xml:space="preserve">Primeiramente precisamos criar a conexão </w:t>
+      </w:r>
+      <w:r>
+        <w:rPr>
+          <w:rFonts w:ascii="Times New Roman" w:hAnsi="Times New Roman" w:cs="Times New Roman"/>
+          <w:sz w:val="24"/>
+          <w:szCs w:val="24"/>
+        </w:rPr>
+        <w:t xml:space="preserve">com nosso banco de dados local, o </w:t>
+      </w:r>
+      <w:proofErr w:type="spellStart"/>
+      <w:r>
+        <w:rPr>
+          <w:rFonts w:ascii="Times New Roman" w:hAnsi="Times New Roman" w:cs="Times New Roman"/>
+          <w:sz w:val="24"/>
+          <w:szCs w:val="24"/>
+        </w:rPr>
+        <w:t>sqlite</w:t>
+      </w:r>
+      <w:proofErr w:type="spellEnd"/>
+      <w:r>
+        <w:rPr>
+          <w:rFonts w:ascii="Times New Roman" w:hAnsi="Times New Roman" w:cs="Times New Roman"/>
+          <w:sz w:val="24"/>
+          <w:szCs w:val="24"/>
+        </w:rPr>
+        <w:t xml:space="preserve">, passando o </w:t>
+      </w:r>
+      <w:proofErr w:type="spellStart"/>
+      <w:r>
+        <w:rPr>
+          <w:rFonts w:ascii="Times New Roman" w:hAnsi="Times New Roman" w:cs="Times New Roman"/>
+          <w:sz w:val="24"/>
+          <w:szCs w:val="24"/>
+        </w:rPr>
+        <w:t>crate_engine</w:t>
+      </w:r>
+      <w:proofErr w:type="spellEnd"/>
+      <w:r>
+        <w:rPr>
+          <w:rFonts w:ascii="Times New Roman" w:hAnsi="Times New Roman" w:cs="Times New Roman"/>
+          <w:sz w:val="24"/>
+          <w:szCs w:val="24"/>
+        </w:rPr>
+        <w:t>(</w:t>
+      </w:r>
+      <w:proofErr w:type="spellStart"/>
+      <w:r>
+        <w:rPr>
+          <w:rFonts w:ascii="Times New Roman" w:hAnsi="Times New Roman" w:cs="Times New Roman"/>
+          <w:sz w:val="24"/>
+          <w:szCs w:val="24"/>
+        </w:rPr>
+        <w:t>url</w:t>
+      </w:r>
+      <w:proofErr w:type="spellEnd"/>
+      <w:r>
+        <w:rPr>
+          <w:rFonts w:ascii="Times New Roman" w:hAnsi="Times New Roman" w:cs="Times New Roman"/>
+          <w:sz w:val="24"/>
+          <w:szCs w:val="24"/>
+        </w:rPr>
+        <w:t xml:space="preserve">), onde, na </w:t>
+      </w:r>
+      <w:proofErr w:type="spellStart"/>
+      <w:r>
+        <w:rPr>
+          <w:rFonts w:ascii="Times New Roman" w:hAnsi="Times New Roman" w:cs="Times New Roman"/>
+          <w:sz w:val="24"/>
+          <w:szCs w:val="24"/>
+        </w:rPr>
+        <w:t>url</w:t>
+      </w:r>
+      <w:proofErr w:type="spellEnd"/>
+      <w:r>
+        <w:rPr>
+          <w:rFonts w:ascii="Times New Roman" w:hAnsi="Times New Roman" w:cs="Times New Roman"/>
+          <w:sz w:val="24"/>
+          <w:szCs w:val="24"/>
+        </w:rPr>
+        <w:t xml:space="preserve"> nesse caso, passamos a memória locas. Podemos jogar essa conexão em uma variável pois usaremos depois:</w:t>
+      </w:r>
+    </w:p>
+    <w:p>
+      <w:pPr>
+        <w:shd w:val="clear" w:color="auto" w:fill="1E1E1E"/>
+        <w:spacing w:after="0" w:line="285" w:lineRule="atLeast"/>
+        <w:rPr>
+          <w:rFonts w:ascii="Courier New" w:eastAsia="Times New Roman" w:hAnsi="Courier New" w:cs="Courier New"/>
+          <w:color w:val="D4D4D4"/>
+          <w:sz w:val="21"/>
+          <w:szCs w:val="21"/>
+          <w:lang w:val="en-US" w:eastAsia="pt-BR"/>
+        </w:rPr>
+      </w:pPr>
+      <w:r>
+        <w:rPr>
+          <w:rFonts w:ascii="Courier New" w:eastAsia="Times New Roman" w:hAnsi="Courier New" w:cs="Courier New"/>
+          <w:color w:val="D4D4D4"/>
+          <w:sz w:val="21"/>
+          <w:szCs w:val="21"/>
+          <w:lang w:val="en-US" w:eastAsia="pt-BR"/>
+        </w:rPr>
+        <w:t>engine = </w:t>
+      </w:r>
+      <w:proofErr w:type="spellStart"/>
+      <w:r>
+        <w:rPr>
+          <w:rFonts w:ascii="Courier New" w:eastAsia="Times New Roman" w:hAnsi="Courier New" w:cs="Courier New"/>
+          <w:color w:val="D4D4D4"/>
+          <w:sz w:val="21"/>
+          <w:szCs w:val="21"/>
+          <w:lang w:val="en-US" w:eastAsia="pt-BR"/>
+        </w:rPr>
+        <w:t>create_engine</w:t>
+      </w:r>
+      <w:proofErr w:type="spellEnd"/>
+      <w:r>
+        <w:rPr>
+          <w:rFonts w:ascii="Courier New" w:eastAsia="Times New Roman" w:hAnsi="Courier New" w:cs="Courier New"/>
+          <w:color w:val="DCDCDC"/>
+          <w:sz w:val="21"/>
+          <w:szCs w:val="21"/>
+          <w:lang w:val="en-US" w:eastAsia="pt-BR"/>
+        </w:rPr>
+        <w:t>(</w:t>
+      </w:r>
+      <w:r>
+        <w:rPr>
+          <w:rFonts w:ascii="Courier New" w:eastAsia="Times New Roman" w:hAnsi="Courier New" w:cs="Courier New"/>
+          <w:color w:val="CE9178"/>
+          <w:sz w:val="21"/>
+          <w:szCs w:val="21"/>
+          <w:lang w:val="en-US" w:eastAsia="pt-BR"/>
+        </w:rPr>
+        <w:t>'</w:t>
+      </w:r>
+      <w:proofErr w:type="spellStart"/>
+      <w:r>
+        <w:rPr>
+          <w:rFonts w:ascii="Courier New" w:eastAsia="Times New Roman" w:hAnsi="Courier New" w:cs="Courier New"/>
+          <w:color w:val="CE9178"/>
+          <w:sz w:val="21"/>
+          <w:szCs w:val="21"/>
+          <w:lang w:val="en-US" w:eastAsia="pt-BR"/>
+        </w:rPr>
+        <w:t>sqlite</w:t>
+      </w:r>
+      <w:proofErr w:type="spellEnd"/>
+      <w:r>
+        <w:rPr>
+          <w:rFonts w:ascii="Courier New" w:eastAsia="Times New Roman" w:hAnsi="Courier New" w:cs="Courier New"/>
+          <w:color w:val="CE9178"/>
+          <w:sz w:val="21"/>
+          <w:szCs w:val="21"/>
+          <w:lang w:val="en-US" w:eastAsia="pt-BR"/>
+        </w:rPr>
+        <w:t>:///:memory:'</w:t>
+      </w:r>
+      <w:r>
+        <w:rPr>
+          <w:rFonts w:ascii="Courier New" w:eastAsia="Times New Roman" w:hAnsi="Courier New" w:cs="Courier New"/>
+          <w:color w:val="DCDCDC"/>
+          <w:sz w:val="21"/>
+          <w:szCs w:val="21"/>
+          <w:lang w:val="en-US" w:eastAsia="pt-BR"/>
+        </w:rPr>
+        <w:t>)</w:t>
+      </w:r>
+    </w:p>
+    <w:p>
+      <w:pPr>
+        <w:shd w:val="clear" w:color="auto" w:fill="1E1E1E"/>
+        <w:spacing w:after="0" w:line="285" w:lineRule="atLeast"/>
+        <w:rPr>
+          <w:rFonts w:ascii="Courier New" w:eastAsia="Times New Roman" w:hAnsi="Courier New" w:cs="Courier New"/>
+          <w:color w:val="D4D4D4"/>
+          <w:sz w:val="21"/>
+          <w:szCs w:val="21"/>
+          <w:lang w:eastAsia="pt-BR"/>
+        </w:rPr>
+      </w:pPr>
+      <w:proofErr w:type="spellStart"/>
+      <w:r>
+        <w:rPr>
+          <w:rFonts w:ascii="Courier New" w:eastAsia="Times New Roman" w:hAnsi="Courier New" w:cs="Courier New"/>
+          <w:color w:val="D4D4D4"/>
+          <w:sz w:val="21"/>
+          <w:szCs w:val="21"/>
+          <w:lang w:eastAsia="pt-BR"/>
+        </w:rPr>
+        <w:t>engine</w:t>
+      </w:r>
+      <w:proofErr w:type="spellEnd"/>
+    </w:p>
+    <w:p>
+      <w:pPr>
+        <w:spacing w:before="240" w:line="360" w:lineRule="auto"/>
+        <w:jc w:val="center"/>
+        <w:rPr>
+          <w:rFonts w:ascii="Times New Roman" w:hAnsi="Times New Roman" w:cs="Times New Roman"/>
+          <w:sz w:val="24"/>
+          <w:szCs w:val="24"/>
+          <w:lang w:val="en-US"/>
+        </w:rPr>
+      </w:pPr>
+      <w:r>
+        <w:rPr>
+          <w:rFonts w:ascii="Times New Roman" w:hAnsi="Times New Roman" w:cs="Times New Roman"/>
+          <w:sz w:val="24"/>
+          <w:szCs w:val="24"/>
+          <w:lang w:val="en-US"/>
+        </w:rPr>
+        <w:drawing>
+          <wp:inline distT="0" distB="0" distL="0" distR="0" wp14:anchorId="35613BFD" wp14:editId="6E471F44">
+            <wp:extent cx="1962424" cy="161948"/>
+            <wp:effectExtent l="0" t="0" r="0" b="9525"/>
+            <wp:docPr id="127" name="Imagem 127"/>
+            <wp:cNvGraphicFramePr>
+              <a:graphicFrameLocks xmlns:a="http://schemas.openxmlformats.org/drawingml/2006/main" noChangeAspect="1"/>
+            </wp:cNvGraphicFramePr>
+            <a:graphic xmlns:a="http://schemas.openxmlformats.org/drawingml/2006/main">
+              <a:graphicData uri="http://schemas.openxmlformats.org/drawingml/2006/picture">
+                <pic:pic xmlns:pic="http://schemas.openxmlformats.org/drawingml/2006/picture">
+                  <pic:nvPicPr>
+                    <pic:cNvPr id="1" name=""/>
+                    <pic:cNvPicPr/>
+                  </pic:nvPicPr>
+                  <pic:blipFill>
+                    <a:blip r:embed="rId140"/>
+                    <a:stretch>
+                      <a:fillRect/>
+                    </a:stretch>
+                  </pic:blipFill>
+                  <pic:spPr>
+                    <a:xfrm>
+                      <a:off x="0" y="0"/>
+                      <a:ext cx="1962424" cy="161948"/>
+                    </a:xfrm>
+                    <a:prstGeom prst="rect">
+                      <a:avLst/>
+                    </a:prstGeom>
+                  </pic:spPr>
+                </pic:pic>
+              </a:graphicData>
+            </a:graphic>
+          </wp:inline>
+        </w:drawing>
+      </w:r>
+    </w:p>
+    <w:p>
+      <w:pPr>
+        <w:shd w:val="clear" w:color="auto" w:fill="1E1E1E"/>
+        <w:spacing w:after="0" w:line="285" w:lineRule="atLeast"/>
+        <w:rPr>
+          <w:rFonts w:ascii="Courier New" w:eastAsia="Times New Roman" w:hAnsi="Courier New" w:cs="Courier New"/>
+          <w:color w:val="D4D4D4"/>
+          <w:sz w:val="21"/>
+          <w:szCs w:val="21"/>
+          <w:lang w:eastAsia="pt-BR"/>
+        </w:rPr>
+      </w:pPr>
+      <w:r>
+        <w:rPr>
+          <w:rFonts w:ascii="Courier New" w:eastAsia="Times New Roman" w:hAnsi="Courier New" w:cs="Courier New"/>
+          <w:color w:val="4EC9B0"/>
+          <w:sz w:val="21"/>
+          <w:szCs w:val="21"/>
+          <w:lang w:eastAsia="pt-BR"/>
+        </w:rPr>
+        <w:lastRenderedPageBreak/>
+        <w:t>type</w:t>
+      </w:r>
+      <w:r>
+        <w:rPr>
+          <w:rFonts w:ascii="Courier New" w:eastAsia="Times New Roman" w:hAnsi="Courier New" w:cs="Courier New"/>
+          <w:color w:val="DCDCDC"/>
+          <w:sz w:val="21"/>
+          <w:szCs w:val="21"/>
+          <w:lang w:eastAsia="pt-BR"/>
+        </w:rPr>
+        <w:t>(</w:t>
+      </w:r>
+      <w:proofErr w:type="spellStart"/>
+      <w:r>
+        <w:rPr>
+          <w:rFonts w:ascii="Courier New" w:eastAsia="Times New Roman" w:hAnsi="Courier New" w:cs="Courier New"/>
+          <w:color w:val="D4D4D4"/>
+          <w:sz w:val="21"/>
+          <w:szCs w:val="21"/>
+          <w:lang w:eastAsia="pt-BR"/>
+        </w:rPr>
+        <w:t>engine</w:t>
+      </w:r>
+      <w:proofErr w:type="spellEnd"/>
+      <w:r>
+        <w:rPr>
+          <w:rFonts w:ascii="Courier New" w:eastAsia="Times New Roman" w:hAnsi="Courier New" w:cs="Courier New"/>
+          <w:color w:val="DCDCDC"/>
+          <w:sz w:val="21"/>
+          <w:szCs w:val="21"/>
+          <w:lang w:eastAsia="pt-BR"/>
+        </w:rPr>
+        <w:t>)</w:t>
+      </w:r>
+    </w:p>
+    <w:p>
+      <w:pPr>
+        <w:spacing w:before="240" w:line="360" w:lineRule="auto"/>
+        <w:jc w:val="center"/>
+        <w:rPr>
+          <w:rFonts w:ascii="Times New Roman" w:hAnsi="Times New Roman" w:cs="Times New Roman"/>
+          <w:sz w:val="24"/>
+          <w:szCs w:val="24"/>
+          <w:lang w:val="en-US"/>
+        </w:rPr>
+      </w:pPr>
+      <w:r>
+        <w:rPr>
+          <w:rFonts w:ascii="Times New Roman" w:hAnsi="Times New Roman" w:cs="Times New Roman"/>
+          <w:sz w:val="24"/>
+          <w:szCs w:val="24"/>
+          <w:lang w:val="en-US"/>
+        </w:rPr>
+        <w:drawing>
+          <wp:inline distT="0" distB="0" distL="0" distR="0" wp14:anchorId="2ED11DC6" wp14:editId="276FF824">
+            <wp:extent cx="2238687" cy="266737"/>
+            <wp:effectExtent l="0" t="0" r="9525" b="0"/>
+            <wp:docPr id="128" name="Imagem 128"/>
+            <wp:cNvGraphicFramePr>
+              <a:graphicFrameLocks xmlns:a="http://schemas.openxmlformats.org/drawingml/2006/main" noChangeAspect="1"/>
+            </wp:cNvGraphicFramePr>
+            <a:graphic xmlns:a="http://schemas.openxmlformats.org/drawingml/2006/main">
+              <a:graphicData uri="http://schemas.openxmlformats.org/drawingml/2006/picture">
+                <pic:pic xmlns:pic="http://schemas.openxmlformats.org/drawingml/2006/picture">
+                  <pic:nvPicPr>
+                    <pic:cNvPr id="1" name=""/>
+                    <pic:cNvPicPr/>
+                  </pic:nvPicPr>
+                  <pic:blipFill>
+                    <a:blip r:embed="rId141"/>
+                    <a:stretch>
+                      <a:fillRect/>
+                    </a:stretch>
+                  </pic:blipFill>
+                  <pic:spPr>
+                    <a:xfrm>
+                      <a:off x="0" y="0"/>
+                      <a:ext cx="2238687" cy="266737"/>
+                    </a:xfrm>
+                    <a:prstGeom prst="rect">
+                      <a:avLst/>
+                    </a:prstGeom>
+                  </pic:spPr>
+                </pic:pic>
+              </a:graphicData>
+            </a:graphic>
+          </wp:inline>
+        </w:drawing>
+      </w:r>
+    </w:p>
+    <w:p>
+      <w:pPr>
+        <w:pStyle w:val="PargrafodaLista"/>
+        <w:numPr>
+          <w:ilvl w:val="2"/>
+          <w:numId w:val="4"/>
+        </w:numPr>
+        <w:spacing w:before="240" w:line="360" w:lineRule="auto"/>
+        <w:jc w:val="both"/>
+        <w:rPr>
+          <w:rFonts w:ascii="Times New Roman" w:hAnsi="Times New Roman" w:cs="Times New Roman"/>
+          <w:sz w:val="24"/>
+          <w:szCs w:val="24"/>
+        </w:rPr>
+      </w:pPr>
+      <w:r>
+        <w:rPr>
+          <w:rFonts w:ascii="Times New Roman" w:hAnsi="Times New Roman" w:cs="Times New Roman"/>
+          <w:sz w:val="24"/>
+          <w:szCs w:val="24"/>
+        </w:rPr>
+        <w:t>Para export</w:t>
+      </w:r>
+      <w:r>
+        <w:rPr>
+          <w:rFonts w:ascii="Times New Roman" w:hAnsi="Times New Roman" w:cs="Times New Roman"/>
+          <w:sz w:val="24"/>
+          <w:szCs w:val="24"/>
+        </w:rPr>
+        <w:t>a</w:t>
+      </w:r>
+      <w:r>
+        <w:rPr>
+          <w:rFonts w:ascii="Times New Roman" w:hAnsi="Times New Roman" w:cs="Times New Roman"/>
+          <w:sz w:val="24"/>
+          <w:szCs w:val="24"/>
+        </w:rPr>
+        <w:t xml:space="preserve">r nosso </w:t>
+      </w:r>
+      <w:proofErr w:type="spellStart"/>
+      <w:r>
+        <w:rPr>
+          <w:rFonts w:ascii="Times New Roman" w:hAnsi="Times New Roman" w:cs="Times New Roman"/>
+          <w:sz w:val="24"/>
+          <w:szCs w:val="24"/>
+        </w:rPr>
+        <w:t>df</w:t>
+      </w:r>
+      <w:proofErr w:type="spellEnd"/>
+      <w:r>
+        <w:rPr>
+          <w:rFonts w:ascii="Times New Roman" w:hAnsi="Times New Roman" w:cs="Times New Roman"/>
+          <w:sz w:val="24"/>
+          <w:szCs w:val="24"/>
+        </w:rPr>
+        <w:t xml:space="preserve"> p</w:t>
+      </w:r>
+      <w:r>
+        <w:rPr>
+          <w:rFonts w:ascii="Times New Roman" w:hAnsi="Times New Roman" w:cs="Times New Roman"/>
+          <w:sz w:val="24"/>
+          <w:szCs w:val="24"/>
+        </w:rPr>
+        <w:t xml:space="preserve">ara </w:t>
+      </w:r>
+      <w:proofErr w:type="spellStart"/>
+      <w:r>
+        <w:rPr>
+          <w:rFonts w:ascii="Times New Roman" w:hAnsi="Times New Roman" w:cs="Times New Roman"/>
+          <w:sz w:val="24"/>
+          <w:szCs w:val="24"/>
+        </w:rPr>
+        <w:t>sql</w:t>
+      </w:r>
+      <w:proofErr w:type="spellEnd"/>
+      <w:r>
+        <w:rPr>
+          <w:rFonts w:ascii="Times New Roman" w:hAnsi="Times New Roman" w:cs="Times New Roman"/>
+          <w:sz w:val="24"/>
+          <w:szCs w:val="24"/>
+        </w:rPr>
+        <w:t xml:space="preserve">, utilizamos a mesma estratégia de </w:t>
+      </w:r>
+      <w:proofErr w:type="spellStart"/>
+      <w:r>
+        <w:rPr>
+          <w:rFonts w:ascii="Times New Roman" w:hAnsi="Times New Roman" w:cs="Times New Roman"/>
+          <w:sz w:val="24"/>
+          <w:szCs w:val="24"/>
+        </w:rPr>
+        <w:t>csv</w:t>
+      </w:r>
+      <w:proofErr w:type="spellEnd"/>
+      <w:r>
+        <w:rPr>
+          <w:rFonts w:ascii="Times New Roman" w:hAnsi="Times New Roman" w:cs="Times New Roman"/>
+          <w:sz w:val="24"/>
+          <w:szCs w:val="24"/>
+        </w:rPr>
+        <w:t xml:space="preserve">, mas passando como parâmetros o nome sem a extensão e a conexão com o banco de dados local, sendo nosso </w:t>
+      </w:r>
+      <w:proofErr w:type="spellStart"/>
+      <w:r>
+        <w:rPr>
+          <w:rFonts w:ascii="Times New Roman" w:hAnsi="Times New Roman" w:cs="Times New Roman"/>
+          <w:sz w:val="24"/>
+          <w:szCs w:val="24"/>
+        </w:rPr>
+        <w:t>engine</w:t>
+      </w:r>
+      <w:proofErr w:type="spellEnd"/>
+      <w:r>
+        <w:rPr>
+          <w:rFonts w:ascii="Times New Roman" w:hAnsi="Times New Roman" w:cs="Times New Roman"/>
+          <w:sz w:val="24"/>
+          <w:szCs w:val="24"/>
+        </w:rPr>
+        <w:t>:</w:t>
+      </w:r>
+    </w:p>
+    <w:p>
+      <w:pPr>
+        <w:shd w:val="clear" w:color="auto" w:fill="1E1E1E"/>
+        <w:spacing w:after="0" w:line="285" w:lineRule="atLeast"/>
+        <w:rPr>
+          <w:rFonts w:ascii="Courier New" w:eastAsia="Times New Roman" w:hAnsi="Courier New" w:cs="Courier New"/>
+          <w:color w:val="D4D4D4"/>
+          <w:sz w:val="21"/>
+          <w:szCs w:val="21"/>
+          <w:lang w:eastAsia="pt-BR"/>
+        </w:rPr>
+      </w:pPr>
+      <w:proofErr w:type="spellStart"/>
+      <w:r>
+        <w:rPr>
+          <w:rFonts w:ascii="Courier New" w:eastAsia="Times New Roman" w:hAnsi="Courier New" w:cs="Courier New"/>
+          <w:color w:val="D4D4D4"/>
+          <w:sz w:val="21"/>
+          <w:szCs w:val="21"/>
+          <w:lang w:eastAsia="pt-BR"/>
+        </w:rPr>
+        <w:t>matriculas_por_curso.to_</w:t>
+      </w:r>
+      <w:proofErr w:type="gramStart"/>
+      <w:r>
+        <w:rPr>
+          <w:rFonts w:ascii="Courier New" w:eastAsia="Times New Roman" w:hAnsi="Courier New" w:cs="Courier New"/>
+          <w:color w:val="D4D4D4"/>
+          <w:sz w:val="21"/>
+          <w:szCs w:val="21"/>
+          <w:lang w:eastAsia="pt-BR"/>
+        </w:rPr>
+        <w:t>sql</w:t>
+      </w:r>
+      <w:proofErr w:type="spellEnd"/>
+      <w:r>
+        <w:rPr>
+          <w:rFonts w:ascii="Courier New" w:eastAsia="Times New Roman" w:hAnsi="Courier New" w:cs="Courier New"/>
+          <w:color w:val="DCDCDC"/>
+          <w:sz w:val="21"/>
+          <w:szCs w:val="21"/>
+          <w:lang w:eastAsia="pt-BR"/>
+        </w:rPr>
+        <w:t>(</w:t>
+      </w:r>
+      <w:proofErr w:type="gramEnd"/>
+      <w:r>
+        <w:rPr>
+          <w:rFonts w:ascii="Courier New" w:eastAsia="Times New Roman" w:hAnsi="Courier New" w:cs="Courier New"/>
+          <w:color w:val="CE9178"/>
+          <w:sz w:val="21"/>
+          <w:szCs w:val="21"/>
+          <w:lang w:eastAsia="pt-BR"/>
+        </w:rPr>
+        <w:t>'matriculas'</w:t>
+      </w:r>
+      <w:r>
+        <w:rPr>
+          <w:rFonts w:ascii="Courier New" w:eastAsia="Times New Roman" w:hAnsi="Courier New" w:cs="Courier New"/>
+          <w:color w:val="DCDCDC"/>
+          <w:sz w:val="21"/>
+          <w:szCs w:val="21"/>
+          <w:lang w:eastAsia="pt-BR"/>
+        </w:rPr>
+        <w:t>,</w:t>
+      </w:r>
+      <w:r>
+        <w:rPr>
+          <w:rFonts w:ascii="Courier New" w:eastAsia="Times New Roman" w:hAnsi="Courier New" w:cs="Courier New"/>
+          <w:color w:val="D4D4D4"/>
+          <w:sz w:val="21"/>
+          <w:szCs w:val="21"/>
+          <w:lang w:eastAsia="pt-BR"/>
+        </w:rPr>
+        <w:t> </w:t>
+      </w:r>
+      <w:proofErr w:type="spellStart"/>
+      <w:r>
+        <w:rPr>
+          <w:rFonts w:ascii="Courier New" w:eastAsia="Times New Roman" w:hAnsi="Courier New" w:cs="Courier New"/>
+          <w:color w:val="D4D4D4"/>
+          <w:sz w:val="21"/>
+          <w:szCs w:val="21"/>
+          <w:lang w:eastAsia="pt-BR"/>
+        </w:rPr>
+        <w:t>engine</w:t>
+      </w:r>
+      <w:proofErr w:type="spellEnd"/>
+      <w:r>
+        <w:rPr>
+          <w:rFonts w:ascii="Courier New" w:eastAsia="Times New Roman" w:hAnsi="Courier New" w:cs="Courier New"/>
+          <w:color w:val="DCDCDC"/>
+          <w:sz w:val="21"/>
+          <w:szCs w:val="21"/>
+          <w:lang w:eastAsia="pt-BR"/>
+        </w:rPr>
+        <w:t>)</w:t>
+      </w:r>
+    </w:p>
+    <w:p>
+      <w:pPr>
+        <w:pStyle w:val="PargrafodaLista"/>
+        <w:numPr>
+          <w:ilvl w:val="2"/>
+          <w:numId w:val="4"/>
+        </w:numPr>
+        <w:spacing w:before="240" w:line="360" w:lineRule="auto"/>
+        <w:jc w:val="both"/>
+        <w:rPr>
+          <w:rFonts w:ascii="Times New Roman" w:hAnsi="Times New Roman" w:cs="Times New Roman"/>
+          <w:sz w:val="24"/>
+          <w:szCs w:val="24"/>
+        </w:rPr>
+      </w:pPr>
+      <w:r>
+        <w:rPr>
+          <w:rFonts w:ascii="Times New Roman" w:hAnsi="Times New Roman" w:cs="Times New Roman"/>
+          <w:sz w:val="24"/>
+          <w:szCs w:val="24"/>
+        </w:rPr>
+        <w:t>Para visualizar quais tabelas possuímos no nosso banco de dados podemos usar o print, mas com algumas ressalvas:</w:t>
+      </w:r>
+    </w:p>
+    <w:p>
+      <w:pPr>
+        <w:shd w:val="clear" w:color="auto" w:fill="1E1E1E"/>
+        <w:spacing w:after="0" w:line="285" w:lineRule="atLeast"/>
+        <w:rPr>
+          <w:rFonts w:ascii="Courier New" w:eastAsia="Times New Roman" w:hAnsi="Courier New" w:cs="Courier New"/>
+          <w:color w:val="D4D4D4"/>
+          <w:sz w:val="21"/>
+          <w:szCs w:val="21"/>
+          <w:lang w:eastAsia="pt-BR"/>
+        </w:rPr>
+      </w:pPr>
+      <w:r>
+        <w:rPr>
+          <w:rFonts w:ascii="Courier New" w:eastAsia="Times New Roman" w:hAnsi="Courier New" w:cs="Courier New"/>
+          <w:color w:val="D4D4D4"/>
+          <w:sz w:val="21"/>
+          <w:szCs w:val="21"/>
+          <w:lang w:eastAsia="pt-BR"/>
+        </w:rPr>
+        <w:t>inspector = </w:t>
+      </w:r>
+      <w:proofErr w:type="spellStart"/>
+      <w:r>
+        <w:rPr>
+          <w:rFonts w:ascii="Courier New" w:eastAsia="Times New Roman" w:hAnsi="Courier New" w:cs="Courier New"/>
+          <w:color w:val="D4D4D4"/>
+          <w:sz w:val="21"/>
+          <w:szCs w:val="21"/>
+          <w:lang w:eastAsia="pt-BR"/>
+        </w:rPr>
+        <w:t>inspect</w:t>
+      </w:r>
+      <w:proofErr w:type="spellEnd"/>
+      <w:r>
+        <w:rPr>
+          <w:rFonts w:ascii="Courier New" w:eastAsia="Times New Roman" w:hAnsi="Courier New" w:cs="Courier New"/>
+          <w:color w:val="DCDCDC"/>
+          <w:sz w:val="21"/>
+          <w:szCs w:val="21"/>
+          <w:lang w:eastAsia="pt-BR"/>
+        </w:rPr>
+        <w:t>(</w:t>
+      </w:r>
+      <w:proofErr w:type="spellStart"/>
+      <w:r>
+        <w:rPr>
+          <w:rFonts w:ascii="Courier New" w:eastAsia="Times New Roman" w:hAnsi="Courier New" w:cs="Courier New"/>
+          <w:color w:val="D4D4D4"/>
+          <w:sz w:val="21"/>
+          <w:szCs w:val="21"/>
+          <w:lang w:eastAsia="pt-BR"/>
+        </w:rPr>
+        <w:t>engine</w:t>
+      </w:r>
+      <w:proofErr w:type="spellEnd"/>
+      <w:r>
+        <w:rPr>
+          <w:rFonts w:ascii="Courier New" w:eastAsia="Times New Roman" w:hAnsi="Courier New" w:cs="Courier New"/>
+          <w:color w:val="DCDCDC"/>
+          <w:sz w:val="21"/>
+          <w:szCs w:val="21"/>
+          <w:lang w:eastAsia="pt-BR"/>
+        </w:rPr>
+        <w:t>)</w:t>
+      </w:r>
+    </w:p>
+    <w:p>
+      <w:pPr>
+        <w:shd w:val="clear" w:color="auto" w:fill="1E1E1E"/>
+        <w:spacing w:after="0" w:line="285" w:lineRule="atLeast"/>
+        <w:rPr>
+          <w:rFonts w:ascii="Courier New" w:eastAsia="Times New Roman" w:hAnsi="Courier New" w:cs="Courier New"/>
+          <w:color w:val="D4D4D4"/>
+          <w:sz w:val="21"/>
+          <w:szCs w:val="21"/>
+          <w:lang w:val="en-US" w:eastAsia="pt-BR"/>
+        </w:rPr>
+      </w:pPr>
+      <w:r>
+        <w:rPr>
+          <w:rFonts w:ascii="Courier New" w:eastAsia="Times New Roman" w:hAnsi="Courier New" w:cs="Courier New"/>
+          <w:color w:val="DCDCAA"/>
+          <w:sz w:val="21"/>
+          <w:szCs w:val="21"/>
+          <w:lang w:val="en-US" w:eastAsia="pt-BR"/>
+        </w:rPr>
+        <w:t>print</w:t>
+      </w:r>
+      <w:r>
+        <w:rPr>
+          <w:rFonts w:ascii="Courier New" w:eastAsia="Times New Roman" w:hAnsi="Courier New" w:cs="Courier New"/>
+          <w:color w:val="DCDCDC"/>
+          <w:sz w:val="21"/>
+          <w:szCs w:val="21"/>
+          <w:lang w:val="en-US" w:eastAsia="pt-BR"/>
+        </w:rPr>
+        <w:t>(</w:t>
+      </w:r>
+      <w:proofErr w:type="spellStart"/>
+      <w:r>
+        <w:rPr>
+          <w:rFonts w:ascii="Courier New" w:eastAsia="Times New Roman" w:hAnsi="Courier New" w:cs="Courier New"/>
+          <w:color w:val="D4D4D4"/>
+          <w:sz w:val="21"/>
+          <w:szCs w:val="21"/>
+          <w:lang w:val="en-US" w:eastAsia="pt-BR"/>
+        </w:rPr>
+        <w:t>inspector.get_table_</w:t>
+      </w:r>
+      <w:proofErr w:type="gramStart"/>
+      <w:r>
+        <w:rPr>
+          <w:rFonts w:ascii="Courier New" w:eastAsia="Times New Roman" w:hAnsi="Courier New" w:cs="Courier New"/>
+          <w:color w:val="D4D4D4"/>
+          <w:sz w:val="21"/>
+          <w:szCs w:val="21"/>
+          <w:lang w:val="en-US" w:eastAsia="pt-BR"/>
+        </w:rPr>
+        <w:t>names</w:t>
+      </w:r>
+      <w:proofErr w:type="spellEnd"/>
+      <w:r>
+        <w:rPr>
+          <w:rFonts w:ascii="Courier New" w:eastAsia="Times New Roman" w:hAnsi="Courier New" w:cs="Courier New"/>
+          <w:color w:val="DCDCDC"/>
+          <w:sz w:val="21"/>
+          <w:szCs w:val="21"/>
+          <w:lang w:val="en-US" w:eastAsia="pt-BR"/>
+        </w:rPr>
+        <w:t>(</w:t>
+      </w:r>
+      <w:proofErr w:type="gramEnd"/>
+      <w:r>
+        <w:rPr>
+          <w:rFonts w:ascii="Courier New" w:eastAsia="Times New Roman" w:hAnsi="Courier New" w:cs="Courier New"/>
+          <w:color w:val="DCDCDC"/>
+          <w:sz w:val="21"/>
+          <w:szCs w:val="21"/>
+          <w:lang w:val="en-US" w:eastAsia="pt-BR"/>
+        </w:rPr>
+        <w:t>))</w:t>
+      </w:r>
+    </w:p>
+    <w:p>
+      <w:pPr>
+        <w:spacing w:before="240" w:line="360" w:lineRule="auto"/>
+        <w:jc w:val="center"/>
+        <w:rPr>
+          <w:rFonts w:ascii="Times New Roman" w:hAnsi="Times New Roman" w:cs="Times New Roman"/>
+          <w:sz w:val="24"/>
+          <w:szCs w:val="24"/>
+          <w:lang w:val="en-US"/>
+        </w:rPr>
+      </w:pPr>
+      <w:r>
+        <w:rPr>
+          <w:rFonts w:ascii="Times New Roman" w:hAnsi="Times New Roman" w:cs="Times New Roman"/>
+          <w:sz w:val="24"/>
+          <w:szCs w:val="24"/>
+          <w:lang w:val="en-US"/>
+        </w:rPr>
+        <w:drawing>
+          <wp:inline distT="0" distB="0" distL="0" distR="0" wp14:anchorId="6D1B28D2" wp14:editId="45F9E478">
+            <wp:extent cx="1190791" cy="219106"/>
+            <wp:effectExtent l="0" t="0" r="0" b="9525"/>
+            <wp:docPr id="129" name="Imagem 129"/>
+            <wp:cNvGraphicFramePr>
+              <a:graphicFrameLocks xmlns:a="http://schemas.openxmlformats.org/drawingml/2006/main" noChangeAspect="1"/>
+            </wp:cNvGraphicFramePr>
+            <a:graphic xmlns:a="http://schemas.openxmlformats.org/drawingml/2006/main">
+              <a:graphicData uri="http://schemas.openxmlformats.org/drawingml/2006/picture">
+                <pic:pic xmlns:pic="http://schemas.openxmlformats.org/drawingml/2006/picture">
+                  <pic:nvPicPr>
+                    <pic:cNvPr id="1" name=""/>
+                    <pic:cNvPicPr/>
+                  </pic:nvPicPr>
+                  <pic:blipFill>
+                    <a:blip r:embed="rId142"/>
+                    <a:stretch>
+                      <a:fillRect/>
+                    </a:stretch>
+                  </pic:blipFill>
+                  <pic:spPr>
+                    <a:xfrm>
+                      <a:off x="0" y="0"/>
+                      <a:ext cx="1190791" cy="219106"/>
+                    </a:xfrm>
+                    <a:prstGeom prst="rect">
+                      <a:avLst/>
+                    </a:prstGeom>
+                  </pic:spPr>
+                </pic:pic>
+              </a:graphicData>
+            </a:graphic>
+          </wp:inline>
+        </w:drawing>
+      </w:r>
+    </w:p>
+    <w:p>
+      <w:pPr>
+        <w:pStyle w:val="PargrafodaLista"/>
+        <w:numPr>
+          <w:ilvl w:val="2"/>
+          <w:numId w:val="4"/>
+        </w:numPr>
+        <w:spacing w:before="240" w:line="360" w:lineRule="auto"/>
+        <w:jc w:val="both"/>
+        <w:rPr>
+          <w:rFonts w:ascii="Times New Roman" w:hAnsi="Times New Roman" w:cs="Times New Roman"/>
+          <w:sz w:val="24"/>
+          <w:szCs w:val="24"/>
+        </w:rPr>
+      </w:pPr>
+      <w:r>
+        <w:rPr>
+          <w:rFonts w:ascii="Times New Roman" w:hAnsi="Times New Roman" w:cs="Times New Roman"/>
+          <w:sz w:val="24"/>
+          <w:szCs w:val="24"/>
+        </w:rPr>
+        <w:t>Antes consegu</w:t>
+      </w:r>
+      <w:r>
+        <w:rPr>
+          <w:rFonts w:ascii="Times New Roman" w:hAnsi="Times New Roman" w:cs="Times New Roman"/>
+          <w:sz w:val="24"/>
+          <w:szCs w:val="24"/>
+        </w:rPr>
+        <w:t>í</w:t>
+      </w:r>
+      <w:r>
+        <w:rPr>
+          <w:rFonts w:ascii="Times New Roman" w:hAnsi="Times New Roman" w:cs="Times New Roman"/>
+          <w:sz w:val="24"/>
+          <w:szCs w:val="24"/>
+        </w:rPr>
+        <w:t>amos fazer isso de m</w:t>
+      </w:r>
+      <w:r>
+        <w:rPr>
+          <w:rFonts w:ascii="Times New Roman" w:hAnsi="Times New Roman" w:cs="Times New Roman"/>
+          <w:sz w:val="24"/>
+          <w:szCs w:val="24"/>
+        </w:rPr>
+        <w:t xml:space="preserve">aneira mais simples apenas passando a </w:t>
+      </w:r>
+      <w:proofErr w:type="spellStart"/>
+      <w:r>
+        <w:rPr>
+          <w:rFonts w:ascii="Times New Roman" w:hAnsi="Times New Roman" w:cs="Times New Roman"/>
+          <w:sz w:val="24"/>
+          <w:szCs w:val="24"/>
+        </w:rPr>
+        <w:t>coneção</w:t>
+      </w:r>
+      <w:proofErr w:type="spellEnd"/>
+      <w:r>
+        <w:rPr>
+          <w:rFonts w:ascii="Times New Roman" w:hAnsi="Times New Roman" w:cs="Times New Roman"/>
+          <w:sz w:val="24"/>
+          <w:szCs w:val="24"/>
+        </w:rPr>
+        <w:t>(</w:t>
+      </w:r>
+      <w:proofErr w:type="spellStart"/>
+      <w:r>
+        <w:rPr>
+          <w:rFonts w:ascii="Times New Roman" w:hAnsi="Times New Roman" w:cs="Times New Roman"/>
+          <w:sz w:val="24"/>
+          <w:szCs w:val="24"/>
+        </w:rPr>
+        <w:t>engine</w:t>
+      </w:r>
+      <w:proofErr w:type="spellEnd"/>
+      <w:proofErr w:type="gramStart"/>
+      <w:r>
+        <w:rPr>
+          <w:rFonts w:ascii="Times New Roman" w:hAnsi="Times New Roman" w:cs="Times New Roman"/>
+          <w:sz w:val="24"/>
+          <w:szCs w:val="24"/>
+        </w:rPr>
+        <w:t>).</w:t>
+      </w:r>
+      <w:proofErr w:type="spellStart"/>
+      <w:r>
+        <w:rPr>
+          <w:rFonts w:ascii="Times New Roman" w:hAnsi="Times New Roman" w:cs="Times New Roman"/>
+          <w:sz w:val="24"/>
+          <w:szCs w:val="24"/>
+        </w:rPr>
+        <w:t>table</w:t>
+      </w:r>
+      <w:proofErr w:type="gramEnd"/>
+      <w:r>
+        <w:rPr>
+          <w:rFonts w:ascii="Times New Roman" w:hAnsi="Times New Roman" w:cs="Times New Roman"/>
+          <w:sz w:val="24"/>
+          <w:szCs w:val="24"/>
+        </w:rPr>
+        <w:t>_names</w:t>
+      </w:r>
+      <w:proofErr w:type="spellEnd"/>
+      <w:r>
+        <w:rPr>
+          <w:rFonts w:ascii="Times New Roman" w:hAnsi="Times New Roman" w:cs="Times New Roman"/>
+          <w:sz w:val="24"/>
+          <w:szCs w:val="24"/>
+        </w:rPr>
+        <w:t xml:space="preserve">(), mas esse método está para ser descontinuado, portanto exibe um aviso disso. Para evitar o aviso, precisamos criar um inspetor que inspeciona o nosso banco de dados e a partir dele usar o método </w:t>
+      </w:r>
+      <w:proofErr w:type="spellStart"/>
+      <w:r>
+        <w:rPr>
+          <w:rFonts w:ascii="Times New Roman" w:hAnsi="Times New Roman" w:cs="Times New Roman"/>
+          <w:sz w:val="24"/>
+          <w:szCs w:val="24"/>
+        </w:rPr>
+        <w:t>get_table_</w:t>
+      </w:r>
+      <w:proofErr w:type="gramStart"/>
+      <w:r>
+        <w:rPr>
+          <w:rFonts w:ascii="Times New Roman" w:hAnsi="Times New Roman" w:cs="Times New Roman"/>
+          <w:sz w:val="24"/>
+          <w:szCs w:val="24"/>
+        </w:rPr>
+        <w:t>names</w:t>
+      </w:r>
+      <w:proofErr w:type="spellEnd"/>
+      <w:r>
+        <w:rPr>
+          <w:rFonts w:ascii="Times New Roman" w:hAnsi="Times New Roman" w:cs="Times New Roman"/>
+          <w:sz w:val="24"/>
+          <w:szCs w:val="24"/>
+        </w:rPr>
+        <w:t>(</w:t>
+      </w:r>
+      <w:proofErr w:type="gramEnd"/>
+      <w:r>
+        <w:rPr>
+          <w:rFonts w:ascii="Times New Roman" w:hAnsi="Times New Roman" w:cs="Times New Roman"/>
+          <w:sz w:val="24"/>
+          <w:szCs w:val="24"/>
+        </w:rPr>
+        <w:t xml:space="preserve">), dessa forma evitando </w:t>
+      </w:r>
+      <w:proofErr w:type="spellStart"/>
+      <w:r>
+        <w:rPr>
+          <w:rFonts w:ascii="Times New Roman" w:hAnsi="Times New Roman" w:cs="Times New Roman"/>
+          <w:sz w:val="24"/>
+          <w:szCs w:val="24"/>
+        </w:rPr>
+        <w:t>warning</w:t>
+      </w:r>
+      <w:proofErr w:type="spellEnd"/>
+      <w:r>
+        <w:rPr>
+          <w:rFonts w:ascii="Times New Roman" w:hAnsi="Times New Roman" w:cs="Times New Roman"/>
+          <w:sz w:val="24"/>
+          <w:szCs w:val="24"/>
+        </w:rPr>
+        <w:t>.</w:t>
       </w:r>
     </w:p>
     <w:p>

</xml_diff>

<commit_message>
Adicionei o link da documentação
do sqlalchemy nas anotações
</commit_message>
<xml_diff>
--- a/Python para Data Science/Python Pandas/Anotações/Python Pandas - Anotações.docx
+++ b/Python para Data Science/Python Pandas/Anotações/Python Pandas - Anotações.docx
@@ -44804,6 +44804,67 @@
         </w:rPr>
         <w:t>(), passando a query como parâmetro</w:t>
       </w:r>
+      <w:r>
+        <w:rPr>
+          <w:rFonts w:ascii="Times New Roman" w:hAnsi="Times New Roman" w:cs="Times New Roman"/>
+          <w:sz w:val="24"/>
+          <w:szCs w:val="24"/>
+        </w:rPr>
+        <w:t>.</w:t>
+      </w:r>
+    </w:p>
+    <w:p>
+      <w:pPr>
+        <w:pStyle w:val="PargrafodaLista"/>
+        <w:numPr>
+          <w:ilvl w:val="2"/>
+          <w:numId w:val="4"/>
+        </w:numPr>
+        <w:spacing w:before="240" w:line="360" w:lineRule="auto"/>
+        <w:jc w:val="both"/>
+        <w:rPr>
+          <w:rFonts w:ascii="Times New Roman" w:hAnsi="Times New Roman" w:cs="Times New Roman"/>
+          <w:sz w:val="24"/>
+          <w:szCs w:val="24"/>
+        </w:rPr>
+      </w:pPr>
+      <w:r>
+        <w:rPr>
+          <w:rFonts w:ascii="Times New Roman" w:hAnsi="Times New Roman" w:cs="Times New Roman"/>
+          <w:sz w:val="24"/>
+          <w:szCs w:val="24"/>
+        </w:rPr>
+        <w:t xml:space="preserve">Documentação </w:t>
+      </w:r>
+      <w:proofErr w:type="spellStart"/>
+      <w:r>
+        <w:rPr>
+          <w:rFonts w:ascii="Times New Roman" w:hAnsi="Times New Roman" w:cs="Times New Roman"/>
+          <w:sz w:val="24"/>
+          <w:szCs w:val="24"/>
+        </w:rPr>
+        <w:t>sqlalchemy</w:t>
+      </w:r>
+      <w:proofErr w:type="spellEnd"/>
+      <w:r>
+        <w:rPr>
+          <w:rFonts w:ascii="Times New Roman" w:hAnsi="Times New Roman" w:cs="Times New Roman"/>
+          <w:sz w:val="24"/>
+          <w:szCs w:val="24"/>
+        </w:rPr>
+        <w:t xml:space="preserve">: </w:t>
+      </w:r>
+      <w:hyperlink r:id="rId148" w:history="1">
+        <w:r>
+          <w:rPr>
+            <w:rStyle w:val="Hyperlink"/>
+            <w:rFonts w:ascii="Times New Roman" w:hAnsi="Times New Roman" w:cs="Times New Roman"/>
+            <w:sz w:val="24"/>
+            <w:szCs w:val="24"/>
+          </w:rPr>
+          <w:t>https://docs.sqlalchemy.org/en/14/core/reflection.html?highlight=inspector#sqlalchemy.engine.reflection.Inspector</w:t>
+        </w:r>
+      </w:hyperlink>
       <w:r>
         <w:rPr>
           <w:rFonts w:ascii="Times New Roman" w:hAnsi="Times New Roman" w:cs="Times New Roman"/>

</xml_diff>

<commit_message>
Nomes da próxima turma
Aprendemos como selecionar somente os alunos específicos de cada turma, dar join entre 2 df's com uma mesma coluna para selecionar informações mais completas e como alterar o nome de uma coluna adaptativamente de acordo com a seleção de curso
</commit_message>
<xml_diff>
--- a/Python para Data Science/Python Pandas/Anotações/Python Pandas - Anotações.docx
+++ b/Python para Data Science/Python Pandas/Anotações/Python Pandas - Anotações.docx
@@ -44910,6 +44910,2299 @@
           <w:u w:val="single"/>
         </w:rPr>
         <w:t>Aula 5 – Lendo e Escrevendo Excel:</w:t>
+      </w:r>
+    </w:p>
+    <w:p>
+      <w:pPr>
+        <w:pStyle w:val="PargrafodaLista"/>
+        <w:numPr>
+          <w:ilvl w:val="1"/>
+          <w:numId w:val="4"/>
+        </w:numPr>
+        <w:spacing w:before="240" w:line="360" w:lineRule="auto"/>
+        <w:jc w:val="both"/>
+        <w:rPr>
+          <w:rFonts w:ascii="Times New Roman" w:hAnsi="Times New Roman" w:cs="Times New Roman"/>
+          <w:sz w:val="24"/>
+          <w:szCs w:val="24"/>
+        </w:rPr>
+      </w:pPr>
+      <w:r>
+        <w:rPr>
+          <w:rFonts w:ascii="Times New Roman" w:hAnsi="Times New Roman" w:cs="Times New Roman"/>
+          <w:sz w:val="24"/>
+          <w:szCs w:val="24"/>
+        </w:rPr>
+        <w:t xml:space="preserve"> </w:t>
+      </w:r>
+      <w:r>
+        <w:rPr>
+          <w:rFonts w:ascii="Times New Roman" w:hAnsi="Times New Roman" w:cs="Times New Roman"/>
+          <w:sz w:val="24"/>
+          <w:szCs w:val="24"/>
+        </w:rPr>
+        <w:t xml:space="preserve">Queríamos selecionar um curso específico para pegar o nome dos alunos e passar para a portaria para que tivessem o controle de entrada dos alunos, para isso vimos quais eram </w:t>
+      </w:r>
+      <w:proofErr w:type="gramStart"/>
+      <w:r>
+        <w:rPr>
+          <w:rFonts w:ascii="Times New Roman" w:hAnsi="Times New Roman" w:cs="Times New Roman"/>
+          <w:sz w:val="24"/>
+          <w:szCs w:val="24"/>
+        </w:rPr>
+        <w:t>os id</w:t>
+      </w:r>
+      <w:proofErr w:type="gramEnd"/>
+      <w:r>
+        <w:rPr>
+          <w:rFonts w:ascii="Times New Roman" w:hAnsi="Times New Roman" w:cs="Times New Roman"/>
+          <w:sz w:val="24"/>
+          <w:szCs w:val="24"/>
+        </w:rPr>
+        <w:t xml:space="preserve"> dos cursos e escolhemos um:</w:t>
+      </w:r>
+    </w:p>
+    <w:p>
+      <w:pPr>
+        <w:shd w:val="clear" w:color="auto" w:fill="1E1E1E"/>
+        <w:spacing w:after="0" w:line="285" w:lineRule="atLeast"/>
+        <w:rPr>
+          <w:rFonts w:ascii="Courier New" w:eastAsia="Times New Roman" w:hAnsi="Courier New" w:cs="Courier New"/>
+          <w:color w:val="D4D4D4"/>
+          <w:sz w:val="21"/>
+          <w:szCs w:val="21"/>
+          <w:lang w:eastAsia="pt-BR"/>
+        </w:rPr>
+      </w:pPr>
+      <w:proofErr w:type="spellStart"/>
+      <w:r>
+        <w:rPr>
+          <w:rFonts w:ascii="Courier New" w:eastAsia="Times New Roman" w:hAnsi="Courier New" w:cs="Courier New"/>
+          <w:color w:val="D4D4D4"/>
+          <w:sz w:val="21"/>
+          <w:szCs w:val="21"/>
+          <w:lang w:eastAsia="pt-BR"/>
+        </w:rPr>
+        <w:t>matriculas_por_curso</w:t>
+      </w:r>
+      <w:proofErr w:type="spellEnd"/>
+    </w:p>
+    <w:p>
+      <w:pPr>
+        <w:spacing w:before="240" w:line="360" w:lineRule="auto"/>
+        <w:jc w:val="center"/>
+        <w:rPr>
+          <w:rFonts w:ascii="Times New Roman" w:hAnsi="Times New Roman" w:cs="Times New Roman"/>
+          <w:sz w:val="24"/>
+          <w:szCs w:val="24"/>
+        </w:rPr>
+      </w:pPr>
+      <w:r>
+        <w:rPr>
+          <w:rFonts w:ascii="Times New Roman" w:hAnsi="Times New Roman" w:cs="Times New Roman"/>
+          <w:sz w:val="24"/>
+          <w:szCs w:val="24"/>
+        </w:rPr>
+        <w:drawing>
+          <wp:inline distT="0" distB="0" distL="0" distR="0" wp14:anchorId="3ED9925C" wp14:editId="1C2E39D3">
+            <wp:extent cx="2847975" cy="1385501"/>
+            <wp:effectExtent l="0" t="0" r="0" b="5715"/>
+            <wp:docPr id="136" name="Imagem 136"/>
+            <wp:cNvGraphicFramePr>
+              <a:graphicFrameLocks xmlns:a="http://schemas.openxmlformats.org/drawingml/2006/main" noChangeAspect="1"/>
+            </wp:cNvGraphicFramePr>
+            <a:graphic xmlns:a="http://schemas.openxmlformats.org/drawingml/2006/main">
+              <a:graphicData uri="http://schemas.openxmlformats.org/drawingml/2006/picture">
+                <pic:pic xmlns:pic="http://schemas.openxmlformats.org/drawingml/2006/picture">
+                  <pic:nvPicPr>
+                    <pic:cNvPr id="1" name=""/>
+                    <pic:cNvPicPr/>
+                  </pic:nvPicPr>
+                  <pic:blipFill>
+                    <a:blip r:embed="rId149"/>
+                    <a:stretch>
+                      <a:fillRect/>
+                    </a:stretch>
+                  </pic:blipFill>
+                  <pic:spPr>
+                    <a:xfrm>
+                      <a:off x="0" y="0"/>
+                      <a:ext cx="2861405" cy="1392035"/>
+                    </a:xfrm>
+                    <a:prstGeom prst="rect">
+                      <a:avLst/>
+                    </a:prstGeom>
+                  </pic:spPr>
+                </pic:pic>
+              </a:graphicData>
+            </a:graphic>
+          </wp:inline>
+        </w:drawing>
+      </w:r>
+    </w:p>
+    <w:p>
+      <w:pPr>
+        <w:pStyle w:val="PargrafodaLista"/>
+        <w:numPr>
+          <w:ilvl w:val="2"/>
+          <w:numId w:val="4"/>
+        </w:numPr>
+        <w:spacing w:before="240" w:line="360" w:lineRule="auto"/>
+        <w:jc w:val="both"/>
+        <w:rPr>
+          <w:rFonts w:ascii="Times New Roman" w:hAnsi="Times New Roman" w:cs="Times New Roman"/>
+          <w:sz w:val="24"/>
+          <w:szCs w:val="24"/>
+        </w:rPr>
+      </w:pPr>
+      <w:r>
+        <w:rPr>
+          <w:rFonts w:ascii="Times New Roman" w:hAnsi="Times New Roman" w:cs="Times New Roman"/>
+          <w:sz w:val="24"/>
+          <w:szCs w:val="24"/>
+        </w:rPr>
+        <w:t>Nesse caso escolhemos o 16, mas poderia ter sido qualquer um.</w:t>
+      </w:r>
+    </w:p>
+    <w:p>
+      <w:pPr>
+        <w:pStyle w:val="PargrafodaLista"/>
+        <w:numPr>
+          <w:ilvl w:val="2"/>
+          <w:numId w:val="4"/>
+        </w:numPr>
+        <w:spacing w:before="240" w:line="360" w:lineRule="auto"/>
+        <w:jc w:val="both"/>
+        <w:rPr>
+          <w:rFonts w:ascii="Times New Roman" w:hAnsi="Times New Roman" w:cs="Times New Roman"/>
+          <w:sz w:val="24"/>
+          <w:szCs w:val="24"/>
+        </w:rPr>
+      </w:pPr>
+      <w:r>
+        <w:rPr>
+          <w:rFonts w:ascii="Times New Roman" w:hAnsi="Times New Roman" w:cs="Times New Roman"/>
+          <w:sz w:val="24"/>
+          <w:szCs w:val="24"/>
+        </w:rPr>
+        <w:lastRenderedPageBreak/>
+        <w:t xml:space="preserve">Após escolher atribuímos a uma variável para não esquecer qual é e, utilizando uma query no nosso </w:t>
+      </w:r>
+      <w:proofErr w:type="spellStart"/>
+      <w:r>
+        <w:rPr>
+          <w:rFonts w:ascii="Times New Roman" w:hAnsi="Times New Roman" w:cs="Times New Roman"/>
+          <w:sz w:val="24"/>
+          <w:szCs w:val="24"/>
+        </w:rPr>
+        <w:t>df</w:t>
+      </w:r>
+      <w:proofErr w:type="spellEnd"/>
+      <w:r>
+        <w:rPr>
+          <w:rFonts w:ascii="Times New Roman" w:hAnsi="Times New Roman" w:cs="Times New Roman"/>
+          <w:sz w:val="24"/>
+          <w:szCs w:val="24"/>
+        </w:rPr>
+        <w:t xml:space="preserve"> de matrículas (aquele que possui todos os ids dos alunos e dos cursos) atribuímos todos os alunos que faziam parte desse curso</w:t>
+      </w:r>
+      <w:r>
+        <w:rPr>
+          <w:rFonts w:ascii="Times New Roman" w:hAnsi="Times New Roman" w:cs="Times New Roman"/>
+          <w:sz w:val="24"/>
+          <w:szCs w:val="24"/>
+        </w:rPr>
+        <w:t>:</w:t>
+      </w:r>
+    </w:p>
+    <w:p>
+      <w:pPr>
+        <w:shd w:val="clear" w:color="auto" w:fill="1E1E1E"/>
+        <w:spacing w:after="0" w:line="285" w:lineRule="atLeast"/>
+        <w:rPr>
+          <w:rFonts w:ascii="Courier New" w:eastAsia="Times New Roman" w:hAnsi="Courier New" w:cs="Courier New"/>
+          <w:color w:val="D4D4D4"/>
+          <w:sz w:val="21"/>
+          <w:szCs w:val="21"/>
+          <w:lang w:eastAsia="pt-BR"/>
+        </w:rPr>
+      </w:pPr>
+      <w:proofErr w:type="spellStart"/>
+      <w:r>
+        <w:rPr>
+          <w:rFonts w:ascii="Courier New" w:eastAsia="Times New Roman" w:hAnsi="Courier New" w:cs="Courier New"/>
+          <w:color w:val="D4D4D4"/>
+          <w:sz w:val="21"/>
+          <w:szCs w:val="21"/>
+          <w:lang w:eastAsia="pt-BR"/>
+        </w:rPr>
+        <w:t>id_curso</w:t>
+      </w:r>
+      <w:proofErr w:type="spellEnd"/>
+      <w:r>
+        <w:rPr>
+          <w:rFonts w:ascii="Courier New" w:eastAsia="Times New Roman" w:hAnsi="Courier New" w:cs="Courier New"/>
+          <w:color w:val="D4D4D4"/>
+          <w:sz w:val="21"/>
+          <w:szCs w:val="21"/>
+          <w:lang w:eastAsia="pt-BR"/>
+        </w:rPr>
+        <w:t> = </w:t>
+      </w:r>
+      <w:r>
+        <w:rPr>
+          <w:rFonts w:ascii="Courier New" w:eastAsia="Times New Roman" w:hAnsi="Courier New" w:cs="Courier New"/>
+          <w:color w:val="B5CEA8"/>
+          <w:sz w:val="21"/>
+          <w:szCs w:val="21"/>
+          <w:lang w:eastAsia="pt-BR"/>
+        </w:rPr>
+        <w:t>16</w:t>
+      </w:r>
+    </w:p>
+    <w:p>
+      <w:pPr>
+        <w:shd w:val="clear" w:color="auto" w:fill="1E1E1E"/>
+        <w:spacing w:after="0" w:line="285" w:lineRule="atLeast"/>
+        <w:rPr>
+          <w:rFonts w:ascii="Courier New" w:eastAsia="Times New Roman" w:hAnsi="Courier New" w:cs="Courier New"/>
+          <w:color w:val="D4D4D4"/>
+          <w:sz w:val="21"/>
+          <w:szCs w:val="21"/>
+          <w:lang w:eastAsia="pt-BR"/>
+        </w:rPr>
+      </w:pPr>
+      <w:proofErr w:type="spellStart"/>
+      <w:r>
+        <w:rPr>
+          <w:rFonts w:ascii="Courier New" w:eastAsia="Times New Roman" w:hAnsi="Courier New" w:cs="Courier New"/>
+          <w:color w:val="D4D4D4"/>
+          <w:sz w:val="21"/>
+          <w:szCs w:val="21"/>
+          <w:lang w:eastAsia="pt-BR"/>
+        </w:rPr>
+        <w:t>proxima_turma</w:t>
+      </w:r>
+      <w:proofErr w:type="spellEnd"/>
+      <w:r>
+        <w:rPr>
+          <w:rFonts w:ascii="Courier New" w:eastAsia="Times New Roman" w:hAnsi="Courier New" w:cs="Courier New"/>
+          <w:color w:val="D4D4D4"/>
+          <w:sz w:val="21"/>
+          <w:szCs w:val="21"/>
+          <w:lang w:eastAsia="pt-BR"/>
+        </w:rPr>
+        <w:t> = </w:t>
+      </w:r>
+      <w:proofErr w:type="spellStart"/>
+      <w:proofErr w:type="gramStart"/>
+      <w:r>
+        <w:rPr>
+          <w:rFonts w:ascii="Courier New" w:eastAsia="Times New Roman" w:hAnsi="Courier New" w:cs="Courier New"/>
+          <w:color w:val="D4D4D4"/>
+          <w:sz w:val="21"/>
+          <w:szCs w:val="21"/>
+          <w:lang w:eastAsia="pt-BR"/>
+        </w:rPr>
+        <w:t>matriculas.query</w:t>
+      </w:r>
+      <w:proofErr w:type="spellEnd"/>
+      <w:proofErr w:type="gramEnd"/>
+      <w:r>
+        <w:rPr>
+          <w:rFonts w:ascii="Courier New" w:eastAsia="Times New Roman" w:hAnsi="Courier New" w:cs="Courier New"/>
+          <w:color w:val="DCDCDC"/>
+          <w:sz w:val="21"/>
+          <w:szCs w:val="21"/>
+          <w:lang w:eastAsia="pt-BR"/>
+        </w:rPr>
+        <w:t>(</w:t>
+      </w:r>
+      <w:proofErr w:type="spellStart"/>
+      <w:r>
+        <w:rPr>
+          <w:rFonts w:ascii="Courier New" w:eastAsia="Times New Roman" w:hAnsi="Courier New" w:cs="Courier New"/>
+          <w:color w:val="569CD6"/>
+          <w:sz w:val="21"/>
+          <w:szCs w:val="21"/>
+          <w:lang w:eastAsia="pt-BR"/>
+        </w:rPr>
+        <w:t>f</w:t>
+      </w:r>
+      <w:r>
+        <w:rPr>
+          <w:rFonts w:ascii="Courier New" w:eastAsia="Times New Roman" w:hAnsi="Courier New" w:cs="Courier New"/>
+          <w:color w:val="CE9178"/>
+          <w:sz w:val="21"/>
+          <w:szCs w:val="21"/>
+          <w:lang w:eastAsia="pt-BR"/>
+        </w:rPr>
+        <w:t>'id_curso</w:t>
+      </w:r>
+      <w:proofErr w:type="spellEnd"/>
+      <w:r>
+        <w:rPr>
+          <w:rFonts w:ascii="Courier New" w:eastAsia="Times New Roman" w:hAnsi="Courier New" w:cs="Courier New"/>
+          <w:color w:val="CE9178"/>
+          <w:sz w:val="21"/>
+          <w:szCs w:val="21"/>
+          <w:lang w:eastAsia="pt-BR"/>
+        </w:rPr>
+        <w:t> == </w:t>
+      </w:r>
+      <w:r>
+        <w:rPr>
+          <w:rFonts w:ascii="Courier New" w:eastAsia="Times New Roman" w:hAnsi="Courier New" w:cs="Courier New"/>
+          <w:color w:val="DCDCDC"/>
+          <w:sz w:val="21"/>
+          <w:szCs w:val="21"/>
+          <w:lang w:eastAsia="pt-BR"/>
+        </w:rPr>
+        <w:t>{</w:t>
+      </w:r>
+      <w:proofErr w:type="spellStart"/>
+      <w:r>
+        <w:rPr>
+          <w:rFonts w:ascii="Courier New" w:eastAsia="Times New Roman" w:hAnsi="Courier New" w:cs="Courier New"/>
+          <w:color w:val="D4D4D4"/>
+          <w:sz w:val="21"/>
+          <w:szCs w:val="21"/>
+          <w:lang w:eastAsia="pt-BR"/>
+        </w:rPr>
+        <w:t>id_curso</w:t>
+      </w:r>
+      <w:proofErr w:type="spellEnd"/>
+      <w:r>
+        <w:rPr>
+          <w:rFonts w:ascii="Courier New" w:eastAsia="Times New Roman" w:hAnsi="Courier New" w:cs="Courier New"/>
+          <w:color w:val="DCDCDC"/>
+          <w:sz w:val="21"/>
+          <w:szCs w:val="21"/>
+          <w:lang w:eastAsia="pt-BR"/>
+        </w:rPr>
+        <w:t>}</w:t>
+      </w:r>
+      <w:r>
+        <w:rPr>
+          <w:rFonts w:ascii="Courier New" w:eastAsia="Times New Roman" w:hAnsi="Courier New" w:cs="Courier New"/>
+          <w:color w:val="CE9178"/>
+          <w:sz w:val="21"/>
+          <w:szCs w:val="21"/>
+          <w:lang w:eastAsia="pt-BR"/>
+        </w:rPr>
+        <w:t>'</w:t>
+      </w:r>
+      <w:r>
+        <w:rPr>
+          <w:rFonts w:ascii="Courier New" w:eastAsia="Times New Roman" w:hAnsi="Courier New" w:cs="Courier New"/>
+          <w:color w:val="DCDCDC"/>
+          <w:sz w:val="21"/>
+          <w:szCs w:val="21"/>
+          <w:lang w:eastAsia="pt-BR"/>
+        </w:rPr>
+        <w:t>)</w:t>
+      </w:r>
+    </w:p>
+    <w:p>
+      <w:pPr>
+        <w:shd w:val="clear" w:color="auto" w:fill="1E1E1E"/>
+        <w:spacing w:after="0" w:line="285" w:lineRule="atLeast"/>
+        <w:rPr>
+          <w:rFonts w:ascii="Courier New" w:eastAsia="Times New Roman" w:hAnsi="Courier New" w:cs="Courier New"/>
+          <w:color w:val="D4D4D4"/>
+          <w:sz w:val="21"/>
+          <w:szCs w:val="21"/>
+          <w:lang w:eastAsia="pt-BR"/>
+        </w:rPr>
+      </w:pPr>
+      <w:proofErr w:type="spellStart"/>
+      <w:r>
+        <w:rPr>
+          <w:rFonts w:ascii="Courier New" w:eastAsia="Times New Roman" w:hAnsi="Courier New" w:cs="Courier New"/>
+          <w:color w:val="D4D4D4"/>
+          <w:sz w:val="21"/>
+          <w:szCs w:val="21"/>
+          <w:lang w:eastAsia="pt-BR"/>
+        </w:rPr>
+        <w:t>proxima_turma</w:t>
+      </w:r>
+      <w:proofErr w:type="spellEnd"/>
+    </w:p>
+    <w:p>
+      <w:pPr>
+        <w:spacing w:before="240" w:line="360" w:lineRule="auto"/>
+        <w:jc w:val="center"/>
+        <w:rPr>
+          <w:rFonts w:ascii="Times New Roman" w:hAnsi="Times New Roman" w:cs="Times New Roman"/>
+          <w:sz w:val="24"/>
+          <w:szCs w:val="24"/>
+        </w:rPr>
+      </w:pPr>
+      <w:r>
+        <w:rPr>
+          <w:rFonts w:ascii="Times New Roman" w:hAnsi="Times New Roman" w:cs="Times New Roman"/>
+          <w:sz w:val="24"/>
+          <w:szCs w:val="24"/>
+        </w:rPr>
+        <w:drawing>
+          <wp:inline distT="0" distB="0" distL="0" distR="0" wp14:anchorId="191CF798" wp14:editId="1F0DD45C">
+            <wp:extent cx="1447800" cy="1348739"/>
+            <wp:effectExtent l="0" t="0" r="0" b="4445"/>
+            <wp:docPr id="137" name="Imagem 137"/>
+            <wp:cNvGraphicFramePr>
+              <a:graphicFrameLocks xmlns:a="http://schemas.openxmlformats.org/drawingml/2006/main" noChangeAspect="1"/>
+            </wp:cNvGraphicFramePr>
+            <a:graphic xmlns:a="http://schemas.openxmlformats.org/drawingml/2006/main">
+              <a:graphicData uri="http://schemas.openxmlformats.org/drawingml/2006/picture">
+                <pic:pic xmlns:pic="http://schemas.openxmlformats.org/drawingml/2006/picture">
+                  <pic:nvPicPr>
+                    <pic:cNvPr id="1" name=""/>
+                    <pic:cNvPicPr/>
+                  </pic:nvPicPr>
+                  <pic:blipFill>
+                    <a:blip r:embed="rId150"/>
+                    <a:stretch>
+                      <a:fillRect/>
+                    </a:stretch>
+                  </pic:blipFill>
+                  <pic:spPr>
+                    <a:xfrm>
+                      <a:off x="0" y="0"/>
+                      <a:ext cx="1454227" cy="1354726"/>
+                    </a:xfrm>
+                    <a:prstGeom prst="rect">
+                      <a:avLst/>
+                    </a:prstGeom>
+                  </pic:spPr>
+                </pic:pic>
+              </a:graphicData>
+            </a:graphic>
+          </wp:inline>
+        </w:drawing>
+      </w:r>
+    </w:p>
+    <w:p>
+      <w:pPr>
+        <w:pStyle w:val="PargrafodaLista"/>
+        <w:numPr>
+          <w:ilvl w:val="2"/>
+          <w:numId w:val="4"/>
+        </w:numPr>
+        <w:spacing w:before="240" w:line="360" w:lineRule="auto"/>
+        <w:jc w:val="both"/>
+        <w:rPr>
+          <w:rFonts w:ascii="Times New Roman" w:hAnsi="Times New Roman" w:cs="Times New Roman"/>
+          <w:sz w:val="24"/>
+          <w:szCs w:val="24"/>
+        </w:rPr>
+      </w:pPr>
+      <w:r>
+        <w:rPr>
+          <w:rFonts w:ascii="Times New Roman" w:hAnsi="Times New Roman" w:cs="Times New Roman"/>
+          <w:sz w:val="24"/>
+          <w:szCs w:val="24"/>
+        </w:rPr>
+        <w:t xml:space="preserve">Mesmo após essa atribuição não faz sentido passar esse </w:t>
+      </w:r>
+      <w:proofErr w:type="spellStart"/>
+      <w:r>
+        <w:rPr>
+          <w:rFonts w:ascii="Times New Roman" w:hAnsi="Times New Roman" w:cs="Times New Roman"/>
+          <w:sz w:val="24"/>
+          <w:szCs w:val="24"/>
+        </w:rPr>
+        <w:t>df</w:t>
+      </w:r>
+      <w:proofErr w:type="spellEnd"/>
+      <w:r>
+        <w:rPr>
+          <w:rFonts w:ascii="Times New Roman" w:hAnsi="Times New Roman" w:cs="Times New Roman"/>
+          <w:sz w:val="24"/>
+          <w:szCs w:val="24"/>
+        </w:rPr>
+        <w:t xml:space="preserve"> para a portaria, já que é muito mais fácil perguntar para os alunos o seu nome do que o id, dessa forma, fizemos um </w:t>
+      </w:r>
+      <w:proofErr w:type="spellStart"/>
+      <w:proofErr w:type="gramStart"/>
+      <w:r>
+        <w:rPr>
+          <w:rFonts w:ascii="Times New Roman" w:hAnsi="Times New Roman" w:cs="Times New Roman"/>
+          <w:sz w:val="24"/>
+          <w:szCs w:val="24"/>
+        </w:rPr>
+        <w:t>join</w:t>
+      </w:r>
+      <w:proofErr w:type="spellEnd"/>
+      <w:r>
+        <w:rPr>
+          <w:rFonts w:ascii="Times New Roman" w:hAnsi="Times New Roman" w:cs="Times New Roman"/>
+          <w:sz w:val="24"/>
+          <w:szCs w:val="24"/>
+        </w:rPr>
+        <w:t>(</w:t>
+      </w:r>
+      <w:proofErr w:type="gramEnd"/>
+      <w:r>
+        <w:rPr>
+          <w:rFonts w:ascii="Times New Roman" w:hAnsi="Times New Roman" w:cs="Times New Roman"/>
+          <w:sz w:val="24"/>
+          <w:szCs w:val="24"/>
+        </w:rPr>
+        <w:t xml:space="preserve">) com o </w:t>
+      </w:r>
+      <w:proofErr w:type="spellStart"/>
+      <w:r>
+        <w:rPr>
+          <w:rFonts w:ascii="Times New Roman" w:hAnsi="Times New Roman" w:cs="Times New Roman"/>
+          <w:sz w:val="24"/>
+          <w:szCs w:val="24"/>
+        </w:rPr>
+        <w:t>df</w:t>
+      </w:r>
+      <w:proofErr w:type="spellEnd"/>
+      <w:r>
+        <w:rPr>
+          <w:rFonts w:ascii="Times New Roman" w:hAnsi="Times New Roman" w:cs="Times New Roman"/>
+          <w:sz w:val="24"/>
+          <w:szCs w:val="24"/>
+        </w:rPr>
+        <w:t xml:space="preserve"> dos nomes, para que mostrasse apenas todos os dados, mas só dos alunos do curso selecionado:</w:t>
+      </w:r>
+    </w:p>
+    <w:p>
+      <w:pPr>
+        <w:shd w:val="clear" w:color="auto" w:fill="1E1E1E"/>
+        <w:spacing w:after="0" w:line="276" w:lineRule="auto"/>
+        <w:rPr>
+          <w:rFonts w:ascii="Courier New" w:eastAsia="Times New Roman" w:hAnsi="Courier New" w:cs="Courier New"/>
+          <w:color w:val="D4D4D4"/>
+          <w:sz w:val="21"/>
+          <w:szCs w:val="21"/>
+          <w:lang w:val="en-US" w:eastAsia="pt-BR"/>
+        </w:rPr>
+      </w:pPr>
+      <w:r>
+        <w:rPr>
+          <w:rFonts w:ascii="Courier New" w:eastAsia="Times New Roman" w:hAnsi="Courier New" w:cs="Courier New"/>
+          <w:color w:val="D4D4D4"/>
+          <w:sz w:val="21"/>
+          <w:szCs w:val="21"/>
+          <w:lang w:val="en-US" w:eastAsia="pt-BR"/>
+        </w:rPr>
+        <w:t>proxima_turma.set_index</w:t>
+      </w:r>
+      <w:r>
+        <w:rPr>
+          <w:rFonts w:ascii="Courier New" w:eastAsia="Times New Roman" w:hAnsi="Courier New" w:cs="Courier New"/>
+          <w:color w:val="DCDCDC"/>
+          <w:sz w:val="21"/>
+          <w:szCs w:val="21"/>
+          <w:lang w:val="en-US" w:eastAsia="pt-BR"/>
+        </w:rPr>
+        <w:t>(</w:t>
+      </w:r>
+      <w:r>
+        <w:rPr>
+          <w:rFonts w:ascii="Courier New" w:eastAsia="Times New Roman" w:hAnsi="Courier New" w:cs="Courier New"/>
+          <w:color w:val="CE9178"/>
+          <w:sz w:val="21"/>
+          <w:szCs w:val="21"/>
+          <w:lang w:val="en-US" w:eastAsia="pt-BR"/>
+        </w:rPr>
+        <w:t>'id_aluno'</w:t>
+      </w:r>
+      <w:proofErr w:type="gramStart"/>
+      <w:r>
+        <w:rPr>
+          <w:rFonts w:ascii="Courier New" w:eastAsia="Times New Roman" w:hAnsi="Courier New" w:cs="Courier New"/>
+          <w:color w:val="DCDCDC"/>
+          <w:sz w:val="21"/>
+          <w:szCs w:val="21"/>
+          <w:lang w:val="en-US" w:eastAsia="pt-BR"/>
+        </w:rPr>
+        <w:t>)</w:t>
+      </w:r>
+      <w:r>
+        <w:rPr>
+          <w:rFonts w:ascii="Courier New" w:eastAsia="Times New Roman" w:hAnsi="Courier New" w:cs="Courier New"/>
+          <w:color w:val="D4D4D4"/>
+          <w:sz w:val="21"/>
+          <w:szCs w:val="21"/>
+          <w:lang w:val="en-US" w:eastAsia="pt-BR"/>
+        </w:rPr>
+        <w:t>.join</w:t>
+      </w:r>
+      <w:proofErr w:type="gramEnd"/>
+      <w:r>
+        <w:rPr>
+          <w:rFonts w:ascii="Courier New" w:eastAsia="Times New Roman" w:hAnsi="Courier New" w:cs="Courier New"/>
+          <w:color w:val="DCDCDC"/>
+          <w:sz w:val="21"/>
+          <w:szCs w:val="21"/>
+          <w:lang w:val="en-US" w:eastAsia="pt-BR"/>
+        </w:rPr>
+        <w:t>(</w:t>
+      </w:r>
+      <w:r>
+        <w:rPr>
+          <w:rFonts w:ascii="Courier New" w:eastAsia="Times New Roman" w:hAnsi="Courier New" w:cs="Courier New"/>
+          <w:color w:val="D4D4D4"/>
+          <w:sz w:val="21"/>
+          <w:szCs w:val="21"/>
+          <w:lang w:val="en-US" w:eastAsia="pt-BR"/>
+        </w:rPr>
+        <w:t>nomes.set_index</w:t>
+      </w:r>
+      <w:r>
+        <w:rPr>
+          <w:rFonts w:ascii="Courier New" w:eastAsia="Times New Roman" w:hAnsi="Courier New" w:cs="Courier New"/>
+          <w:color w:val="DCDCDC"/>
+          <w:sz w:val="21"/>
+          <w:szCs w:val="21"/>
+          <w:lang w:val="en-US" w:eastAsia="pt-BR"/>
+        </w:rPr>
+        <w:t>(</w:t>
+      </w:r>
+      <w:r>
+        <w:rPr>
+          <w:rFonts w:ascii="Courier New" w:eastAsia="Times New Roman" w:hAnsi="Courier New" w:cs="Courier New"/>
+          <w:color w:val="CE9178"/>
+          <w:sz w:val="21"/>
+          <w:szCs w:val="21"/>
+          <w:lang w:val="en-US" w:eastAsia="pt-BR"/>
+        </w:rPr>
+        <w:t>'id_aluno'</w:t>
+      </w:r>
+      <w:r>
+        <w:rPr>
+          <w:rFonts w:ascii="Courier New" w:eastAsia="Times New Roman" w:hAnsi="Courier New" w:cs="Courier New"/>
+          <w:color w:val="DCDCDC"/>
+          <w:sz w:val="21"/>
+          <w:szCs w:val="21"/>
+          <w:lang w:val="en-US" w:eastAsia="pt-BR"/>
+        </w:rPr>
+        <w:t>))</w:t>
+      </w:r>
+    </w:p>
+    <w:p>
+      <w:pPr>
+        <w:spacing w:before="240" w:line="360" w:lineRule="auto"/>
+        <w:jc w:val="center"/>
+        <w:rPr>
+          <w:rFonts w:ascii="Times New Roman" w:hAnsi="Times New Roman" w:cs="Times New Roman"/>
+          <w:sz w:val="24"/>
+          <w:szCs w:val="24"/>
+          <w:lang w:val="en-US"/>
+        </w:rPr>
+      </w:pPr>
+      <w:r>
+        <w:rPr>
+          <w:rFonts w:ascii="Times New Roman" w:hAnsi="Times New Roman" w:cs="Times New Roman"/>
+          <w:sz w:val="24"/>
+          <w:szCs w:val="24"/>
+          <w:lang w:val="en-US"/>
+        </w:rPr>
+        <w:drawing>
+          <wp:inline distT="0" distB="0" distL="0" distR="0" wp14:anchorId="2C8B4A3E" wp14:editId="7C1351B1">
+            <wp:extent cx="3819525" cy="1187538"/>
+            <wp:effectExtent l="0" t="0" r="0" b="0"/>
+            <wp:docPr id="139" name="Imagem 139"/>
+            <wp:cNvGraphicFramePr>
+              <a:graphicFrameLocks xmlns:a="http://schemas.openxmlformats.org/drawingml/2006/main" noChangeAspect="1"/>
+            </wp:cNvGraphicFramePr>
+            <a:graphic xmlns:a="http://schemas.openxmlformats.org/drawingml/2006/main">
+              <a:graphicData uri="http://schemas.openxmlformats.org/drawingml/2006/picture">
+                <pic:pic xmlns:pic="http://schemas.openxmlformats.org/drawingml/2006/picture">
+                  <pic:nvPicPr>
+                    <pic:cNvPr id="1" name=""/>
+                    <pic:cNvPicPr/>
+                  </pic:nvPicPr>
+                  <pic:blipFill>
+                    <a:blip r:embed="rId151"/>
+                    <a:stretch>
+                      <a:fillRect/>
+                    </a:stretch>
+                  </pic:blipFill>
+                  <pic:spPr>
+                    <a:xfrm>
+                      <a:off x="0" y="0"/>
+                      <a:ext cx="3829757" cy="1190719"/>
+                    </a:xfrm>
+                    <a:prstGeom prst="rect">
+                      <a:avLst/>
+                    </a:prstGeom>
+                  </pic:spPr>
+                </pic:pic>
+              </a:graphicData>
+            </a:graphic>
+          </wp:inline>
+        </w:drawing>
+      </w:r>
+    </w:p>
+    <w:p>
+      <w:pPr>
+        <w:pStyle w:val="PargrafodaLista"/>
+        <w:numPr>
+          <w:ilvl w:val="3"/>
+          <w:numId w:val="4"/>
+        </w:numPr>
+        <w:spacing w:before="240" w:line="360" w:lineRule="auto"/>
+        <w:jc w:val="both"/>
+        <w:rPr>
+          <w:rFonts w:ascii="Times New Roman" w:hAnsi="Times New Roman" w:cs="Times New Roman"/>
+          <w:sz w:val="24"/>
+          <w:szCs w:val="24"/>
+        </w:rPr>
+      </w:pPr>
+      <w:r>
+        <w:rPr>
+          <w:rFonts w:ascii="Times New Roman" w:hAnsi="Times New Roman" w:cs="Times New Roman"/>
+          <w:sz w:val="24"/>
+          <w:szCs w:val="24"/>
+        </w:rPr>
+        <w:t xml:space="preserve"> O </w:t>
+      </w:r>
+      <w:proofErr w:type="spellStart"/>
+      <w:r>
+        <w:rPr>
+          <w:rFonts w:ascii="Times New Roman" w:hAnsi="Times New Roman" w:cs="Times New Roman"/>
+          <w:sz w:val="24"/>
+          <w:szCs w:val="24"/>
+        </w:rPr>
+        <w:t>join</w:t>
+      </w:r>
+      <w:proofErr w:type="spellEnd"/>
+      <w:r>
+        <w:rPr>
+          <w:rFonts w:ascii="Times New Roman" w:hAnsi="Times New Roman" w:cs="Times New Roman"/>
+          <w:sz w:val="24"/>
+          <w:szCs w:val="24"/>
+        </w:rPr>
+        <w:t xml:space="preserve"> foi feito usando a</w:t>
+      </w:r>
+      <w:r>
+        <w:rPr>
+          <w:rFonts w:ascii="Times New Roman" w:hAnsi="Times New Roman" w:cs="Times New Roman"/>
+          <w:sz w:val="24"/>
+          <w:szCs w:val="24"/>
+        </w:rPr>
+        <w:t xml:space="preserve"> coluna que ambos os </w:t>
+      </w:r>
+      <w:proofErr w:type="spellStart"/>
+      <w:r>
+        <w:rPr>
+          <w:rFonts w:ascii="Times New Roman" w:hAnsi="Times New Roman" w:cs="Times New Roman"/>
+          <w:sz w:val="24"/>
+          <w:szCs w:val="24"/>
+        </w:rPr>
+        <w:t>df</w:t>
+      </w:r>
+      <w:proofErr w:type="spellEnd"/>
+      <w:r>
+        <w:rPr>
+          <w:rFonts w:ascii="Times New Roman" w:hAnsi="Times New Roman" w:cs="Times New Roman"/>
+          <w:sz w:val="24"/>
+          <w:szCs w:val="24"/>
+        </w:rPr>
+        <w:t xml:space="preserve"> possuíam em comum, uma vez que é só assim que é possível fazer o </w:t>
+      </w:r>
+      <w:proofErr w:type="spellStart"/>
+      <w:proofErr w:type="gramStart"/>
+      <w:r>
+        <w:rPr>
+          <w:rFonts w:ascii="Times New Roman" w:hAnsi="Times New Roman" w:cs="Times New Roman"/>
+          <w:sz w:val="24"/>
+          <w:szCs w:val="24"/>
+        </w:rPr>
+        <w:t>join</w:t>
+      </w:r>
+      <w:proofErr w:type="spellEnd"/>
+      <w:r>
+        <w:rPr>
+          <w:rFonts w:ascii="Times New Roman" w:hAnsi="Times New Roman" w:cs="Times New Roman"/>
+          <w:sz w:val="24"/>
+          <w:szCs w:val="24"/>
+        </w:rPr>
+        <w:t>(</w:t>
+      </w:r>
+      <w:proofErr w:type="gramEnd"/>
+      <w:r>
+        <w:rPr>
+          <w:rFonts w:ascii="Times New Roman" w:hAnsi="Times New Roman" w:cs="Times New Roman"/>
+          <w:sz w:val="24"/>
+          <w:szCs w:val="24"/>
+        </w:rPr>
+        <w:t>)</w:t>
+      </w:r>
+      <w:r>
+        <w:rPr>
+          <w:rFonts w:ascii="Times New Roman" w:hAnsi="Times New Roman" w:cs="Times New Roman"/>
+          <w:sz w:val="24"/>
+          <w:szCs w:val="24"/>
+        </w:rPr>
+        <w:t xml:space="preserve">, </w:t>
+      </w:r>
+      <w:proofErr w:type="spellStart"/>
+      <w:r>
+        <w:rPr>
+          <w:rFonts w:ascii="Times New Roman" w:hAnsi="Times New Roman" w:cs="Times New Roman"/>
+          <w:sz w:val="24"/>
+          <w:szCs w:val="24"/>
+        </w:rPr>
+        <w:t>setando</w:t>
+      </w:r>
+      <w:proofErr w:type="spellEnd"/>
+      <w:r>
+        <w:rPr>
+          <w:rFonts w:ascii="Times New Roman" w:hAnsi="Times New Roman" w:cs="Times New Roman"/>
+          <w:sz w:val="24"/>
+          <w:szCs w:val="24"/>
+        </w:rPr>
+        <w:t xml:space="preserve"> como index o id dos alunos</w:t>
+      </w:r>
+      <w:r>
+        <w:rPr>
+          <w:rFonts w:ascii="Times New Roman" w:hAnsi="Times New Roman" w:cs="Times New Roman"/>
+          <w:sz w:val="24"/>
+          <w:szCs w:val="24"/>
+        </w:rPr>
+        <w:t>.</w:t>
+      </w:r>
+    </w:p>
+    <w:p>
+      <w:pPr>
+        <w:pStyle w:val="PargrafodaLista"/>
+        <w:numPr>
+          <w:ilvl w:val="2"/>
+          <w:numId w:val="4"/>
+        </w:numPr>
+        <w:spacing w:before="240" w:line="360" w:lineRule="auto"/>
+        <w:jc w:val="both"/>
+        <w:rPr>
+          <w:rFonts w:ascii="Times New Roman" w:hAnsi="Times New Roman" w:cs="Times New Roman"/>
+          <w:sz w:val="24"/>
+          <w:szCs w:val="24"/>
+        </w:rPr>
+      </w:pPr>
+      <w:r>
+        <w:rPr>
+          <w:rFonts w:ascii="Times New Roman" w:hAnsi="Times New Roman" w:cs="Times New Roman"/>
+          <w:sz w:val="24"/>
+          <w:szCs w:val="24"/>
+        </w:rPr>
+        <w:t>Contudo, não faz sentido passar todas essas informações para a portaria, já que o que interessa para eles é o nome do aluno e do curso.</w:t>
+      </w:r>
+      <w:r>
+        <w:rPr>
+          <w:rFonts w:ascii="Times New Roman" w:hAnsi="Times New Roman" w:cs="Times New Roman"/>
+          <w:sz w:val="24"/>
+          <w:szCs w:val="24"/>
+        </w:rPr>
+        <w:t xml:space="preserve"> Desse modo podemos passar a seleção da coluna no final da linha de código:</w:t>
+      </w:r>
+    </w:p>
+    <w:p>
+      <w:pPr>
+        <w:shd w:val="clear" w:color="auto" w:fill="1E1E1E"/>
+        <w:spacing w:after="0" w:line="360" w:lineRule="auto"/>
+        <w:rPr>
+          <w:rFonts w:ascii="Courier New" w:eastAsia="Times New Roman" w:hAnsi="Courier New" w:cs="Courier New"/>
+          <w:color w:val="D4D4D4"/>
+          <w:sz w:val="21"/>
+          <w:szCs w:val="21"/>
+          <w:lang w:eastAsia="pt-BR"/>
+        </w:rPr>
+      </w:pPr>
+      <w:r>
+        <w:rPr>
+          <w:rFonts w:ascii="Courier New" w:eastAsia="Times New Roman" w:hAnsi="Courier New" w:cs="Courier New"/>
+          <w:color w:val="D4D4D4"/>
+          <w:sz w:val="21"/>
+          <w:szCs w:val="21"/>
+          <w:lang w:eastAsia="pt-BR"/>
+        </w:rPr>
+        <w:lastRenderedPageBreak/>
+        <w:t>proxima_turma.set_index</w:t>
+      </w:r>
+      <w:r>
+        <w:rPr>
+          <w:rFonts w:ascii="Courier New" w:eastAsia="Times New Roman" w:hAnsi="Courier New" w:cs="Courier New"/>
+          <w:color w:val="DCDCDC"/>
+          <w:sz w:val="21"/>
+          <w:szCs w:val="21"/>
+          <w:lang w:eastAsia="pt-BR"/>
+        </w:rPr>
+        <w:t>(</w:t>
+      </w:r>
+      <w:r>
+        <w:rPr>
+          <w:rFonts w:ascii="Courier New" w:eastAsia="Times New Roman" w:hAnsi="Courier New" w:cs="Courier New"/>
+          <w:color w:val="CE9178"/>
+          <w:sz w:val="21"/>
+          <w:szCs w:val="21"/>
+          <w:lang w:eastAsia="pt-BR"/>
+        </w:rPr>
+        <w:t>'id_aluno'</w:t>
+      </w:r>
+      <w:proofErr w:type="gramStart"/>
+      <w:r>
+        <w:rPr>
+          <w:rFonts w:ascii="Courier New" w:eastAsia="Times New Roman" w:hAnsi="Courier New" w:cs="Courier New"/>
+          <w:color w:val="DCDCDC"/>
+          <w:sz w:val="21"/>
+          <w:szCs w:val="21"/>
+          <w:lang w:eastAsia="pt-BR"/>
+        </w:rPr>
+        <w:t>)</w:t>
+      </w:r>
+      <w:r>
+        <w:rPr>
+          <w:rFonts w:ascii="Courier New" w:eastAsia="Times New Roman" w:hAnsi="Courier New" w:cs="Courier New"/>
+          <w:color w:val="D4D4D4"/>
+          <w:sz w:val="21"/>
+          <w:szCs w:val="21"/>
+          <w:lang w:eastAsia="pt-BR"/>
+        </w:rPr>
+        <w:t>.join</w:t>
+      </w:r>
+      <w:proofErr w:type="gramEnd"/>
+      <w:r>
+        <w:rPr>
+          <w:rFonts w:ascii="Courier New" w:eastAsia="Times New Roman" w:hAnsi="Courier New" w:cs="Courier New"/>
+          <w:color w:val="DCDCDC"/>
+          <w:sz w:val="21"/>
+          <w:szCs w:val="21"/>
+          <w:lang w:eastAsia="pt-BR"/>
+        </w:rPr>
+        <w:t>(</w:t>
+      </w:r>
+      <w:r>
+        <w:rPr>
+          <w:rFonts w:ascii="Courier New" w:eastAsia="Times New Roman" w:hAnsi="Courier New" w:cs="Courier New"/>
+          <w:color w:val="D4D4D4"/>
+          <w:sz w:val="21"/>
+          <w:szCs w:val="21"/>
+          <w:lang w:eastAsia="pt-BR"/>
+        </w:rPr>
+        <w:t>nomes.set_index</w:t>
+      </w:r>
+      <w:r>
+        <w:rPr>
+          <w:rFonts w:ascii="Courier New" w:eastAsia="Times New Roman" w:hAnsi="Courier New" w:cs="Courier New"/>
+          <w:color w:val="DCDCDC"/>
+          <w:sz w:val="21"/>
+          <w:szCs w:val="21"/>
+          <w:lang w:eastAsia="pt-BR"/>
+        </w:rPr>
+        <w:t>(</w:t>
+      </w:r>
+      <w:r>
+        <w:rPr>
+          <w:rFonts w:ascii="Courier New" w:eastAsia="Times New Roman" w:hAnsi="Courier New" w:cs="Courier New"/>
+          <w:color w:val="CE9178"/>
+          <w:sz w:val="21"/>
+          <w:szCs w:val="21"/>
+          <w:lang w:eastAsia="pt-BR"/>
+        </w:rPr>
+        <w:t>'id_aluno'</w:t>
+      </w:r>
+      <w:r>
+        <w:rPr>
+          <w:rFonts w:ascii="Courier New" w:eastAsia="Times New Roman" w:hAnsi="Courier New" w:cs="Courier New"/>
+          <w:color w:val="DCDCDC"/>
+          <w:sz w:val="21"/>
+          <w:szCs w:val="21"/>
+          <w:lang w:eastAsia="pt-BR"/>
+        </w:rPr>
+        <w:t>))[</w:t>
+      </w:r>
+      <w:r>
+        <w:rPr>
+          <w:rFonts w:ascii="Courier New" w:eastAsia="Times New Roman" w:hAnsi="Courier New" w:cs="Courier New"/>
+          <w:color w:val="CE9178"/>
+          <w:sz w:val="21"/>
+          <w:szCs w:val="21"/>
+          <w:lang w:eastAsia="pt-BR"/>
+        </w:rPr>
+        <w:t>'nome'</w:t>
+      </w:r>
+      <w:r>
+        <w:rPr>
+          <w:rFonts w:ascii="Courier New" w:eastAsia="Times New Roman" w:hAnsi="Courier New" w:cs="Courier New"/>
+          <w:color w:val="DCDCDC"/>
+          <w:sz w:val="21"/>
+          <w:szCs w:val="21"/>
+          <w:lang w:eastAsia="pt-BR"/>
+        </w:rPr>
+        <w:t>]</w:t>
+      </w:r>
+    </w:p>
+    <w:p>
+      <w:pPr>
+        <w:spacing w:before="240" w:line="360" w:lineRule="auto"/>
+        <w:jc w:val="center"/>
+        <w:rPr>
+          <w:rFonts w:ascii="Times New Roman" w:hAnsi="Times New Roman" w:cs="Times New Roman"/>
+          <w:sz w:val="24"/>
+          <w:szCs w:val="24"/>
+        </w:rPr>
+      </w:pPr>
+      <w:r>
+        <w:rPr>
+          <w:rFonts w:ascii="Times New Roman" w:hAnsi="Times New Roman" w:cs="Times New Roman"/>
+          <w:sz w:val="24"/>
+          <w:szCs w:val="24"/>
+        </w:rPr>
+        <w:drawing>
+          <wp:inline distT="0" distB="0" distL="0" distR="0" wp14:anchorId="7C9CD14B" wp14:editId="4FC4007D">
+            <wp:extent cx="1911141" cy="1457325"/>
+            <wp:effectExtent l="0" t="0" r="0" b="0"/>
+            <wp:docPr id="141" name="Imagem 141"/>
+            <wp:cNvGraphicFramePr>
+              <a:graphicFrameLocks xmlns:a="http://schemas.openxmlformats.org/drawingml/2006/main" noChangeAspect="1"/>
+            </wp:cNvGraphicFramePr>
+            <a:graphic xmlns:a="http://schemas.openxmlformats.org/drawingml/2006/main">
+              <a:graphicData uri="http://schemas.openxmlformats.org/drawingml/2006/picture">
+                <pic:pic xmlns:pic="http://schemas.openxmlformats.org/drawingml/2006/picture">
+                  <pic:nvPicPr>
+                    <pic:cNvPr id="1" name=""/>
+                    <pic:cNvPicPr/>
+                  </pic:nvPicPr>
+                  <pic:blipFill>
+                    <a:blip r:embed="rId152"/>
+                    <a:stretch>
+                      <a:fillRect/>
+                    </a:stretch>
+                  </pic:blipFill>
+                  <pic:spPr>
+                    <a:xfrm>
+                      <a:off x="0" y="0"/>
+                      <a:ext cx="1916918" cy="1461730"/>
+                    </a:xfrm>
+                    <a:prstGeom prst="rect">
+                      <a:avLst/>
+                    </a:prstGeom>
+                  </pic:spPr>
+                </pic:pic>
+              </a:graphicData>
+            </a:graphic>
+          </wp:inline>
+        </w:drawing>
+      </w:r>
+    </w:p>
+    <w:p>
+      <w:pPr>
+        <w:pStyle w:val="PargrafodaLista"/>
+        <w:numPr>
+          <w:ilvl w:val="3"/>
+          <w:numId w:val="4"/>
+        </w:numPr>
+        <w:spacing w:before="240" w:line="360" w:lineRule="auto"/>
+        <w:jc w:val="both"/>
+        <w:rPr>
+          <w:rFonts w:ascii="Times New Roman" w:hAnsi="Times New Roman" w:cs="Times New Roman"/>
+          <w:sz w:val="24"/>
+          <w:szCs w:val="24"/>
+        </w:rPr>
+      </w:pPr>
+      <w:r>
+        <w:rPr>
+          <w:rFonts w:ascii="Times New Roman" w:hAnsi="Times New Roman" w:cs="Times New Roman"/>
+          <w:sz w:val="24"/>
+          <w:szCs w:val="24"/>
+        </w:rPr>
+        <w:t xml:space="preserve"> Como ficou feio passamos para </w:t>
+      </w:r>
+      <w:proofErr w:type="spellStart"/>
+      <w:r>
+        <w:rPr>
+          <w:rFonts w:ascii="Times New Roman" w:hAnsi="Times New Roman" w:cs="Times New Roman"/>
+          <w:sz w:val="24"/>
+          <w:szCs w:val="24"/>
+        </w:rPr>
+        <w:t>to_</w:t>
+      </w:r>
+      <w:proofErr w:type="gramStart"/>
+      <w:r>
+        <w:rPr>
+          <w:rFonts w:ascii="Times New Roman" w:hAnsi="Times New Roman" w:cs="Times New Roman"/>
+          <w:sz w:val="24"/>
+          <w:szCs w:val="24"/>
+        </w:rPr>
+        <w:t>frame</w:t>
+      </w:r>
+      <w:proofErr w:type="spellEnd"/>
+      <w:r>
+        <w:rPr>
+          <w:rFonts w:ascii="Times New Roman" w:hAnsi="Times New Roman" w:cs="Times New Roman"/>
+          <w:sz w:val="24"/>
+          <w:szCs w:val="24"/>
+        </w:rPr>
+        <w:t>(</w:t>
+      </w:r>
+      <w:proofErr w:type="gramEnd"/>
+      <w:r>
+        <w:rPr>
+          <w:rFonts w:ascii="Times New Roman" w:hAnsi="Times New Roman" w:cs="Times New Roman"/>
+          <w:sz w:val="24"/>
+          <w:szCs w:val="24"/>
+        </w:rPr>
+        <w:t>):</w:t>
+      </w:r>
+    </w:p>
+    <w:p>
+      <w:pPr>
+        <w:shd w:val="clear" w:color="auto" w:fill="1E1E1E"/>
+        <w:spacing w:after="0" w:line="276" w:lineRule="auto"/>
+        <w:rPr>
+          <w:rFonts w:ascii="Courier New" w:eastAsia="Times New Roman" w:hAnsi="Courier New" w:cs="Courier New"/>
+          <w:color w:val="DCDCDC"/>
+          <w:sz w:val="21"/>
+          <w:szCs w:val="21"/>
+          <w:lang w:eastAsia="pt-BR"/>
+        </w:rPr>
+      </w:pPr>
+      <w:proofErr w:type="spellStart"/>
+      <w:r>
+        <w:rPr>
+          <w:rFonts w:ascii="Courier New" w:eastAsia="Times New Roman" w:hAnsi="Courier New" w:cs="Courier New"/>
+          <w:color w:val="D4D4D4"/>
+          <w:sz w:val="21"/>
+          <w:szCs w:val="21"/>
+          <w:lang w:eastAsia="pt-BR"/>
+        </w:rPr>
+        <w:t>proxima_</w:t>
+      </w:r>
+      <w:proofErr w:type="gramStart"/>
+      <w:r>
+        <w:rPr>
+          <w:rFonts w:ascii="Courier New" w:eastAsia="Times New Roman" w:hAnsi="Courier New" w:cs="Courier New"/>
+          <w:color w:val="D4D4D4"/>
+          <w:sz w:val="21"/>
+          <w:szCs w:val="21"/>
+          <w:lang w:eastAsia="pt-BR"/>
+        </w:rPr>
+        <w:t>turma</w:t>
+      </w:r>
+      <w:proofErr w:type="spellEnd"/>
+      <w:r>
+        <w:rPr>
+          <w:rFonts w:ascii="Courier New" w:eastAsia="Times New Roman" w:hAnsi="Courier New" w:cs="Courier New"/>
+          <w:color w:val="D4D4D4"/>
+          <w:sz w:val="21"/>
+          <w:szCs w:val="21"/>
+          <w:lang w:eastAsia="pt-BR"/>
+        </w:rPr>
+        <w:t xml:space="preserve">  </w:t>
+      </w:r>
+      <w:r>
+        <w:rPr>
+          <w:rFonts w:ascii="Courier New" w:eastAsia="Times New Roman" w:hAnsi="Courier New" w:cs="Courier New"/>
+          <w:color w:val="D4D4D4"/>
+          <w:sz w:val="21"/>
+          <w:szCs w:val="21"/>
+          <w:lang w:eastAsia="pt-BR"/>
+        </w:rPr>
+        <w:t>=</w:t>
+      </w:r>
+      <w:proofErr w:type="gramEnd"/>
+      <w:r>
+        <w:rPr>
+          <w:rFonts w:ascii="Courier New" w:eastAsia="Times New Roman" w:hAnsi="Courier New" w:cs="Courier New"/>
+          <w:color w:val="D4D4D4"/>
+          <w:sz w:val="21"/>
+          <w:szCs w:val="21"/>
+          <w:lang w:eastAsia="pt-BR"/>
+        </w:rPr>
+        <w:t xml:space="preserve"> </w:t>
+      </w:r>
+      <w:r>
+        <w:rPr>
+          <w:rFonts w:ascii="Courier New" w:eastAsia="Times New Roman" w:hAnsi="Courier New" w:cs="Courier New"/>
+          <w:color w:val="D4D4D4"/>
+          <w:sz w:val="21"/>
+          <w:szCs w:val="21"/>
+          <w:lang w:eastAsia="pt-BR"/>
+        </w:rPr>
+        <w:t>proxima_turma.set_index</w:t>
+      </w:r>
+      <w:r>
+        <w:rPr>
+          <w:rFonts w:ascii="Courier New" w:eastAsia="Times New Roman" w:hAnsi="Courier New" w:cs="Courier New"/>
+          <w:color w:val="DCDCDC"/>
+          <w:sz w:val="21"/>
+          <w:szCs w:val="21"/>
+          <w:lang w:eastAsia="pt-BR"/>
+        </w:rPr>
+        <w:t>(</w:t>
+      </w:r>
+      <w:r>
+        <w:rPr>
+          <w:rFonts w:ascii="Courier New" w:eastAsia="Times New Roman" w:hAnsi="Courier New" w:cs="Courier New"/>
+          <w:color w:val="CE9178"/>
+          <w:sz w:val="21"/>
+          <w:szCs w:val="21"/>
+          <w:lang w:eastAsia="pt-BR"/>
+        </w:rPr>
+        <w:t>'id_aluno'</w:t>
+      </w:r>
+      <w:r>
+        <w:rPr>
+          <w:rFonts w:ascii="Courier New" w:eastAsia="Times New Roman" w:hAnsi="Courier New" w:cs="Courier New"/>
+          <w:color w:val="DCDCDC"/>
+          <w:sz w:val="21"/>
+          <w:szCs w:val="21"/>
+          <w:lang w:eastAsia="pt-BR"/>
+        </w:rPr>
+        <w:t>)</w:t>
+      </w:r>
+      <w:r>
+        <w:rPr>
+          <w:rFonts w:ascii="Courier New" w:eastAsia="Times New Roman" w:hAnsi="Courier New" w:cs="Courier New"/>
+          <w:color w:val="D4D4D4"/>
+          <w:sz w:val="21"/>
+          <w:szCs w:val="21"/>
+          <w:lang w:eastAsia="pt-BR"/>
+        </w:rPr>
+        <w:t>.join</w:t>
+      </w:r>
+      <w:r>
+        <w:rPr>
+          <w:rFonts w:ascii="Courier New" w:eastAsia="Times New Roman" w:hAnsi="Courier New" w:cs="Courier New"/>
+          <w:color w:val="DCDCDC"/>
+          <w:sz w:val="21"/>
+          <w:szCs w:val="21"/>
+          <w:lang w:eastAsia="pt-BR"/>
+        </w:rPr>
+        <w:t>(</w:t>
+      </w:r>
+      <w:r>
+        <w:rPr>
+          <w:rFonts w:ascii="Courier New" w:eastAsia="Times New Roman" w:hAnsi="Courier New" w:cs="Courier New"/>
+          <w:color w:val="D4D4D4"/>
+          <w:sz w:val="21"/>
+          <w:szCs w:val="21"/>
+          <w:lang w:eastAsia="pt-BR"/>
+        </w:rPr>
+        <w:t>nomes.set_index</w:t>
+      </w:r>
+      <w:r>
+        <w:rPr>
+          <w:rFonts w:ascii="Courier New" w:eastAsia="Times New Roman" w:hAnsi="Courier New" w:cs="Courier New"/>
+          <w:color w:val="DCDCDC"/>
+          <w:sz w:val="21"/>
+          <w:szCs w:val="21"/>
+          <w:lang w:eastAsia="pt-BR"/>
+        </w:rPr>
+        <w:t>(</w:t>
+      </w:r>
+      <w:r>
+        <w:rPr>
+          <w:rFonts w:ascii="Courier New" w:eastAsia="Times New Roman" w:hAnsi="Courier New" w:cs="Courier New"/>
+          <w:color w:val="CE9178"/>
+          <w:sz w:val="21"/>
+          <w:szCs w:val="21"/>
+          <w:lang w:eastAsia="pt-BR"/>
+        </w:rPr>
+        <w:t>'id_aluno'</w:t>
+      </w:r>
+      <w:r>
+        <w:rPr>
+          <w:rFonts w:ascii="Courier New" w:eastAsia="Times New Roman" w:hAnsi="Courier New" w:cs="Courier New"/>
+          <w:color w:val="DCDCDC"/>
+          <w:sz w:val="21"/>
+          <w:szCs w:val="21"/>
+          <w:lang w:eastAsia="pt-BR"/>
+        </w:rPr>
+        <w:t>))[</w:t>
+      </w:r>
+      <w:r>
+        <w:rPr>
+          <w:rFonts w:ascii="Courier New" w:eastAsia="Times New Roman" w:hAnsi="Courier New" w:cs="Courier New"/>
+          <w:color w:val="CE9178"/>
+          <w:sz w:val="21"/>
+          <w:szCs w:val="21"/>
+          <w:lang w:eastAsia="pt-BR"/>
+        </w:rPr>
+        <w:t>'nome'</w:t>
+      </w:r>
+      <w:r>
+        <w:rPr>
+          <w:rFonts w:ascii="Courier New" w:eastAsia="Times New Roman" w:hAnsi="Courier New" w:cs="Courier New"/>
+          <w:color w:val="DCDCDC"/>
+          <w:sz w:val="21"/>
+          <w:szCs w:val="21"/>
+          <w:lang w:eastAsia="pt-BR"/>
+        </w:rPr>
+        <w:t>]</w:t>
+      </w:r>
+      <w:r>
+        <w:rPr>
+          <w:rFonts w:ascii="Courier New" w:eastAsia="Times New Roman" w:hAnsi="Courier New" w:cs="Courier New"/>
+          <w:color w:val="D4D4D4"/>
+          <w:sz w:val="21"/>
+          <w:szCs w:val="21"/>
+          <w:lang w:eastAsia="pt-BR"/>
+        </w:rPr>
+        <w:t>.to_frame</w:t>
+      </w:r>
+      <w:r>
+        <w:rPr>
+          <w:rFonts w:ascii="Courier New" w:eastAsia="Times New Roman" w:hAnsi="Courier New" w:cs="Courier New"/>
+          <w:color w:val="DCDCDC"/>
+          <w:sz w:val="21"/>
+          <w:szCs w:val="21"/>
+          <w:lang w:eastAsia="pt-BR"/>
+        </w:rPr>
+        <w:t>()</w:t>
+      </w:r>
+    </w:p>
+    <w:p>
+      <w:pPr>
+        <w:shd w:val="clear" w:color="auto" w:fill="1E1E1E"/>
+        <w:spacing w:after="0" w:line="276" w:lineRule="auto"/>
+        <w:rPr>
+          <w:rFonts w:ascii="Courier New" w:eastAsia="Times New Roman" w:hAnsi="Courier New" w:cs="Courier New"/>
+          <w:color w:val="D4D4D4"/>
+          <w:sz w:val="21"/>
+          <w:szCs w:val="21"/>
+          <w:lang w:val="en-US" w:eastAsia="pt-BR"/>
+        </w:rPr>
+      </w:pPr>
+    </w:p>
+    <w:p>
+      <w:pPr>
+        <w:shd w:val="clear" w:color="auto" w:fill="1E1E1E"/>
+        <w:spacing w:after="0" w:line="276" w:lineRule="auto"/>
+        <w:rPr>
+          <w:rFonts w:ascii="Courier New" w:eastAsia="Times New Roman" w:hAnsi="Courier New" w:cs="Courier New"/>
+          <w:color w:val="D4D4D4"/>
+          <w:sz w:val="21"/>
+          <w:szCs w:val="21"/>
+          <w:lang w:eastAsia="pt-BR"/>
+        </w:rPr>
+      </w:pPr>
+      <w:proofErr w:type="spellStart"/>
+      <w:r>
+        <w:rPr>
+          <w:rFonts w:ascii="Courier New" w:eastAsia="Times New Roman" w:hAnsi="Courier New" w:cs="Courier New"/>
+          <w:color w:val="D4D4D4"/>
+          <w:sz w:val="21"/>
+          <w:szCs w:val="21"/>
+          <w:lang w:val="en-US" w:eastAsia="pt-BR"/>
+        </w:rPr>
+        <w:t>proxima_turma</w:t>
+      </w:r>
+      <w:proofErr w:type="spellEnd"/>
+    </w:p>
+    <w:p>
+      <w:pPr>
+        <w:spacing w:before="240" w:line="360" w:lineRule="auto"/>
+        <w:jc w:val="center"/>
+        <w:rPr>
+          <w:rFonts w:ascii="Times New Roman" w:hAnsi="Times New Roman" w:cs="Times New Roman"/>
+          <w:sz w:val="24"/>
+          <w:szCs w:val="24"/>
+          <w:lang w:val="en-US"/>
+        </w:rPr>
+      </w:pPr>
+      <w:r>
+        <w:rPr>
+          <w:noProof/>
+        </w:rPr>
+        <w:drawing>
+          <wp:inline distT="0" distB="0" distL="0" distR="0" wp14:anchorId="17281D4E" wp14:editId="2291A973">
+            <wp:extent cx="1145642" cy="1513635"/>
+            <wp:effectExtent l="0" t="0" r="0" b="0"/>
+            <wp:docPr id="142" name="Imagem 142"/>
+            <wp:cNvGraphicFramePr>
+              <a:graphicFrameLocks xmlns:a="http://schemas.openxmlformats.org/drawingml/2006/main" noChangeAspect="1"/>
+            </wp:cNvGraphicFramePr>
+            <a:graphic xmlns:a="http://schemas.openxmlformats.org/drawingml/2006/main">
+              <a:graphicData uri="http://schemas.openxmlformats.org/drawingml/2006/picture">
+                <pic:pic xmlns:pic="http://schemas.openxmlformats.org/drawingml/2006/picture">
+                  <pic:nvPicPr>
+                    <pic:cNvPr id="1" name=""/>
+                    <pic:cNvPicPr/>
+                  </pic:nvPicPr>
+                  <pic:blipFill>
+                    <a:blip r:embed="rId153"/>
+                    <a:stretch>
+                      <a:fillRect/>
+                    </a:stretch>
+                  </pic:blipFill>
+                  <pic:spPr>
+                    <a:xfrm>
+                      <a:off x="0" y="0"/>
+                      <a:ext cx="1150724" cy="1520350"/>
+                    </a:xfrm>
+                    <a:prstGeom prst="rect">
+                      <a:avLst/>
+                    </a:prstGeom>
+                  </pic:spPr>
+                </pic:pic>
+              </a:graphicData>
+            </a:graphic>
+          </wp:inline>
+        </w:drawing>
+      </w:r>
+    </w:p>
+    <w:p>
+      <w:pPr>
+        <w:pStyle w:val="PargrafodaLista"/>
+        <w:numPr>
+          <w:ilvl w:val="2"/>
+          <w:numId w:val="4"/>
+        </w:numPr>
+        <w:spacing w:before="240" w:line="360" w:lineRule="auto"/>
+        <w:jc w:val="both"/>
+        <w:rPr>
+          <w:rFonts w:ascii="Times New Roman" w:hAnsi="Times New Roman" w:cs="Times New Roman"/>
+          <w:sz w:val="24"/>
+          <w:szCs w:val="24"/>
+        </w:rPr>
+      </w:pPr>
+      <w:r>
+        <w:rPr>
+          <w:rFonts w:ascii="Times New Roman" w:hAnsi="Times New Roman" w:cs="Times New Roman"/>
+          <w:sz w:val="24"/>
+          <w:szCs w:val="24"/>
+        </w:rPr>
+        <w:t>Porém ainda falta o nome d</w:t>
+      </w:r>
+      <w:r>
+        <w:rPr>
+          <w:rFonts w:ascii="Times New Roman" w:hAnsi="Times New Roman" w:cs="Times New Roman"/>
+          <w:sz w:val="24"/>
+          <w:szCs w:val="24"/>
+        </w:rPr>
+        <w:t xml:space="preserve">o curso, pois podem existir 2 </w:t>
+      </w:r>
+      <w:proofErr w:type="spellStart"/>
+      <w:r>
+        <w:rPr>
+          <w:rFonts w:ascii="Times New Roman" w:hAnsi="Times New Roman" w:cs="Times New Roman"/>
+          <w:sz w:val="24"/>
+          <w:szCs w:val="24"/>
+        </w:rPr>
+        <w:t>cintias</w:t>
+      </w:r>
+      <w:proofErr w:type="spellEnd"/>
+      <w:r>
+        <w:rPr>
+          <w:rFonts w:ascii="Times New Roman" w:hAnsi="Times New Roman" w:cs="Times New Roman"/>
+          <w:sz w:val="24"/>
+          <w:szCs w:val="24"/>
+        </w:rPr>
+        <w:t>, mas que vão para cursos diferentes, dessa forma, precisamos alterar o nome da coluna de acordo com o nome do curso dessa li</w:t>
+      </w:r>
+      <w:r>
+        <w:rPr>
+          <w:rFonts w:ascii="Times New Roman" w:hAnsi="Times New Roman" w:cs="Times New Roman"/>
+          <w:sz w:val="24"/>
+          <w:szCs w:val="24"/>
+        </w:rPr>
+        <w:t>s</w:t>
+      </w:r>
+      <w:r>
+        <w:rPr>
+          <w:rFonts w:ascii="Times New Roman" w:hAnsi="Times New Roman" w:cs="Times New Roman"/>
+          <w:sz w:val="24"/>
+          <w:szCs w:val="24"/>
+        </w:rPr>
+        <w:t>ta</w:t>
+      </w:r>
+      <w:r>
+        <w:rPr>
+          <w:rFonts w:ascii="Times New Roman" w:hAnsi="Times New Roman" w:cs="Times New Roman"/>
+          <w:sz w:val="24"/>
+          <w:szCs w:val="24"/>
+        </w:rPr>
+        <w:t xml:space="preserve">. Para fazer a seleção podemos simplesmente atribuir a localização do </w:t>
+      </w:r>
+      <w:proofErr w:type="spellStart"/>
+      <w:r>
+        <w:rPr>
+          <w:rFonts w:ascii="Times New Roman" w:hAnsi="Times New Roman" w:cs="Times New Roman"/>
+          <w:sz w:val="24"/>
+          <w:szCs w:val="24"/>
+        </w:rPr>
+        <w:t>id_curso</w:t>
+      </w:r>
+      <w:proofErr w:type="spellEnd"/>
+      <w:r>
+        <w:rPr>
+          <w:rFonts w:ascii="Times New Roman" w:hAnsi="Times New Roman" w:cs="Times New Roman"/>
+          <w:sz w:val="24"/>
+          <w:szCs w:val="24"/>
+        </w:rPr>
+        <w:t xml:space="preserve"> do </w:t>
+      </w:r>
+      <w:proofErr w:type="spellStart"/>
+      <w:r>
+        <w:rPr>
+          <w:rFonts w:ascii="Times New Roman" w:hAnsi="Times New Roman" w:cs="Times New Roman"/>
+          <w:sz w:val="24"/>
+          <w:szCs w:val="24"/>
+        </w:rPr>
+        <w:t>df</w:t>
+      </w:r>
+      <w:proofErr w:type="spellEnd"/>
+      <w:r>
+        <w:rPr>
+          <w:rFonts w:ascii="Times New Roman" w:hAnsi="Times New Roman" w:cs="Times New Roman"/>
+          <w:sz w:val="24"/>
+          <w:szCs w:val="24"/>
+        </w:rPr>
+        <w:t xml:space="preserve"> cursos a uma variável</w:t>
+      </w:r>
+      <w:r>
+        <w:rPr>
+          <w:rFonts w:ascii="Times New Roman" w:hAnsi="Times New Roman" w:cs="Times New Roman"/>
+          <w:sz w:val="24"/>
+          <w:szCs w:val="24"/>
+        </w:rPr>
+        <w:t>:</w:t>
+      </w:r>
+    </w:p>
+    <w:p>
+      <w:pPr>
+        <w:shd w:val="clear" w:color="auto" w:fill="1E1E1E"/>
+        <w:spacing w:after="0" w:line="285" w:lineRule="atLeast"/>
+        <w:rPr>
+          <w:rFonts w:ascii="Courier New" w:eastAsia="Times New Roman" w:hAnsi="Courier New" w:cs="Courier New"/>
+          <w:color w:val="D4D4D4"/>
+          <w:sz w:val="21"/>
+          <w:szCs w:val="21"/>
+          <w:lang w:eastAsia="pt-BR"/>
+        </w:rPr>
+      </w:pPr>
+      <w:proofErr w:type="spellStart"/>
+      <w:r>
+        <w:rPr>
+          <w:rFonts w:ascii="Courier New" w:eastAsia="Times New Roman" w:hAnsi="Courier New" w:cs="Courier New"/>
+          <w:color w:val="D4D4D4"/>
+          <w:sz w:val="21"/>
+          <w:szCs w:val="21"/>
+          <w:lang w:eastAsia="pt-BR"/>
+        </w:rPr>
+        <w:t>nome_curso</w:t>
+      </w:r>
+      <w:proofErr w:type="spellEnd"/>
+      <w:r>
+        <w:rPr>
+          <w:rFonts w:ascii="Courier New" w:eastAsia="Times New Roman" w:hAnsi="Courier New" w:cs="Courier New"/>
+          <w:color w:val="D4D4D4"/>
+          <w:sz w:val="21"/>
+          <w:szCs w:val="21"/>
+          <w:lang w:eastAsia="pt-BR"/>
+        </w:rPr>
+        <w:t> = </w:t>
+      </w:r>
+      <w:proofErr w:type="spellStart"/>
+      <w:r>
+        <w:rPr>
+          <w:rFonts w:ascii="Courier New" w:eastAsia="Times New Roman" w:hAnsi="Courier New" w:cs="Courier New"/>
+          <w:color w:val="D4D4D4"/>
+          <w:sz w:val="21"/>
+          <w:szCs w:val="21"/>
+          <w:lang w:eastAsia="pt-BR"/>
+        </w:rPr>
+        <w:t>cursos.loc</w:t>
+      </w:r>
+      <w:proofErr w:type="spellEnd"/>
+      <w:r>
+        <w:rPr>
+          <w:rFonts w:ascii="Courier New" w:eastAsia="Times New Roman" w:hAnsi="Courier New" w:cs="Courier New"/>
+          <w:color w:val="DCDCDC"/>
+          <w:sz w:val="21"/>
+          <w:szCs w:val="21"/>
+          <w:lang w:eastAsia="pt-BR"/>
+        </w:rPr>
+        <w:t>[</w:t>
+      </w:r>
+      <w:proofErr w:type="spellStart"/>
+      <w:r>
+        <w:rPr>
+          <w:rFonts w:ascii="Courier New" w:eastAsia="Times New Roman" w:hAnsi="Courier New" w:cs="Courier New"/>
+          <w:color w:val="D4D4D4"/>
+          <w:sz w:val="21"/>
+          <w:szCs w:val="21"/>
+          <w:lang w:eastAsia="pt-BR"/>
+        </w:rPr>
+        <w:t>id_curso</w:t>
+      </w:r>
+      <w:proofErr w:type="spellEnd"/>
+      <w:r>
+        <w:rPr>
+          <w:rFonts w:ascii="Courier New" w:eastAsia="Times New Roman" w:hAnsi="Courier New" w:cs="Courier New"/>
+          <w:color w:val="DCDCDC"/>
+          <w:sz w:val="21"/>
+          <w:szCs w:val="21"/>
+          <w:lang w:eastAsia="pt-BR"/>
+        </w:rPr>
+        <w:t>]</w:t>
+      </w:r>
+    </w:p>
+    <w:p>
+      <w:pPr>
+        <w:shd w:val="clear" w:color="auto" w:fill="1E1E1E"/>
+        <w:spacing w:after="0" w:line="285" w:lineRule="atLeast"/>
+        <w:rPr>
+          <w:rFonts w:ascii="Courier New" w:eastAsia="Times New Roman" w:hAnsi="Courier New" w:cs="Courier New"/>
+          <w:color w:val="D4D4D4"/>
+          <w:sz w:val="21"/>
+          <w:szCs w:val="21"/>
+          <w:lang w:eastAsia="pt-BR"/>
+        </w:rPr>
+      </w:pPr>
+      <w:proofErr w:type="spellStart"/>
+      <w:r>
+        <w:rPr>
+          <w:rFonts w:ascii="Courier New" w:eastAsia="Times New Roman" w:hAnsi="Courier New" w:cs="Courier New"/>
+          <w:color w:val="D4D4D4"/>
+          <w:sz w:val="21"/>
+          <w:szCs w:val="21"/>
+          <w:lang w:eastAsia="pt-BR"/>
+        </w:rPr>
+        <w:t>nome_curso</w:t>
+      </w:r>
+      <w:proofErr w:type="spellEnd"/>
+    </w:p>
+    <w:p>
+      <w:pPr>
+        <w:spacing w:before="240" w:line="360" w:lineRule="auto"/>
+        <w:jc w:val="center"/>
+        <w:rPr>
+          <w:rFonts w:ascii="Times New Roman" w:hAnsi="Times New Roman" w:cs="Times New Roman"/>
+          <w:sz w:val="24"/>
+          <w:szCs w:val="24"/>
+        </w:rPr>
+      </w:pPr>
+      <w:r>
+        <w:rPr>
+          <w:rFonts w:ascii="Times New Roman" w:hAnsi="Times New Roman" w:cs="Times New Roman"/>
+          <w:sz w:val="24"/>
+          <w:szCs w:val="24"/>
+        </w:rPr>
+        <w:drawing>
+          <wp:inline distT="0" distB="0" distL="0" distR="0" wp14:anchorId="2FAA8E90" wp14:editId="3D2BEB47">
+            <wp:extent cx="2667372" cy="390580"/>
+            <wp:effectExtent l="0" t="0" r="0" b="9525"/>
+            <wp:docPr id="143" name="Imagem 143"/>
+            <wp:cNvGraphicFramePr>
+              <a:graphicFrameLocks xmlns:a="http://schemas.openxmlformats.org/drawingml/2006/main" noChangeAspect="1"/>
+            </wp:cNvGraphicFramePr>
+            <a:graphic xmlns:a="http://schemas.openxmlformats.org/drawingml/2006/main">
+              <a:graphicData uri="http://schemas.openxmlformats.org/drawingml/2006/picture">
+                <pic:pic xmlns:pic="http://schemas.openxmlformats.org/drawingml/2006/picture">
+                  <pic:nvPicPr>
+                    <pic:cNvPr id="1" name=""/>
+                    <pic:cNvPicPr/>
+                  </pic:nvPicPr>
+                  <pic:blipFill>
+                    <a:blip r:embed="rId154"/>
+                    <a:stretch>
+                      <a:fillRect/>
+                    </a:stretch>
+                  </pic:blipFill>
+                  <pic:spPr>
+                    <a:xfrm>
+                      <a:off x="0" y="0"/>
+                      <a:ext cx="2667372" cy="390580"/>
+                    </a:xfrm>
+                    <a:prstGeom prst="rect">
+                      <a:avLst/>
+                    </a:prstGeom>
+                  </pic:spPr>
+                </pic:pic>
+              </a:graphicData>
+            </a:graphic>
+          </wp:inline>
+        </w:drawing>
+      </w:r>
+    </w:p>
+    <w:p>
+      <w:pPr>
+        <w:shd w:val="clear" w:color="auto" w:fill="1E1E1E"/>
+        <w:spacing w:after="0" w:line="285" w:lineRule="atLeast"/>
+        <w:rPr>
+          <w:rFonts w:ascii="Courier New" w:eastAsia="Times New Roman" w:hAnsi="Courier New" w:cs="Courier New"/>
+          <w:color w:val="D4D4D4"/>
+          <w:sz w:val="21"/>
+          <w:szCs w:val="21"/>
+          <w:lang w:eastAsia="pt-BR"/>
+        </w:rPr>
+      </w:pPr>
+      <w:proofErr w:type="spellStart"/>
+      <w:r>
+        <w:rPr>
+          <w:rFonts w:ascii="Courier New" w:eastAsia="Times New Roman" w:hAnsi="Courier New" w:cs="Courier New"/>
+          <w:color w:val="D4D4D4"/>
+          <w:sz w:val="21"/>
+          <w:szCs w:val="21"/>
+          <w:lang w:eastAsia="pt-BR"/>
+        </w:rPr>
+        <w:t>nome_curso</w:t>
+      </w:r>
+      <w:proofErr w:type="spellEnd"/>
+      <w:r>
+        <w:rPr>
+          <w:rFonts w:ascii="Courier New" w:eastAsia="Times New Roman" w:hAnsi="Courier New" w:cs="Courier New"/>
+          <w:color w:val="D4D4D4"/>
+          <w:sz w:val="21"/>
+          <w:szCs w:val="21"/>
+          <w:lang w:eastAsia="pt-BR"/>
+        </w:rPr>
+        <w:t> = </w:t>
+      </w:r>
+      <w:proofErr w:type="spellStart"/>
+      <w:r>
+        <w:rPr>
+          <w:rFonts w:ascii="Courier New" w:eastAsia="Times New Roman" w:hAnsi="Courier New" w:cs="Courier New"/>
+          <w:color w:val="D4D4D4"/>
+          <w:sz w:val="21"/>
+          <w:szCs w:val="21"/>
+          <w:lang w:eastAsia="pt-BR"/>
+        </w:rPr>
+        <w:t>nome_</w:t>
+      </w:r>
+      <w:proofErr w:type="gramStart"/>
+      <w:r>
+        <w:rPr>
+          <w:rFonts w:ascii="Courier New" w:eastAsia="Times New Roman" w:hAnsi="Courier New" w:cs="Courier New"/>
+          <w:color w:val="D4D4D4"/>
+          <w:sz w:val="21"/>
+          <w:szCs w:val="21"/>
+          <w:lang w:eastAsia="pt-BR"/>
+        </w:rPr>
+        <w:t>curso.Nome</w:t>
+      </w:r>
+      <w:proofErr w:type="gramEnd"/>
+      <w:r>
+        <w:rPr>
+          <w:rFonts w:ascii="Courier New" w:eastAsia="Times New Roman" w:hAnsi="Courier New" w:cs="Courier New"/>
+          <w:color w:val="D4D4D4"/>
+          <w:sz w:val="21"/>
+          <w:szCs w:val="21"/>
+          <w:lang w:eastAsia="pt-BR"/>
+        </w:rPr>
+        <w:t>_do_curso</w:t>
+      </w:r>
+      <w:proofErr w:type="spellEnd"/>
+    </w:p>
+    <w:p>
+      <w:pPr>
+        <w:shd w:val="clear" w:color="auto" w:fill="1E1E1E"/>
+        <w:spacing w:after="0" w:line="285" w:lineRule="atLeast"/>
+        <w:rPr>
+          <w:rFonts w:ascii="Courier New" w:eastAsia="Times New Roman" w:hAnsi="Courier New" w:cs="Courier New"/>
+          <w:color w:val="D4D4D4"/>
+          <w:sz w:val="21"/>
+          <w:szCs w:val="21"/>
+          <w:lang w:eastAsia="pt-BR"/>
+        </w:rPr>
+      </w:pPr>
+      <w:proofErr w:type="spellStart"/>
+      <w:r>
+        <w:rPr>
+          <w:rFonts w:ascii="Courier New" w:eastAsia="Times New Roman" w:hAnsi="Courier New" w:cs="Courier New"/>
+          <w:color w:val="D4D4D4"/>
+          <w:sz w:val="21"/>
+          <w:szCs w:val="21"/>
+          <w:lang w:eastAsia="pt-BR"/>
+        </w:rPr>
+        <w:t>nome_curso</w:t>
+      </w:r>
+      <w:proofErr w:type="spellEnd"/>
+    </w:p>
+    <w:p>
+      <w:pPr>
+        <w:spacing w:before="240" w:line="360" w:lineRule="auto"/>
+        <w:ind w:left="708" w:hanging="708"/>
+        <w:jc w:val="center"/>
+        <w:rPr>
+          <w:rFonts w:ascii="Times New Roman" w:hAnsi="Times New Roman" w:cs="Times New Roman"/>
+          <w:sz w:val="24"/>
+          <w:szCs w:val="24"/>
+        </w:rPr>
+      </w:pPr>
+      <w:r>
+        <w:rPr>
+          <w:rFonts w:ascii="Times New Roman" w:hAnsi="Times New Roman" w:cs="Times New Roman"/>
+          <w:sz w:val="24"/>
+          <w:szCs w:val="24"/>
+        </w:rPr>
+        <w:drawing>
+          <wp:inline distT="0" distB="0" distL="0" distR="0" wp14:anchorId="36DA9C44" wp14:editId="7BA99B6A">
+            <wp:extent cx="1562318" cy="171474"/>
+            <wp:effectExtent l="0" t="0" r="0" b="0"/>
+            <wp:docPr id="144" name="Imagem 144"/>
+            <wp:cNvGraphicFramePr>
+              <a:graphicFrameLocks xmlns:a="http://schemas.openxmlformats.org/drawingml/2006/main" noChangeAspect="1"/>
+            </wp:cNvGraphicFramePr>
+            <a:graphic xmlns:a="http://schemas.openxmlformats.org/drawingml/2006/main">
+              <a:graphicData uri="http://schemas.openxmlformats.org/drawingml/2006/picture">
+                <pic:pic xmlns:pic="http://schemas.openxmlformats.org/drawingml/2006/picture">
+                  <pic:nvPicPr>
+                    <pic:cNvPr id="1" name=""/>
+                    <pic:cNvPicPr/>
+                  </pic:nvPicPr>
+                  <pic:blipFill>
+                    <a:blip r:embed="rId155"/>
+                    <a:stretch>
+                      <a:fillRect/>
+                    </a:stretch>
+                  </pic:blipFill>
+                  <pic:spPr>
+                    <a:xfrm>
+                      <a:off x="0" y="0"/>
+                      <a:ext cx="1562318" cy="171474"/>
+                    </a:xfrm>
+                    <a:prstGeom prst="rect">
+                      <a:avLst/>
+                    </a:prstGeom>
+                  </pic:spPr>
+                </pic:pic>
+              </a:graphicData>
+            </a:graphic>
+          </wp:inline>
+        </w:drawing>
+      </w:r>
+    </w:p>
+    <w:p>
+      <w:pPr>
+        <w:pStyle w:val="PargrafodaLista"/>
+        <w:numPr>
+          <w:ilvl w:val="3"/>
+          <w:numId w:val="4"/>
+        </w:numPr>
+        <w:spacing w:before="240" w:line="360" w:lineRule="auto"/>
+        <w:jc w:val="both"/>
+        <w:rPr>
+          <w:rFonts w:ascii="Times New Roman" w:hAnsi="Times New Roman" w:cs="Times New Roman"/>
+          <w:sz w:val="24"/>
+          <w:szCs w:val="24"/>
+        </w:rPr>
+      </w:pPr>
+      <w:r>
+        <w:rPr>
+          <w:rFonts w:ascii="Times New Roman" w:hAnsi="Times New Roman" w:cs="Times New Roman"/>
+          <w:sz w:val="24"/>
+          <w:szCs w:val="24"/>
+        </w:rPr>
+        <w:lastRenderedPageBreak/>
+        <w:t xml:space="preserve"> E a partir disso pegar somente o nome que é o que nos interessa.</w:t>
+      </w:r>
+    </w:p>
+    <w:p>
+      <w:pPr>
+        <w:pStyle w:val="PargrafodaLista"/>
+        <w:numPr>
+          <w:ilvl w:val="2"/>
+          <w:numId w:val="4"/>
+        </w:numPr>
+        <w:spacing w:before="240" w:line="360" w:lineRule="auto"/>
+        <w:jc w:val="both"/>
+        <w:rPr>
+          <w:rFonts w:ascii="Times New Roman" w:hAnsi="Times New Roman" w:cs="Times New Roman"/>
+          <w:sz w:val="24"/>
+          <w:szCs w:val="24"/>
+        </w:rPr>
+      </w:pPr>
+      <w:r>
+        <w:rPr>
+          <w:rFonts w:ascii="Times New Roman" w:hAnsi="Times New Roman" w:cs="Times New Roman"/>
+          <w:sz w:val="24"/>
+          <w:szCs w:val="24"/>
+        </w:rPr>
+        <w:t xml:space="preserve">Assim que temos o nome do curso, podemos dar um </w:t>
+      </w:r>
+      <w:proofErr w:type="spellStart"/>
+      <w:r>
+        <w:rPr>
+          <w:rFonts w:ascii="Times New Roman" w:hAnsi="Times New Roman" w:cs="Times New Roman"/>
+          <w:sz w:val="24"/>
+          <w:szCs w:val="24"/>
+        </w:rPr>
+        <w:t>rename</w:t>
+      </w:r>
+      <w:proofErr w:type="spellEnd"/>
+      <w:r>
+        <w:rPr>
+          <w:rFonts w:ascii="Times New Roman" w:hAnsi="Times New Roman" w:cs="Times New Roman"/>
+          <w:sz w:val="24"/>
+          <w:szCs w:val="24"/>
+        </w:rPr>
+        <w:t>(</w:t>
+      </w:r>
+      <w:proofErr w:type="spellStart"/>
+      <w:r>
+        <w:rPr>
+          <w:rFonts w:ascii="Times New Roman" w:hAnsi="Times New Roman" w:cs="Times New Roman"/>
+          <w:sz w:val="24"/>
+          <w:szCs w:val="24"/>
+        </w:rPr>
+        <w:t>columns</w:t>
+      </w:r>
+      <w:proofErr w:type="spellEnd"/>
+      <w:proofErr w:type="gramStart"/>
+      <w:r>
+        <w:rPr>
+          <w:rFonts w:ascii="Times New Roman" w:hAnsi="Times New Roman" w:cs="Times New Roman"/>
+          <w:sz w:val="24"/>
+          <w:szCs w:val="24"/>
+        </w:rPr>
+        <w:t>={</w:t>
+      </w:r>
+      <w:proofErr w:type="gramEnd"/>
+      <w:r>
+        <w:rPr>
+          <w:rFonts w:ascii="Times New Roman" w:hAnsi="Times New Roman" w:cs="Times New Roman"/>
+          <w:sz w:val="24"/>
+          <w:szCs w:val="24"/>
+        </w:rPr>
+        <w:t xml:space="preserve">}) no nosso novo </w:t>
+      </w:r>
+      <w:proofErr w:type="spellStart"/>
+      <w:r>
+        <w:rPr>
+          <w:rFonts w:ascii="Times New Roman" w:hAnsi="Times New Roman" w:cs="Times New Roman"/>
+          <w:sz w:val="24"/>
+          <w:szCs w:val="24"/>
+        </w:rPr>
+        <w:t>df</w:t>
+      </w:r>
+      <w:proofErr w:type="spellEnd"/>
+      <w:r>
+        <w:rPr>
+          <w:rFonts w:ascii="Times New Roman" w:hAnsi="Times New Roman" w:cs="Times New Roman"/>
+          <w:sz w:val="24"/>
+          <w:szCs w:val="24"/>
+        </w:rPr>
+        <w:t xml:space="preserve"> da </w:t>
+      </w:r>
+      <w:proofErr w:type="spellStart"/>
+      <w:r>
+        <w:rPr>
+          <w:rFonts w:ascii="Times New Roman" w:hAnsi="Times New Roman" w:cs="Times New Roman"/>
+          <w:sz w:val="24"/>
+          <w:szCs w:val="24"/>
+        </w:rPr>
+        <w:t>próxima_turma</w:t>
+      </w:r>
+      <w:proofErr w:type="spellEnd"/>
+      <w:r>
+        <w:rPr>
+          <w:rFonts w:ascii="Times New Roman" w:hAnsi="Times New Roman" w:cs="Times New Roman"/>
+          <w:sz w:val="24"/>
+          <w:szCs w:val="24"/>
+        </w:rPr>
+        <w:t>, se adaptando de acordo com o nome do curso selecionado</w:t>
+      </w:r>
+      <w:r>
+        <w:rPr>
+          <w:rFonts w:ascii="Times New Roman" w:hAnsi="Times New Roman" w:cs="Times New Roman"/>
+          <w:sz w:val="24"/>
+          <w:szCs w:val="24"/>
+        </w:rPr>
+        <w:t>:</w:t>
+      </w:r>
+    </w:p>
+    <w:p>
+      <w:pPr>
+        <w:shd w:val="clear" w:color="auto" w:fill="1E1E1E"/>
+        <w:spacing w:after="0" w:line="360" w:lineRule="auto"/>
+        <w:rPr>
+          <w:rFonts w:ascii="Courier New" w:eastAsia="Times New Roman" w:hAnsi="Courier New" w:cs="Courier New"/>
+          <w:color w:val="D4D4D4"/>
+          <w:sz w:val="21"/>
+          <w:szCs w:val="21"/>
+          <w:lang w:eastAsia="pt-BR"/>
+        </w:rPr>
+      </w:pPr>
+      <w:r>
+        <w:rPr>
+          <w:rFonts w:ascii="Courier New" w:eastAsia="Times New Roman" w:hAnsi="Courier New" w:cs="Courier New"/>
+          <w:color w:val="D4D4D4"/>
+          <w:sz w:val="21"/>
+          <w:szCs w:val="21"/>
+          <w:lang w:eastAsia="pt-BR"/>
+        </w:rPr>
+        <w:t>proxima_</w:t>
+      </w:r>
+      <w:proofErr w:type="gramStart"/>
+      <w:r>
+        <w:rPr>
+          <w:rFonts w:ascii="Courier New" w:eastAsia="Times New Roman" w:hAnsi="Courier New" w:cs="Courier New"/>
+          <w:color w:val="D4D4D4"/>
+          <w:sz w:val="21"/>
+          <w:szCs w:val="21"/>
+          <w:lang w:eastAsia="pt-BR"/>
+        </w:rPr>
+        <w:t>turma.rename</w:t>
+      </w:r>
+      <w:proofErr w:type="gramEnd"/>
+      <w:r>
+        <w:rPr>
+          <w:rFonts w:ascii="Courier New" w:eastAsia="Times New Roman" w:hAnsi="Courier New" w:cs="Courier New"/>
+          <w:color w:val="DCDCDC"/>
+          <w:sz w:val="21"/>
+          <w:szCs w:val="21"/>
+          <w:lang w:eastAsia="pt-BR"/>
+        </w:rPr>
+        <w:t>(</w:t>
+      </w:r>
+      <w:r>
+        <w:rPr>
+          <w:rFonts w:ascii="Courier New" w:eastAsia="Times New Roman" w:hAnsi="Courier New" w:cs="Courier New"/>
+          <w:color w:val="D4D4D4"/>
+          <w:sz w:val="21"/>
+          <w:szCs w:val="21"/>
+          <w:lang w:eastAsia="pt-BR"/>
+        </w:rPr>
+        <w:t>columns=</w:t>
+      </w:r>
+      <w:r>
+        <w:rPr>
+          <w:rFonts w:ascii="Courier New" w:eastAsia="Times New Roman" w:hAnsi="Courier New" w:cs="Courier New"/>
+          <w:color w:val="DCDCDC"/>
+          <w:sz w:val="21"/>
+          <w:szCs w:val="21"/>
+          <w:lang w:eastAsia="pt-BR"/>
+        </w:rPr>
+        <w:t>{</w:t>
+      </w:r>
+      <w:r>
+        <w:rPr>
+          <w:rFonts w:ascii="Courier New" w:eastAsia="Times New Roman" w:hAnsi="Courier New" w:cs="Courier New"/>
+          <w:color w:val="CE9178"/>
+          <w:sz w:val="21"/>
+          <w:szCs w:val="21"/>
+          <w:lang w:eastAsia="pt-BR"/>
+        </w:rPr>
+        <w:t>'nome'</w:t>
+      </w:r>
+      <w:r>
+        <w:rPr>
+          <w:rFonts w:ascii="Courier New" w:eastAsia="Times New Roman" w:hAnsi="Courier New" w:cs="Courier New"/>
+          <w:color w:val="D4D4D4"/>
+          <w:sz w:val="21"/>
+          <w:szCs w:val="21"/>
+          <w:lang w:eastAsia="pt-BR"/>
+        </w:rPr>
+        <w:t> </w:t>
+      </w:r>
+      <w:r>
+        <w:rPr>
+          <w:rFonts w:ascii="Courier New" w:eastAsia="Times New Roman" w:hAnsi="Courier New" w:cs="Courier New"/>
+          <w:color w:val="DCDCDC"/>
+          <w:sz w:val="21"/>
+          <w:szCs w:val="21"/>
+          <w:lang w:eastAsia="pt-BR"/>
+        </w:rPr>
+        <w:t>:</w:t>
+      </w:r>
+      <w:r>
+        <w:rPr>
+          <w:rFonts w:ascii="Courier New" w:eastAsia="Times New Roman" w:hAnsi="Courier New" w:cs="Courier New"/>
+          <w:color w:val="D4D4D4"/>
+          <w:sz w:val="21"/>
+          <w:szCs w:val="21"/>
+          <w:lang w:eastAsia="pt-BR"/>
+        </w:rPr>
+        <w:t> </w:t>
+      </w:r>
+      <w:r>
+        <w:rPr>
+          <w:rFonts w:ascii="Courier New" w:eastAsia="Times New Roman" w:hAnsi="Courier New" w:cs="Courier New"/>
+          <w:color w:val="569CD6"/>
+          <w:sz w:val="21"/>
+          <w:szCs w:val="21"/>
+          <w:lang w:eastAsia="pt-BR"/>
+        </w:rPr>
+        <w:t>f</w:t>
+      </w:r>
+      <w:r>
+        <w:rPr>
+          <w:rFonts w:ascii="Courier New" w:eastAsia="Times New Roman" w:hAnsi="Courier New" w:cs="Courier New"/>
+          <w:color w:val="CE9178"/>
+          <w:sz w:val="21"/>
+          <w:szCs w:val="21"/>
+          <w:lang w:eastAsia="pt-BR"/>
+        </w:rPr>
+        <w:t>'Alunos do curso de </w:t>
+      </w:r>
+      <w:r>
+        <w:rPr>
+          <w:rFonts w:ascii="Courier New" w:eastAsia="Times New Roman" w:hAnsi="Courier New" w:cs="Courier New"/>
+          <w:color w:val="DCDCDC"/>
+          <w:sz w:val="21"/>
+          <w:szCs w:val="21"/>
+          <w:lang w:eastAsia="pt-BR"/>
+        </w:rPr>
+        <w:t>{</w:t>
+      </w:r>
+      <w:r>
+        <w:rPr>
+          <w:rFonts w:ascii="Courier New" w:eastAsia="Times New Roman" w:hAnsi="Courier New" w:cs="Courier New"/>
+          <w:color w:val="D4D4D4"/>
+          <w:sz w:val="21"/>
+          <w:szCs w:val="21"/>
+          <w:lang w:eastAsia="pt-BR"/>
+        </w:rPr>
+        <w:t>nome_curso</w:t>
+      </w:r>
+      <w:r>
+        <w:rPr>
+          <w:rFonts w:ascii="Courier New" w:eastAsia="Times New Roman" w:hAnsi="Courier New" w:cs="Courier New"/>
+          <w:color w:val="DCDCDC"/>
+          <w:sz w:val="21"/>
+          <w:szCs w:val="21"/>
+          <w:lang w:eastAsia="pt-BR"/>
+        </w:rPr>
+        <w:t>}</w:t>
+      </w:r>
+      <w:r>
+        <w:rPr>
+          <w:rFonts w:ascii="Courier New" w:eastAsia="Times New Roman" w:hAnsi="Courier New" w:cs="Courier New"/>
+          <w:color w:val="CE9178"/>
+          <w:sz w:val="21"/>
+          <w:szCs w:val="21"/>
+          <w:lang w:eastAsia="pt-BR"/>
+        </w:rPr>
+        <w:t>'</w:t>
+      </w:r>
+      <w:r>
+        <w:rPr>
+          <w:rFonts w:ascii="Courier New" w:eastAsia="Times New Roman" w:hAnsi="Courier New" w:cs="Courier New"/>
+          <w:color w:val="DCDCDC"/>
+          <w:sz w:val="21"/>
+          <w:szCs w:val="21"/>
+          <w:lang w:eastAsia="pt-BR"/>
+        </w:rPr>
+        <w:t>},</w:t>
+      </w:r>
+      <w:r>
+        <w:rPr>
+          <w:rFonts w:ascii="Courier New" w:eastAsia="Times New Roman" w:hAnsi="Courier New" w:cs="Courier New"/>
+          <w:color w:val="D4D4D4"/>
+          <w:sz w:val="21"/>
+          <w:szCs w:val="21"/>
+          <w:lang w:eastAsia="pt-BR"/>
+        </w:rPr>
+        <w:t> inplace=</w:t>
+      </w:r>
+      <w:r>
+        <w:rPr>
+          <w:rFonts w:ascii="Courier New" w:eastAsia="Times New Roman" w:hAnsi="Courier New" w:cs="Courier New"/>
+          <w:color w:val="569CD6"/>
+          <w:sz w:val="21"/>
+          <w:szCs w:val="21"/>
+          <w:lang w:eastAsia="pt-BR"/>
+        </w:rPr>
+        <w:t>True</w:t>
+      </w:r>
+      <w:r>
+        <w:rPr>
+          <w:rFonts w:ascii="Courier New" w:eastAsia="Times New Roman" w:hAnsi="Courier New" w:cs="Courier New"/>
+          <w:color w:val="DCDCDC"/>
+          <w:sz w:val="21"/>
+          <w:szCs w:val="21"/>
+          <w:lang w:eastAsia="pt-BR"/>
+        </w:rPr>
+        <w:t>)</w:t>
+      </w:r>
+    </w:p>
+    <w:p>
+      <w:pPr>
+        <w:shd w:val="clear" w:color="auto" w:fill="1E1E1E"/>
+        <w:spacing w:after="0" w:line="285" w:lineRule="atLeast"/>
+        <w:rPr>
+          <w:rFonts w:ascii="Courier New" w:eastAsia="Times New Roman" w:hAnsi="Courier New" w:cs="Courier New"/>
+          <w:color w:val="D4D4D4"/>
+          <w:sz w:val="21"/>
+          <w:szCs w:val="21"/>
+          <w:lang w:eastAsia="pt-BR"/>
+        </w:rPr>
+      </w:pPr>
+    </w:p>
+    <w:p>
+      <w:pPr>
+        <w:shd w:val="clear" w:color="auto" w:fill="1E1E1E"/>
+        <w:spacing w:after="0" w:line="285" w:lineRule="atLeast"/>
+        <w:rPr>
+          <w:rFonts w:ascii="Courier New" w:eastAsia="Times New Roman" w:hAnsi="Courier New" w:cs="Courier New"/>
+          <w:color w:val="D4D4D4"/>
+          <w:sz w:val="21"/>
+          <w:szCs w:val="21"/>
+          <w:lang w:eastAsia="pt-BR"/>
+        </w:rPr>
+      </w:pPr>
+      <w:proofErr w:type="spellStart"/>
+      <w:r>
+        <w:rPr>
+          <w:rFonts w:ascii="Courier New" w:eastAsia="Times New Roman" w:hAnsi="Courier New" w:cs="Courier New"/>
+          <w:color w:val="D4D4D4"/>
+          <w:sz w:val="21"/>
+          <w:szCs w:val="21"/>
+          <w:lang w:eastAsia="pt-BR"/>
+        </w:rPr>
+        <w:t>proxima_turma</w:t>
+      </w:r>
+      <w:proofErr w:type="spellEnd"/>
+    </w:p>
+    <w:p>
+      <w:pPr>
+        <w:spacing w:before="240" w:line="360" w:lineRule="auto"/>
+        <w:jc w:val="center"/>
+        <w:rPr>
+          <w:rFonts w:ascii="Times New Roman" w:hAnsi="Times New Roman" w:cs="Times New Roman"/>
+          <w:sz w:val="24"/>
+          <w:szCs w:val="24"/>
+        </w:rPr>
+      </w:pPr>
+      <w:r>
+        <w:rPr>
+          <w:rFonts w:ascii="Times New Roman" w:hAnsi="Times New Roman" w:cs="Times New Roman"/>
+          <w:sz w:val="24"/>
+          <w:szCs w:val="24"/>
+        </w:rPr>
+        <w:drawing>
+          <wp:inline distT="0" distB="0" distL="0" distR="0" wp14:anchorId="7E6D2D69" wp14:editId="15592115">
+            <wp:extent cx="2428874" cy="1138928"/>
+            <wp:effectExtent l="0" t="0" r="0" b="4445"/>
+            <wp:docPr id="145" name="Imagem 145"/>
+            <wp:cNvGraphicFramePr>
+              <a:graphicFrameLocks xmlns:a="http://schemas.openxmlformats.org/drawingml/2006/main" noChangeAspect="1"/>
+            </wp:cNvGraphicFramePr>
+            <a:graphic xmlns:a="http://schemas.openxmlformats.org/drawingml/2006/main">
+              <a:graphicData uri="http://schemas.openxmlformats.org/drawingml/2006/picture">
+                <pic:pic xmlns:pic="http://schemas.openxmlformats.org/drawingml/2006/picture">
+                  <pic:nvPicPr>
+                    <pic:cNvPr id="1" name=""/>
+                    <pic:cNvPicPr/>
+                  </pic:nvPicPr>
+                  <pic:blipFill>
+                    <a:blip r:embed="rId156"/>
+                    <a:stretch>
+                      <a:fillRect/>
+                    </a:stretch>
+                  </pic:blipFill>
+                  <pic:spPr>
+                    <a:xfrm>
+                      <a:off x="0" y="0"/>
+                      <a:ext cx="2444212" cy="1146120"/>
+                    </a:xfrm>
+                    <a:prstGeom prst="rect">
+                      <a:avLst/>
+                    </a:prstGeom>
+                  </pic:spPr>
+                </pic:pic>
+              </a:graphicData>
+            </a:graphic>
+          </wp:inline>
+        </w:drawing>
       </w:r>
     </w:p>
     <w:p>

</xml_diff>